<commit_message>
Se agrego descripcion de CU02
Adicionalmente se actualizo el CU01
</commit_message>
<xml_diff>
--- a/documentacion/DescripcioneCasosDeUso.docx
+++ b/documentacion/DescripcioneCasosDeUso.docx
@@ -74,6 +74,7 @@
                 <w:docPart w:val="FFD3C3A22FAB476280D72D332388D17E"/>
               </w:placeholder>
             </w:sdtPr>
+            <w:sdtEndPr/>
             <w:sdtContent>
               <w:p>
                 <w:pPr>
@@ -167,16 +168,7 @@
                 <w:szCs w:val="24"/>
                 <w:lang w:val="es-ES"/>
               </w:rPr>
-              <w:t xml:space="preserve">Registrar </w:t>
-            </w:r>
-            <w:r>
-              <w:rPr>
-                <w:rFonts w:ascii="Arial" w:hAnsi="Arial" w:cs="Arial"/>
-                <w:sz w:val="24"/>
-                <w:szCs w:val="24"/>
-                <w:lang w:val="es-ES"/>
-              </w:rPr>
-              <w:t>recepción de equipo</w:t>
+              <w:t>Registrar recepción de equipo</w:t>
             </w:r>
           </w:p>
         </w:tc>
@@ -385,6 +377,15 @@
                 <w:lang w:val="es-ES"/>
               </w:rPr>
             </w:pPr>
+            <w:r>
+              <w:rPr>
+                <w:rFonts w:ascii="Arial" w:hAnsi="Arial" w:cs="Arial"/>
+                <w:sz w:val="24"/>
+                <w:szCs w:val="24"/>
+                <w:lang w:val="es-ES"/>
+              </w:rPr>
+              <w:t>28/07/2020</w:t>
+            </w:r>
           </w:p>
         </w:tc>
       </w:tr>
@@ -527,7 +528,61 @@
                 <w:szCs w:val="24"/>
                 <w:lang w:val="es-ES"/>
               </w:rPr>
-              <w:t>Este caso de uso permitirá la captura de datos del cliente, equipo y técnico que realiza la captura para generar un contrato y así proceder a realizar la revisión del equipo recibido.</w:t>
+              <w:t xml:space="preserve">Este caso de uso permitirá la captura de datos del cliente, equipo y técnico que </w:t>
+            </w:r>
+            <w:r>
+              <w:rPr>
+                <w:rFonts w:ascii="Arial" w:hAnsi="Arial" w:cs="Arial"/>
+                <w:sz w:val="24"/>
+                <w:szCs w:val="24"/>
+                <w:lang w:val="es-ES"/>
+              </w:rPr>
+              <w:t>recibe el equipo</w:t>
+            </w:r>
+            <w:r>
+              <w:rPr>
+                <w:rFonts w:ascii="Arial" w:hAnsi="Arial" w:cs="Arial"/>
+                <w:sz w:val="24"/>
+                <w:szCs w:val="24"/>
+                <w:lang w:val="es-ES"/>
+              </w:rPr>
+              <w:t xml:space="preserve"> para generar </w:t>
+            </w:r>
+            <w:r>
+              <w:rPr>
+                <w:rFonts w:ascii="Arial" w:hAnsi="Arial" w:cs="Arial"/>
+                <w:sz w:val="24"/>
+                <w:szCs w:val="24"/>
+                <w:lang w:val="es-ES"/>
+              </w:rPr>
+              <w:t>el</w:t>
+            </w:r>
+            <w:r>
+              <w:rPr>
+                <w:rFonts w:ascii="Arial" w:hAnsi="Arial" w:cs="Arial"/>
+                <w:sz w:val="24"/>
+                <w:szCs w:val="24"/>
+                <w:lang w:val="es-ES"/>
+              </w:rPr>
+              <w:t xml:space="preserve"> contrato </w:t>
+            </w:r>
+            <w:r>
+              <w:rPr>
+                <w:rFonts w:ascii="Arial" w:hAnsi="Arial" w:cs="Arial"/>
+                <w:sz w:val="24"/>
+                <w:szCs w:val="24"/>
+                <w:lang w:val="es-ES"/>
+              </w:rPr>
+              <w:t>d</w:t>
+            </w:r>
+            <w:r>
+              <w:rPr>
+                <w:rFonts w:ascii="Arial" w:hAnsi="Arial" w:cs="Arial"/>
+                <w:sz w:val="24"/>
+                <w:szCs w:val="24"/>
+                <w:lang w:val="es-ES"/>
+              </w:rPr>
+              <w:t>el cliente.</w:t>
             </w:r>
           </w:p>
         </w:tc>
@@ -738,7 +793,55 @@
                 <w:sz w:val="24"/>
                 <w:szCs w:val="24"/>
               </w:rPr>
-              <w:t xml:space="preserve"> nombre del cliente, apellidos del cliente, dirección del cliente, teléfono del cliente, e-mail del cliente, marca del equipo, número de ser</w:t>
+              <w:t xml:space="preserve"> nombre del cliente, apellidos del cliente</w:t>
+            </w:r>
+            <w:r>
+              <w:rPr>
+                <w:rFonts w:ascii="Arial" w:hAnsi="Arial" w:cs="Arial"/>
+                <w:sz w:val="24"/>
+                <w:szCs w:val="24"/>
+              </w:rPr>
+              <w:t xml:space="preserve"> (opcional)</w:t>
+            </w:r>
+            <w:r>
+              <w:rPr>
+                <w:rFonts w:ascii="Arial" w:hAnsi="Arial" w:cs="Arial"/>
+                <w:sz w:val="24"/>
+                <w:szCs w:val="24"/>
+              </w:rPr>
+              <w:t>, dirección del cliente</w:t>
+            </w:r>
+            <w:r>
+              <w:rPr>
+                <w:rFonts w:ascii="Arial" w:hAnsi="Arial" w:cs="Arial"/>
+                <w:sz w:val="24"/>
+                <w:szCs w:val="24"/>
+              </w:rPr>
+              <w:t xml:space="preserve"> (opcional)</w:t>
+            </w:r>
+            <w:r>
+              <w:rPr>
+                <w:rFonts w:ascii="Arial" w:hAnsi="Arial" w:cs="Arial"/>
+                <w:sz w:val="24"/>
+                <w:szCs w:val="24"/>
+              </w:rPr>
+              <w:t>, teléfono del cliente, e-mail del cliente</w:t>
+            </w:r>
+            <w:r>
+              <w:rPr>
+                <w:rFonts w:ascii="Arial" w:hAnsi="Arial" w:cs="Arial"/>
+                <w:sz w:val="24"/>
+                <w:szCs w:val="24"/>
+              </w:rPr>
+              <w:t>(opcional)</w:t>
+            </w:r>
+            <w:r>
+              <w:rPr>
+                <w:rFonts w:ascii="Arial" w:hAnsi="Arial" w:cs="Arial"/>
+                <w:sz w:val="24"/>
+                <w:szCs w:val="24"/>
+              </w:rPr>
+              <w:t>, marca del equipo, número de ser</w:t>
             </w:r>
             <w:r>
               <w:rPr>
@@ -778,7 +881,39 @@
                 <w:sz w:val="24"/>
                 <w:szCs w:val="24"/>
               </w:rPr>
-              <w:t>, así como unos cuadros para marcar si cuenta con maletín, cargador, batería y accesorio, una opción para elegir la fecha de entrega del equipo y los botones  “Registrar” y “Volver”.</w:t>
+              <w:t xml:space="preserve">, así como </w:t>
+            </w:r>
+            <w:r>
+              <w:rPr>
+                <w:rFonts w:ascii="Arial" w:hAnsi="Arial" w:cs="Arial"/>
+                <w:sz w:val="24"/>
+                <w:szCs w:val="24"/>
+              </w:rPr>
+              <w:t>casillas de verificación</w:t>
+            </w:r>
+            <w:r>
+              <w:rPr>
+                <w:rFonts w:ascii="Arial" w:hAnsi="Arial" w:cs="Arial"/>
+                <w:sz w:val="24"/>
+                <w:szCs w:val="24"/>
+              </w:rPr>
+              <w:t xml:space="preserve"> para marcar si </w:t>
+            </w:r>
+            <w:r>
+              <w:rPr>
+                <w:rFonts w:ascii="Arial" w:hAnsi="Arial" w:cs="Arial"/>
+                <w:sz w:val="24"/>
+                <w:szCs w:val="24"/>
+              </w:rPr>
+              <w:t>el equipo llegó</w:t>
+            </w:r>
+            <w:r>
+              <w:rPr>
+                <w:rFonts w:ascii="Arial" w:hAnsi="Arial" w:cs="Arial"/>
+                <w:sz w:val="24"/>
+                <w:szCs w:val="24"/>
+              </w:rPr>
+              <w:t xml:space="preserve"> con maletín, cargador, batería y accesorio, una opción para elegir la fecha de entrega del equipo y los botones  “Registrar” y “Volver”.</w:t>
             </w:r>
           </w:p>
           <w:p>
@@ -802,7 +937,23 @@
                 <w:sz w:val="24"/>
                 <w:szCs w:val="24"/>
               </w:rPr>
-              <w:t>El técnico ingresa la información obligatoria que pide el sistema y presiona la opción “Registrar” (ver FA1, FA2).</w:t>
+              <w:t>El técnico ingresa la información obligatoria que pide el sistema y presiona la opción “Registrar” (ver FA1, FA2</w:t>
+            </w:r>
+            <w:r>
+              <w:rPr>
+                <w:rFonts w:ascii="Arial" w:hAnsi="Arial" w:cs="Arial"/>
+                <w:sz w:val="24"/>
+                <w:szCs w:val="24"/>
+              </w:rPr>
+              <w:t>, FA3</w:t>
+            </w:r>
+            <w:r>
+              <w:rPr>
+                <w:rFonts w:ascii="Arial" w:hAnsi="Arial" w:cs="Arial"/>
+                <w:sz w:val="24"/>
+                <w:szCs w:val="24"/>
+              </w:rPr>
+              <w:t>).</w:t>
             </w:r>
           </w:p>
           <w:p>
@@ -866,7 +1017,39 @@
                 <w:sz w:val="24"/>
                 <w:szCs w:val="24"/>
               </w:rPr>
-              <w:t xml:space="preserve"> (ver FA3, FA4, EX1)</w:t>
+              <w:t xml:space="preserve"> (ver FA</w:t>
+            </w:r>
+            <w:r>
+              <w:rPr>
+                <w:rFonts w:ascii="Arial" w:hAnsi="Arial" w:cs="Arial"/>
+                <w:sz w:val="24"/>
+                <w:szCs w:val="24"/>
+              </w:rPr>
+              <w:t>4</w:t>
+            </w:r>
+            <w:r>
+              <w:rPr>
+                <w:rFonts w:ascii="Arial" w:hAnsi="Arial" w:cs="Arial"/>
+                <w:sz w:val="24"/>
+                <w:szCs w:val="24"/>
+              </w:rPr>
+              <w:t>, FA</w:t>
+            </w:r>
+            <w:r>
+              <w:rPr>
+                <w:rFonts w:ascii="Arial" w:hAnsi="Arial" w:cs="Arial"/>
+                <w:sz w:val="24"/>
+                <w:szCs w:val="24"/>
+              </w:rPr>
+              <w:t>5</w:t>
+            </w:r>
+            <w:r>
+              <w:rPr>
+                <w:rFonts w:ascii="Arial" w:hAnsi="Arial" w:cs="Arial"/>
+                <w:sz w:val="24"/>
+                <w:szCs w:val="24"/>
+              </w:rPr>
+              <w:t>, EX1)</w:t>
             </w:r>
             <w:r>
               <w:rPr>
@@ -933,6 +1116,7 @@
                 <w:szCs w:val="24"/>
                 <w:lang w:val="es-ES"/>
               </w:rPr>
+              <w:lastRenderedPageBreak/>
               <w:t>Flujos Alternos:</w:t>
             </w:r>
           </w:p>
@@ -991,17 +1175,37 @@
                 <w:szCs w:val="24"/>
                 <w:lang w:val="es-ES"/>
               </w:rPr>
-              <w:lastRenderedPageBreak/>
-              <w:t xml:space="preserve">El sistema muestra la interfaz principal y </w:t>
-            </w:r>
-            <w:r>
-              <w:rPr>
-                <w:rFonts w:ascii="Arial" w:hAnsi="Arial" w:cs="Arial"/>
-                <w:sz w:val="24"/>
-                <w:szCs w:val="24"/>
-                <w:lang w:val="es-ES"/>
-              </w:rPr>
-              <w:t>cierra la interfaz actual</w:t>
+              <w:t>El sistema muestra la interfaz principal y cierra la interfaz actual.</w:t>
+            </w:r>
+          </w:p>
+          <w:p>
+            <w:pPr>
+              <w:spacing w:after="0" w:line="276" w:lineRule="auto"/>
+              <w:jc w:val="both"/>
+              <w:rPr>
+                <w:rFonts w:ascii="Arial" w:hAnsi="Arial" w:cs="Arial"/>
+                <w:sz w:val="24"/>
+                <w:szCs w:val="24"/>
+                <w:lang w:val="es-ES"/>
+              </w:rPr>
+            </w:pPr>
+            <w:r>
+              <w:rPr>
+                <w:rFonts w:ascii="Arial" w:hAnsi="Arial" w:cs="Arial"/>
+                <w:sz w:val="24"/>
+                <w:szCs w:val="24"/>
+                <w:lang w:val="es-ES"/>
+              </w:rPr>
+              <w:t xml:space="preserve">FIN </w:t>
+            </w:r>
+            <w:r>
+              <w:rPr>
+                <w:rFonts w:ascii="Arial" w:hAnsi="Arial" w:cs="Arial"/>
+                <w:sz w:val="24"/>
+                <w:szCs w:val="24"/>
+                <w:lang w:val="es-ES"/>
+              </w:rPr>
+              <w:t>CASO DE USO</w:t>
             </w:r>
             <w:r>
               <w:rPr>
@@ -1024,33 +1228,6 @@
                 <w:lang w:val="es-ES"/>
               </w:rPr>
             </w:pPr>
-            <w:r>
-              <w:rPr>
-                <w:rFonts w:ascii="Arial" w:hAnsi="Arial" w:cs="Arial"/>
-                <w:sz w:val="24"/>
-                <w:szCs w:val="24"/>
-                <w:lang w:val="es-ES"/>
-              </w:rPr>
-              <w:t xml:space="preserve">FIN </w:t>
-            </w:r>
-            <w:r>
-              <w:rPr>
-                <w:rFonts w:ascii="Arial" w:hAnsi="Arial" w:cs="Arial"/>
-                <w:sz w:val="24"/>
-                <w:szCs w:val="24"/>
-                <w:lang w:val="es-ES"/>
-              </w:rPr>
-              <w:t>CASO DE USO</w:t>
-            </w:r>
-            <w:r>
-              <w:rPr>
-                <w:rFonts w:ascii="Arial" w:hAnsi="Arial" w:cs="Arial"/>
-                <w:sz w:val="24"/>
-                <w:szCs w:val="24"/>
-                <w:lang w:val="es-ES"/>
-              </w:rPr>
-              <w:t>.</w:t>
-            </w:r>
           </w:p>
           <w:p>
             <w:pPr>
@@ -1063,18 +1240,6 @@
                 <w:lang w:val="es-ES"/>
               </w:rPr>
             </w:pPr>
-          </w:p>
-          <w:p>
-            <w:pPr>
-              <w:spacing w:after="0" w:line="276" w:lineRule="auto"/>
-              <w:jc w:val="both"/>
-              <w:rPr>
-                <w:rFonts w:ascii="Arial" w:hAnsi="Arial" w:cs="Arial"/>
-                <w:sz w:val="24"/>
-                <w:szCs w:val="24"/>
-                <w:lang w:val="es-ES"/>
-              </w:rPr>
-            </w:pPr>
             <w:r>
               <w:rPr>
                 <w:rFonts w:ascii="Arial" w:hAnsi="Arial" w:cs="Arial"/>
@@ -1100,34 +1265,7 @@
                 <w:szCs w:val="24"/>
                 <w:lang w:val="es-ES"/>
               </w:rPr>
-              <w:t xml:space="preserve"> Técnico presiona opción volver con </w:t>
-            </w:r>
-            <w:r>
-              <w:rPr>
-                <w:rFonts w:ascii="Arial" w:hAnsi="Arial" w:cs="Arial"/>
-                <w:sz w:val="24"/>
-                <w:szCs w:val="24"/>
-                <w:lang w:val="es-ES"/>
-              </w:rPr>
-              <w:t>información</w:t>
-            </w:r>
-            <w:r>
-              <w:rPr>
-                <w:rFonts w:ascii="Arial" w:hAnsi="Arial" w:cs="Arial"/>
-                <w:sz w:val="24"/>
-                <w:szCs w:val="24"/>
-                <w:lang w:val="es-ES"/>
-              </w:rPr>
-              <w:t xml:space="preserve"> </w:t>
-            </w:r>
-            <w:r>
-              <w:rPr>
-                <w:rFonts w:ascii="Arial" w:hAnsi="Arial" w:cs="Arial"/>
-                <w:sz w:val="24"/>
-                <w:szCs w:val="24"/>
-                <w:lang w:val="es-ES"/>
-              </w:rPr>
-              <w:t>parcial o total:</w:t>
+              <w:t xml:space="preserve"> Técnico presiona opción volver con información parcial o total:</w:t>
             </w:r>
           </w:p>
           <w:p>
@@ -1268,25 +1406,7 @@
                 <w:szCs w:val="24"/>
                 <w:lang w:val="es-ES"/>
               </w:rPr>
-              <w:t xml:space="preserve">, </w:t>
-            </w:r>
-            <w:r>
-              <w:rPr>
-                <w:rFonts w:ascii="Arial" w:hAnsi="Arial" w:cs="Arial"/>
-                <w:sz w:val="24"/>
-                <w:szCs w:val="24"/>
-                <w:lang w:val="es-ES"/>
-              </w:rPr>
-              <w:t>desechando</w:t>
-            </w:r>
-            <w:r>
-              <w:rPr>
-                <w:rFonts w:ascii="Arial" w:hAnsi="Arial" w:cs="Arial"/>
-                <w:sz w:val="24"/>
-                <w:szCs w:val="24"/>
-                <w:lang w:val="es-ES"/>
-              </w:rPr>
-              <w:t xml:space="preserve"> la información capturada</w:t>
+              <w:t>, desechando la información capturada</w:t>
             </w:r>
             <w:r>
               <w:rPr>
@@ -1434,7 +1554,136 @@
                 <w:szCs w:val="24"/>
                 <w:lang w:val="es-ES"/>
               </w:rPr>
-              <w:t>FA3 Hay campos obligatorios vacíos:</w:t>
+              <w:t>FA3 Se marca la casilla “Accesorio”:</w:t>
+            </w:r>
+          </w:p>
+          <w:p>
+            <w:pPr>
+              <w:pStyle w:val="Prrafodelista"/>
+              <w:numPr>
+                <w:ilvl w:val="0"/>
+                <w:numId w:val="8"/>
+              </w:numPr>
+              <w:spacing w:after="0"/>
+              <w:jc w:val="both"/>
+              <w:rPr>
+                <w:rFonts w:ascii="Arial" w:hAnsi="Arial" w:cs="Arial"/>
+                <w:sz w:val="24"/>
+                <w:szCs w:val="24"/>
+                <w:lang w:val="es-ES"/>
+              </w:rPr>
+            </w:pPr>
+            <w:r>
+              <w:rPr>
+                <w:rFonts w:ascii="Arial" w:hAnsi="Arial" w:cs="Arial"/>
+                <w:sz w:val="24"/>
+                <w:szCs w:val="24"/>
+                <w:lang w:val="es-ES"/>
+              </w:rPr>
+              <w:t>El sistema muestra un campo de texto para ingresar el nombre del accesorio con el cual llegó el equipo.</w:t>
+            </w:r>
+          </w:p>
+          <w:p>
+            <w:pPr>
+              <w:pStyle w:val="Prrafodelista"/>
+              <w:numPr>
+                <w:ilvl w:val="0"/>
+                <w:numId w:val="8"/>
+              </w:numPr>
+              <w:spacing w:after="0"/>
+              <w:jc w:val="both"/>
+              <w:rPr>
+                <w:rFonts w:ascii="Arial" w:hAnsi="Arial" w:cs="Arial"/>
+                <w:sz w:val="24"/>
+                <w:szCs w:val="24"/>
+                <w:lang w:val="es-ES"/>
+              </w:rPr>
+            </w:pPr>
+            <w:r>
+              <w:rPr>
+                <w:rFonts w:ascii="Arial" w:hAnsi="Arial" w:cs="Arial"/>
+                <w:sz w:val="24"/>
+                <w:szCs w:val="24"/>
+                <w:lang w:val="es-ES"/>
+              </w:rPr>
+              <w:t>El técnico ingresa la información extra requerida por el sistema y selecciona la opción “Registrar”.</w:t>
+            </w:r>
+          </w:p>
+          <w:p>
+            <w:pPr>
+              <w:pStyle w:val="Prrafodelista"/>
+              <w:numPr>
+                <w:ilvl w:val="0"/>
+                <w:numId w:val="8"/>
+              </w:numPr>
+              <w:spacing w:after="0"/>
+              <w:jc w:val="both"/>
+              <w:rPr>
+                <w:rFonts w:ascii="Arial" w:hAnsi="Arial" w:cs="Arial"/>
+                <w:sz w:val="24"/>
+                <w:szCs w:val="24"/>
+                <w:lang w:val="es-ES"/>
+              </w:rPr>
+            </w:pPr>
+            <w:r>
+              <w:rPr>
+                <w:rFonts w:ascii="Arial" w:hAnsi="Arial" w:cs="Arial"/>
+                <w:sz w:val="24"/>
+                <w:szCs w:val="24"/>
+                <w:lang w:val="es-ES"/>
+              </w:rPr>
+              <w:t>Volver al paso 4 del flujo normal.</w:t>
+            </w:r>
+          </w:p>
+          <w:p>
+            <w:pPr>
+              <w:spacing w:after="0"/>
+              <w:jc w:val="both"/>
+              <w:rPr>
+                <w:rFonts w:ascii="Arial" w:hAnsi="Arial" w:cs="Arial"/>
+                <w:sz w:val="24"/>
+                <w:szCs w:val="24"/>
+                <w:lang w:val="es-ES"/>
+              </w:rPr>
+            </w:pPr>
+          </w:p>
+          <w:p>
+            <w:pPr>
+              <w:spacing w:after="0"/>
+              <w:jc w:val="both"/>
+              <w:rPr>
+                <w:rFonts w:ascii="Arial" w:hAnsi="Arial" w:cs="Arial"/>
+                <w:sz w:val="24"/>
+                <w:szCs w:val="24"/>
+                <w:lang w:val="es-ES"/>
+              </w:rPr>
+            </w:pPr>
+            <w:r>
+              <w:rPr>
+                <w:rFonts w:ascii="Arial" w:hAnsi="Arial" w:cs="Arial"/>
+                <w:sz w:val="24"/>
+                <w:szCs w:val="24"/>
+                <w:lang w:val="es-ES"/>
+              </w:rPr>
+              <w:t>FA</w:t>
+            </w:r>
+            <w:r>
+              <w:rPr>
+                <w:rFonts w:ascii="Arial" w:hAnsi="Arial" w:cs="Arial"/>
+                <w:sz w:val="24"/>
+                <w:szCs w:val="24"/>
+                <w:lang w:val="es-ES"/>
+              </w:rPr>
+              <w:t>4</w:t>
+            </w:r>
+            <w:r>
+              <w:rPr>
+                <w:rFonts w:ascii="Arial" w:hAnsi="Arial" w:cs="Arial"/>
+                <w:sz w:val="24"/>
+                <w:szCs w:val="24"/>
+                <w:lang w:val="es-ES"/>
+              </w:rPr>
+              <w:t xml:space="preserve"> Hay campos obligatorios vacíos:</w:t>
             </w:r>
           </w:p>
           <w:p>
@@ -1512,6 +1761,7 @@
                 <w:szCs w:val="24"/>
                 <w:lang w:val="es-ES"/>
               </w:rPr>
+              <w:lastRenderedPageBreak/>
               <w:t>El sistema cierra el mensaje y permanece en la interfaz “Registro de equipo” sin realizar algún cambio.</w:t>
             </w:r>
           </w:p>
@@ -1571,7 +1821,25 @@
                 <w:szCs w:val="24"/>
                 <w:lang w:val="es-ES"/>
               </w:rPr>
-              <w:t>FA4 Hay información inválida:</w:t>
+              <w:t>FA</w:t>
+            </w:r>
+            <w:r>
+              <w:rPr>
+                <w:rFonts w:ascii="Arial" w:hAnsi="Arial" w:cs="Arial"/>
+                <w:sz w:val="24"/>
+                <w:szCs w:val="24"/>
+                <w:lang w:val="es-ES"/>
+              </w:rPr>
+              <w:t>5</w:t>
+            </w:r>
+            <w:r>
+              <w:rPr>
+                <w:rFonts w:ascii="Arial" w:hAnsi="Arial" w:cs="Arial"/>
+                <w:sz w:val="24"/>
+                <w:szCs w:val="24"/>
+                <w:lang w:val="es-ES"/>
+              </w:rPr>
+              <w:t xml:space="preserve"> Hay información inválida:</w:t>
             </w:r>
           </w:p>
           <w:p>
@@ -1597,25 +1865,7 @@
                 <w:szCs w:val="24"/>
                 <w:lang w:val="es-ES"/>
               </w:rPr>
-              <w:t xml:space="preserve">El sistema muestra un mensaje con la opción “Aceptar”, indicando que </w:t>
-            </w:r>
-            <w:r>
-              <w:rPr>
-                <w:rFonts w:ascii="Arial" w:hAnsi="Arial" w:cs="Arial"/>
-                <w:sz w:val="24"/>
-                <w:szCs w:val="24"/>
-                <w:lang w:val="es-ES"/>
-              </w:rPr>
-              <w:t>se ingresó información inválida</w:t>
-            </w:r>
-            <w:r>
-              <w:rPr>
-                <w:rFonts w:ascii="Arial" w:hAnsi="Arial" w:cs="Arial"/>
-                <w:sz w:val="24"/>
-                <w:szCs w:val="24"/>
-                <w:lang w:val="es-ES"/>
-              </w:rPr>
-              <w:t>.</w:t>
+              <w:t>El sistema muestra un mensaje con la opción “Aceptar”, indicando que se ingresó información inválida.</w:t>
             </w:r>
           </w:p>
           <w:p>
@@ -1667,7 +1917,6 @@
                 <w:szCs w:val="24"/>
                 <w:lang w:val="es-ES"/>
               </w:rPr>
-              <w:lastRenderedPageBreak/>
               <w:t>El sistema cierra el mensaje y permanece en la interfaz “Registro de equipo” sin realizar algún cambio.</w:t>
             </w:r>
           </w:p>
@@ -1930,6 +2179,7 @@
                 <w:docPart w:val="E2D7A3AFB7A64DB1BA9BE8A245C23EE9"/>
               </w:placeholder>
             </w:sdtPr>
+            <w:sdtEndPr/>
             <w:sdtContent>
               <w:p>
                 <w:pPr>
@@ -2157,6 +2407,1811 @@
         </w:rPr>
       </w:pPr>
     </w:p>
+    <w:p>
+      <w:pPr>
+        <w:spacing w:after="0" w:line="276" w:lineRule="auto"/>
+        <w:jc w:val="both"/>
+        <w:rPr>
+          <w:rFonts w:ascii="Arial" w:hAnsi="Arial" w:cs="Arial"/>
+          <w:sz w:val="24"/>
+          <w:szCs w:val="24"/>
+        </w:rPr>
+      </w:pPr>
+    </w:p>
+    <w:tbl>
+      <w:tblPr>
+        <w:tblW w:w="4923" w:type="pct"/>
+        <w:tblLook w:val="04A0" w:firstRow="1" w:lastRow="0" w:firstColumn="1" w:lastColumn="0" w:noHBand="0" w:noVBand="1"/>
+      </w:tblPr>
+      <w:tblGrid>
+        <w:gridCol w:w="2400"/>
+        <w:gridCol w:w="6282"/>
+      </w:tblGrid>
+      <w:tr>
+        <w:trPr>
+          <w:trHeight w:val="329"/>
+        </w:trPr>
+        <w:tc>
+          <w:tcPr>
+            <w:tcW w:w="1382" w:type="pct"/>
+            <w:tcBorders>
+              <w:top w:val="single" w:sz="4" w:space="0" w:color="000000"/>
+              <w:left w:val="single" w:sz="8" w:space="0" w:color="000000"/>
+              <w:bottom w:val="single" w:sz="4" w:space="0" w:color="000000"/>
+              <w:right w:val="nil"/>
+            </w:tcBorders>
+            <w:hideMark/>
+          </w:tcPr>
+          <w:p>
+            <w:pPr>
+              <w:spacing w:after="0" w:line="276" w:lineRule="auto"/>
+              <w:jc w:val="both"/>
+              <w:rPr>
+                <w:rFonts w:ascii="Arial" w:hAnsi="Arial" w:cs="Arial"/>
+                <w:b/>
+                <w:sz w:val="24"/>
+                <w:szCs w:val="24"/>
+                <w:lang w:val="es-ES"/>
+              </w:rPr>
+            </w:pPr>
+            <w:r>
+              <w:rPr>
+                <w:rFonts w:ascii="Arial" w:hAnsi="Arial" w:cs="Arial"/>
+                <w:b/>
+                <w:sz w:val="24"/>
+                <w:szCs w:val="24"/>
+                <w:lang w:val="es-ES"/>
+              </w:rPr>
+              <w:softHyphen/>
+              <w:t>ID:</w:t>
+            </w:r>
+          </w:p>
+        </w:tc>
+        <w:tc>
+          <w:tcPr>
+            <w:tcW w:w="3618" w:type="pct"/>
+            <w:tcBorders>
+              <w:top w:val="single" w:sz="4" w:space="0" w:color="000000"/>
+              <w:left w:val="single" w:sz="4" w:space="0" w:color="000000"/>
+              <w:bottom w:val="single" w:sz="4" w:space="0" w:color="000000"/>
+              <w:right w:val="single" w:sz="8" w:space="0" w:color="000000"/>
+            </w:tcBorders>
+          </w:tcPr>
+          <w:sdt>
+            <w:sdtPr>
+              <w:rPr>
+                <w:rFonts w:ascii="Arial" w:hAnsi="Arial" w:cs="Arial"/>
+                <w:sz w:val="24"/>
+                <w:szCs w:val="24"/>
+                <w:lang w:val="es-ES"/>
+              </w:rPr>
+              <w:id w:val="1302735313"/>
+              <w:placeholder>
+                <w:docPart w:val="A371B2F9F8604065BE5252E231212738"/>
+              </w:placeholder>
+            </w:sdtPr>
+            <w:sdtEndPr/>
+            <w:sdtContent>
+              <w:p>
+                <w:pPr>
+                  <w:spacing w:after="0" w:line="276" w:lineRule="auto"/>
+                  <w:jc w:val="both"/>
+                  <w:rPr>
+                    <w:rFonts w:ascii="Arial" w:hAnsi="Arial" w:cs="Arial"/>
+                    <w:sz w:val="24"/>
+                    <w:szCs w:val="24"/>
+                    <w:lang w:val="es-ES"/>
+                  </w:rPr>
+                </w:pPr>
+                <w:r>
+                  <w:rPr>
+                    <w:rFonts w:ascii="Arial" w:hAnsi="Arial" w:cs="Arial"/>
+                    <w:sz w:val="24"/>
+                    <w:szCs w:val="24"/>
+                    <w:lang w:val="es-ES"/>
+                  </w:rPr>
+                  <w:t>CU0</w:t>
+                </w:r>
+                <w:r>
+                  <w:rPr>
+                    <w:rFonts w:ascii="Arial" w:hAnsi="Arial" w:cs="Arial"/>
+                    <w:sz w:val="24"/>
+                    <w:szCs w:val="24"/>
+                    <w:lang w:val="es-ES"/>
+                  </w:rPr>
+                  <w:t>2</w:t>
+                </w:r>
+              </w:p>
+            </w:sdtContent>
+          </w:sdt>
+        </w:tc>
+      </w:tr>
+      <w:tr>
+        <w:trPr>
+          <w:trHeight w:val="329"/>
+        </w:trPr>
+        <w:tc>
+          <w:tcPr>
+            <w:tcW w:w="1382" w:type="pct"/>
+            <w:tcBorders>
+              <w:top w:val="single" w:sz="4" w:space="0" w:color="000000"/>
+              <w:left w:val="single" w:sz="8" w:space="0" w:color="000000"/>
+              <w:bottom w:val="single" w:sz="4" w:space="0" w:color="000000"/>
+              <w:right w:val="nil"/>
+            </w:tcBorders>
+            <w:hideMark/>
+          </w:tcPr>
+          <w:p>
+            <w:pPr>
+              <w:spacing w:after="0" w:line="276" w:lineRule="auto"/>
+              <w:jc w:val="both"/>
+              <w:rPr>
+                <w:rFonts w:ascii="Arial" w:hAnsi="Arial" w:cs="Arial"/>
+                <w:b/>
+                <w:sz w:val="24"/>
+                <w:szCs w:val="24"/>
+                <w:lang w:val="es-ES"/>
+              </w:rPr>
+            </w:pPr>
+            <w:r>
+              <w:rPr>
+                <w:rFonts w:ascii="Arial" w:hAnsi="Arial" w:cs="Arial"/>
+                <w:b/>
+                <w:sz w:val="24"/>
+                <w:szCs w:val="24"/>
+                <w:lang w:val="es-ES"/>
+              </w:rPr>
+              <w:t>Nombre:</w:t>
+            </w:r>
+          </w:p>
+        </w:tc>
+        <w:tc>
+          <w:tcPr>
+            <w:tcW w:w="3618" w:type="pct"/>
+            <w:tcBorders>
+              <w:top w:val="single" w:sz="4" w:space="0" w:color="000000"/>
+              <w:left w:val="single" w:sz="4" w:space="0" w:color="000000"/>
+              <w:bottom w:val="single" w:sz="4" w:space="0" w:color="000000"/>
+              <w:right w:val="single" w:sz="8" w:space="0" w:color="000000"/>
+            </w:tcBorders>
+          </w:tcPr>
+          <w:p>
+            <w:pPr>
+              <w:spacing w:after="0" w:line="276" w:lineRule="auto"/>
+              <w:jc w:val="both"/>
+              <w:rPr>
+                <w:rFonts w:ascii="Arial" w:hAnsi="Arial" w:cs="Arial"/>
+                <w:sz w:val="24"/>
+                <w:szCs w:val="24"/>
+                <w:lang w:val="es-ES"/>
+              </w:rPr>
+            </w:pPr>
+            <w:r>
+              <w:rPr>
+                <w:rFonts w:ascii="Arial" w:hAnsi="Arial" w:cs="Arial"/>
+                <w:sz w:val="24"/>
+                <w:szCs w:val="24"/>
+                <w:lang w:val="es-ES"/>
+              </w:rPr>
+              <w:t>Buscar información de equipo</w:t>
+            </w:r>
+          </w:p>
+        </w:tc>
+      </w:tr>
+      <w:tr>
+        <w:trPr>
+          <w:trHeight w:val="329"/>
+        </w:trPr>
+        <w:tc>
+          <w:tcPr>
+            <w:tcW w:w="1382" w:type="pct"/>
+            <w:tcBorders>
+              <w:top w:val="single" w:sz="4" w:space="0" w:color="000000"/>
+              <w:left w:val="single" w:sz="8" w:space="0" w:color="000000"/>
+              <w:bottom w:val="single" w:sz="4" w:space="0" w:color="000000"/>
+              <w:right w:val="nil"/>
+            </w:tcBorders>
+            <w:hideMark/>
+          </w:tcPr>
+          <w:p>
+            <w:pPr>
+              <w:spacing w:after="0" w:line="276" w:lineRule="auto"/>
+              <w:jc w:val="both"/>
+              <w:rPr>
+                <w:rFonts w:ascii="Arial" w:hAnsi="Arial" w:cs="Arial"/>
+                <w:b/>
+                <w:sz w:val="24"/>
+                <w:szCs w:val="24"/>
+                <w:lang w:val="es-ES"/>
+              </w:rPr>
+            </w:pPr>
+            <w:r>
+              <w:rPr>
+                <w:rFonts w:ascii="Arial" w:hAnsi="Arial" w:cs="Arial"/>
+                <w:b/>
+                <w:sz w:val="24"/>
+                <w:szCs w:val="24"/>
+                <w:lang w:val="es-ES"/>
+              </w:rPr>
+              <w:t>Autor(es):</w:t>
+            </w:r>
+          </w:p>
+        </w:tc>
+        <w:tc>
+          <w:tcPr>
+            <w:tcW w:w="3618" w:type="pct"/>
+            <w:tcBorders>
+              <w:top w:val="single" w:sz="4" w:space="0" w:color="000000"/>
+              <w:left w:val="single" w:sz="4" w:space="0" w:color="000000"/>
+              <w:bottom w:val="single" w:sz="4" w:space="0" w:color="000000"/>
+              <w:right w:val="single" w:sz="8" w:space="0" w:color="000000"/>
+            </w:tcBorders>
+          </w:tcPr>
+          <w:p>
+            <w:pPr>
+              <w:spacing w:after="0" w:line="276" w:lineRule="auto"/>
+              <w:jc w:val="both"/>
+              <w:rPr>
+                <w:rFonts w:ascii="Arial" w:hAnsi="Arial" w:cs="Arial"/>
+                <w:sz w:val="24"/>
+                <w:szCs w:val="24"/>
+                <w:lang w:val="es-ES"/>
+              </w:rPr>
+            </w:pPr>
+            <w:r>
+              <w:rPr>
+                <w:rFonts w:ascii="Arial" w:hAnsi="Arial" w:cs="Arial"/>
+                <w:sz w:val="24"/>
+                <w:szCs w:val="24"/>
+                <w:lang w:val="es-ES"/>
+              </w:rPr>
+              <w:t>Ángel Daniel Sánchez Martínez</w:t>
+            </w:r>
+          </w:p>
+        </w:tc>
+      </w:tr>
+      <w:tr>
+        <w:trPr>
+          <w:trHeight w:val="329"/>
+        </w:trPr>
+        <w:tc>
+          <w:tcPr>
+            <w:tcW w:w="1382" w:type="pct"/>
+            <w:tcBorders>
+              <w:top w:val="single" w:sz="4" w:space="0" w:color="000000"/>
+              <w:left w:val="single" w:sz="8" w:space="0" w:color="000000"/>
+              <w:bottom w:val="single" w:sz="4" w:space="0" w:color="000000"/>
+              <w:right w:val="nil"/>
+            </w:tcBorders>
+            <w:hideMark/>
+          </w:tcPr>
+          <w:p>
+            <w:pPr>
+              <w:spacing w:after="0" w:line="276" w:lineRule="auto"/>
+              <w:jc w:val="both"/>
+              <w:rPr>
+                <w:rFonts w:ascii="Arial" w:hAnsi="Arial" w:cs="Arial"/>
+                <w:b/>
+                <w:sz w:val="24"/>
+                <w:szCs w:val="24"/>
+                <w:lang w:val="es-ES"/>
+              </w:rPr>
+            </w:pPr>
+            <w:r>
+              <w:rPr>
+                <w:rFonts w:ascii="Arial" w:hAnsi="Arial" w:cs="Arial"/>
+                <w:b/>
+                <w:sz w:val="24"/>
+                <w:szCs w:val="24"/>
+                <w:lang w:val="es-ES"/>
+              </w:rPr>
+              <w:t>Fecha de creación:</w:t>
+            </w:r>
+          </w:p>
+        </w:tc>
+        <w:tc>
+          <w:tcPr>
+            <w:tcW w:w="3618" w:type="pct"/>
+            <w:tcBorders>
+              <w:top w:val="single" w:sz="4" w:space="0" w:color="000000"/>
+              <w:left w:val="single" w:sz="4" w:space="0" w:color="000000"/>
+              <w:bottom w:val="single" w:sz="4" w:space="0" w:color="000000"/>
+              <w:right w:val="single" w:sz="8" w:space="0" w:color="000000"/>
+            </w:tcBorders>
+          </w:tcPr>
+          <w:p>
+            <w:pPr>
+              <w:spacing w:after="0" w:line="276" w:lineRule="auto"/>
+              <w:jc w:val="both"/>
+              <w:rPr>
+                <w:rFonts w:ascii="Arial" w:hAnsi="Arial" w:cs="Arial"/>
+                <w:sz w:val="24"/>
+                <w:szCs w:val="24"/>
+                <w:lang w:val="es-ES"/>
+              </w:rPr>
+            </w:pPr>
+            <w:r>
+              <w:rPr>
+                <w:rFonts w:ascii="Arial" w:hAnsi="Arial" w:cs="Arial"/>
+                <w:sz w:val="24"/>
+                <w:szCs w:val="24"/>
+                <w:lang w:val="es-ES"/>
+              </w:rPr>
+              <w:t>28/07/2020</w:t>
+            </w:r>
+          </w:p>
+        </w:tc>
+      </w:tr>
+      <w:tr>
+        <w:trPr>
+          <w:trHeight w:val="329"/>
+        </w:trPr>
+        <w:tc>
+          <w:tcPr>
+            <w:tcW w:w="1382" w:type="pct"/>
+            <w:tcBorders>
+              <w:top w:val="single" w:sz="4" w:space="0" w:color="000000"/>
+              <w:left w:val="single" w:sz="8" w:space="0" w:color="000000"/>
+              <w:bottom w:val="single" w:sz="4" w:space="0" w:color="000000"/>
+              <w:right w:val="nil"/>
+            </w:tcBorders>
+            <w:hideMark/>
+          </w:tcPr>
+          <w:p>
+            <w:pPr>
+              <w:spacing w:after="0" w:line="276" w:lineRule="auto"/>
+              <w:jc w:val="both"/>
+              <w:rPr>
+                <w:rFonts w:ascii="Arial" w:hAnsi="Arial" w:cs="Arial"/>
+                <w:b/>
+                <w:sz w:val="24"/>
+                <w:szCs w:val="24"/>
+                <w:lang w:val="es-ES"/>
+              </w:rPr>
+            </w:pPr>
+            <w:r>
+              <w:rPr>
+                <w:rFonts w:ascii="Arial" w:hAnsi="Arial" w:cs="Arial"/>
+                <w:b/>
+                <w:sz w:val="24"/>
+                <w:szCs w:val="24"/>
+                <w:lang w:val="es-ES"/>
+              </w:rPr>
+              <w:t>Fecha de actualización:</w:t>
+            </w:r>
+          </w:p>
+        </w:tc>
+        <w:tc>
+          <w:tcPr>
+            <w:tcW w:w="3618" w:type="pct"/>
+            <w:tcBorders>
+              <w:top w:val="single" w:sz="4" w:space="0" w:color="000000"/>
+              <w:left w:val="single" w:sz="4" w:space="0" w:color="000000"/>
+              <w:bottom w:val="single" w:sz="4" w:space="0" w:color="000000"/>
+              <w:right w:val="single" w:sz="8" w:space="0" w:color="000000"/>
+            </w:tcBorders>
+          </w:tcPr>
+          <w:p>
+            <w:pPr>
+              <w:spacing w:after="0" w:line="276" w:lineRule="auto"/>
+              <w:jc w:val="both"/>
+              <w:rPr>
+                <w:rFonts w:ascii="Arial" w:hAnsi="Arial" w:cs="Arial"/>
+                <w:sz w:val="24"/>
+                <w:szCs w:val="24"/>
+                <w:lang w:val="es-ES"/>
+              </w:rPr>
+            </w:pPr>
+          </w:p>
+        </w:tc>
+      </w:tr>
+      <w:tr>
+        <w:trPr>
+          <w:trHeight w:val="329"/>
+        </w:trPr>
+        <w:tc>
+          <w:tcPr>
+            <w:tcW w:w="1382" w:type="pct"/>
+            <w:tcBorders>
+              <w:top w:val="single" w:sz="4" w:space="0" w:color="000000"/>
+              <w:left w:val="single" w:sz="8" w:space="0" w:color="000000"/>
+              <w:bottom w:val="single" w:sz="4" w:space="0" w:color="000000"/>
+              <w:right w:val="nil"/>
+            </w:tcBorders>
+            <w:hideMark/>
+          </w:tcPr>
+          <w:p>
+            <w:pPr>
+              <w:spacing w:after="0" w:line="276" w:lineRule="auto"/>
+              <w:jc w:val="both"/>
+              <w:rPr>
+                <w:rFonts w:ascii="Arial" w:hAnsi="Arial" w:cs="Arial"/>
+                <w:b/>
+                <w:sz w:val="24"/>
+                <w:szCs w:val="24"/>
+                <w:lang w:val="es-ES"/>
+              </w:rPr>
+            </w:pPr>
+            <w:r>
+              <w:rPr>
+                <w:rFonts w:ascii="Arial" w:hAnsi="Arial" w:cs="Arial"/>
+                <w:b/>
+                <w:sz w:val="24"/>
+                <w:szCs w:val="24"/>
+                <w:lang w:val="es-ES"/>
+              </w:rPr>
+              <w:t>Actor(es):</w:t>
+            </w:r>
+          </w:p>
+        </w:tc>
+        <w:tc>
+          <w:tcPr>
+            <w:tcW w:w="3618" w:type="pct"/>
+            <w:tcBorders>
+              <w:top w:val="single" w:sz="4" w:space="0" w:color="000000"/>
+              <w:left w:val="single" w:sz="4" w:space="0" w:color="000000"/>
+              <w:bottom w:val="single" w:sz="4" w:space="0" w:color="000000"/>
+              <w:right w:val="single" w:sz="8" w:space="0" w:color="000000"/>
+            </w:tcBorders>
+          </w:tcPr>
+          <w:p>
+            <w:pPr>
+              <w:spacing w:after="0" w:line="276" w:lineRule="auto"/>
+              <w:jc w:val="both"/>
+              <w:rPr>
+                <w:rFonts w:ascii="Arial" w:hAnsi="Arial" w:cs="Arial"/>
+                <w:sz w:val="24"/>
+                <w:szCs w:val="24"/>
+                <w:lang w:val="es-ES"/>
+              </w:rPr>
+            </w:pPr>
+            <w:r>
+              <w:rPr>
+                <w:rFonts w:ascii="Arial" w:hAnsi="Arial" w:cs="Arial"/>
+                <w:sz w:val="24"/>
+                <w:szCs w:val="24"/>
+                <w:lang w:val="es-ES"/>
+              </w:rPr>
+              <w:t>Técnico</w:t>
+            </w:r>
+          </w:p>
+        </w:tc>
+      </w:tr>
+      <w:tr>
+        <w:trPr>
+          <w:trHeight w:val="329"/>
+        </w:trPr>
+        <w:tc>
+          <w:tcPr>
+            <w:tcW w:w="1382" w:type="pct"/>
+            <w:tcBorders>
+              <w:top w:val="single" w:sz="4" w:space="0" w:color="000000"/>
+              <w:left w:val="single" w:sz="8" w:space="0" w:color="000000"/>
+              <w:bottom w:val="single" w:sz="4" w:space="0" w:color="000000"/>
+              <w:right w:val="nil"/>
+            </w:tcBorders>
+            <w:hideMark/>
+          </w:tcPr>
+          <w:p>
+            <w:pPr>
+              <w:spacing w:after="0" w:line="276" w:lineRule="auto"/>
+              <w:jc w:val="both"/>
+              <w:rPr>
+                <w:rFonts w:ascii="Arial" w:hAnsi="Arial" w:cs="Arial"/>
+                <w:b/>
+                <w:sz w:val="24"/>
+                <w:szCs w:val="24"/>
+                <w:lang w:val="es-ES"/>
+              </w:rPr>
+            </w:pPr>
+            <w:r>
+              <w:rPr>
+                <w:rFonts w:ascii="Arial" w:hAnsi="Arial" w:cs="Arial"/>
+                <w:b/>
+                <w:sz w:val="24"/>
+                <w:szCs w:val="24"/>
+                <w:lang w:val="es-ES"/>
+              </w:rPr>
+              <w:lastRenderedPageBreak/>
+              <w:t>Descripción:</w:t>
+            </w:r>
+          </w:p>
+        </w:tc>
+        <w:tc>
+          <w:tcPr>
+            <w:tcW w:w="3618" w:type="pct"/>
+            <w:tcBorders>
+              <w:top w:val="single" w:sz="4" w:space="0" w:color="000000"/>
+              <w:left w:val="single" w:sz="4" w:space="0" w:color="000000"/>
+              <w:bottom w:val="single" w:sz="4" w:space="0" w:color="000000"/>
+              <w:right w:val="single" w:sz="8" w:space="0" w:color="000000"/>
+            </w:tcBorders>
+          </w:tcPr>
+          <w:p>
+            <w:pPr>
+              <w:spacing w:after="0" w:line="276" w:lineRule="auto"/>
+              <w:jc w:val="both"/>
+              <w:rPr>
+                <w:rFonts w:ascii="Arial" w:hAnsi="Arial" w:cs="Arial"/>
+                <w:sz w:val="24"/>
+                <w:szCs w:val="24"/>
+                <w:lang w:val="es-ES"/>
+              </w:rPr>
+            </w:pPr>
+            <w:r>
+              <w:rPr>
+                <w:rFonts w:ascii="Arial" w:hAnsi="Arial" w:cs="Arial"/>
+                <w:sz w:val="24"/>
+                <w:szCs w:val="24"/>
+                <w:lang w:val="es-ES"/>
+              </w:rPr>
+              <w:t xml:space="preserve">Este caso de uso permitirá </w:t>
+            </w:r>
+            <w:r>
+              <w:rPr>
+                <w:rFonts w:ascii="Arial" w:hAnsi="Arial" w:cs="Arial"/>
+                <w:sz w:val="24"/>
+                <w:szCs w:val="24"/>
+                <w:lang w:val="es-ES"/>
+              </w:rPr>
+              <w:t>encontrar la información de un equipo que este registrado en la base de datos del sistema.</w:t>
+            </w:r>
+          </w:p>
+        </w:tc>
+      </w:tr>
+      <w:tr>
+        <w:trPr>
+          <w:trHeight w:val="329"/>
+        </w:trPr>
+        <w:tc>
+          <w:tcPr>
+            <w:tcW w:w="1382" w:type="pct"/>
+            <w:tcBorders>
+              <w:top w:val="single" w:sz="4" w:space="0" w:color="000000"/>
+              <w:left w:val="single" w:sz="8" w:space="0" w:color="000000"/>
+              <w:bottom w:val="single" w:sz="4" w:space="0" w:color="000000"/>
+              <w:right w:val="nil"/>
+            </w:tcBorders>
+            <w:hideMark/>
+          </w:tcPr>
+          <w:p>
+            <w:pPr>
+              <w:spacing w:after="0" w:line="276" w:lineRule="auto"/>
+              <w:jc w:val="both"/>
+              <w:rPr>
+                <w:rFonts w:ascii="Arial" w:hAnsi="Arial" w:cs="Arial"/>
+                <w:b/>
+                <w:sz w:val="24"/>
+                <w:szCs w:val="24"/>
+                <w:lang w:val="es-ES"/>
+              </w:rPr>
+            </w:pPr>
+            <w:r>
+              <w:rPr>
+                <w:rFonts w:ascii="Arial" w:hAnsi="Arial" w:cs="Arial"/>
+                <w:b/>
+                <w:sz w:val="24"/>
+                <w:szCs w:val="24"/>
+                <w:lang w:val="es-ES"/>
+              </w:rPr>
+              <w:t>Precondiciones:</w:t>
+            </w:r>
+          </w:p>
+        </w:tc>
+        <w:tc>
+          <w:tcPr>
+            <w:tcW w:w="3618" w:type="pct"/>
+            <w:tcBorders>
+              <w:top w:val="single" w:sz="4" w:space="0" w:color="000000"/>
+              <w:left w:val="single" w:sz="4" w:space="0" w:color="000000"/>
+              <w:bottom w:val="single" w:sz="4" w:space="0" w:color="000000"/>
+              <w:right w:val="single" w:sz="8" w:space="0" w:color="000000"/>
+            </w:tcBorders>
+          </w:tcPr>
+          <w:p>
+            <w:pPr>
+              <w:spacing w:after="0" w:line="276" w:lineRule="auto"/>
+              <w:jc w:val="both"/>
+              <w:rPr>
+                <w:rFonts w:ascii="Arial" w:hAnsi="Arial" w:cs="Arial"/>
+                <w:sz w:val="24"/>
+                <w:szCs w:val="24"/>
+                <w:lang w:val="es-ES"/>
+              </w:rPr>
+            </w:pPr>
+            <w:r>
+              <w:rPr>
+                <w:rFonts w:ascii="Arial" w:hAnsi="Arial" w:cs="Arial"/>
+                <w:sz w:val="24"/>
+                <w:szCs w:val="24"/>
+                <w:lang w:val="es-ES"/>
+              </w:rPr>
+              <w:t>PRE’1.- El técnico se encuentra en la interfaz principal del sistema.</w:t>
+            </w:r>
+          </w:p>
+          <w:p>
+            <w:pPr>
+              <w:spacing w:after="0" w:line="276" w:lineRule="auto"/>
+              <w:jc w:val="both"/>
+              <w:rPr>
+                <w:rFonts w:ascii="Arial" w:hAnsi="Arial" w:cs="Arial"/>
+                <w:sz w:val="24"/>
+                <w:szCs w:val="24"/>
+                <w:lang w:val="es-ES"/>
+              </w:rPr>
+            </w:pPr>
+            <w:r>
+              <w:rPr>
+                <w:rFonts w:ascii="Arial" w:hAnsi="Arial" w:cs="Arial"/>
+                <w:sz w:val="24"/>
+                <w:szCs w:val="24"/>
+                <w:lang w:val="es-ES"/>
+              </w:rPr>
+              <w:t>PRE2.- El equipo a buscar ha sido registrado previamente.</w:t>
+            </w:r>
+          </w:p>
+        </w:tc>
+      </w:tr>
+      <w:tr>
+        <w:trPr>
+          <w:trHeight w:val="329"/>
+        </w:trPr>
+        <w:tc>
+          <w:tcPr>
+            <w:tcW w:w="1382" w:type="pct"/>
+            <w:tcBorders>
+              <w:top w:val="single" w:sz="4" w:space="0" w:color="000000"/>
+              <w:left w:val="single" w:sz="8" w:space="0" w:color="000000"/>
+              <w:bottom w:val="single" w:sz="4" w:space="0" w:color="000000"/>
+              <w:right w:val="nil"/>
+            </w:tcBorders>
+            <w:hideMark/>
+          </w:tcPr>
+          <w:p>
+            <w:pPr>
+              <w:spacing w:after="0" w:line="276" w:lineRule="auto"/>
+              <w:jc w:val="both"/>
+              <w:rPr>
+                <w:rFonts w:ascii="Arial" w:hAnsi="Arial" w:cs="Arial"/>
+                <w:b/>
+                <w:sz w:val="24"/>
+                <w:szCs w:val="24"/>
+                <w:lang w:val="es-ES"/>
+              </w:rPr>
+            </w:pPr>
+            <w:r>
+              <w:rPr>
+                <w:rFonts w:ascii="Arial" w:hAnsi="Arial" w:cs="Arial"/>
+                <w:b/>
+                <w:sz w:val="24"/>
+                <w:szCs w:val="24"/>
+                <w:lang w:val="es-ES"/>
+              </w:rPr>
+              <w:t>Flujo Normal:</w:t>
+            </w:r>
+          </w:p>
+        </w:tc>
+        <w:tc>
+          <w:tcPr>
+            <w:tcW w:w="3618" w:type="pct"/>
+            <w:tcBorders>
+              <w:top w:val="single" w:sz="4" w:space="0" w:color="000000"/>
+              <w:left w:val="single" w:sz="4" w:space="0" w:color="000000"/>
+              <w:bottom w:val="single" w:sz="4" w:space="0" w:color="000000"/>
+              <w:right w:val="single" w:sz="8" w:space="0" w:color="000000"/>
+            </w:tcBorders>
+          </w:tcPr>
+          <w:p>
+            <w:pPr>
+              <w:pStyle w:val="Prrafodelista"/>
+              <w:numPr>
+                <w:ilvl w:val="0"/>
+                <w:numId w:val="9"/>
+              </w:numPr>
+              <w:spacing w:after="0"/>
+              <w:jc w:val="both"/>
+              <w:rPr>
+                <w:rFonts w:ascii="Arial" w:hAnsi="Arial" w:cs="Arial"/>
+                <w:sz w:val="24"/>
+                <w:szCs w:val="24"/>
+              </w:rPr>
+            </w:pPr>
+            <w:r>
+              <w:rPr>
+                <w:rFonts w:ascii="Arial" w:hAnsi="Arial" w:cs="Arial"/>
+                <w:sz w:val="24"/>
+                <w:szCs w:val="24"/>
+              </w:rPr>
+              <w:t>El técnico presiona la opción “Buscar”.</w:t>
+            </w:r>
+          </w:p>
+          <w:p>
+            <w:pPr>
+              <w:pStyle w:val="Prrafodelista"/>
+              <w:numPr>
+                <w:ilvl w:val="0"/>
+                <w:numId w:val="9"/>
+              </w:numPr>
+              <w:spacing w:after="0"/>
+              <w:jc w:val="both"/>
+              <w:rPr>
+                <w:rFonts w:ascii="Arial" w:hAnsi="Arial" w:cs="Arial"/>
+                <w:sz w:val="24"/>
+                <w:szCs w:val="24"/>
+              </w:rPr>
+            </w:pPr>
+            <w:r>
+              <w:rPr>
+                <w:rFonts w:ascii="Arial" w:hAnsi="Arial" w:cs="Arial"/>
+                <w:sz w:val="24"/>
+                <w:szCs w:val="24"/>
+              </w:rPr>
+              <w:t>El sistema</w:t>
+            </w:r>
+            <w:r>
+              <w:rPr>
+                <w:rFonts w:ascii="Arial" w:hAnsi="Arial" w:cs="Arial"/>
+                <w:sz w:val="24"/>
+                <w:szCs w:val="24"/>
+              </w:rPr>
+              <w:t xml:space="preserve"> cierra la interfaz actual y</w:t>
+            </w:r>
+            <w:r>
+              <w:rPr>
+                <w:rFonts w:ascii="Arial" w:hAnsi="Arial" w:cs="Arial"/>
+                <w:sz w:val="24"/>
+                <w:szCs w:val="24"/>
+              </w:rPr>
+              <w:t xml:space="preserve"> muestra la interfaz “Búsqueda de información”, la cual contiene </w:t>
+            </w:r>
+            <w:r>
+              <w:rPr>
+                <w:rFonts w:ascii="Arial" w:hAnsi="Arial" w:cs="Arial"/>
+                <w:sz w:val="24"/>
+                <w:szCs w:val="24"/>
+              </w:rPr>
+              <w:t>una lista con los criterios de búsqueda</w:t>
+            </w:r>
+            <w:r>
+              <w:rPr>
+                <w:rFonts w:ascii="Arial" w:hAnsi="Arial" w:cs="Arial"/>
+                <w:sz w:val="24"/>
+                <w:szCs w:val="24"/>
+              </w:rPr>
+              <w:t xml:space="preserve"> “Número de servicio”, “Modelo de equipo”, “Nombre de cliente”, “Fecha de recepción” y “Número de serie”</w:t>
+            </w:r>
+            <w:r>
+              <w:rPr>
+                <w:rFonts w:ascii="Arial" w:hAnsi="Arial" w:cs="Arial"/>
+                <w:sz w:val="24"/>
+                <w:szCs w:val="24"/>
+              </w:rPr>
+              <w:t>, un campo de texto para la entrada de información a buscar, una tabla para mostrar los resultados encontrados</w:t>
+            </w:r>
+            <w:r>
+              <w:rPr>
+                <w:rFonts w:ascii="Arial" w:hAnsi="Arial" w:cs="Arial"/>
+                <w:sz w:val="24"/>
+                <w:szCs w:val="24"/>
+              </w:rPr>
+              <w:t xml:space="preserve">, un botón para </w:t>
+            </w:r>
+            <w:r>
+              <w:rPr>
+                <w:rFonts w:ascii="Arial" w:hAnsi="Arial" w:cs="Arial"/>
+                <w:sz w:val="24"/>
+                <w:szCs w:val="24"/>
+              </w:rPr>
+              <w:t>iniciar la búsqueda</w:t>
+            </w:r>
+            <w:r>
+              <w:rPr>
+                <w:rFonts w:ascii="Arial" w:hAnsi="Arial" w:cs="Arial"/>
+                <w:sz w:val="24"/>
+                <w:szCs w:val="24"/>
+              </w:rPr>
+              <w:t xml:space="preserve"> y un botón para volver a la pantalla principal.</w:t>
+            </w:r>
+          </w:p>
+          <w:p>
+            <w:pPr>
+              <w:pStyle w:val="Prrafodelista"/>
+              <w:numPr>
+                <w:ilvl w:val="0"/>
+                <w:numId w:val="9"/>
+              </w:numPr>
+              <w:spacing w:after="0"/>
+              <w:jc w:val="both"/>
+              <w:rPr>
+                <w:rFonts w:ascii="Arial" w:hAnsi="Arial" w:cs="Arial"/>
+                <w:sz w:val="24"/>
+                <w:szCs w:val="24"/>
+              </w:rPr>
+            </w:pPr>
+            <w:r>
+              <w:rPr>
+                <w:rFonts w:ascii="Arial" w:hAnsi="Arial" w:cs="Arial"/>
+                <w:sz w:val="24"/>
+                <w:szCs w:val="24"/>
+              </w:rPr>
+              <w:t>El técnico selecciona uno de los criterios de búsqueda que hay en la lista e ingresa la información a buscar en el cuadro de texto (ver FA1).</w:t>
+            </w:r>
+          </w:p>
+          <w:p>
+            <w:pPr>
+              <w:pStyle w:val="Prrafodelista"/>
+              <w:numPr>
+                <w:ilvl w:val="0"/>
+                <w:numId w:val="9"/>
+              </w:numPr>
+              <w:spacing w:after="0"/>
+              <w:jc w:val="both"/>
+              <w:rPr>
+                <w:rFonts w:ascii="Arial" w:hAnsi="Arial" w:cs="Arial"/>
+                <w:sz w:val="24"/>
+                <w:szCs w:val="24"/>
+              </w:rPr>
+            </w:pPr>
+            <w:r>
+              <w:rPr>
+                <w:rFonts w:ascii="Arial" w:hAnsi="Arial" w:cs="Arial"/>
+                <w:sz w:val="24"/>
+                <w:szCs w:val="24"/>
+              </w:rPr>
+              <w:t>El técnico selecciona la opción “Buscar” (ver FA2).</w:t>
+            </w:r>
+          </w:p>
+          <w:p>
+            <w:pPr>
+              <w:pStyle w:val="Prrafodelista"/>
+              <w:numPr>
+                <w:ilvl w:val="0"/>
+                <w:numId w:val="9"/>
+              </w:numPr>
+              <w:spacing w:after="0"/>
+              <w:jc w:val="both"/>
+              <w:rPr>
+                <w:rFonts w:ascii="Arial" w:hAnsi="Arial" w:cs="Arial"/>
+                <w:sz w:val="24"/>
+                <w:szCs w:val="24"/>
+              </w:rPr>
+            </w:pPr>
+            <w:r>
+              <w:rPr>
+                <w:rFonts w:ascii="Arial" w:hAnsi="Arial" w:cs="Arial"/>
+                <w:sz w:val="24"/>
+                <w:szCs w:val="24"/>
+              </w:rPr>
+              <w:t xml:space="preserve">El sistema accede a la base de datos para buscar información </w:t>
+            </w:r>
+            <w:r>
+              <w:rPr>
+                <w:rFonts w:ascii="Arial" w:hAnsi="Arial" w:cs="Arial"/>
+                <w:sz w:val="24"/>
+                <w:szCs w:val="24"/>
+              </w:rPr>
+              <w:t xml:space="preserve">según </w:t>
+            </w:r>
+            <w:r>
+              <w:rPr>
+                <w:rFonts w:ascii="Arial" w:hAnsi="Arial" w:cs="Arial"/>
+                <w:sz w:val="24"/>
+                <w:szCs w:val="24"/>
+              </w:rPr>
+              <w:t>el criterio seleccionado y la entrada introducida por el técnico (ver FA</w:t>
+            </w:r>
+            <w:r>
+              <w:rPr>
+                <w:rFonts w:ascii="Arial" w:hAnsi="Arial" w:cs="Arial"/>
+                <w:sz w:val="24"/>
+                <w:szCs w:val="24"/>
+              </w:rPr>
+              <w:t>3</w:t>
+            </w:r>
+            <w:r>
+              <w:rPr>
+                <w:rFonts w:ascii="Arial" w:hAnsi="Arial" w:cs="Arial"/>
+                <w:sz w:val="24"/>
+                <w:szCs w:val="24"/>
+              </w:rPr>
+              <w:t>, EX1).</w:t>
+            </w:r>
+          </w:p>
+          <w:p>
+            <w:pPr>
+              <w:pStyle w:val="Prrafodelista"/>
+              <w:numPr>
+                <w:ilvl w:val="0"/>
+                <w:numId w:val="9"/>
+              </w:numPr>
+              <w:spacing w:after="0"/>
+              <w:jc w:val="both"/>
+              <w:rPr>
+                <w:rFonts w:ascii="Arial" w:hAnsi="Arial" w:cs="Arial"/>
+                <w:sz w:val="24"/>
+                <w:szCs w:val="24"/>
+              </w:rPr>
+            </w:pPr>
+            <w:r>
+              <w:rPr>
+                <w:rFonts w:ascii="Arial" w:hAnsi="Arial" w:cs="Arial"/>
+                <w:sz w:val="24"/>
+                <w:szCs w:val="24"/>
+              </w:rPr>
+              <w:t>El sistema llena la tabla con los resultados encontrados en la base de datos.</w:t>
+            </w:r>
+          </w:p>
+          <w:p>
+            <w:pPr>
+              <w:spacing w:after="0" w:line="276" w:lineRule="auto"/>
+              <w:jc w:val="both"/>
+              <w:rPr>
+                <w:rFonts w:ascii="Arial" w:hAnsi="Arial" w:cs="Arial"/>
+                <w:sz w:val="24"/>
+                <w:szCs w:val="24"/>
+              </w:rPr>
+            </w:pPr>
+            <w:r>
+              <w:rPr>
+                <w:rFonts w:ascii="Arial" w:hAnsi="Arial" w:cs="Arial"/>
+                <w:sz w:val="24"/>
+                <w:szCs w:val="24"/>
+              </w:rPr>
+              <w:t>FIN CASO DE USO.</w:t>
+            </w:r>
+          </w:p>
+        </w:tc>
+      </w:tr>
+      <w:tr>
+        <w:trPr>
+          <w:trHeight w:val="329"/>
+        </w:trPr>
+        <w:tc>
+          <w:tcPr>
+            <w:tcW w:w="1382" w:type="pct"/>
+            <w:tcBorders>
+              <w:top w:val="single" w:sz="4" w:space="0" w:color="000000"/>
+              <w:left w:val="single" w:sz="8" w:space="0" w:color="000000"/>
+              <w:bottom w:val="single" w:sz="4" w:space="0" w:color="000000"/>
+              <w:right w:val="nil"/>
+            </w:tcBorders>
+            <w:hideMark/>
+          </w:tcPr>
+          <w:p>
+            <w:pPr>
+              <w:spacing w:after="0" w:line="276" w:lineRule="auto"/>
+              <w:jc w:val="both"/>
+              <w:rPr>
+                <w:rFonts w:ascii="Arial" w:hAnsi="Arial" w:cs="Arial"/>
+                <w:b/>
+                <w:sz w:val="24"/>
+                <w:szCs w:val="24"/>
+                <w:lang w:val="es-ES"/>
+              </w:rPr>
+            </w:pPr>
+            <w:r>
+              <w:rPr>
+                <w:rFonts w:ascii="Arial" w:hAnsi="Arial" w:cs="Arial"/>
+                <w:b/>
+                <w:sz w:val="24"/>
+                <w:szCs w:val="24"/>
+                <w:lang w:val="es-ES"/>
+              </w:rPr>
+              <w:t>Flujos Alternos:</w:t>
+            </w:r>
+          </w:p>
+        </w:tc>
+        <w:tc>
+          <w:tcPr>
+            <w:tcW w:w="3618" w:type="pct"/>
+            <w:tcBorders>
+              <w:top w:val="single" w:sz="4" w:space="0" w:color="000000"/>
+              <w:left w:val="single" w:sz="4" w:space="0" w:color="000000"/>
+              <w:bottom w:val="single" w:sz="4" w:space="0" w:color="000000"/>
+              <w:right w:val="single" w:sz="8" w:space="0" w:color="000000"/>
+            </w:tcBorders>
+          </w:tcPr>
+          <w:p>
+            <w:pPr>
+              <w:spacing w:after="0" w:line="276" w:lineRule="auto"/>
+              <w:jc w:val="both"/>
+              <w:rPr>
+                <w:rFonts w:ascii="Arial" w:hAnsi="Arial" w:cs="Arial"/>
+                <w:sz w:val="24"/>
+                <w:szCs w:val="24"/>
+                <w:lang w:val="es-ES"/>
+              </w:rPr>
+            </w:pPr>
+            <w:r>
+              <w:rPr>
+                <w:rFonts w:ascii="Arial" w:hAnsi="Arial" w:cs="Arial"/>
+                <w:sz w:val="24"/>
+                <w:szCs w:val="24"/>
+                <w:lang w:val="es-ES"/>
+              </w:rPr>
+              <w:t>FA1 Técnico presiona opción volve</w:t>
+            </w:r>
+            <w:r>
+              <w:rPr>
+                <w:rFonts w:ascii="Arial" w:hAnsi="Arial" w:cs="Arial"/>
+                <w:sz w:val="24"/>
+                <w:szCs w:val="24"/>
+                <w:lang w:val="es-ES"/>
+              </w:rPr>
+              <w:t>r</w:t>
+            </w:r>
+            <w:r>
+              <w:rPr>
+                <w:rFonts w:ascii="Arial" w:hAnsi="Arial" w:cs="Arial"/>
+                <w:sz w:val="24"/>
+                <w:szCs w:val="24"/>
+                <w:lang w:val="es-ES"/>
+              </w:rPr>
+              <w:t>:</w:t>
+            </w:r>
+          </w:p>
+          <w:p>
+            <w:pPr>
+              <w:pStyle w:val="Prrafodelista"/>
+              <w:numPr>
+                <w:ilvl w:val="0"/>
+                <w:numId w:val="10"/>
+              </w:numPr>
+              <w:spacing w:after="0"/>
+              <w:jc w:val="both"/>
+              <w:rPr>
+                <w:rFonts w:ascii="Arial" w:hAnsi="Arial" w:cs="Arial"/>
+                <w:sz w:val="24"/>
+                <w:szCs w:val="24"/>
+                <w:lang w:val="es-ES"/>
+              </w:rPr>
+            </w:pPr>
+            <w:r>
+              <w:rPr>
+                <w:rFonts w:ascii="Arial" w:hAnsi="Arial" w:cs="Arial"/>
+                <w:sz w:val="24"/>
+                <w:szCs w:val="24"/>
+                <w:lang w:val="es-ES"/>
+              </w:rPr>
+              <w:t>El sistema</w:t>
+            </w:r>
+            <w:r>
+              <w:rPr>
+                <w:rFonts w:ascii="Arial" w:hAnsi="Arial" w:cs="Arial"/>
+                <w:sz w:val="24"/>
+                <w:szCs w:val="24"/>
+                <w:lang w:val="es-ES"/>
+              </w:rPr>
+              <w:t xml:space="preserve"> cierra la interfaz actual y</w:t>
+            </w:r>
+            <w:r>
+              <w:rPr>
+                <w:rFonts w:ascii="Arial" w:hAnsi="Arial" w:cs="Arial"/>
+                <w:sz w:val="24"/>
+                <w:szCs w:val="24"/>
+                <w:lang w:val="es-ES"/>
+              </w:rPr>
+              <w:t xml:space="preserve"> muestra la interfaz principal.</w:t>
+            </w:r>
+          </w:p>
+          <w:p>
+            <w:pPr>
+              <w:spacing w:after="0" w:line="276" w:lineRule="auto"/>
+              <w:jc w:val="both"/>
+              <w:rPr>
+                <w:rFonts w:ascii="Arial" w:hAnsi="Arial" w:cs="Arial"/>
+                <w:sz w:val="24"/>
+                <w:szCs w:val="24"/>
+                <w:lang w:val="es-ES"/>
+              </w:rPr>
+            </w:pPr>
+            <w:r>
+              <w:rPr>
+                <w:rFonts w:ascii="Arial" w:hAnsi="Arial" w:cs="Arial"/>
+                <w:sz w:val="24"/>
+                <w:szCs w:val="24"/>
+                <w:lang w:val="es-ES"/>
+              </w:rPr>
+              <w:t xml:space="preserve">FIN </w:t>
+            </w:r>
+            <w:r>
+              <w:rPr>
+                <w:rFonts w:ascii="Arial" w:hAnsi="Arial" w:cs="Arial"/>
+                <w:sz w:val="24"/>
+                <w:szCs w:val="24"/>
+                <w:lang w:val="es-ES"/>
+              </w:rPr>
+              <w:t>CASO DE USO</w:t>
+            </w:r>
+            <w:r>
+              <w:rPr>
+                <w:rFonts w:ascii="Arial" w:hAnsi="Arial" w:cs="Arial"/>
+                <w:sz w:val="24"/>
+                <w:szCs w:val="24"/>
+                <w:lang w:val="es-ES"/>
+              </w:rPr>
+              <w:t>.</w:t>
+            </w:r>
+          </w:p>
+          <w:p>
+            <w:pPr>
+              <w:spacing w:after="0" w:line="276" w:lineRule="auto"/>
+              <w:jc w:val="both"/>
+              <w:rPr>
+                <w:rFonts w:ascii="Arial" w:hAnsi="Arial" w:cs="Arial"/>
+                <w:sz w:val="24"/>
+                <w:szCs w:val="24"/>
+                <w:lang w:val="es-ES"/>
+              </w:rPr>
+            </w:pPr>
+          </w:p>
+          <w:p>
+            <w:pPr>
+              <w:spacing w:after="0" w:line="276" w:lineRule="auto"/>
+              <w:jc w:val="both"/>
+              <w:rPr>
+                <w:rFonts w:ascii="Arial" w:hAnsi="Arial" w:cs="Arial"/>
+                <w:sz w:val="24"/>
+                <w:szCs w:val="24"/>
+                <w:lang w:val="es-ES"/>
+              </w:rPr>
+            </w:pPr>
+            <w:r>
+              <w:rPr>
+                <w:rFonts w:ascii="Arial" w:hAnsi="Arial" w:cs="Arial"/>
+                <w:sz w:val="24"/>
+                <w:szCs w:val="24"/>
+                <w:lang w:val="es-ES"/>
+              </w:rPr>
+              <w:t>FA2 El técnico presiona la tecla “</w:t>
+            </w:r>
+            <w:r>
+              <w:rPr>
+                <w:rFonts w:ascii="Arial" w:hAnsi="Arial" w:cs="Arial"/>
+                <w:i/>
+                <w:iCs/>
+                <w:sz w:val="24"/>
+                <w:szCs w:val="24"/>
+                <w:lang w:val="es-ES"/>
+              </w:rPr>
+              <w:t>enter</w:t>
+            </w:r>
+            <w:r>
+              <w:rPr>
+                <w:rFonts w:ascii="Arial" w:hAnsi="Arial" w:cs="Arial"/>
+                <w:sz w:val="24"/>
+                <w:szCs w:val="24"/>
+                <w:lang w:val="es-ES"/>
+              </w:rPr>
+              <w:t>”:</w:t>
+            </w:r>
+          </w:p>
+          <w:p>
+            <w:pPr>
+              <w:pStyle w:val="Prrafodelista"/>
+              <w:numPr>
+                <w:ilvl w:val="0"/>
+                <w:numId w:val="13"/>
+              </w:numPr>
+              <w:spacing w:after="0"/>
+              <w:jc w:val="both"/>
+              <w:rPr>
+                <w:rFonts w:ascii="Arial" w:hAnsi="Arial" w:cs="Arial"/>
+                <w:sz w:val="24"/>
+                <w:szCs w:val="24"/>
+                <w:lang w:val="es-ES"/>
+              </w:rPr>
+            </w:pPr>
+            <w:r>
+              <w:rPr>
+                <w:rFonts w:ascii="Arial" w:hAnsi="Arial" w:cs="Arial"/>
+                <w:sz w:val="24"/>
+                <w:szCs w:val="24"/>
+                <w:lang w:val="es-ES"/>
+              </w:rPr>
+              <w:t>Volver al paso 5 del flujo normal.</w:t>
+            </w:r>
+          </w:p>
+          <w:p>
+            <w:pPr>
+              <w:spacing w:after="0"/>
+              <w:jc w:val="both"/>
+              <w:rPr>
+                <w:rFonts w:ascii="Arial" w:hAnsi="Arial" w:cs="Arial"/>
+                <w:sz w:val="24"/>
+                <w:szCs w:val="24"/>
+                <w:lang w:val="es-ES"/>
+              </w:rPr>
+            </w:pPr>
+          </w:p>
+          <w:p>
+            <w:pPr>
+              <w:spacing w:after="0"/>
+              <w:jc w:val="both"/>
+              <w:rPr>
+                <w:rFonts w:ascii="Arial" w:hAnsi="Arial" w:cs="Arial"/>
+                <w:sz w:val="24"/>
+                <w:szCs w:val="24"/>
+                <w:lang w:val="es-ES"/>
+              </w:rPr>
+            </w:pPr>
+            <w:r>
+              <w:rPr>
+                <w:rFonts w:ascii="Arial" w:hAnsi="Arial" w:cs="Arial"/>
+                <w:sz w:val="24"/>
+                <w:szCs w:val="24"/>
+                <w:lang w:val="es-ES"/>
+              </w:rPr>
+              <w:t>FA</w:t>
+            </w:r>
+            <w:r>
+              <w:rPr>
+                <w:rFonts w:ascii="Arial" w:hAnsi="Arial" w:cs="Arial"/>
+                <w:sz w:val="24"/>
+                <w:szCs w:val="24"/>
+                <w:lang w:val="es-ES"/>
+              </w:rPr>
+              <w:t>3</w:t>
+            </w:r>
+            <w:r>
+              <w:rPr>
+                <w:rFonts w:ascii="Arial" w:hAnsi="Arial" w:cs="Arial"/>
+                <w:sz w:val="24"/>
+                <w:szCs w:val="24"/>
+                <w:lang w:val="es-ES"/>
+              </w:rPr>
+              <w:t xml:space="preserve"> No se encontraron resultados:</w:t>
+            </w:r>
+          </w:p>
+          <w:p>
+            <w:pPr>
+              <w:pStyle w:val="Prrafodelista"/>
+              <w:numPr>
+                <w:ilvl w:val="0"/>
+                <w:numId w:val="11"/>
+              </w:numPr>
+              <w:spacing w:after="0"/>
+              <w:jc w:val="both"/>
+              <w:rPr>
+                <w:rFonts w:ascii="Arial" w:hAnsi="Arial" w:cs="Arial"/>
+                <w:sz w:val="24"/>
+                <w:szCs w:val="24"/>
+                <w:lang w:val="es-ES"/>
+              </w:rPr>
+            </w:pPr>
+            <w:r>
+              <w:rPr>
+                <w:rFonts w:ascii="Arial" w:hAnsi="Arial" w:cs="Arial"/>
+                <w:sz w:val="24"/>
+                <w:szCs w:val="24"/>
+                <w:lang w:val="es-ES"/>
+              </w:rPr>
+              <w:lastRenderedPageBreak/>
+              <w:t>El sistema muestra un mensaje con la opción “Aceptar”, indicando que no se encontró información.</w:t>
+            </w:r>
+          </w:p>
+          <w:p>
+            <w:pPr>
+              <w:pStyle w:val="Prrafodelista"/>
+              <w:numPr>
+                <w:ilvl w:val="0"/>
+                <w:numId w:val="11"/>
+              </w:numPr>
+              <w:spacing w:after="0"/>
+              <w:jc w:val="both"/>
+              <w:rPr>
+                <w:rFonts w:ascii="Arial" w:hAnsi="Arial" w:cs="Arial"/>
+                <w:sz w:val="24"/>
+                <w:szCs w:val="24"/>
+                <w:lang w:val="es-ES"/>
+              </w:rPr>
+            </w:pPr>
+            <w:r>
+              <w:rPr>
+                <w:rFonts w:ascii="Arial" w:hAnsi="Arial" w:cs="Arial"/>
+                <w:sz w:val="24"/>
+                <w:szCs w:val="24"/>
+                <w:lang w:val="es-ES"/>
+              </w:rPr>
+              <w:t>El técnico selecciona la opción “Aceptar” del mensaje.</w:t>
+            </w:r>
+          </w:p>
+          <w:p>
+            <w:pPr>
+              <w:pStyle w:val="Prrafodelista"/>
+              <w:numPr>
+                <w:ilvl w:val="0"/>
+                <w:numId w:val="11"/>
+              </w:numPr>
+              <w:spacing w:after="0"/>
+              <w:jc w:val="both"/>
+              <w:rPr>
+                <w:rFonts w:ascii="Arial" w:hAnsi="Arial" w:cs="Arial"/>
+                <w:sz w:val="24"/>
+                <w:szCs w:val="24"/>
+                <w:lang w:val="es-ES"/>
+              </w:rPr>
+            </w:pPr>
+            <w:r>
+              <w:rPr>
+                <w:rFonts w:ascii="Arial" w:hAnsi="Arial" w:cs="Arial"/>
+                <w:sz w:val="24"/>
+                <w:szCs w:val="24"/>
+                <w:lang w:val="es-ES"/>
+              </w:rPr>
+              <w:t>El sistema cierra el mensaje y limpia el cuadro de búsqueda.</w:t>
+            </w:r>
+          </w:p>
+          <w:p>
+            <w:pPr>
+              <w:pStyle w:val="Prrafodelista"/>
+              <w:numPr>
+                <w:ilvl w:val="0"/>
+                <w:numId w:val="11"/>
+              </w:numPr>
+              <w:spacing w:after="0"/>
+              <w:jc w:val="both"/>
+              <w:rPr>
+                <w:rFonts w:ascii="Arial" w:hAnsi="Arial" w:cs="Arial"/>
+                <w:sz w:val="24"/>
+                <w:szCs w:val="24"/>
+                <w:lang w:val="es-ES"/>
+              </w:rPr>
+            </w:pPr>
+            <w:r>
+              <w:rPr>
+                <w:rFonts w:ascii="Arial" w:hAnsi="Arial" w:cs="Arial"/>
+                <w:sz w:val="24"/>
+                <w:szCs w:val="24"/>
+                <w:lang w:val="es-ES"/>
+              </w:rPr>
+              <w:t>Volver al paso 3 del flujo normal.</w:t>
+            </w:r>
+          </w:p>
+        </w:tc>
+      </w:tr>
+      <w:tr>
+        <w:trPr>
+          <w:trHeight w:val="329"/>
+        </w:trPr>
+        <w:tc>
+          <w:tcPr>
+            <w:tcW w:w="1382" w:type="pct"/>
+            <w:tcBorders>
+              <w:top w:val="single" w:sz="4" w:space="0" w:color="000000"/>
+              <w:left w:val="single" w:sz="8" w:space="0" w:color="000000"/>
+              <w:bottom w:val="single" w:sz="4" w:space="0" w:color="000000"/>
+              <w:right w:val="nil"/>
+            </w:tcBorders>
+            <w:hideMark/>
+          </w:tcPr>
+          <w:p>
+            <w:pPr>
+              <w:spacing w:after="0" w:line="276" w:lineRule="auto"/>
+              <w:jc w:val="both"/>
+              <w:rPr>
+                <w:rFonts w:ascii="Arial" w:hAnsi="Arial" w:cs="Arial"/>
+                <w:b/>
+                <w:sz w:val="24"/>
+                <w:szCs w:val="24"/>
+                <w:lang w:val="es-ES"/>
+              </w:rPr>
+            </w:pPr>
+            <w:r>
+              <w:rPr>
+                <w:rFonts w:ascii="Arial" w:hAnsi="Arial" w:cs="Arial"/>
+                <w:b/>
+                <w:sz w:val="24"/>
+                <w:szCs w:val="24"/>
+                <w:lang w:val="es-ES"/>
+              </w:rPr>
+              <w:lastRenderedPageBreak/>
+              <w:t>Excepciones:</w:t>
+            </w:r>
+          </w:p>
+        </w:tc>
+        <w:tc>
+          <w:tcPr>
+            <w:tcW w:w="3618" w:type="pct"/>
+            <w:tcBorders>
+              <w:top w:val="single" w:sz="4" w:space="0" w:color="000000"/>
+              <w:left w:val="single" w:sz="4" w:space="0" w:color="000000"/>
+              <w:bottom w:val="single" w:sz="4" w:space="0" w:color="000000"/>
+              <w:right w:val="single" w:sz="8" w:space="0" w:color="000000"/>
+            </w:tcBorders>
+          </w:tcPr>
+          <w:p>
+            <w:pPr>
+              <w:spacing w:after="0" w:line="276" w:lineRule="auto"/>
+              <w:jc w:val="both"/>
+              <w:rPr>
+                <w:rFonts w:ascii="Arial" w:hAnsi="Arial" w:cs="Arial"/>
+                <w:sz w:val="24"/>
+                <w:szCs w:val="24"/>
+              </w:rPr>
+            </w:pPr>
+            <w:r>
+              <w:rPr>
+                <w:rFonts w:ascii="Arial" w:hAnsi="Arial" w:cs="Arial"/>
+                <w:sz w:val="24"/>
+                <w:szCs w:val="24"/>
+              </w:rPr>
+              <w:t>EX1 Base de datos no disponible:</w:t>
+            </w:r>
+          </w:p>
+          <w:p>
+            <w:pPr>
+              <w:pStyle w:val="Prrafodelista"/>
+              <w:numPr>
+                <w:ilvl w:val="0"/>
+                <w:numId w:val="12"/>
+              </w:numPr>
+              <w:spacing w:after="0"/>
+              <w:jc w:val="both"/>
+              <w:rPr>
+                <w:rFonts w:ascii="Arial" w:hAnsi="Arial" w:cs="Arial"/>
+                <w:sz w:val="24"/>
+                <w:szCs w:val="24"/>
+              </w:rPr>
+            </w:pPr>
+            <w:r>
+              <w:rPr>
+                <w:rFonts w:ascii="Arial" w:hAnsi="Arial" w:cs="Arial"/>
+                <w:sz w:val="24"/>
+                <w:szCs w:val="24"/>
+              </w:rPr>
+              <w:t>El sistema muestra un mensaje con la opción “Aceptar”, indicando que la acción no está disponible por el momento.</w:t>
+            </w:r>
+          </w:p>
+          <w:p>
+            <w:pPr>
+              <w:pStyle w:val="Prrafodelista"/>
+              <w:numPr>
+                <w:ilvl w:val="0"/>
+                <w:numId w:val="12"/>
+              </w:numPr>
+              <w:spacing w:after="0"/>
+              <w:jc w:val="both"/>
+              <w:rPr>
+                <w:rFonts w:ascii="Arial" w:hAnsi="Arial" w:cs="Arial"/>
+                <w:sz w:val="24"/>
+                <w:szCs w:val="24"/>
+              </w:rPr>
+            </w:pPr>
+            <w:r>
+              <w:rPr>
+                <w:rFonts w:ascii="Arial" w:hAnsi="Arial" w:cs="Arial"/>
+                <w:sz w:val="24"/>
+                <w:szCs w:val="24"/>
+              </w:rPr>
+              <w:t>El técnico selecciona la opción “Aceptar”.</w:t>
+            </w:r>
+          </w:p>
+          <w:p>
+            <w:pPr>
+              <w:pStyle w:val="Prrafodelista"/>
+              <w:numPr>
+                <w:ilvl w:val="0"/>
+                <w:numId w:val="12"/>
+              </w:numPr>
+              <w:spacing w:after="0"/>
+              <w:jc w:val="both"/>
+              <w:rPr>
+                <w:rFonts w:ascii="Arial" w:hAnsi="Arial" w:cs="Arial"/>
+                <w:sz w:val="24"/>
+                <w:szCs w:val="24"/>
+              </w:rPr>
+            </w:pPr>
+            <w:r>
+              <w:rPr>
+                <w:rFonts w:ascii="Arial" w:hAnsi="Arial" w:cs="Arial"/>
+                <w:sz w:val="24"/>
+                <w:szCs w:val="24"/>
+              </w:rPr>
+              <w:t>El sistema cierra el mensaje y permanece en la misma interfaz sin realizar cambios.</w:t>
+            </w:r>
+          </w:p>
+        </w:tc>
+      </w:tr>
+      <w:tr>
+        <w:trPr>
+          <w:trHeight w:val="329"/>
+        </w:trPr>
+        <w:tc>
+          <w:tcPr>
+            <w:tcW w:w="1382" w:type="pct"/>
+            <w:tcBorders>
+              <w:top w:val="single" w:sz="4" w:space="0" w:color="000000"/>
+              <w:left w:val="single" w:sz="8" w:space="0" w:color="000000"/>
+              <w:bottom w:val="single" w:sz="4" w:space="0" w:color="000000"/>
+              <w:right w:val="nil"/>
+            </w:tcBorders>
+            <w:hideMark/>
+          </w:tcPr>
+          <w:p>
+            <w:pPr>
+              <w:spacing w:after="0" w:line="276" w:lineRule="auto"/>
+              <w:jc w:val="both"/>
+              <w:rPr>
+                <w:rFonts w:ascii="Arial" w:hAnsi="Arial" w:cs="Arial"/>
+                <w:b/>
+                <w:sz w:val="24"/>
+                <w:szCs w:val="24"/>
+                <w:lang w:val="es-ES"/>
+              </w:rPr>
+            </w:pPr>
+            <w:r>
+              <w:rPr>
+                <w:rFonts w:ascii="Arial" w:hAnsi="Arial" w:cs="Arial"/>
+                <w:b/>
+                <w:sz w:val="24"/>
+                <w:szCs w:val="24"/>
+                <w:lang w:val="es-ES"/>
+              </w:rPr>
+              <w:t>Postcondiciones:</w:t>
+            </w:r>
+          </w:p>
+        </w:tc>
+        <w:tc>
+          <w:tcPr>
+            <w:tcW w:w="3618" w:type="pct"/>
+            <w:tcBorders>
+              <w:top w:val="single" w:sz="4" w:space="0" w:color="000000"/>
+              <w:left w:val="single" w:sz="4" w:space="0" w:color="000000"/>
+              <w:bottom w:val="single" w:sz="4" w:space="0" w:color="000000"/>
+              <w:right w:val="single" w:sz="8" w:space="0" w:color="000000"/>
+            </w:tcBorders>
+          </w:tcPr>
+          <w:sdt>
+            <w:sdtPr>
+              <w:rPr>
+                <w:rFonts w:ascii="Arial" w:hAnsi="Arial" w:cs="Arial"/>
+                <w:sz w:val="24"/>
+                <w:szCs w:val="24"/>
+                <w:lang w:val="es-ES"/>
+              </w:rPr>
+              <w:id w:val="-1874992797"/>
+              <w:placeholder>
+                <w:docPart w:val="E273589869C74095AB75228F4BCFB9D1"/>
+              </w:placeholder>
+            </w:sdtPr>
+            <w:sdtEndPr/>
+            <w:sdtContent>
+              <w:p>
+                <w:pPr>
+                  <w:spacing w:after="0" w:line="276" w:lineRule="auto"/>
+                  <w:jc w:val="both"/>
+                  <w:rPr>
+                    <w:rFonts w:ascii="Arial" w:hAnsi="Arial" w:cs="Arial"/>
+                    <w:sz w:val="24"/>
+                    <w:szCs w:val="24"/>
+                  </w:rPr>
+                </w:pPr>
+                <w:r>
+                  <w:rPr>
+                    <w:rFonts w:ascii="Arial" w:hAnsi="Arial" w:cs="Arial"/>
+                    <w:sz w:val="24"/>
+                    <w:szCs w:val="24"/>
+                    <w:lang w:val="es-ES"/>
+                  </w:rPr>
+                  <w:t xml:space="preserve">Hay información </w:t>
+                </w:r>
+                <w:r>
+                  <w:rPr>
+                    <w:rFonts w:ascii="Arial" w:hAnsi="Arial" w:cs="Arial"/>
+                    <w:sz w:val="24"/>
+                    <w:szCs w:val="24"/>
+                    <w:lang w:val="es-ES"/>
+                  </w:rPr>
+                  <w:t>de un equipo mostrada en la tabla de la interfaz “Búsqueda de información”.</w:t>
+                </w:r>
+              </w:p>
+            </w:sdtContent>
+          </w:sdt>
+        </w:tc>
+      </w:tr>
+      <w:tr>
+        <w:trPr>
+          <w:trHeight w:val="329"/>
+        </w:trPr>
+        <w:tc>
+          <w:tcPr>
+            <w:tcW w:w="1382" w:type="pct"/>
+            <w:tcBorders>
+              <w:top w:val="single" w:sz="4" w:space="0" w:color="000000"/>
+              <w:left w:val="single" w:sz="8" w:space="0" w:color="000000"/>
+              <w:bottom w:val="single" w:sz="4" w:space="0" w:color="000000"/>
+              <w:right w:val="nil"/>
+            </w:tcBorders>
+            <w:hideMark/>
+          </w:tcPr>
+          <w:p>
+            <w:pPr>
+              <w:spacing w:after="0" w:line="276" w:lineRule="auto"/>
+              <w:jc w:val="both"/>
+              <w:rPr>
+                <w:rFonts w:ascii="Arial" w:hAnsi="Arial" w:cs="Arial"/>
+                <w:b/>
+                <w:sz w:val="24"/>
+                <w:szCs w:val="24"/>
+                <w:lang w:val="es-ES"/>
+              </w:rPr>
+            </w:pPr>
+            <w:r>
+              <w:rPr>
+                <w:rFonts w:ascii="Arial" w:hAnsi="Arial" w:cs="Arial"/>
+                <w:b/>
+                <w:sz w:val="24"/>
+                <w:szCs w:val="24"/>
+                <w:lang w:val="es-ES"/>
+              </w:rPr>
+              <w:t xml:space="preserve">Incluye: </w:t>
+            </w:r>
+          </w:p>
+          <w:p>
+            <w:pPr>
+              <w:spacing w:after="0" w:line="276" w:lineRule="auto"/>
+              <w:jc w:val="both"/>
+              <w:rPr>
+                <w:rFonts w:ascii="Arial" w:hAnsi="Arial" w:cs="Arial"/>
+                <w:b/>
+                <w:sz w:val="24"/>
+                <w:szCs w:val="24"/>
+                <w:lang w:val="es-ES"/>
+              </w:rPr>
+            </w:pPr>
+            <w:r>
+              <w:rPr>
+                <w:rFonts w:ascii="Arial" w:hAnsi="Arial" w:cs="Arial"/>
+                <w:b/>
+                <w:sz w:val="24"/>
+                <w:szCs w:val="24"/>
+                <w:lang w:val="es-ES"/>
+              </w:rPr>
+              <w:t>(relación Include)</w:t>
+            </w:r>
+          </w:p>
+        </w:tc>
+        <w:tc>
+          <w:tcPr>
+            <w:tcW w:w="3618" w:type="pct"/>
+            <w:tcBorders>
+              <w:top w:val="single" w:sz="4" w:space="0" w:color="000000"/>
+              <w:left w:val="single" w:sz="4" w:space="0" w:color="000000"/>
+              <w:bottom w:val="single" w:sz="4" w:space="0" w:color="000000"/>
+              <w:right w:val="single" w:sz="8" w:space="0" w:color="000000"/>
+            </w:tcBorders>
+            <w:hideMark/>
+          </w:tcPr>
+          <w:p>
+            <w:pPr>
+              <w:spacing w:after="0" w:line="276" w:lineRule="auto"/>
+              <w:jc w:val="both"/>
+              <w:rPr>
+                <w:rFonts w:ascii="Arial" w:hAnsi="Arial" w:cs="Arial"/>
+                <w:sz w:val="24"/>
+                <w:szCs w:val="24"/>
+                <w:lang w:val="es-ES"/>
+              </w:rPr>
+            </w:pPr>
+            <w:r>
+              <w:rPr>
+                <w:rFonts w:ascii="Arial" w:hAnsi="Arial" w:cs="Arial"/>
+                <w:sz w:val="24"/>
+                <w:szCs w:val="24"/>
+                <w:lang w:val="es-ES"/>
+              </w:rPr>
+              <w:t>N/A</w:t>
+            </w:r>
+          </w:p>
+        </w:tc>
+      </w:tr>
+      <w:tr>
+        <w:trPr>
+          <w:trHeight w:val="329"/>
+        </w:trPr>
+        <w:tc>
+          <w:tcPr>
+            <w:tcW w:w="1382" w:type="pct"/>
+            <w:tcBorders>
+              <w:top w:val="single" w:sz="4" w:space="0" w:color="000000"/>
+              <w:left w:val="single" w:sz="8" w:space="0" w:color="000000"/>
+              <w:bottom w:val="single" w:sz="4" w:space="0" w:color="000000"/>
+              <w:right w:val="nil"/>
+            </w:tcBorders>
+          </w:tcPr>
+          <w:p>
+            <w:pPr>
+              <w:spacing w:after="0" w:line="276" w:lineRule="auto"/>
+              <w:jc w:val="both"/>
+              <w:rPr>
+                <w:rFonts w:ascii="Arial" w:hAnsi="Arial" w:cs="Arial"/>
+                <w:b/>
+                <w:sz w:val="24"/>
+                <w:szCs w:val="24"/>
+                <w:lang w:val="es-ES"/>
+              </w:rPr>
+            </w:pPr>
+            <w:r>
+              <w:rPr>
+                <w:rFonts w:ascii="Arial" w:hAnsi="Arial" w:cs="Arial"/>
+                <w:b/>
+                <w:sz w:val="24"/>
+                <w:szCs w:val="24"/>
+                <w:lang w:val="es-ES"/>
+              </w:rPr>
+              <w:t>Extiende:</w:t>
+            </w:r>
+          </w:p>
+          <w:p>
+            <w:pPr>
+              <w:spacing w:after="0" w:line="276" w:lineRule="auto"/>
+              <w:jc w:val="both"/>
+              <w:rPr>
+                <w:rFonts w:ascii="Arial" w:hAnsi="Arial" w:cs="Arial"/>
+                <w:b/>
+                <w:sz w:val="24"/>
+                <w:szCs w:val="24"/>
+                <w:lang w:val="es-ES"/>
+              </w:rPr>
+            </w:pPr>
+            <w:r>
+              <w:rPr>
+                <w:rFonts w:ascii="Arial" w:hAnsi="Arial" w:cs="Arial"/>
+                <w:b/>
+                <w:sz w:val="24"/>
+                <w:szCs w:val="24"/>
+                <w:lang w:val="es-ES"/>
+              </w:rPr>
+              <w:t>(relación Extend)</w:t>
+            </w:r>
+          </w:p>
+        </w:tc>
+        <w:tc>
+          <w:tcPr>
+            <w:tcW w:w="3618" w:type="pct"/>
+            <w:tcBorders>
+              <w:top w:val="single" w:sz="4" w:space="0" w:color="000000"/>
+              <w:left w:val="single" w:sz="4" w:space="0" w:color="000000"/>
+              <w:bottom w:val="single" w:sz="4" w:space="0" w:color="000000"/>
+              <w:right w:val="single" w:sz="8" w:space="0" w:color="000000"/>
+            </w:tcBorders>
+          </w:tcPr>
+          <w:p>
+            <w:pPr>
+              <w:spacing w:after="0" w:line="276" w:lineRule="auto"/>
+              <w:jc w:val="both"/>
+              <w:rPr>
+                <w:rFonts w:ascii="Arial" w:hAnsi="Arial" w:cs="Arial"/>
+                <w:sz w:val="24"/>
+                <w:szCs w:val="24"/>
+                <w:lang w:val="es-ES"/>
+              </w:rPr>
+            </w:pPr>
+            <w:r>
+              <w:rPr>
+                <w:rFonts w:ascii="Arial" w:hAnsi="Arial" w:cs="Arial"/>
+                <w:sz w:val="24"/>
+                <w:szCs w:val="24"/>
+                <w:lang w:val="es-ES"/>
+              </w:rPr>
+              <w:t>N/A</w:t>
+            </w:r>
+          </w:p>
+        </w:tc>
+      </w:tr>
+    </w:tbl>
+    <w:p>
+      <w:pPr>
+        <w:spacing w:after="0" w:line="276" w:lineRule="auto"/>
+        <w:jc w:val="both"/>
+        <w:rPr>
+          <w:rFonts w:ascii="Arial" w:hAnsi="Arial" w:cs="Arial"/>
+          <w:sz w:val="24"/>
+          <w:szCs w:val="24"/>
+        </w:rPr>
+      </w:pPr>
+    </w:p>
     <w:sectPr>
       <w:pgSz w:w="12240" w:h="15840"/>
       <w:pgMar w:top="1417" w:right="1701" w:bottom="1417" w:left="1701" w:header="708" w:footer="708" w:gutter="0"/>
@@ -2259,6 +4314,95 @@
     </w:lvl>
   </w:abstractNum>
   <w:abstractNum w:abstractNumId="1" w15:restartNumberingAfterBreak="0">
+    <w:nsid w:val="0C6C39EF"/>
+    <w:multiLevelType w:val="hybridMultilevel"/>
+    <w:tmpl w:val="A0F44D30"/>
+    <w:lvl w:ilvl="0" w:tplc="080A000F">
+      <w:start w:val="1"/>
+      <w:numFmt w:val="decimal"/>
+      <w:lvlText w:val="%1."/>
+      <w:lvlJc w:val="left"/>
+      <w:pPr>
+        <w:ind w:left="720" w:hanging="360"/>
+      </w:pPr>
+      <w:rPr>
+        <w:rFonts w:hint="default"/>
+      </w:rPr>
+    </w:lvl>
+    <w:lvl w:ilvl="1" w:tplc="080A0019" w:tentative="1">
+      <w:start w:val="1"/>
+      <w:numFmt w:val="lowerLetter"/>
+      <w:lvlText w:val="%2."/>
+      <w:lvlJc w:val="left"/>
+      <w:pPr>
+        <w:ind w:left="1440" w:hanging="360"/>
+      </w:pPr>
+    </w:lvl>
+    <w:lvl w:ilvl="2" w:tplc="080A001B" w:tentative="1">
+      <w:start w:val="1"/>
+      <w:numFmt w:val="lowerRoman"/>
+      <w:lvlText w:val="%3."/>
+      <w:lvlJc w:val="right"/>
+      <w:pPr>
+        <w:ind w:left="2160" w:hanging="180"/>
+      </w:pPr>
+    </w:lvl>
+    <w:lvl w:ilvl="3" w:tplc="080A000F" w:tentative="1">
+      <w:start w:val="1"/>
+      <w:numFmt w:val="decimal"/>
+      <w:lvlText w:val="%4."/>
+      <w:lvlJc w:val="left"/>
+      <w:pPr>
+        <w:ind w:left="2880" w:hanging="360"/>
+      </w:pPr>
+    </w:lvl>
+    <w:lvl w:ilvl="4" w:tplc="080A0019" w:tentative="1">
+      <w:start w:val="1"/>
+      <w:numFmt w:val="lowerLetter"/>
+      <w:lvlText w:val="%5."/>
+      <w:lvlJc w:val="left"/>
+      <w:pPr>
+        <w:ind w:left="3600" w:hanging="360"/>
+      </w:pPr>
+    </w:lvl>
+    <w:lvl w:ilvl="5" w:tplc="080A001B" w:tentative="1">
+      <w:start w:val="1"/>
+      <w:numFmt w:val="lowerRoman"/>
+      <w:lvlText w:val="%6."/>
+      <w:lvlJc w:val="right"/>
+      <w:pPr>
+        <w:ind w:left="4320" w:hanging="180"/>
+      </w:pPr>
+    </w:lvl>
+    <w:lvl w:ilvl="6" w:tplc="080A000F" w:tentative="1">
+      <w:start w:val="1"/>
+      <w:numFmt w:val="decimal"/>
+      <w:lvlText w:val="%7."/>
+      <w:lvlJc w:val="left"/>
+      <w:pPr>
+        <w:ind w:left="5040" w:hanging="360"/>
+      </w:pPr>
+    </w:lvl>
+    <w:lvl w:ilvl="7" w:tplc="080A0019" w:tentative="1">
+      <w:start w:val="1"/>
+      <w:numFmt w:val="lowerLetter"/>
+      <w:lvlText w:val="%8."/>
+      <w:lvlJc w:val="left"/>
+      <w:pPr>
+        <w:ind w:left="5760" w:hanging="360"/>
+      </w:pPr>
+    </w:lvl>
+    <w:lvl w:ilvl="8" w:tplc="080A001B" w:tentative="1">
+      <w:start w:val="1"/>
+      <w:numFmt w:val="lowerRoman"/>
+      <w:lvlText w:val="%9."/>
+      <w:lvlJc w:val="right"/>
+      <w:pPr>
+        <w:ind w:left="6480" w:hanging="180"/>
+      </w:pPr>
+    </w:lvl>
+  </w:abstractNum>
+  <w:abstractNum w:abstractNumId="2" w15:restartNumberingAfterBreak="0">
     <w:nsid w:val="0FBC5BB7"/>
     <w:multiLevelType w:val="hybridMultilevel"/>
     <w:tmpl w:val="38465688"/>
@@ -2347,7 +4491,7 @@
       </w:pPr>
     </w:lvl>
   </w:abstractNum>
-  <w:abstractNum w:abstractNumId="2" w15:restartNumberingAfterBreak="0">
+  <w:abstractNum w:abstractNumId="3" w15:restartNumberingAfterBreak="0">
     <w:nsid w:val="100D709F"/>
     <w:multiLevelType w:val="hybridMultilevel"/>
     <w:tmpl w:val="1D301FD0"/>
@@ -2436,7 +4580,7 @@
       </w:pPr>
     </w:lvl>
   </w:abstractNum>
-  <w:abstractNum w:abstractNumId="3" w15:restartNumberingAfterBreak="0">
+  <w:abstractNum w:abstractNumId="4" w15:restartNumberingAfterBreak="0">
     <w:nsid w:val="15657744"/>
     <w:multiLevelType w:val="hybridMultilevel"/>
     <w:tmpl w:val="E6DE8518"/>
@@ -2525,7 +4669,274 @@
       </w:pPr>
     </w:lvl>
   </w:abstractNum>
-  <w:abstractNum w:abstractNumId="4" w15:restartNumberingAfterBreak="0">
+  <w:abstractNum w:abstractNumId="5" w15:restartNumberingAfterBreak="0">
+    <w:nsid w:val="1A51387C"/>
+    <w:multiLevelType w:val="hybridMultilevel"/>
+    <w:tmpl w:val="38580A98"/>
+    <w:lvl w:ilvl="0" w:tplc="080A000F">
+      <w:start w:val="1"/>
+      <w:numFmt w:val="decimal"/>
+      <w:lvlText w:val="%1."/>
+      <w:lvlJc w:val="left"/>
+      <w:pPr>
+        <w:ind w:left="720" w:hanging="360"/>
+      </w:pPr>
+      <w:rPr>
+        <w:rFonts w:hint="default"/>
+      </w:rPr>
+    </w:lvl>
+    <w:lvl w:ilvl="1" w:tplc="080A0019" w:tentative="1">
+      <w:start w:val="1"/>
+      <w:numFmt w:val="lowerLetter"/>
+      <w:lvlText w:val="%2."/>
+      <w:lvlJc w:val="left"/>
+      <w:pPr>
+        <w:ind w:left="1440" w:hanging="360"/>
+      </w:pPr>
+    </w:lvl>
+    <w:lvl w:ilvl="2" w:tplc="080A001B" w:tentative="1">
+      <w:start w:val="1"/>
+      <w:numFmt w:val="lowerRoman"/>
+      <w:lvlText w:val="%3."/>
+      <w:lvlJc w:val="right"/>
+      <w:pPr>
+        <w:ind w:left="2160" w:hanging="180"/>
+      </w:pPr>
+    </w:lvl>
+    <w:lvl w:ilvl="3" w:tplc="080A000F" w:tentative="1">
+      <w:start w:val="1"/>
+      <w:numFmt w:val="decimal"/>
+      <w:lvlText w:val="%4."/>
+      <w:lvlJc w:val="left"/>
+      <w:pPr>
+        <w:ind w:left="2880" w:hanging="360"/>
+      </w:pPr>
+    </w:lvl>
+    <w:lvl w:ilvl="4" w:tplc="080A0019" w:tentative="1">
+      <w:start w:val="1"/>
+      <w:numFmt w:val="lowerLetter"/>
+      <w:lvlText w:val="%5."/>
+      <w:lvlJc w:val="left"/>
+      <w:pPr>
+        <w:ind w:left="3600" w:hanging="360"/>
+      </w:pPr>
+    </w:lvl>
+    <w:lvl w:ilvl="5" w:tplc="080A001B" w:tentative="1">
+      <w:start w:val="1"/>
+      <w:numFmt w:val="lowerRoman"/>
+      <w:lvlText w:val="%6."/>
+      <w:lvlJc w:val="right"/>
+      <w:pPr>
+        <w:ind w:left="4320" w:hanging="180"/>
+      </w:pPr>
+    </w:lvl>
+    <w:lvl w:ilvl="6" w:tplc="080A000F" w:tentative="1">
+      <w:start w:val="1"/>
+      <w:numFmt w:val="decimal"/>
+      <w:lvlText w:val="%7."/>
+      <w:lvlJc w:val="left"/>
+      <w:pPr>
+        <w:ind w:left="5040" w:hanging="360"/>
+      </w:pPr>
+    </w:lvl>
+    <w:lvl w:ilvl="7" w:tplc="080A0019" w:tentative="1">
+      <w:start w:val="1"/>
+      <w:numFmt w:val="lowerLetter"/>
+      <w:lvlText w:val="%8."/>
+      <w:lvlJc w:val="left"/>
+      <w:pPr>
+        <w:ind w:left="5760" w:hanging="360"/>
+      </w:pPr>
+    </w:lvl>
+    <w:lvl w:ilvl="8" w:tplc="080A001B" w:tentative="1">
+      <w:start w:val="1"/>
+      <w:numFmt w:val="lowerRoman"/>
+      <w:lvlText w:val="%9."/>
+      <w:lvlJc w:val="right"/>
+      <w:pPr>
+        <w:ind w:left="6480" w:hanging="180"/>
+      </w:pPr>
+    </w:lvl>
+  </w:abstractNum>
+  <w:abstractNum w:abstractNumId="6" w15:restartNumberingAfterBreak="0">
+    <w:nsid w:val="3AA87512"/>
+    <w:multiLevelType w:val="hybridMultilevel"/>
+    <w:tmpl w:val="6F208C8E"/>
+    <w:lvl w:ilvl="0" w:tplc="080A000F">
+      <w:start w:val="1"/>
+      <w:numFmt w:val="decimal"/>
+      <w:lvlText w:val="%1."/>
+      <w:lvlJc w:val="left"/>
+      <w:pPr>
+        <w:ind w:left="720" w:hanging="360"/>
+      </w:pPr>
+      <w:rPr>
+        <w:rFonts w:hint="default"/>
+      </w:rPr>
+    </w:lvl>
+    <w:lvl w:ilvl="1" w:tplc="080A0019" w:tentative="1">
+      <w:start w:val="1"/>
+      <w:numFmt w:val="lowerLetter"/>
+      <w:lvlText w:val="%2."/>
+      <w:lvlJc w:val="left"/>
+      <w:pPr>
+        <w:ind w:left="1440" w:hanging="360"/>
+      </w:pPr>
+    </w:lvl>
+    <w:lvl w:ilvl="2" w:tplc="080A001B" w:tentative="1">
+      <w:start w:val="1"/>
+      <w:numFmt w:val="lowerRoman"/>
+      <w:lvlText w:val="%3."/>
+      <w:lvlJc w:val="right"/>
+      <w:pPr>
+        <w:ind w:left="2160" w:hanging="180"/>
+      </w:pPr>
+    </w:lvl>
+    <w:lvl w:ilvl="3" w:tplc="080A000F" w:tentative="1">
+      <w:start w:val="1"/>
+      <w:numFmt w:val="decimal"/>
+      <w:lvlText w:val="%4."/>
+      <w:lvlJc w:val="left"/>
+      <w:pPr>
+        <w:ind w:left="2880" w:hanging="360"/>
+      </w:pPr>
+    </w:lvl>
+    <w:lvl w:ilvl="4" w:tplc="080A0019" w:tentative="1">
+      <w:start w:val="1"/>
+      <w:numFmt w:val="lowerLetter"/>
+      <w:lvlText w:val="%5."/>
+      <w:lvlJc w:val="left"/>
+      <w:pPr>
+        <w:ind w:left="3600" w:hanging="360"/>
+      </w:pPr>
+    </w:lvl>
+    <w:lvl w:ilvl="5" w:tplc="080A001B" w:tentative="1">
+      <w:start w:val="1"/>
+      <w:numFmt w:val="lowerRoman"/>
+      <w:lvlText w:val="%6."/>
+      <w:lvlJc w:val="right"/>
+      <w:pPr>
+        <w:ind w:left="4320" w:hanging="180"/>
+      </w:pPr>
+    </w:lvl>
+    <w:lvl w:ilvl="6" w:tplc="080A000F" w:tentative="1">
+      <w:start w:val="1"/>
+      <w:numFmt w:val="decimal"/>
+      <w:lvlText w:val="%7."/>
+      <w:lvlJc w:val="left"/>
+      <w:pPr>
+        <w:ind w:left="5040" w:hanging="360"/>
+      </w:pPr>
+    </w:lvl>
+    <w:lvl w:ilvl="7" w:tplc="080A0019" w:tentative="1">
+      <w:start w:val="1"/>
+      <w:numFmt w:val="lowerLetter"/>
+      <w:lvlText w:val="%8."/>
+      <w:lvlJc w:val="left"/>
+      <w:pPr>
+        <w:ind w:left="5760" w:hanging="360"/>
+      </w:pPr>
+    </w:lvl>
+    <w:lvl w:ilvl="8" w:tplc="080A001B" w:tentative="1">
+      <w:start w:val="1"/>
+      <w:numFmt w:val="lowerRoman"/>
+      <w:lvlText w:val="%9."/>
+      <w:lvlJc w:val="right"/>
+      <w:pPr>
+        <w:ind w:left="6480" w:hanging="180"/>
+      </w:pPr>
+    </w:lvl>
+  </w:abstractNum>
+  <w:abstractNum w:abstractNumId="7" w15:restartNumberingAfterBreak="0">
+    <w:nsid w:val="404D0081"/>
+    <w:multiLevelType w:val="hybridMultilevel"/>
+    <w:tmpl w:val="0E58A4FA"/>
+    <w:lvl w:ilvl="0" w:tplc="080A000F">
+      <w:start w:val="1"/>
+      <w:numFmt w:val="decimal"/>
+      <w:lvlText w:val="%1."/>
+      <w:lvlJc w:val="left"/>
+      <w:pPr>
+        <w:ind w:left="720" w:hanging="360"/>
+      </w:pPr>
+      <w:rPr>
+        <w:rFonts w:hint="default"/>
+      </w:rPr>
+    </w:lvl>
+    <w:lvl w:ilvl="1" w:tplc="080A0019" w:tentative="1">
+      <w:start w:val="1"/>
+      <w:numFmt w:val="lowerLetter"/>
+      <w:lvlText w:val="%2."/>
+      <w:lvlJc w:val="left"/>
+      <w:pPr>
+        <w:ind w:left="1440" w:hanging="360"/>
+      </w:pPr>
+    </w:lvl>
+    <w:lvl w:ilvl="2" w:tplc="080A001B" w:tentative="1">
+      <w:start w:val="1"/>
+      <w:numFmt w:val="lowerRoman"/>
+      <w:lvlText w:val="%3."/>
+      <w:lvlJc w:val="right"/>
+      <w:pPr>
+        <w:ind w:left="2160" w:hanging="180"/>
+      </w:pPr>
+    </w:lvl>
+    <w:lvl w:ilvl="3" w:tplc="080A000F" w:tentative="1">
+      <w:start w:val="1"/>
+      <w:numFmt w:val="decimal"/>
+      <w:lvlText w:val="%4."/>
+      <w:lvlJc w:val="left"/>
+      <w:pPr>
+        <w:ind w:left="2880" w:hanging="360"/>
+      </w:pPr>
+    </w:lvl>
+    <w:lvl w:ilvl="4" w:tplc="080A0019" w:tentative="1">
+      <w:start w:val="1"/>
+      <w:numFmt w:val="lowerLetter"/>
+      <w:lvlText w:val="%5."/>
+      <w:lvlJc w:val="left"/>
+      <w:pPr>
+        <w:ind w:left="3600" w:hanging="360"/>
+      </w:pPr>
+    </w:lvl>
+    <w:lvl w:ilvl="5" w:tplc="080A001B" w:tentative="1">
+      <w:start w:val="1"/>
+      <w:numFmt w:val="lowerRoman"/>
+      <w:lvlText w:val="%6."/>
+      <w:lvlJc w:val="right"/>
+      <w:pPr>
+        <w:ind w:left="4320" w:hanging="180"/>
+      </w:pPr>
+    </w:lvl>
+    <w:lvl w:ilvl="6" w:tplc="080A000F" w:tentative="1">
+      <w:start w:val="1"/>
+      <w:numFmt w:val="decimal"/>
+      <w:lvlText w:val="%7."/>
+      <w:lvlJc w:val="left"/>
+      <w:pPr>
+        <w:ind w:left="5040" w:hanging="360"/>
+      </w:pPr>
+    </w:lvl>
+    <w:lvl w:ilvl="7" w:tplc="080A0019" w:tentative="1">
+      <w:start w:val="1"/>
+      <w:numFmt w:val="lowerLetter"/>
+      <w:lvlText w:val="%8."/>
+      <w:lvlJc w:val="left"/>
+      <w:pPr>
+        <w:ind w:left="5760" w:hanging="360"/>
+      </w:pPr>
+    </w:lvl>
+    <w:lvl w:ilvl="8" w:tplc="080A001B" w:tentative="1">
+      <w:start w:val="1"/>
+      <w:numFmt w:val="lowerRoman"/>
+      <w:lvlText w:val="%9."/>
+      <w:lvlJc w:val="right"/>
+      <w:pPr>
+        <w:ind w:left="6480" w:hanging="180"/>
+      </w:pPr>
+    </w:lvl>
+  </w:abstractNum>
+  <w:abstractNum w:abstractNumId="8" w15:restartNumberingAfterBreak="0">
     <w:nsid w:val="50AE5B06"/>
     <w:multiLevelType w:val="hybridMultilevel"/>
     <w:tmpl w:val="215AC3FC"/>
@@ -2614,7 +5025,96 @@
       </w:pPr>
     </w:lvl>
   </w:abstractNum>
-  <w:abstractNum w:abstractNumId="5" w15:restartNumberingAfterBreak="0">
+  <w:abstractNum w:abstractNumId="9" w15:restartNumberingAfterBreak="0">
+    <w:nsid w:val="59C23029"/>
+    <w:multiLevelType w:val="hybridMultilevel"/>
+    <w:tmpl w:val="AC1C45E0"/>
+    <w:lvl w:ilvl="0" w:tplc="080A000F">
+      <w:start w:val="1"/>
+      <w:numFmt w:val="decimal"/>
+      <w:lvlText w:val="%1."/>
+      <w:lvlJc w:val="left"/>
+      <w:pPr>
+        <w:ind w:left="720" w:hanging="360"/>
+      </w:pPr>
+      <w:rPr>
+        <w:rFonts w:hint="default"/>
+      </w:rPr>
+    </w:lvl>
+    <w:lvl w:ilvl="1" w:tplc="080A0019" w:tentative="1">
+      <w:start w:val="1"/>
+      <w:numFmt w:val="lowerLetter"/>
+      <w:lvlText w:val="%2."/>
+      <w:lvlJc w:val="left"/>
+      <w:pPr>
+        <w:ind w:left="1440" w:hanging="360"/>
+      </w:pPr>
+    </w:lvl>
+    <w:lvl w:ilvl="2" w:tplc="080A001B" w:tentative="1">
+      <w:start w:val="1"/>
+      <w:numFmt w:val="lowerRoman"/>
+      <w:lvlText w:val="%3."/>
+      <w:lvlJc w:val="right"/>
+      <w:pPr>
+        <w:ind w:left="2160" w:hanging="180"/>
+      </w:pPr>
+    </w:lvl>
+    <w:lvl w:ilvl="3" w:tplc="080A000F" w:tentative="1">
+      <w:start w:val="1"/>
+      <w:numFmt w:val="decimal"/>
+      <w:lvlText w:val="%4."/>
+      <w:lvlJc w:val="left"/>
+      <w:pPr>
+        <w:ind w:left="2880" w:hanging="360"/>
+      </w:pPr>
+    </w:lvl>
+    <w:lvl w:ilvl="4" w:tplc="080A0019" w:tentative="1">
+      <w:start w:val="1"/>
+      <w:numFmt w:val="lowerLetter"/>
+      <w:lvlText w:val="%5."/>
+      <w:lvlJc w:val="left"/>
+      <w:pPr>
+        <w:ind w:left="3600" w:hanging="360"/>
+      </w:pPr>
+    </w:lvl>
+    <w:lvl w:ilvl="5" w:tplc="080A001B" w:tentative="1">
+      <w:start w:val="1"/>
+      <w:numFmt w:val="lowerRoman"/>
+      <w:lvlText w:val="%6."/>
+      <w:lvlJc w:val="right"/>
+      <w:pPr>
+        <w:ind w:left="4320" w:hanging="180"/>
+      </w:pPr>
+    </w:lvl>
+    <w:lvl w:ilvl="6" w:tplc="080A000F" w:tentative="1">
+      <w:start w:val="1"/>
+      <w:numFmt w:val="decimal"/>
+      <w:lvlText w:val="%7."/>
+      <w:lvlJc w:val="left"/>
+      <w:pPr>
+        <w:ind w:left="5040" w:hanging="360"/>
+      </w:pPr>
+    </w:lvl>
+    <w:lvl w:ilvl="7" w:tplc="080A0019" w:tentative="1">
+      <w:start w:val="1"/>
+      <w:numFmt w:val="lowerLetter"/>
+      <w:lvlText w:val="%8."/>
+      <w:lvlJc w:val="left"/>
+      <w:pPr>
+        <w:ind w:left="5760" w:hanging="360"/>
+      </w:pPr>
+    </w:lvl>
+    <w:lvl w:ilvl="8" w:tplc="080A001B" w:tentative="1">
+      <w:start w:val="1"/>
+      <w:numFmt w:val="lowerRoman"/>
+      <w:lvlText w:val="%9."/>
+      <w:lvlJc w:val="right"/>
+      <w:pPr>
+        <w:ind w:left="6480" w:hanging="180"/>
+      </w:pPr>
+    </w:lvl>
+  </w:abstractNum>
+  <w:abstractNum w:abstractNumId="10" w15:restartNumberingAfterBreak="0">
     <w:nsid w:val="65D32E2C"/>
     <w:multiLevelType w:val="hybridMultilevel"/>
     <w:tmpl w:val="420AE976"/>
@@ -2703,7 +5203,96 @@
       </w:pPr>
     </w:lvl>
   </w:abstractNum>
-  <w:abstractNum w:abstractNumId="6" w15:restartNumberingAfterBreak="0">
+  <w:abstractNum w:abstractNumId="11" w15:restartNumberingAfterBreak="0">
+    <w:nsid w:val="6C0F4F38"/>
+    <w:multiLevelType w:val="hybridMultilevel"/>
+    <w:tmpl w:val="960A7478"/>
+    <w:lvl w:ilvl="0" w:tplc="080A000F">
+      <w:start w:val="1"/>
+      <w:numFmt w:val="decimal"/>
+      <w:lvlText w:val="%1."/>
+      <w:lvlJc w:val="left"/>
+      <w:pPr>
+        <w:ind w:left="720" w:hanging="360"/>
+      </w:pPr>
+      <w:rPr>
+        <w:rFonts w:hint="default"/>
+      </w:rPr>
+    </w:lvl>
+    <w:lvl w:ilvl="1" w:tplc="080A0019" w:tentative="1">
+      <w:start w:val="1"/>
+      <w:numFmt w:val="lowerLetter"/>
+      <w:lvlText w:val="%2."/>
+      <w:lvlJc w:val="left"/>
+      <w:pPr>
+        <w:ind w:left="1440" w:hanging="360"/>
+      </w:pPr>
+    </w:lvl>
+    <w:lvl w:ilvl="2" w:tplc="080A001B" w:tentative="1">
+      <w:start w:val="1"/>
+      <w:numFmt w:val="lowerRoman"/>
+      <w:lvlText w:val="%3."/>
+      <w:lvlJc w:val="right"/>
+      <w:pPr>
+        <w:ind w:left="2160" w:hanging="180"/>
+      </w:pPr>
+    </w:lvl>
+    <w:lvl w:ilvl="3" w:tplc="080A000F" w:tentative="1">
+      <w:start w:val="1"/>
+      <w:numFmt w:val="decimal"/>
+      <w:lvlText w:val="%4."/>
+      <w:lvlJc w:val="left"/>
+      <w:pPr>
+        <w:ind w:left="2880" w:hanging="360"/>
+      </w:pPr>
+    </w:lvl>
+    <w:lvl w:ilvl="4" w:tplc="080A0019" w:tentative="1">
+      <w:start w:val="1"/>
+      <w:numFmt w:val="lowerLetter"/>
+      <w:lvlText w:val="%5."/>
+      <w:lvlJc w:val="left"/>
+      <w:pPr>
+        <w:ind w:left="3600" w:hanging="360"/>
+      </w:pPr>
+    </w:lvl>
+    <w:lvl w:ilvl="5" w:tplc="080A001B" w:tentative="1">
+      <w:start w:val="1"/>
+      <w:numFmt w:val="lowerRoman"/>
+      <w:lvlText w:val="%6."/>
+      <w:lvlJc w:val="right"/>
+      <w:pPr>
+        <w:ind w:left="4320" w:hanging="180"/>
+      </w:pPr>
+    </w:lvl>
+    <w:lvl w:ilvl="6" w:tplc="080A000F" w:tentative="1">
+      <w:start w:val="1"/>
+      <w:numFmt w:val="decimal"/>
+      <w:lvlText w:val="%7."/>
+      <w:lvlJc w:val="left"/>
+      <w:pPr>
+        <w:ind w:left="5040" w:hanging="360"/>
+      </w:pPr>
+    </w:lvl>
+    <w:lvl w:ilvl="7" w:tplc="080A0019" w:tentative="1">
+      <w:start w:val="1"/>
+      <w:numFmt w:val="lowerLetter"/>
+      <w:lvlText w:val="%8."/>
+      <w:lvlJc w:val="left"/>
+      <w:pPr>
+        <w:ind w:left="5760" w:hanging="360"/>
+      </w:pPr>
+    </w:lvl>
+    <w:lvl w:ilvl="8" w:tplc="080A001B" w:tentative="1">
+      <w:start w:val="1"/>
+      <w:numFmt w:val="lowerRoman"/>
+      <w:lvlText w:val="%9."/>
+      <w:lvlJc w:val="right"/>
+      <w:pPr>
+        <w:ind w:left="6480" w:hanging="180"/>
+      </w:pPr>
+    </w:lvl>
+  </w:abstractNum>
+  <w:abstractNum w:abstractNumId="12" w15:restartNumberingAfterBreak="0">
     <w:nsid w:val="77FB1E56"/>
     <w:multiLevelType w:val="hybridMultilevel"/>
     <w:tmpl w:val="215AC3FC"/>
@@ -2793,25 +5382,43 @@
     </w:lvl>
   </w:abstractNum>
   <w:num w:numId="1">
+    <w:abstractNumId w:val="3"/>
+  </w:num>
+  <w:num w:numId="2">
     <w:abstractNumId w:val="2"/>
   </w:num>
-  <w:num w:numId="2">
-    <w:abstractNumId w:val="1"/>
-  </w:num>
   <w:num w:numId="3">
-    <w:abstractNumId w:val="5"/>
+    <w:abstractNumId w:val="10"/>
   </w:num>
   <w:num w:numId="4">
-    <w:abstractNumId w:val="3"/>
+    <w:abstractNumId w:val="4"/>
   </w:num>
   <w:num w:numId="5">
-    <w:abstractNumId w:val="6"/>
+    <w:abstractNumId w:val="12"/>
   </w:num>
   <w:num w:numId="6">
-    <w:abstractNumId w:val="4"/>
+    <w:abstractNumId w:val="8"/>
   </w:num>
   <w:num w:numId="7">
     <w:abstractNumId w:val="0"/>
+  </w:num>
+  <w:num w:numId="8">
+    <w:abstractNumId w:val="11"/>
+  </w:num>
+  <w:num w:numId="9">
+    <w:abstractNumId w:val="7"/>
+  </w:num>
+  <w:num w:numId="10">
+    <w:abstractNumId w:val="1"/>
+  </w:num>
+  <w:num w:numId="11">
+    <w:abstractNumId w:val="9"/>
+  </w:num>
+  <w:num w:numId="12">
+    <w:abstractNumId w:val="5"/>
+  </w:num>
+  <w:num w:numId="13">
+    <w:abstractNumId w:val="6"/>
   </w:num>
   <w:numIdMacAtCleanup w:val="7"/>
 </w:numbering>
@@ -3367,6 +5974,64 @@
         </w:p>
       </w:docPartBody>
     </w:docPart>
+    <w:docPart>
+      <w:docPartPr>
+        <w:name w:val="A371B2F9F8604065BE5252E231212738"/>
+        <w:category>
+          <w:name w:val="General"/>
+          <w:gallery w:val="placeholder"/>
+        </w:category>
+        <w:types>
+          <w:type w:val="bbPlcHdr"/>
+        </w:types>
+        <w:behaviors>
+          <w:behavior w:val="content"/>
+        </w:behaviors>
+        <w:guid w:val="{9526CE12-DFA4-4AE7-8E08-A9076E76EDB0}"/>
+      </w:docPartPr>
+      <w:docPartBody>
+        <w:p>
+          <w:pPr>
+            <w:pStyle w:val="A371B2F9F8604065BE5252E231212738"/>
+          </w:pPr>
+          <w:r>
+            <w:rPr>
+              <w:rStyle w:val="Textodelmarcadordeposicin"/>
+            </w:rPr>
+            <w:t>Haga clic aquí para escribir texto.</w:t>
+          </w:r>
+        </w:p>
+      </w:docPartBody>
+    </w:docPart>
+    <w:docPart>
+      <w:docPartPr>
+        <w:name w:val="E273589869C74095AB75228F4BCFB9D1"/>
+        <w:category>
+          <w:name w:val="General"/>
+          <w:gallery w:val="placeholder"/>
+        </w:category>
+        <w:types>
+          <w:type w:val="bbPlcHdr"/>
+        </w:types>
+        <w:behaviors>
+          <w:behavior w:val="content"/>
+        </w:behaviors>
+        <w:guid w:val="{C962FEA8-7B23-4295-B445-4B6322439A6F}"/>
+      </w:docPartPr>
+      <w:docPartBody>
+        <w:p>
+          <w:pPr>
+            <w:pStyle w:val="E273589869C74095AB75228F4BCFB9D1"/>
+          </w:pPr>
+          <w:r>
+            <w:rPr>
+              <w:rStyle w:val="Textodelmarcadordeposicin"/>
+            </w:rPr>
+            <w:t>Haga clic aquí para escribir texto.</w:t>
+          </w:r>
+        </w:p>
+      </w:docPartBody>
+    </w:docPart>
   </w:docParts>
 </w:glossaryDocument>
 </file>
@@ -3421,9 +6086,15 @@
   </w:compat>
   <w:rsids>
     <w:rsidRoot w:val="00591872"/>
+    <w:rsid w:val="00166A45"/>
+    <w:rsid w:val="004236AF"/>
     <w:rsid w:val="00591872"/>
+    <w:rsid w:val="005D00CE"/>
     <w:rsid w:val="009414F2"/>
+    <w:rsid w:val="009C478E"/>
     <w:rsid w:val="009E4F5B"/>
+    <w:rsid w:val="00EE3D0D"/>
+    <w:rsid w:val="00F43B6C"/>
   </w:rsids>
   <m:mathPr>
     <m:mathFont m:val="Cambria Math"/>
@@ -3877,7 +6548,7 @@
     <w:basedOn w:val="Fuentedeprrafopredeter"/>
     <w:uiPriority w:val="99"/>
     <w:semiHidden/>
-    <w:rsid w:val="009414F2"/>
+    <w:rsid w:val="00F43B6C"/>
     <w:rPr>
       <w:color w:val="808080"/>
     </w:rPr>
@@ -4081,6 +6752,18 @@
   <w:style w:type="paragraph" w:customStyle="1" w:styleId="E2D7A3AFB7A64DB1BA9BE8A245C23EE9">
     <w:name w:val="E2D7A3AFB7A64DB1BA9BE8A245C23EE9"/>
     <w:rsid w:val="009414F2"/>
+  </w:style>
+  <w:style w:type="paragraph" w:customStyle="1" w:styleId="A371B2F9F8604065BE5252E231212738">
+    <w:name w:val="A371B2F9F8604065BE5252E231212738"/>
+    <w:rsid w:val="00F43B6C"/>
+  </w:style>
+  <w:style w:type="paragraph" w:customStyle="1" w:styleId="40CF4DA4FF8047E0820906EB17665D40">
+    <w:name w:val="40CF4DA4FF8047E0820906EB17665D40"/>
+    <w:rsid w:val="00F43B6C"/>
+  </w:style>
+  <w:style w:type="paragraph" w:customStyle="1" w:styleId="E273589869C74095AB75228F4BCFB9D1">
+    <w:name w:val="E273589869C74095AB75228F4BCFB9D1"/>
+    <w:rsid w:val="00F43B6C"/>
   </w:style>
 </w:styles>
 </file>

</xml_diff>

<commit_message>
Se agrego descripcin de CU03
Adicionalmente se volvio a modificar CU01
</commit_message>
<xml_diff>
--- a/documentacion/DescripcioneCasosDeUso.docx
+++ b/documentacion/DescripcioneCasosDeUso.docx
@@ -2,6 +2,8 @@
 <file path=word/document.xml><?xml version="1.0" encoding="utf-8"?>
 <w:document xmlns:wpc="http://schemas.microsoft.com/office/word/2010/wordprocessingCanvas" xmlns:cx="http://schemas.microsoft.com/office/drawing/2014/chartex" xmlns:cx1="http://schemas.microsoft.com/office/drawing/2015/9/8/chartex" xmlns:cx2="http://schemas.microsoft.com/office/drawing/2015/10/21/chartex" xmlns:cx3="http://schemas.microsoft.com/office/drawing/2016/5/9/chartex" xmlns:cx4="http://schemas.microsoft.com/office/drawing/2016/5/10/chartex" xmlns:cx5="http://schemas.microsoft.com/office/drawing/2016/5/11/chartex" xmlns:cx6="http://schemas.microsoft.com/office/drawing/2016/5/12/chartex" xmlns:cx7="http://schemas.microsoft.com/office/drawing/2016/5/13/chartex" xmlns:cx8="http://schemas.microsoft.com/office/drawing/2016/5/14/chartex" xmlns:mc="http://schemas.openxmlformats.org/markup-compatibility/2006" xmlns:aink="http://schemas.microsoft.com/office/drawing/2016/ink" xmlns:am3d="http://schemas.microsoft.com/office/drawing/2017/model3d" xmlns:o="urn:schemas-microsoft-com:office:office" xmlns:r="http://schemas.openxmlformats.org/officeDocument/2006/relationships" xmlns:m="http://schemas.openxmlformats.org/officeDocument/2006/math" xmlns:v="urn:schemas-microsoft-com:vml" xmlns:wp14="http://schemas.microsoft.com/office/word/2010/wordprocessingDrawing" xmlns:wp="http://schemas.openxmlformats.org/drawingml/2006/wordprocessingDrawing" xmlns:w10="urn:schemas-microsoft-com:office:word" xmlns:w="http://schemas.openxmlformats.org/wordprocessingml/2006/main" xmlns:w14="http://schemas.microsoft.com/office/word/2010/wordml" xmlns:w15="http://schemas.microsoft.com/office/word/2012/wordml" xmlns:w16cex="http://schemas.microsoft.com/office/word/2018/wordml/cex" xmlns:w16cid="http://schemas.microsoft.com/office/word/2016/wordml/cid" xmlns:w16="http://schemas.microsoft.com/office/word/2018/wordml" xmlns:w16se="http://schemas.microsoft.com/office/word/2015/wordml/symex" xmlns:wpg="http://schemas.microsoft.com/office/word/2010/wordprocessingGroup" xmlns:wpi="http://schemas.microsoft.com/office/word/2010/wordprocessingInk" xmlns:wne="http://schemas.microsoft.com/office/word/2006/wordml" xmlns:wps="http://schemas.microsoft.com/office/word/2010/wordprocessingShape" mc:Ignorable="w14 w15 w16se w16cid w16 w16cex wp14">
   <w:body>
+    <w:p/>
+    <w:p/>
     <w:tbl>
       <w:tblPr>
         <w:tblW w:w="4923" w:type="pct"/>
@@ -761,7 +763,23 @@
                 <w:sz w:val="24"/>
                 <w:szCs w:val="24"/>
               </w:rPr>
-              <w:t xml:space="preserve"> la fecha actual,</w:t>
+              <w:t xml:space="preserve"> la fecha actual</w:t>
+            </w:r>
+            <w:r>
+              <w:rPr>
+                <w:rFonts w:ascii="Arial" w:hAnsi="Arial" w:cs="Arial"/>
+                <w:sz w:val="24"/>
+                <w:szCs w:val="24"/>
+              </w:rPr>
+              <w:t xml:space="preserve"> y un número de servicio generado automáticamente</w:t>
+            </w:r>
+            <w:r>
+              <w:rPr>
+                <w:rFonts w:ascii="Arial" w:hAnsi="Arial" w:cs="Arial"/>
+                <w:sz w:val="24"/>
+                <w:szCs w:val="24"/>
+              </w:rPr>
+              <w:t>,</w:t>
             </w:r>
             <w:r>
               <w:rPr>
@@ -785,15 +803,15 @@
                 <w:sz w:val="24"/>
                 <w:szCs w:val="24"/>
               </w:rPr>
-              <w:t xml:space="preserve"> el número de servicio,</w:t>
-            </w:r>
-            <w:r>
-              <w:rPr>
-                <w:rFonts w:ascii="Arial" w:hAnsi="Arial" w:cs="Arial"/>
-                <w:sz w:val="24"/>
-                <w:szCs w:val="24"/>
-              </w:rPr>
-              <w:t xml:space="preserve"> nombre del cliente, apellidos del cliente</w:t>
+              <w:t xml:space="preserve"> </w:t>
+            </w:r>
+            <w:r>
+              <w:rPr>
+                <w:rFonts w:ascii="Arial" w:hAnsi="Arial" w:cs="Arial"/>
+                <w:sz w:val="24"/>
+                <w:szCs w:val="24"/>
+              </w:rPr>
+              <w:t>nombre del cliente, apellidos del cliente</w:t>
             </w:r>
             <w:r>
               <w:rPr>
@@ -937,7 +955,55 @@
                 <w:sz w:val="24"/>
                 <w:szCs w:val="24"/>
               </w:rPr>
-              <w:t>El técnico ingresa la información obligatoria que pide el sistema y presiona la opción “Registrar” (ver FA1, FA2</w:t>
+              <w:t>El técnico ingresa la información obligatoria</w:t>
+            </w:r>
+            <w:r>
+              <w:rPr>
+                <w:rFonts w:ascii="Arial" w:hAnsi="Arial" w:cs="Arial"/>
+                <w:sz w:val="24"/>
+                <w:szCs w:val="24"/>
+              </w:rPr>
+              <w:t xml:space="preserve"> </w:t>
+            </w:r>
+            <w:r>
+              <w:rPr>
+                <w:rFonts w:ascii="Arial" w:hAnsi="Arial" w:cs="Arial"/>
+                <w:sz w:val="24"/>
+                <w:szCs w:val="24"/>
+              </w:rPr>
+              <w:t>y</w:t>
+            </w:r>
+            <w:r>
+              <w:rPr>
+                <w:rFonts w:ascii="Arial" w:hAnsi="Arial" w:cs="Arial"/>
+                <w:sz w:val="24"/>
+                <w:szCs w:val="24"/>
+              </w:rPr>
+              <w:t xml:space="preserve">, opcionalmente, la información extra </w:t>
+            </w:r>
+            <w:r>
+              <w:rPr>
+                <w:rFonts w:ascii="Arial" w:hAnsi="Arial" w:cs="Arial"/>
+                <w:sz w:val="24"/>
+                <w:szCs w:val="24"/>
+              </w:rPr>
+              <w:t>que pide el sistema</w:t>
+            </w:r>
+            <w:r>
+              <w:rPr>
+                <w:rFonts w:ascii="Arial" w:hAnsi="Arial" w:cs="Arial"/>
+                <w:sz w:val="24"/>
+                <w:szCs w:val="24"/>
+              </w:rPr>
+              <w:t xml:space="preserve"> y</w:t>
+            </w:r>
+            <w:r>
+              <w:rPr>
+                <w:rFonts w:ascii="Arial" w:hAnsi="Arial" w:cs="Arial"/>
+                <w:sz w:val="24"/>
+                <w:szCs w:val="24"/>
+              </w:rPr>
+              <w:t xml:space="preserve"> presiona la opción “Registrar” (ver FA1, FA2</w:t>
             </w:r>
             <w:r>
               <w:rPr>
@@ -977,15 +1043,15 @@
                 <w:sz w:val="24"/>
                 <w:szCs w:val="24"/>
               </w:rPr>
-              <w:t>El sistema valida que los datos obligatorios se hayan ingresado y que no haya información inválida</w:t>
-            </w:r>
-            <w:r>
-              <w:rPr>
-                <w:rFonts w:ascii="Arial" w:hAnsi="Arial" w:cs="Arial"/>
-                <w:sz w:val="24"/>
-                <w:szCs w:val="24"/>
-              </w:rPr>
-              <w:t xml:space="preserve"> en los campos.</w:t>
+              <w:t>El sistema valida que los datos obligatorios se hayan ingresado</w:t>
+            </w:r>
+            <w:r>
+              <w:rPr>
+                <w:rFonts w:ascii="Arial" w:hAnsi="Arial" w:cs="Arial"/>
+                <w:sz w:val="24"/>
+                <w:szCs w:val="24"/>
+              </w:rPr>
+              <w:t>.</w:t>
             </w:r>
           </w:p>
           <w:p>
@@ -1009,7 +1075,16 @@
                 <w:sz w:val="24"/>
                 <w:szCs w:val="24"/>
               </w:rPr>
-              <w:t>El sistema accede a la base de datos para guardar la información, limpia los campos y genera un contrato para mostrarlo en archivo PDF posteriormente</w:t>
+              <w:t xml:space="preserve">El sistema accede a la base de datos para guardar la información, limpia los campos y genera un </w:t>
+            </w:r>
+            <w:r>
+              <w:rPr>
+                <w:rFonts w:ascii="Arial" w:hAnsi="Arial" w:cs="Arial"/>
+                <w:sz w:val="24"/>
+                <w:szCs w:val="24"/>
+              </w:rPr>
+              <w:lastRenderedPageBreak/>
+              <w:t>contrato para mostrarlo en archivo PDF posteriormente</w:t>
             </w:r>
             <w:r>
               <w:rPr>
@@ -1026,22 +1101,6 @@
                 <w:szCs w:val="24"/>
               </w:rPr>
               <w:t>4</w:t>
-            </w:r>
-            <w:r>
-              <w:rPr>
-                <w:rFonts w:ascii="Arial" w:hAnsi="Arial" w:cs="Arial"/>
-                <w:sz w:val="24"/>
-                <w:szCs w:val="24"/>
-              </w:rPr>
-              <w:t>, FA</w:t>
-            </w:r>
-            <w:r>
-              <w:rPr>
-                <w:rFonts w:ascii="Arial" w:hAnsi="Arial" w:cs="Arial"/>
-                <w:sz w:val="24"/>
-                <w:szCs w:val="24"/>
-              </w:rPr>
-              <w:t>5</w:t>
             </w:r>
             <w:r>
               <w:rPr>
@@ -1175,7 +1234,25 @@
                 <w:szCs w:val="24"/>
                 <w:lang w:val="es-ES"/>
               </w:rPr>
-              <w:t>El sistema muestra la interfaz principal y cierra la interfaz actual.</w:t>
+              <w:t xml:space="preserve">El sistema muestra la interfaz </w:t>
+            </w:r>
+            <w:r>
+              <w:rPr>
+                <w:rFonts w:ascii="Arial" w:hAnsi="Arial" w:cs="Arial"/>
+                <w:sz w:val="24"/>
+                <w:szCs w:val="24"/>
+                <w:lang w:val="es-ES"/>
+              </w:rPr>
+              <w:t>“Principal”</w:t>
+            </w:r>
+            <w:r>
+              <w:rPr>
+                <w:rFonts w:ascii="Arial" w:hAnsi="Arial" w:cs="Arial"/>
+                <w:sz w:val="24"/>
+                <w:szCs w:val="24"/>
+                <w:lang w:val="es-ES"/>
+              </w:rPr>
+              <w:t xml:space="preserve"> y cierra la interfaz actual.</w:t>
             </w:r>
           </w:p>
           <w:p>
@@ -1397,7 +1474,43 @@
                 <w:szCs w:val="24"/>
                 <w:lang w:val="es-ES"/>
               </w:rPr>
-              <w:t>El sistema muestra la interfaz principal y cierra la interfaz actual</w:t>
+              <w:t xml:space="preserve">El sistema muestra la interfaz </w:t>
+            </w:r>
+            <w:r>
+              <w:rPr>
+                <w:rFonts w:ascii="Arial" w:hAnsi="Arial" w:cs="Arial"/>
+                <w:sz w:val="24"/>
+                <w:szCs w:val="24"/>
+                <w:lang w:val="es-ES"/>
+              </w:rPr>
+              <w:t>“P</w:t>
+            </w:r>
+            <w:r>
+              <w:rPr>
+                <w:rFonts w:ascii="Arial" w:hAnsi="Arial" w:cs="Arial"/>
+                <w:sz w:val="24"/>
+                <w:szCs w:val="24"/>
+                <w:lang w:val="es-ES"/>
+              </w:rPr>
+              <w:t>rincipal</w:t>
+            </w:r>
+            <w:r>
+              <w:rPr>
+                <w:rFonts w:ascii="Arial" w:hAnsi="Arial" w:cs="Arial"/>
+                <w:sz w:val="24"/>
+                <w:szCs w:val="24"/>
+                <w:lang w:val="es-ES"/>
+              </w:rPr>
+              <w:t>”</w:t>
+            </w:r>
+            <w:r>
+              <w:rPr>
+                <w:rFonts w:ascii="Arial" w:hAnsi="Arial" w:cs="Arial"/>
+                <w:sz w:val="24"/>
+                <w:szCs w:val="24"/>
+                <w:lang w:val="es-ES"/>
+              </w:rPr>
+              <w:t xml:space="preserve"> y cierra la interfaz actual</w:t>
             </w:r>
             <w:r>
               <w:rPr>
@@ -1735,6 +1848,7 @@
                 <w:szCs w:val="24"/>
                 <w:lang w:val="es-ES"/>
               </w:rPr>
+              <w:lastRenderedPageBreak/>
               <w:t>El técnico selecciona la opción “Aceptar” del mensaje.</w:t>
             </w:r>
           </w:p>
@@ -1761,7 +1875,6 @@
                 <w:szCs w:val="24"/>
                 <w:lang w:val="es-ES"/>
               </w:rPr>
-              <w:lastRenderedPageBreak/>
               <w:t>El sistema cierra el mensaje y permanece en la interfaz “Registro de equipo” sin realizar algún cambio.</w:t>
             </w:r>
           </w:p>
@@ -1789,187 +1902,6 @@
                 <w:lang w:val="es-ES"/>
               </w:rPr>
               <w:t>Volver al paso 3 del flujo normal.</w:t>
-            </w:r>
-          </w:p>
-          <w:p>
-            <w:pPr>
-              <w:spacing w:after="0"/>
-              <w:jc w:val="both"/>
-              <w:rPr>
-                <w:rFonts w:ascii="Arial" w:hAnsi="Arial" w:cs="Arial"/>
-                <w:sz w:val="24"/>
-                <w:szCs w:val="24"/>
-                <w:lang w:val="es-ES"/>
-              </w:rPr>
-            </w:pPr>
-          </w:p>
-          <w:p>
-            <w:pPr>
-              <w:spacing w:after="0"/>
-              <w:jc w:val="both"/>
-              <w:rPr>
-                <w:rFonts w:ascii="Arial" w:hAnsi="Arial" w:cs="Arial"/>
-                <w:sz w:val="24"/>
-                <w:szCs w:val="24"/>
-                <w:lang w:val="es-ES"/>
-              </w:rPr>
-            </w:pPr>
-            <w:r>
-              <w:rPr>
-                <w:rFonts w:ascii="Arial" w:hAnsi="Arial" w:cs="Arial"/>
-                <w:sz w:val="24"/>
-                <w:szCs w:val="24"/>
-                <w:lang w:val="es-ES"/>
-              </w:rPr>
-              <w:t>FA</w:t>
-            </w:r>
-            <w:r>
-              <w:rPr>
-                <w:rFonts w:ascii="Arial" w:hAnsi="Arial" w:cs="Arial"/>
-                <w:sz w:val="24"/>
-                <w:szCs w:val="24"/>
-                <w:lang w:val="es-ES"/>
-              </w:rPr>
-              <w:t>5</w:t>
-            </w:r>
-            <w:r>
-              <w:rPr>
-                <w:rFonts w:ascii="Arial" w:hAnsi="Arial" w:cs="Arial"/>
-                <w:sz w:val="24"/>
-                <w:szCs w:val="24"/>
-                <w:lang w:val="es-ES"/>
-              </w:rPr>
-              <w:t xml:space="preserve"> Hay información inválida:</w:t>
-            </w:r>
-          </w:p>
-          <w:p>
-            <w:pPr>
-              <w:pStyle w:val="Prrafodelista"/>
-              <w:numPr>
-                <w:ilvl w:val="0"/>
-                <w:numId w:val="6"/>
-              </w:numPr>
-              <w:spacing w:after="0"/>
-              <w:jc w:val="both"/>
-              <w:rPr>
-                <w:rFonts w:ascii="Arial" w:hAnsi="Arial" w:cs="Arial"/>
-                <w:sz w:val="24"/>
-                <w:szCs w:val="24"/>
-                <w:lang w:val="es-ES"/>
-              </w:rPr>
-            </w:pPr>
-            <w:r>
-              <w:rPr>
-                <w:rFonts w:ascii="Arial" w:hAnsi="Arial" w:cs="Arial"/>
-                <w:sz w:val="24"/>
-                <w:szCs w:val="24"/>
-                <w:lang w:val="es-ES"/>
-              </w:rPr>
-              <w:t>El sistema muestra un mensaje con la opción “Aceptar”, indicando que se ingresó información inválida.</w:t>
-            </w:r>
-          </w:p>
-          <w:p>
-            <w:pPr>
-              <w:pStyle w:val="Prrafodelista"/>
-              <w:numPr>
-                <w:ilvl w:val="0"/>
-                <w:numId w:val="6"/>
-              </w:numPr>
-              <w:spacing w:after="0"/>
-              <w:jc w:val="both"/>
-              <w:rPr>
-                <w:rFonts w:ascii="Arial" w:hAnsi="Arial" w:cs="Arial"/>
-                <w:sz w:val="24"/>
-                <w:szCs w:val="24"/>
-                <w:lang w:val="es-ES"/>
-              </w:rPr>
-            </w:pPr>
-            <w:r>
-              <w:rPr>
-                <w:rFonts w:ascii="Arial" w:hAnsi="Arial" w:cs="Arial"/>
-                <w:sz w:val="24"/>
-                <w:szCs w:val="24"/>
-                <w:lang w:val="es-ES"/>
-              </w:rPr>
-              <w:t>El técnico selecciona la opción “Aceptar” del mensaje.</w:t>
-            </w:r>
-          </w:p>
-          <w:p>
-            <w:pPr>
-              <w:pStyle w:val="Prrafodelista"/>
-              <w:numPr>
-                <w:ilvl w:val="0"/>
-                <w:numId w:val="6"/>
-              </w:numPr>
-              <w:spacing w:after="0"/>
-              <w:jc w:val="both"/>
-              <w:rPr>
-                <w:rFonts w:ascii="Arial" w:hAnsi="Arial" w:cs="Arial"/>
-                <w:sz w:val="24"/>
-                <w:szCs w:val="24"/>
-                <w:lang w:val="es-ES"/>
-              </w:rPr>
-            </w:pPr>
-            <w:r>
-              <w:rPr>
-                <w:rFonts w:ascii="Arial" w:hAnsi="Arial" w:cs="Arial"/>
-                <w:sz w:val="24"/>
-                <w:szCs w:val="24"/>
-                <w:lang w:val="es-ES"/>
-              </w:rPr>
-              <w:t>El sistema cierra el mensaje y permanece en la interfaz “Registro de equipo” sin realizar algún cambio.</w:t>
-            </w:r>
-          </w:p>
-          <w:p>
-            <w:pPr>
-              <w:pStyle w:val="Prrafodelista"/>
-              <w:numPr>
-                <w:ilvl w:val="0"/>
-                <w:numId w:val="6"/>
-              </w:numPr>
-              <w:spacing w:after="0"/>
-              <w:jc w:val="both"/>
-              <w:rPr>
-                <w:rFonts w:ascii="Arial" w:hAnsi="Arial" w:cs="Arial"/>
-                <w:sz w:val="24"/>
-                <w:szCs w:val="24"/>
-                <w:lang w:val="es-ES"/>
-              </w:rPr>
-            </w:pPr>
-            <w:r>
-              <w:rPr>
-                <w:rFonts w:ascii="Arial" w:hAnsi="Arial" w:cs="Arial"/>
-                <w:sz w:val="24"/>
-                <w:szCs w:val="24"/>
-                <w:lang w:val="es-ES"/>
-              </w:rPr>
-              <w:t>El técnico corrige la información que ingresó incorrectamente y selecciona la opción registrar.</w:t>
-            </w:r>
-          </w:p>
-          <w:p>
-            <w:pPr>
-              <w:pStyle w:val="Prrafodelista"/>
-              <w:numPr>
-                <w:ilvl w:val="0"/>
-                <w:numId w:val="6"/>
-              </w:numPr>
-              <w:spacing w:after="0"/>
-              <w:jc w:val="both"/>
-              <w:rPr>
-                <w:rFonts w:ascii="Arial" w:hAnsi="Arial" w:cs="Arial"/>
-                <w:sz w:val="24"/>
-                <w:szCs w:val="24"/>
-                <w:lang w:val="es-ES"/>
-              </w:rPr>
-            </w:pPr>
-            <w:r>
-              <w:rPr>
-                <w:rFonts w:ascii="Arial" w:hAnsi="Arial" w:cs="Arial"/>
-                <w:sz w:val="24"/>
-                <w:szCs w:val="24"/>
-                <w:lang w:val="es-ES"/>
-              </w:rPr>
-              <w:t>Volver al paso 4 del flujo normal.</w:t>
             </w:r>
           </w:p>
         </w:tc>
@@ -2263,7 +2195,29 @@
                 <w:szCs w:val="24"/>
                 <w:lang w:val="es-ES"/>
               </w:rPr>
-              <w:t>(relación Include)</w:t>
+              <w:t xml:space="preserve">(relación </w:t>
+            </w:r>
+            <w:proofErr w:type="spellStart"/>
+            <w:r>
+              <w:rPr>
+                <w:rFonts w:ascii="Arial" w:hAnsi="Arial" w:cs="Arial"/>
+                <w:b/>
+                <w:sz w:val="24"/>
+                <w:szCs w:val="24"/>
+                <w:lang w:val="es-ES"/>
+              </w:rPr>
+              <w:t>Include</w:t>
+            </w:r>
+            <w:proofErr w:type="spellEnd"/>
+            <w:r>
+              <w:rPr>
+                <w:rFonts w:ascii="Arial" w:hAnsi="Arial" w:cs="Arial"/>
+                <w:b/>
+                <w:sz w:val="24"/>
+                <w:szCs w:val="24"/>
+                <w:lang w:val="es-ES"/>
+              </w:rPr>
+              <w:t>)</w:t>
             </w:r>
           </w:p>
         </w:tc>
@@ -2358,7 +2312,29 @@
                 <w:szCs w:val="24"/>
                 <w:lang w:val="es-ES"/>
               </w:rPr>
-              <w:t>(relación Extend)</w:t>
+              <w:t xml:space="preserve">(relación </w:t>
+            </w:r>
+            <w:proofErr w:type="spellStart"/>
+            <w:r>
+              <w:rPr>
+                <w:rFonts w:ascii="Arial" w:hAnsi="Arial" w:cs="Arial"/>
+                <w:b/>
+                <w:sz w:val="24"/>
+                <w:szCs w:val="24"/>
+                <w:lang w:val="es-ES"/>
+              </w:rPr>
+              <w:t>Extend</w:t>
+            </w:r>
+            <w:proofErr w:type="spellEnd"/>
+            <w:r>
+              <w:rPr>
+                <w:rFonts w:ascii="Arial" w:hAnsi="Arial" w:cs="Arial"/>
+                <w:b/>
+                <w:sz w:val="24"/>
+                <w:szCs w:val="24"/>
+                <w:lang w:val="es-ES"/>
+              </w:rPr>
+              <w:t>)</w:t>
             </w:r>
           </w:p>
         </w:tc>
@@ -2912,7 +2888,6 @@
                 <w:szCs w:val="24"/>
                 <w:lang w:val="es-ES"/>
               </w:rPr>
-              <w:lastRenderedPageBreak/>
               <w:t>Descripción:</w:t>
             </w:r>
           </w:p>
@@ -3178,7 +3153,16 @@
                 <w:sz w:val="24"/>
                 <w:szCs w:val="24"/>
               </w:rPr>
-              <w:t xml:space="preserve"> “Número de servicio”, “Modelo de equipo”, “Nombre de cliente”, “Fecha de recepción” y “Número de serie”</w:t>
+              <w:t xml:space="preserve"> “Número de servicio”, “Modelo de equipo”, </w:t>
+            </w:r>
+            <w:r>
+              <w:rPr>
+                <w:rFonts w:ascii="Arial" w:hAnsi="Arial" w:cs="Arial"/>
+                <w:sz w:val="24"/>
+                <w:szCs w:val="24"/>
+              </w:rPr>
+              <w:lastRenderedPageBreak/>
+              <w:t>“Nombre de cliente”, “Fecha de recepción” y “Número de serie”</w:t>
             </w:r>
             <w:r>
               <w:rPr>
@@ -3397,6 +3381,7 @@
                 <w:szCs w:val="24"/>
                 <w:lang w:val="es-ES"/>
               </w:rPr>
+              <w:lastRenderedPageBreak/>
               <w:t>Flujos Alternos:</w:t>
             </w:r>
           </w:p>
@@ -3565,6 +3550,7 @@
               </w:rPr>
               <w:t>FA2 El técnico presiona la tecla “</w:t>
             </w:r>
+            <w:proofErr w:type="spellStart"/>
             <w:r>
               <w:rPr>
                 <w:rFonts w:ascii="Arial" w:hAnsi="Arial" w:cs="Arial"/>
@@ -3576,6 +3562,7 @@
               </w:rPr>
               <w:t>enter</w:t>
             </w:r>
+            <w:proofErr w:type="spellEnd"/>
             <w:r>
               <w:rPr>
                 <w:rFonts w:ascii="Arial" w:hAnsi="Arial" w:cs="Arial"/>
@@ -3686,7 +3673,6 @@
                 <w:szCs w:val="24"/>
                 <w:lang w:val="es-ES"/>
               </w:rPr>
-              <w:lastRenderedPageBreak/>
               <w:t>El sistema muestra un mensaje con la opción “Aceptar”, indicando que no se encontró información.</w:t>
             </w:r>
           </w:p>
@@ -3805,7 +3791,6 @@
                 <w:szCs w:val="24"/>
                 <w:lang w:val="es-ES"/>
               </w:rPr>
-              <w:lastRenderedPageBreak/>
               <w:t>Excepciones:</w:t>
             </w:r>
           </w:p>
@@ -3908,6 +3893,7 @@
                 <w:sz w:val="24"/>
                 <w:szCs w:val="24"/>
               </w:rPr>
+              <w:lastRenderedPageBreak/>
               <w:t>El sistema cierra el mensaje y permanece en la misma interfaz sin realizar cambios.</w:t>
             </w:r>
           </w:p>
@@ -3948,6 +3934,7 @@
                 <w:szCs w:val="24"/>
                 <w:lang w:val="es-ES"/>
               </w:rPr>
+              <w:lastRenderedPageBreak/>
               <w:t>Postcondiciones:</w:t>
             </w:r>
           </w:p>
@@ -4068,7 +4055,29 @@
                 <w:szCs w:val="24"/>
                 <w:lang w:val="es-ES"/>
               </w:rPr>
-              <w:t>(relación Include)</w:t>
+              <w:t xml:space="preserve">(relación </w:t>
+            </w:r>
+            <w:proofErr w:type="spellStart"/>
+            <w:r>
+              <w:rPr>
+                <w:rFonts w:ascii="Arial" w:hAnsi="Arial" w:cs="Arial"/>
+                <w:b/>
+                <w:sz w:val="24"/>
+                <w:szCs w:val="24"/>
+                <w:lang w:val="es-ES"/>
+              </w:rPr>
+              <w:t>Include</w:t>
+            </w:r>
+            <w:proofErr w:type="spellEnd"/>
+            <w:r>
+              <w:rPr>
+                <w:rFonts w:ascii="Arial" w:hAnsi="Arial" w:cs="Arial"/>
+                <w:b/>
+                <w:sz w:val="24"/>
+                <w:szCs w:val="24"/>
+                <w:lang w:val="es-ES"/>
+              </w:rPr>
+              <w:t>)</w:t>
             </w:r>
           </w:p>
         </w:tc>
@@ -4163,7 +4172,2202 @@
                 <w:szCs w:val="24"/>
                 <w:lang w:val="es-ES"/>
               </w:rPr>
-              <w:t>(relación Extend)</w:t>
+              <w:t xml:space="preserve">(relación </w:t>
+            </w:r>
+            <w:proofErr w:type="spellStart"/>
+            <w:r>
+              <w:rPr>
+                <w:rFonts w:ascii="Arial" w:hAnsi="Arial" w:cs="Arial"/>
+                <w:b/>
+                <w:sz w:val="24"/>
+                <w:szCs w:val="24"/>
+                <w:lang w:val="es-ES"/>
+              </w:rPr>
+              <w:t>Extend</w:t>
+            </w:r>
+            <w:proofErr w:type="spellEnd"/>
+            <w:r>
+              <w:rPr>
+                <w:rFonts w:ascii="Arial" w:hAnsi="Arial" w:cs="Arial"/>
+                <w:b/>
+                <w:sz w:val="24"/>
+                <w:szCs w:val="24"/>
+                <w:lang w:val="es-ES"/>
+              </w:rPr>
+              <w:t>)</w:t>
+            </w:r>
+          </w:p>
+        </w:tc>
+        <w:tc>
+          <w:tcPr>
+            <w:tcW w:w="3618" w:type="pct"/>
+            <w:tcBorders>
+              <w:top w:val="single" w:sz="4" w:space="0" w:color="000000"/>
+              <w:left w:val="single" w:sz="4" w:space="0" w:color="000000"/>
+              <w:bottom w:val="single" w:sz="4" w:space="0" w:color="000000"/>
+              <w:right w:val="single" w:sz="8" w:space="0" w:color="000000"/>
+            </w:tcBorders>
+          </w:tcPr>
+          <w:p>
+            <w:pPr>
+              <w:spacing w:after="0" w:line="276" w:lineRule="auto"/>
+              <w:jc w:val="both"/>
+              <w:rPr>
+                <w:rFonts w:ascii="Arial" w:hAnsi="Arial" w:cs="Arial"/>
+                <w:sz w:val="24"/>
+                <w:szCs w:val="24"/>
+                <w:lang w:val="es-ES"/>
+              </w:rPr>
+            </w:pPr>
+            <w:r>
+              <w:rPr>
+                <w:rFonts w:ascii="Arial" w:hAnsi="Arial" w:cs="Arial"/>
+                <w:sz w:val="24"/>
+                <w:szCs w:val="24"/>
+                <w:lang w:val="es-ES"/>
+              </w:rPr>
+              <w:t>CU03</w:t>
+            </w:r>
+          </w:p>
+        </w:tc>
+      </w:tr>
+    </w:tbl>
+    <w:p>
+      <w:pPr>
+        <w:spacing w:after="0" w:line="276" w:lineRule="auto"/>
+        <w:jc w:val="both"/>
+        <w:rPr>
+          <w:rFonts w:ascii="Arial" w:hAnsi="Arial" w:cs="Arial"/>
+          <w:sz w:val="24"/>
+          <w:szCs w:val="24"/>
+        </w:rPr>
+      </w:pPr>
+    </w:p>
+    <w:p>
+      <w:pPr>
+        <w:spacing w:after="0" w:line="276" w:lineRule="auto"/>
+        <w:jc w:val="both"/>
+        <w:rPr>
+          <w:rFonts w:ascii="Arial" w:hAnsi="Arial" w:cs="Arial"/>
+          <w:sz w:val="24"/>
+          <w:szCs w:val="24"/>
+        </w:rPr>
+      </w:pPr>
+    </w:p>
+    <w:tbl>
+      <w:tblPr>
+        <w:tblW w:w="4923" w:type="pct"/>
+        <w:tblLook w:val="04A0" w:firstRow="1" w:lastRow="0" w:firstColumn="1" w:lastColumn="0" w:noHBand="0" w:noVBand="1"/>
+      </w:tblPr>
+      <w:tblGrid>
+        <w:gridCol w:w="2400"/>
+        <w:gridCol w:w="6282"/>
+      </w:tblGrid>
+      <w:tr>
+        <w:trPr>
+          <w:trHeight w:val="329"/>
+        </w:trPr>
+        <w:tc>
+          <w:tcPr>
+            <w:tcW w:w="1382" w:type="pct"/>
+            <w:tcBorders>
+              <w:top w:val="single" w:sz="4" w:space="0" w:color="000000"/>
+              <w:left w:val="single" w:sz="8" w:space="0" w:color="000000"/>
+              <w:bottom w:val="single" w:sz="4" w:space="0" w:color="000000"/>
+              <w:right w:val="nil"/>
+            </w:tcBorders>
+            <w:hideMark/>
+          </w:tcPr>
+          <w:p>
+            <w:pPr>
+              <w:spacing w:after="0" w:line="276" w:lineRule="auto"/>
+              <w:jc w:val="both"/>
+              <w:rPr>
+                <w:rFonts w:ascii="Arial" w:hAnsi="Arial" w:cs="Arial"/>
+                <w:b/>
+                <w:sz w:val="24"/>
+                <w:szCs w:val="24"/>
+                <w:lang w:val="es-ES"/>
+              </w:rPr>
+            </w:pPr>
+            <w:r>
+              <w:rPr>
+                <w:rFonts w:ascii="Arial" w:hAnsi="Arial" w:cs="Arial"/>
+                <w:b/>
+                <w:sz w:val="24"/>
+                <w:szCs w:val="24"/>
+                <w:lang w:val="es-ES"/>
+              </w:rPr>
+              <w:softHyphen/>
+              <w:t>ID:</w:t>
+            </w:r>
+          </w:p>
+        </w:tc>
+        <w:tc>
+          <w:tcPr>
+            <w:tcW w:w="3618" w:type="pct"/>
+            <w:tcBorders>
+              <w:top w:val="single" w:sz="4" w:space="0" w:color="000000"/>
+              <w:left w:val="single" w:sz="4" w:space="0" w:color="000000"/>
+              <w:bottom w:val="single" w:sz="4" w:space="0" w:color="000000"/>
+              <w:right w:val="single" w:sz="8" w:space="0" w:color="000000"/>
+            </w:tcBorders>
+          </w:tcPr>
+          <w:sdt>
+            <w:sdtPr>
+              <w:rPr>
+                <w:rFonts w:ascii="Arial" w:hAnsi="Arial" w:cs="Arial"/>
+                <w:sz w:val="24"/>
+                <w:szCs w:val="24"/>
+                <w:lang w:val="es-ES"/>
+              </w:rPr>
+              <w:id w:val="1059978744"/>
+              <w:placeholder>
+                <w:docPart w:val="B0D4BBC5142A4275829DAC58ECAB5EAF"/>
+              </w:placeholder>
+            </w:sdtPr>
+            <w:sdtContent>
+              <w:p>
+                <w:pPr>
+                  <w:spacing w:after="0" w:line="276" w:lineRule="auto"/>
+                  <w:jc w:val="both"/>
+                  <w:rPr>
+                    <w:rFonts w:ascii="Arial" w:hAnsi="Arial" w:cs="Arial"/>
+                    <w:sz w:val="24"/>
+                    <w:szCs w:val="24"/>
+                    <w:lang w:val="es-ES"/>
+                  </w:rPr>
+                </w:pPr>
+                <w:r>
+                  <w:rPr>
+                    <w:rFonts w:ascii="Arial" w:hAnsi="Arial" w:cs="Arial"/>
+                    <w:sz w:val="24"/>
+                    <w:szCs w:val="24"/>
+                    <w:lang w:val="es-ES"/>
+                  </w:rPr>
+                  <w:t>CU0</w:t>
+                </w:r>
+                <w:r>
+                  <w:rPr>
+                    <w:rFonts w:ascii="Arial" w:hAnsi="Arial" w:cs="Arial"/>
+                    <w:sz w:val="24"/>
+                    <w:szCs w:val="24"/>
+                    <w:lang w:val="es-ES"/>
+                  </w:rPr>
+                  <w:t>3</w:t>
+                </w:r>
+              </w:p>
+            </w:sdtContent>
+          </w:sdt>
+        </w:tc>
+      </w:tr>
+      <w:tr>
+        <w:trPr>
+          <w:trHeight w:val="329"/>
+        </w:trPr>
+        <w:tc>
+          <w:tcPr>
+            <w:tcW w:w="1382" w:type="pct"/>
+            <w:tcBorders>
+              <w:top w:val="single" w:sz="4" w:space="0" w:color="000000"/>
+              <w:left w:val="single" w:sz="8" w:space="0" w:color="000000"/>
+              <w:bottom w:val="single" w:sz="4" w:space="0" w:color="000000"/>
+              <w:right w:val="nil"/>
+            </w:tcBorders>
+            <w:hideMark/>
+          </w:tcPr>
+          <w:p>
+            <w:pPr>
+              <w:spacing w:after="0" w:line="276" w:lineRule="auto"/>
+              <w:jc w:val="both"/>
+              <w:rPr>
+                <w:rFonts w:ascii="Arial" w:hAnsi="Arial" w:cs="Arial"/>
+                <w:b/>
+                <w:sz w:val="24"/>
+                <w:szCs w:val="24"/>
+                <w:lang w:val="es-ES"/>
+              </w:rPr>
+            </w:pPr>
+            <w:r>
+              <w:rPr>
+                <w:rFonts w:ascii="Arial" w:hAnsi="Arial" w:cs="Arial"/>
+                <w:b/>
+                <w:sz w:val="24"/>
+                <w:szCs w:val="24"/>
+                <w:lang w:val="es-ES"/>
+              </w:rPr>
+              <w:t>Nombre:</w:t>
+            </w:r>
+          </w:p>
+        </w:tc>
+        <w:tc>
+          <w:tcPr>
+            <w:tcW w:w="3618" w:type="pct"/>
+            <w:tcBorders>
+              <w:top w:val="single" w:sz="4" w:space="0" w:color="000000"/>
+              <w:left w:val="single" w:sz="4" w:space="0" w:color="000000"/>
+              <w:bottom w:val="single" w:sz="4" w:space="0" w:color="000000"/>
+              <w:right w:val="single" w:sz="8" w:space="0" w:color="000000"/>
+            </w:tcBorders>
+          </w:tcPr>
+          <w:p>
+            <w:pPr>
+              <w:spacing w:after="0" w:line="276" w:lineRule="auto"/>
+              <w:jc w:val="both"/>
+              <w:rPr>
+                <w:rFonts w:ascii="Arial" w:hAnsi="Arial" w:cs="Arial"/>
+                <w:sz w:val="24"/>
+                <w:szCs w:val="24"/>
+                <w:lang w:val="es-ES"/>
+              </w:rPr>
+            </w:pPr>
+            <w:r>
+              <w:rPr>
+                <w:rFonts w:ascii="Arial" w:hAnsi="Arial" w:cs="Arial"/>
+                <w:sz w:val="24"/>
+                <w:szCs w:val="24"/>
+                <w:lang w:val="es-ES"/>
+              </w:rPr>
+              <w:t>Editar información de equipo</w:t>
+            </w:r>
+          </w:p>
+        </w:tc>
+      </w:tr>
+      <w:tr>
+        <w:trPr>
+          <w:trHeight w:val="329"/>
+        </w:trPr>
+        <w:tc>
+          <w:tcPr>
+            <w:tcW w:w="1382" w:type="pct"/>
+            <w:tcBorders>
+              <w:top w:val="single" w:sz="4" w:space="0" w:color="000000"/>
+              <w:left w:val="single" w:sz="8" w:space="0" w:color="000000"/>
+              <w:bottom w:val="single" w:sz="4" w:space="0" w:color="000000"/>
+              <w:right w:val="nil"/>
+            </w:tcBorders>
+            <w:hideMark/>
+          </w:tcPr>
+          <w:p>
+            <w:pPr>
+              <w:spacing w:after="0" w:line="276" w:lineRule="auto"/>
+              <w:jc w:val="both"/>
+              <w:rPr>
+                <w:rFonts w:ascii="Arial" w:hAnsi="Arial" w:cs="Arial"/>
+                <w:b/>
+                <w:sz w:val="24"/>
+                <w:szCs w:val="24"/>
+                <w:lang w:val="es-ES"/>
+              </w:rPr>
+            </w:pPr>
+            <w:r>
+              <w:rPr>
+                <w:rFonts w:ascii="Arial" w:hAnsi="Arial" w:cs="Arial"/>
+                <w:b/>
+                <w:sz w:val="24"/>
+                <w:szCs w:val="24"/>
+                <w:lang w:val="es-ES"/>
+              </w:rPr>
+              <w:t>Autor(es):</w:t>
+            </w:r>
+          </w:p>
+        </w:tc>
+        <w:tc>
+          <w:tcPr>
+            <w:tcW w:w="3618" w:type="pct"/>
+            <w:tcBorders>
+              <w:top w:val="single" w:sz="4" w:space="0" w:color="000000"/>
+              <w:left w:val="single" w:sz="4" w:space="0" w:color="000000"/>
+              <w:bottom w:val="single" w:sz="4" w:space="0" w:color="000000"/>
+              <w:right w:val="single" w:sz="8" w:space="0" w:color="000000"/>
+            </w:tcBorders>
+          </w:tcPr>
+          <w:p>
+            <w:pPr>
+              <w:spacing w:after="0" w:line="276" w:lineRule="auto"/>
+              <w:jc w:val="both"/>
+              <w:rPr>
+                <w:rFonts w:ascii="Arial" w:hAnsi="Arial" w:cs="Arial"/>
+                <w:sz w:val="24"/>
+                <w:szCs w:val="24"/>
+                <w:lang w:val="es-ES"/>
+              </w:rPr>
+            </w:pPr>
+            <w:r>
+              <w:rPr>
+                <w:rFonts w:ascii="Arial" w:hAnsi="Arial" w:cs="Arial"/>
+                <w:sz w:val="24"/>
+                <w:szCs w:val="24"/>
+                <w:lang w:val="es-ES"/>
+              </w:rPr>
+              <w:t>Ángel Daniel Sánchez Martínez</w:t>
+            </w:r>
+          </w:p>
+        </w:tc>
+      </w:tr>
+      <w:tr>
+        <w:trPr>
+          <w:trHeight w:val="329"/>
+        </w:trPr>
+        <w:tc>
+          <w:tcPr>
+            <w:tcW w:w="1382" w:type="pct"/>
+            <w:tcBorders>
+              <w:top w:val="single" w:sz="4" w:space="0" w:color="000000"/>
+              <w:left w:val="single" w:sz="8" w:space="0" w:color="000000"/>
+              <w:bottom w:val="single" w:sz="4" w:space="0" w:color="000000"/>
+              <w:right w:val="nil"/>
+            </w:tcBorders>
+            <w:hideMark/>
+          </w:tcPr>
+          <w:p>
+            <w:pPr>
+              <w:spacing w:after="0" w:line="276" w:lineRule="auto"/>
+              <w:jc w:val="both"/>
+              <w:rPr>
+                <w:rFonts w:ascii="Arial" w:hAnsi="Arial" w:cs="Arial"/>
+                <w:b/>
+                <w:sz w:val="24"/>
+                <w:szCs w:val="24"/>
+                <w:lang w:val="es-ES"/>
+              </w:rPr>
+            </w:pPr>
+            <w:r>
+              <w:rPr>
+                <w:rFonts w:ascii="Arial" w:hAnsi="Arial" w:cs="Arial"/>
+                <w:b/>
+                <w:sz w:val="24"/>
+                <w:szCs w:val="24"/>
+                <w:lang w:val="es-ES"/>
+              </w:rPr>
+              <w:t>Fecha de creación:</w:t>
+            </w:r>
+          </w:p>
+        </w:tc>
+        <w:tc>
+          <w:tcPr>
+            <w:tcW w:w="3618" w:type="pct"/>
+            <w:tcBorders>
+              <w:top w:val="single" w:sz="4" w:space="0" w:color="000000"/>
+              <w:left w:val="single" w:sz="4" w:space="0" w:color="000000"/>
+              <w:bottom w:val="single" w:sz="4" w:space="0" w:color="000000"/>
+              <w:right w:val="single" w:sz="8" w:space="0" w:color="000000"/>
+            </w:tcBorders>
+          </w:tcPr>
+          <w:p>
+            <w:pPr>
+              <w:spacing w:after="0" w:line="276" w:lineRule="auto"/>
+              <w:jc w:val="both"/>
+              <w:rPr>
+                <w:rFonts w:ascii="Arial" w:hAnsi="Arial" w:cs="Arial"/>
+                <w:sz w:val="24"/>
+                <w:szCs w:val="24"/>
+                <w:lang w:val="es-ES"/>
+              </w:rPr>
+            </w:pPr>
+            <w:r>
+              <w:rPr>
+                <w:rFonts w:ascii="Arial" w:hAnsi="Arial" w:cs="Arial"/>
+                <w:sz w:val="24"/>
+                <w:szCs w:val="24"/>
+                <w:lang w:val="es-ES"/>
+              </w:rPr>
+              <w:t>28/07/2020</w:t>
+            </w:r>
+          </w:p>
+        </w:tc>
+      </w:tr>
+      <w:tr>
+        <w:trPr>
+          <w:trHeight w:val="329"/>
+        </w:trPr>
+        <w:tc>
+          <w:tcPr>
+            <w:tcW w:w="1382" w:type="pct"/>
+            <w:tcBorders>
+              <w:top w:val="single" w:sz="4" w:space="0" w:color="000000"/>
+              <w:left w:val="single" w:sz="8" w:space="0" w:color="000000"/>
+              <w:bottom w:val="single" w:sz="4" w:space="0" w:color="000000"/>
+              <w:right w:val="nil"/>
+            </w:tcBorders>
+            <w:hideMark/>
+          </w:tcPr>
+          <w:p>
+            <w:pPr>
+              <w:spacing w:after="0" w:line="276" w:lineRule="auto"/>
+              <w:jc w:val="both"/>
+              <w:rPr>
+                <w:rFonts w:ascii="Arial" w:hAnsi="Arial" w:cs="Arial"/>
+                <w:b/>
+                <w:sz w:val="24"/>
+                <w:szCs w:val="24"/>
+                <w:lang w:val="es-ES"/>
+              </w:rPr>
+            </w:pPr>
+            <w:r>
+              <w:rPr>
+                <w:rFonts w:ascii="Arial" w:hAnsi="Arial" w:cs="Arial"/>
+                <w:b/>
+                <w:sz w:val="24"/>
+                <w:szCs w:val="24"/>
+                <w:lang w:val="es-ES"/>
+              </w:rPr>
+              <w:t>Fecha de actualización:</w:t>
+            </w:r>
+          </w:p>
+        </w:tc>
+        <w:tc>
+          <w:tcPr>
+            <w:tcW w:w="3618" w:type="pct"/>
+            <w:tcBorders>
+              <w:top w:val="single" w:sz="4" w:space="0" w:color="000000"/>
+              <w:left w:val="single" w:sz="4" w:space="0" w:color="000000"/>
+              <w:bottom w:val="single" w:sz="4" w:space="0" w:color="000000"/>
+              <w:right w:val="single" w:sz="8" w:space="0" w:color="000000"/>
+            </w:tcBorders>
+          </w:tcPr>
+          <w:p>
+            <w:pPr>
+              <w:spacing w:after="0" w:line="276" w:lineRule="auto"/>
+              <w:jc w:val="both"/>
+              <w:rPr>
+                <w:rFonts w:ascii="Arial" w:hAnsi="Arial" w:cs="Arial"/>
+                <w:sz w:val="24"/>
+                <w:szCs w:val="24"/>
+                <w:lang w:val="es-ES"/>
+              </w:rPr>
+            </w:pPr>
+          </w:p>
+        </w:tc>
+      </w:tr>
+      <w:tr>
+        <w:trPr>
+          <w:trHeight w:val="329"/>
+        </w:trPr>
+        <w:tc>
+          <w:tcPr>
+            <w:tcW w:w="1382" w:type="pct"/>
+            <w:tcBorders>
+              <w:top w:val="single" w:sz="4" w:space="0" w:color="000000"/>
+              <w:left w:val="single" w:sz="8" w:space="0" w:color="000000"/>
+              <w:bottom w:val="single" w:sz="4" w:space="0" w:color="000000"/>
+              <w:right w:val="nil"/>
+            </w:tcBorders>
+            <w:hideMark/>
+          </w:tcPr>
+          <w:p>
+            <w:pPr>
+              <w:spacing w:after="0" w:line="276" w:lineRule="auto"/>
+              <w:jc w:val="both"/>
+              <w:rPr>
+                <w:rFonts w:ascii="Arial" w:hAnsi="Arial" w:cs="Arial"/>
+                <w:b/>
+                <w:sz w:val="24"/>
+                <w:szCs w:val="24"/>
+                <w:lang w:val="es-ES"/>
+              </w:rPr>
+            </w:pPr>
+            <w:r>
+              <w:rPr>
+                <w:rFonts w:ascii="Arial" w:hAnsi="Arial" w:cs="Arial"/>
+                <w:b/>
+                <w:sz w:val="24"/>
+                <w:szCs w:val="24"/>
+                <w:lang w:val="es-ES"/>
+              </w:rPr>
+              <w:t>Actor(es):</w:t>
+            </w:r>
+          </w:p>
+        </w:tc>
+        <w:tc>
+          <w:tcPr>
+            <w:tcW w:w="3618" w:type="pct"/>
+            <w:tcBorders>
+              <w:top w:val="single" w:sz="4" w:space="0" w:color="000000"/>
+              <w:left w:val="single" w:sz="4" w:space="0" w:color="000000"/>
+              <w:bottom w:val="single" w:sz="4" w:space="0" w:color="000000"/>
+              <w:right w:val="single" w:sz="8" w:space="0" w:color="000000"/>
+            </w:tcBorders>
+          </w:tcPr>
+          <w:p>
+            <w:pPr>
+              <w:spacing w:after="0" w:line="276" w:lineRule="auto"/>
+              <w:jc w:val="both"/>
+              <w:rPr>
+                <w:rFonts w:ascii="Arial" w:hAnsi="Arial" w:cs="Arial"/>
+                <w:sz w:val="24"/>
+                <w:szCs w:val="24"/>
+                <w:lang w:val="es-ES"/>
+              </w:rPr>
+            </w:pPr>
+            <w:r>
+              <w:rPr>
+                <w:rFonts w:ascii="Arial" w:hAnsi="Arial" w:cs="Arial"/>
+                <w:sz w:val="24"/>
+                <w:szCs w:val="24"/>
+                <w:lang w:val="es-ES"/>
+              </w:rPr>
+              <w:t>Técnico</w:t>
+            </w:r>
+          </w:p>
+        </w:tc>
+      </w:tr>
+      <w:tr>
+        <w:trPr>
+          <w:trHeight w:val="329"/>
+        </w:trPr>
+        <w:tc>
+          <w:tcPr>
+            <w:tcW w:w="1382" w:type="pct"/>
+            <w:tcBorders>
+              <w:top w:val="single" w:sz="4" w:space="0" w:color="000000"/>
+              <w:left w:val="single" w:sz="8" w:space="0" w:color="000000"/>
+              <w:bottom w:val="single" w:sz="4" w:space="0" w:color="000000"/>
+              <w:right w:val="nil"/>
+            </w:tcBorders>
+            <w:hideMark/>
+          </w:tcPr>
+          <w:p>
+            <w:pPr>
+              <w:spacing w:after="0" w:line="276" w:lineRule="auto"/>
+              <w:jc w:val="both"/>
+              <w:rPr>
+                <w:rFonts w:ascii="Arial" w:hAnsi="Arial" w:cs="Arial"/>
+                <w:b/>
+                <w:sz w:val="24"/>
+                <w:szCs w:val="24"/>
+                <w:lang w:val="es-ES"/>
+              </w:rPr>
+            </w:pPr>
+            <w:r>
+              <w:rPr>
+                <w:rFonts w:ascii="Arial" w:hAnsi="Arial" w:cs="Arial"/>
+                <w:b/>
+                <w:sz w:val="24"/>
+                <w:szCs w:val="24"/>
+                <w:lang w:val="es-ES"/>
+              </w:rPr>
+              <w:t>Descripción:</w:t>
+            </w:r>
+          </w:p>
+        </w:tc>
+        <w:tc>
+          <w:tcPr>
+            <w:tcW w:w="3618" w:type="pct"/>
+            <w:tcBorders>
+              <w:top w:val="single" w:sz="4" w:space="0" w:color="000000"/>
+              <w:left w:val="single" w:sz="4" w:space="0" w:color="000000"/>
+              <w:bottom w:val="single" w:sz="4" w:space="0" w:color="000000"/>
+              <w:right w:val="single" w:sz="8" w:space="0" w:color="000000"/>
+            </w:tcBorders>
+          </w:tcPr>
+          <w:p>
+            <w:pPr>
+              <w:spacing w:after="0" w:line="276" w:lineRule="auto"/>
+              <w:jc w:val="both"/>
+              <w:rPr>
+                <w:rFonts w:ascii="Arial" w:hAnsi="Arial" w:cs="Arial"/>
+                <w:sz w:val="24"/>
+                <w:szCs w:val="24"/>
+                <w:lang w:val="es-ES"/>
+              </w:rPr>
+            </w:pPr>
+            <w:r>
+              <w:rPr>
+                <w:rFonts w:ascii="Arial" w:hAnsi="Arial" w:cs="Arial"/>
+                <w:sz w:val="24"/>
+                <w:szCs w:val="24"/>
+                <w:lang w:val="es-ES"/>
+              </w:rPr>
+              <w:t>Este caso de uso permitirá editar la información registrada de un equipo que ha sido recibido.</w:t>
+            </w:r>
+          </w:p>
+        </w:tc>
+      </w:tr>
+      <w:tr>
+        <w:trPr>
+          <w:trHeight w:val="329"/>
+        </w:trPr>
+        <w:tc>
+          <w:tcPr>
+            <w:tcW w:w="1382" w:type="pct"/>
+            <w:tcBorders>
+              <w:top w:val="single" w:sz="4" w:space="0" w:color="000000"/>
+              <w:left w:val="single" w:sz="8" w:space="0" w:color="000000"/>
+              <w:bottom w:val="single" w:sz="4" w:space="0" w:color="000000"/>
+              <w:right w:val="nil"/>
+            </w:tcBorders>
+            <w:hideMark/>
+          </w:tcPr>
+          <w:p>
+            <w:pPr>
+              <w:spacing w:after="0" w:line="276" w:lineRule="auto"/>
+              <w:jc w:val="both"/>
+              <w:rPr>
+                <w:rFonts w:ascii="Arial" w:hAnsi="Arial" w:cs="Arial"/>
+                <w:b/>
+                <w:sz w:val="24"/>
+                <w:szCs w:val="24"/>
+                <w:lang w:val="es-ES"/>
+              </w:rPr>
+            </w:pPr>
+            <w:r>
+              <w:rPr>
+                <w:rFonts w:ascii="Arial" w:hAnsi="Arial" w:cs="Arial"/>
+                <w:b/>
+                <w:sz w:val="24"/>
+                <w:szCs w:val="24"/>
+                <w:lang w:val="es-ES"/>
+              </w:rPr>
+              <w:t>Precondiciones:</w:t>
+            </w:r>
+          </w:p>
+        </w:tc>
+        <w:tc>
+          <w:tcPr>
+            <w:tcW w:w="3618" w:type="pct"/>
+            <w:tcBorders>
+              <w:top w:val="single" w:sz="4" w:space="0" w:color="000000"/>
+              <w:left w:val="single" w:sz="4" w:space="0" w:color="000000"/>
+              <w:bottom w:val="single" w:sz="4" w:space="0" w:color="000000"/>
+              <w:right w:val="single" w:sz="8" w:space="0" w:color="000000"/>
+            </w:tcBorders>
+          </w:tcPr>
+          <w:p>
+            <w:pPr>
+              <w:spacing w:after="0" w:line="276" w:lineRule="auto"/>
+              <w:jc w:val="both"/>
+              <w:rPr>
+                <w:rFonts w:ascii="Arial" w:hAnsi="Arial" w:cs="Arial"/>
+                <w:sz w:val="24"/>
+                <w:szCs w:val="24"/>
+                <w:lang w:val="es-ES"/>
+              </w:rPr>
+            </w:pPr>
+            <w:r>
+              <w:rPr>
+                <w:rFonts w:ascii="Arial" w:hAnsi="Arial" w:cs="Arial"/>
+                <w:sz w:val="24"/>
+                <w:szCs w:val="24"/>
+                <w:lang w:val="es-ES"/>
+              </w:rPr>
+              <w:t>PRE01.- El técnico se encuentra en la interfaz “Búsqueda de información”.</w:t>
+            </w:r>
+          </w:p>
+          <w:p>
+            <w:pPr>
+              <w:spacing w:after="0" w:line="276" w:lineRule="auto"/>
+              <w:jc w:val="both"/>
+              <w:rPr>
+                <w:rFonts w:ascii="Arial" w:hAnsi="Arial" w:cs="Arial"/>
+                <w:sz w:val="24"/>
+                <w:szCs w:val="24"/>
+                <w:lang w:val="es-ES"/>
+              </w:rPr>
+            </w:pPr>
+            <w:r>
+              <w:rPr>
+                <w:rFonts w:ascii="Arial" w:hAnsi="Arial" w:cs="Arial"/>
+                <w:sz w:val="24"/>
+                <w:szCs w:val="24"/>
+                <w:lang w:val="es-ES"/>
+              </w:rPr>
+              <w:t>PRE02.- Ya se cuenta con uno o varios resultados de búsqueda.</w:t>
+            </w:r>
+          </w:p>
+        </w:tc>
+      </w:tr>
+      <w:tr>
+        <w:trPr>
+          <w:trHeight w:val="329"/>
+        </w:trPr>
+        <w:tc>
+          <w:tcPr>
+            <w:tcW w:w="1382" w:type="pct"/>
+            <w:tcBorders>
+              <w:top w:val="single" w:sz="4" w:space="0" w:color="000000"/>
+              <w:left w:val="single" w:sz="8" w:space="0" w:color="000000"/>
+              <w:bottom w:val="single" w:sz="4" w:space="0" w:color="000000"/>
+              <w:right w:val="nil"/>
+            </w:tcBorders>
+            <w:hideMark/>
+          </w:tcPr>
+          <w:p>
+            <w:pPr>
+              <w:spacing w:after="0" w:line="276" w:lineRule="auto"/>
+              <w:jc w:val="both"/>
+              <w:rPr>
+                <w:rFonts w:ascii="Arial" w:hAnsi="Arial" w:cs="Arial"/>
+                <w:b/>
+                <w:sz w:val="24"/>
+                <w:szCs w:val="24"/>
+                <w:lang w:val="es-ES"/>
+              </w:rPr>
+            </w:pPr>
+            <w:r>
+              <w:rPr>
+                <w:rFonts w:ascii="Arial" w:hAnsi="Arial" w:cs="Arial"/>
+                <w:b/>
+                <w:sz w:val="24"/>
+                <w:szCs w:val="24"/>
+                <w:lang w:val="es-ES"/>
+              </w:rPr>
+              <w:t>Flujo Normal:</w:t>
+            </w:r>
+          </w:p>
+        </w:tc>
+        <w:tc>
+          <w:tcPr>
+            <w:tcW w:w="3618" w:type="pct"/>
+            <w:tcBorders>
+              <w:top w:val="single" w:sz="4" w:space="0" w:color="000000"/>
+              <w:left w:val="single" w:sz="4" w:space="0" w:color="000000"/>
+              <w:bottom w:val="single" w:sz="4" w:space="0" w:color="000000"/>
+              <w:right w:val="single" w:sz="8" w:space="0" w:color="000000"/>
+            </w:tcBorders>
+          </w:tcPr>
+          <w:p>
+            <w:pPr>
+              <w:pStyle w:val="Prrafodelista"/>
+              <w:numPr>
+                <w:ilvl w:val="0"/>
+                <w:numId w:val="14"/>
+              </w:numPr>
+              <w:spacing w:after="0"/>
+              <w:jc w:val="both"/>
+              <w:rPr>
+                <w:rFonts w:ascii="Arial" w:hAnsi="Arial" w:cs="Arial"/>
+                <w:sz w:val="24"/>
+                <w:szCs w:val="24"/>
+              </w:rPr>
+            </w:pPr>
+            <w:r>
+              <w:rPr>
+                <w:rFonts w:ascii="Arial" w:hAnsi="Arial" w:cs="Arial"/>
+                <w:sz w:val="24"/>
+                <w:szCs w:val="24"/>
+              </w:rPr>
+              <w:t>El técnico da doble clic sobre el resultado de búsqueda que desea editar.</w:t>
+            </w:r>
+          </w:p>
+          <w:p>
+            <w:pPr>
+              <w:pStyle w:val="Prrafodelista"/>
+              <w:numPr>
+                <w:ilvl w:val="0"/>
+                <w:numId w:val="14"/>
+              </w:numPr>
+              <w:spacing w:after="0"/>
+              <w:jc w:val="both"/>
+              <w:rPr>
+                <w:rFonts w:ascii="Arial" w:hAnsi="Arial" w:cs="Arial"/>
+                <w:sz w:val="24"/>
+                <w:szCs w:val="24"/>
+              </w:rPr>
+            </w:pPr>
+            <w:r>
+              <w:rPr>
+                <w:rFonts w:ascii="Arial" w:hAnsi="Arial" w:cs="Arial"/>
+                <w:sz w:val="24"/>
+                <w:szCs w:val="24"/>
+              </w:rPr>
+              <w:t>El sistema muestra la interfaz “Actualización de información”, mostrando toda la información que se capturó cuando se recibió</w:t>
+            </w:r>
+            <w:r>
+              <w:rPr>
+                <w:rFonts w:ascii="Arial" w:hAnsi="Arial" w:cs="Arial"/>
+                <w:sz w:val="24"/>
+                <w:szCs w:val="24"/>
+              </w:rPr>
+              <w:t xml:space="preserve"> </w:t>
+            </w:r>
+            <w:r>
+              <w:rPr>
+                <w:rFonts w:ascii="Arial" w:hAnsi="Arial" w:cs="Arial"/>
+                <w:sz w:val="24"/>
+                <w:szCs w:val="24"/>
+              </w:rPr>
+              <w:t>el equipo</w:t>
+            </w:r>
+            <w:r>
+              <w:rPr>
+                <w:rFonts w:ascii="Arial" w:hAnsi="Arial" w:cs="Arial"/>
+                <w:sz w:val="24"/>
+                <w:szCs w:val="24"/>
+              </w:rPr>
+              <w:t>,</w:t>
+            </w:r>
+            <w:r>
+              <w:rPr>
+                <w:rFonts w:ascii="Arial" w:hAnsi="Arial" w:cs="Arial"/>
+                <w:sz w:val="24"/>
+                <w:szCs w:val="24"/>
+              </w:rPr>
+              <w:t xml:space="preserve"> los campos deshabilitados</w:t>
+            </w:r>
+            <w:r>
+              <w:rPr>
+                <w:rFonts w:ascii="Arial" w:hAnsi="Arial" w:cs="Arial"/>
+                <w:sz w:val="24"/>
+                <w:szCs w:val="24"/>
+              </w:rPr>
+              <w:t xml:space="preserve"> y </w:t>
+            </w:r>
+            <w:r>
+              <w:rPr>
+                <w:rFonts w:ascii="Arial" w:hAnsi="Arial" w:cs="Arial"/>
+                <w:sz w:val="24"/>
+                <w:szCs w:val="24"/>
+              </w:rPr>
+              <w:t>las opciones “Editar” y “Volver”</w:t>
+            </w:r>
+            <w:r>
+              <w:rPr>
+                <w:rFonts w:ascii="Arial" w:hAnsi="Arial" w:cs="Arial"/>
+                <w:sz w:val="24"/>
+                <w:szCs w:val="24"/>
+              </w:rPr>
+              <w:t>.</w:t>
+            </w:r>
+          </w:p>
+          <w:p>
+            <w:pPr>
+              <w:pStyle w:val="Prrafodelista"/>
+              <w:numPr>
+                <w:ilvl w:val="0"/>
+                <w:numId w:val="14"/>
+              </w:numPr>
+              <w:spacing w:after="0"/>
+              <w:jc w:val="both"/>
+              <w:rPr>
+                <w:rFonts w:ascii="Arial" w:hAnsi="Arial" w:cs="Arial"/>
+                <w:sz w:val="24"/>
+                <w:szCs w:val="24"/>
+              </w:rPr>
+            </w:pPr>
+            <w:r>
+              <w:rPr>
+                <w:rFonts w:ascii="Arial" w:hAnsi="Arial" w:cs="Arial"/>
+                <w:sz w:val="24"/>
+                <w:szCs w:val="24"/>
+              </w:rPr>
+              <w:t xml:space="preserve">El </w:t>
+            </w:r>
+            <w:r>
+              <w:rPr>
+                <w:rFonts w:ascii="Arial" w:hAnsi="Arial" w:cs="Arial"/>
+                <w:sz w:val="24"/>
+                <w:szCs w:val="24"/>
+              </w:rPr>
+              <w:t>técnico selecciona la opción “Editar” (ver FA1).</w:t>
+            </w:r>
+          </w:p>
+          <w:p>
+            <w:pPr>
+              <w:pStyle w:val="Prrafodelista"/>
+              <w:numPr>
+                <w:ilvl w:val="0"/>
+                <w:numId w:val="14"/>
+              </w:numPr>
+              <w:spacing w:after="0"/>
+              <w:jc w:val="both"/>
+              <w:rPr>
+                <w:rFonts w:ascii="Arial" w:hAnsi="Arial" w:cs="Arial"/>
+                <w:sz w:val="24"/>
+                <w:szCs w:val="24"/>
+              </w:rPr>
+            </w:pPr>
+            <w:r>
+              <w:rPr>
+                <w:rFonts w:ascii="Arial" w:hAnsi="Arial" w:cs="Arial"/>
+                <w:sz w:val="24"/>
+                <w:szCs w:val="24"/>
+              </w:rPr>
+              <w:t xml:space="preserve">El sistema habilita los campos, manteniendo deshabilitado el campo “Fecha” y </w:t>
+            </w:r>
+            <w:r>
+              <w:rPr>
+                <w:rFonts w:ascii="Arial" w:hAnsi="Arial" w:cs="Arial"/>
+                <w:sz w:val="24"/>
+                <w:szCs w:val="24"/>
+              </w:rPr>
+              <w:t xml:space="preserve">“Numero de servicio” y </w:t>
+            </w:r>
+            <w:r>
+              <w:rPr>
+                <w:rFonts w:ascii="Arial" w:hAnsi="Arial" w:cs="Arial"/>
+                <w:sz w:val="24"/>
+                <w:szCs w:val="24"/>
+              </w:rPr>
+              <w:t>cambia el botón “Editar” por el botón “Actualizar”.</w:t>
+            </w:r>
+          </w:p>
+          <w:p>
+            <w:pPr>
+              <w:pStyle w:val="Prrafodelista"/>
+              <w:numPr>
+                <w:ilvl w:val="0"/>
+                <w:numId w:val="14"/>
+              </w:numPr>
+              <w:spacing w:after="0"/>
+              <w:jc w:val="both"/>
+              <w:rPr>
+                <w:rFonts w:ascii="Arial" w:hAnsi="Arial" w:cs="Arial"/>
+                <w:sz w:val="24"/>
+                <w:szCs w:val="24"/>
+              </w:rPr>
+            </w:pPr>
+            <w:r>
+              <w:rPr>
+                <w:rFonts w:ascii="Arial" w:hAnsi="Arial" w:cs="Arial"/>
+                <w:sz w:val="24"/>
+                <w:szCs w:val="24"/>
+              </w:rPr>
+              <w:t>El técnico modifica la información necesaria y selecci</w:t>
+            </w:r>
+            <w:r>
+              <w:rPr>
+                <w:rFonts w:ascii="Arial" w:hAnsi="Arial" w:cs="Arial"/>
+                <w:sz w:val="24"/>
+                <w:szCs w:val="24"/>
+              </w:rPr>
+              <w:t>o</w:t>
+            </w:r>
+            <w:r>
+              <w:rPr>
+                <w:rFonts w:ascii="Arial" w:hAnsi="Arial" w:cs="Arial"/>
+                <w:sz w:val="24"/>
+                <w:szCs w:val="24"/>
+              </w:rPr>
+              <w:t xml:space="preserve">na la opción </w:t>
+            </w:r>
+            <w:r>
+              <w:rPr>
+                <w:rFonts w:ascii="Arial" w:hAnsi="Arial" w:cs="Arial"/>
+                <w:sz w:val="24"/>
+                <w:szCs w:val="24"/>
+              </w:rPr>
+              <w:t>“Actualizar” al finalizar (ver FA2).</w:t>
+            </w:r>
+          </w:p>
+          <w:p>
+            <w:pPr>
+              <w:pStyle w:val="Prrafodelista"/>
+              <w:numPr>
+                <w:ilvl w:val="0"/>
+                <w:numId w:val="14"/>
+              </w:numPr>
+              <w:spacing w:after="0"/>
+              <w:jc w:val="both"/>
+              <w:rPr>
+                <w:rFonts w:ascii="Arial" w:hAnsi="Arial" w:cs="Arial"/>
+                <w:sz w:val="24"/>
+                <w:szCs w:val="24"/>
+              </w:rPr>
+            </w:pPr>
+            <w:r>
+              <w:rPr>
+                <w:rFonts w:ascii="Arial" w:hAnsi="Arial" w:cs="Arial"/>
+                <w:sz w:val="24"/>
+                <w:szCs w:val="24"/>
+              </w:rPr>
+              <w:t>El sistema valida que los campos obligatorios estén llenos</w:t>
+            </w:r>
+            <w:r>
+              <w:rPr>
+                <w:rFonts w:ascii="Arial" w:hAnsi="Arial" w:cs="Arial"/>
+                <w:sz w:val="24"/>
+                <w:szCs w:val="24"/>
+              </w:rPr>
+              <w:t xml:space="preserve"> (ver FA3)</w:t>
+            </w:r>
+            <w:r>
+              <w:rPr>
+                <w:rFonts w:ascii="Arial" w:hAnsi="Arial" w:cs="Arial"/>
+                <w:sz w:val="24"/>
+                <w:szCs w:val="24"/>
+              </w:rPr>
+              <w:t>.</w:t>
+            </w:r>
+          </w:p>
+          <w:p>
+            <w:pPr>
+              <w:pStyle w:val="Prrafodelista"/>
+              <w:numPr>
+                <w:ilvl w:val="0"/>
+                <w:numId w:val="14"/>
+              </w:numPr>
+              <w:spacing w:after="0"/>
+              <w:jc w:val="both"/>
+              <w:rPr>
+                <w:rFonts w:ascii="Arial" w:hAnsi="Arial" w:cs="Arial"/>
+                <w:sz w:val="24"/>
+                <w:szCs w:val="24"/>
+              </w:rPr>
+            </w:pPr>
+            <w:r>
+              <w:rPr>
+                <w:rFonts w:ascii="Arial" w:hAnsi="Arial" w:cs="Arial"/>
+                <w:sz w:val="24"/>
+                <w:szCs w:val="24"/>
+              </w:rPr>
+              <w:lastRenderedPageBreak/>
+              <w:t>El sistema ingresa a la base de datos y actualiza la información del registro que seleccionó el cliente, muestra nuevamente el botón “Editar” y oculta el botón “Actualizar”, mostrando la información actualizada en la interfaz</w:t>
+            </w:r>
+            <w:r>
+              <w:rPr>
+                <w:rFonts w:ascii="Arial" w:hAnsi="Arial" w:cs="Arial"/>
+                <w:sz w:val="24"/>
+                <w:szCs w:val="24"/>
+              </w:rPr>
+              <w:t xml:space="preserve"> (ver EX1)</w:t>
+            </w:r>
+            <w:r>
+              <w:rPr>
+                <w:rFonts w:ascii="Arial" w:hAnsi="Arial" w:cs="Arial"/>
+                <w:sz w:val="24"/>
+                <w:szCs w:val="24"/>
+              </w:rPr>
+              <w:t>.</w:t>
+            </w:r>
+          </w:p>
+          <w:p>
+            <w:pPr>
+              <w:spacing w:after="0"/>
+              <w:jc w:val="both"/>
+              <w:rPr>
+                <w:rFonts w:ascii="Arial" w:hAnsi="Arial" w:cs="Arial"/>
+                <w:sz w:val="24"/>
+                <w:szCs w:val="24"/>
+              </w:rPr>
+            </w:pPr>
+            <w:r>
+              <w:rPr>
+                <w:rFonts w:ascii="Arial" w:hAnsi="Arial" w:cs="Arial"/>
+                <w:sz w:val="24"/>
+                <w:szCs w:val="24"/>
+              </w:rPr>
+              <w:t>FIN CASO DE USO.</w:t>
+            </w:r>
+          </w:p>
+        </w:tc>
+      </w:tr>
+      <w:tr>
+        <w:trPr>
+          <w:trHeight w:val="329"/>
+        </w:trPr>
+        <w:tc>
+          <w:tcPr>
+            <w:tcW w:w="1382" w:type="pct"/>
+            <w:tcBorders>
+              <w:top w:val="single" w:sz="4" w:space="0" w:color="000000"/>
+              <w:left w:val="single" w:sz="8" w:space="0" w:color="000000"/>
+              <w:bottom w:val="single" w:sz="4" w:space="0" w:color="000000"/>
+              <w:right w:val="nil"/>
+            </w:tcBorders>
+            <w:hideMark/>
+          </w:tcPr>
+          <w:p>
+            <w:pPr>
+              <w:spacing w:after="0" w:line="276" w:lineRule="auto"/>
+              <w:jc w:val="both"/>
+              <w:rPr>
+                <w:rFonts w:ascii="Arial" w:hAnsi="Arial" w:cs="Arial"/>
+                <w:b/>
+                <w:sz w:val="24"/>
+                <w:szCs w:val="24"/>
+                <w:lang w:val="es-ES"/>
+              </w:rPr>
+            </w:pPr>
+            <w:r>
+              <w:rPr>
+                <w:rFonts w:ascii="Arial" w:hAnsi="Arial" w:cs="Arial"/>
+                <w:b/>
+                <w:sz w:val="24"/>
+                <w:szCs w:val="24"/>
+                <w:lang w:val="es-ES"/>
+              </w:rPr>
+              <w:lastRenderedPageBreak/>
+              <w:t>Flujos Alternos:</w:t>
+            </w:r>
+          </w:p>
+        </w:tc>
+        <w:tc>
+          <w:tcPr>
+            <w:tcW w:w="3618" w:type="pct"/>
+            <w:tcBorders>
+              <w:top w:val="single" w:sz="4" w:space="0" w:color="000000"/>
+              <w:left w:val="single" w:sz="4" w:space="0" w:color="000000"/>
+              <w:bottom w:val="single" w:sz="4" w:space="0" w:color="000000"/>
+              <w:right w:val="single" w:sz="8" w:space="0" w:color="000000"/>
+            </w:tcBorders>
+          </w:tcPr>
+          <w:p>
+            <w:pPr>
+              <w:spacing w:after="0"/>
+              <w:jc w:val="both"/>
+              <w:rPr>
+                <w:rFonts w:ascii="Arial" w:hAnsi="Arial" w:cs="Arial"/>
+                <w:sz w:val="24"/>
+                <w:szCs w:val="24"/>
+                <w:lang w:val="es-ES"/>
+              </w:rPr>
+            </w:pPr>
+            <w:r>
+              <w:rPr>
+                <w:rFonts w:ascii="Arial" w:hAnsi="Arial" w:cs="Arial"/>
+                <w:sz w:val="24"/>
+                <w:szCs w:val="24"/>
+                <w:lang w:val="es-ES"/>
+              </w:rPr>
+              <w:t xml:space="preserve">FA1 Técnico selecciona </w:t>
+            </w:r>
+            <w:r>
+              <w:rPr>
+                <w:rFonts w:ascii="Arial" w:hAnsi="Arial" w:cs="Arial"/>
+                <w:sz w:val="24"/>
+                <w:szCs w:val="24"/>
+                <w:lang w:val="es-ES"/>
+              </w:rPr>
+              <w:t>“V</w:t>
+            </w:r>
+            <w:r>
+              <w:rPr>
+                <w:rFonts w:ascii="Arial" w:hAnsi="Arial" w:cs="Arial"/>
+                <w:sz w:val="24"/>
+                <w:szCs w:val="24"/>
+                <w:lang w:val="es-ES"/>
+              </w:rPr>
+              <w:t>olver</w:t>
+            </w:r>
+            <w:r>
+              <w:rPr>
+                <w:rFonts w:ascii="Arial" w:hAnsi="Arial" w:cs="Arial"/>
+                <w:sz w:val="24"/>
+                <w:szCs w:val="24"/>
+                <w:lang w:val="es-ES"/>
+              </w:rPr>
+              <w:t>”</w:t>
+            </w:r>
+            <w:r>
+              <w:rPr>
+                <w:rFonts w:ascii="Arial" w:hAnsi="Arial" w:cs="Arial"/>
+                <w:sz w:val="24"/>
+                <w:szCs w:val="24"/>
+                <w:lang w:val="es-ES"/>
+              </w:rPr>
+              <w:t xml:space="preserve"> sin realizar cambios en la información:</w:t>
+            </w:r>
+          </w:p>
+          <w:p>
+            <w:pPr>
+              <w:pStyle w:val="Prrafodelista"/>
+              <w:numPr>
+                <w:ilvl w:val="0"/>
+                <w:numId w:val="15"/>
+              </w:numPr>
+              <w:spacing w:after="0"/>
+              <w:jc w:val="both"/>
+              <w:rPr>
+                <w:rFonts w:ascii="Arial" w:hAnsi="Arial" w:cs="Arial"/>
+                <w:sz w:val="24"/>
+                <w:szCs w:val="24"/>
+                <w:lang w:val="es-ES"/>
+              </w:rPr>
+            </w:pPr>
+            <w:r>
+              <w:rPr>
+                <w:rFonts w:ascii="Arial" w:hAnsi="Arial" w:cs="Arial"/>
+                <w:sz w:val="24"/>
+                <w:szCs w:val="24"/>
+                <w:lang w:val="es-ES"/>
+              </w:rPr>
+              <w:t>El sistema</w:t>
+            </w:r>
+            <w:r>
+              <w:rPr>
+                <w:rFonts w:ascii="Arial" w:hAnsi="Arial" w:cs="Arial"/>
+                <w:sz w:val="24"/>
+                <w:szCs w:val="24"/>
+                <w:lang w:val="es-ES"/>
+              </w:rPr>
+              <w:t xml:space="preserve"> cierra la interfaz actual y muestra la interfaz “Búsqueda de información” con los resultados previos.</w:t>
+            </w:r>
+          </w:p>
+          <w:p>
+            <w:pPr>
+              <w:spacing w:after="0"/>
+              <w:jc w:val="both"/>
+              <w:rPr>
+                <w:rFonts w:ascii="Arial" w:hAnsi="Arial" w:cs="Arial"/>
+                <w:sz w:val="24"/>
+                <w:szCs w:val="24"/>
+                <w:lang w:val="es-ES"/>
+              </w:rPr>
+            </w:pPr>
+            <w:r>
+              <w:rPr>
+                <w:rFonts w:ascii="Arial" w:hAnsi="Arial" w:cs="Arial"/>
+                <w:sz w:val="24"/>
+                <w:szCs w:val="24"/>
+                <w:lang w:val="es-ES"/>
+              </w:rPr>
+              <w:t>FIN CASO DE USO.</w:t>
+            </w:r>
+          </w:p>
+          <w:p>
+            <w:pPr>
+              <w:spacing w:after="0"/>
+              <w:jc w:val="both"/>
+              <w:rPr>
+                <w:rFonts w:ascii="Arial" w:hAnsi="Arial" w:cs="Arial"/>
+                <w:sz w:val="24"/>
+                <w:szCs w:val="24"/>
+                <w:lang w:val="es-ES"/>
+              </w:rPr>
+            </w:pPr>
+          </w:p>
+          <w:p>
+            <w:pPr>
+              <w:spacing w:after="0"/>
+              <w:jc w:val="both"/>
+              <w:rPr>
+                <w:rFonts w:ascii="Arial" w:hAnsi="Arial" w:cs="Arial"/>
+                <w:sz w:val="24"/>
+                <w:szCs w:val="24"/>
+                <w:lang w:val="es-ES"/>
+              </w:rPr>
+            </w:pPr>
+            <w:r>
+              <w:rPr>
+                <w:rFonts w:ascii="Arial" w:hAnsi="Arial" w:cs="Arial"/>
+                <w:sz w:val="24"/>
+                <w:szCs w:val="24"/>
+                <w:lang w:val="es-ES"/>
+              </w:rPr>
+              <w:t xml:space="preserve">FA2 Técnico selecciona </w:t>
+            </w:r>
+            <w:r>
+              <w:rPr>
+                <w:rFonts w:ascii="Arial" w:hAnsi="Arial" w:cs="Arial"/>
+                <w:sz w:val="24"/>
+                <w:szCs w:val="24"/>
+                <w:lang w:val="es-ES"/>
+              </w:rPr>
+              <w:t>“V</w:t>
+            </w:r>
+            <w:r>
+              <w:rPr>
+                <w:rFonts w:ascii="Arial" w:hAnsi="Arial" w:cs="Arial"/>
+                <w:sz w:val="24"/>
+                <w:szCs w:val="24"/>
+                <w:lang w:val="es-ES"/>
+              </w:rPr>
+              <w:t>olver</w:t>
+            </w:r>
+            <w:r>
+              <w:rPr>
+                <w:rFonts w:ascii="Arial" w:hAnsi="Arial" w:cs="Arial"/>
+                <w:sz w:val="24"/>
+                <w:szCs w:val="24"/>
+                <w:lang w:val="es-ES"/>
+              </w:rPr>
+              <w:t>”</w:t>
+            </w:r>
+            <w:r>
+              <w:rPr>
+                <w:rFonts w:ascii="Arial" w:hAnsi="Arial" w:cs="Arial"/>
+                <w:sz w:val="24"/>
+                <w:szCs w:val="24"/>
+                <w:lang w:val="es-ES"/>
+              </w:rPr>
+              <w:t xml:space="preserve"> sin guardar cambios realizados:</w:t>
+            </w:r>
+          </w:p>
+          <w:p>
+            <w:pPr>
+              <w:pStyle w:val="Prrafodelista"/>
+              <w:numPr>
+                <w:ilvl w:val="0"/>
+                <w:numId w:val="16"/>
+              </w:numPr>
+              <w:spacing w:after="0"/>
+              <w:jc w:val="both"/>
+              <w:rPr>
+                <w:rFonts w:ascii="Arial" w:hAnsi="Arial" w:cs="Arial"/>
+                <w:sz w:val="24"/>
+                <w:szCs w:val="24"/>
+                <w:lang w:val="es-ES"/>
+              </w:rPr>
+            </w:pPr>
+            <w:r>
+              <w:rPr>
+                <w:rFonts w:ascii="Arial" w:hAnsi="Arial" w:cs="Arial"/>
+                <w:sz w:val="24"/>
+                <w:szCs w:val="24"/>
+                <w:lang w:val="es-ES"/>
+              </w:rPr>
+              <w:t>El sistema muestra un mensaje con las opciones “Aceptar” y “Cancelar”, preguntando al técnico si está seguro de realizar la acción.</w:t>
+            </w:r>
+          </w:p>
+          <w:p>
+            <w:pPr>
+              <w:pStyle w:val="Prrafodelista"/>
+              <w:numPr>
+                <w:ilvl w:val="0"/>
+                <w:numId w:val="16"/>
+              </w:numPr>
+              <w:spacing w:after="0"/>
+              <w:jc w:val="both"/>
+              <w:rPr>
+                <w:rFonts w:ascii="Arial" w:hAnsi="Arial" w:cs="Arial"/>
+                <w:sz w:val="24"/>
+                <w:szCs w:val="24"/>
+                <w:lang w:val="es-ES"/>
+              </w:rPr>
+            </w:pPr>
+            <w:r>
+              <w:rPr>
+                <w:rFonts w:ascii="Arial" w:hAnsi="Arial" w:cs="Arial"/>
+                <w:sz w:val="24"/>
+                <w:szCs w:val="24"/>
+                <w:lang w:val="es-ES"/>
+              </w:rPr>
+              <w:t>El técnico selecciona la opción “Aceptar” (ver FA2.2).</w:t>
+            </w:r>
+          </w:p>
+          <w:p>
+            <w:pPr>
+              <w:pStyle w:val="Prrafodelista"/>
+              <w:numPr>
+                <w:ilvl w:val="0"/>
+                <w:numId w:val="15"/>
+              </w:numPr>
+              <w:spacing w:after="0"/>
+              <w:jc w:val="both"/>
+              <w:rPr>
+                <w:rFonts w:ascii="Arial" w:hAnsi="Arial" w:cs="Arial"/>
+                <w:sz w:val="24"/>
+                <w:szCs w:val="24"/>
+                <w:lang w:val="es-ES"/>
+              </w:rPr>
+            </w:pPr>
+            <w:r>
+              <w:rPr>
+                <w:rFonts w:ascii="Arial" w:hAnsi="Arial" w:cs="Arial"/>
+                <w:sz w:val="24"/>
+                <w:szCs w:val="24"/>
+                <w:lang w:val="es-ES"/>
+              </w:rPr>
+              <w:t xml:space="preserve">El sistema </w:t>
+            </w:r>
+            <w:r>
+              <w:rPr>
+                <w:rFonts w:ascii="Arial" w:hAnsi="Arial" w:cs="Arial"/>
+                <w:sz w:val="24"/>
+                <w:szCs w:val="24"/>
+                <w:lang w:val="es-ES"/>
+              </w:rPr>
+              <w:t>cierra</w:t>
+            </w:r>
+            <w:r>
+              <w:rPr>
+                <w:rFonts w:ascii="Arial" w:hAnsi="Arial" w:cs="Arial"/>
+                <w:sz w:val="24"/>
+                <w:szCs w:val="24"/>
+                <w:lang w:val="es-ES"/>
+              </w:rPr>
+              <w:t xml:space="preserve"> la interfaz </w:t>
+            </w:r>
+            <w:r>
+              <w:rPr>
+                <w:rFonts w:ascii="Arial" w:hAnsi="Arial" w:cs="Arial"/>
+                <w:sz w:val="24"/>
+                <w:szCs w:val="24"/>
+                <w:lang w:val="es-ES"/>
+              </w:rPr>
+              <w:t>actual</w:t>
+            </w:r>
+            <w:r>
+              <w:rPr>
+                <w:rFonts w:ascii="Arial" w:hAnsi="Arial" w:cs="Arial"/>
+                <w:sz w:val="24"/>
+                <w:szCs w:val="24"/>
+                <w:lang w:val="es-ES"/>
+              </w:rPr>
+              <w:t xml:space="preserve"> y </w:t>
+            </w:r>
+            <w:r>
+              <w:rPr>
+                <w:rFonts w:ascii="Arial" w:hAnsi="Arial" w:cs="Arial"/>
+                <w:sz w:val="24"/>
+                <w:szCs w:val="24"/>
+                <w:lang w:val="es-ES"/>
+              </w:rPr>
+              <w:t>muestra la interfaz “Búsqueda de información” con los resultados previos.</w:t>
+            </w:r>
+          </w:p>
+          <w:p>
+            <w:pPr>
+              <w:spacing w:after="0"/>
+              <w:jc w:val="both"/>
+              <w:rPr>
+                <w:rFonts w:ascii="Arial" w:hAnsi="Arial" w:cs="Arial"/>
+                <w:sz w:val="24"/>
+                <w:szCs w:val="24"/>
+                <w:lang w:val="es-ES"/>
+              </w:rPr>
+            </w:pPr>
+            <w:r>
+              <w:rPr>
+                <w:rFonts w:ascii="Arial" w:hAnsi="Arial" w:cs="Arial"/>
+                <w:sz w:val="24"/>
+                <w:szCs w:val="24"/>
+                <w:lang w:val="es-ES"/>
+              </w:rPr>
+              <w:t>FIN CASO DE USO.</w:t>
+            </w:r>
+          </w:p>
+          <w:p>
+            <w:pPr>
+              <w:spacing w:after="0" w:line="276" w:lineRule="auto"/>
+              <w:jc w:val="both"/>
+              <w:rPr>
+                <w:rFonts w:ascii="Arial" w:hAnsi="Arial" w:cs="Arial"/>
+                <w:sz w:val="24"/>
+                <w:szCs w:val="24"/>
+                <w:lang w:val="es-ES"/>
+              </w:rPr>
+            </w:pPr>
+          </w:p>
+          <w:p>
+            <w:pPr>
+              <w:spacing w:after="0" w:line="276" w:lineRule="auto"/>
+              <w:jc w:val="both"/>
+              <w:rPr>
+                <w:rFonts w:ascii="Arial" w:hAnsi="Arial" w:cs="Arial"/>
+                <w:sz w:val="24"/>
+                <w:szCs w:val="24"/>
+                <w:lang w:val="es-ES"/>
+              </w:rPr>
+            </w:pPr>
+            <w:r>
+              <w:rPr>
+                <w:rFonts w:ascii="Arial" w:hAnsi="Arial" w:cs="Arial"/>
+                <w:sz w:val="24"/>
+                <w:szCs w:val="24"/>
+                <w:lang w:val="es-ES"/>
+              </w:rPr>
+              <w:t>FA2.2 Técnico selecciona opción “Cancelar” en mensaje de confirmación:</w:t>
+            </w:r>
+          </w:p>
+          <w:p>
+            <w:pPr>
+              <w:pStyle w:val="Prrafodelista"/>
+              <w:numPr>
+                <w:ilvl w:val="0"/>
+                <w:numId w:val="4"/>
+              </w:numPr>
+              <w:spacing w:after="0"/>
+              <w:jc w:val="both"/>
+              <w:rPr>
+                <w:rFonts w:ascii="Arial" w:hAnsi="Arial" w:cs="Arial"/>
+                <w:sz w:val="24"/>
+                <w:szCs w:val="24"/>
+                <w:lang w:val="es-ES"/>
+              </w:rPr>
+            </w:pPr>
+            <w:r>
+              <w:rPr>
+                <w:rFonts w:ascii="Arial" w:hAnsi="Arial" w:cs="Arial"/>
+                <w:sz w:val="24"/>
+                <w:szCs w:val="24"/>
+                <w:lang w:val="es-ES"/>
+              </w:rPr>
+              <w:t>El sistema cierra el mensaje y permanece en la interfaz “</w:t>
+            </w:r>
+            <w:r>
+              <w:rPr>
+                <w:rFonts w:ascii="Arial" w:hAnsi="Arial" w:cs="Arial"/>
+                <w:sz w:val="24"/>
+                <w:szCs w:val="24"/>
+              </w:rPr>
+              <w:t>Actualización de información</w:t>
+            </w:r>
+            <w:r>
+              <w:rPr>
+                <w:rFonts w:ascii="Arial" w:hAnsi="Arial" w:cs="Arial"/>
+                <w:sz w:val="24"/>
+                <w:szCs w:val="24"/>
+                <w:lang w:val="es-ES"/>
+              </w:rPr>
+              <w:t>” sin realizar algún cambio.</w:t>
+            </w:r>
+          </w:p>
+          <w:p>
+            <w:pPr>
+              <w:pStyle w:val="Prrafodelista"/>
+              <w:numPr>
+                <w:ilvl w:val="0"/>
+                <w:numId w:val="4"/>
+              </w:numPr>
+              <w:spacing w:after="0"/>
+              <w:jc w:val="both"/>
+              <w:rPr>
+                <w:rFonts w:ascii="Arial" w:hAnsi="Arial" w:cs="Arial"/>
+                <w:sz w:val="24"/>
+                <w:szCs w:val="24"/>
+                <w:lang w:val="es-ES"/>
+              </w:rPr>
+            </w:pPr>
+            <w:r>
+              <w:rPr>
+                <w:rFonts w:ascii="Arial" w:hAnsi="Arial" w:cs="Arial"/>
+                <w:sz w:val="24"/>
+                <w:szCs w:val="24"/>
+                <w:lang w:val="es-ES"/>
+              </w:rPr>
+              <w:t xml:space="preserve">Volver al paso </w:t>
+            </w:r>
+            <w:r>
+              <w:rPr>
+                <w:rFonts w:ascii="Arial" w:hAnsi="Arial" w:cs="Arial"/>
+                <w:sz w:val="24"/>
+                <w:szCs w:val="24"/>
+                <w:lang w:val="es-ES"/>
+              </w:rPr>
+              <w:t>5</w:t>
+            </w:r>
+            <w:r>
+              <w:rPr>
+                <w:rFonts w:ascii="Arial" w:hAnsi="Arial" w:cs="Arial"/>
+                <w:sz w:val="24"/>
+                <w:szCs w:val="24"/>
+                <w:lang w:val="es-ES"/>
+              </w:rPr>
+              <w:t xml:space="preserve"> del flujo normal.</w:t>
+            </w:r>
+          </w:p>
+          <w:p>
+            <w:pPr>
+              <w:spacing w:after="0"/>
+              <w:jc w:val="both"/>
+              <w:rPr>
+                <w:rFonts w:ascii="Arial" w:hAnsi="Arial" w:cs="Arial"/>
+                <w:sz w:val="24"/>
+                <w:szCs w:val="24"/>
+                <w:lang w:val="es-ES"/>
+              </w:rPr>
+            </w:pPr>
+          </w:p>
+          <w:p>
+            <w:pPr>
+              <w:spacing w:after="0"/>
+              <w:jc w:val="both"/>
+              <w:rPr>
+                <w:rFonts w:ascii="Arial" w:hAnsi="Arial" w:cs="Arial"/>
+                <w:sz w:val="24"/>
+                <w:szCs w:val="24"/>
+                <w:lang w:val="es-ES"/>
+              </w:rPr>
+            </w:pPr>
+            <w:r>
+              <w:rPr>
+                <w:rFonts w:ascii="Arial" w:hAnsi="Arial" w:cs="Arial"/>
+                <w:sz w:val="24"/>
+                <w:szCs w:val="24"/>
+                <w:lang w:val="es-ES"/>
+              </w:rPr>
+              <w:t xml:space="preserve">FA3 </w:t>
+            </w:r>
+            <w:r>
+              <w:rPr>
+                <w:rFonts w:ascii="Arial" w:hAnsi="Arial" w:cs="Arial"/>
+                <w:sz w:val="24"/>
+                <w:szCs w:val="24"/>
+                <w:lang w:val="es-ES"/>
+              </w:rPr>
+              <w:t>Hay campos obligatorios vacíos:</w:t>
+            </w:r>
+          </w:p>
+          <w:p>
+            <w:pPr>
+              <w:pStyle w:val="Prrafodelista"/>
+              <w:numPr>
+                <w:ilvl w:val="0"/>
+                <w:numId w:val="17"/>
+              </w:numPr>
+              <w:spacing w:after="0"/>
+              <w:jc w:val="both"/>
+              <w:rPr>
+                <w:rFonts w:ascii="Arial" w:hAnsi="Arial" w:cs="Arial"/>
+                <w:sz w:val="24"/>
+                <w:szCs w:val="24"/>
+                <w:lang w:val="es-ES"/>
+              </w:rPr>
+            </w:pPr>
+            <w:r>
+              <w:rPr>
+                <w:rFonts w:ascii="Arial" w:hAnsi="Arial" w:cs="Arial"/>
+                <w:sz w:val="24"/>
+                <w:szCs w:val="24"/>
+                <w:lang w:val="es-ES"/>
+              </w:rPr>
+              <w:t>El sistema muestra un mensaje con la opción “Aceptar”, indicando que faltan datos obligatorios por llenar.</w:t>
+            </w:r>
+          </w:p>
+          <w:p>
+            <w:pPr>
+              <w:pStyle w:val="Prrafodelista"/>
+              <w:numPr>
+                <w:ilvl w:val="0"/>
+                <w:numId w:val="17"/>
+              </w:numPr>
+              <w:spacing w:after="0"/>
+              <w:jc w:val="both"/>
+              <w:rPr>
+                <w:rFonts w:ascii="Arial" w:hAnsi="Arial" w:cs="Arial"/>
+                <w:sz w:val="24"/>
+                <w:szCs w:val="24"/>
+                <w:lang w:val="es-ES"/>
+              </w:rPr>
+            </w:pPr>
+            <w:r>
+              <w:rPr>
+                <w:rFonts w:ascii="Arial" w:hAnsi="Arial" w:cs="Arial"/>
+                <w:sz w:val="24"/>
+                <w:szCs w:val="24"/>
+                <w:lang w:val="es-ES"/>
+              </w:rPr>
+              <w:t>El técnico selecciona la opción “Aceptar” del mensaje.</w:t>
+            </w:r>
+          </w:p>
+          <w:p>
+            <w:pPr>
+              <w:pStyle w:val="Prrafodelista"/>
+              <w:numPr>
+                <w:ilvl w:val="0"/>
+                <w:numId w:val="17"/>
+              </w:numPr>
+              <w:spacing w:after="0"/>
+              <w:jc w:val="both"/>
+              <w:rPr>
+                <w:rFonts w:ascii="Arial" w:hAnsi="Arial" w:cs="Arial"/>
+                <w:sz w:val="24"/>
+                <w:szCs w:val="24"/>
+                <w:lang w:val="es-ES"/>
+              </w:rPr>
+            </w:pPr>
+            <w:r>
+              <w:rPr>
+                <w:rFonts w:ascii="Arial" w:hAnsi="Arial" w:cs="Arial"/>
+                <w:sz w:val="24"/>
+                <w:szCs w:val="24"/>
+                <w:lang w:val="es-ES"/>
+              </w:rPr>
+              <w:t>El sistema cierra el mensaje y permanece en la interfaz “</w:t>
+            </w:r>
+            <w:r>
+              <w:rPr>
+                <w:rFonts w:ascii="Arial" w:hAnsi="Arial" w:cs="Arial"/>
+                <w:sz w:val="24"/>
+                <w:szCs w:val="24"/>
+              </w:rPr>
+              <w:t>Actualización de información</w:t>
+            </w:r>
+            <w:r>
+              <w:rPr>
+                <w:rFonts w:ascii="Arial" w:hAnsi="Arial" w:cs="Arial"/>
+                <w:sz w:val="24"/>
+                <w:szCs w:val="24"/>
+                <w:lang w:val="es-ES"/>
+              </w:rPr>
+              <w:t>” sin realizar algún cambio.</w:t>
+            </w:r>
+          </w:p>
+          <w:p>
+            <w:pPr>
+              <w:pStyle w:val="Prrafodelista"/>
+              <w:numPr>
+                <w:ilvl w:val="0"/>
+                <w:numId w:val="17"/>
+              </w:numPr>
+              <w:spacing w:after="0"/>
+              <w:jc w:val="both"/>
+              <w:rPr>
+                <w:rFonts w:ascii="Arial" w:hAnsi="Arial" w:cs="Arial"/>
+                <w:sz w:val="24"/>
+                <w:szCs w:val="24"/>
+                <w:lang w:val="es-ES"/>
+              </w:rPr>
+            </w:pPr>
+            <w:r>
+              <w:rPr>
+                <w:rFonts w:ascii="Arial" w:hAnsi="Arial" w:cs="Arial"/>
+                <w:sz w:val="24"/>
+                <w:szCs w:val="24"/>
+                <w:lang w:val="es-ES"/>
+              </w:rPr>
+              <w:lastRenderedPageBreak/>
+              <w:t>El técnico termina de llenar la información faltante y presiona la opción “Actualizar”.</w:t>
+            </w:r>
+          </w:p>
+          <w:p>
+            <w:pPr>
+              <w:pStyle w:val="Prrafodelista"/>
+              <w:numPr>
+                <w:ilvl w:val="0"/>
+                <w:numId w:val="17"/>
+              </w:numPr>
+              <w:spacing w:after="0"/>
+              <w:jc w:val="both"/>
+              <w:rPr>
+                <w:rFonts w:ascii="Arial" w:hAnsi="Arial" w:cs="Arial"/>
+                <w:sz w:val="24"/>
+                <w:szCs w:val="24"/>
+                <w:lang w:val="es-ES"/>
+              </w:rPr>
+            </w:pPr>
+            <w:r>
+              <w:rPr>
+                <w:rFonts w:ascii="Arial" w:hAnsi="Arial" w:cs="Arial"/>
+                <w:sz w:val="24"/>
+                <w:szCs w:val="24"/>
+                <w:lang w:val="es-ES"/>
+              </w:rPr>
+              <w:t xml:space="preserve">Volver al paso </w:t>
+            </w:r>
+            <w:r>
+              <w:rPr>
+                <w:rFonts w:ascii="Arial" w:hAnsi="Arial" w:cs="Arial"/>
+                <w:sz w:val="24"/>
+                <w:szCs w:val="24"/>
+                <w:lang w:val="es-ES"/>
+              </w:rPr>
+              <w:t>6</w:t>
+            </w:r>
+            <w:r>
+              <w:rPr>
+                <w:rFonts w:ascii="Arial" w:hAnsi="Arial" w:cs="Arial"/>
+                <w:sz w:val="24"/>
+                <w:szCs w:val="24"/>
+                <w:lang w:val="es-ES"/>
+              </w:rPr>
+              <w:t xml:space="preserve"> del flujo normal.</w:t>
+            </w:r>
+          </w:p>
+        </w:tc>
+      </w:tr>
+      <w:tr>
+        <w:trPr>
+          <w:trHeight w:val="329"/>
+        </w:trPr>
+        <w:tc>
+          <w:tcPr>
+            <w:tcW w:w="1382" w:type="pct"/>
+            <w:tcBorders>
+              <w:top w:val="single" w:sz="4" w:space="0" w:color="000000"/>
+              <w:left w:val="single" w:sz="8" w:space="0" w:color="000000"/>
+              <w:bottom w:val="single" w:sz="4" w:space="0" w:color="000000"/>
+              <w:right w:val="nil"/>
+            </w:tcBorders>
+            <w:hideMark/>
+          </w:tcPr>
+          <w:p>
+            <w:pPr>
+              <w:spacing w:after="0" w:line="276" w:lineRule="auto"/>
+              <w:jc w:val="both"/>
+              <w:rPr>
+                <w:rFonts w:ascii="Arial" w:hAnsi="Arial" w:cs="Arial"/>
+                <w:b/>
+                <w:sz w:val="24"/>
+                <w:szCs w:val="24"/>
+                <w:lang w:val="es-ES"/>
+              </w:rPr>
+            </w:pPr>
+            <w:r>
+              <w:rPr>
+                <w:rFonts w:ascii="Arial" w:hAnsi="Arial" w:cs="Arial"/>
+                <w:b/>
+                <w:sz w:val="24"/>
+                <w:szCs w:val="24"/>
+                <w:lang w:val="es-ES"/>
+              </w:rPr>
+              <w:lastRenderedPageBreak/>
+              <w:t>Excepciones:</w:t>
+            </w:r>
+          </w:p>
+        </w:tc>
+        <w:tc>
+          <w:tcPr>
+            <w:tcW w:w="3618" w:type="pct"/>
+            <w:tcBorders>
+              <w:top w:val="single" w:sz="4" w:space="0" w:color="000000"/>
+              <w:left w:val="single" w:sz="4" w:space="0" w:color="000000"/>
+              <w:bottom w:val="single" w:sz="4" w:space="0" w:color="000000"/>
+              <w:right w:val="single" w:sz="8" w:space="0" w:color="000000"/>
+            </w:tcBorders>
+          </w:tcPr>
+          <w:p>
+            <w:pPr>
+              <w:spacing w:after="0" w:line="276" w:lineRule="auto"/>
+              <w:jc w:val="both"/>
+              <w:rPr>
+                <w:rFonts w:ascii="Arial" w:hAnsi="Arial" w:cs="Arial"/>
+                <w:sz w:val="24"/>
+                <w:szCs w:val="24"/>
+              </w:rPr>
+            </w:pPr>
+            <w:r>
+              <w:rPr>
+                <w:rFonts w:ascii="Arial" w:hAnsi="Arial" w:cs="Arial"/>
+                <w:sz w:val="24"/>
+                <w:szCs w:val="24"/>
+              </w:rPr>
+              <w:t>EX1 Base de datos no disponible:</w:t>
+            </w:r>
+          </w:p>
+          <w:p>
+            <w:pPr>
+              <w:pStyle w:val="Prrafodelista"/>
+              <w:numPr>
+                <w:ilvl w:val="0"/>
+                <w:numId w:val="18"/>
+              </w:numPr>
+              <w:spacing w:after="0"/>
+              <w:jc w:val="both"/>
+              <w:rPr>
+                <w:rFonts w:ascii="Arial" w:hAnsi="Arial" w:cs="Arial"/>
+                <w:sz w:val="24"/>
+                <w:szCs w:val="24"/>
+              </w:rPr>
+            </w:pPr>
+            <w:r>
+              <w:rPr>
+                <w:rFonts w:ascii="Arial" w:hAnsi="Arial" w:cs="Arial"/>
+                <w:sz w:val="24"/>
+                <w:szCs w:val="24"/>
+              </w:rPr>
+              <w:t>El sistema muestra un mensaje con la opción “Aceptar”, indicando que la acción no está disponible por el momento.</w:t>
+            </w:r>
+          </w:p>
+          <w:p>
+            <w:pPr>
+              <w:pStyle w:val="Prrafodelista"/>
+              <w:numPr>
+                <w:ilvl w:val="0"/>
+                <w:numId w:val="18"/>
+              </w:numPr>
+              <w:spacing w:after="0"/>
+              <w:jc w:val="both"/>
+              <w:rPr>
+                <w:rFonts w:ascii="Arial" w:hAnsi="Arial" w:cs="Arial"/>
+                <w:sz w:val="24"/>
+                <w:szCs w:val="24"/>
+              </w:rPr>
+            </w:pPr>
+            <w:r>
+              <w:rPr>
+                <w:rFonts w:ascii="Arial" w:hAnsi="Arial" w:cs="Arial"/>
+                <w:sz w:val="24"/>
+                <w:szCs w:val="24"/>
+              </w:rPr>
+              <w:t>El técnico selecciona la opción “Aceptar”.</w:t>
+            </w:r>
+          </w:p>
+          <w:p>
+            <w:pPr>
+              <w:pStyle w:val="Prrafodelista"/>
+              <w:numPr>
+                <w:ilvl w:val="0"/>
+                <w:numId w:val="18"/>
+              </w:numPr>
+              <w:spacing w:after="0"/>
+              <w:jc w:val="both"/>
+              <w:rPr>
+                <w:rFonts w:ascii="Arial" w:hAnsi="Arial" w:cs="Arial"/>
+                <w:sz w:val="24"/>
+                <w:szCs w:val="24"/>
+              </w:rPr>
+            </w:pPr>
+            <w:r>
+              <w:rPr>
+                <w:rFonts w:ascii="Arial" w:hAnsi="Arial" w:cs="Arial"/>
+                <w:sz w:val="24"/>
+                <w:szCs w:val="24"/>
+              </w:rPr>
+              <w:t>El sistema cierra el mensaje y permanece en la misma interfaz sin realizar cambios.</w:t>
+            </w:r>
+          </w:p>
+        </w:tc>
+      </w:tr>
+      <w:tr>
+        <w:trPr>
+          <w:trHeight w:val="329"/>
+        </w:trPr>
+        <w:tc>
+          <w:tcPr>
+            <w:tcW w:w="1382" w:type="pct"/>
+            <w:tcBorders>
+              <w:top w:val="single" w:sz="4" w:space="0" w:color="000000"/>
+              <w:left w:val="single" w:sz="8" w:space="0" w:color="000000"/>
+              <w:bottom w:val="single" w:sz="4" w:space="0" w:color="000000"/>
+              <w:right w:val="nil"/>
+            </w:tcBorders>
+            <w:hideMark/>
+          </w:tcPr>
+          <w:p>
+            <w:pPr>
+              <w:spacing w:after="0" w:line="276" w:lineRule="auto"/>
+              <w:jc w:val="both"/>
+              <w:rPr>
+                <w:rFonts w:ascii="Arial" w:hAnsi="Arial" w:cs="Arial"/>
+                <w:b/>
+                <w:sz w:val="24"/>
+                <w:szCs w:val="24"/>
+                <w:lang w:val="es-ES"/>
+              </w:rPr>
+            </w:pPr>
+            <w:r>
+              <w:rPr>
+                <w:rFonts w:ascii="Arial" w:hAnsi="Arial" w:cs="Arial"/>
+                <w:b/>
+                <w:sz w:val="24"/>
+                <w:szCs w:val="24"/>
+                <w:lang w:val="es-ES"/>
+              </w:rPr>
+              <w:t>Postcondiciones:</w:t>
+            </w:r>
+          </w:p>
+        </w:tc>
+        <w:tc>
+          <w:tcPr>
+            <w:tcW w:w="3618" w:type="pct"/>
+            <w:tcBorders>
+              <w:top w:val="single" w:sz="4" w:space="0" w:color="000000"/>
+              <w:left w:val="single" w:sz="4" w:space="0" w:color="000000"/>
+              <w:bottom w:val="single" w:sz="4" w:space="0" w:color="000000"/>
+              <w:right w:val="single" w:sz="8" w:space="0" w:color="000000"/>
+            </w:tcBorders>
+          </w:tcPr>
+          <w:p>
+            <w:pPr>
+              <w:spacing w:after="0" w:line="276" w:lineRule="auto"/>
+              <w:jc w:val="both"/>
+              <w:rPr>
+                <w:rFonts w:ascii="Arial" w:hAnsi="Arial" w:cs="Arial"/>
+                <w:sz w:val="24"/>
+                <w:szCs w:val="24"/>
+              </w:rPr>
+            </w:pPr>
+            <w:r>
+              <w:rPr>
+                <w:rFonts w:ascii="Arial" w:hAnsi="Arial" w:cs="Arial"/>
+                <w:sz w:val="24"/>
+                <w:szCs w:val="24"/>
+              </w:rPr>
+              <w:t>Hay un registro con información actualizada en base de datos.</w:t>
+            </w:r>
+          </w:p>
+        </w:tc>
+      </w:tr>
+      <w:tr>
+        <w:trPr>
+          <w:trHeight w:val="329"/>
+        </w:trPr>
+        <w:tc>
+          <w:tcPr>
+            <w:tcW w:w="1382" w:type="pct"/>
+            <w:tcBorders>
+              <w:top w:val="single" w:sz="4" w:space="0" w:color="000000"/>
+              <w:left w:val="single" w:sz="8" w:space="0" w:color="000000"/>
+              <w:bottom w:val="single" w:sz="4" w:space="0" w:color="000000"/>
+              <w:right w:val="nil"/>
+            </w:tcBorders>
+            <w:hideMark/>
+          </w:tcPr>
+          <w:p>
+            <w:pPr>
+              <w:spacing w:after="0" w:line="276" w:lineRule="auto"/>
+              <w:jc w:val="both"/>
+              <w:rPr>
+                <w:rFonts w:ascii="Arial" w:hAnsi="Arial" w:cs="Arial"/>
+                <w:b/>
+                <w:sz w:val="24"/>
+                <w:szCs w:val="24"/>
+                <w:lang w:val="es-ES"/>
+              </w:rPr>
+            </w:pPr>
+            <w:r>
+              <w:rPr>
+                <w:rFonts w:ascii="Arial" w:hAnsi="Arial" w:cs="Arial"/>
+                <w:b/>
+                <w:sz w:val="24"/>
+                <w:szCs w:val="24"/>
+                <w:lang w:val="es-ES"/>
+              </w:rPr>
+              <w:t xml:space="preserve">Incluye: </w:t>
+            </w:r>
+          </w:p>
+          <w:p>
+            <w:pPr>
+              <w:spacing w:after="0" w:line="276" w:lineRule="auto"/>
+              <w:jc w:val="both"/>
+              <w:rPr>
+                <w:rFonts w:ascii="Arial" w:hAnsi="Arial" w:cs="Arial"/>
+                <w:b/>
+                <w:sz w:val="24"/>
+                <w:szCs w:val="24"/>
+                <w:lang w:val="es-ES"/>
+              </w:rPr>
+            </w:pPr>
+            <w:r>
+              <w:rPr>
+                <w:rFonts w:ascii="Arial" w:hAnsi="Arial" w:cs="Arial"/>
+                <w:b/>
+                <w:sz w:val="24"/>
+                <w:szCs w:val="24"/>
+                <w:lang w:val="es-ES"/>
+              </w:rPr>
+              <w:t xml:space="preserve">(relación </w:t>
+            </w:r>
+            <w:proofErr w:type="spellStart"/>
+            <w:r>
+              <w:rPr>
+                <w:rFonts w:ascii="Arial" w:hAnsi="Arial" w:cs="Arial"/>
+                <w:b/>
+                <w:sz w:val="24"/>
+                <w:szCs w:val="24"/>
+                <w:lang w:val="es-ES"/>
+              </w:rPr>
+              <w:t>Include</w:t>
+            </w:r>
+            <w:proofErr w:type="spellEnd"/>
+            <w:r>
+              <w:rPr>
+                <w:rFonts w:ascii="Arial" w:hAnsi="Arial" w:cs="Arial"/>
+                <w:b/>
+                <w:sz w:val="24"/>
+                <w:szCs w:val="24"/>
+                <w:lang w:val="es-ES"/>
+              </w:rPr>
+              <w:t>)</w:t>
+            </w:r>
+          </w:p>
+        </w:tc>
+        <w:tc>
+          <w:tcPr>
+            <w:tcW w:w="3618" w:type="pct"/>
+            <w:tcBorders>
+              <w:top w:val="single" w:sz="4" w:space="0" w:color="000000"/>
+              <w:left w:val="single" w:sz="4" w:space="0" w:color="000000"/>
+              <w:bottom w:val="single" w:sz="4" w:space="0" w:color="000000"/>
+              <w:right w:val="single" w:sz="8" w:space="0" w:color="000000"/>
+            </w:tcBorders>
+          </w:tcPr>
+          <w:p>
+            <w:pPr>
+              <w:spacing w:after="0" w:line="276" w:lineRule="auto"/>
+              <w:jc w:val="both"/>
+              <w:rPr>
+                <w:rFonts w:ascii="Arial" w:hAnsi="Arial" w:cs="Arial"/>
+                <w:sz w:val="24"/>
+                <w:szCs w:val="24"/>
+                <w:lang w:val="es-ES"/>
+              </w:rPr>
+            </w:pPr>
+            <w:r>
+              <w:rPr>
+                <w:rFonts w:ascii="Arial" w:hAnsi="Arial" w:cs="Arial"/>
+                <w:sz w:val="24"/>
+                <w:szCs w:val="24"/>
+                <w:lang w:val="es-ES"/>
+              </w:rPr>
+              <w:t>N/A</w:t>
+            </w:r>
+          </w:p>
+        </w:tc>
+      </w:tr>
+      <w:tr>
+        <w:trPr>
+          <w:trHeight w:val="329"/>
+        </w:trPr>
+        <w:tc>
+          <w:tcPr>
+            <w:tcW w:w="1382" w:type="pct"/>
+            <w:tcBorders>
+              <w:top w:val="single" w:sz="4" w:space="0" w:color="000000"/>
+              <w:left w:val="single" w:sz="8" w:space="0" w:color="000000"/>
+              <w:bottom w:val="single" w:sz="4" w:space="0" w:color="000000"/>
+              <w:right w:val="nil"/>
+            </w:tcBorders>
+          </w:tcPr>
+          <w:p>
+            <w:pPr>
+              <w:spacing w:after="0" w:line="276" w:lineRule="auto"/>
+              <w:jc w:val="both"/>
+              <w:rPr>
+                <w:rFonts w:ascii="Arial" w:hAnsi="Arial" w:cs="Arial"/>
+                <w:b/>
+                <w:sz w:val="24"/>
+                <w:szCs w:val="24"/>
+                <w:lang w:val="es-ES"/>
+              </w:rPr>
+            </w:pPr>
+            <w:r>
+              <w:rPr>
+                <w:rFonts w:ascii="Arial" w:hAnsi="Arial" w:cs="Arial"/>
+                <w:b/>
+                <w:sz w:val="24"/>
+                <w:szCs w:val="24"/>
+                <w:lang w:val="es-ES"/>
+              </w:rPr>
+              <w:t>Extiende:</w:t>
+            </w:r>
+          </w:p>
+          <w:p>
+            <w:pPr>
+              <w:spacing w:after="0" w:line="276" w:lineRule="auto"/>
+              <w:jc w:val="both"/>
+              <w:rPr>
+                <w:rFonts w:ascii="Arial" w:hAnsi="Arial" w:cs="Arial"/>
+                <w:b/>
+                <w:sz w:val="24"/>
+                <w:szCs w:val="24"/>
+                <w:lang w:val="es-ES"/>
+              </w:rPr>
+            </w:pPr>
+            <w:r>
+              <w:rPr>
+                <w:rFonts w:ascii="Arial" w:hAnsi="Arial" w:cs="Arial"/>
+                <w:b/>
+                <w:sz w:val="24"/>
+                <w:szCs w:val="24"/>
+                <w:lang w:val="es-ES"/>
+              </w:rPr>
+              <w:t xml:space="preserve">(relación </w:t>
+            </w:r>
+            <w:proofErr w:type="spellStart"/>
+            <w:r>
+              <w:rPr>
+                <w:rFonts w:ascii="Arial" w:hAnsi="Arial" w:cs="Arial"/>
+                <w:b/>
+                <w:sz w:val="24"/>
+                <w:szCs w:val="24"/>
+                <w:lang w:val="es-ES"/>
+              </w:rPr>
+              <w:t>Extend</w:t>
+            </w:r>
+            <w:proofErr w:type="spellEnd"/>
+            <w:r>
+              <w:rPr>
+                <w:rFonts w:ascii="Arial" w:hAnsi="Arial" w:cs="Arial"/>
+                <w:b/>
+                <w:sz w:val="24"/>
+                <w:szCs w:val="24"/>
+                <w:lang w:val="es-ES"/>
+              </w:rPr>
+              <w:t>)</w:t>
             </w:r>
           </w:p>
         </w:tc>
@@ -4314,6 +6518,95 @@
     </w:lvl>
   </w:abstractNum>
   <w:abstractNum w:abstractNumId="1" w15:restartNumberingAfterBreak="0">
+    <w:nsid w:val="096938E0"/>
+    <w:multiLevelType w:val="hybridMultilevel"/>
+    <w:tmpl w:val="8656FDBC"/>
+    <w:lvl w:ilvl="0" w:tplc="080A000F">
+      <w:start w:val="1"/>
+      <w:numFmt w:val="decimal"/>
+      <w:lvlText w:val="%1."/>
+      <w:lvlJc w:val="left"/>
+      <w:pPr>
+        <w:ind w:left="720" w:hanging="360"/>
+      </w:pPr>
+      <w:rPr>
+        <w:rFonts w:hint="default"/>
+      </w:rPr>
+    </w:lvl>
+    <w:lvl w:ilvl="1" w:tplc="080A0019" w:tentative="1">
+      <w:start w:val="1"/>
+      <w:numFmt w:val="lowerLetter"/>
+      <w:lvlText w:val="%2."/>
+      <w:lvlJc w:val="left"/>
+      <w:pPr>
+        <w:ind w:left="1440" w:hanging="360"/>
+      </w:pPr>
+    </w:lvl>
+    <w:lvl w:ilvl="2" w:tplc="080A001B" w:tentative="1">
+      <w:start w:val="1"/>
+      <w:numFmt w:val="lowerRoman"/>
+      <w:lvlText w:val="%3."/>
+      <w:lvlJc w:val="right"/>
+      <w:pPr>
+        <w:ind w:left="2160" w:hanging="180"/>
+      </w:pPr>
+    </w:lvl>
+    <w:lvl w:ilvl="3" w:tplc="080A000F" w:tentative="1">
+      <w:start w:val="1"/>
+      <w:numFmt w:val="decimal"/>
+      <w:lvlText w:val="%4."/>
+      <w:lvlJc w:val="left"/>
+      <w:pPr>
+        <w:ind w:left="2880" w:hanging="360"/>
+      </w:pPr>
+    </w:lvl>
+    <w:lvl w:ilvl="4" w:tplc="080A0019" w:tentative="1">
+      <w:start w:val="1"/>
+      <w:numFmt w:val="lowerLetter"/>
+      <w:lvlText w:val="%5."/>
+      <w:lvlJc w:val="left"/>
+      <w:pPr>
+        <w:ind w:left="3600" w:hanging="360"/>
+      </w:pPr>
+    </w:lvl>
+    <w:lvl w:ilvl="5" w:tplc="080A001B" w:tentative="1">
+      <w:start w:val="1"/>
+      <w:numFmt w:val="lowerRoman"/>
+      <w:lvlText w:val="%6."/>
+      <w:lvlJc w:val="right"/>
+      <w:pPr>
+        <w:ind w:left="4320" w:hanging="180"/>
+      </w:pPr>
+    </w:lvl>
+    <w:lvl w:ilvl="6" w:tplc="080A000F" w:tentative="1">
+      <w:start w:val="1"/>
+      <w:numFmt w:val="decimal"/>
+      <w:lvlText w:val="%7."/>
+      <w:lvlJc w:val="left"/>
+      <w:pPr>
+        <w:ind w:left="5040" w:hanging="360"/>
+      </w:pPr>
+    </w:lvl>
+    <w:lvl w:ilvl="7" w:tplc="080A0019" w:tentative="1">
+      <w:start w:val="1"/>
+      <w:numFmt w:val="lowerLetter"/>
+      <w:lvlText w:val="%8."/>
+      <w:lvlJc w:val="left"/>
+      <w:pPr>
+        <w:ind w:left="5760" w:hanging="360"/>
+      </w:pPr>
+    </w:lvl>
+    <w:lvl w:ilvl="8" w:tplc="080A001B" w:tentative="1">
+      <w:start w:val="1"/>
+      <w:numFmt w:val="lowerRoman"/>
+      <w:lvlText w:val="%9."/>
+      <w:lvlJc w:val="right"/>
+      <w:pPr>
+        <w:ind w:left="6480" w:hanging="180"/>
+      </w:pPr>
+    </w:lvl>
+  </w:abstractNum>
+  <w:abstractNum w:abstractNumId="2" w15:restartNumberingAfterBreak="0">
     <w:nsid w:val="0C6C39EF"/>
     <w:multiLevelType w:val="hybridMultilevel"/>
     <w:tmpl w:val="A0F44D30"/>
@@ -4402,7 +6695,96 @@
       </w:pPr>
     </w:lvl>
   </w:abstractNum>
-  <w:abstractNum w:abstractNumId="2" w15:restartNumberingAfterBreak="0">
+  <w:abstractNum w:abstractNumId="3" w15:restartNumberingAfterBreak="0">
+    <w:nsid w:val="0CF843EC"/>
+    <w:multiLevelType w:val="hybridMultilevel"/>
+    <w:tmpl w:val="0754951C"/>
+    <w:lvl w:ilvl="0" w:tplc="080A000F">
+      <w:start w:val="1"/>
+      <w:numFmt w:val="decimal"/>
+      <w:lvlText w:val="%1."/>
+      <w:lvlJc w:val="left"/>
+      <w:pPr>
+        <w:ind w:left="720" w:hanging="360"/>
+      </w:pPr>
+      <w:rPr>
+        <w:rFonts w:hint="default"/>
+      </w:rPr>
+    </w:lvl>
+    <w:lvl w:ilvl="1" w:tplc="080A0019" w:tentative="1">
+      <w:start w:val="1"/>
+      <w:numFmt w:val="lowerLetter"/>
+      <w:lvlText w:val="%2."/>
+      <w:lvlJc w:val="left"/>
+      <w:pPr>
+        <w:ind w:left="1440" w:hanging="360"/>
+      </w:pPr>
+    </w:lvl>
+    <w:lvl w:ilvl="2" w:tplc="080A001B" w:tentative="1">
+      <w:start w:val="1"/>
+      <w:numFmt w:val="lowerRoman"/>
+      <w:lvlText w:val="%3."/>
+      <w:lvlJc w:val="right"/>
+      <w:pPr>
+        <w:ind w:left="2160" w:hanging="180"/>
+      </w:pPr>
+    </w:lvl>
+    <w:lvl w:ilvl="3" w:tplc="080A000F" w:tentative="1">
+      <w:start w:val="1"/>
+      <w:numFmt w:val="decimal"/>
+      <w:lvlText w:val="%4."/>
+      <w:lvlJc w:val="left"/>
+      <w:pPr>
+        <w:ind w:left="2880" w:hanging="360"/>
+      </w:pPr>
+    </w:lvl>
+    <w:lvl w:ilvl="4" w:tplc="080A0019" w:tentative="1">
+      <w:start w:val="1"/>
+      <w:numFmt w:val="lowerLetter"/>
+      <w:lvlText w:val="%5."/>
+      <w:lvlJc w:val="left"/>
+      <w:pPr>
+        <w:ind w:left="3600" w:hanging="360"/>
+      </w:pPr>
+    </w:lvl>
+    <w:lvl w:ilvl="5" w:tplc="080A001B" w:tentative="1">
+      <w:start w:val="1"/>
+      <w:numFmt w:val="lowerRoman"/>
+      <w:lvlText w:val="%6."/>
+      <w:lvlJc w:val="right"/>
+      <w:pPr>
+        <w:ind w:left="4320" w:hanging="180"/>
+      </w:pPr>
+    </w:lvl>
+    <w:lvl w:ilvl="6" w:tplc="080A000F" w:tentative="1">
+      <w:start w:val="1"/>
+      <w:numFmt w:val="decimal"/>
+      <w:lvlText w:val="%7."/>
+      <w:lvlJc w:val="left"/>
+      <w:pPr>
+        <w:ind w:left="5040" w:hanging="360"/>
+      </w:pPr>
+    </w:lvl>
+    <w:lvl w:ilvl="7" w:tplc="080A0019" w:tentative="1">
+      <w:start w:val="1"/>
+      <w:numFmt w:val="lowerLetter"/>
+      <w:lvlText w:val="%8."/>
+      <w:lvlJc w:val="left"/>
+      <w:pPr>
+        <w:ind w:left="5760" w:hanging="360"/>
+      </w:pPr>
+    </w:lvl>
+    <w:lvl w:ilvl="8" w:tplc="080A001B" w:tentative="1">
+      <w:start w:val="1"/>
+      <w:numFmt w:val="lowerRoman"/>
+      <w:lvlText w:val="%9."/>
+      <w:lvlJc w:val="right"/>
+      <w:pPr>
+        <w:ind w:left="6480" w:hanging="180"/>
+      </w:pPr>
+    </w:lvl>
+  </w:abstractNum>
+  <w:abstractNum w:abstractNumId="4" w15:restartNumberingAfterBreak="0">
     <w:nsid w:val="0FBC5BB7"/>
     <w:multiLevelType w:val="hybridMultilevel"/>
     <w:tmpl w:val="38465688"/>
@@ -4491,7 +6873,7 @@
       </w:pPr>
     </w:lvl>
   </w:abstractNum>
-  <w:abstractNum w:abstractNumId="3" w15:restartNumberingAfterBreak="0">
+  <w:abstractNum w:abstractNumId="5" w15:restartNumberingAfterBreak="0">
     <w:nsid w:val="100D709F"/>
     <w:multiLevelType w:val="hybridMultilevel"/>
     <w:tmpl w:val="1D301FD0"/>
@@ -4580,7 +6962,96 @@
       </w:pPr>
     </w:lvl>
   </w:abstractNum>
-  <w:abstractNum w:abstractNumId="4" w15:restartNumberingAfterBreak="0">
+  <w:abstractNum w:abstractNumId="6" w15:restartNumberingAfterBreak="0">
+    <w:nsid w:val="10A66BA3"/>
+    <w:multiLevelType w:val="hybridMultilevel"/>
+    <w:tmpl w:val="4D7E2B7E"/>
+    <w:lvl w:ilvl="0" w:tplc="080A000F">
+      <w:start w:val="1"/>
+      <w:numFmt w:val="decimal"/>
+      <w:lvlText w:val="%1."/>
+      <w:lvlJc w:val="left"/>
+      <w:pPr>
+        <w:ind w:left="720" w:hanging="360"/>
+      </w:pPr>
+      <w:rPr>
+        <w:rFonts w:hint="default"/>
+      </w:rPr>
+    </w:lvl>
+    <w:lvl w:ilvl="1" w:tplc="080A0019" w:tentative="1">
+      <w:start w:val="1"/>
+      <w:numFmt w:val="lowerLetter"/>
+      <w:lvlText w:val="%2."/>
+      <w:lvlJc w:val="left"/>
+      <w:pPr>
+        <w:ind w:left="1440" w:hanging="360"/>
+      </w:pPr>
+    </w:lvl>
+    <w:lvl w:ilvl="2" w:tplc="080A001B" w:tentative="1">
+      <w:start w:val="1"/>
+      <w:numFmt w:val="lowerRoman"/>
+      <w:lvlText w:val="%3."/>
+      <w:lvlJc w:val="right"/>
+      <w:pPr>
+        <w:ind w:left="2160" w:hanging="180"/>
+      </w:pPr>
+    </w:lvl>
+    <w:lvl w:ilvl="3" w:tplc="080A000F" w:tentative="1">
+      <w:start w:val="1"/>
+      <w:numFmt w:val="decimal"/>
+      <w:lvlText w:val="%4."/>
+      <w:lvlJc w:val="left"/>
+      <w:pPr>
+        <w:ind w:left="2880" w:hanging="360"/>
+      </w:pPr>
+    </w:lvl>
+    <w:lvl w:ilvl="4" w:tplc="080A0019" w:tentative="1">
+      <w:start w:val="1"/>
+      <w:numFmt w:val="lowerLetter"/>
+      <w:lvlText w:val="%5."/>
+      <w:lvlJc w:val="left"/>
+      <w:pPr>
+        <w:ind w:left="3600" w:hanging="360"/>
+      </w:pPr>
+    </w:lvl>
+    <w:lvl w:ilvl="5" w:tplc="080A001B" w:tentative="1">
+      <w:start w:val="1"/>
+      <w:numFmt w:val="lowerRoman"/>
+      <w:lvlText w:val="%6."/>
+      <w:lvlJc w:val="right"/>
+      <w:pPr>
+        <w:ind w:left="4320" w:hanging="180"/>
+      </w:pPr>
+    </w:lvl>
+    <w:lvl w:ilvl="6" w:tplc="080A000F" w:tentative="1">
+      <w:start w:val="1"/>
+      <w:numFmt w:val="decimal"/>
+      <w:lvlText w:val="%7."/>
+      <w:lvlJc w:val="left"/>
+      <w:pPr>
+        <w:ind w:left="5040" w:hanging="360"/>
+      </w:pPr>
+    </w:lvl>
+    <w:lvl w:ilvl="7" w:tplc="080A0019" w:tentative="1">
+      <w:start w:val="1"/>
+      <w:numFmt w:val="lowerLetter"/>
+      <w:lvlText w:val="%8."/>
+      <w:lvlJc w:val="left"/>
+      <w:pPr>
+        <w:ind w:left="5760" w:hanging="360"/>
+      </w:pPr>
+    </w:lvl>
+    <w:lvl w:ilvl="8" w:tplc="080A001B" w:tentative="1">
+      <w:start w:val="1"/>
+      <w:numFmt w:val="lowerRoman"/>
+      <w:lvlText w:val="%9."/>
+      <w:lvlJc w:val="right"/>
+      <w:pPr>
+        <w:ind w:left="6480" w:hanging="180"/>
+      </w:pPr>
+    </w:lvl>
+  </w:abstractNum>
+  <w:abstractNum w:abstractNumId="7" w15:restartNumberingAfterBreak="0">
     <w:nsid w:val="15657744"/>
     <w:multiLevelType w:val="hybridMultilevel"/>
     <w:tmpl w:val="E6DE8518"/>
@@ -4669,7 +7140,7 @@
       </w:pPr>
     </w:lvl>
   </w:abstractNum>
-  <w:abstractNum w:abstractNumId="5" w15:restartNumberingAfterBreak="0">
+  <w:abstractNum w:abstractNumId="8" w15:restartNumberingAfterBreak="0">
     <w:nsid w:val="1A51387C"/>
     <w:multiLevelType w:val="hybridMultilevel"/>
     <w:tmpl w:val="38580A98"/>
@@ -4758,7 +7229,96 @@
       </w:pPr>
     </w:lvl>
   </w:abstractNum>
-  <w:abstractNum w:abstractNumId="6" w15:restartNumberingAfterBreak="0">
+  <w:abstractNum w:abstractNumId="9" w15:restartNumberingAfterBreak="0">
+    <w:nsid w:val="2A815393"/>
+    <w:multiLevelType w:val="hybridMultilevel"/>
+    <w:tmpl w:val="FD3A1F86"/>
+    <w:lvl w:ilvl="0" w:tplc="080A000F">
+      <w:start w:val="1"/>
+      <w:numFmt w:val="decimal"/>
+      <w:lvlText w:val="%1."/>
+      <w:lvlJc w:val="left"/>
+      <w:pPr>
+        <w:ind w:left="720" w:hanging="360"/>
+      </w:pPr>
+      <w:rPr>
+        <w:rFonts w:hint="default"/>
+      </w:rPr>
+    </w:lvl>
+    <w:lvl w:ilvl="1" w:tplc="080A0019" w:tentative="1">
+      <w:start w:val="1"/>
+      <w:numFmt w:val="lowerLetter"/>
+      <w:lvlText w:val="%2."/>
+      <w:lvlJc w:val="left"/>
+      <w:pPr>
+        <w:ind w:left="1440" w:hanging="360"/>
+      </w:pPr>
+    </w:lvl>
+    <w:lvl w:ilvl="2" w:tplc="080A001B" w:tentative="1">
+      <w:start w:val="1"/>
+      <w:numFmt w:val="lowerRoman"/>
+      <w:lvlText w:val="%3."/>
+      <w:lvlJc w:val="right"/>
+      <w:pPr>
+        <w:ind w:left="2160" w:hanging="180"/>
+      </w:pPr>
+    </w:lvl>
+    <w:lvl w:ilvl="3" w:tplc="080A000F" w:tentative="1">
+      <w:start w:val="1"/>
+      <w:numFmt w:val="decimal"/>
+      <w:lvlText w:val="%4."/>
+      <w:lvlJc w:val="left"/>
+      <w:pPr>
+        <w:ind w:left="2880" w:hanging="360"/>
+      </w:pPr>
+    </w:lvl>
+    <w:lvl w:ilvl="4" w:tplc="080A0019" w:tentative="1">
+      <w:start w:val="1"/>
+      <w:numFmt w:val="lowerLetter"/>
+      <w:lvlText w:val="%5."/>
+      <w:lvlJc w:val="left"/>
+      <w:pPr>
+        <w:ind w:left="3600" w:hanging="360"/>
+      </w:pPr>
+    </w:lvl>
+    <w:lvl w:ilvl="5" w:tplc="080A001B" w:tentative="1">
+      <w:start w:val="1"/>
+      <w:numFmt w:val="lowerRoman"/>
+      <w:lvlText w:val="%6."/>
+      <w:lvlJc w:val="right"/>
+      <w:pPr>
+        <w:ind w:left="4320" w:hanging="180"/>
+      </w:pPr>
+    </w:lvl>
+    <w:lvl w:ilvl="6" w:tplc="080A000F" w:tentative="1">
+      <w:start w:val="1"/>
+      <w:numFmt w:val="decimal"/>
+      <w:lvlText w:val="%7."/>
+      <w:lvlJc w:val="left"/>
+      <w:pPr>
+        <w:ind w:left="5040" w:hanging="360"/>
+      </w:pPr>
+    </w:lvl>
+    <w:lvl w:ilvl="7" w:tplc="080A0019" w:tentative="1">
+      <w:start w:val="1"/>
+      <w:numFmt w:val="lowerLetter"/>
+      <w:lvlText w:val="%8."/>
+      <w:lvlJc w:val="left"/>
+      <w:pPr>
+        <w:ind w:left="5760" w:hanging="360"/>
+      </w:pPr>
+    </w:lvl>
+    <w:lvl w:ilvl="8" w:tplc="080A001B" w:tentative="1">
+      <w:start w:val="1"/>
+      <w:numFmt w:val="lowerRoman"/>
+      <w:lvlText w:val="%9."/>
+      <w:lvlJc w:val="right"/>
+      <w:pPr>
+        <w:ind w:left="6480" w:hanging="180"/>
+      </w:pPr>
+    </w:lvl>
+  </w:abstractNum>
+  <w:abstractNum w:abstractNumId="10" w15:restartNumberingAfterBreak="0">
     <w:nsid w:val="3AA87512"/>
     <w:multiLevelType w:val="hybridMultilevel"/>
     <w:tmpl w:val="6F208C8E"/>
@@ -4847,7 +7407,120 @@
       </w:pPr>
     </w:lvl>
   </w:abstractNum>
-  <w:abstractNum w:abstractNumId="7" w15:restartNumberingAfterBreak="0">
+  <w:abstractNum w:abstractNumId="11" w15:restartNumberingAfterBreak="0">
+    <w:nsid w:val="3D372282"/>
+    <w:multiLevelType w:val="hybridMultilevel"/>
+    <w:tmpl w:val="168C49AC"/>
+    <w:lvl w:ilvl="0" w:tplc="080A0001">
+      <w:start w:val="1"/>
+      <w:numFmt w:val="bullet"/>
+      <w:lvlText w:val=""/>
+      <w:lvlJc w:val="left"/>
+      <w:pPr>
+        <w:ind w:left="720" w:hanging="360"/>
+      </w:pPr>
+      <w:rPr>
+        <w:rFonts w:ascii="Symbol" w:hAnsi="Symbol" w:hint="default"/>
+      </w:rPr>
+    </w:lvl>
+    <w:lvl w:ilvl="1" w:tplc="080A0003" w:tentative="1">
+      <w:start w:val="1"/>
+      <w:numFmt w:val="bullet"/>
+      <w:lvlText w:val="o"/>
+      <w:lvlJc w:val="left"/>
+      <w:pPr>
+        <w:ind w:left="1440" w:hanging="360"/>
+      </w:pPr>
+      <w:rPr>
+        <w:rFonts w:ascii="Courier New" w:hAnsi="Courier New" w:cs="Courier New" w:hint="default"/>
+      </w:rPr>
+    </w:lvl>
+    <w:lvl w:ilvl="2" w:tplc="080A0005" w:tentative="1">
+      <w:start w:val="1"/>
+      <w:numFmt w:val="bullet"/>
+      <w:lvlText w:val=""/>
+      <w:lvlJc w:val="left"/>
+      <w:pPr>
+        <w:ind w:left="2160" w:hanging="360"/>
+      </w:pPr>
+      <w:rPr>
+        <w:rFonts w:ascii="Wingdings" w:hAnsi="Wingdings" w:hint="default"/>
+      </w:rPr>
+    </w:lvl>
+    <w:lvl w:ilvl="3" w:tplc="080A0001" w:tentative="1">
+      <w:start w:val="1"/>
+      <w:numFmt w:val="bullet"/>
+      <w:lvlText w:val=""/>
+      <w:lvlJc w:val="left"/>
+      <w:pPr>
+        <w:ind w:left="2880" w:hanging="360"/>
+      </w:pPr>
+      <w:rPr>
+        <w:rFonts w:ascii="Symbol" w:hAnsi="Symbol" w:hint="default"/>
+      </w:rPr>
+    </w:lvl>
+    <w:lvl w:ilvl="4" w:tplc="080A0003" w:tentative="1">
+      <w:start w:val="1"/>
+      <w:numFmt w:val="bullet"/>
+      <w:lvlText w:val="o"/>
+      <w:lvlJc w:val="left"/>
+      <w:pPr>
+        <w:ind w:left="3600" w:hanging="360"/>
+      </w:pPr>
+      <w:rPr>
+        <w:rFonts w:ascii="Courier New" w:hAnsi="Courier New" w:cs="Courier New" w:hint="default"/>
+      </w:rPr>
+    </w:lvl>
+    <w:lvl w:ilvl="5" w:tplc="080A0005" w:tentative="1">
+      <w:start w:val="1"/>
+      <w:numFmt w:val="bullet"/>
+      <w:lvlText w:val=""/>
+      <w:lvlJc w:val="left"/>
+      <w:pPr>
+        <w:ind w:left="4320" w:hanging="360"/>
+      </w:pPr>
+      <w:rPr>
+        <w:rFonts w:ascii="Wingdings" w:hAnsi="Wingdings" w:hint="default"/>
+      </w:rPr>
+    </w:lvl>
+    <w:lvl w:ilvl="6" w:tplc="080A0001" w:tentative="1">
+      <w:start w:val="1"/>
+      <w:numFmt w:val="bullet"/>
+      <w:lvlText w:val=""/>
+      <w:lvlJc w:val="left"/>
+      <w:pPr>
+        <w:ind w:left="5040" w:hanging="360"/>
+      </w:pPr>
+      <w:rPr>
+        <w:rFonts w:ascii="Symbol" w:hAnsi="Symbol" w:hint="default"/>
+      </w:rPr>
+    </w:lvl>
+    <w:lvl w:ilvl="7" w:tplc="080A0003" w:tentative="1">
+      <w:start w:val="1"/>
+      <w:numFmt w:val="bullet"/>
+      <w:lvlText w:val="o"/>
+      <w:lvlJc w:val="left"/>
+      <w:pPr>
+        <w:ind w:left="5760" w:hanging="360"/>
+      </w:pPr>
+      <w:rPr>
+        <w:rFonts w:ascii="Courier New" w:hAnsi="Courier New" w:cs="Courier New" w:hint="default"/>
+      </w:rPr>
+    </w:lvl>
+    <w:lvl w:ilvl="8" w:tplc="080A0005" w:tentative="1">
+      <w:start w:val="1"/>
+      <w:numFmt w:val="bullet"/>
+      <w:lvlText w:val=""/>
+      <w:lvlJc w:val="left"/>
+      <w:pPr>
+        <w:ind w:left="6480" w:hanging="360"/>
+      </w:pPr>
+      <w:rPr>
+        <w:rFonts w:ascii="Wingdings" w:hAnsi="Wingdings" w:hint="default"/>
+      </w:rPr>
+    </w:lvl>
+  </w:abstractNum>
+  <w:abstractNum w:abstractNumId="12" w15:restartNumberingAfterBreak="0">
     <w:nsid w:val="404D0081"/>
     <w:multiLevelType w:val="hybridMultilevel"/>
     <w:tmpl w:val="0E58A4FA"/>
@@ -4936,7 +7609,7 @@
       </w:pPr>
     </w:lvl>
   </w:abstractNum>
-  <w:abstractNum w:abstractNumId="8" w15:restartNumberingAfterBreak="0">
+  <w:abstractNum w:abstractNumId="13" w15:restartNumberingAfterBreak="0">
     <w:nsid w:val="50AE5B06"/>
     <w:multiLevelType w:val="hybridMultilevel"/>
     <w:tmpl w:val="215AC3FC"/>
@@ -5025,7 +7698,7 @@
       </w:pPr>
     </w:lvl>
   </w:abstractNum>
-  <w:abstractNum w:abstractNumId="9" w15:restartNumberingAfterBreak="0">
+  <w:abstractNum w:abstractNumId="14" w15:restartNumberingAfterBreak="0">
     <w:nsid w:val="59C23029"/>
     <w:multiLevelType w:val="hybridMultilevel"/>
     <w:tmpl w:val="AC1C45E0"/>
@@ -5114,7 +7787,7 @@
       </w:pPr>
     </w:lvl>
   </w:abstractNum>
-  <w:abstractNum w:abstractNumId="10" w15:restartNumberingAfterBreak="0">
+  <w:abstractNum w:abstractNumId="15" w15:restartNumberingAfterBreak="0">
     <w:nsid w:val="65D32E2C"/>
     <w:multiLevelType w:val="hybridMultilevel"/>
     <w:tmpl w:val="420AE976"/>
@@ -5203,7 +7876,7 @@
       </w:pPr>
     </w:lvl>
   </w:abstractNum>
-  <w:abstractNum w:abstractNumId="11" w15:restartNumberingAfterBreak="0">
+  <w:abstractNum w:abstractNumId="16" w15:restartNumberingAfterBreak="0">
     <w:nsid w:val="6C0F4F38"/>
     <w:multiLevelType w:val="hybridMultilevel"/>
     <w:tmpl w:val="960A7478"/>
@@ -5292,7 +7965,96 @@
       </w:pPr>
     </w:lvl>
   </w:abstractNum>
-  <w:abstractNum w:abstractNumId="12" w15:restartNumberingAfterBreak="0">
+  <w:abstractNum w:abstractNumId="17" w15:restartNumberingAfterBreak="0">
+    <w:nsid w:val="6F2B05F9"/>
+    <w:multiLevelType w:val="hybridMultilevel"/>
+    <w:tmpl w:val="6EE8237E"/>
+    <w:lvl w:ilvl="0" w:tplc="080A000F">
+      <w:start w:val="1"/>
+      <w:numFmt w:val="decimal"/>
+      <w:lvlText w:val="%1."/>
+      <w:lvlJc w:val="left"/>
+      <w:pPr>
+        <w:ind w:left="720" w:hanging="360"/>
+      </w:pPr>
+      <w:rPr>
+        <w:rFonts w:hint="default"/>
+      </w:rPr>
+    </w:lvl>
+    <w:lvl w:ilvl="1" w:tplc="080A0019" w:tentative="1">
+      <w:start w:val="1"/>
+      <w:numFmt w:val="lowerLetter"/>
+      <w:lvlText w:val="%2."/>
+      <w:lvlJc w:val="left"/>
+      <w:pPr>
+        <w:ind w:left="1440" w:hanging="360"/>
+      </w:pPr>
+    </w:lvl>
+    <w:lvl w:ilvl="2" w:tplc="080A001B" w:tentative="1">
+      <w:start w:val="1"/>
+      <w:numFmt w:val="lowerRoman"/>
+      <w:lvlText w:val="%3."/>
+      <w:lvlJc w:val="right"/>
+      <w:pPr>
+        <w:ind w:left="2160" w:hanging="180"/>
+      </w:pPr>
+    </w:lvl>
+    <w:lvl w:ilvl="3" w:tplc="080A000F" w:tentative="1">
+      <w:start w:val="1"/>
+      <w:numFmt w:val="decimal"/>
+      <w:lvlText w:val="%4."/>
+      <w:lvlJc w:val="left"/>
+      <w:pPr>
+        <w:ind w:left="2880" w:hanging="360"/>
+      </w:pPr>
+    </w:lvl>
+    <w:lvl w:ilvl="4" w:tplc="080A0019" w:tentative="1">
+      <w:start w:val="1"/>
+      <w:numFmt w:val="lowerLetter"/>
+      <w:lvlText w:val="%5."/>
+      <w:lvlJc w:val="left"/>
+      <w:pPr>
+        <w:ind w:left="3600" w:hanging="360"/>
+      </w:pPr>
+    </w:lvl>
+    <w:lvl w:ilvl="5" w:tplc="080A001B" w:tentative="1">
+      <w:start w:val="1"/>
+      <w:numFmt w:val="lowerRoman"/>
+      <w:lvlText w:val="%6."/>
+      <w:lvlJc w:val="right"/>
+      <w:pPr>
+        <w:ind w:left="4320" w:hanging="180"/>
+      </w:pPr>
+    </w:lvl>
+    <w:lvl w:ilvl="6" w:tplc="080A000F" w:tentative="1">
+      <w:start w:val="1"/>
+      <w:numFmt w:val="decimal"/>
+      <w:lvlText w:val="%7."/>
+      <w:lvlJc w:val="left"/>
+      <w:pPr>
+        <w:ind w:left="5040" w:hanging="360"/>
+      </w:pPr>
+    </w:lvl>
+    <w:lvl w:ilvl="7" w:tplc="080A0019" w:tentative="1">
+      <w:start w:val="1"/>
+      <w:numFmt w:val="lowerLetter"/>
+      <w:lvlText w:val="%8."/>
+      <w:lvlJc w:val="left"/>
+      <w:pPr>
+        <w:ind w:left="5760" w:hanging="360"/>
+      </w:pPr>
+    </w:lvl>
+    <w:lvl w:ilvl="8" w:tplc="080A001B" w:tentative="1">
+      <w:start w:val="1"/>
+      <w:numFmt w:val="lowerRoman"/>
+      <w:lvlText w:val="%9."/>
+      <w:lvlJc w:val="right"/>
+      <w:pPr>
+        <w:ind w:left="6480" w:hanging="180"/>
+      </w:pPr>
+    </w:lvl>
+  </w:abstractNum>
+  <w:abstractNum w:abstractNumId="18" w15:restartNumberingAfterBreak="0">
     <w:nsid w:val="77FB1E56"/>
     <w:multiLevelType w:val="hybridMultilevel"/>
     <w:tmpl w:val="215AC3FC"/>
@@ -5382,43 +8144,61 @@
     </w:lvl>
   </w:abstractNum>
   <w:num w:numId="1">
-    <w:abstractNumId w:val="3"/>
+    <w:abstractNumId w:val="5"/>
   </w:num>
   <w:num w:numId="2">
-    <w:abstractNumId w:val="2"/>
+    <w:abstractNumId w:val="4"/>
   </w:num>
   <w:num w:numId="3">
-    <w:abstractNumId w:val="10"/>
+    <w:abstractNumId w:val="15"/>
   </w:num>
   <w:num w:numId="4">
-    <w:abstractNumId w:val="4"/>
+    <w:abstractNumId w:val="7"/>
   </w:num>
   <w:num w:numId="5">
-    <w:abstractNumId w:val="12"/>
+    <w:abstractNumId w:val="18"/>
   </w:num>
   <w:num w:numId="6">
-    <w:abstractNumId w:val="8"/>
+    <w:abstractNumId w:val="13"/>
   </w:num>
   <w:num w:numId="7">
     <w:abstractNumId w:val="0"/>
   </w:num>
   <w:num w:numId="8">
-    <w:abstractNumId w:val="11"/>
+    <w:abstractNumId w:val="16"/>
   </w:num>
   <w:num w:numId="9">
-    <w:abstractNumId w:val="7"/>
+    <w:abstractNumId w:val="12"/>
   </w:num>
   <w:num w:numId="10">
+    <w:abstractNumId w:val="2"/>
+  </w:num>
+  <w:num w:numId="11">
+    <w:abstractNumId w:val="14"/>
+  </w:num>
+  <w:num w:numId="12">
+    <w:abstractNumId w:val="8"/>
+  </w:num>
+  <w:num w:numId="13">
+    <w:abstractNumId w:val="10"/>
+  </w:num>
+  <w:num w:numId="14">
+    <w:abstractNumId w:val="3"/>
+  </w:num>
+  <w:num w:numId="15">
+    <w:abstractNumId w:val="6"/>
+  </w:num>
+  <w:num w:numId="16">
+    <w:abstractNumId w:val="9"/>
+  </w:num>
+  <w:num w:numId="17">
     <w:abstractNumId w:val="1"/>
   </w:num>
-  <w:num w:numId="11">
-    <w:abstractNumId w:val="9"/>
+  <w:num w:numId="18">
+    <w:abstractNumId w:val="17"/>
   </w:num>
-  <w:num w:numId="12">
-    <w:abstractNumId w:val="5"/>
-  </w:num>
-  <w:num w:numId="13">
-    <w:abstractNumId w:val="6"/>
+  <w:num w:numId="19">
+    <w:abstractNumId w:val="11"/>
   </w:num>
   <w:numIdMacAtCleanup w:val="7"/>
 </w:numbering>
@@ -6032,6 +8812,35 @@
         </w:p>
       </w:docPartBody>
     </w:docPart>
+    <w:docPart>
+      <w:docPartPr>
+        <w:name w:val="B0D4BBC5142A4275829DAC58ECAB5EAF"/>
+        <w:category>
+          <w:name w:val="General"/>
+          <w:gallery w:val="placeholder"/>
+        </w:category>
+        <w:types>
+          <w:type w:val="bbPlcHdr"/>
+        </w:types>
+        <w:behaviors>
+          <w:behavior w:val="content"/>
+        </w:behaviors>
+        <w:guid w:val="{6A28123C-E8D1-4695-ACA3-7AAA901430BB}"/>
+      </w:docPartPr>
+      <w:docPartBody>
+        <w:p>
+          <w:pPr>
+            <w:pStyle w:val="B0D4BBC5142A4275829DAC58ECAB5EAF"/>
+          </w:pPr>
+          <w:r>
+            <w:rPr>
+              <w:rStyle w:val="Textodelmarcadordeposicin"/>
+            </w:rPr>
+            <w:t>Haga clic aquí para escribir texto.</w:t>
+          </w:r>
+        </w:p>
+      </w:docPartBody>
+    </w:docPart>
   </w:docParts>
 </w:glossaryDocument>
 </file>
@@ -6044,6 +8853,27 @@
     <w:family w:val="roman"/>
     <w:pitch w:val="variable"/>
     <w:sig w:usb0="E0002EFF" w:usb1="C000785B" w:usb2="00000009" w:usb3="00000000" w:csb0="000001FF" w:csb1="00000000"/>
+  </w:font>
+  <w:font w:name="Symbol">
+    <w:panose1 w:val="05050102010706020507"/>
+    <w:charset w:val="02"/>
+    <w:family w:val="roman"/>
+    <w:pitch w:val="variable"/>
+    <w:sig w:usb0="00000000" w:usb1="10000000" w:usb2="00000000" w:usb3="00000000" w:csb0="80000000" w:csb1="00000000"/>
+  </w:font>
+  <w:font w:name="Courier New">
+    <w:panose1 w:val="02070309020205020404"/>
+    <w:charset w:val="00"/>
+    <w:family w:val="modern"/>
+    <w:pitch w:val="fixed"/>
+    <w:sig w:usb0="E0002EFF" w:usb1="C0007843" w:usb2="00000009" w:usb3="00000000" w:csb0="000001FF" w:csb1="00000000"/>
+  </w:font>
+  <w:font w:name="Wingdings">
+    <w:panose1 w:val="05000000000000000000"/>
+    <w:charset w:val="02"/>
+    <w:family w:val="auto"/>
+    <w:pitch w:val="variable"/>
+    <w:sig w:usb0="00000000" w:usb1="10000000" w:usb2="00000000" w:usb3="00000000" w:csb0="80000000" w:csb1="00000000"/>
   </w:font>
   <w:font w:name="Calibri">
     <w:panose1 w:val="020F0502020204030204"/>
@@ -6087,9 +8917,9 @@
   <w:rsids>
     <w:rsidRoot w:val="00591872"/>
     <w:rsid w:val="00166A45"/>
-    <w:rsid w:val="004236AF"/>
     <w:rsid w:val="00591872"/>
     <w:rsid w:val="005D00CE"/>
+    <w:rsid w:val="006852BE"/>
     <w:rsid w:val="009414F2"/>
     <w:rsid w:val="009C478E"/>
     <w:rsid w:val="009E4F5B"/>
@@ -6548,7 +9378,7 @@
     <w:basedOn w:val="Fuentedeprrafopredeter"/>
     <w:uiPriority w:val="99"/>
     <w:semiHidden/>
-    <w:rsid w:val="00F43B6C"/>
+    <w:rsid w:val="005D00CE"/>
     <w:rPr>
       <w:color w:val="808080"/>
     </w:rPr>
@@ -6764,6 +9594,14 @@
   <w:style w:type="paragraph" w:customStyle="1" w:styleId="E273589869C74095AB75228F4BCFB9D1">
     <w:name w:val="E273589869C74095AB75228F4BCFB9D1"/>
     <w:rsid w:val="00F43B6C"/>
+  </w:style>
+  <w:style w:type="paragraph" w:customStyle="1" w:styleId="B0D4BBC5142A4275829DAC58ECAB5EAF">
+    <w:name w:val="B0D4BBC5142A4275829DAC58ECAB5EAF"/>
+    <w:rsid w:val="005D00CE"/>
+  </w:style>
+  <w:style w:type="paragraph" w:customStyle="1" w:styleId="5B72868D7E1449BDBF876B6A7D0CCCE6">
+    <w:name w:val="5B72868D7E1449BDBF876B6A7D0CCCE6"/>
+    <w:rsid w:val="005D00CE"/>
   </w:style>
 </w:styles>
 </file>

</xml_diff>

<commit_message>
Se agrego un glosario de terminos
</commit_message>
<xml_diff>
--- a/documentacion/DescripcioneCasosDeUso.docx
+++ b/documentacion/DescripcioneCasosDeUso.docx
@@ -2,6 +2,274 @@
 <file path=word/document.xml><?xml version="1.0" encoding="utf-8"?>
 <w:document xmlns:wpc="http://schemas.microsoft.com/office/word/2010/wordprocessingCanvas" xmlns:cx="http://schemas.microsoft.com/office/drawing/2014/chartex" xmlns:cx1="http://schemas.microsoft.com/office/drawing/2015/9/8/chartex" xmlns:cx2="http://schemas.microsoft.com/office/drawing/2015/10/21/chartex" xmlns:cx3="http://schemas.microsoft.com/office/drawing/2016/5/9/chartex" xmlns:cx4="http://schemas.microsoft.com/office/drawing/2016/5/10/chartex" xmlns:cx5="http://schemas.microsoft.com/office/drawing/2016/5/11/chartex" xmlns:cx6="http://schemas.microsoft.com/office/drawing/2016/5/12/chartex" xmlns:cx7="http://schemas.microsoft.com/office/drawing/2016/5/13/chartex" xmlns:cx8="http://schemas.microsoft.com/office/drawing/2016/5/14/chartex" xmlns:mc="http://schemas.openxmlformats.org/markup-compatibility/2006" xmlns:aink="http://schemas.microsoft.com/office/drawing/2016/ink" xmlns:am3d="http://schemas.microsoft.com/office/drawing/2017/model3d" xmlns:o="urn:schemas-microsoft-com:office:office" xmlns:r="http://schemas.openxmlformats.org/officeDocument/2006/relationships" xmlns:m="http://schemas.openxmlformats.org/officeDocument/2006/math" xmlns:v="urn:schemas-microsoft-com:vml" xmlns:wp14="http://schemas.microsoft.com/office/word/2010/wordprocessingDrawing" xmlns:wp="http://schemas.openxmlformats.org/drawingml/2006/wordprocessingDrawing" xmlns:w10="urn:schemas-microsoft-com:office:word" xmlns:w="http://schemas.openxmlformats.org/wordprocessingml/2006/main" xmlns:w14="http://schemas.microsoft.com/office/word/2010/wordml" xmlns:w15="http://schemas.microsoft.com/office/word/2012/wordml" xmlns:w16cex="http://schemas.microsoft.com/office/word/2018/wordml/cex" xmlns:w16cid="http://schemas.microsoft.com/office/word/2016/wordml/cid" xmlns:w16="http://schemas.microsoft.com/office/word/2018/wordml" xmlns:w16se="http://schemas.microsoft.com/office/word/2015/wordml/symex" xmlns:wpg="http://schemas.microsoft.com/office/word/2010/wordprocessingGroup" xmlns:wpi="http://schemas.microsoft.com/office/word/2010/wordprocessingInk" xmlns:wne="http://schemas.microsoft.com/office/word/2006/wordml" xmlns:wps="http://schemas.microsoft.com/office/word/2010/wordprocessingShape" mc:Ignorable="w14 w15 w16se w16cid w16 w16cex wp14">
   <w:body>
+    <w:p>
+      <w:pPr>
+        <w:pStyle w:val="Ttulo1"/>
+      </w:pPr>
+      <w:r>
+        <w:t>Definiciones y acrónimos</w:t>
+      </w:r>
+    </w:p>
+    <w:p>
+      <w:pPr>
+        <w:rPr>
+          <w:b/>
+          <w:bCs/>
+        </w:rPr>
+      </w:pPr>
+    </w:p>
+    <w:p>
+      <w:pPr>
+        <w:pStyle w:val="Prrafodelista"/>
+        <w:numPr>
+          <w:ilvl w:val="0"/>
+          <w:numId w:val="19"/>
+        </w:numPr>
+        <w:spacing w:after="0"/>
+      </w:pPr>
+      <w:r>
+        <w:rPr>
+          <w:b/>
+          <w:bCs/>
+        </w:rPr>
+        <w:t>Actor:</w:t>
+      </w:r>
+      <w:r>
+        <w:t xml:space="preserve"> puesto del negocio autorizado para usar el caso de uso.</w:t>
+      </w:r>
+    </w:p>
+    <w:p>
+      <w:pPr>
+        <w:pStyle w:val="Prrafodelista"/>
+        <w:numPr>
+          <w:ilvl w:val="0"/>
+          <w:numId w:val="19"/>
+        </w:numPr>
+        <w:spacing w:after="0"/>
+      </w:pPr>
+      <w:r>
+        <w:rPr>
+          <w:b/>
+          <w:bCs/>
+        </w:rPr>
+        <w:t xml:space="preserve">Caso de uso: </w:t>
+      </w:r>
+      <w:r>
+        <w:t>funcionalidad específica del sistema requerida por el usuario para alcanzar una tarea del negocio</w:t>
+      </w:r>
+      <w:r>
+        <w:t xml:space="preserve"> dentro del sistema</w:t>
+      </w:r>
+      <w:r>
+        <w:t>.</w:t>
+      </w:r>
+    </w:p>
+    <w:p>
+      <w:pPr>
+        <w:pStyle w:val="Prrafodelista"/>
+        <w:numPr>
+          <w:ilvl w:val="0"/>
+          <w:numId w:val="19"/>
+        </w:numPr>
+        <w:spacing w:after="0"/>
+      </w:pPr>
+      <w:r>
+        <w:rPr>
+          <w:b/>
+          <w:bCs/>
+        </w:rPr>
+        <w:t>Excepción:</w:t>
+      </w:r>
+      <w:r>
+        <w:t xml:space="preserve"> respuesta del sistema cuando tiene problemas para realizar el caso de uso y no puede ser resuelta por el actor.</w:t>
+      </w:r>
+    </w:p>
+    <w:p>
+      <w:pPr>
+        <w:pStyle w:val="Prrafodelista"/>
+        <w:numPr>
+          <w:ilvl w:val="0"/>
+          <w:numId w:val="19"/>
+        </w:numPr>
+        <w:spacing w:after="0"/>
+      </w:pPr>
+      <w:r>
+        <w:rPr>
+          <w:b/>
+          <w:bCs/>
+        </w:rPr>
+        <w:t>Extiende:</w:t>
+      </w:r>
+      <w:r>
+        <w:t xml:space="preserve"> se hace referencia a un caso de uso que puede realizarse, opcionalmente, después de ejecutar el caso de uso que lo extiende.</w:t>
+      </w:r>
+    </w:p>
+    <w:p>
+      <w:pPr>
+        <w:pStyle w:val="Prrafodelista"/>
+        <w:numPr>
+          <w:ilvl w:val="0"/>
+          <w:numId w:val="19"/>
+        </w:numPr>
+        <w:spacing w:after="0"/>
+      </w:pPr>
+      <w:r>
+        <w:rPr>
+          <w:b/>
+          <w:bCs/>
+        </w:rPr>
+        <w:t>FA:</w:t>
+      </w:r>
+      <w:r>
+        <w:t xml:space="preserve"> flujo alterno.</w:t>
+      </w:r>
+    </w:p>
+    <w:p>
+      <w:pPr>
+        <w:pStyle w:val="Prrafodelista"/>
+        <w:numPr>
+          <w:ilvl w:val="0"/>
+          <w:numId w:val="19"/>
+        </w:numPr>
+        <w:spacing w:after="0"/>
+      </w:pPr>
+      <w:r>
+        <w:rPr>
+          <w:b/>
+          <w:bCs/>
+        </w:rPr>
+        <w:t xml:space="preserve">Flujo alterno: </w:t>
+      </w:r>
+      <w:r>
+        <w:t>camino que puede recorrer el sistema cuando el actor sale del flujo normal o realizo una acción inválida.</w:t>
+      </w:r>
+    </w:p>
+    <w:p>
+      <w:pPr>
+        <w:pStyle w:val="Prrafodelista"/>
+        <w:numPr>
+          <w:ilvl w:val="0"/>
+          <w:numId w:val="19"/>
+        </w:numPr>
+        <w:spacing w:after="0"/>
+      </w:pPr>
+      <w:r>
+        <w:rPr>
+          <w:b/>
+          <w:bCs/>
+        </w:rPr>
+        <w:t>Flujo normal:</w:t>
+      </w:r>
+      <w:r>
+        <w:t xml:space="preserve"> camino típico que recorre el sistema cuando no se realizó </w:t>
+      </w:r>
+      <w:r>
+        <w:t xml:space="preserve">ninguna </w:t>
+      </w:r>
+      <w:r>
+        <w:t>acción inválida o el actor no elige un flujo alterno.</w:t>
+      </w:r>
+    </w:p>
+    <w:p>
+      <w:pPr>
+        <w:pStyle w:val="Prrafodelista"/>
+        <w:numPr>
+          <w:ilvl w:val="0"/>
+          <w:numId w:val="19"/>
+        </w:numPr>
+        <w:spacing w:after="0"/>
+      </w:pPr>
+      <w:r>
+        <w:rPr>
+          <w:b/>
+          <w:bCs/>
+        </w:rPr>
+        <w:t xml:space="preserve">ID:  </w:t>
+      </w:r>
+      <w:r>
+        <w:t>código único para identificar un caso de uso en particular, utilizado por el equipo de desarrollo.</w:t>
+      </w:r>
+    </w:p>
+    <w:p>
+      <w:pPr>
+        <w:pStyle w:val="Prrafodelista"/>
+        <w:numPr>
+          <w:ilvl w:val="0"/>
+          <w:numId w:val="19"/>
+        </w:numPr>
+        <w:spacing w:after="0"/>
+      </w:pPr>
+      <w:r>
+        <w:rPr>
+          <w:b/>
+          <w:bCs/>
+        </w:rPr>
+        <w:t>Incluye:</w:t>
+      </w:r>
+      <w:r>
+        <w:t xml:space="preserve"> se hace referencia a un caso de uso que debe realizarse, obligatoriamente, antes de realizar el caso de uso que lo incluye.</w:t>
+      </w:r>
+    </w:p>
+    <w:p>
+      <w:pPr>
+        <w:pStyle w:val="Prrafodelista"/>
+        <w:numPr>
+          <w:ilvl w:val="0"/>
+          <w:numId w:val="19"/>
+        </w:numPr>
+        <w:spacing w:after="0"/>
+      </w:pPr>
+      <w:r>
+        <w:rPr>
+          <w:b/>
+          <w:bCs/>
+        </w:rPr>
+        <w:t xml:space="preserve">N/A: </w:t>
+      </w:r>
+      <w:r>
+        <w:t>no aplica.</w:t>
+      </w:r>
+    </w:p>
+    <w:p>
+      <w:pPr>
+        <w:pStyle w:val="Prrafodelista"/>
+        <w:numPr>
+          <w:ilvl w:val="0"/>
+          <w:numId w:val="19"/>
+        </w:numPr>
+        <w:spacing w:after="0"/>
+      </w:pPr>
+      <w:r>
+        <w:rPr>
+          <w:b/>
+          <w:bCs/>
+        </w:rPr>
+        <w:t>Postcondición:</w:t>
+      </w:r>
+      <w:r>
+        <w:t xml:space="preserve"> estado que debe cumplir el sistema cuando el caso de uso se haya finalizado con éxito.</w:t>
+      </w:r>
+    </w:p>
+    <w:p>
+      <w:pPr>
+        <w:pStyle w:val="Prrafodelista"/>
+        <w:numPr>
+          <w:ilvl w:val="0"/>
+          <w:numId w:val="19"/>
+        </w:numPr>
+        <w:spacing w:after="0"/>
+      </w:pPr>
+      <w:r>
+        <w:rPr>
+          <w:b/>
+          <w:bCs/>
+        </w:rPr>
+        <w:t>Precondiciones:</w:t>
+      </w:r>
+      <w:r>
+        <w:t xml:space="preserve"> estado que debe cumplir el sistema para poder llevar a cabo el caso de uso.</w:t>
+      </w:r>
+    </w:p>
     <w:p/>
     <w:p/>
     <w:tbl>
@@ -696,6 +964,7 @@
                 <w:szCs w:val="24"/>
                 <w:lang w:val="es-ES"/>
               </w:rPr>
+              <w:lastRenderedPageBreak/>
               <w:t>Flujo Normal:</w:t>
             </w:r>
           </w:p>
@@ -1075,16 +1344,7 @@
                 <w:sz w:val="24"/>
                 <w:szCs w:val="24"/>
               </w:rPr>
-              <w:t xml:space="preserve">El sistema accede a la base de datos para guardar la información, limpia los campos y genera un </w:t>
-            </w:r>
-            <w:r>
-              <w:rPr>
-                <w:rFonts w:ascii="Arial" w:hAnsi="Arial" w:cs="Arial"/>
-                <w:sz w:val="24"/>
-                <w:szCs w:val="24"/>
-              </w:rPr>
-              <w:lastRenderedPageBreak/>
-              <w:t>contrato para mostrarlo en archivo PDF posteriormente</w:t>
+              <w:t>El sistema accede a la base de datos para guardar la información, limpia los campos y genera un contrato para mostrarlo en archivo PDF posteriormente</w:t>
             </w:r>
             <w:r>
               <w:rPr>
@@ -1175,7 +1435,6 @@
                 <w:szCs w:val="24"/>
                 <w:lang w:val="es-ES"/>
               </w:rPr>
-              <w:lastRenderedPageBreak/>
               <w:t>Flujos Alternos:</w:t>
             </w:r>
           </w:p>
@@ -1412,6 +1671,7 @@
                 <w:szCs w:val="24"/>
                 <w:lang w:val="es-ES"/>
               </w:rPr>
+              <w:lastRenderedPageBreak/>
               <w:t xml:space="preserve">El técnico </w:t>
             </w:r>
             <w:r>
@@ -1848,7 +2108,6 @@
                 <w:szCs w:val="24"/>
                 <w:lang w:val="es-ES"/>
               </w:rPr>
-              <w:lastRenderedPageBreak/>
               <w:t>El técnico selecciona la opción “Aceptar” del mensaje.</w:t>
             </w:r>
           </w:p>
@@ -2172,6 +2431,7 @@
                 <w:szCs w:val="24"/>
                 <w:lang w:val="es-ES"/>
               </w:rPr>
+              <w:lastRenderedPageBreak/>
               <w:t xml:space="preserve">Incluye: </w:t>
             </w:r>
           </w:p>
@@ -2195,29 +2455,7 @@
                 <w:szCs w:val="24"/>
                 <w:lang w:val="es-ES"/>
               </w:rPr>
-              <w:t xml:space="preserve">(relación </w:t>
-            </w:r>
-            <w:proofErr w:type="spellStart"/>
-            <w:r>
-              <w:rPr>
-                <w:rFonts w:ascii="Arial" w:hAnsi="Arial" w:cs="Arial"/>
-                <w:b/>
-                <w:sz w:val="24"/>
-                <w:szCs w:val="24"/>
-                <w:lang w:val="es-ES"/>
-              </w:rPr>
-              <w:t>Include</w:t>
-            </w:r>
-            <w:proofErr w:type="spellEnd"/>
-            <w:r>
-              <w:rPr>
-                <w:rFonts w:ascii="Arial" w:hAnsi="Arial" w:cs="Arial"/>
-                <w:b/>
-                <w:sz w:val="24"/>
-                <w:szCs w:val="24"/>
-                <w:lang w:val="es-ES"/>
-              </w:rPr>
-              <w:t>)</w:t>
+              <w:t>(relación Include)</w:t>
             </w:r>
           </w:p>
         </w:tc>
@@ -2312,29 +2550,7 @@
                 <w:szCs w:val="24"/>
                 <w:lang w:val="es-ES"/>
               </w:rPr>
-              <w:t xml:space="preserve">(relación </w:t>
-            </w:r>
-            <w:proofErr w:type="spellStart"/>
-            <w:r>
-              <w:rPr>
-                <w:rFonts w:ascii="Arial" w:hAnsi="Arial" w:cs="Arial"/>
-                <w:b/>
-                <w:sz w:val="24"/>
-                <w:szCs w:val="24"/>
-                <w:lang w:val="es-ES"/>
-              </w:rPr>
-              <w:t>Extend</w:t>
-            </w:r>
-            <w:proofErr w:type="spellEnd"/>
-            <w:r>
-              <w:rPr>
-                <w:rFonts w:ascii="Arial" w:hAnsi="Arial" w:cs="Arial"/>
-                <w:b/>
-                <w:sz w:val="24"/>
-                <w:szCs w:val="24"/>
-                <w:lang w:val="es-ES"/>
-              </w:rPr>
-              <w:t>)</w:t>
+              <w:t>(relación Extend)</w:t>
             </w:r>
           </w:p>
         </w:tc>
@@ -3153,16 +3369,7 @@
                 <w:sz w:val="24"/>
                 <w:szCs w:val="24"/>
               </w:rPr>
-              <w:t xml:space="preserve"> “Número de servicio”, “Modelo de equipo”, </w:t>
-            </w:r>
-            <w:r>
-              <w:rPr>
-                <w:rFonts w:ascii="Arial" w:hAnsi="Arial" w:cs="Arial"/>
-                <w:sz w:val="24"/>
-                <w:szCs w:val="24"/>
-              </w:rPr>
-              <w:lastRenderedPageBreak/>
-              <w:t>“Nombre de cliente”, “Fecha de recepción” y “Número de serie”</w:t>
+              <w:t xml:space="preserve"> “Número de servicio”, “Modelo de equipo”, “Nombre de cliente”, “Fecha de recepción” y “Número de serie”</w:t>
             </w:r>
             <w:r>
               <w:rPr>
@@ -3322,6 +3529,7 @@
                 <w:sz w:val="24"/>
                 <w:szCs w:val="24"/>
               </w:rPr>
+              <w:lastRenderedPageBreak/>
               <w:t>El sistema llena la tabla con los resultados encontrados en la base de datos.</w:t>
             </w:r>
           </w:p>
@@ -3550,7 +3758,6 @@
               </w:rPr>
               <w:t>FA2 El técnico presiona la tecla “</w:t>
             </w:r>
-            <w:proofErr w:type="spellStart"/>
             <w:r>
               <w:rPr>
                 <w:rFonts w:ascii="Arial" w:hAnsi="Arial" w:cs="Arial"/>
@@ -3562,7 +3769,6 @@
               </w:rPr>
               <w:t>enter</w:t>
             </w:r>
-            <w:proofErr w:type="spellEnd"/>
             <w:r>
               <w:rPr>
                 <w:rFonts w:ascii="Arial" w:hAnsi="Arial" w:cs="Arial"/>
@@ -3893,7 +4099,6 @@
                 <w:sz w:val="24"/>
                 <w:szCs w:val="24"/>
               </w:rPr>
-              <w:lastRenderedPageBreak/>
               <w:t>El sistema cierra el mensaje y permanece en la misma interfaz sin realizar cambios.</w:t>
             </w:r>
           </w:p>
@@ -3934,7 +4139,6 @@
                 <w:szCs w:val="24"/>
                 <w:lang w:val="es-ES"/>
               </w:rPr>
-              <w:lastRenderedPageBreak/>
               <w:t>Postcondiciones:</w:t>
             </w:r>
           </w:p>
@@ -4055,29 +4259,7 @@
                 <w:szCs w:val="24"/>
                 <w:lang w:val="es-ES"/>
               </w:rPr>
-              <w:t xml:space="preserve">(relación </w:t>
-            </w:r>
-            <w:proofErr w:type="spellStart"/>
-            <w:r>
-              <w:rPr>
-                <w:rFonts w:ascii="Arial" w:hAnsi="Arial" w:cs="Arial"/>
-                <w:b/>
-                <w:sz w:val="24"/>
-                <w:szCs w:val="24"/>
-                <w:lang w:val="es-ES"/>
-              </w:rPr>
-              <w:t>Include</w:t>
-            </w:r>
-            <w:proofErr w:type="spellEnd"/>
-            <w:r>
-              <w:rPr>
-                <w:rFonts w:ascii="Arial" w:hAnsi="Arial" w:cs="Arial"/>
-                <w:b/>
-                <w:sz w:val="24"/>
-                <w:szCs w:val="24"/>
-                <w:lang w:val="es-ES"/>
-              </w:rPr>
-              <w:t>)</w:t>
+              <w:t>(relación Include)</w:t>
             </w:r>
           </w:p>
         </w:tc>
@@ -4172,29 +4354,7 @@
                 <w:szCs w:val="24"/>
                 <w:lang w:val="es-ES"/>
               </w:rPr>
-              <w:t xml:space="preserve">(relación </w:t>
-            </w:r>
-            <w:proofErr w:type="spellStart"/>
-            <w:r>
-              <w:rPr>
-                <w:rFonts w:ascii="Arial" w:hAnsi="Arial" w:cs="Arial"/>
-                <w:b/>
-                <w:sz w:val="24"/>
-                <w:szCs w:val="24"/>
-                <w:lang w:val="es-ES"/>
-              </w:rPr>
-              <w:t>Extend</w:t>
-            </w:r>
-            <w:proofErr w:type="spellEnd"/>
-            <w:r>
-              <w:rPr>
-                <w:rFonts w:ascii="Arial" w:hAnsi="Arial" w:cs="Arial"/>
-                <w:b/>
-                <w:sz w:val="24"/>
-                <w:szCs w:val="24"/>
-                <w:lang w:val="es-ES"/>
-              </w:rPr>
-              <w:t>)</w:t>
+              <w:t>(relación Extend)</w:t>
             </w:r>
           </w:p>
         </w:tc>
@@ -4612,6 +4772,7 @@
                 <w:szCs w:val="24"/>
                 <w:lang w:val="es-ES"/>
               </w:rPr>
+              <w:lastRenderedPageBreak/>
               <w:t>Fecha de actualización:</w:t>
             </w:r>
           </w:p>
@@ -5211,7 +5372,6 @@
                 <w:sz w:val="24"/>
                 <w:szCs w:val="24"/>
               </w:rPr>
-              <w:lastRenderedPageBreak/>
               <w:t>El sistema ingresa a la base de datos y actualiza la información del registro que seleccionó el cliente, muestra nuevamente el botón “Editar” y oculta el botón “Actualizar”, mostrando la información actualizada en la interfaz</w:t>
             </w:r>
             <w:r>
@@ -5287,7 +5447,6 @@
                 <w:szCs w:val="24"/>
                 <w:lang w:val="es-ES"/>
               </w:rPr>
-              <w:lastRenderedPageBreak/>
               <w:t>Flujos Alternos:</w:t>
             </w:r>
           </w:p>
@@ -5507,6 +5666,7 @@
                 <w:szCs w:val="24"/>
                 <w:lang w:val="es-ES"/>
               </w:rPr>
+              <w:lastRenderedPageBreak/>
               <w:t>El sistema muestra un mensaje con las opciones “Aceptar” y “Cancelar”, preguntando al técnico si está seguro de realizar la acción.</w:t>
             </w:r>
           </w:p>
@@ -5908,7 +6068,6 @@
                 <w:szCs w:val="24"/>
                 <w:lang w:val="es-ES"/>
               </w:rPr>
-              <w:lastRenderedPageBreak/>
               <w:t>El técnico termina de llenar la información faltante y presiona la opción “Actualizar”.</w:t>
             </w:r>
           </w:p>
@@ -6229,29 +6388,7 @@
                 <w:szCs w:val="24"/>
                 <w:lang w:val="es-ES"/>
               </w:rPr>
-              <w:t xml:space="preserve">(relación </w:t>
-            </w:r>
-            <w:proofErr w:type="spellStart"/>
-            <w:r>
-              <w:rPr>
-                <w:rFonts w:ascii="Arial" w:hAnsi="Arial" w:cs="Arial"/>
-                <w:b/>
-                <w:sz w:val="24"/>
-                <w:szCs w:val="24"/>
-                <w:lang w:val="es-ES"/>
-              </w:rPr>
-              <w:t>Include</w:t>
-            </w:r>
-            <w:proofErr w:type="spellEnd"/>
-            <w:r>
-              <w:rPr>
-                <w:rFonts w:ascii="Arial" w:hAnsi="Arial" w:cs="Arial"/>
-                <w:b/>
-                <w:sz w:val="24"/>
-                <w:szCs w:val="24"/>
-                <w:lang w:val="es-ES"/>
-              </w:rPr>
-              <w:t>)</w:t>
+              <w:t>(relación Include)</w:t>
             </w:r>
           </w:p>
         </w:tc>
@@ -6322,6 +6459,7 @@
                 <w:szCs w:val="24"/>
                 <w:lang w:val="es-ES"/>
               </w:rPr>
+              <w:lastRenderedPageBreak/>
               <w:t>Extiende:</w:t>
             </w:r>
           </w:p>
@@ -6345,29 +6483,7 @@
                 <w:szCs w:val="24"/>
                 <w:lang w:val="es-ES"/>
               </w:rPr>
-              <w:t xml:space="preserve">(relación </w:t>
-            </w:r>
-            <w:proofErr w:type="spellStart"/>
-            <w:r>
-              <w:rPr>
-                <w:rFonts w:ascii="Arial" w:hAnsi="Arial" w:cs="Arial"/>
-                <w:b/>
-                <w:sz w:val="24"/>
-                <w:szCs w:val="24"/>
-                <w:lang w:val="es-ES"/>
-              </w:rPr>
-              <w:t>Extend</w:t>
-            </w:r>
-            <w:proofErr w:type="spellEnd"/>
-            <w:r>
-              <w:rPr>
-                <w:rFonts w:ascii="Arial" w:hAnsi="Arial" w:cs="Arial"/>
-                <w:b/>
-                <w:sz w:val="24"/>
-                <w:szCs w:val="24"/>
-                <w:lang w:val="es-ES"/>
-              </w:rPr>
-              <w:t>)</w:t>
+              <w:t>(relación Extend)</w:t>
             </w:r>
           </w:p>
         </w:tc>
@@ -8919,10 +9035,10 @@
     <w:rsid w:val="00166A45"/>
     <w:rsid w:val="00591872"/>
     <w:rsid w:val="005D00CE"/>
-    <w:rsid w:val="006852BE"/>
     <w:rsid w:val="009414F2"/>
     <w:rsid w:val="009C478E"/>
     <w:rsid w:val="009E4F5B"/>
+    <w:rsid w:val="00BF16A9"/>
     <w:rsid w:val="00EE3D0D"/>
     <w:rsid w:val="00F43B6C"/>
   </w:rsids>

</xml_diff>

<commit_message>
Se actualizaron las descripciones para que tuvieran trazabilidad con las interfaces
</commit_message>
<xml_diff>
--- a/documentacion/DescripcioneCasosDeUso.docx
+++ b/documentacion/DescripcioneCasosDeUso.docx
@@ -5,6 +5,7 @@
     <w:p>
       <w:pPr>
         <w:pStyle w:val="Ttulo1"/>
+        <w:ind w:left="708" w:hanging="708"/>
       </w:pPr>
       <w:r>
         <w:t>Definiciones y acrónimos</w:t>
@@ -81,7 +82,13 @@
         <w:t>Excepción:</w:t>
       </w:r>
       <w:r>
-        <w:t xml:space="preserve"> respuesta del sistema cuando tiene problemas para realizar el caso de uso y no puede ser resuelta por el actor.</w:t>
+        <w:t xml:space="preserve"> </w:t>
+      </w:r>
+      <w:r>
+        <w:t>escenario que puede ocurrir cuando el</w:t>
+      </w:r>
+      <w:r>
+        <w:t xml:space="preserve"> sistema tiene problemas para realizar el caso de uso y no puede ser resuelta por el actor.</w:t>
       </w:r>
     </w:p>
     <w:p>
@@ -657,6 +664,27 @@
               <w:t>28/07/2020</w:t>
             </w:r>
           </w:p>
+          <w:p>
+            <w:pPr>
+              <w:spacing w:after="0" w:line="276" w:lineRule="auto"/>
+              <w:jc w:val="both"/>
+              <w:rPr>
+                <w:rFonts w:ascii="Arial" w:hAnsi="Arial" w:cs="Arial"/>
+                <w:sz w:val="24"/>
+                <w:szCs w:val="24"/>
+                <w:lang w:val="es-ES"/>
+              </w:rPr>
+            </w:pPr>
+            <w:r>
+              <w:rPr>
+                <w:rFonts w:ascii="Arial" w:hAnsi="Arial" w:cs="Arial"/>
+                <w:sz w:val="24"/>
+                <w:szCs w:val="24"/>
+                <w:lang w:val="es-ES"/>
+              </w:rPr>
+              <w:t>30/07/2020</w:t>
+            </w:r>
+          </w:p>
         </w:tc>
       </w:tr>
       <w:tr>
@@ -1024,7 +1052,55 @@
                 <w:sz w:val="24"/>
                 <w:szCs w:val="24"/>
               </w:rPr>
-              <w:t>El sistema muestra la interfaz “Registro de equipo”, la cual contiene</w:t>
+              <w:t xml:space="preserve">El sistema </w:t>
+            </w:r>
+            <w:r>
+              <w:rPr>
+                <w:rFonts w:ascii="Arial" w:hAnsi="Arial" w:cs="Arial"/>
+                <w:sz w:val="24"/>
+                <w:szCs w:val="24"/>
+              </w:rPr>
+              <w:t xml:space="preserve">accede a la base de datos para recuperar los nombres de los técnicos, posteriormente </w:t>
+            </w:r>
+            <w:r>
+              <w:rPr>
+                <w:rFonts w:ascii="Arial" w:hAnsi="Arial" w:cs="Arial"/>
+                <w:sz w:val="24"/>
+                <w:szCs w:val="24"/>
+              </w:rPr>
+              <w:t>muestra la interfaz</w:t>
+            </w:r>
+            <w:r>
+              <w:rPr>
+                <w:rFonts w:ascii="Arial" w:hAnsi="Arial" w:cs="Arial"/>
+                <w:sz w:val="24"/>
+                <w:szCs w:val="24"/>
+              </w:rPr>
+              <w:t xml:space="preserve"> </w:t>
+            </w:r>
+            <w:r>
+              <w:rPr>
+                <w:rFonts w:ascii="Arial" w:hAnsi="Arial" w:cs="Arial"/>
+                <w:sz w:val="24"/>
+                <w:szCs w:val="24"/>
+              </w:rPr>
+              <w:t>“Registro de equipo</w:t>
+            </w:r>
+            <w:r>
+              <w:rPr>
+                <w:rFonts w:ascii="Arial" w:hAnsi="Arial" w:cs="Arial"/>
+                <w:sz w:val="24"/>
+                <w:szCs w:val="24"/>
+              </w:rPr>
+              <w:t xml:space="preserve"> 1</w:t>
+            </w:r>
+            <w:r>
+              <w:rPr>
+                <w:rFonts w:ascii="Arial" w:hAnsi="Arial" w:cs="Arial"/>
+                <w:sz w:val="24"/>
+                <w:szCs w:val="24"/>
+              </w:rPr>
+              <w:t>”, la cual contiene</w:t>
             </w:r>
             <w:r>
               <w:rPr>
@@ -1048,6 +1124,14 @@
                 <w:sz w:val="24"/>
                 <w:szCs w:val="24"/>
               </w:rPr>
+              <w:t xml:space="preserve"> por el sistema</w:t>
+            </w:r>
+            <w:r>
+              <w:rPr>
+                <w:rFonts w:ascii="Arial" w:hAnsi="Arial" w:cs="Arial"/>
+                <w:sz w:val="24"/>
+                <w:szCs w:val="24"/>
+              </w:rPr>
               <w:t>,</w:t>
             </w:r>
             <w:r>
@@ -1064,7 +1148,39 @@
                 <w:sz w:val="24"/>
                 <w:szCs w:val="24"/>
               </w:rPr>
-              <w:t>una lista con los nombres de los técnicos, una lista para con los estados posibles del equipo, campos para ingresar</w:t>
+              <w:t xml:space="preserve">una lista con los nombres </w:t>
+            </w:r>
+            <w:r>
+              <w:rPr>
+                <w:rFonts w:ascii="Arial" w:hAnsi="Arial" w:cs="Arial"/>
+                <w:sz w:val="24"/>
+                <w:szCs w:val="24"/>
+              </w:rPr>
+              <w:t>recuperados desde la base de datos,</w:t>
+            </w:r>
+            <w:r>
+              <w:rPr>
+                <w:rFonts w:ascii="Arial" w:hAnsi="Arial" w:cs="Arial"/>
+                <w:sz w:val="24"/>
+                <w:szCs w:val="24"/>
+              </w:rPr>
+              <w:t xml:space="preserve"> una lista </w:t>
+            </w:r>
+            <w:r>
+              <w:rPr>
+                <w:rFonts w:ascii="Arial" w:hAnsi="Arial" w:cs="Arial"/>
+                <w:sz w:val="24"/>
+                <w:szCs w:val="24"/>
+              </w:rPr>
+              <w:t>de los</w:t>
+            </w:r>
+            <w:r>
+              <w:rPr>
+                <w:rFonts w:ascii="Arial" w:hAnsi="Arial" w:cs="Arial"/>
+                <w:sz w:val="24"/>
+                <w:szCs w:val="24"/>
+              </w:rPr>
+              <w:t xml:space="preserve"> estados posibles del equipo, campos para ingresar</w:t>
             </w:r>
             <w:r>
               <w:rPr>
@@ -1144,31 +1260,31 @@
                 <w:sz w:val="24"/>
                 <w:szCs w:val="24"/>
               </w:rPr>
-              <w:t>e del equipo, garantía del equipo, defectos reportados del equipo</w:t>
-            </w:r>
-            <w:r>
-              <w:rPr>
-                <w:rFonts w:ascii="Arial" w:hAnsi="Arial" w:cs="Arial"/>
-                <w:sz w:val="24"/>
-                <w:szCs w:val="24"/>
-              </w:rPr>
-              <w:t xml:space="preserve"> y</w:t>
-            </w:r>
-            <w:r>
-              <w:rPr>
-                <w:rFonts w:ascii="Arial" w:hAnsi="Arial" w:cs="Arial"/>
-                <w:sz w:val="24"/>
-                <w:szCs w:val="24"/>
-              </w:rPr>
-              <w:t xml:space="preserve"> observaciones del equipo</w:t>
-            </w:r>
-            <w:r>
-              <w:rPr>
-                <w:rFonts w:ascii="Arial" w:hAnsi="Arial" w:cs="Arial"/>
-                <w:sz w:val="24"/>
-                <w:szCs w:val="24"/>
-              </w:rPr>
-              <w:t xml:space="preserve">, así como </w:t>
+              <w:t>e del equipo, garantía del equipo</w:t>
+            </w:r>
+            <w:r>
+              <w:rPr>
+                <w:rFonts w:ascii="Arial" w:hAnsi="Arial" w:cs="Arial"/>
+                <w:sz w:val="24"/>
+                <w:szCs w:val="24"/>
+              </w:rPr>
+              <w:t xml:space="preserve"> (opcional)</w:t>
+            </w:r>
+            <w:r>
+              <w:rPr>
+                <w:rFonts w:ascii="Arial" w:hAnsi="Arial" w:cs="Arial"/>
+                <w:sz w:val="24"/>
+                <w:szCs w:val="24"/>
+              </w:rPr>
+              <w:t xml:space="preserve">, </w:t>
+            </w:r>
+            <w:r>
+              <w:rPr>
+                <w:rFonts w:ascii="Arial" w:hAnsi="Arial" w:cs="Arial"/>
+                <w:sz w:val="24"/>
+                <w:szCs w:val="24"/>
+              </w:rPr>
+              <w:t xml:space="preserve">así como </w:t>
             </w:r>
             <w:r>
               <w:rPr>
@@ -1200,7 +1316,87 @@
                 <w:sz w:val="24"/>
                 <w:szCs w:val="24"/>
               </w:rPr>
-              <w:t xml:space="preserve"> con maletín, cargador, batería y accesorio, una opción para elegir la fecha de entrega del equipo y los botones  “Registrar” y “Volver”.</w:t>
+              <w:t xml:space="preserve"> con maletín, cargador, batería y</w:t>
+            </w:r>
+            <w:r>
+              <w:rPr>
+                <w:rFonts w:ascii="Arial" w:hAnsi="Arial" w:cs="Arial"/>
+                <w:sz w:val="24"/>
+                <w:szCs w:val="24"/>
+              </w:rPr>
+              <w:t>/o</w:t>
+            </w:r>
+            <w:r>
+              <w:rPr>
+                <w:rFonts w:ascii="Arial" w:hAnsi="Arial" w:cs="Arial"/>
+                <w:sz w:val="24"/>
+                <w:szCs w:val="24"/>
+              </w:rPr>
+              <w:t xml:space="preserve"> accesorio</w:t>
+            </w:r>
+            <w:r>
+              <w:rPr>
+                <w:rFonts w:ascii="Arial" w:hAnsi="Arial" w:cs="Arial"/>
+                <w:sz w:val="24"/>
+                <w:szCs w:val="24"/>
+              </w:rPr>
+              <w:t xml:space="preserve">, </w:t>
+            </w:r>
+            <w:r>
+              <w:rPr>
+                <w:rFonts w:ascii="Arial" w:hAnsi="Arial" w:cs="Arial"/>
+                <w:sz w:val="24"/>
+                <w:szCs w:val="24"/>
+              </w:rPr>
+              <w:t xml:space="preserve">los botones  </w:t>
+            </w:r>
+            <w:r>
+              <w:rPr>
+                <w:rFonts w:ascii="Arial" w:hAnsi="Arial" w:cs="Arial"/>
+                <w:sz w:val="24"/>
+                <w:szCs w:val="24"/>
+              </w:rPr>
+              <w:t>“Siguiente”</w:t>
+            </w:r>
+            <w:r>
+              <w:rPr>
+                <w:rFonts w:ascii="Arial" w:hAnsi="Arial" w:cs="Arial"/>
+                <w:sz w:val="24"/>
+                <w:szCs w:val="24"/>
+              </w:rPr>
+              <w:t xml:space="preserve"> y “Volver”</w:t>
+            </w:r>
+            <w:r>
+              <w:rPr>
+                <w:rFonts w:ascii="Arial" w:hAnsi="Arial" w:cs="Arial"/>
+                <w:sz w:val="24"/>
+                <w:szCs w:val="24"/>
+              </w:rPr>
+              <w:t xml:space="preserve"> activados más el botón “</w:t>
+            </w:r>
+            <w:r>
+              <w:rPr>
+                <w:rFonts w:ascii="Arial" w:hAnsi="Arial" w:cs="Arial"/>
+                <w:sz w:val="24"/>
+                <w:szCs w:val="24"/>
+              </w:rPr>
+              <w:t>Registrar</w:t>
+            </w:r>
+            <w:r>
+              <w:rPr>
+                <w:rFonts w:ascii="Arial" w:hAnsi="Arial" w:cs="Arial"/>
+                <w:sz w:val="24"/>
+                <w:szCs w:val="24"/>
+              </w:rPr>
+              <w:t>” desactivado</w:t>
+            </w:r>
+            <w:r>
+              <w:rPr>
+                <w:rFonts w:ascii="Arial" w:hAnsi="Arial" w:cs="Arial"/>
+                <w:sz w:val="24"/>
+                <w:szCs w:val="24"/>
+              </w:rPr>
+              <w:t>.</w:t>
             </w:r>
           </w:p>
           <w:p>
@@ -1272,7 +1468,23 @@
                 <w:sz w:val="24"/>
                 <w:szCs w:val="24"/>
               </w:rPr>
-              <w:t xml:space="preserve"> presiona la opción “Registrar” (ver FA1, FA2</w:t>
+              <w:t xml:space="preserve"> presiona la opción “</w:t>
+            </w:r>
+            <w:r>
+              <w:rPr>
+                <w:rFonts w:ascii="Arial" w:hAnsi="Arial" w:cs="Arial"/>
+                <w:sz w:val="24"/>
+                <w:szCs w:val="24"/>
+              </w:rPr>
+              <w:t>Siguiente</w:t>
+            </w:r>
+            <w:r>
+              <w:rPr>
+                <w:rFonts w:ascii="Arial" w:hAnsi="Arial" w:cs="Arial"/>
+                <w:sz w:val="24"/>
+                <w:szCs w:val="24"/>
+              </w:rPr>
+              <w:t>” (ver FA1, FA2</w:t>
             </w:r>
             <w:r>
               <w:rPr>
@@ -1281,6 +1493,14 @@
                 <w:szCs w:val="24"/>
               </w:rPr>
               <w:t>, FA3</w:t>
+            </w:r>
+            <w:r>
+              <w:rPr>
+                <w:rFonts w:ascii="Arial" w:hAnsi="Arial" w:cs="Arial"/>
+                <w:sz w:val="24"/>
+                <w:szCs w:val="24"/>
+              </w:rPr>
+              <w:t>, FA4</w:t>
             </w:r>
             <w:r>
               <w:rPr>
@@ -1312,7 +1532,103 @@
                 <w:sz w:val="24"/>
                 <w:szCs w:val="24"/>
               </w:rPr>
-              <w:t>El sistema valida que los datos obligatorios se hayan ingresado</w:t>
+              <w:t xml:space="preserve">El sistema muestra la interfaz “Registro de equipo 2”, la cual contiene campos de texto para ingresar los </w:t>
+            </w:r>
+            <w:r>
+              <w:rPr>
+                <w:rFonts w:ascii="Arial" w:hAnsi="Arial" w:cs="Arial"/>
+                <w:sz w:val="24"/>
+                <w:szCs w:val="24"/>
+              </w:rPr>
+              <w:t>defectos reportados del equipo</w:t>
+            </w:r>
+            <w:r>
+              <w:rPr>
+                <w:rFonts w:ascii="Arial" w:hAnsi="Arial" w:cs="Arial"/>
+                <w:sz w:val="24"/>
+                <w:szCs w:val="24"/>
+              </w:rPr>
+              <w:t>,</w:t>
+            </w:r>
+            <w:r>
+              <w:rPr>
+                <w:rFonts w:ascii="Arial" w:hAnsi="Arial" w:cs="Arial"/>
+                <w:sz w:val="24"/>
+                <w:szCs w:val="24"/>
+              </w:rPr>
+              <w:t xml:space="preserve"> observaciones del equipo</w:t>
+            </w:r>
+            <w:r>
+              <w:rPr>
+                <w:rFonts w:ascii="Arial" w:hAnsi="Arial" w:cs="Arial"/>
+                <w:sz w:val="24"/>
+                <w:szCs w:val="24"/>
+              </w:rPr>
+              <w:t xml:space="preserve"> (opcional)</w:t>
+            </w:r>
+            <w:r>
+              <w:rPr>
+                <w:rFonts w:ascii="Arial" w:hAnsi="Arial" w:cs="Arial"/>
+                <w:sz w:val="24"/>
+                <w:szCs w:val="24"/>
+              </w:rPr>
+              <w:t>,</w:t>
+            </w:r>
+            <w:r>
+              <w:rPr>
+                <w:rFonts w:ascii="Arial" w:hAnsi="Arial" w:cs="Arial"/>
+                <w:sz w:val="24"/>
+                <w:szCs w:val="24"/>
+              </w:rPr>
+              <w:t xml:space="preserve"> el total a pagar y el anticipo que recibió por el servicio (opcional), los botones </w:t>
+            </w:r>
+            <w:r>
+              <w:rPr>
+                <w:rFonts w:ascii="Arial" w:hAnsi="Arial" w:cs="Arial"/>
+                <w:sz w:val="24"/>
+                <w:szCs w:val="24"/>
+              </w:rPr>
+              <w:t>“A</w:t>
+            </w:r>
+            <w:r>
+              <w:rPr>
+                <w:rFonts w:ascii="Arial" w:hAnsi="Arial" w:cs="Arial"/>
+                <w:sz w:val="24"/>
+                <w:szCs w:val="24"/>
+              </w:rPr>
+              <w:t>nterior” y “Volver”</w:t>
+            </w:r>
+            <w:r>
+              <w:rPr>
+                <w:rFonts w:ascii="Arial" w:hAnsi="Arial" w:cs="Arial"/>
+                <w:sz w:val="24"/>
+                <w:szCs w:val="24"/>
+              </w:rPr>
+              <w:t xml:space="preserve"> </w:t>
+            </w:r>
+            <w:r>
+              <w:rPr>
+                <w:rFonts w:ascii="Arial" w:hAnsi="Arial" w:cs="Arial"/>
+                <w:sz w:val="24"/>
+                <w:szCs w:val="24"/>
+              </w:rPr>
+              <w:t>activados</w:t>
+            </w:r>
+            <w:r>
+              <w:rPr>
+                <w:rFonts w:ascii="Arial" w:hAnsi="Arial" w:cs="Arial"/>
+                <w:sz w:val="24"/>
+                <w:szCs w:val="24"/>
+              </w:rPr>
+              <w:t xml:space="preserve"> más el botón “Registrar”</w:t>
+            </w:r>
+            <w:r>
+              <w:rPr>
+                <w:rFonts w:ascii="Arial" w:hAnsi="Arial" w:cs="Arial"/>
+                <w:sz w:val="24"/>
+                <w:szCs w:val="24"/>
+              </w:rPr>
+              <w:t xml:space="preserve"> desactivado</w:t>
             </w:r>
             <w:r>
               <w:rPr>
@@ -1344,7 +1660,160 @@
                 <w:sz w:val="24"/>
                 <w:szCs w:val="24"/>
               </w:rPr>
-              <w:t>El sistema accede a la base de datos para guardar la información, limpia los campos y genera un contrato para mostrarlo en archivo PDF posteriormente</w:t>
+              <w:t>El técnico ingresa la información obligatoria y, opcionalmente, la información extra que pide el sistema</w:t>
+            </w:r>
+            <w:r>
+              <w:rPr>
+                <w:rFonts w:ascii="Arial" w:hAnsi="Arial" w:cs="Arial"/>
+                <w:sz w:val="24"/>
+                <w:szCs w:val="24"/>
+              </w:rPr>
+              <w:t xml:space="preserve"> (ver</w:t>
+            </w:r>
+            <w:r>
+              <w:rPr>
+                <w:rFonts w:ascii="Arial" w:hAnsi="Arial" w:cs="Arial"/>
+                <w:sz w:val="24"/>
+                <w:szCs w:val="24"/>
+              </w:rPr>
+              <w:t xml:space="preserve"> FA1, FA2,</w:t>
+            </w:r>
+            <w:r>
+              <w:rPr>
+                <w:rFonts w:ascii="Arial" w:hAnsi="Arial" w:cs="Arial"/>
+                <w:sz w:val="24"/>
+                <w:szCs w:val="24"/>
+              </w:rPr>
+              <w:t xml:space="preserve"> FA5, FA6)</w:t>
+            </w:r>
+            <w:r>
+              <w:rPr>
+                <w:rFonts w:ascii="Arial" w:hAnsi="Arial" w:cs="Arial"/>
+                <w:sz w:val="24"/>
+                <w:szCs w:val="24"/>
+              </w:rPr>
+              <w:t>.</w:t>
+            </w:r>
+          </w:p>
+          <w:p>
+            <w:pPr>
+              <w:pStyle w:val="Prrafodelista"/>
+              <w:numPr>
+                <w:ilvl w:val="0"/>
+                <w:numId w:val="1"/>
+              </w:numPr>
+              <w:spacing w:after="0"/>
+              <w:jc w:val="both"/>
+              <w:rPr>
+                <w:rFonts w:ascii="Arial" w:hAnsi="Arial" w:cs="Arial"/>
+                <w:sz w:val="24"/>
+                <w:szCs w:val="24"/>
+              </w:rPr>
+            </w:pPr>
+            <w:r>
+              <w:rPr>
+                <w:rFonts w:ascii="Arial" w:hAnsi="Arial" w:cs="Arial"/>
+                <w:sz w:val="24"/>
+                <w:szCs w:val="24"/>
+              </w:rPr>
+              <w:t>El sistema activa el botón “Registrar</w:t>
+            </w:r>
+            <w:r>
+              <w:rPr>
+                <w:rFonts w:ascii="Arial" w:hAnsi="Arial" w:cs="Arial"/>
+                <w:sz w:val="24"/>
+                <w:szCs w:val="24"/>
+              </w:rPr>
+              <w:t>”.</w:t>
+            </w:r>
+          </w:p>
+          <w:p>
+            <w:pPr>
+              <w:pStyle w:val="Prrafodelista"/>
+              <w:numPr>
+                <w:ilvl w:val="0"/>
+                <w:numId w:val="1"/>
+              </w:numPr>
+              <w:spacing w:after="0"/>
+              <w:jc w:val="both"/>
+              <w:rPr>
+                <w:rFonts w:ascii="Arial" w:hAnsi="Arial" w:cs="Arial"/>
+                <w:sz w:val="24"/>
+                <w:szCs w:val="24"/>
+              </w:rPr>
+            </w:pPr>
+            <w:r>
+              <w:rPr>
+                <w:rFonts w:ascii="Arial" w:hAnsi="Arial" w:cs="Arial"/>
+                <w:sz w:val="24"/>
+                <w:szCs w:val="24"/>
+              </w:rPr>
+              <w:t>El técnico presiona la opción “Registrar”.</w:t>
+            </w:r>
+          </w:p>
+          <w:p>
+            <w:pPr>
+              <w:pStyle w:val="Prrafodelista"/>
+              <w:numPr>
+                <w:ilvl w:val="0"/>
+                <w:numId w:val="1"/>
+              </w:numPr>
+              <w:spacing w:after="0"/>
+              <w:jc w:val="both"/>
+              <w:rPr>
+                <w:rFonts w:ascii="Arial" w:hAnsi="Arial" w:cs="Arial"/>
+                <w:sz w:val="24"/>
+                <w:szCs w:val="24"/>
+              </w:rPr>
+            </w:pPr>
+            <w:r>
+              <w:rPr>
+                <w:rFonts w:ascii="Arial" w:hAnsi="Arial" w:cs="Arial"/>
+                <w:sz w:val="24"/>
+                <w:szCs w:val="24"/>
+              </w:rPr>
+              <w:t>El sistema valida que los datos obligatorios se hayan ingresado</w:t>
+            </w:r>
+            <w:r>
+              <w:rPr>
+                <w:rFonts w:ascii="Arial" w:hAnsi="Arial" w:cs="Arial"/>
+                <w:sz w:val="24"/>
+                <w:szCs w:val="24"/>
+              </w:rPr>
+              <w:t>.</w:t>
+            </w:r>
+          </w:p>
+          <w:p>
+            <w:pPr>
+              <w:pStyle w:val="Prrafodelista"/>
+              <w:numPr>
+                <w:ilvl w:val="0"/>
+                <w:numId w:val="1"/>
+              </w:numPr>
+              <w:spacing w:after="0"/>
+              <w:jc w:val="both"/>
+              <w:rPr>
+                <w:rFonts w:ascii="Arial" w:hAnsi="Arial" w:cs="Arial"/>
+                <w:sz w:val="24"/>
+                <w:szCs w:val="24"/>
+              </w:rPr>
+            </w:pPr>
+            <w:r>
+              <w:rPr>
+                <w:rFonts w:ascii="Arial" w:hAnsi="Arial" w:cs="Arial"/>
+                <w:sz w:val="24"/>
+                <w:szCs w:val="24"/>
+              </w:rPr>
+              <w:t xml:space="preserve">El sistema accede a la base de datos para guardar la información, limpia los campos y genera un </w:t>
+            </w:r>
+            <w:r>
+              <w:rPr>
+                <w:rFonts w:ascii="Arial" w:hAnsi="Arial" w:cs="Arial"/>
+                <w:sz w:val="24"/>
+                <w:szCs w:val="24"/>
+              </w:rPr>
+              <w:lastRenderedPageBreak/>
+              <w:t>contrato para mostrarlo en archivo PDF posteriormente</w:t>
             </w:r>
             <w:r>
               <w:rPr>
@@ -1435,6 +1904,7 @@
                 <w:szCs w:val="24"/>
                 <w:lang w:val="es-ES"/>
               </w:rPr>
+              <w:lastRenderedPageBreak/>
               <w:t>Flujos Alternos:</w:t>
             </w:r>
           </w:p>
@@ -1671,7 +2141,6 @@
                 <w:szCs w:val="24"/>
                 <w:lang w:val="es-ES"/>
               </w:rPr>
-              <w:lastRenderedPageBreak/>
               <w:t xml:space="preserve">El técnico </w:t>
             </w:r>
             <w:r>
@@ -1979,7 +2448,25 @@
                 <w:szCs w:val="24"/>
                 <w:lang w:val="es-ES"/>
               </w:rPr>
-              <w:t>El técnico ingresa la información extra requerida por el sistema y selecciona la opción “Registrar”.</w:t>
+              <w:t>El técnico ingresa la información extra requerida por el sistema y selecciona la opción “</w:t>
+            </w:r>
+            <w:r>
+              <w:rPr>
+                <w:rFonts w:ascii="Arial" w:hAnsi="Arial" w:cs="Arial"/>
+                <w:sz w:val="24"/>
+                <w:szCs w:val="24"/>
+                <w:lang w:val="es-ES"/>
+              </w:rPr>
+              <w:t>Siguiente</w:t>
+            </w:r>
+            <w:r>
+              <w:rPr>
+                <w:rFonts w:ascii="Arial" w:hAnsi="Arial" w:cs="Arial"/>
+                <w:sz w:val="24"/>
+                <w:szCs w:val="24"/>
+                <w:lang w:val="es-ES"/>
+              </w:rPr>
+              <w:t>”.</w:t>
             </w:r>
           </w:p>
           <w:p>
@@ -2038,25 +2525,346 @@
                 <w:szCs w:val="24"/>
                 <w:lang w:val="es-ES"/>
               </w:rPr>
-              <w:t>FA</w:t>
-            </w:r>
-            <w:r>
-              <w:rPr>
-                <w:rFonts w:ascii="Arial" w:hAnsi="Arial" w:cs="Arial"/>
-                <w:sz w:val="24"/>
-                <w:szCs w:val="24"/>
-                <w:lang w:val="es-ES"/>
-              </w:rPr>
-              <w:t>4</w:t>
-            </w:r>
-            <w:r>
-              <w:rPr>
-                <w:rFonts w:ascii="Arial" w:hAnsi="Arial" w:cs="Arial"/>
-                <w:sz w:val="24"/>
-                <w:szCs w:val="24"/>
-                <w:lang w:val="es-ES"/>
-              </w:rPr>
-              <w:t xml:space="preserve"> Hay campos obligatorios vacíos:</w:t>
+              <w:t>FA4 El técnico presiona la opción “Siguiente” sin</w:t>
+            </w:r>
+            <w:r>
+              <w:rPr>
+                <w:rFonts w:ascii="Arial" w:hAnsi="Arial" w:cs="Arial"/>
+                <w:sz w:val="24"/>
+                <w:szCs w:val="24"/>
+                <w:lang w:val="es-ES"/>
+              </w:rPr>
+              <w:t xml:space="preserve"> información </w:t>
+            </w:r>
+            <w:r>
+              <w:rPr>
+                <w:rFonts w:ascii="Arial" w:hAnsi="Arial" w:cs="Arial"/>
+                <w:sz w:val="24"/>
+                <w:szCs w:val="24"/>
+                <w:lang w:val="es-ES"/>
+              </w:rPr>
+              <w:t>o con información parcial:</w:t>
+            </w:r>
+          </w:p>
+          <w:p>
+            <w:pPr>
+              <w:pStyle w:val="Prrafodelista"/>
+              <w:numPr>
+                <w:ilvl w:val="0"/>
+                <w:numId w:val="21"/>
+              </w:numPr>
+              <w:spacing w:after="0"/>
+              <w:jc w:val="both"/>
+              <w:rPr>
+                <w:rFonts w:ascii="Arial" w:hAnsi="Arial" w:cs="Arial"/>
+                <w:sz w:val="24"/>
+                <w:szCs w:val="24"/>
+                <w:lang w:val="es-ES"/>
+              </w:rPr>
+            </w:pPr>
+            <w:r>
+              <w:rPr>
+                <w:rFonts w:ascii="Arial" w:hAnsi="Arial" w:cs="Arial"/>
+                <w:sz w:val="24"/>
+                <w:szCs w:val="24"/>
+                <w:lang w:val="es-ES"/>
+              </w:rPr>
+              <w:t>Ir al paso 4 del flujo normal.</w:t>
+            </w:r>
+          </w:p>
+          <w:p>
+            <w:pPr>
+              <w:spacing w:after="0"/>
+              <w:jc w:val="both"/>
+              <w:rPr>
+                <w:rFonts w:ascii="Arial" w:hAnsi="Arial" w:cs="Arial"/>
+                <w:sz w:val="24"/>
+                <w:szCs w:val="24"/>
+                <w:lang w:val="es-ES"/>
+              </w:rPr>
+            </w:pPr>
+          </w:p>
+          <w:p>
+            <w:pPr>
+              <w:spacing w:after="0"/>
+              <w:jc w:val="both"/>
+              <w:rPr>
+                <w:rFonts w:ascii="Arial" w:hAnsi="Arial" w:cs="Arial"/>
+                <w:sz w:val="24"/>
+                <w:szCs w:val="24"/>
+                <w:lang w:val="es-ES"/>
+              </w:rPr>
+            </w:pPr>
+            <w:r>
+              <w:rPr>
+                <w:rFonts w:ascii="Arial" w:hAnsi="Arial" w:cs="Arial"/>
+                <w:sz w:val="24"/>
+                <w:szCs w:val="24"/>
+                <w:lang w:val="es-ES"/>
+              </w:rPr>
+              <w:lastRenderedPageBreak/>
+              <w:t>FA5 El técnico presiona la opción “Anterior”</w:t>
+            </w:r>
+            <w:r>
+              <w:rPr>
+                <w:rFonts w:ascii="Arial" w:hAnsi="Arial" w:cs="Arial"/>
+                <w:sz w:val="24"/>
+                <w:szCs w:val="24"/>
+                <w:lang w:val="es-ES"/>
+              </w:rPr>
+              <w:t xml:space="preserve"> </w:t>
+            </w:r>
+            <w:r>
+              <w:rPr>
+                <w:rFonts w:ascii="Arial" w:hAnsi="Arial" w:cs="Arial"/>
+                <w:sz w:val="24"/>
+                <w:szCs w:val="24"/>
+                <w:lang w:val="es-ES"/>
+              </w:rPr>
+              <w:t>sin información o con información parcial</w:t>
+            </w:r>
+            <w:r>
+              <w:rPr>
+                <w:rFonts w:ascii="Arial" w:hAnsi="Arial" w:cs="Arial"/>
+                <w:sz w:val="24"/>
+                <w:szCs w:val="24"/>
+                <w:lang w:val="es-ES"/>
+              </w:rPr>
+              <w:t>:</w:t>
+            </w:r>
+          </w:p>
+          <w:p>
+            <w:pPr>
+              <w:pStyle w:val="Prrafodelista"/>
+              <w:numPr>
+                <w:ilvl w:val="0"/>
+                <w:numId w:val="22"/>
+              </w:numPr>
+              <w:spacing w:after="0"/>
+              <w:jc w:val="both"/>
+              <w:rPr>
+                <w:rFonts w:ascii="Arial" w:hAnsi="Arial" w:cs="Arial"/>
+                <w:sz w:val="24"/>
+                <w:szCs w:val="24"/>
+                <w:lang w:val="es-ES"/>
+              </w:rPr>
+            </w:pPr>
+            <w:r>
+              <w:rPr>
+                <w:rFonts w:ascii="Arial" w:hAnsi="Arial" w:cs="Arial"/>
+                <w:sz w:val="24"/>
+                <w:szCs w:val="24"/>
+                <w:lang w:val="es-ES"/>
+              </w:rPr>
+              <w:t>El sistema muestra la interfaz “Registro de equipo 1” en el estado que tenía antes</w:t>
+            </w:r>
+            <w:r>
+              <w:rPr>
+                <w:rFonts w:ascii="Arial" w:hAnsi="Arial" w:cs="Arial"/>
+                <w:sz w:val="24"/>
+                <w:szCs w:val="24"/>
+                <w:lang w:val="es-ES"/>
+              </w:rPr>
+              <w:t xml:space="preserve"> de cambiar de interfaz</w:t>
+            </w:r>
+            <w:r>
+              <w:rPr>
+                <w:rFonts w:ascii="Arial" w:hAnsi="Arial" w:cs="Arial"/>
+                <w:sz w:val="24"/>
+                <w:szCs w:val="24"/>
+                <w:lang w:val="es-ES"/>
+              </w:rPr>
+              <w:t>.</w:t>
+            </w:r>
+          </w:p>
+          <w:p>
+            <w:pPr>
+              <w:spacing w:after="0"/>
+              <w:jc w:val="both"/>
+              <w:rPr>
+                <w:rFonts w:ascii="Arial" w:hAnsi="Arial" w:cs="Arial"/>
+                <w:sz w:val="24"/>
+                <w:szCs w:val="24"/>
+                <w:lang w:val="es-ES"/>
+              </w:rPr>
+            </w:pPr>
+          </w:p>
+          <w:p>
+            <w:pPr>
+              <w:spacing w:after="0"/>
+              <w:jc w:val="both"/>
+              <w:rPr>
+                <w:rFonts w:ascii="Arial" w:hAnsi="Arial" w:cs="Arial"/>
+                <w:sz w:val="24"/>
+                <w:szCs w:val="24"/>
+                <w:lang w:val="es-ES"/>
+              </w:rPr>
+            </w:pPr>
+            <w:r>
+              <w:rPr>
+                <w:rFonts w:ascii="Arial" w:hAnsi="Arial" w:cs="Arial"/>
+                <w:sz w:val="24"/>
+                <w:szCs w:val="24"/>
+                <w:lang w:val="es-ES"/>
+              </w:rPr>
+              <w:t>FA6 El técnico ingresa monto en el campo “Anticipo”:</w:t>
+            </w:r>
+          </w:p>
+          <w:p>
+            <w:pPr>
+              <w:pStyle w:val="Prrafodelista"/>
+              <w:numPr>
+                <w:ilvl w:val="0"/>
+                <w:numId w:val="23"/>
+              </w:numPr>
+              <w:spacing w:after="0"/>
+              <w:jc w:val="both"/>
+              <w:rPr>
+                <w:rFonts w:ascii="Arial" w:hAnsi="Arial" w:cs="Arial"/>
+                <w:sz w:val="24"/>
+                <w:szCs w:val="24"/>
+                <w:lang w:val="es-ES"/>
+              </w:rPr>
+            </w:pPr>
+            <w:r>
+              <w:rPr>
+                <w:rFonts w:ascii="Arial" w:hAnsi="Arial" w:cs="Arial"/>
+                <w:sz w:val="24"/>
+                <w:szCs w:val="24"/>
+                <w:lang w:val="es-ES"/>
+              </w:rPr>
+              <w:t xml:space="preserve">El sistema resta el monto del anticipo al </w:t>
+            </w:r>
+            <w:r>
+              <w:rPr>
+                <w:rFonts w:ascii="Arial" w:hAnsi="Arial" w:cs="Arial"/>
+                <w:sz w:val="24"/>
+                <w:szCs w:val="24"/>
+                <w:lang w:val="es-ES"/>
+              </w:rPr>
+              <w:t>t</w:t>
+            </w:r>
+            <w:r>
+              <w:rPr>
+                <w:rFonts w:ascii="Arial" w:hAnsi="Arial" w:cs="Arial"/>
+                <w:sz w:val="24"/>
+                <w:szCs w:val="24"/>
+                <w:lang w:val="es-ES"/>
+              </w:rPr>
+              <w:t>otal a pagar y actualiza el</w:t>
+            </w:r>
+            <w:r>
+              <w:rPr>
+                <w:rFonts w:ascii="Arial" w:hAnsi="Arial" w:cs="Arial"/>
+                <w:sz w:val="24"/>
+                <w:szCs w:val="24"/>
+                <w:lang w:val="es-ES"/>
+              </w:rPr>
+              <w:t xml:space="preserve"> campo</w:t>
+            </w:r>
+            <w:r>
+              <w:rPr>
+                <w:rFonts w:ascii="Arial" w:hAnsi="Arial" w:cs="Arial"/>
+                <w:sz w:val="24"/>
+                <w:szCs w:val="24"/>
+                <w:lang w:val="es-ES"/>
+              </w:rPr>
+              <w:t xml:space="preserve"> </w:t>
+            </w:r>
+            <w:r>
+              <w:rPr>
+                <w:rFonts w:ascii="Arial" w:hAnsi="Arial" w:cs="Arial"/>
+                <w:sz w:val="24"/>
+                <w:szCs w:val="24"/>
+                <w:lang w:val="es-ES"/>
+              </w:rPr>
+              <w:t>“T</w:t>
+            </w:r>
+            <w:r>
+              <w:rPr>
+                <w:rFonts w:ascii="Arial" w:hAnsi="Arial" w:cs="Arial"/>
+                <w:sz w:val="24"/>
+                <w:szCs w:val="24"/>
+                <w:lang w:val="es-ES"/>
+              </w:rPr>
+              <w:t>otal a pagar</w:t>
+            </w:r>
+            <w:r>
+              <w:rPr>
+                <w:rFonts w:ascii="Arial" w:hAnsi="Arial" w:cs="Arial"/>
+                <w:sz w:val="24"/>
+                <w:szCs w:val="24"/>
+                <w:lang w:val="es-ES"/>
+              </w:rPr>
+              <w:t>”</w:t>
+            </w:r>
+            <w:r>
+              <w:rPr>
+                <w:rFonts w:ascii="Arial" w:hAnsi="Arial" w:cs="Arial"/>
+                <w:sz w:val="24"/>
+                <w:szCs w:val="24"/>
+                <w:lang w:val="es-ES"/>
+              </w:rPr>
+              <w:t>.</w:t>
+            </w:r>
+          </w:p>
+          <w:p>
+            <w:pPr>
+              <w:pStyle w:val="Prrafodelista"/>
+              <w:numPr>
+                <w:ilvl w:val="0"/>
+                <w:numId w:val="23"/>
+              </w:numPr>
+              <w:spacing w:after="0"/>
+              <w:jc w:val="both"/>
+              <w:rPr>
+                <w:rFonts w:ascii="Arial" w:hAnsi="Arial" w:cs="Arial"/>
+                <w:sz w:val="24"/>
+                <w:szCs w:val="24"/>
+                <w:lang w:val="es-ES"/>
+              </w:rPr>
+            </w:pPr>
+            <w:r>
+              <w:rPr>
+                <w:rFonts w:ascii="Arial" w:hAnsi="Arial" w:cs="Arial"/>
+                <w:sz w:val="24"/>
+                <w:szCs w:val="24"/>
+                <w:lang w:val="es-ES"/>
+              </w:rPr>
+              <w:t>Volver al paso 7 del flujo normal.</w:t>
+            </w:r>
+          </w:p>
+          <w:p>
+            <w:pPr>
+              <w:spacing w:after="0"/>
+              <w:jc w:val="both"/>
+              <w:rPr>
+                <w:rFonts w:ascii="Arial" w:hAnsi="Arial" w:cs="Arial"/>
+                <w:sz w:val="24"/>
+                <w:szCs w:val="24"/>
+                <w:lang w:val="es-ES"/>
+              </w:rPr>
+            </w:pPr>
+          </w:p>
+          <w:p>
+            <w:pPr>
+              <w:spacing w:after="0"/>
+              <w:jc w:val="both"/>
+              <w:rPr>
+                <w:rFonts w:ascii="Arial" w:hAnsi="Arial" w:cs="Arial"/>
+                <w:sz w:val="24"/>
+                <w:szCs w:val="24"/>
+                <w:lang w:val="es-ES"/>
+              </w:rPr>
+            </w:pPr>
+            <w:r>
+              <w:rPr>
+                <w:rFonts w:ascii="Arial" w:hAnsi="Arial" w:cs="Arial"/>
+                <w:sz w:val="24"/>
+                <w:szCs w:val="24"/>
+                <w:lang w:val="es-ES"/>
+              </w:rPr>
+              <w:t>FA Hay campos obligatorios vacíos:</w:t>
             </w:r>
           </w:p>
           <w:p>
@@ -2160,7 +2968,42 @@
                 <w:szCs w:val="24"/>
                 <w:lang w:val="es-ES"/>
               </w:rPr>
-              <w:t>Volver al paso 3 del flujo normal.</w:t>
+              <w:t>El técnico llena la información obligatoria faltante.</w:t>
+            </w:r>
+          </w:p>
+          <w:p>
+            <w:pPr>
+              <w:pStyle w:val="Prrafodelista"/>
+              <w:numPr>
+                <w:ilvl w:val="0"/>
+                <w:numId w:val="5"/>
+              </w:numPr>
+              <w:spacing w:after="0"/>
+              <w:jc w:val="both"/>
+              <w:rPr>
+                <w:rFonts w:ascii="Arial" w:hAnsi="Arial" w:cs="Arial"/>
+                <w:sz w:val="24"/>
+                <w:szCs w:val="24"/>
+                <w:lang w:val="es-ES"/>
+              </w:rPr>
+            </w:pPr>
+            <w:r>
+              <w:rPr>
+                <w:rFonts w:ascii="Arial" w:hAnsi="Arial" w:cs="Arial"/>
+                <w:sz w:val="24"/>
+                <w:szCs w:val="24"/>
+                <w:lang w:val="es-ES"/>
+              </w:rPr>
+              <w:t>Volver al paso 7 del flujo normal</w:t>
+            </w:r>
+            <w:r>
+              <w:rPr>
+                <w:rFonts w:ascii="Arial" w:hAnsi="Arial" w:cs="Arial"/>
+                <w:sz w:val="24"/>
+                <w:szCs w:val="24"/>
+                <w:lang w:val="es-ES"/>
+              </w:rPr>
+              <w:t>.</w:t>
             </w:r>
           </w:p>
         </w:tc>
@@ -2431,7 +3274,6 @@
                 <w:szCs w:val="24"/>
                 <w:lang w:val="es-ES"/>
               </w:rPr>
-              <w:lastRenderedPageBreak/>
               <w:t xml:space="preserve">Incluye: </w:t>
             </w:r>
           </w:p>
@@ -2455,7 +3297,29 @@
                 <w:szCs w:val="24"/>
                 <w:lang w:val="es-ES"/>
               </w:rPr>
-              <w:t>(relación Include)</w:t>
+              <w:t xml:space="preserve">(relación </w:t>
+            </w:r>
+            <w:proofErr w:type="spellStart"/>
+            <w:r>
+              <w:rPr>
+                <w:rFonts w:ascii="Arial" w:hAnsi="Arial" w:cs="Arial"/>
+                <w:b/>
+                <w:sz w:val="24"/>
+                <w:szCs w:val="24"/>
+                <w:lang w:val="es-ES"/>
+              </w:rPr>
+              <w:t>Include</w:t>
+            </w:r>
+            <w:proofErr w:type="spellEnd"/>
+            <w:r>
+              <w:rPr>
+                <w:rFonts w:ascii="Arial" w:hAnsi="Arial" w:cs="Arial"/>
+                <w:b/>
+                <w:sz w:val="24"/>
+                <w:szCs w:val="24"/>
+                <w:lang w:val="es-ES"/>
+              </w:rPr>
+              <w:t>)</w:t>
             </w:r>
           </w:p>
         </w:tc>
@@ -2550,7 +3414,29 @@
                 <w:szCs w:val="24"/>
                 <w:lang w:val="es-ES"/>
               </w:rPr>
-              <w:t>(relación Extend)</w:t>
+              <w:t xml:space="preserve">(relación </w:t>
+            </w:r>
+            <w:proofErr w:type="spellStart"/>
+            <w:r>
+              <w:rPr>
+                <w:rFonts w:ascii="Arial" w:hAnsi="Arial" w:cs="Arial"/>
+                <w:b/>
+                <w:sz w:val="24"/>
+                <w:szCs w:val="24"/>
+                <w:lang w:val="es-ES"/>
+              </w:rPr>
+              <w:t>Extend</w:t>
+            </w:r>
+            <w:proofErr w:type="spellEnd"/>
+            <w:r>
+              <w:rPr>
+                <w:rFonts w:ascii="Arial" w:hAnsi="Arial" w:cs="Arial"/>
+                <w:b/>
+                <w:sz w:val="24"/>
+                <w:szCs w:val="24"/>
+                <w:lang w:val="es-ES"/>
+              </w:rPr>
+              <w:t>)</w:t>
             </w:r>
           </w:p>
         </w:tc>
@@ -2897,6 +3783,7 @@
                 <w:szCs w:val="24"/>
                 <w:lang w:val="es-ES"/>
               </w:rPr>
+              <w:lastRenderedPageBreak/>
               <w:t>Fecha de creación:</w:t>
             </w:r>
           </w:p>
@@ -2994,6 +3881,15 @@
                 <w:lang w:val="es-ES"/>
               </w:rPr>
             </w:pPr>
+            <w:r>
+              <w:rPr>
+                <w:rFonts w:ascii="Arial" w:hAnsi="Arial" w:cs="Arial"/>
+                <w:sz w:val="24"/>
+                <w:szCs w:val="24"/>
+                <w:lang w:val="es-ES"/>
+              </w:rPr>
+              <w:t>30/07/2020</w:t>
+            </w:r>
           </w:p>
         </w:tc>
       </w:tr>
@@ -3385,7 +4281,23 @@
                 <w:sz w:val="24"/>
                 <w:szCs w:val="24"/>
               </w:rPr>
-              <w:t xml:space="preserve">, un botón para </w:t>
+              <w:t>, un botón</w:t>
+            </w:r>
+            <w:r>
+              <w:rPr>
+                <w:rFonts w:ascii="Arial" w:hAnsi="Arial" w:cs="Arial"/>
+                <w:sz w:val="24"/>
+                <w:szCs w:val="24"/>
+              </w:rPr>
+              <w:t xml:space="preserve"> activado</w:t>
+            </w:r>
+            <w:r>
+              <w:rPr>
+                <w:rFonts w:ascii="Arial" w:hAnsi="Arial" w:cs="Arial"/>
+                <w:sz w:val="24"/>
+                <w:szCs w:val="24"/>
+              </w:rPr>
+              <w:t xml:space="preserve"> para </w:t>
             </w:r>
             <w:r>
               <w:rPr>
@@ -3489,23 +4401,7 @@
                 <w:sz w:val="24"/>
                 <w:szCs w:val="24"/>
               </w:rPr>
-              <w:t>el criterio seleccionado y la entrada introducida por el técnico (ver FA</w:t>
-            </w:r>
-            <w:r>
-              <w:rPr>
-                <w:rFonts w:ascii="Arial" w:hAnsi="Arial" w:cs="Arial"/>
-                <w:sz w:val="24"/>
-                <w:szCs w:val="24"/>
-              </w:rPr>
-              <w:t>3</w:t>
-            </w:r>
-            <w:r>
-              <w:rPr>
-                <w:rFonts w:ascii="Arial" w:hAnsi="Arial" w:cs="Arial"/>
-                <w:sz w:val="24"/>
-                <w:szCs w:val="24"/>
-              </w:rPr>
-              <w:t>, EX1).</w:t>
+              <w:t>el criterio seleccionado y la entrada introducida por el técnico (ver EX1).</w:t>
             </w:r>
           </w:p>
           <w:p>
@@ -3529,8 +4425,39 @@
                 <w:sz w:val="24"/>
                 <w:szCs w:val="24"/>
               </w:rPr>
-              <w:lastRenderedPageBreak/>
-              <w:t>El sistema llena la tabla con los resultados encontrados en la base de datos.</w:t>
+              <w:t>El sistema llena la tabla con los resultados encontrados en la base de datos</w:t>
+            </w:r>
+            <w:r>
+              <w:rPr>
+                <w:rFonts w:ascii="Arial" w:hAnsi="Arial" w:cs="Arial"/>
+                <w:sz w:val="24"/>
+                <w:szCs w:val="24"/>
+              </w:rPr>
+              <w:t xml:space="preserve"> (ver </w:t>
+            </w:r>
+            <w:r>
+              <w:rPr>
+                <w:rFonts w:ascii="Arial" w:hAnsi="Arial" w:cs="Arial"/>
+                <w:sz w:val="24"/>
+                <w:szCs w:val="24"/>
+              </w:rPr>
+              <w:t>FA3</w:t>
+            </w:r>
+            <w:r>
+              <w:rPr>
+                <w:rFonts w:ascii="Arial" w:hAnsi="Arial" w:cs="Arial"/>
+                <w:sz w:val="24"/>
+                <w:szCs w:val="24"/>
+              </w:rPr>
+              <w:t>)</w:t>
+            </w:r>
+            <w:r>
+              <w:rPr>
+                <w:rFonts w:ascii="Arial" w:hAnsi="Arial" w:cs="Arial"/>
+                <w:sz w:val="24"/>
+                <w:szCs w:val="24"/>
+              </w:rPr>
+              <w:t>.</w:t>
             </w:r>
           </w:p>
           <w:p>
@@ -3589,7 +4516,6 @@
                 <w:szCs w:val="24"/>
                 <w:lang w:val="es-ES"/>
               </w:rPr>
-              <w:lastRenderedPageBreak/>
               <w:t>Flujos Alternos:</w:t>
             </w:r>
           </w:p>
@@ -3758,6 +4684,7 @@
               </w:rPr>
               <w:t>FA2 El técnico presiona la tecla “</w:t>
             </w:r>
+            <w:proofErr w:type="spellStart"/>
             <w:r>
               <w:rPr>
                 <w:rFonts w:ascii="Arial" w:hAnsi="Arial" w:cs="Arial"/>
@@ -3769,6 +4696,7 @@
               </w:rPr>
               <w:t>enter</w:t>
             </w:r>
+            <w:proofErr w:type="spellEnd"/>
             <w:r>
               <w:rPr>
                 <w:rFonts w:ascii="Arial" w:hAnsi="Arial" w:cs="Arial"/>
@@ -3802,7 +4730,16 @@
                 <w:szCs w:val="24"/>
                 <w:lang w:val="es-ES"/>
               </w:rPr>
-              <w:t>Volver al paso 5 del flujo normal.</w:t>
+              <w:t>Ir</w:t>
+            </w:r>
+            <w:r>
+              <w:rPr>
+                <w:rFonts w:ascii="Arial" w:hAnsi="Arial" w:cs="Arial"/>
+                <w:sz w:val="24"/>
+                <w:szCs w:val="24"/>
+                <w:lang w:val="es-ES"/>
+              </w:rPr>
+              <w:t xml:space="preserve"> al paso 5 del flujo normal.</w:t>
             </w:r>
           </w:p>
           <w:p>
@@ -3997,6 +4934,7 @@
                 <w:szCs w:val="24"/>
                 <w:lang w:val="es-ES"/>
               </w:rPr>
+              <w:lastRenderedPageBreak/>
               <w:t>Excepciones:</w:t>
             </w:r>
           </w:p>
@@ -4259,7 +5197,29 @@
                 <w:szCs w:val="24"/>
                 <w:lang w:val="es-ES"/>
               </w:rPr>
-              <w:t>(relación Include)</w:t>
+              <w:t xml:space="preserve">(relación </w:t>
+            </w:r>
+            <w:proofErr w:type="spellStart"/>
+            <w:r>
+              <w:rPr>
+                <w:rFonts w:ascii="Arial" w:hAnsi="Arial" w:cs="Arial"/>
+                <w:b/>
+                <w:sz w:val="24"/>
+                <w:szCs w:val="24"/>
+                <w:lang w:val="es-ES"/>
+              </w:rPr>
+              <w:t>Include</w:t>
+            </w:r>
+            <w:proofErr w:type="spellEnd"/>
+            <w:r>
+              <w:rPr>
+                <w:rFonts w:ascii="Arial" w:hAnsi="Arial" w:cs="Arial"/>
+                <w:b/>
+                <w:sz w:val="24"/>
+                <w:szCs w:val="24"/>
+                <w:lang w:val="es-ES"/>
+              </w:rPr>
+              <w:t>)</w:t>
             </w:r>
           </w:p>
         </w:tc>
@@ -4354,7 +5314,29 @@
                 <w:szCs w:val="24"/>
                 <w:lang w:val="es-ES"/>
               </w:rPr>
-              <w:t>(relación Extend)</w:t>
+              <w:t xml:space="preserve">(relación </w:t>
+            </w:r>
+            <w:proofErr w:type="spellStart"/>
+            <w:r>
+              <w:rPr>
+                <w:rFonts w:ascii="Arial" w:hAnsi="Arial" w:cs="Arial"/>
+                <w:b/>
+                <w:sz w:val="24"/>
+                <w:szCs w:val="24"/>
+                <w:lang w:val="es-ES"/>
+              </w:rPr>
+              <w:t>Extend</w:t>
+            </w:r>
+            <w:proofErr w:type="spellEnd"/>
+            <w:r>
+              <w:rPr>
+                <w:rFonts w:ascii="Arial" w:hAnsi="Arial" w:cs="Arial"/>
+                <w:b/>
+                <w:sz w:val="24"/>
+                <w:szCs w:val="24"/>
+                <w:lang w:val="es-ES"/>
+              </w:rPr>
+              <w:t>)</w:t>
             </w:r>
           </w:p>
         </w:tc>
@@ -4486,6 +5468,7 @@
                 <w:docPart w:val="B0D4BBC5142A4275829DAC58ECAB5EAF"/>
               </w:placeholder>
             </w:sdtPr>
+            <w:sdtEndPr/>
             <w:sdtContent>
               <w:p>
                 <w:pPr>
@@ -4772,7 +5755,6 @@
                 <w:szCs w:val="24"/>
                 <w:lang w:val="es-ES"/>
               </w:rPr>
-              <w:lastRenderedPageBreak/>
               <w:t>Fecha de actualización:</w:t>
             </w:r>
           </w:p>
@@ -4790,14 +5772,24 @@
           <w:p>
             <w:pPr>
               <w:spacing w:after="0" w:line="276" w:lineRule="auto"/>
-              <w:jc w:val="both"/>
-              <w:rPr>
-                <w:rFonts w:ascii="Arial" w:hAnsi="Arial" w:cs="Arial"/>
-                <w:sz w:val="24"/>
-                <w:szCs w:val="24"/>
-                <w:lang w:val="es-ES"/>
-              </w:rPr>
-            </w:pPr>
+              <w:ind w:left="708" w:hanging="708"/>
+              <w:jc w:val="both"/>
+              <w:rPr>
+                <w:rFonts w:ascii="Arial" w:hAnsi="Arial" w:cs="Arial"/>
+                <w:sz w:val="24"/>
+                <w:szCs w:val="24"/>
+                <w:lang w:val="es-ES"/>
+              </w:rPr>
+            </w:pPr>
+            <w:r>
+              <w:rPr>
+                <w:rFonts w:ascii="Arial" w:hAnsi="Arial" w:cs="Arial"/>
+                <w:sz w:val="24"/>
+                <w:szCs w:val="24"/>
+                <w:lang w:val="es-ES"/>
+              </w:rPr>
+              <w:t>30/07/2020</w:t>
+            </w:r>
           </w:p>
         </w:tc>
       </w:tr>
@@ -5132,7 +6124,40 @@
                 <w:sz w:val="24"/>
                 <w:szCs w:val="24"/>
               </w:rPr>
-              <w:t>El sistema muestra la interfaz “Actualización de información”, mostrando toda la información que se capturó cuando se recibió</w:t>
+              <w:lastRenderedPageBreak/>
+              <w:t>El sistema muestra la interfaz “Actualización de información</w:t>
+            </w:r>
+            <w:r>
+              <w:rPr>
+                <w:rFonts w:ascii="Arial" w:hAnsi="Arial" w:cs="Arial"/>
+                <w:sz w:val="24"/>
+                <w:szCs w:val="24"/>
+              </w:rPr>
+              <w:t xml:space="preserve"> 1</w:t>
+            </w:r>
+            <w:r>
+              <w:rPr>
+                <w:rFonts w:ascii="Arial" w:hAnsi="Arial" w:cs="Arial"/>
+                <w:sz w:val="24"/>
+                <w:szCs w:val="24"/>
+              </w:rPr>
+              <w:t>”, mostrando</w:t>
+            </w:r>
+            <w:r>
+              <w:rPr>
+                <w:rFonts w:ascii="Arial" w:hAnsi="Arial" w:cs="Arial"/>
+                <w:sz w:val="24"/>
+                <w:szCs w:val="24"/>
+              </w:rPr>
+              <w:t xml:space="preserve"> campos deshabilitados con</w:t>
+            </w:r>
+            <w:r>
+              <w:rPr>
+                <w:rFonts w:ascii="Arial" w:hAnsi="Arial" w:cs="Arial"/>
+                <w:sz w:val="24"/>
+                <w:szCs w:val="24"/>
+              </w:rPr>
+              <w:t xml:space="preserve"> toda la información que se capturó cuando se recibió</w:t>
             </w:r>
             <w:r>
               <w:rPr>
@@ -5156,31 +6181,23 @@
                 <w:sz w:val="24"/>
                 <w:szCs w:val="24"/>
               </w:rPr>
-              <w:t>,</w:t>
-            </w:r>
-            <w:r>
-              <w:rPr>
-                <w:rFonts w:ascii="Arial" w:hAnsi="Arial" w:cs="Arial"/>
-                <w:sz w:val="24"/>
-                <w:szCs w:val="24"/>
-              </w:rPr>
-              <w:t xml:space="preserve"> los campos deshabilitados</w:t>
-            </w:r>
-            <w:r>
-              <w:rPr>
-                <w:rFonts w:ascii="Arial" w:hAnsi="Arial" w:cs="Arial"/>
-                <w:sz w:val="24"/>
-                <w:szCs w:val="24"/>
-              </w:rPr>
-              <w:t xml:space="preserve"> y </w:t>
-            </w:r>
-            <w:r>
-              <w:rPr>
-                <w:rFonts w:ascii="Arial" w:hAnsi="Arial" w:cs="Arial"/>
-                <w:sz w:val="24"/>
-                <w:szCs w:val="24"/>
-              </w:rPr>
-              <w:t>las opciones “Editar” y “Volver”</w:t>
+              <w:t xml:space="preserve"> y las opciones </w:t>
+            </w:r>
+            <w:r>
+              <w:rPr>
+                <w:rFonts w:ascii="Arial" w:hAnsi="Arial" w:cs="Arial"/>
+                <w:sz w:val="24"/>
+                <w:szCs w:val="24"/>
+              </w:rPr>
+              <w:t xml:space="preserve">“Siguiente”, </w:t>
+            </w:r>
+            <w:r>
+              <w:rPr>
+                <w:rFonts w:ascii="Arial" w:hAnsi="Arial" w:cs="Arial"/>
+                <w:sz w:val="24"/>
+                <w:szCs w:val="24"/>
+              </w:rPr>
+              <w:t>“Editar” y “Volver”</w:t>
             </w:r>
             <w:r>
               <w:rPr>
@@ -5220,7 +6237,23 @@
                 <w:sz w:val="24"/>
                 <w:szCs w:val="24"/>
               </w:rPr>
-              <w:t>técnico selecciona la opción “Editar” (ver FA1).</w:t>
+              <w:t>técnico selecciona la opción “Editar” (ver FA1</w:t>
+            </w:r>
+            <w:r>
+              <w:rPr>
+                <w:rFonts w:ascii="Arial" w:hAnsi="Arial" w:cs="Arial"/>
+                <w:sz w:val="24"/>
+                <w:szCs w:val="24"/>
+              </w:rPr>
+              <w:t>, FA2</w:t>
+            </w:r>
+            <w:r>
+              <w:rPr>
+                <w:rFonts w:ascii="Arial" w:hAnsi="Arial" w:cs="Arial"/>
+                <w:sz w:val="24"/>
+                <w:szCs w:val="24"/>
+              </w:rPr>
+              <w:t>).</w:t>
             </w:r>
           </w:p>
           <w:p>
@@ -5260,7 +6293,39 @@
                 <w:sz w:val="24"/>
                 <w:szCs w:val="24"/>
               </w:rPr>
-              <w:t>cambia el botón “Editar” por el botón “Actualizar”.</w:t>
+              <w:t xml:space="preserve">cambia </w:t>
+            </w:r>
+            <w:r>
+              <w:rPr>
+                <w:rFonts w:ascii="Arial" w:hAnsi="Arial" w:cs="Arial"/>
+                <w:sz w:val="24"/>
+                <w:szCs w:val="24"/>
+              </w:rPr>
+              <w:t xml:space="preserve">la opción </w:t>
+            </w:r>
+            <w:r>
+              <w:rPr>
+                <w:rFonts w:ascii="Arial" w:hAnsi="Arial" w:cs="Arial"/>
+                <w:sz w:val="24"/>
+                <w:szCs w:val="24"/>
+              </w:rPr>
+              <w:t xml:space="preserve">“Editar” por </w:t>
+            </w:r>
+            <w:r>
+              <w:rPr>
+                <w:rFonts w:ascii="Arial" w:hAnsi="Arial" w:cs="Arial"/>
+                <w:sz w:val="24"/>
+                <w:szCs w:val="24"/>
+              </w:rPr>
+              <w:t>la opción</w:t>
+            </w:r>
+            <w:r>
+              <w:rPr>
+                <w:rFonts w:ascii="Arial" w:hAnsi="Arial" w:cs="Arial"/>
+                <w:sz w:val="24"/>
+                <w:szCs w:val="24"/>
+              </w:rPr>
+              <w:t xml:space="preserve"> “Actualizar”.</w:t>
             </w:r>
           </w:p>
           <w:p>
@@ -5308,7 +6373,39 @@
                 <w:sz w:val="24"/>
                 <w:szCs w:val="24"/>
               </w:rPr>
-              <w:t>“Actualizar” al finalizar (ver FA2).</w:t>
+              <w:t>“</w:t>
+            </w:r>
+            <w:r>
+              <w:rPr>
+                <w:rFonts w:ascii="Arial" w:hAnsi="Arial" w:cs="Arial"/>
+                <w:sz w:val="24"/>
+                <w:szCs w:val="24"/>
+              </w:rPr>
+              <w:t>Siguiente</w:t>
+            </w:r>
+            <w:r>
+              <w:rPr>
+                <w:rFonts w:ascii="Arial" w:hAnsi="Arial" w:cs="Arial"/>
+                <w:sz w:val="24"/>
+                <w:szCs w:val="24"/>
+              </w:rPr>
+              <w:t>” (ver</w:t>
+            </w:r>
+            <w:r>
+              <w:rPr>
+                <w:rFonts w:ascii="Arial" w:hAnsi="Arial" w:cs="Arial"/>
+                <w:sz w:val="24"/>
+                <w:szCs w:val="24"/>
+              </w:rPr>
+              <w:t xml:space="preserve"> FA3</w:t>
+            </w:r>
+            <w:r>
+              <w:rPr>
+                <w:rFonts w:ascii="Arial" w:hAnsi="Arial" w:cs="Arial"/>
+                <w:sz w:val="24"/>
+                <w:szCs w:val="24"/>
+              </w:rPr>
+              <w:t>).</w:t>
             </w:r>
           </w:p>
           <w:p>
@@ -5332,23 +6429,31 @@
                 <w:sz w:val="24"/>
                 <w:szCs w:val="24"/>
               </w:rPr>
-              <w:t>El sistema valida que los campos obligatorios estén llenos</w:t>
-            </w:r>
-            <w:r>
-              <w:rPr>
-                <w:rFonts w:ascii="Arial" w:hAnsi="Arial" w:cs="Arial"/>
-                <w:sz w:val="24"/>
-                <w:szCs w:val="24"/>
-              </w:rPr>
-              <w:t xml:space="preserve"> (ver FA3)</w:t>
-            </w:r>
-            <w:r>
-              <w:rPr>
-                <w:rFonts w:ascii="Arial" w:hAnsi="Arial" w:cs="Arial"/>
-                <w:sz w:val="24"/>
-                <w:szCs w:val="24"/>
-              </w:rPr>
-              <w:t>.</w:t>
+              <w:t>El sistema muestra la interfaz “</w:t>
+            </w:r>
+            <w:r>
+              <w:rPr>
+                <w:rFonts w:ascii="Arial" w:hAnsi="Arial" w:cs="Arial"/>
+                <w:sz w:val="24"/>
+                <w:szCs w:val="24"/>
+              </w:rPr>
+              <w:t>Actualización de información</w:t>
+            </w:r>
+            <w:r>
+              <w:rPr>
+                <w:rFonts w:ascii="Arial" w:hAnsi="Arial" w:cs="Arial"/>
+                <w:sz w:val="24"/>
+                <w:szCs w:val="24"/>
+              </w:rPr>
+              <w:t xml:space="preserve"> 2”</w:t>
+            </w:r>
+            <w:r>
+              <w:rPr>
+                <w:rFonts w:ascii="Arial" w:hAnsi="Arial" w:cs="Arial"/>
+                <w:sz w:val="24"/>
+                <w:szCs w:val="24"/>
+              </w:rPr>
+              <w:t>, con los campos aún habilitados y la información respectiva más las opciones “Anterior”, “Actualizar” y “Volver”.</w:t>
             </w:r>
           </w:p>
           <w:p>
@@ -5372,6 +6477,86 @@
                 <w:sz w:val="24"/>
                 <w:szCs w:val="24"/>
               </w:rPr>
+              <w:t>El técnico modifica la información necesaria y selecciona la opción “Actualizar”</w:t>
+            </w:r>
+            <w:r>
+              <w:rPr>
+                <w:rFonts w:ascii="Arial" w:hAnsi="Arial" w:cs="Arial"/>
+                <w:sz w:val="24"/>
+                <w:szCs w:val="24"/>
+              </w:rPr>
+              <w:t xml:space="preserve"> (ver</w:t>
+            </w:r>
+            <w:r>
+              <w:rPr>
+                <w:rFonts w:ascii="Arial" w:hAnsi="Arial" w:cs="Arial"/>
+                <w:sz w:val="24"/>
+                <w:szCs w:val="24"/>
+              </w:rPr>
+              <w:t xml:space="preserve"> FA3,</w:t>
+            </w:r>
+            <w:r>
+              <w:rPr>
+                <w:rFonts w:ascii="Arial" w:hAnsi="Arial" w:cs="Arial"/>
+                <w:sz w:val="24"/>
+                <w:szCs w:val="24"/>
+              </w:rPr>
+              <w:t xml:space="preserve"> FA4)</w:t>
+            </w:r>
+            <w:r>
+              <w:rPr>
+                <w:rFonts w:ascii="Arial" w:hAnsi="Arial" w:cs="Arial"/>
+                <w:sz w:val="24"/>
+                <w:szCs w:val="24"/>
+              </w:rPr>
+              <w:t>.</w:t>
+            </w:r>
+          </w:p>
+          <w:p>
+            <w:pPr>
+              <w:pStyle w:val="Prrafodelista"/>
+              <w:numPr>
+                <w:ilvl w:val="0"/>
+                <w:numId w:val="14"/>
+              </w:numPr>
+              <w:spacing w:after="0"/>
+              <w:jc w:val="both"/>
+              <w:rPr>
+                <w:rFonts w:ascii="Arial" w:hAnsi="Arial" w:cs="Arial"/>
+                <w:sz w:val="24"/>
+                <w:szCs w:val="24"/>
+              </w:rPr>
+            </w:pPr>
+            <w:r>
+              <w:rPr>
+                <w:rFonts w:ascii="Arial" w:hAnsi="Arial" w:cs="Arial"/>
+                <w:sz w:val="24"/>
+                <w:szCs w:val="24"/>
+              </w:rPr>
+              <w:t>El sistema valida que los campos obligatorios estén llenos.</w:t>
+            </w:r>
+          </w:p>
+          <w:p>
+            <w:pPr>
+              <w:pStyle w:val="Prrafodelista"/>
+              <w:numPr>
+                <w:ilvl w:val="0"/>
+                <w:numId w:val="14"/>
+              </w:numPr>
+              <w:spacing w:after="0"/>
+              <w:jc w:val="both"/>
+              <w:rPr>
+                <w:rFonts w:ascii="Arial" w:hAnsi="Arial" w:cs="Arial"/>
+                <w:sz w:val="24"/>
+                <w:szCs w:val="24"/>
+              </w:rPr>
+            </w:pPr>
+            <w:r>
+              <w:rPr>
+                <w:rFonts w:ascii="Arial" w:hAnsi="Arial" w:cs="Arial"/>
+                <w:sz w:val="24"/>
+                <w:szCs w:val="24"/>
+              </w:rPr>
               <w:t>El sistema ingresa a la base de datos y actualiza la información del registro que seleccionó el cliente, muestra nuevamente el botón “Editar” y oculta el botón “Actualizar”, mostrando la información actualizada en la interfaz</w:t>
             </w:r>
             <w:r>
@@ -5380,7 +6565,23 @@
                 <w:sz w:val="24"/>
                 <w:szCs w:val="24"/>
               </w:rPr>
-              <w:t xml:space="preserve"> (ver EX1)</w:t>
+              <w:t xml:space="preserve"> (ver</w:t>
+            </w:r>
+            <w:r>
+              <w:rPr>
+                <w:rFonts w:ascii="Arial" w:hAnsi="Arial" w:cs="Arial"/>
+                <w:sz w:val="24"/>
+                <w:szCs w:val="24"/>
+              </w:rPr>
+              <w:t xml:space="preserve"> FA</w:t>
+            </w:r>
+            <w:r>
+              <w:rPr>
+                <w:rFonts w:ascii="Arial" w:hAnsi="Arial" w:cs="Arial"/>
+                <w:sz w:val="24"/>
+                <w:szCs w:val="24"/>
+              </w:rPr>
+              <w:t xml:space="preserve"> EX1)</w:t>
             </w:r>
             <w:r>
               <w:rPr>
@@ -5447,6 +6648,7 @@
                 <w:szCs w:val="24"/>
                 <w:lang w:val="es-ES"/>
               </w:rPr>
+              <w:lastRenderedPageBreak/>
               <w:t>Flujos Alternos:</w:t>
             </w:r>
           </w:p>
@@ -5523,7 +6725,7 @@
               <w:pStyle w:val="Prrafodelista"/>
               <w:numPr>
                 <w:ilvl w:val="0"/>
-                <w:numId w:val="15"/>
+                <w:numId w:val="25"/>
               </w:numPr>
               <w:spacing w:after="0"/>
               <w:jc w:val="both"/>
@@ -5604,43 +6806,7 @@
                 <w:szCs w:val="24"/>
                 <w:lang w:val="es-ES"/>
               </w:rPr>
-              <w:t xml:space="preserve">FA2 Técnico selecciona </w:t>
-            </w:r>
-            <w:r>
-              <w:rPr>
-                <w:rFonts w:ascii="Arial" w:hAnsi="Arial" w:cs="Arial"/>
-                <w:sz w:val="24"/>
-                <w:szCs w:val="24"/>
-                <w:lang w:val="es-ES"/>
-              </w:rPr>
-              <w:t>“V</w:t>
-            </w:r>
-            <w:r>
-              <w:rPr>
-                <w:rFonts w:ascii="Arial" w:hAnsi="Arial" w:cs="Arial"/>
-                <w:sz w:val="24"/>
-                <w:szCs w:val="24"/>
-                <w:lang w:val="es-ES"/>
-              </w:rPr>
-              <w:t>olver</w:t>
-            </w:r>
-            <w:r>
-              <w:rPr>
-                <w:rFonts w:ascii="Arial" w:hAnsi="Arial" w:cs="Arial"/>
-                <w:sz w:val="24"/>
-                <w:szCs w:val="24"/>
-                <w:lang w:val="es-ES"/>
-              </w:rPr>
-              <w:t>”</w:t>
-            </w:r>
-            <w:r>
-              <w:rPr>
-                <w:rFonts w:ascii="Arial" w:hAnsi="Arial" w:cs="Arial"/>
-                <w:sz w:val="24"/>
-                <w:szCs w:val="24"/>
-                <w:lang w:val="es-ES"/>
-              </w:rPr>
-              <w:t xml:space="preserve"> sin guardar cambios realizados:</w:t>
+              <w:t>FA2 EL técnico selecciona la opción “Siguiente”:</w:t>
             </w:r>
           </w:p>
           <w:p>
@@ -5648,7 +6814,7 @@
               <w:pStyle w:val="Prrafodelista"/>
               <w:numPr>
                 <w:ilvl w:val="0"/>
-                <w:numId w:val="16"/>
+                <w:numId w:val="27"/>
               </w:numPr>
               <w:spacing w:after="0"/>
               <w:jc w:val="both"/>
@@ -5656,18 +6822,31 @@
                 <w:rFonts w:ascii="Arial" w:hAnsi="Arial" w:cs="Arial"/>
                 <w:sz w:val="24"/>
                 <w:szCs w:val="24"/>
-                <w:lang w:val="es-ES"/>
-              </w:rPr>
-            </w:pPr>
-            <w:r>
-              <w:rPr>
-                <w:rFonts w:ascii="Arial" w:hAnsi="Arial" w:cs="Arial"/>
-                <w:sz w:val="24"/>
-                <w:szCs w:val="24"/>
-                <w:lang w:val="es-ES"/>
-              </w:rPr>
-              <w:lastRenderedPageBreak/>
-              <w:t>El sistema muestra un mensaje con las opciones “Aceptar” y “Cancelar”, preguntando al técnico si está seguro de realizar la acción.</w:t>
+              </w:rPr>
+            </w:pPr>
+            <w:r>
+              <w:rPr>
+                <w:rFonts w:ascii="Arial" w:hAnsi="Arial" w:cs="Arial"/>
+                <w:sz w:val="24"/>
+                <w:szCs w:val="24"/>
+              </w:rPr>
+              <w:t xml:space="preserve">El sistema muestra la interfaz “Actualización de información 2” con los campos </w:t>
+            </w:r>
+            <w:r>
+              <w:rPr>
+                <w:rFonts w:ascii="Arial" w:hAnsi="Arial" w:cs="Arial"/>
+                <w:sz w:val="24"/>
+                <w:szCs w:val="24"/>
+              </w:rPr>
+              <w:t>habilitados o deshabilitados, según sea el caso</w:t>
+            </w:r>
+            <w:r>
+              <w:rPr>
+                <w:rFonts w:ascii="Arial" w:hAnsi="Arial" w:cs="Arial"/>
+                <w:sz w:val="24"/>
+                <w:szCs w:val="24"/>
+              </w:rPr>
+              <w:t>.</w:t>
             </w:r>
           </w:p>
           <w:p>
@@ -5675,7 +6854,7 @@
               <w:pStyle w:val="Prrafodelista"/>
               <w:numPr>
                 <w:ilvl w:val="0"/>
-                <w:numId w:val="16"/>
+                <w:numId w:val="27"/>
               </w:numPr>
               <w:spacing w:after="0"/>
               <w:jc w:val="both"/>
@@ -5683,17 +6862,31 @@
                 <w:rFonts w:ascii="Arial" w:hAnsi="Arial" w:cs="Arial"/>
                 <w:sz w:val="24"/>
                 <w:szCs w:val="24"/>
-                <w:lang w:val="es-ES"/>
-              </w:rPr>
-            </w:pPr>
-            <w:r>
-              <w:rPr>
-                <w:rFonts w:ascii="Arial" w:hAnsi="Arial" w:cs="Arial"/>
-                <w:sz w:val="24"/>
-                <w:szCs w:val="24"/>
-                <w:lang w:val="es-ES"/>
-              </w:rPr>
-              <w:t>El técnico selecciona la opción “Aceptar” (ver FA2.2).</w:t>
+              </w:rPr>
+            </w:pPr>
+            <w:r>
+              <w:rPr>
+                <w:rFonts w:ascii="Arial" w:hAnsi="Arial" w:cs="Arial"/>
+                <w:sz w:val="24"/>
+                <w:szCs w:val="24"/>
+              </w:rPr>
+              <w:t>El técnico selecciona la opción “Editar”</w:t>
+            </w:r>
+            <w:r>
+              <w:rPr>
+                <w:rFonts w:ascii="Arial" w:hAnsi="Arial" w:cs="Arial"/>
+                <w:sz w:val="24"/>
+                <w:szCs w:val="24"/>
+              </w:rPr>
+              <w:t xml:space="preserve"> o “Actualizar”</w:t>
+            </w:r>
+            <w:r>
+              <w:rPr>
+                <w:rFonts w:ascii="Arial" w:hAnsi="Arial" w:cs="Arial"/>
+                <w:sz w:val="24"/>
+                <w:szCs w:val="24"/>
+              </w:rPr>
+              <w:t>.</w:t>
             </w:r>
           </w:p>
           <w:p>
@@ -5701,7 +6894,7 @@
               <w:pStyle w:val="Prrafodelista"/>
               <w:numPr>
                 <w:ilvl w:val="0"/>
-                <w:numId w:val="15"/>
+                <w:numId w:val="27"/>
               </w:numPr>
               <w:spacing w:after="0"/>
               <w:jc w:val="both"/>
@@ -5709,116 +6902,32 @@
                 <w:rFonts w:ascii="Arial" w:hAnsi="Arial" w:cs="Arial"/>
                 <w:sz w:val="24"/>
                 <w:szCs w:val="24"/>
-                <w:lang w:val="es-ES"/>
-              </w:rPr>
-            </w:pPr>
-            <w:r>
-              <w:rPr>
-                <w:rFonts w:ascii="Arial" w:hAnsi="Arial" w:cs="Arial"/>
-                <w:sz w:val="24"/>
-                <w:szCs w:val="24"/>
-                <w:lang w:val="es-ES"/>
-              </w:rPr>
-              <w:t xml:space="preserve">El sistema </w:t>
-            </w:r>
-            <w:r>
-              <w:rPr>
-                <w:rFonts w:ascii="Arial" w:hAnsi="Arial" w:cs="Arial"/>
-                <w:sz w:val="24"/>
-                <w:szCs w:val="24"/>
-                <w:lang w:val="es-ES"/>
-              </w:rPr>
-              <w:t>cierra</w:t>
-            </w:r>
-            <w:r>
-              <w:rPr>
-                <w:rFonts w:ascii="Arial" w:hAnsi="Arial" w:cs="Arial"/>
-                <w:sz w:val="24"/>
-                <w:szCs w:val="24"/>
-                <w:lang w:val="es-ES"/>
-              </w:rPr>
-              <w:t xml:space="preserve"> la interfaz </w:t>
-            </w:r>
-            <w:r>
-              <w:rPr>
-                <w:rFonts w:ascii="Arial" w:hAnsi="Arial" w:cs="Arial"/>
-                <w:sz w:val="24"/>
-                <w:szCs w:val="24"/>
-                <w:lang w:val="es-ES"/>
-              </w:rPr>
-              <w:t>actual</w:t>
-            </w:r>
-            <w:r>
-              <w:rPr>
-                <w:rFonts w:ascii="Arial" w:hAnsi="Arial" w:cs="Arial"/>
-                <w:sz w:val="24"/>
-                <w:szCs w:val="24"/>
-                <w:lang w:val="es-ES"/>
-              </w:rPr>
-              <w:t xml:space="preserve"> y </w:t>
-            </w:r>
-            <w:r>
-              <w:rPr>
-                <w:rFonts w:ascii="Arial" w:hAnsi="Arial" w:cs="Arial"/>
-                <w:sz w:val="24"/>
-                <w:szCs w:val="24"/>
-                <w:lang w:val="es-ES"/>
-              </w:rPr>
-              <w:t>muestra la interfaz “Búsqueda de información” con los resultados previos.</w:t>
-            </w:r>
-          </w:p>
-          <w:p>
-            <w:pPr>
-              <w:spacing w:after="0"/>
-              <w:jc w:val="both"/>
-              <w:rPr>
-                <w:rFonts w:ascii="Arial" w:hAnsi="Arial" w:cs="Arial"/>
-                <w:sz w:val="24"/>
-                <w:szCs w:val="24"/>
-                <w:lang w:val="es-ES"/>
-              </w:rPr>
-            </w:pPr>
-            <w:r>
-              <w:rPr>
-                <w:rFonts w:ascii="Arial" w:hAnsi="Arial" w:cs="Arial"/>
-                <w:sz w:val="24"/>
-                <w:szCs w:val="24"/>
-                <w:lang w:val="es-ES"/>
-              </w:rPr>
-              <w:t>FIN CASO DE USO.</w:t>
-            </w:r>
-          </w:p>
-          <w:p>
-            <w:pPr>
-              <w:spacing w:after="0" w:line="276" w:lineRule="auto"/>
-              <w:jc w:val="both"/>
-              <w:rPr>
-                <w:rFonts w:ascii="Arial" w:hAnsi="Arial" w:cs="Arial"/>
-                <w:sz w:val="24"/>
-                <w:szCs w:val="24"/>
-                <w:lang w:val="es-ES"/>
-              </w:rPr>
-            </w:pPr>
-          </w:p>
-          <w:p>
-            <w:pPr>
-              <w:spacing w:after="0" w:line="276" w:lineRule="auto"/>
-              <w:jc w:val="both"/>
-              <w:rPr>
-                <w:rFonts w:ascii="Arial" w:hAnsi="Arial" w:cs="Arial"/>
-                <w:sz w:val="24"/>
-                <w:szCs w:val="24"/>
-                <w:lang w:val="es-ES"/>
-              </w:rPr>
-            </w:pPr>
-            <w:r>
-              <w:rPr>
-                <w:rFonts w:ascii="Arial" w:hAnsi="Arial" w:cs="Arial"/>
-                <w:sz w:val="24"/>
-                <w:szCs w:val="24"/>
-                <w:lang w:val="es-ES"/>
-              </w:rPr>
-              <w:t>FA2.2 Técnico selecciona opción “Cancelar” en mensaje de confirmación:</w:t>
+              </w:rPr>
+            </w:pPr>
+            <w:r>
+              <w:rPr>
+                <w:rFonts w:ascii="Arial" w:hAnsi="Arial" w:cs="Arial"/>
+                <w:sz w:val="24"/>
+                <w:szCs w:val="24"/>
+              </w:rPr>
+              <w:lastRenderedPageBreak/>
+              <w:t>El sistema habilita los campos y cambia el botón “Editar” por el botón “Actualizar”</w:t>
+            </w:r>
+            <w:r>
+              <w:rPr>
+                <w:rFonts w:ascii="Arial" w:hAnsi="Arial" w:cs="Arial"/>
+                <w:sz w:val="24"/>
+                <w:szCs w:val="24"/>
+              </w:rPr>
+              <w:t xml:space="preserve"> (ver paso 8 del flujo normal)</w:t>
+            </w:r>
+            <w:r>
+              <w:rPr>
+                <w:rFonts w:ascii="Arial" w:hAnsi="Arial" w:cs="Arial"/>
+                <w:sz w:val="24"/>
+                <w:szCs w:val="24"/>
+              </w:rPr>
+              <w:t>.</w:t>
             </w:r>
           </w:p>
           <w:p>
@@ -5826,7 +6935,7 @@
               <w:pStyle w:val="Prrafodelista"/>
               <w:numPr>
                 <w:ilvl w:val="0"/>
-                <w:numId w:val="4"/>
+                <w:numId w:val="27"/>
               </w:numPr>
               <w:spacing w:after="0"/>
               <w:jc w:val="both"/>
@@ -5834,34 +6943,31 @@
                 <w:rFonts w:ascii="Arial" w:hAnsi="Arial" w:cs="Arial"/>
                 <w:sz w:val="24"/>
                 <w:szCs w:val="24"/>
-                <w:lang w:val="es-ES"/>
-              </w:rPr>
-            </w:pPr>
-            <w:r>
-              <w:rPr>
-                <w:rFonts w:ascii="Arial" w:hAnsi="Arial" w:cs="Arial"/>
-                <w:sz w:val="24"/>
-                <w:szCs w:val="24"/>
-                <w:lang w:val="es-ES"/>
-              </w:rPr>
-              <w:t>El sistema cierra el mensaje y permanece en la interfaz “</w:t>
-            </w:r>
-            <w:r>
-              <w:rPr>
-                <w:rFonts w:ascii="Arial" w:hAnsi="Arial" w:cs="Arial"/>
-                <w:sz w:val="24"/>
-                <w:szCs w:val="24"/>
-              </w:rPr>
-              <w:t>Actualización de información</w:t>
-            </w:r>
-            <w:r>
-              <w:rPr>
-                <w:rFonts w:ascii="Arial" w:hAnsi="Arial" w:cs="Arial"/>
-                <w:sz w:val="24"/>
-                <w:szCs w:val="24"/>
-                <w:lang w:val="es-ES"/>
-              </w:rPr>
-              <w:t>” sin realizar algún cambio.</w:t>
+              </w:rPr>
+            </w:pPr>
+            <w:r>
+              <w:rPr>
+                <w:rFonts w:ascii="Arial" w:hAnsi="Arial" w:cs="Arial"/>
+                <w:sz w:val="24"/>
+                <w:szCs w:val="24"/>
+              </w:rPr>
+              <w:t>El técnico modifica la información necesaria y presiona la opción “Actualizar”</w:t>
+            </w:r>
+            <w:r>
+              <w:rPr>
+                <w:rFonts w:ascii="Arial" w:hAnsi="Arial" w:cs="Arial"/>
+                <w:sz w:val="24"/>
+                <w:szCs w:val="24"/>
+              </w:rPr>
+              <w:t xml:space="preserve"> (ver FA3, FA)</w:t>
+            </w:r>
+            <w:r>
+              <w:rPr>
+                <w:rFonts w:ascii="Arial" w:hAnsi="Arial" w:cs="Arial"/>
+                <w:sz w:val="24"/>
+                <w:szCs w:val="24"/>
+              </w:rPr>
+              <w:t>.</w:t>
             </w:r>
           </w:p>
           <w:p>
@@ -5869,7 +6975,7 @@
               <w:pStyle w:val="Prrafodelista"/>
               <w:numPr>
                 <w:ilvl w:val="0"/>
-                <w:numId w:val="4"/>
+                <w:numId w:val="27"/>
               </w:numPr>
               <w:spacing w:after="0"/>
               <w:jc w:val="both"/>
@@ -5877,35 +6983,15 @@
                 <w:rFonts w:ascii="Arial" w:hAnsi="Arial" w:cs="Arial"/>
                 <w:sz w:val="24"/>
                 <w:szCs w:val="24"/>
-                <w:lang w:val="es-ES"/>
-              </w:rPr>
-            </w:pPr>
-            <w:r>
-              <w:rPr>
-                <w:rFonts w:ascii="Arial" w:hAnsi="Arial" w:cs="Arial"/>
-                <w:sz w:val="24"/>
-                <w:szCs w:val="24"/>
-                <w:lang w:val="es-ES"/>
-              </w:rPr>
-              <w:t xml:space="preserve">Volver al paso </w:t>
-            </w:r>
-            <w:r>
-              <w:rPr>
-                <w:rFonts w:ascii="Arial" w:hAnsi="Arial" w:cs="Arial"/>
-                <w:sz w:val="24"/>
-                <w:szCs w:val="24"/>
-                <w:lang w:val="es-ES"/>
-              </w:rPr>
-              <w:t>5</w:t>
-            </w:r>
-            <w:r>
-              <w:rPr>
-                <w:rFonts w:ascii="Arial" w:hAnsi="Arial" w:cs="Arial"/>
-                <w:sz w:val="24"/>
-                <w:szCs w:val="24"/>
-                <w:lang w:val="es-ES"/>
-              </w:rPr>
-              <w:t xml:space="preserve"> del flujo normal.</w:t>
+              </w:rPr>
+            </w:pPr>
+            <w:r>
+              <w:rPr>
+                <w:rFonts w:ascii="Arial" w:hAnsi="Arial" w:cs="Arial"/>
+                <w:sz w:val="24"/>
+                <w:szCs w:val="24"/>
+              </w:rPr>
+              <w:t>Volver al paso 8 del flujo normal.</w:t>
             </w:r>
           </w:p>
           <w:p>
@@ -5938,16 +7024,25 @@
                 <w:szCs w:val="24"/>
                 <w:lang w:val="es-ES"/>
               </w:rPr>
-              <w:t xml:space="preserve">FA3 </w:t>
-            </w:r>
-            <w:r>
-              <w:rPr>
-                <w:rFonts w:ascii="Arial" w:hAnsi="Arial" w:cs="Arial"/>
-                <w:sz w:val="24"/>
-                <w:szCs w:val="24"/>
-                <w:lang w:val="es-ES"/>
-              </w:rPr>
-              <w:t>Hay campos obligatorios vacíos:</w:t>
+              <w:t>FA</w:t>
+            </w:r>
+            <w:r>
+              <w:rPr>
+                <w:rFonts w:ascii="Arial" w:hAnsi="Arial" w:cs="Arial"/>
+                <w:sz w:val="24"/>
+                <w:szCs w:val="24"/>
+                <w:lang w:val="es-ES"/>
+              </w:rPr>
+              <w:t>3</w:t>
+            </w:r>
+            <w:r>
+              <w:rPr>
+                <w:rFonts w:ascii="Arial" w:hAnsi="Arial" w:cs="Arial"/>
+                <w:sz w:val="24"/>
+                <w:szCs w:val="24"/>
+                <w:lang w:val="es-ES"/>
+              </w:rPr>
+              <w:t xml:space="preserve"> Técnico selecciona “Volver” sin guardar cambios realizados:</w:t>
             </w:r>
           </w:p>
           <w:p>
@@ -5955,7 +7050,7 @@
               <w:pStyle w:val="Prrafodelista"/>
               <w:numPr>
                 <w:ilvl w:val="0"/>
-                <w:numId w:val="17"/>
+                <w:numId w:val="24"/>
               </w:numPr>
               <w:spacing w:after="0"/>
               <w:jc w:val="both"/>
@@ -5973,7 +7068,7 @@
                 <w:szCs w:val="24"/>
                 <w:lang w:val="es-ES"/>
               </w:rPr>
-              <w:t>El sistema muestra un mensaje con la opción “Aceptar”, indicando que faltan datos obligatorios por llenar.</w:t>
+              <w:t>El sistema muestra un mensaje con las opciones “Aceptar” y “Cancelar”, preguntando al técnico si está seguro de realizar la acción.</w:t>
             </w:r>
           </w:p>
           <w:p>
@@ -5981,7 +7076,7 @@
               <w:pStyle w:val="Prrafodelista"/>
               <w:numPr>
                 <w:ilvl w:val="0"/>
-                <w:numId w:val="17"/>
+                <w:numId w:val="24"/>
               </w:numPr>
               <w:spacing w:after="0"/>
               <w:jc w:val="both"/>
@@ -5999,7 +7094,43 @@
                 <w:szCs w:val="24"/>
                 <w:lang w:val="es-ES"/>
               </w:rPr>
-              <w:t>El técnico selecciona la opción “Aceptar” del mensaje.</w:t>
+              <w:t>El técnico selecciona la opción “Aceptar” (ver FA</w:t>
+            </w:r>
+            <w:r>
+              <w:rPr>
+                <w:rFonts w:ascii="Arial" w:hAnsi="Arial" w:cs="Arial"/>
+                <w:sz w:val="24"/>
+                <w:szCs w:val="24"/>
+                <w:lang w:val="es-ES"/>
+              </w:rPr>
+              <w:t>3</w:t>
+            </w:r>
+            <w:r>
+              <w:rPr>
+                <w:rFonts w:ascii="Arial" w:hAnsi="Arial" w:cs="Arial"/>
+                <w:sz w:val="24"/>
+                <w:szCs w:val="24"/>
+                <w:lang w:val="es-ES"/>
+              </w:rPr>
+              <w:t>.</w:t>
+            </w:r>
+            <w:r>
+              <w:rPr>
+                <w:rFonts w:ascii="Arial" w:hAnsi="Arial" w:cs="Arial"/>
+                <w:sz w:val="24"/>
+                <w:szCs w:val="24"/>
+                <w:lang w:val="es-ES"/>
+              </w:rPr>
+              <w:t>1</w:t>
+            </w:r>
+            <w:r>
+              <w:rPr>
+                <w:rFonts w:ascii="Arial" w:hAnsi="Arial" w:cs="Arial"/>
+                <w:sz w:val="24"/>
+                <w:szCs w:val="24"/>
+                <w:lang w:val="es-ES"/>
+              </w:rPr>
+              <w:t>).</w:t>
             </w:r>
           </w:p>
           <w:p>
@@ -6007,7 +7138,7 @@
               <w:pStyle w:val="Prrafodelista"/>
               <w:numPr>
                 <w:ilvl w:val="0"/>
-                <w:numId w:val="17"/>
+                <w:numId w:val="24"/>
               </w:numPr>
               <w:spacing w:after="0"/>
               <w:jc w:val="both"/>
@@ -6025,24 +7156,88 @@
                 <w:szCs w:val="24"/>
                 <w:lang w:val="es-ES"/>
               </w:rPr>
-              <w:t>El sistema cierra el mensaje y permanece en la interfaz “</w:t>
-            </w:r>
-            <w:r>
-              <w:rPr>
-                <w:rFonts w:ascii="Arial" w:hAnsi="Arial" w:cs="Arial"/>
-                <w:sz w:val="24"/>
-                <w:szCs w:val="24"/>
-              </w:rPr>
-              <w:t>Actualización de información</w:t>
-            </w:r>
-            <w:r>
-              <w:rPr>
-                <w:rFonts w:ascii="Arial" w:hAnsi="Arial" w:cs="Arial"/>
-                <w:sz w:val="24"/>
-                <w:szCs w:val="24"/>
-                <w:lang w:val="es-ES"/>
-              </w:rPr>
-              <w:t>” sin realizar algún cambio.</w:t>
+              <w:t xml:space="preserve">El sistema cierra la interfaz actual y </w:t>
+            </w:r>
+            <w:r>
+              <w:rPr>
+                <w:rFonts w:ascii="Arial" w:hAnsi="Arial" w:cs="Arial"/>
+                <w:sz w:val="24"/>
+                <w:szCs w:val="24"/>
+                <w:lang w:val="es-ES"/>
+              </w:rPr>
+              <w:t>muestra la interfaz “Búsqueda de información” con los resultados previos.</w:t>
+            </w:r>
+          </w:p>
+          <w:p>
+            <w:pPr>
+              <w:spacing w:after="0"/>
+              <w:jc w:val="both"/>
+              <w:rPr>
+                <w:rFonts w:ascii="Arial" w:hAnsi="Arial" w:cs="Arial"/>
+                <w:sz w:val="24"/>
+                <w:szCs w:val="24"/>
+                <w:lang w:val="es-ES"/>
+              </w:rPr>
+            </w:pPr>
+            <w:r>
+              <w:rPr>
+                <w:rFonts w:ascii="Arial" w:hAnsi="Arial" w:cs="Arial"/>
+                <w:sz w:val="24"/>
+                <w:szCs w:val="24"/>
+                <w:lang w:val="es-ES"/>
+              </w:rPr>
+              <w:t>FIN CASO DE USO.</w:t>
+            </w:r>
+          </w:p>
+          <w:p>
+            <w:pPr>
+              <w:spacing w:after="0" w:line="276" w:lineRule="auto"/>
+              <w:jc w:val="both"/>
+              <w:rPr>
+                <w:rFonts w:ascii="Arial" w:hAnsi="Arial" w:cs="Arial"/>
+                <w:sz w:val="24"/>
+                <w:szCs w:val="24"/>
+                <w:lang w:val="es-ES"/>
+              </w:rPr>
+            </w:pPr>
+          </w:p>
+          <w:p>
+            <w:pPr>
+              <w:spacing w:after="0" w:line="276" w:lineRule="auto"/>
+              <w:jc w:val="both"/>
+              <w:rPr>
+                <w:rFonts w:ascii="Arial" w:hAnsi="Arial" w:cs="Arial"/>
+                <w:sz w:val="24"/>
+                <w:szCs w:val="24"/>
+                <w:lang w:val="es-ES"/>
+              </w:rPr>
+            </w:pPr>
+            <w:r>
+              <w:rPr>
+                <w:rFonts w:ascii="Arial" w:hAnsi="Arial" w:cs="Arial"/>
+                <w:sz w:val="24"/>
+                <w:szCs w:val="24"/>
+                <w:lang w:val="es-ES"/>
+              </w:rPr>
+              <w:t>FA</w:t>
+            </w:r>
+            <w:r>
+              <w:rPr>
+                <w:rFonts w:ascii="Arial" w:hAnsi="Arial" w:cs="Arial"/>
+                <w:sz w:val="24"/>
+                <w:szCs w:val="24"/>
+                <w:lang w:val="es-ES"/>
+              </w:rPr>
+              <w:t>3.1</w:t>
+            </w:r>
+            <w:r>
+              <w:rPr>
+                <w:rFonts w:ascii="Arial" w:hAnsi="Arial" w:cs="Arial"/>
+                <w:sz w:val="24"/>
+                <w:szCs w:val="24"/>
+                <w:lang w:val="es-ES"/>
+              </w:rPr>
+              <w:t xml:space="preserve"> Técnico selecciona opción “Cancelar” en mensaje de confirmación:</w:t>
             </w:r>
           </w:p>
           <w:p>
@@ -6050,7 +7245,7 @@
               <w:pStyle w:val="Prrafodelista"/>
               <w:numPr>
                 <w:ilvl w:val="0"/>
-                <w:numId w:val="17"/>
+                <w:numId w:val="26"/>
               </w:numPr>
               <w:spacing w:after="0"/>
               <w:jc w:val="both"/>
@@ -6068,7 +7263,32 @@
                 <w:szCs w:val="24"/>
                 <w:lang w:val="es-ES"/>
               </w:rPr>
-              <w:t>El técnico termina de llenar la información faltante y presiona la opción “Actualizar”.</w:t>
+              <w:t>El sistema cierra el mensaje y permanece en la interfaz “</w:t>
+            </w:r>
+            <w:r>
+              <w:rPr>
+                <w:rFonts w:ascii="Arial" w:hAnsi="Arial" w:cs="Arial"/>
+                <w:sz w:val="24"/>
+                <w:szCs w:val="24"/>
+              </w:rPr>
+              <w:t>Actualización de información</w:t>
+            </w:r>
+            <w:r>
+              <w:rPr>
+                <w:rFonts w:ascii="Arial" w:hAnsi="Arial" w:cs="Arial"/>
+                <w:sz w:val="24"/>
+                <w:szCs w:val="24"/>
+              </w:rPr>
+              <w:t xml:space="preserve"> 1/2</w:t>
+            </w:r>
+            <w:r>
+              <w:rPr>
+                <w:rFonts w:ascii="Arial" w:hAnsi="Arial" w:cs="Arial"/>
+                <w:sz w:val="24"/>
+                <w:szCs w:val="24"/>
+                <w:lang w:val="es-ES"/>
+              </w:rPr>
+              <w:t>” sin realizar algún cambio.</w:t>
             </w:r>
           </w:p>
           <w:p>
@@ -6076,7 +7296,7 @@
               <w:pStyle w:val="Prrafodelista"/>
               <w:numPr>
                 <w:ilvl w:val="0"/>
-                <w:numId w:val="17"/>
+                <w:numId w:val="26"/>
               </w:numPr>
               <w:spacing w:after="0"/>
               <w:jc w:val="both"/>
@@ -6094,6 +7314,335 @@
                 <w:szCs w:val="24"/>
                 <w:lang w:val="es-ES"/>
               </w:rPr>
+              <w:t>Volver al paso 5</w:t>
+            </w:r>
+            <w:r>
+              <w:rPr>
+                <w:rFonts w:ascii="Arial" w:hAnsi="Arial" w:cs="Arial"/>
+                <w:sz w:val="24"/>
+                <w:szCs w:val="24"/>
+                <w:lang w:val="es-ES"/>
+              </w:rPr>
+              <w:t>/7</w:t>
+            </w:r>
+            <w:r>
+              <w:rPr>
+                <w:rFonts w:ascii="Arial" w:hAnsi="Arial" w:cs="Arial"/>
+                <w:sz w:val="24"/>
+                <w:szCs w:val="24"/>
+                <w:lang w:val="es-ES"/>
+              </w:rPr>
+              <w:t xml:space="preserve"> del flujo normal.</w:t>
+            </w:r>
+          </w:p>
+          <w:p>
+            <w:pPr>
+              <w:spacing w:after="0"/>
+              <w:jc w:val="both"/>
+              <w:rPr>
+                <w:rFonts w:ascii="Arial" w:hAnsi="Arial" w:cs="Arial"/>
+                <w:sz w:val="24"/>
+                <w:szCs w:val="24"/>
+                <w:lang w:val="es-ES"/>
+              </w:rPr>
+            </w:pPr>
+          </w:p>
+          <w:p>
+            <w:pPr>
+              <w:spacing w:after="0"/>
+              <w:jc w:val="both"/>
+              <w:rPr>
+                <w:rFonts w:ascii="Arial" w:hAnsi="Arial" w:cs="Arial"/>
+                <w:sz w:val="24"/>
+                <w:szCs w:val="24"/>
+                <w:lang w:val="es-ES"/>
+              </w:rPr>
+            </w:pPr>
+            <w:r>
+              <w:rPr>
+                <w:rFonts w:ascii="Arial" w:hAnsi="Arial" w:cs="Arial"/>
+                <w:sz w:val="24"/>
+                <w:szCs w:val="24"/>
+                <w:lang w:val="es-ES"/>
+              </w:rPr>
+              <w:t>FA</w:t>
+            </w:r>
+            <w:r>
+              <w:rPr>
+                <w:rFonts w:ascii="Arial" w:hAnsi="Arial" w:cs="Arial"/>
+                <w:sz w:val="24"/>
+                <w:szCs w:val="24"/>
+                <w:lang w:val="es-ES"/>
+              </w:rPr>
+              <w:t>4</w:t>
+            </w:r>
+            <w:r>
+              <w:rPr>
+                <w:rFonts w:ascii="Arial" w:hAnsi="Arial" w:cs="Arial"/>
+                <w:sz w:val="24"/>
+                <w:szCs w:val="24"/>
+                <w:lang w:val="es-ES"/>
+              </w:rPr>
+              <w:t xml:space="preserve"> EL técnico selecciona la opción “</w:t>
+            </w:r>
+            <w:r>
+              <w:rPr>
+                <w:rFonts w:ascii="Arial" w:hAnsi="Arial" w:cs="Arial"/>
+                <w:sz w:val="24"/>
+                <w:szCs w:val="24"/>
+                <w:lang w:val="es-ES"/>
+              </w:rPr>
+              <w:t>Anterior</w:t>
+            </w:r>
+            <w:r>
+              <w:rPr>
+                <w:rFonts w:ascii="Arial" w:hAnsi="Arial" w:cs="Arial"/>
+                <w:sz w:val="24"/>
+                <w:szCs w:val="24"/>
+                <w:lang w:val="es-ES"/>
+              </w:rPr>
+              <w:t>”:</w:t>
+            </w:r>
+          </w:p>
+          <w:p>
+            <w:pPr>
+              <w:pStyle w:val="Prrafodelista"/>
+              <w:numPr>
+                <w:ilvl w:val="0"/>
+                <w:numId w:val="28"/>
+              </w:numPr>
+              <w:spacing w:after="0"/>
+              <w:jc w:val="both"/>
+              <w:rPr>
+                <w:rFonts w:ascii="Arial" w:hAnsi="Arial" w:cs="Arial"/>
+                <w:sz w:val="24"/>
+                <w:szCs w:val="24"/>
+                <w:lang w:val="es-ES"/>
+              </w:rPr>
+            </w:pPr>
+            <w:r>
+              <w:rPr>
+                <w:rFonts w:ascii="Arial" w:hAnsi="Arial" w:cs="Arial"/>
+                <w:sz w:val="24"/>
+                <w:szCs w:val="24"/>
+                <w:lang w:val="es-ES"/>
+              </w:rPr>
+              <w:t>El sistema muestra la interfaz “Actualización de información” con los campos activados o desactivados, según sea el caso.</w:t>
+            </w:r>
+          </w:p>
+          <w:p>
+            <w:pPr>
+              <w:pStyle w:val="Prrafodelista"/>
+              <w:numPr>
+                <w:ilvl w:val="0"/>
+                <w:numId w:val="28"/>
+              </w:numPr>
+              <w:spacing w:after="0"/>
+              <w:jc w:val="both"/>
+              <w:rPr>
+                <w:rFonts w:ascii="Arial" w:hAnsi="Arial" w:cs="Arial"/>
+                <w:sz w:val="24"/>
+                <w:szCs w:val="24"/>
+                <w:lang w:val="es-ES"/>
+              </w:rPr>
+            </w:pPr>
+            <w:r>
+              <w:rPr>
+                <w:rFonts w:ascii="Arial" w:hAnsi="Arial" w:cs="Arial"/>
+                <w:sz w:val="24"/>
+                <w:szCs w:val="24"/>
+                <w:lang w:val="es-ES"/>
+              </w:rPr>
+              <w:t>Volver al paso 5 del flujo normal.</w:t>
+            </w:r>
+          </w:p>
+          <w:p>
+            <w:pPr>
+              <w:spacing w:after="0"/>
+              <w:jc w:val="both"/>
+              <w:rPr>
+                <w:rFonts w:ascii="Arial" w:hAnsi="Arial" w:cs="Arial"/>
+                <w:sz w:val="24"/>
+                <w:szCs w:val="24"/>
+                <w:lang w:val="es-ES"/>
+              </w:rPr>
+            </w:pPr>
+          </w:p>
+          <w:p>
+            <w:pPr>
+              <w:spacing w:after="0"/>
+              <w:jc w:val="both"/>
+              <w:rPr>
+                <w:rFonts w:ascii="Arial" w:hAnsi="Arial" w:cs="Arial"/>
+                <w:sz w:val="24"/>
+                <w:szCs w:val="24"/>
+                <w:lang w:val="es-ES"/>
+              </w:rPr>
+            </w:pPr>
+            <w:r>
+              <w:rPr>
+                <w:rFonts w:ascii="Arial" w:hAnsi="Arial" w:cs="Arial"/>
+                <w:sz w:val="24"/>
+                <w:szCs w:val="24"/>
+                <w:lang w:val="es-ES"/>
+              </w:rPr>
+              <w:t xml:space="preserve">FA3 </w:t>
+            </w:r>
+            <w:r>
+              <w:rPr>
+                <w:rFonts w:ascii="Arial" w:hAnsi="Arial" w:cs="Arial"/>
+                <w:sz w:val="24"/>
+                <w:szCs w:val="24"/>
+                <w:lang w:val="es-ES"/>
+              </w:rPr>
+              <w:t>Hay campos obligatorios vacíos:</w:t>
+            </w:r>
+          </w:p>
+          <w:p>
+            <w:pPr>
+              <w:pStyle w:val="Prrafodelista"/>
+              <w:numPr>
+                <w:ilvl w:val="0"/>
+                <w:numId w:val="29"/>
+              </w:numPr>
+              <w:spacing w:after="0"/>
+              <w:jc w:val="both"/>
+              <w:rPr>
+                <w:rFonts w:ascii="Arial" w:hAnsi="Arial" w:cs="Arial"/>
+                <w:sz w:val="24"/>
+                <w:szCs w:val="24"/>
+                <w:lang w:val="es-ES"/>
+              </w:rPr>
+            </w:pPr>
+            <w:r>
+              <w:rPr>
+                <w:rFonts w:ascii="Arial" w:hAnsi="Arial" w:cs="Arial"/>
+                <w:sz w:val="24"/>
+                <w:szCs w:val="24"/>
+                <w:lang w:val="es-ES"/>
+              </w:rPr>
+              <w:t>El sistema muestra un mensaje con la opción “Aceptar”, indicando que faltan datos obligatorios por llenar.</w:t>
+            </w:r>
+          </w:p>
+          <w:p>
+            <w:pPr>
+              <w:pStyle w:val="Prrafodelista"/>
+              <w:numPr>
+                <w:ilvl w:val="0"/>
+                <w:numId w:val="29"/>
+              </w:numPr>
+              <w:spacing w:after="0"/>
+              <w:jc w:val="both"/>
+              <w:rPr>
+                <w:rFonts w:ascii="Arial" w:hAnsi="Arial" w:cs="Arial"/>
+                <w:sz w:val="24"/>
+                <w:szCs w:val="24"/>
+                <w:lang w:val="es-ES"/>
+              </w:rPr>
+            </w:pPr>
+            <w:r>
+              <w:rPr>
+                <w:rFonts w:ascii="Arial" w:hAnsi="Arial" w:cs="Arial"/>
+                <w:sz w:val="24"/>
+                <w:szCs w:val="24"/>
+                <w:lang w:val="es-ES"/>
+              </w:rPr>
+              <w:t>El técnico selecciona la opción “Aceptar” del mensaje.</w:t>
+            </w:r>
+          </w:p>
+          <w:p>
+            <w:pPr>
+              <w:pStyle w:val="Prrafodelista"/>
+              <w:numPr>
+                <w:ilvl w:val="0"/>
+                <w:numId w:val="29"/>
+              </w:numPr>
+              <w:spacing w:after="0"/>
+              <w:jc w:val="both"/>
+              <w:rPr>
+                <w:rFonts w:ascii="Arial" w:hAnsi="Arial" w:cs="Arial"/>
+                <w:sz w:val="24"/>
+                <w:szCs w:val="24"/>
+                <w:lang w:val="es-ES"/>
+              </w:rPr>
+            </w:pPr>
+            <w:r>
+              <w:rPr>
+                <w:rFonts w:ascii="Arial" w:hAnsi="Arial" w:cs="Arial"/>
+                <w:sz w:val="24"/>
+                <w:szCs w:val="24"/>
+                <w:lang w:val="es-ES"/>
+              </w:rPr>
+              <w:t>El sistema cierra el mensaje y permanece en la interfaz “</w:t>
+            </w:r>
+            <w:r>
+              <w:rPr>
+                <w:rFonts w:ascii="Arial" w:hAnsi="Arial" w:cs="Arial"/>
+                <w:sz w:val="24"/>
+                <w:szCs w:val="24"/>
+              </w:rPr>
+              <w:t>Actualización de información</w:t>
+            </w:r>
+            <w:r>
+              <w:rPr>
+                <w:rFonts w:ascii="Arial" w:hAnsi="Arial" w:cs="Arial"/>
+                <w:sz w:val="24"/>
+                <w:szCs w:val="24"/>
+                <w:lang w:val="es-ES"/>
+              </w:rPr>
+              <w:t>” sin realizar algún cambio.</w:t>
+            </w:r>
+          </w:p>
+          <w:p>
+            <w:pPr>
+              <w:pStyle w:val="Prrafodelista"/>
+              <w:numPr>
+                <w:ilvl w:val="0"/>
+                <w:numId w:val="29"/>
+              </w:numPr>
+              <w:spacing w:after="0"/>
+              <w:jc w:val="both"/>
+              <w:rPr>
+                <w:rFonts w:ascii="Arial" w:hAnsi="Arial" w:cs="Arial"/>
+                <w:sz w:val="24"/>
+                <w:szCs w:val="24"/>
+                <w:lang w:val="es-ES"/>
+              </w:rPr>
+            </w:pPr>
+            <w:r>
+              <w:rPr>
+                <w:rFonts w:ascii="Arial" w:hAnsi="Arial" w:cs="Arial"/>
+                <w:sz w:val="24"/>
+                <w:szCs w:val="24"/>
+                <w:lang w:val="es-ES"/>
+              </w:rPr>
+              <w:lastRenderedPageBreak/>
+              <w:t>El técnico termina de llenar la información faltante y presiona la opción “Actualizar”.</w:t>
+            </w:r>
+          </w:p>
+          <w:p>
+            <w:pPr>
+              <w:pStyle w:val="Prrafodelista"/>
+              <w:numPr>
+                <w:ilvl w:val="0"/>
+                <w:numId w:val="29"/>
+              </w:numPr>
+              <w:spacing w:after="0"/>
+              <w:jc w:val="both"/>
+              <w:rPr>
+                <w:rFonts w:ascii="Arial" w:hAnsi="Arial" w:cs="Arial"/>
+                <w:sz w:val="24"/>
+                <w:szCs w:val="24"/>
+                <w:lang w:val="es-ES"/>
+              </w:rPr>
+            </w:pPr>
+            <w:r>
+              <w:rPr>
+                <w:rFonts w:ascii="Arial" w:hAnsi="Arial" w:cs="Arial"/>
+                <w:sz w:val="24"/>
+                <w:szCs w:val="24"/>
+                <w:lang w:val="es-ES"/>
+              </w:rPr>
               <w:t xml:space="preserve">Volver al paso </w:t>
             </w:r>
             <w:r>
@@ -6103,7 +7652,7 @@
                 <w:szCs w:val="24"/>
                 <w:lang w:val="es-ES"/>
               </w:rPr>
-              <w:t>6</w:t>
+              <w:t>8</w:t>
             </w:r>
             <w:r>
               <w:rPr>
@@ -6388,7 +7937,29 @@
                 <w:szCs w:val="24"/>
                 <w:lang w:val="es-ES"/>
               </w:rPr>
-              <w:t>(relación Include)</w:t>
+              <w:t xml:space="preserve">(relación </w:t>
+            </w:r>
+            <w:proofErr w:type="spellStart"/>
+            <w:r>
+              <w:rPr>
+                <w:rFonts w:ascii="Arial" w:hAnsi="Arial" w:cs="Arial"/>
+                <w:b/>
+                <w:sz w:val="24"/>
+                <w:szCs w:val="24"/>
+                <w:lang w:val="es-ES"/>
+              </w:rPr>
+              <w:t>Include</w:t>
+            </w:r>
+            <w:proofErr w:type="spellEnd"/>
+            <w:r>
+              <w:rPr>
+                <w:rFonts w:ascii="Arial" w:hAnsi="Arial" w:cs="Arial"/>
+                <w:b/>
+                <w:sz w:val="24"/>
+                <w:szCs w:val="24"/>
+                <w:lang w:val="es-ES"/>
+              </w:rPr>
+              <w:t>)</w:t>
             </w:r>
           </w:p>
         </w:tc>
@@ -6459,7 +8030,6 @@
                 <w:szCs w:val="24"/>
                 <w:lang w:val="es-ES"/>
               </w:rPr>
-              <w:lastRenderedPageBreak/>
               <w:t>Extiende:</w:t>
             </w:r>
           </w:p>
@@ -6483,7 +8053,29 @@
                 <w:szCs w:val="24"/>
                 <w:lang w:val="es-ES"/>
               </w:rPr>
-              <w:t>(relación Extend)</w:t>
+              <w:t xml:space="preserve">(relación </w:t>
+            </w:r>
+            <w:proofErr w:type="spellStart"/>
+            <w:r>
+              <w:rPr>
+                <w:rFonts w:ascii="Arial" w:hAnsi="Arial" w:cs="Arial"/>
+                <w:b/>
+                <w:sz w:val="24"/>
+                <w:szCs w:val="24"/>
+                <w:lang w:val="es-ES"/>
+              </w:rPr>
+              <w:t>Extend</w:t>
+            </w:r>
+            <w:proofErr w:type="spellEnd"/>
+            <w:r>
+              <w:rPr>
+                <w:rFonts w:ascii="Arial" w:hAnsi="Arial" w:cs="Arial"/>
+                <w:b/>
+                <w:sz w:val="24"/>
+                <w:szCs w:val="24"/>
+                <w:lang w:val="es-ES"/>
+              </w:rPr>
+              <w:t>)</w:t>
             </w:r>
           </w:p>
         </w:tc>
@@ -6545,6 +8137,184 @@
 <file path=word/numbering.xml><?xml version="1.0" encoding="utf-8"?>
 <w:numbering xmlns:wpc="http://schemas.microsoft.com/office/word/2010/wordprocessingCanvas" xmlns:cx="http://schemas.microsoft.com/office/drawing/2014/chartex" xmlns:cx1="http://schemas.microsoft.com/office/drawing/2015/9/8/chartex" xmlns:cx2="http://schemas.microsoft.com/office/drawing/2015/10/21/chartex" xmlns:cx3="http://schemas.microsoft.com/office/drawing/2016/5/9/chartex" xmlns:cx4="http://schemas.microsoft.com/office/drawing/2016/5/10/chartex" xmlns:cx5="http://schemas.microsoft.com/office/drawing/2016/5/11/chartex" xmlns:cx6="http://schemas.microsoft.com/office/drawing/2016/5/12/chartex" xmlns:cx7="http://schemas.microsoft.com/office/drawing/2016/5/13/chartex" xmlns:cx8="http://schemas.microsoft.com/office/drawing/2016/5/14/chartex" xmlns:mc="http://schemas.openxmlformats.org/markup-compatibility/2006" xmlns:aink="http://schemas.microsoft.com/office/drawing/2016/ink" xmlns:am3d="http://schemas.microsoft.com/office/drawing/2017/model3d" xmlns:o="urn:schemas-microsoft-com:office:office" xmlns:r="http://schemas.openxmlformats.org/officeDocument/2006/relationships" xmlns:m="http://schemas.openxmlformats.org/officeDocument/2006/math" xmlns:v="urn:schemas-microsoft-com:vml" xmlns:wp14="http://schemas.microsoft.com/office/word/2010/wordprocessingDrawing" xmlns:wp="http://schemas.openxmlformats.org/drawingml/2006/wordprocessingDrawing" xmlns:w10="urn:schemas-microsoft-com:office:word" xmlns:w="http://schemas.openxmlformats.org/wordprocessingml/2006/main" xmlns:w14="http://schemas.microsoft.com/office/word/2010/wordml" xmlns:w15="http://schemas.microsoft.com/office/word/2012/wordml" xmlns:w16cex="http://schemas.microsoft.com/office/word/2018/wordml/cex" xmlns:w16cid="http://schemas.microsoft.com/office/word/2016/wordml/cid" xmlns:w16="http://schemas.microsoft.com/office/word/2018/wordml" xmlns:w16se="http://schemas.microsoft.com/office/word/2015/wordml/symex" xmlns:wpg="http://schemas.microsoft.com/office/word/2010/wordprocessingGroup" xmlns:wpi="http://schemas.microsoft.com/office/word/2010/wordprocessingInk" xmlns:wne="http://schemas.microsoft.com/office/word/2006/wordml" xmlns:wps="http://schemas.microsoft.com/office/word/2010/wordprocessingShape" mc:Ignorable="w14 w15 w16se w16cid w16 w16cex wp14">
   <w:abstractNum w:abstractNumId="0" w15:restartNumberingAfterBreak="0">
+    <w:nsid w:val="02343D66"/>
+    <w:multiLevelType w:val="hybridMultilevel"/>
+    <w:tmpl w:val="9E3621D0"/>
+    <w:lvl w:ilvl="0" w:tplc="080A000F">
+      <w:start w:val="1"/>
+      <w:numFmt w:val="decimal"/>
+      <w:lvlText w:val="%1."/>
+      <w:lvlJc w:val="left"/>
+      <w:pPr>
+        <w:ind w:left="720" w:hanging="360"/>
+      </w:pPr>
+      <w:rPr>
+        <w:rFonts w:hint="default"/>
+      </w:rPr>
+    </w:lvl>
+    <w:lvl w:ilvl="1" w:tplc="080A0019" w:tentative="1">
+      <w:start w:val="1"/>
+      <w:numFmt w:val="lowerLetter"/>
+      <w:lvlText w:val="%2."/>
+      <w:lvlJc w:val="left"/>
+      <w:pPr>
+        <w:ind w:left="1440" w:hanging="360"/>
+      </w:pPr>
+    </w:lvl>
+    <w:lvl w:ilvl="2" w:tplc="080A001B" w:tentative="1">
+      <w:start w:val="1"/>
+      <w:numFmt w:val="lowerRoman"/>
+      <w:lvlText w:val="%3."/>
+      <w:lvlJc w:val="right"/>
+      <w:pPr>
+        <w:ind w:left="2160" w:hanging="180"/>
+      </w:pPr>
+    </w:lvl>
+    <w:lvl w:ilvl="3" w:tplc="080A000F" w:tentative="1">
+      <w:start w:val="1"/>
+      <w:numFmt w:val="decimal"/>
+      <w:lvlText w:val="%4."/>
+      <w:lvlJc w:val="left"/>
+      <w:pPr>
+        <w:ind w:left="2880" w:hanging="360"/>
+      </w:pPr>
+    </w:lvl>
+    <w:lvl w:ilvl="4" w:tplc="080A0019" w:tentative="1">
+      <w:start w:val="1"/>
+      <w:numFmt w:val="lowerLetter"/>
+      <w:lvlText w:val="%5."/>
+      <w:lvlJc w:val="left"/>
+      <w:pPr>
+        <w:ind w:left="3600" w:hanging="360"/>
+      </w:pPr>
+    </w:lvl>
+    <w:lvl w:ilvl="5" w:tplc="080A001B" w:tentative="1">
+      <w:start w:val="1"/>
+      <w:numFmt w:val="lowerRoman"/>
+      <w:lvlText w:val="%6."/>
+      <w:lvlJc w:val="right"/>
+      <w:pPr>
+        <w:ind w:left="4320" w:hanging="180"/>
+      </w:pPr>
+    </w:lvl>
+    <w:lvl w:ilvl="6" w:tplc="080A000F" w:tentative="1">
+      <w:start w:val="1"/>
+      <w:numFmt w:val="decimal"/>
+      <w:lvlText w:val="%7."/>
+      <w:lvlJc w:val="left"/>
+      <w:pPr>
+        <w:ind w:left="5040" w:hanging="360"/>
+      </w:pPr>
+    </w:lvl>
+    <w:lvl w:ilvl="7" w:tplc="080A0019" w:tentative="1">
+      <w:start w:val="1"/>
+      <w:numFmt w:val="lowerLetter"/>
+      <w:lvlText w:val="%8."/>
+      <w:lvlJc w:val="left"/>
+      <w:pPr>
+        <w:ind w:left="5760" w:hanging="360"/>
+      </w:pPr>
+    </w:lvl>
+    <w:lvl w:ilvl="8" w:tplc="080A001B" w:tentative="1">
+      <w:start w:val="1"/>
+      <w:numFmt w:val="lowerRoman"/>
+      <w:lvlText w:val="%9."/>
+      <w:lvlJc w:val="right"/>
+      <w:pPr>
+        <w:ind w:left="6480" w:hanging="180"/>
+      </w:pPr>
+    </w:lvl>
+  </w:abstractNum>
+  <w:abstractNum w:abstractNumId="1" w15:restartNumberingAfterBreak="0">
+    <w:nsid w:val="027F0120"/>
+    <w:multiLevelType w:val="hybridMultilevel"/>
+    <w:tmpl w:val="CB923566"/>
+    <w:lvl w:ilvl="0" w:tplc="080A000F">
+      <w:start w:val="1"/>
+      <w:numFmt w:val="decimal"/>
+      <w:lvlText w:val="%1."/>
+      <w:lvlJc w:val="left"/>
+      <w:pPr>
+        <w:ind w:left="720" w:hanging="360"/>
+      </w:pPr>
+      <w:rPr>
+        <w:rFonts w:hint="default"/>
+      </w:rPr>
+    </w:lvl>
+    <w:lvl w:ilvl="1" w:tplc="080A0019" w:tentative="1">
+      <w:start w:val="1"/>
+      <w:numFmt w:val="lowerLetter"/>
+      <w:lvlText w:val="%2."/>
+      <w:lvlJc w:val="left"/>
+      <w:pPr>
+        <w:ind w:left="1440" w:hanging="360"/>
+      </w:pPr>
+    </w:lvl>
+    <w:lvl w:ilvl="2" w:tplc="080A001B" w:tentative="1">
+      <w:start w:val="1"/>
+      <w:numFmt w:val="lowerRoman"/>
+      <w:lvlText w:val="%3."/>
+      <w:lvlJc w:val="right"/>
+      <w:pPr>
+        <w:ind w:left="2160" w:hanging="180"/>
+      </w:pPr>
+    </w:lvl>
+    <w:lvl w:ilvl="3" w:tplc="080A000F" w:tentative="1">
+      <w:start w:val="1"/>
+      <w:numFmt w:val="decimal"/>
+      <w:lvlText w:val="%4."/>
+      <w:lvlJc w:val="left"/>
+      <w:pPr>
+        <w:ind w:left="2880" w:hanging="360"/>
+      </w:pPr>
+    </w:lvl>
+    <w:lvl w:ilvl="4" w:tplc="080A0019" w:tentative="1">
+      <w:start w:val="1"/>
+      <w:numFmt w:val="lowerLetter"/>
+      <w:lvlText w:val="%5."/>
+      <w:lvlJc w:val="left"/>
+      <w:pPr>
+        <w:ind w:left="3600" w:hanging="360"/>
+      </w:pPr>
+    </w:lvl>
+    <w:lvl w:ilvl="5" w:tplc="080A001B" w:tentative="1">
+      <w:start w:val="1"/>
+      <w:numFmt w:val="lowerRoman"/>
+      <w:lvlText w:val="%6."/>
+      <w:lvlJc w:val="right"/>
+      <w:pPr>
+        <w:ind w:left="4320" w:hanging="180"/>
+      </w:pPr>
+    </w:lvl>
+    <w:lvl w:ilvl="6" w:tplc="080A000F" w:tentative="1">
+      <w:start w:val="1"/>
+      <w:numFmt w:val="decimal"/>
+      <w:lvlText w:val="%7."/>
+      <w:lvlJc w:val="left"/>
+      <w:pPr>
+        <w:ind w:left="5040" w:hanging="360"/>
+      </w:pPr>
+    </w:lvl>
+    <w:lvl w:ilvl="7" w:tplc="080A0019" w:tentative="1">
+      <w:start w:val="1"/>
+      <w:numFmt w:val="lowerLetter"/>
+      <w:lvlText w:val="%8."/>
+      <w:lvlJc w:val="left"/>
+      <w:pPr>
+        <w:ind w:left="5760" w:hanging="360"/>
+      </w:pPr>
+    </w:lvl>
+    <w:lvl w:ilvl="8" w:tplc="080A001B" w:tentative="1">
+      <w:start w:val="1"/>
+      <w:numFmt w:val="lowerRoman"/>
+      <w:lvlText w:val="%9."/>
+      <w:lvlJc w:val="right"/>
+      <w:pPr>
+        <w:ind w:left="6480" w:hanging="180"/>
+      </w:pPr>
+    </w:lvl>
+  </w:abstractNum>
+  <w:abstractNum w:abstractNumId="2" w15:restartNumberingAfterBreak="0">
     <w:nsid w:val="028B36A5"/>
     <w:multiLevelType w:val="hybridMultilevel"/>
     <w:tmpl w:val="6EE8237E"/>
@@ -6633,7 +8403,96 @@
       </w:pPr>
     </w:lvl>
   </w:abstractNum>
-  <w:abstractNum w:abstractNumId="1" w15:restartNumberingAfterBreak="0">
+  <w:abstractNum w:abstractNumId="3" w15:restartNumberingAfterBreak="0">
+    <w:nsid w:val="050073FF"/>
+    <w:multiLevelType w:val="hybridMultilevel"/>
+    <w:tmpl w:val="4712FF98"/>
+    <w:lvl w:ilvl="0" w:tplc="080A000F">
+      <w:start w:val="1"/>
+      <w:numFmt w:val="decimal"/>
+      <w:lvlText w:val="%1."/>
+      <w:lvlJc w:val="left"/>
+      <w:pPr>
+        <w:ind w:left="720" w:hanging="360"/>
+      </w:pPr>
+      <w:rPr>
+        <w:rFonts w:hint="default"/>
+      </w:rPr>
+    </w:lvl>
+    <w:lvl w:ilvl="1" w:tplc="080A0019" w:tentative="1">
+      <w:start w:val="1"/>
+      <w:numFmt w:val="lowerLetter"/>
+      <w:lvlText w:val="%2."/>
+      <w:lvlJc w:val="left"/>
+      <w:pPr>
+        <w:ind w:left="1440" w:hanging="360"/>
+      </w:pPr>
+    </w:lvl>
+    <w:lvl w:ilvl="2" w:tplc="080A001B" w:tentative="1">
+      <w:start w:val="1"/>
+      <w:numFmt w:val="lowerRoman"/>
+      <w:lvlText w:val="%3."/>
+      <w:lvlJc w:val="right"/>
+      <w:pPr>
+        <w:ind w:left="2160" w:hanging="180"/>
+      </w:pPr>
+    </w:lvl>
+    <w:lvl w:ilvl="3" w:tplc="080A000F" w:tentative="1">
+      <w:start w:val="1"/>
+      <w:numFmt w:val="decimal"/>
+      <w:lvlText w:val="%4."/>
+      <w:lvlJc w:val="left"/>
+      <w:pPr>
+        <w:ind w:left="2880" w:hanging="360"/>
+      </w:pPr>
+    </w:lvl>
+    <w:lvl w:ilvl="4" w:tplc="080A0019" w:tentative="1">
+      <w:start w:val="1"/>
+      <w:numFmt w:val="lowerLetter"/>
+      <w:lvlText w:val="%5."/>
+      <w:lvlJc w:val="left"/>
+      <w:pPr>
+        <w:ind w:left="3600" w:hanging="360"/>
+      </w:pPr>
+    </w:lvl>
+    <w:lvl w:ilvl="5" w:tplc="080A001B" w:tentative="1">
+      <w:start w:val="1"/>
+      <w:numFmt w:val="lowerRoman"/>
+      <w:lvlText w:val="%6."/>
+      <w:lvlJc w:val="right"/>
+      <w:pPr>
+        <w:ind w:left="4320" w:hanging="180"/>
+      </w:pPr>
+    </w:lvl>
+    <w:lvl w:ilvl="6" w:tplc="080A000F" w:tentative="1">
+      <w:start w:val="1"/>
+      <w:numFmt w:val="decimal"/>
+      <w:lvlText w:val="%7."/>
+      <w:lvlJc w:val="left"/>
+      <w:pPr>
+        <w:ind w:left="5040" w:hanging="360"/>
+      </w:pPr>
+    </w:lvl>
+    <w:lvl w:ilvl="7" w:tplc="080A0019" w:tentative="1">
+      <w:start w:val="1"/>
+      <w:numFmt w:val="lowerLetter"/>
+      <w:lvlText w:val="%8."/>
+      <w:lvlJc w:val="left"/>
+      <w:pPr>
+        <w:ind w:left="5760" w:hanging="360"/>
+      </w:pPr>
+    </w:lvl>
+    <w:lvl w:ilvl="8" w:tplc="080A001B" w:tentative="1">
+      <w:start w:val="1"/>
+      <w:numFmt w:val="lowerRoman"/>
+      <w:lvlText w:val="%9."/>
+      <w:lvlJc w:val="right"/>
+      <w:pPr>
+        <w:ind w:left="6480" w:hanging="180"/>
+      </w:pPr>
+    </w:lvl>
+  </w:abstractNum>
+  <w:abstractNum w:abstractNumId="4" w15:restartNumberingAfterBreak="0">
     <w:nsid w:val="096938E0"/>
     <w:multiLevelType w:val="hybridMultilevel"/>
     <w:tmpl w:val="8656FDBC"/>
@@ -6722,7 +8581,7 @@
       </w:pPr>
     </w:lvl>
   </w:abstractNum>
-  <w:abstractNum w:abstractNumId="2" w15:restartNumberingAfterBreak="0">
+  <w:abstractNum w:abstractNumId="5" w15:restartNumberingAfterBreak="0">
     <w:nsid w:val="0C6C39EF"/>
     <w:multiLevelType w:val="hybridMultilevel"/>
     <w:tmpl w:val="A0F44D30"/>
@@ -6811,7 +8670,7 @@
       </w:pPr>
     </w:lvl>
   </w:abstractNum>
-  <w:abstractNum w:abstractNumId="3" w15:restartNumberingAfterBreak="0">
+  <w:abstractNum w:abstractNumId="6" w15:restartNumberingAfterBreak="0">
     <w:nsid w:val="0CF843EC"/>
     <w:multiLevelType w:val="hybridMultilevel"/>
     <w:tmpl w:val="0754951C"/>
@@ -6900,7 +8759,7 @@
       </w:pPr>
     </w:lvl>
   </w:abstractNum>
-  <w:abstractNum w:abstractNumId="4" w15:restartNumberingAfterBreak="0">
+  <w:abstractNum w:abstractNumId="7" w15:restartNumberingAfterBreak="0">
     <w:nsid w:val="0FBC5BB7"/>
     <w:multiLevelType w:val="hybridMultilevel"/>
     <w:tmpl w:val="38465688"/>
@@ -6989,7 +8848,7 @@
       </w:pPr>
     </w:lvl>
   </w:abstractNum>
-  <w:abstractNum w:abstractNumId="5" w15:restartNumberingAfterBreak="0">
+  <w:abstractNum w:abstractNumId="8" w15:restartNumberingAfterBreak="0">
     <w:nsid w:val="100D709F"/>
     <w:multiLevelType w:val="hybridMultilevel"/>
     <w:tmpl w:val="1D301FD0"/>
@@ -7078,7 +8937,7 @@
       </w:pPr>
     </w:lvl>
   </w:abstractNum>
-  <w:abstractNum w:abstractNumId="6" w15:restartNumberingAfterBreak="0">
+  <w:abstractNum w:abstractNumId="9" w15:restartNumberingAfterBreak="0">
     <w:nsid w:val="10A66BA3"/>
     <w:multiLevelType w:val="hybridMultilevel"/>
     <w:tmpl w:val="4D7E2B7E"/>
@@ -7167,7 +9026,96 @@
       </w:pPr>
     </w:lvl>
   </w:abstractNum>
-  <w:abstractNum w:abstractNumId="7" w15:restartNumberingAfterBreak="0">
+  <w:abstractNum w:abstractNumId="10" w15:restartNumberingAfterBreak="0">
+    <w:nsid w:val="11E373A8"/>
+    <w:multiLevelType w:val="hybridMultilevel"/>
+    <w:tmpl w:val="7D72249A"/>
+    <w:lvl w:ilvl="0" w:tplc="080A000F">
+      <w:start w:val="1"/>
+      <w:numFmt w:val="decimal"/>
+      <w:lvlText w:val="%1."/>
+      <w:lvlJc w:val="left"/>
+      <w:pPr>
+        <w:ind w:left="720" w:hanging="360"/>
+      </w:pPr>
+      <w:rPr>
+        <w:rFonts w:hint="default"/>
+      </w:rPr>
+    </w:lvl>
+    <w:lvl w:ilvl="1" w:tplc="080A0019" w:tentative="1">
+      <w:start w:val="1"/>
+      <w:numFmt w:val="lowerLetter"/>
+      <w:lvlText w:val="%2."/>
+      <w:lvlJc w:val="left"/>
+      <w:pPr>
+        <w:ind w:left="1440" w:hanging="360"/>
+      </w:pPr>
+    </w:lvl>
+    <w:lvl w:ilvl="2" w:tplc="080A001B" w:tentative="1">
+      <w:start w:val="1"/>
+      <w:numFmt w:val="lowerRoman"/>
+      <w:lvlText w:val="%3."/>
+      <w:lvlJc w:val="right"/>
+      <w:pPr>
+        <w:ind w:left="2160" w:hanging="180"/>
+      </w:pPr>
+    </w:lvl>
+    <w:lvl w:ilvl="3" w:tplc="080A000F" w:tentative="1">
+      <w:start w:val="1"/>
+      <w:numFmt w:val="decimal"/>
+      <w:lvlText w:val="%4."/>
+      <w:lvlJc w:val="left"/>
+      <w:pPr>
+        <w:ind w:left="2880" w:hanging="360"/>
+      </w:pPr>
+    </w:lvl>
+    <w:lvl w:ilvl="4" w:tplc="080A0019" w:tentative="1">
+      <w:start w:val="1"/>
+      <w:numFmt w:val="lowerLetter"/>
+      <w:lvlText w:val="%5."/>
+      <w:lvlJc w:val="left"/>
+      <w:pPr>
+        <w:ind w:left="3600" w:hanging="360"/>
+      </w:pPr>
+    </w:lvl>
+    <w:lvl w:ilvl="5" w:tplc="080A001B" w:tentative="1">
+      <w:start w:val="1"/>
+      <w:numFmt w:val="lowerRoman"/>
+      <w:lvlText w:val="%6."/>
+      <w:lvlJc w:val="right"/>
+      <w:pPr>
+        <w:ind w:left="4320" w:hanging="180"/>
+      </w:pPr>
+    </w:lvl>
+    <w:lvl w:ilvl="6" w:tplc="080A000F" w:tentative="1">
+      <w:start w:val="1"/>
+      <w:numFmt w:val="decimal"/>
+      <w:lvlText w:val="%7."/>
+      <w:lvlJc w:val="left"/>
+      <w:pPr>
+        <w:ind w:left="5040" w:hanging="360"/>
+      </w:pPr>
+    </w:lvl>
+    <w:lvl w:ilvl="7" w:tplc="080A0019" w:tentative="1">
+      <w:start w:val="1"/>
+      <w:numFmt w:val="lowerLetter"/>
+      <w:lvlText w:val="%8."/>
+      <w:lvlJc w:val="left"/>
+      <w:pPr>
+        <w:ind w:left="5760" w:hanging="360"/>
+      </w:pPr>
+    </w:lvl>
+    <w:lvl w:ilvl="8" w:tplc="080A001B" w:tentative="1">
+      <w:start w:val="1"/>
+      <w:numFmt w:val="lowerRoman"/>
+      <w:lvlText w:val="%9."/>
+      <w:lvlJc w:val="right"/>
+      <w:pPr>
+        <w:ind w:left="6480" w:hanging="180"/>
+      </w:pPr>
+    </w:lvl>
+  </w:abstractNum>
+  <w:abstractNum w:abstractNumId="11" w15:restartNumberingAfterBreak="0">
     <w:nsid w:val="15657744"/>
     <w:multiLevelType w:val="hybridMultilevel"/>
     <w:tmpl w:val="E6DE8518"/>
@@ -7256,7 +9204,96 @@
       </w:pPr>
     </w:lvl>
   </w:abstractNum>
-  <w:abstractNum w:abstractNumId="8" w15:restartNumberingAfterBreak="0">
+  <w:abstractNum w:abstractNumId="12" w15:restartNumberingAfterBreak="0">
+    <w:nsid w:val="18176DDC"/>
+    <w:multiLevelType w:val="hybridMultilevel"/>
+    <w:tmpl w:val="1D301FD0"/>
+    <w:lvl w:ilvl="0" w:tplc="080A000F">
+      <w:start w:val="1"/>
+      <w:numFmt w:val="decimal"/>
+      <w:lvlText w:val="%1."/>
+      <w:lvlJc w:val="left"/>
+      <w:pPr>
+        <w:ind w:left="720" w:hanging="360"/>
+      </w:pPr>
+      <w:rPr>
+        <w:rFonts w:hint="default"/>
+      </w:rPr>
+    </w:lvl>
+    <w:lvl w:ilvl="1" w:tplc="080A0019" w:tentative="1">
+      <w:start w:val="1"/>
+      <w:numFmt w:val="lowerLetter"/>
+      <w:lvlText w:val="%2."/>
+      <w:lvlJc w:val="left"/>
+      <w:pPr>
+        <w:ind w:left="1440" w:hanging="360"/>
+      </w:pPr>
+    </w:lvl>
+    <w:lvl w:ilvl="2" w:tplc="080A001B" w:tentative="1">
+      <w:start w:val="1"/>
+      <w:numFmt w:val="lowerRoman"/>
+      <w:lvlText w:val="%3."/>
+      <w:lvlJc w:val="right"/>
+      <w:pPr>
+        <w:ind w:left="2160" w:hanging="180"/>
+      </w:pPr>
+    </w:lvl>
+    <w:lvl w:ilvl="3" w:tplc="080A000F" w:tentative="1">
+      <w:start w:val="1"/>
+      <w:numFmt w:val="decimal"/>
+      <w:lvlText w:val="%4."/>
+      <w:lvlJc w:val="left"/>
+      <w:pPr>
+        <w:ind w:left="2880" w:hanging="360"/>
+      </w:pPr>
+    </w:lvl>
+    <w:lvl w:ilvl="4" w:tplc="080A0019" w:tentative="1">
+      <w:start w:val="1"/>
+      <w:numFmt w:val="lowerLetter"/>
+      <w:lvlText w:val="%5."/>
+      <w:lvlJc w:val="left"/>
+      <w:pPr>
+        <w:ind w:left="3600" w:hanging="360"/>
+      </w:pPr>
+    </w:lvl>
+    <w:lvl w:ilvl="5" w:tplc="080A001B" w:tentative="1">
+      <w:start w:val="1"/>
+      <w:numFmt w:val="lowerRoman"/>
+      <w:lvlText w:val="%6."/>
+      <w:lvlJc w:val="right"/>
+      <w:pPr>
+        <w:ind w:left="4320" w:hanging="180"/>
+      </w:pPr>
+    </w:lvl>
+    <w:lvl w:ilvl="6" w:tplc="080A000F" w:tentative="1">
+      <w:start w:val="1"/>
+      <w:numFmt w:val="decimal"/>
+      <w:lvlText w:val="%7."/>
+      <w:lvlJc w:val="left"/>
+      <w:pPr>
+        <w:ind w:left="5040" w:hanging="360"/>
+      </w:pPr>
+    </w:lvl>
+    <w:lvl w:ilvl="7" w:tplc="080A0019" w:tentative="1">
+      <w:start w:val="1"/>
+      <w:numFmt w:val="lowerLetter"/>
+      <w:lvlText w:val="%8."/>
+      <w:lvlJc w:val="left"/>
+      <w:pPr>
+        <w:ind w:left="5760" w:hanging="360"/>
+      </w:pPr>
+    </w:lvl>
+    <w:lvl w:ilvl="8" w:tplc="080A001B" w:tentative="1">
+      <w:start w:val="1"/>
+      <w:numFmt w:val="lowerRoman"/>
+      <w:lvlText w:val="%9."/>
+      <w:lvlJc w:val="right"/>
+      <w:pPr>
+        <w:ind w:left="6480" w:hanging="180"/>
+      </w:pPr>
+    </w:lvl>
+  </w:abstractNum>
+  <w:abstractNum w:abstractNumId="13" w15:restartNumberingAfterBreak="0">
     <w:nsid w:val="1A51387C"/>
     <w:multiLevelType w:val="hybridMultilevel"/>
     <w:tmpl w:val="38580A98"/>
@@ -7345,7 +9382,96 @@
       </w:pPr>
     </w:lvl>
   </w:abstractNum>
-  <w:abstractNum w:abstractNumId="9" w15:restartNumberingAfterBreak="0">
+  <w:abstractNum w:abstractNumId="14" w15:restartNumberingAfterBreak="0">
+    <w:nsid w:val="233B57ED"/>
+    <w:multiLevelType w:val="hybridMultilevel"/>
+    <w:tmpl w:val="4F34D288"/>
+    <w:lvl w:ilvl="0" w:tplc="080A000F">
+      <w:start w:val="1"/>
+      <w:numFmt w:val="decimal"/>
+      <w:lvlText w:val="%1."/>
+      <w:lvlJc w:val="left"/>
+      <w:pPr>
+        <w:ind w:left="720" w:hanging="360"/>
+      </w:pPr>
+      <w:rPr>
+        <w:rFonts w:hint="default"/>
+      </w:rPr>
+    </w:lvl>
+    <w:lvl w:ilvl="1" w:tplc="080A0019" w:tentative="1">
+      <w:start w:val="1"/>
+      <w:numFmt w:val="lowerLetter"/>
+      <w:lvlText w:val="%2."/>
+      <w:lvlJc w:val="left"/>
+      <w:pPr>
+        <w:ind w:left="1440" w:hanging="360"/>
+      </w:pPr>
+    </w:lvl>
+    <w:lvl w:ilvl="2" w:tplc="080A001B" w:tentative="1">
+      <w:start w:val="1"/>
+      <w:numFmt w:val="lowerRoman"/>
+      <w:lvlText w:val="%3."/>
+      <w:lvlJc w:val="right"/>
+      <w:pPr>
+        <w:ind w:left="2160" w:hanging="180"/>
+      </w:pPr>
+    </w:lvl>
+    <w:lvl w:ilvl="3" w:tplc="080A000F" w:tentative="1">
+      <w:start w:val="1"/>
+      <w:numFmt w:val="decimal"/>
+      <w:lvlText w:val="%4."/>
+      <w:lvlJc w:val="left"/>
+      <w:pPr>
+        <w:ind w:left="2880" w:hanging="360"/>
+      </w:pPr>
+    </w:lvl>
+    <w:lvl w:ilvl="4" w:tplc="080A0019" w:tentative="1">
+      <w:start w:val="1"/>
+      <w:numFmt w:val="lowerLetter"/>
+      <w:lvlText w:val="%5."/>
+      <w:lvlJc w:val="left"/>
+      <w:pPr>
+        <w:ind w:left="3600" w:hanging="360"/>
+      </w:pPr>
+    </w:lvl>
+    <w:lvl w:ilvl="5" w:tplc="080A001B" w:tentative="1">
+      <w:start w:val="1"/>
+      <w:numFmt w:val="lowerRoman"/>
+      <w:lvlText w:val="%6."/>
+      <w:lvlJc w:val="right"/>
+      <w:pPr>
+        <w:ind w:left="4320" w:hanging="180"/>
+      </w:pPr>
+    </w:lvl>
+    <w:lvl w:ilvl="6" w:tplc="080A000F" w:tentative="1">
+      <w:start w:val="1"/>
+      <w:numFmt w:val="decimal"/>
+      <w:lvlText w:val="%7."/>
+      <w:lvlJc w:val="left"/>
+      <w:pPr>
+        <w:ind w:left="5040" w:hanging="360"/>
+      </w:pPr>
+    </w:lvl>
+    <w:lvl w:ilvl="7" w:tplc="080A0019" w:tentative="1">
+      <w:start w:val="1"/>
+      <w:numFmt w:val="lowerLetter"/>
+      <w:lvlText w:val="%8."/>
+      <w:lvlJc w:val="left"/>
+      <w:pPr>
+        <w:ind w:left="5760" w:hanging="360"/>
+      </w:pPr>
+    </w:lvl>
+    <w:lvl w:ilvl="8" w:tplc="080A001B" w:tentative="1">
+      <w:start w:val="1"/>
+      <w:numFmt w:val="lowerRoman"/>
+      <w:lvlText w:val="%9."/>
+      <w:lvlJc w:val="right"/>
+      <w:pPr>
+        <w:ind w:left="6480" w:hanging="180"/>
+      </w:pPr>
+    </w:lvl>
+  </w:abstractNum>
+  <w:abstractNum w:abstractNumId="15" w15:restartNumberingAfterBreak="0">
     <w:nsid w:val="2A815393"/>
     <w:multiLevelType w:val="hybridMultilevel"/>
     <w:tmpl w:val="FD3A1F86"/>
@@ -7434,7 +9560,7 @@
       </w:pPr>
     </w:lvl>
   </w:abstractNum>
-  <w:abstractNum w:abstractNumId="10" w15:restartNumberingAfterBreak="0">
+  <w:abstractNum w:abstractNumId="16" w15:restartNumberingAfterBreak="0">
     <w:nsid w:val="3AA87512"/>
     <w:multiLevelType w:val="hybridMultilevel"/>
     <w:tmpl w:val="6F208C8E"/>
@@ -7523,7 +9649,7 @@
       </w:pPr>
     </w:lvl>
   </w:abstractNum>
-  <w:abstractNum w:abstractNumId="11" w15:restartNumberingAfterBreak="0">
+  <w:abstractNum w:abstractNumId="17" w15:restartNumberingAfterBreak="0">
     <w:nsid w:val="3D372282"/>
     <w:multiLevelType w:val="hybridMultilevel"/>
     <w:tmpl w:val="168C49AC"/>
@@ -7636,7 +9762,7 @@
       </w:rPr>
     </w:lvl>
   </w:abstractNum>
-  <w:abstractNum w:abstractNumId="12" w15:restartNumberingAfterBreak="0">
+  <w:abstractNum w:abstractNumId="18" w15:restartNumberingAfterBreak="0">
     <w:nsid w:val="404D0081"/>
     <w:multiLevelType w:val="hybridMultilevel"/>
     <w:tmpl w:val="0E58A4FA"/>
@@ -7725,7 +9851,96 @@
       </w:pPr>
     </w:lvl>
   </w:abstractNum>
-  <w:abstractNum w:abstractNumId="13" w15:restartNumberingAfterBreak="0">
+  <w:abstractNum w:abstractNumId="19" w15:restartNumberingAfterBreak="0">
+    <w:nsid w:val="4DF14E82"/>
+    <w:multiLevelType w:val="hybridMultilevel"/>
+    <w:tmpl w:val="37901F64"/>
+    <w:lvl w:ilvl="0" w:tplc="080A000F">
+      <w:start w:val="1"/>
+      <w:numFmt w:val="decimal"/>
+      <w:lvlText w:val="%1."/>
+      <w:lvlJc w:val="left"/>
+      <w:pPr>
+        <w:ind w:left="720" w:hanging="360"/>
+      </w:pPr>
+      <w:rPr>
+        <w:rFonts w:hint="default"/>
+      </w:rPr>
+    </w:lvl>
+    <w:lvl w:ilvl="1" w:tplc="080A0019" w:tentative="1">
+      <w:start w:val="1"/>
+      <w:numFmt w:val="lowerLetter"/>
+      <w:lvlText w:val="%2."/>
+      <w:lvlJc w:val="left"/>
+      <w:pPr>
+        <w:ind w:left="1440" w:hanging="360"/>
+      </w:pPr>
+    </w:lvl>
+    <w:lvl w:ilvl="2" w:tplc="080A001B" w:tentative="1">
+      <w:start w:val="1"/>
+      <w:numFmt w:val="lowerRoman"/>
+      <w:lvlText w:val="%3."/>
+      <w:lvlJc w:val="right"/>
+      <w:pPr>
+        <w:ind w:left="2160" w:hanging="180"/>
+      </w:pPr>
+    </w:lvl>
+    <w:lvl w:ilvl="3" w:tplc="080A000F" w:tentative="1">
+      <w:start w:val="1"/>
+      <w:numFmt w:val="decimal"/>
+      <w:lvlText w:val="%4."/>
+      <w:lvlJc w:val="left"/>
+      <w:pPr>
+        <w:ind w:left="2880" w:hanging="360"/>
+      </w:pPr>
+    </w:lvl>
+    <w:lvl w:ilvl="4" w:tplc="080A0019" w:tentative="1">
+      <w:start w:val="1"/>
+      <w:numFmt w:val="lowerLetter"/>
+      <w:lvlText w:val="%5."/>
+      <w:lvlJc w:val="left"/>
+      <w:pPr>
+        <w:ind w:left="3600" w:hanging="360"/>
+      </w:pPr>
+    </w:lvl>
+    <w:lvl w:ilvl="5" w:tplc="080A001B" w:tentative="1">
+      <w:start w:val="1"/>
+      <w:numFmt w:val="lowerRoman"/>
+      <w:lvlText w:val="%6."/>
+      <w:lvlJc w:val="right"/>
+      <w:pPr>
+        <w:ind w:left="4320" w:hanging="180"/>
+      </w:pPr>
+    </w:lvl>
+    <w:lvl w:ilvl="6" w:tplc="080A000F" w:tentative="1">
+      <w:start w:val="1"/>
+      <w:numFmt w:val="decimal"/>
+      <w:lvlText w:val="%7."/>
+      <w:lvlJc w:val="left"/>
+      <w:pPr>
+        <w:ind w:left="5040" w:hanging="360"/>
+      </w:pPr>
+    </w:lvl>
+    <w:lvl w:ilvl="7" w:tplc="080A0019" w:tentative="1">
+      <w:start w:val="1"/>
+      <w:numFmt w:val="lowerLetter"/>
+      <w:lvlText w:val="%8."/>
+      <w:lvlJc w:val="left"/>
+      <w:pPr>
+        <w:ind w:left="5760" w:hanging="360"/>
+      </w:pPr>
+    </w:lvl>
+    <w:lvl w:ilvl="8" w:tplc="080A001B" w:tentative="1">
+      <w:start w:val="1"/>
+      <w:numFmt w:val="lowerRoman"/>
+      <w:lvlText w:val="%9."/>
+      <w:lvlJc w:val="right"/>
+      <w:pPr>
+        <w:ind w:left="6480" w:hanging="180"/>
+      </w:pPr>
+    </w:lvl>
+  </w:abstractNum>
+  <w:abstractNum w:abstractNumId="20" w15:restartNumberingAfterBreak="0">
     <w:nsid w:val="50AE5B06"/>
     <w:multiLevelType w:val="hybridMultilevel"/>
     <w:tmpl w:val="215AC3FC"/>
@@ -7814,7 +10029,7 @@
       </w:pPr>
     </w:lvl>
   </w:abstractNum>
-  <w:abstractNum w:abstractNumId="14" w15:restartNumberingAfterBreak="0">
+  <w:abstractNum w:abstractNumId="21" w15:restartNumberingAfterBreak="0">
     <w:nsid w:val="59C23029"/>
     <w:multiLevelType w:val="hybridMultilevel"/>
     <w:tmpl w:val="AC1C45E0"/>
@@ -7903,7 +10118,96 @@
       </w:pPr>
     </w:lvl>
   </w:abstractNum>
-  <w:abstractNum w:abstractNumId="15" w15:restartNumberingAfterBreak="0">
+  <w:abstractNum w:abstractNumId="22" w15:restartNumberingAfterBreak="0">
+    <w:nsid w:val="5D7B7BCE"/>
+    <w:multiLevelType w:val="hybridMultilevel"/>
+    <w:tmpl w:val="C31A744E"/>
+    <w:lvl w:ilvl="0" w:tplc="080A000F">
+      <w:start w:val="1"/>
+      <w:numFmt w:val="decimal"/>
+      <w:lvlText w:val="%1."/>
+      <w:lvlJc w:val="left"/>
+      <w:pPr>
+        <w:ind w:left="720" w:hanging="360"/>
+      </w:pPr>
+      <w:rPr>
+        <w:rFonts w:hint="default"/>
+      </w:rPr>
+    </w:lvl>
+    <w:lvl w:ilvl="1" w:tplc="080A0019" w:tentative="1">
+      <w:start w:val="1"/>
+      <w:numFmt w:val="lowerLetter"/>
+      <w:lvlText w:val="%2."/>
+      <w:lvlJc w:val="left"/>
+      <w:pPr>
+        <w:ind w:left="1440" w:hanging="360"/>
+      </w:pPr>
+    </w:lvl>
+    <w:lvl w:ilvl="2" w:tplc="080A001B" w:tentative="1">
+      <w:start w:val="1"/>
+      <w:numFmt w:val="lowerRoman"/>
+      <w:lvlText w:val="%3."/>
+      <w:lvlJc w:val="right"/>
+      <w:pPr>
+        <w:ind w:left="2160" w:hanging="180"/>
+      </w:pPr>
+    </w:lvl>
+    <w:lvl w:ilvl="3" w:tplc="080A000F" w:tentative="1">
+      <w:start w:val="1"/>
+      <w:numFmt w:val="decimal"/>
+      <w:lvlText w:val="%4."/>
+      <w:lvlJc w:val="left"/>
+      <w:pPr>
+        <w:ind w:left="2880" w:hanging="360"/>
+      </w:pPr>
+    </w:lvl>
+    <w:lvl w:ilvl="4" w:tplc="080A0019" w:tentative="1">
+      <w:start w:val="1"/>
+      <w:numFmt w:val="lowerLetter"/>
+      <w:lvlText w:val="%5."/>
+      <w:lvlJc w:val="left"/>
+      <w:pPr>
+        <w:ind w:left="3600" w:hanging="360"/>
+      </w:pPr>
+    </w:lvl>
+    <w:lvl w:ilvl="5" w:tplc="080A001B" w:tentative="1">
+      <w:start w:val="1"/>
+      <w:numFmt w:val="lowerRoman"/>
+      <w:lvlText w:val="%6."/>
+      <w:lvlJc w:val="right"/>
+      <w:pPr>
+        <w:ind w:left="4320" w:hanging="180"/>
+      </w:pPr>
+    </w:lvl>
+    <w:lvl w:ilvl="6" w:tplc="080A000F" w:tentative="1">
+      <w:start w:val="1"/>
+      <w:numFmt w:val="decimal"/>
+      <w:lvlText w:val="%7."/>
+      <w:lvlJc w:val="left"/>
+      <w:pPr>
+        <w:ind w:left="5040" w:hanging="360"/>
+      </w:pPr>
+    </w:lvl>
+    <w:lvl w:ilvl="7" w:tplc="080A0019" w:tentative="1">
+      <w:start w:val="1"/>
+      <w:numFmt w:val="lowerLetter"/>
+      <w:lvlText w:val="%8."/>
+      <w:lvlJc w:val="left"/>
+      <w:pPr>
+        <w:ind w:left="5760" w:hanging="360"/>
+      </w:pPr>
+    </w:lvl>
+    <w:lvl w:ilvl="8" w:tplc="080A001B" w:tentative="1">
+      <w:start w:val="1"/>
+      <w:numFmt w:val="lowerRoman"/>
+      <w:lvlText w:val="%9."/>
+      <w:lvlJc w:val="right"/>
+      <w:pPr>
+        <w:ind w:left="6480" w:hanging="180"/>
+      </w:pPr>
+    </w:lvl>
+  </w:abstractNum>
+  <w:abstractNum w:abstractNumId="23" w15:restartNumberingAfterBreak="0">
     <w:nsid w:val="65D32E2C"/>
     <w:multiLevelType w:val="hybridMultilevel"/>
     <w:tmpl w:val="420AE976"/>
@@ -7992,7 +10296,7 @@
       </w:pPr>
     </w:lvl>
   </w:abstractNum>
-  <w:abstractNum w:abstractNumId="16" w15:restartNumberingAfterBreak="0">
+  <w:abstractNum w:abstractNumId="24" w15:restartNumberingAfterBreak="0">
     <w:nsid w:val="6C0F4F38"/>
     <w:multiLevelType w:val="hybridMultilevel"/>
     <w:tmpl w:val="960A7478"/>
@@ -8081,7 +10385,96 @@
       </w:pPr>
     </w:lvl>
   </w:abstractNum>
-  <w:abstractNum w:abstractNumId="17" w15:restartNumberingAfterBreak="0">
+  <w:abstractNum w:abstractNumId="25" w15:restartNumberingAfterBreak="0">
+    <w:nsid w:val="6E556FAD"/>
+    <w:multiLevelType w:val="hybridMultilevel"/>
+    <w:tmpl w:val="0DC004FE"/>
+    <w:lvl w:ilvl="0" w:tplc="080A000F">
+      <w:start w:val="1"/>
+      <w:numFmt w:val="decimal"/>
+      <w:lvlText w:val="%1."/>
+      <w:lvlJc w:val="left"/>
+      <w:pPr>
+        <w:ind w:left="720" w:hanging="360"/>
+      </w:pPr>
+      <w:rPr>
+        <w:rFonts w:hint="default"/>
+      </w:rPr>
+    </w:lvl>
+    <w:lvl w:ilvl="1" w:tplc="080A0019" w:tentative="1">
+      <w:start w:val="1"/>
+      <w:numFmt w:val="lowerLetter"/>
+      <w:lvlText w:val="%2."/>
+      <w:lvlJc w:val="left"/>
+      <w:pPr>
+        <w:ind w:left="1440" w:hanging="360"/>
+      </w:pPr>
+    </w:lvl>
+    <w:lvl w:ilvl="2" w:tplc="080A001B" w:tentative="1">
+      <w:start w:val="1"/>
+      <w:numFmt w:val="lowerRoman"/>
+      <w:lvlText w:val="%3."/>
+      <w:lvlJc w:val="right"/>
+      <w:pPr>
+        <w:ind w:left="2160" w:hanging="180"/>
+      </w:pPr>
+    </w:lvl>
+    <w:lvl w:ilvl="3" w:tplc="080A000F" w:tentative="1">
+      <w:start w:val="1"/>
+      <w:numFmt w:val="decimal"/>
+      <w:lvlText w:val="%4."/>
+      <w:lvlJc w:val="left"/>
+      <w:pPr>
+        <w:ind w:left="2880" w:hanging="360"/>
+      </w:pPr>
+    </w:lvl>
+    <w:lvl w:ilvl="4" w:tplc="080A0019" w:tentative="1">
+      <w:start w:val="1"/>
+      <w:numFmt w:val="lowerLetter"/>
+      <w:lvlText w:val="%5."/>
+      <w:lvlJc w:val="left"/>
+      <w:pPr>
+        <w:ind w:left="3600" w:hanging="360"/>
+      </w:pPr>
+    </w:lvl>
+    <w:lvl w:ilvl="5" w:tplc="080A001B" w:tentative="1">
+      <w:start w:val="1"/>
+      <w:numFmt w:val="lowerRoman"/>
+      <w:lvlText w:val="%6."/>
+      <w:lvlJc w:val="right"/>
+      <w:pPr>
+        <w:ind w:left="4320" w:hanging="180"/>
+      </w:pPr>
+    </w:lvl>
+    <w:lvl w:ilvl="6" w:tplc="080A000F" w:tentative="1">
+      <w:start w:val="1"/>
+      <w:numFmt w:val="decimal"/>
+      <w:lvlText w:val="%7."/>
+      <w:lvlJc w:val="left"/>
+      <w:pPr>
+        <w:ind w:left="5040" w:hanging="360"/>
+      </w:pPr>
+    </w:lvl>
+    <w:lvl w:ilvl="7" w:tplc="080A0019" w:tentative="1">
+      <w:start w:val="1"/>
+      <w:numFmt w:val="lowerLetter"/>
+      <w:lvlText w:val="%8."/>
+      <w:lvlJc w:val="left"/>
+      <w:pPr>
+        <w:ind w:left="5760" w:hanging="360"/>
+      </w:pPr>
+    </w:lvl>
+    <w:lvl w:ilvl="8" w:tplc="080A001B" w:tentative="1">
+      <w:start w:val="1"/>
+      <w:numFmt w:val="lowerRoman"/>
+      <w:lvlText w:val="%9."/>
+      <w:lvlJc w:val="right"/>
+      <w:pPr>
+        <w:ind w:left="6480" w:hanging="180"/>
+      </w:pPr>
+    </w:lvl>
+  </w:abstractNum>
+  <w:abstractNum w:abstractNumId="26" w15:restartNumberingAfterBreak="0">
     <w:nsid w:val="6F2B05F9"/>
     <w:multiLevelType w:val="hybridMultilevel"/>
     <w:tmpl w:val="6EE8237E"/>
@@ -8170,7 +10563,96 @@
       </w:pPr>
     </w:lvl>
   </w:abstractNum>
-  <w:abstractNum w:abstractNumId="18" w15:restartNumberingAfterBreak="0">
+  <w:abstractNum w:abstractNumId="27" w15:restartNumberingAfterBreak="0">
+    <w:nsid w:val="730D0027"/>
+    <w:multiLevelType w:val="hybridMultilevel"/>
+    <w:tmpl w:val="F3165B04"/>
+    <w:lvl w:ilvl="0" w:tplc="080A000F">
+      <w:start w:val="1"/>
+      <w:numFmt w:val="decimal"/>
+      <w:lvlText w:val="%1."/>
+      <w:lvlJc w:val="left"/>
+      <w:pPr>
+        <w:ind w:left="720" w:hanging="360"/>
+      </w:pPr>
+      <w:rPr>
+        <w:rFonts w:hint="default"/>
+      </w:rPr>
+    </w:lvl>
+    <w:lvl w:ilvl="1" w:tplc="080A0019" w:tentative="1">
+      <w:start w:val="1"/>
+      <w:numFmt w:val="lowerLetter"/>
+      <w:lvlText w:val="%2."/>
+      <w:lvlJc w:val="left"/>
+      <w:pPr>
+        <w:ind w:left="1440" w:hanging="360"/>
+      </w:pPr>
+    </w:lvl>
+    <w:lvl w:ilvl="2" w:tplc="080A001B" w:tentative="1">
+      <w:start w:val="1"/>
+      <w:numFmt w:val="lowerRoman"/>
+      <w:lvlText w:val="%3."/>
+      <w:lvlJc w:val="right"/>
+      <w:pPr>
+        <w:ind w:left="2160" w:hanging="180"/>
+      </w:pPr>
+    </w:lvl>
+    <w:lvl w:ilvl="3" w:tplc="080A000F" w:tentative="1">
+      <w:start w:val="1"/>
+      <w:numFmt w:val="decimal"/>
+      <w:lvlText w:val="%4."/>
+      <w:lvlJc w:val="left"/>
+      <w:pPr>
+        <w:ind w:left="2880" w:hanging="360"/>
+      </w:pPr>
+    </w:lvl>
+    <w:lvl w:ilvl="4" w:tplc="080A0019" w:tentative="1">
+      <w:start w:val="1"/>
+      <w:numFmt w:val="lowerLetter"/>
+      <w:lvlText w:val="%5."/>
+      <w:lvlJc w:val="left"/>
+      <w:pPr>
+        <w:ind w:left="3600" w:hanging="360"/>
+      </w:pPr>
+    </w:lvl>
+    <w:lvl w:ilvl="5" w:tplc="080A001B" w:tentative="1">
+      <w:start w:val="1"/>
+      <w:numFmt w:val="lowerRoman"/>
+      <w:lvlText w:val="%6."/>
+      <w:lvlJc w:val="right"/>
+      <w:pPr>
+        <w:ind w:left="4320" w:hanging="180"/>
+      </w:pPr>
+    </w:lvl>
+    <w:lvl w:ilvl="6" w:tplc="080A000F" w:tentative="1">
+      <w:start w:val="1"/>
+      <w:numFmt w:val="decimal"/>
+      <w:lvlText w:val="%7."/>
+      <w:lvlJc w:val="left"/>
+      <w:pPr>
+        <w:ind w:left="5040" w:hanging="360"/>
+      </w:pPr>
+    </w:lvl>
+    <w:lvl w:ilvl="7" w:tplc="080A0019" w:tentative="1">
+      <w:start w:val="1"/>
+      <w:numFmt w:val="lowerLetter"/>
+      <w:lvlText w:val="%8."/>
+      <w:lvlJc w:val="left"/>
+      <w:pPr>
+        <w:ind w:left="5760" w:hanging="360"/>
+      </w:pPr>
+    </w:lvl>
+    <w:lvl w:ilvl="8" w:tplc="080A001B" w:tentative="1">
+      <w:start w:val="1"/>
+      <w:numFmt w:val="lowerRoman"/>
+      <w:lvlText w:val="%9."/>
+      <w:lvlJc w:val="right"/>
+      <w:pPr>
+        <w:ind w:left="6480" w:hanging="180"/>
+      </w:pPr>
+    </w:lvl>
+  </w:abstractNum>
+  <w:abstractNum w:abstractNumId="28" w15:restartNumberingAfterBreak="0">
     <w:nsid w:val="77FB1E56"/>
     <w:multiLevelType w:val="hybridMultilevel"/>
     <w:tmpl w:val="215AC3FC"/>
@@ -8260,61 +10742,91 @@
     </w:lvl>
   </w:abstractNum>
   <w:num w:numId="1">
+    <w:abstractNumId w:val="8"/>
+  </w:num>
+  <w:num w:numId="2">
+    <w:abstractNumId w:val="7"/>
+  </w:num>
+  <w:num w:numId="3">
+    <w:abstractNumId w:val="23"/>
+  </w:num>
+  <w:num w:numId="4">
+    <w:abstractNumId w:val="11"/>
+  </w:num>
+  <w:num w:numId="5">
+    <w:abstractNumId w:val="28"/>
+  </w:num>
+  <w:num w:numId="6">
+    <w:abstractNumId w:val="20"/>
+  </w:num>
+  <w:num w:numId="7">
+    <w:abstractNumId w:val="2"/>
+  </w:num>
+  <w:num w:numId="8">
+    <w:abstractNumId w:val="24"/>
+  </w:num>
+  <w:num w:numId="9">
+    <w:abstractNumId w:val="18"/>
+  </w:num>
+  <w:num w:numId="10">
     <w:abstractNumId w:val="5"/>
   </w:num>
-  <w:num w:numId="2">
+  <w:num w:numId="11">
+    <w:abstractNumId w:val="21"/>
+  </w:num>
+  <w:num w:numId="12">
+    <w:abstractNumId w:val="13"/>
+  </w:num>
+  <w:num w:numId="13">
+    <w:abstractNumId w:val="16"/>
+  </w:num>
+  <w:num w:numId="14">
+    <w:abstractNumId w:val="6"/>
+  </w:num>
+  <w:num w:numId="15">
+    <w:abstractNumId w:val="9"/>
+  </w:num>
+  <w:num w:numId="16">
+    <w:abstractNumId w:val="15"/>
+  </w:num>
+  <w:num w:numId="17">
     <w:abstractNumId w:val="4"/>
   </w:num>
-  <w:num w:numId="3">
-    <w:abstractNumId w:val="15"/>
+  <w:num w:numId="18">
+    <w:abstractNumId w:val="26"/>
   </w:num>
-  <w:num w:numId="4">
-    <w:abstractNumId w:val="7"/>
+  <w:num w:numId="19">
+    <w:abstractNumId w:val="17"/>
   </w:num>
-  <w:num w:numId="5">
-    <w:abstractNumId w:val="18"/>
+  <w:num w:numId="20">
+    <w:abstractNumId w:val="10"/>
   </w:num>
-  <w:num w:numId="6">
-    <w:abstractNumId w:val="13"/>
-  </w:num>
-  <w:num w:numId="7">
+  <w:num w:numId="21">
     <w:abstractNumId w:val="0"/>
   </w:num>
-  <w:num w:numId="8">
-    <w:abstractNumId w:val="16"/>
+  <w:num w:numId="22">
+    <w:abstractNumId w:val="1"/>
   </w:num>
-  <w:num w:numId="9">
+  <w:num w:numId="23">
+    <w:abstractNumId w:val="19"/>
+  </w:num>
+  <w:num w:numId="24">
     <w:abstractNumId w:val="12"/>
   </w:num>
-  <w:num w:numId="10">
-    <w:abstractNumId w:val="2"/>
+  <w:num w:numId="25">
+    <w:abstractNumId w:val="25"/>
   </w:num>
-  <w:num w:numId="11">
+  <w:num w:numId="26">
     <w:abstractNumId w:val="14"/>
   </w:num>
-  <w:num w:numId="12">
-    <w:abstractNumId w:val="8"/>
+  <w:num w:numId="27">
+    <w:abstractNumId w:val="22"/>
   </w:num>
-  <w:num w:numId="13">
-    <w:abstractNumId w:val="10"/>
-  </w:num>
-  <w:num w:numId="14">
+  <w:num w:numId="28">
     <w:abstractNumId w:val="3"/>
   </w:num>
-  <w:num w:numId="15">
-    <w:abstractNumId w:val="6"/>
-  </w:num>
-  <w:num w:numId="16">
-    <w:abstractNumId w:val="9"/>
-  </w:num>
-  <w:num w:numId="17">
-    <w:abstractNumId w:val="1"/>
-  </w:num>
-  <w:num w:numId="18">
-    <w:abstractNumId w:val="17"/>
-  </w:num>
-  <w:num w:numId="19">
-    <w:abstractNumId w:val="11"/>
+  <w:num w:numId="29">
+    <w:abstractNumId w:val="27"/>
   </w:num>
   <w:numIdMacAtCleanup w:val="7"/>
 </w:numbering>
@@ -9033,11 +11545,13 @@
   <w:rsids>
     <w:rsidRoot w:val="00591872"/>
     <w:rsid w:val="00166A45"/>
+    <w:rsid w:val="002D7668"/>
     <w:rsid w:val="00591872"/>
     <w:rsid w:val="005D00CE"/>
     <w:rsid w:val="009414F2"/>
     <w:rsid w:val="009C478E"/>
     <w:rsid w:val="009E4F5B"/>
+    <w:rsid w:val="00B02736"/>
     <w:rsid w:val="00BF16A9"/>
     <w:rsid w:val="00EE3D0D"/>
     <w:rsid w:val="00F43B6C"/>

</xml_diff>

<commit_message>
Se crreo el diagrama de robustez para el CU01
Adicionalmente se actualizo la descripción de CU respectva
</commit_message>
<xml_diff>
--- a/documentacion/DescripcioneCasosDeUso.docx
+++ b/documentacion/DescripcioneCasosDeUso.docx
@@ -1009,13 +1009,15 @@
           </w:tcPr>
           <w:p>
             <w:pPr>
-              <w:pStyle w:val="Prrafodelista"/>
               <w:numPr>
                 <w:ilvl w:val="0"/>
-                <w:numId w:val="1"/>
+                <w:numId w:val="30"/>
               </w:numPr>
-              <w:spacing w:after="0"/>
-              <w:jc w:val="both"/>
+              <w:autoSpaceDE w:val="0"/>
+              <w:autoSpaceDN w:val="0"/>
+              <w:adjustRightInd w:val="0"/>
+              <w:spacing w:after="0" w:line="276" w:lineRule="auto"/>
+              <w:ind w:left="360" w:hanging="360"/>
               <w:rPr>
                 <w:rFonts w:ascii="Arial" w:hAnsi="Arial" w:cs="Arial"/>
                 <w:sz w:val="24"/>
@@ -1033,514 +1035,96 @@
           </w:p>
           <w:p>
             <w:pPr>
-              <w:pStyle w:val="Prrafodelista"/>
               <w:numPr>
                 <w:ilvl w:val="0"/>
-                <w:numId w:val="1"/>
+                <w:numId w:val="30"/>
               </w:numPr>
-              <w:spacing w:after="0"/>
-              <w:jc w:val="both"/>
-              <w:rPr>
-                <w:rFonts w:ascii="Arial" w:hAnsi="Arial" w:cs="Arial"/>
-                <w:sz w:val="24"/>
-                <w:szCs w:val="24"/>
-              </w:rPr>
-            </w:pPr>
-            <w:r>
-              <w:rPr>
-                <w:rFonts w:ascii="Arial" w:hAnsi="Arial" w:cs="Arial"/>
-                <w:sz w:val="24"/>
-                <w:szCs w:val="24"/>
-              </w:rPr>
-              <w:t xml:space="preserve">El sistema </w:t>
-            </w:r>
-            <w:r>
-              <w:rPr>
-                <w:rFonts w:ascii="Arial" w:hAnsi="Arial" w:cs="Arial"/>
-                <w:sz w:val="24"/>
-                <w:szCs w:val="24"/>
-              </w:rPr>
-              <w:t xml:space="preserve">accede a la base de datos para recuperar los nombres de los técnicos, posteriormente </w:t>
-            </w:r>
-            <w:r>
-              <w:rPr>
-                <w:rFonts w:ascii="Arial" w:hAnsi="Arial" w:cs="Arial"/>
-                <w:sz w:val="24"/>
-                <w:szCs w:val="24"/>
-              </w:rPr>
-              <w:t>muestra la interfaz</w:t>
-            </w:r>
-            <w:r>
-              <w:rPr>
-                <w:rFonts w:ascii="Arial" w:hAnsi="Arial" w:cs="Arial"/>
-                <w:sz w:val="24"/>
-                <w:szCs w:val="24"/>
-              </w:rPr>
-              <w:t xml:space="preserve"> </w:t>
-            </w:r>
-            <w:r>
-              <w:rPr>
-                <w:rFonts w:ascii="Arial" w:hAnsi="Arial" w:cs="Arial"/>
-                <w:sz w:val="24"/>
-                <w:szCs w:val="24"/>
-              </w:rPr>
-              <w:t>“Registro de equipo</w:t>
-            </w:r>
-            <w:r>
-              <w:rPr>
-                <w:rFonts w:ascii="Arial" w:hAnsi="Arial" w:cs="Arial"/>
-                <w:sz w:val="24"/>
-                <w:szCs w:val="24"/>
-              </w:rPr>
-              <w:t xml:space="preserve"> 1</w:t>
-            </w:r>
-            <w:r>
-              <w:rPr>
-                <w:rFonts w:ascii="Arial" w:hAnsi="Arial" w:cs="Arial"/>
-                <w:sz w:val="24"/>
-                <w:szCs w:val="24"/>
-              </w:rPr>
-              <w:t>”, la cual contiene</w:t>
-            </w:r>
-            <w:r>
-              <w:rPr>
-                <w:rFonts w:ascii="Arial" w:hAnsi="Arial" w:cs="Arial"/>
-                <w:sz w:val="24"/>
-                <w:szCs w:val="24"/>
-              </w:rPr>
-              <w:t xml:space="preserve"> la fecha actual</w:t>
-            </w:r>
-            <w:r>
-              <w:rPr>
-                <w:rFonts w:ascii="Arial" w:hAnsi="Arial" w:cs="Arial"/>
-                <w:sz w:val="24"/>
-                <w:szCs w:val="24"/>
-              </w:rPr>
-              <w:t xml:space="preserve"> y un número de servicio generado automáticamente</w:t>
-            </w:r>
-            <w:r>
-              <w:rPr>
-                <w:rFonts w:ascii="Arial" w:hAnsi="Arial" w:cs="Arial"/>
-                <w:sz w:val="24"/>
-                <w:szCs w:val="24"/>
-              </w:rPr>
-              <w:t xml:space="preserve"> por el sistema</w:t>
-            </w:r>
-            <w:r>
-              <w:rPr>
-                <w:rFonts w:ascii="Arial" w:hAnsi="Arial" w:cs="Arial"/>
-                <w:sz w:val="24"/>
-                <w:szCs w:val="24"/>
-              </w:rPr>
-              <w:t>,</w:t>
-            </w:r>
-            <w:r>
-              <w:rPr>
-                <w:rFonts w:ascii="Arial" w:hAnsi="Arial" w:cs="Arial"/>
-                <w:sz w:val="24"/>
-                <w:szCs w:val="24"/>
-              </w:rPr>
-              <w:t xml:space="preserve"> </w:t>
-            </w:r>
-            <w:r>
-              <w:rPr>
-                <w:rFonts w:ascii="Arial" w:hAnsi="Arial" w:cs="Arial"/>
-                <w:sz w:val="24"/>
-                <w:szCs w:val="24"/>
-              </w:rPr>
-              <w:t xml:space="preserve">una lista con los nombres </w:t>
-            </w:r>
-            <w:r>
-              <w:rPr>
-                <w:rFonts w:ascii="Arial" w:hAnsi="Arial" w:cs="Arial"/>
-                <w:sz w:val="24"/>
-                <w:szCs w:val="24"/>
-              </w:rPr>
-              <w:t>recuperados desde la base de datos,</w:t>
-            </w:r>
-            <w:r>
-              <w:rPr>
-                <w:rFonts w:ascii="Arial" w:hAnsi="Arial" w:cs="Arial"/>
-                <w:sz w:val="24"/>
-                <w:szCs w:val="24"/>
-              </w:rPr>
-              <w:t xml:space="preserve"> una lista </w:t>
-            </w:r>
-            <w:r>
-              <w:rPr>
-                <w:rFonts w:ascii="Arial" w:hAnsi="Arial" w:cs="Arial"/>
-                <w:sz w:val="24"/>
-                <w:szCs w:val="24"/>
-              </w:rPr>
-              <w:t>de los</w:t>
-            </w:r>
-            <w:r>
-              <w:rPr>
-                <w:rFonts w:ascii="Arial" w:hAnsi="Arial" w:cs="Arial"/>
-                <w:sz w:val="24"/>
-                <w:szCs w:val="24"/>
-              </w:rPr>
-              <w:t xml:space="preserve"> estados posibles del equipo, campos para ingresar</w:t>
-            </w:r>
-            <w:r>
-              <w:rPr>
-                <w:rFonts w:ascii="Arial" w:hAnsi="Arial" w:cs="Arial"/>
-                <w:sz w:val="24"/>
-                <w:szCs w:val="24"/>
-              </w:rPr>
-              <w:t xml:space="preserve"> </w:t>
-            </w:r>
-            <w:r>
-              <w:rPr>
-                <w:rFonts w:ascii="Arial" w:hAnsi="Arial" w:cs="Arial"/>
-                <w:sz w:val="24"/>
-                <w:szCs w:val="24"/>
-              </w:rPr>
-              <w:t>nombre del cliente, apellidos del cliente</w:t>
-            </w:r>
-            <w:r>
-              <w:rPr>
-                <w:rFonts w:ascii="Arial" w:hAnsi="Arial" w:cs="Arial"/>
-                <w:sz w:val="24"/>
-                <w:szCs w:val="24"/>
-              </w:rPr>
-              <w:t xml:space="preserve"> (opcional)</w:t>
-            </w:r>
-            <w:r>
-              <w:rPr>
-                <w:rFonts w:ascii="Arial" w:hAnsi="Arial" w:cs="Arial"/>
-                <w:sz w:val="24"/>
-                <w:szCs w:val="24"/>
-              </w:rPr>
-              <w:t>, dirección del cliente</w:t>
-            </w:r>
-            <w:r>
-              <w:rPr>
-                <w:rFonts w:ascii="Arial" w:hAnsi="Arial" w:cs="Arial"/>
-                <w:sz w:val="24"/>
-                <w:szCs w:val="24"/>
-              </w:rPr>
-              <w:t xml:space="preserve"> (opcional)</w:t>
-            </w:r>
-            <w:r>
-              <w:rPr>
-                <w:rFonts w:ascii="Arial" w:hAnsi="Arial" w:cs="Arial"/>
-                <w:sz w:val="24"/>
-                <w:szCs w:val="24"/>
-              </w:rPr>
-              <w:t>, teléfono del cliente, e-mail del cliente</w:t>
-            </w:r>
-            <w:r>
-              <w:rPr>
-                <w:rFonts w:ascii="Arial" w:hAnsi="Arial" w:cs="Arial"/>
-                <w:sz w:val="24"/>
-                <w:szCs w:val="24"/>
-              </w:rPr>
-              <w:t>(opcional)</w:t>
-            </w:r>
-            <w:r>
-              <w:rPr>
-                <w:rFonts w:ascii="Arial" w:hAnsi="Arial" w:cs="Arial"/>
-                <w:sz w:val="24"/>
-                <w:szCs w:val="24"/>
-              </w:rPr>
-              <w:t>, marca del equipo, número de ser</w:t>
-            </w:r>
-            <w:r>
-              <w:rPr>
-                <w:rFonts w:ascii="Arial" w:hAnsi="Arial" w:cs="Arial"/>
-                <w:sz w:val="24"/>
-                <w:szCs w:val="24"/>
-              </w:rPr>
-              <w:t>i</w:t>
-            </w:r>
-            <w:r>
-              <w:rPr>
-                <w:rFonts w:ascii="Arial" w:hAnsi="Arial" w:cs="Arial"/>
-                <w:sz w:val="24"/>
-                <w:szCs w:val="24"/>
-              </w:rPr>
-              <w:t>e del equipo, garantía del equipo</w:t>
-            </w:r>
-            <w:r>
-              <w:rPr>
-                <w:rFonts w:ascii="Arial" w:hAnsi="Arial" w:cs="Arial"/>
-                <w:sz w:val="24"/>
-                <w:szCs w:val="24"/>
-              </w:rPr>
-              <w:t xml:space="preserve"> (opcional)</w:t>
-            </w:r>
-            <w:r>
-              <w:rPr>
-                <w:rFonts w:ascii="Arial" w:hAnsi="Arial" w:cs="Arial"/>
-                <w:sz w:val="24"/>
-                <w:szCs w:val="24"/>
-              </w:rPr>
-              <w:t xml:space="preserve">, </w:t>
-            </w:r>
-            <w:r>
-              <w:rPr>
-                <w:rFonts w:ascii="Arial" w:hAnsi="Arial" w:cs="Arial"/>
-                <w:sz w:val="24"/>
-                <w:szCs w:val="24"/>
-              </w:rPr>
-              <w:t xml:space="preserve">así como </w:t>
-            </w:r>
-            <w:r>
-              <w:rPr>
-                <w:rFonts w:ascii="Arial" w:hAnsi="Arial" w:cs="Arial"/>
-                <w:sz w:val="24"/>
-                <w:szCs w:val="24"/>
-              </w:rPr>
-              <w:t>casillas de verificación</w:t>
-            </w:r>
-            <w:r>
-              <w:rPr>
-                <w:rFonts w:ascii="Arial" w:hAnsi="Arial" w:cs="Arial"/>
-                <w:sz w:val="24"/>
-                <w:szCs w:val="24"/>
-              </w:rPr>
-              <w:t xml:space="preserve"> para marcar si </w:t>
-            </w:r>
-            <w:r>
-              <w:rPr>
-                <w:rFonts w:ascii="Arial" w:hAnsi="Arial" w:cs="Arial"/>
-                <w:sz w:val="24"/>
-                <w:szCs w:val="24"/>
-              </w:rPr>
-              <w:t>el equipo llegó</w:t>
-            </w:r>
-            <w:r>
-              <w:rPr>
-                <w:rFonts w:ascii="Arial" w:hAnsi="Arial" w:cs="Arial"/>
-                <w:sz w:val="24"/>
-                <w:szCs w:val="24"/>
-              </w:rPr>
-              <w:t xml:space="preserve"> con maletín, cargador, batería y</w:t>
-            </w:r>
-            <w:r>
-              <w:rPr>
-                <w:rFonts w:ascii="Arial" w:hAnsi="Arial" w:cs="Arial"/>
-                <w:sz w:val="24"/>
-                <w:szCs w:val="24"/>
-              </w:rPr>
-              <w:t>/o</w:t>
-            </w:r>
-            <w:r>
-              <w:rPr>
-                <w:rFonts w:ascii="Arial" w:hAnsi="Arial" w:cs="Arial"/>
-                <w:sz w:val="24"/>
-                <w:szCs w:val="24"/>
-              </w:rPr>
-              <w:t xml:space="preserve"> accesorio</w:t>
-            </w:r>
-            <w:r>
-              <w:rPr>
-                <w:rFonts w:ascii="Arial" w:hAnsi="Arial" w:cs="Arial"/>
-                <w:sz w:val="24"/>
-                <w:szCs w:val="24"/>
-              </w:rPr>
-              <w:t xml:space="preserve">, </w:t>
-            </w:r>
-            <w:r>
-              <w:rPr>
-                <w:rFonts w:ascii="Arial" w:hAnsi="Arial" w:cs="Arial"/>
-                <w:sz w:val="24"/>
-                <w:szCs w:val="24"/>
-              </w:rPr>
-              <w:t xml:space="preserve">los botones  </w:t>
-            </w:r>
-            <w:r>
-              <w:rPr>
-                <w:rFonts w:ascii="Arial" w:hAnsi="Arial" w:cs="Arial"/>
-                <w:sz w:val="24"/>
-                <w:szCs w:val="24"/>
-              </w:rPr>
-              <w:t>“Siguiente”</w:t>
-            </w:r>
-            <w:r>
-              <w:rPr>
-                <w:rFonts w:ascii="Arial" w:hAnsi="Arial" w:cs="Arial"/>
-                <w:sz w:val="24"/>
-                <w:szCs w:val="24"/>
-              </w:rPr>
-              <w:t xml:space="preserve"> y “Volver”</w:t>
-            </w:r>
-            <w:r>
-              <w:rPr>
-                <w:rFonts w:ascii="Arial" w:hAnsi="Arial" w:cs="Arial"/>
-                <w:sz w:val="24"/>
-                <w:szCs w:val="24"/>
-              </w:rPr>
-              <w:t xml:space="preserve"> activados más el botón “</w:t>
-            </w:r>
-            <w:r>
-              <w:rPr>
-                <w:rFonts w:ascii="Arial" w:hAnsi="Arial" w:cs="Arial"/>
-                <w:sz w:val="24"/>
-                <w:szCs w:val="24"/>
-              </w:rPr>
-              <w:t>Registrar</w:t>
-            </w:r>
-            <w:r>
-              <w:rPr>
-                <w:rFonts w:ascii="Arial" w:hAnsi="Arial" w:cs="Arial"/>
-                <w:sz w:val="24"/>
-                <w:szCs w:val="24"/>
-              </w:rPr>
-              <w:t>” desactivado</w:t>
-            </w:r>
-            <w:r>
-              <w:rPr>
-                <w:rFonts w:ascii="Arial" w:hAnsi="Arial" w:cs="Arial"/>
-                <w:sz w:val="24"/>
-                <w:szCs w:val="24"/>
-              </w:rPr>
-              <w:t>.</w:t>
-            </w:r>
-          </w:p>
-          <w:p>
-            <w:pPr>
-              <w:pStyle w:val="Prrafodelista"/>
+              <w:autoSpaceDE w:val="0"/>
+              <w:autoSpaceDN w:val="0"/>
+              <w:adjustRightInd w:val="0"/>
+              <w:spacing w:after="0" w:line="276" w:lineRule="auto"/>
+              <w:ind w:left="360" w:hanging="360"/>
+              <w:rPr>
+                <w:rFonts w:ascii="Arial" w:hAnsi="Arial" w:cs="Arial"/>
+                <w:sz w:val="24"/>
+                <w:szCs w:val="24"/>
+              </w:rPr>
+            </w:pPr>
+            <w:r>
+              <w:rPr>
+                <w:rFonts w:ascii="Arial" w:hAnsi="Arial" w:cs="Arial"/>
+                <w:sz w:val="24"/>
+                <w:szCs w:val="24"/>
+              </w:rPr>
+              <w:t>El sistema accede a la base de datos para recuperar la cantidad de contratos registrados, los nombres de los técnicos y lo estados posibles del equipo, posteriormente muestra la interfaz “Registro de equipo ”, la cual contiene el primer panel con la fecha actual y un número de servicio generado automáticamente por el sistema con el día del mes, el mes y el número de contratos actuales más uno, dos listas, una con los nombres recuperados desde la base de datos, y otra con los estados recuperados, campos para ingresar nombre del cliente, apellidos del cliente (opcional), dirección del cliente (opcional), teléfono del cliente, e-mail del cliente(opcional), marca del equipo, número de serie del equipo, garantía del equipo (opcional), así como casillas de verificación para marcar si el equipo llegó con maletín, cargador, batería y/o accesorio, los botones  “Siguiente” y “Volver” activados más el botón “Registrar” desactivado.</w:t>
+            </w:r>
+          </w:p>
+          <w:p>
+            <w:pPr>
               <w:numPr>
                 <w:ilvl w:val="0"/>
-                <w:numId w:val="1"/>
+                <w:numId w:val="30"/>
               </w:numPr>
-              <w:spacing w:after="0"/>
-              <w:jc w:val="both"/>
-              <w:rPr>
-                <w:rFonts w:ascii="Arial" w:hAnsi="Arial" w:cs="Arial"/>
-                <w:sz w:val="24"/>
-                <w:szCs w:val="24"/>
-              </w:rPr>
-            </w:pPr>
-            <w:r>
-              <w:rPr>
-                <w:rFonts w:ascii="Arial" w:hAnsi="Arial" w:cs="Arial"/>
-                <w:sz w:val="24"/>
-                <w:szCs w:val="24"/>
-              </w:rPr>
-              <w:t>El técnico ingresa la información obligatoria</w:t>
-            </w:r>
-            <w:r>
-              <w:rPr>
-                <w:rFonts w:ascii="Arial" w:hAnsi="Arial" w:cs="Arial"/>
-                <w:sz w:val="24"/>
-                <w:szCs w:val="24"/>
-              </w:rPr>
-              <w:t xml:space="preserve"> </w:t>
-            </w:r>
-            <w:r>
-              <w:rPr>
-                <w:rFonts w:ascii="Arial" w:hAnsi="Arial" w:cs="Arial"/>
-                <w:sz w:val="24"/>
-                <w:szCs w:val="24"/>
-              </w:rPr>
-              <w:t>y</w:t>
-            </w:r>
-            <w:r>
-              <w:rPr>
-                <w:rFonts w:ascii="Arial" w:hAnsi="Arial" w:cs="Arial"/>
-                <w:sz w:val="24"/>
-                <w:szCs w:val="24"/>
-              </w:rPr>
-              <w:t xml:space="preserve">, opcionalmente, la información extra </w:t>
-            </w:r>
-            <w:r>
-              <w:rPr>
-                <w:rFonts w:ascii="Arial" w:hAnsi="Arial" w:cs="Arial"/>
-                <w:sz w:val="24"/>
-                <w:szCs w:val="24"/>
-              </w:rPr>
-              <w:t>que pide el sistema</w:t>
-            </w:r>
-            <w:r>
-              <w:rPr>
-                <w:rFonts w:ascii="Arial" w:hAnsi="Arial" w:cs="Arial"/>
-                <w:sz w:val="24"/>
-                <w:szCs w:val="24"/>
-              </w:rPr>
-              <w:t xml:space="preserve"> y</w:t>
-            </w:r>
-            <w:r>
-              <w:rPr>
-                <w:rFonts w:ascii="Arial" w:hAnsi="Arial" w:cs="Arial"/>
-                <w:sz w:val="24"/>
-                <w:szCs w:val="24"/>
-              </w:rPr>
-              <w:t xml:space="preserve"> presiona la opción “</w:t>
-            </w:r>
-            <w:r>
-              <w:rPr>
-                <w:rFonts w:ascii="Arial" w:hAnsi="Arial" w:cs="Arial"/>
-                <w:sz w:val="24"/>
-                <w:szCs w:val="24"/>
-              </w:rPr>
-              <w:t>Siguiente</w:t>
-            </w:r>
-            <w:r>
-              <w:rPr>
-                <w:rFonts w:ascii="Arial" w:hAnsi="Arial" w:cs="Arial"/>
-                <w:sz w:val="24"/>
-                <w:szCs w:val="24"/>
-              </w:rPr>
-              <w:t>” (ver FA1, FA2</w:t>
-            </w:r>
-            <w:r>
-              <w:rPr>
-                <w:rFonts w:ascii="Arial" w:hAnsi="Arial" w:cs="Arial"/>
-                <w:sz w:val="24"/>
-                <w:szCs w:val="24"/>
-              </w:rPr>
-              <w:t>, FA3</w:t>
-            </w:r>
-            <w:r>
-              <w:rPr>
-                <w:rFonts w:ascii="Arial" w:hAnsi="Arial" w:cs="Arial"/>
-                <w:sz w:val="24"/>
-                <w:szCs w:val="24"/>
-              </w:rPr>
-              <w:t>, FA4</w:t>
-            </w:r>
-            <w:r>
-              <w:rPr>
-                <w:rFonts w:ascii="Arial" w:hAnsi="Arial" w:cs="Arial"/>
-                <w:sz w:val="24"/>
-                <w:szCs w:val="24"/>
-              </w:rPr>
-              <w:t>).</w:t>
-            </w:r>
-          </w:p>
-          <w:p>
-            <w:pPr>
-              <w:pStyle w:val="Prrafodelista"/>
+              <w:autoSpaceDE w:val="0"/>
+              <w:autoSpaceDN w:val="0"/>
+              <w:adjustRightInd w:val="0"/>
+              <w:spacing w:after="0" w:line="276" w:lineRule="auto"/>
+              <w:ind w:left="360" w:hanging="360"/>
+              <w:rPr>
+                <w:rFonts w:ascii="Arial" w:hAnsi="Arial" w:cs="Arial"/>
+                <w:sz w:val="24"/>
+                <w:szCs w:val="24"/>
+              </w:rPr>
+            </w:pPr>
+            <w:r>
+              <w:rPr>
+                <w:rFonts w:ascii="Arial" w:hAnsi="Arial" w:cs="Arial"/>
+                <w:sz w:val="24"/>
+                <w:szCs w:val="24"/>
+              </w:rPr>
+              <w:t>El técnico ingresa la información obligatoria y, opcionalmente, la información extra que pide el sistema y presiona la opción “Siguiente” (ver FA1, FA2, FA3, FA4).</w:t>
+            </w:r>
+          </w:p>
+          <w:p>
+            <w:pPr>
               <w:numPr>
                 <w:ilvl w:val="0"/>
-                <w:numId w:val="1"/>
+                <w:numId w:val="30"/>
               </w:numPr>
-              <w:spacing w:after="0"/>
-              <w:jc w:val="both"/>
-              <w:rPr>
-                <w:rFonts w:ascii="Arial" w:hAnsi="Arial" w:cs="Arial"/>
-                <w:sz w:val="24"/>
-                <w:szCs w:val="24"/>
-              </w:rPr>
-            </w:pPr>
-            <w:r>
-              <w:rPr>
-                <w:rFonts w:ascii="Arial" w:hAnsi="Arial" w:cs="Arial"/>
-                <w:sz w:val="24"/>
-                <w:szCs w:val="24"/>
-              </w:rPr>
-              <w:t xml:space="preserve">El sistema muestra la interfaz “Registro de equipo 2”, la cual contiene campos de texto para ingresar los </w:t>
-            </w:r>
-            <w:r>
-              <w:rPr>
-                <w:rFonts w:ascii="Arial" w:hAnsi="Arial" w:cs="Arial"/>
-                <w:sz w:val="24"/>
-                <w:szCs w:val="24"/>
-              </w:rPr>
-              <w:t>defectos reportados del equipo</w:t>
+              <w:autoSpaceDE w:val="0"/>
+              <w:autoSpaceDN w:val="0"/>
+              <w:adjustRightInd w:val="0"/>
+              <w:spacing w:after="0" w:line="276" w:lineRule="auto"/>
+              <w:ind w:left="360" w:hanging="360"/>
+              <w:rPr>
+                <w:rFonts w:ascii="Arial" w:hAnsi="Arial" w:cs="Arial"/>
+                <w:sz w:val="24"/>
+                <w:szCs w:val="24"/>
+              </w:rPr>
+            </w:pPr>
+            <w:r>
+              <w:rPr>
+                <w:rFonts w:ascii="Arial" w:hAnsi="Arial" w:cs="Arial"/>
+                <w:sz w:val="24"/>
+                <w:szCs w:val="24"/>
+              </w:rPr>
+              <w:t>El sistema oculta la opción "Si</w:t>
+            </w:r>
+            <w:r>
+              <w:rPr>
+                <w:rFonts w:ascii="Arial" w:hAnsi="Arial" w:cs="Arial"/>
+                <w:sz w:val="24"/>
+                <w:szCs w:val="24"/>
+              </w:rPr>
+              <w:t>g</w:t>
+            </w:r>
+            <w:r>
+              <w:rPr>
+                <w:rFonts w:ascii="Arial" w:hAnsi="Arial" w:cs="Arial"/>
+                <w:sz w:val="24"/>
+                <w:szCs w:val="24"/>
+              </w:rPr>
+              <w:t>uiente" y el panel 1, después muestra la opción "Anterior" y el panel 2</w:t>
             </w:r>
             <w:r>
               <w:rPr>
@@ -1556,186 +1140,72 @@
                 <w:sz w:val="24"/>
                 <w:szCs w:val="24"/>
               </w:rPr>
-              <w:t xml:space="preserve"> observaciones del equipo</w:t>
-            </w:r>
-            <w:r>
-              <w:rPr>
-                <w:rFonts w:ascii="Arial" w:hAnsi="Arial" w:cs="Arial"/>
-                <w:sz w:val="24"/>
-                <w:szCs w:val="24"/>
-              </w:rPr>
-              <w:t xml:space="preserve"> (opcional)</w:t>
-            </w:r>
-            <w:r>
-              <w:rPr>
-                <w:rFonts w:ascii="Arial" w:hAnsi="Arial" w:cs="Arial"/>
-                <w:sz w:val="24"/>
-                <w:szCs w:val="24"/>
-              </w:rPr>
-              <w:t>,</w:t>
-            </w:r>
-            <w:r>
-              <w:rPr>
-                <w:rFonts w:ascii="Arial" w:hAnsi="Arial" w:cs="Arial"/>
-                <w:sz w:val="24"/>
-                <w:szCs w:val="24"/>
-              </w:rPr>
-              <w:t xml:space="preserve"> el total a pagar y el anticipo que recibió por el servicio (opcional), los botones </w:t>
-            </w:r>
-            <w:r>
-              <w:rPr>
-                <w:rFonts w:ascii="Arial" w:hAnsi="Arial" w:cs="Arial"/>
-                <w:sz w:val="24"/>
-                <w:szCs w:val="24"/>
-              </w:rPr>
-              <w:t>“A</w:t>
-            </w:r>
-            <w:r>
-              <w:rPr>
-                <w:rFonts w:ascii="Arial" w:hAnsi="Arial" w:cs="Arial"/>
-                <w:sz w:val="24"/>
-                <w:szCs w:val="24"/>
-              </w:rPr>
-              <w:t>nterior” y “Volver”</w:t>
-            </w:r>
-            <w:r>
-              <w:rPr>
-                <w:rFonts w:ascii="Arial" w:hAnsi="Arial" w:cs="Arial"/>
-                <w:sz w:val="24"/>
-                <w:szCs w:val="24"/>
-              </w:rPr>
-              <w:t xml:space="preserve"> </w:t>
-            </w:r>
-            <w:r>
-              <w:rPr>
-                <w:rFonts w:ascii="Arial" w:hAnsi="Arial" w:cs="Arial"/>
-                <w:sz w:val="24"/>
-                <w:szCs w:val="24"/>
-              </w:rPr>
-              <w:t>activados</w:t>
-            </w:r>
-            <w:r>
-              <w:rPr>
-                <w:rFonts w:ascii="Arial" w:hAnsi="Arial" w:cs="Arial"/>
-                <w:sz w:val="24"/>
-                <w:szCs w:val="24"/>
-              </w:rPr>
-              <w:t xml:space="preserve"> más el botón “Registrar”</w:t>
-            </w:r>
-            <w:r>
-              <w:rPr>
-                <w:rFonts w:ascii="Arial" w:hAnsi="Arial" w:cs="Arial"/>
-                <w:sz w:val="24"/>
-                <w:szCs w:val="24"/>
-              </w:rPr>
-              <w:t xml:space="preserve"> desactivado</w:t>
-            </w:r>
-            <w:r>
-              <w:rPr>
-                <w:rFonts w:ascii="Arial" w:hAnsi="Arial" w:cs="Arial"/>
-                <w:sz w:val="24"/>
-                <w:szCs w:val="24"/>
-              </w:rPr>
-              <w:t>.</w:t>
-            </w:r>
-          </w:p>
-          <w:p>
-            <w:pPr>
-              <w:pStyle w:val="Prrafodelista"/>
+              <w:t> que contiene campos de texto para ingresar los defectos reportados del equipo, observaciones del equipo (opcional), el total a pagar y el anticipo que recibió por el servicio (opcional), los botones “Anterior” y “Volver” activados más el botón “Registrar” desactivado.</w:t>
+            </w:r>
+          </w:p>
+          <w:p>
+            <w:pPr>
               <w:numPr>
                 <w:ilvl w:val="0"/>
-                <w:numId w:val="1"/>
+                <w:numId w:val="30"/>
               </w:numPr>
-              <w:spacing w:after="0"/>
-              <w:jc w:val="both"/>
-              <w:rPr>
-                <w:rFonts w:ascii="Arial" w:hAnsi="Arial" w:cs="Arial"/>
-                <w:sz w:val="24"/>
-                <w:szCs w:val="24"/>
-              </w:rPr>
-            </w:pPr>
-            <w:r>
-              <w:rPr>
-                <w:rFonts w:ascii="Arial" w:hAnsi="Arial" w:cs="Arial"/>
-                <w:sz w:val="24"/>
-                <w:szCs w:val="24"/>
-              </w:rPr>
-              <w:t>El técnico ingresa la información obligatoria y, opcionalmente, la información extra que pide el sistema</w:t>
-            </w:r>
-            <w:r>
-              <w:rPr>
-                <w:rFonts w:ascii="Arial" w:hAnsi="Arial" w:cs="Arial"/>
-                <w:sz w:val="24"/>
-                <w:szCs w:val="24"/>
-              </w:rPr>
-              <w:t xml:space="preserve"> (ver</w:t>
-            </w:r>
-            <w:r>
-              <w:rPr>
-                <w:rFonts w:ascii="Arial" w:hAnsi="Arial" w:cs="Arial"/>
-                <w:sz w:val="24"/>
-                <w:szCs w:val="24"/>
-              </w:rPr>
-              <w:t xml:space="preserve"> FA1, FA2,</w:t>
-            </w:r>
-            <w:r>
-              <w:rPr>
-                <w:rFonts w:ascii="Arial" w:hAnsi="Arial" w:cs="Arial"/>
-                <w:sz w:val="24"/>
-                <w:szCs w:val="24"/>
-              </w:rPr>
-              <w:t xml:space="preserve"> FA5, FA6)</w:t>
-            </w:r>
-            <w:r>
-              <w:rPr>
-                <w:rFonts w:ascii="Arial" w:hAnsi="Arial" w:cs="Arial"/>
-                <w:sz w:val="24"/>
-                <w:szCs w:val="24"/>
-              </w:rPr>
-              <w:t>.</w:t>
-            </w:r>
-          </w:p>
-          <w:p>
-            <w:pPr>
-              <w:pStyle w:val="Prrafodelista"/>
+              <w:autoSpaceDE w:val="0"/>
+              <w:autoSpaceDN w:val="0"/>
+              <w:adjustRightInd w:val="0"/>
+              <w:spacing w:after="0" w:line="276" w:lineRule="auto"/>
+              <w:ind w:left="360" w:hanging="360"/>
+              <w:rPr>
+                <w:rFonts w:ascii="Arial" w:hAnsi="Arial" w:cs="Arial"/>
+                <w:sz w:val="24"/>
+                <w:szCs w:val="24"/>
+              </w:rPr>
+            </w:pPr>
+            <w:r>
+              <w:rPr>
+                <w:rFonts w:ascii="Arial" w:hAnsi="Arial" w:cs="Arial"/>
+                <w:sz w:val="24"/>
+                <w:szCs w:val="24"/>
+              </w:rPr>
+              <w:t>El técnico ingresa la información obligatoria y, opcionalmente, la información extra que pide el sistema (ver FA1, FA2, FA5, FA6).</w:t>
+            </w:r>
+          </w:p>
+          <w:p>
+            <w:pPr>
               <w:numPr>
                 <w:ilvl w:val="0"/>
-                <w:numId w:val="1"/>
+                <w:numId w:val="30"/>
               </w:numPr>
-              <w:spacing w:after="0"/>
-              <w:jc w:val="both"/>
-              <w:rPr>
-                <w:rFonts w:ascii="Arial" w:hAnsi="Arial" w:cs="Arial"/>
-                <w:sz w:val="24"/>
-                <w:szCs w:val="24"/>
-              </w:rPr>
-            </w:pPr>
-            <w:r>
-              <w:rPr>
-                <w:rFonts w:ascii="Arial" w:hAnsi="Arial" w:cs="Arial"/>
-                <w:sz w:val="24"/>
-                <w:szCs w:val="24"/>
-              </w:rPr>
-              <w:t>El sistema activa el botón “Registrar</w:t>
-            </w:r>
-            <w:r>
-              <w:rPr>
-                <w:rFonts w:ascii="Arial" w:hAnsi="Arial" w:cs="Arial"/>
-                <w:sz w:val="24"/>
-                <w:szCs w:val="24"/>
-              </w:rPr>
-              <w:t>”.</w:t>
-            </w:r>
-          </w:p>
-          <w:p>
-            <w:pPr>
-              <w:pStyle w:val="Prrafodelista"/>
+              <w:autoSpaceDE w:val="0"/>
+              <w:autoSpaceDN w:val="0"/>
+              <w:adjustRightInd w:val="0"/>
+              <w:spacing w:after="0" w:line="276" w:lineRule="auto"/>
+              <w:ind w:left="360" w:hanging="360"/>
+              <w:rPr>
+                <w:rFonts w:ascii="Arial" w:hAnsi="Arial" w:cs="Arial"/>
+                <w:sz w:val="24"/>
+                <w:szCs w:val="24"/>
+              </w:rPr>
+            </w:pPr>
+            <w:r>
+              <w:rPr>
+                <w:rFonts w:ascii="Arial" w:hAnsi="Arial" w:cs="Arial"/>
+                <w:sz w:val="24"/>
+                <w:szCs w:val="24"/>
+              </w:rPr>
+              <w:t>El sistema activa el botón “Registrar”.</w:t>
+            </w:r>
+          </w:p>
+          <w:p>
+            <w:pPr>
               <w:numPr>
                 <w:ilvl w:val="0"/>
-                <w:numId w:val="1"/>
+                <w:numId w:val="30"/>
               </w:numPr>
-              <w:spacing w:after="0"/>
-              <w:jc w:val="both"/>
+              <w:autoSpaceDE w:val="0"/>
+              <w:autoSpaceDN w:val="0"/>
+              <w:adjustRightInd w:val="0"/>
+              <w:spacing w:after="0" w:line="276" w:lineRule="auto"/>
+              <w:ind w:left="360" w:hanging="360"/>
               <w:rPr>
                 <w:rFonts w:ascii="Arial" w:hAnsi="Arial" w:cs="Arial"/>
                 <w:sz w:val="24"/>
@@ -1753,59 +1223,47 @@
           </w:p>
           <w:p>
             <w:pPr>
-              <w:pStyle w:val="Prrafodelista"/>
               <w:numPr>
                 <w:ilvl w:val="0"/>
-                <w:numId w:val="1"/>
+                <w:numId w:val="30"/>
               </w:numPr>
-              <w:spacing w:after="0"/>
-              <w:jc w:val="both"/>
-              <w:rPr>
-                <w:rFonts w:ascii="Arial" w:hAnsi="Arial" w:cs="Arial"/>
-                <w:sz w:val="24"/>
-                <w:szCs w:val="24"/>
-              </w:rPr>
-            </w:pPr>
-            <w:r>
-              <w:rPr>
-                <w:rFonts w:ascii="Arial" w:hAnsi="Arial" w:cs="Arial"/>
-                <w:sz w:val="24"/>
-                <w:szCs w:val="24"/>
-              </w:rPr>
-              <w:t>El sistema valida que los datos obligatorios se hayan ingresado</w:t>
-            </w:r>
-            <w:r>
-              <w:rPr>
-                <w:rFonts w:ascii="Arial" w:hAnsi="Arial" w:cs="Arial"/>
-                <w:sz w:val="24"/>
-                <w:szCs w:val="24"/>
-              </w:rPr>
-              <w:t>.</w:t>
-            </w:r>
-          </w:p>
-          <w:p>
-            <w:pPr>
-              <w:pStyle w:val="Prrafodelista"/>
+              <w:autoSpaceDE w:val="0"/>
+              <w:autoSpaceDN w:val="0"/>
+              <w:adjustRightInd w:val="0"/>
+              <w:spacing w:after="0" w:line="276" w:lineRule="auto"/>
+              <w:ind w:left="360" w:hanging="360"/>
+              <w:rPr>
+                <w:rFonts w:ascii="Arial" w:hAnsi="Arial" w:cs="Arial"/>
+                <w:sz w:val="24"/>
+                <w:szCs w:val="24"/>
+              </w:rPr>
+            </w:pPr>
+            <w:r>
+              <w:rPr>
+                <w:rFonts w:ascii="Arial" w:hAnsi="Arial" w:cs="Arial"/>
+                <w:sz w:val="24"/>
+                <w:szCs w:val="24"/>
+              </w:rPr>
+              <w:t>El sistema valida que los datos sean válidos.</w:t>
+            </w:r>
+          </w:p>
+          <w:p>
+            <w:pPr>
               <w:numPr>
                 <w:ilvl w:val="0"/>
-                <w:numId w:val="1"/>
+                <w:numId w:val="30"/>
               </w:numPr>
-              <w:spacing w:after="0"/>
-              <w:jc w:val="both"/>
-              <w:rPr>
-                <w:rFonts w:ascii="Arial" w:hAnsi="Arial" w:cs="Arial"/>
-                <w:sz w:val="24"/>
-                <w:szCs w:val="24"/>
-              </w:rPr>
-            </w:pPr>
-            <w:r>
-              <w:rPr>
-                <w:rFonts w:ascii="Arial" w:hAnsi="Arial" w:cs="Arial"/>
-                <w:sz w:val="24"/>
-                <w:szCs w:val="24"/>
-              </w:rPr>
-              <w:t xml:space="preserve">El sistema accede a la base de datos para guardar la información, limpia los campos y genera un </w:t>
-            </w:r>
+              <w:autoSpaceDE w:val="0"/>
+              <w:autoSpaceDN w:val="0"/>
+              <w:adjustRightInd w:val="0"/>
+              <w:spacing w:after="1" w:line="276" w:lineRule="auto"/>
+              <w:ind w:left="360" w:hanging="360"/>
+              <w:rPr>
+                <w:rFonts w:ascii="Arial" w:hAnsi="Arial" w:cs="Arial"/>
+                <w:sz w:val="24"/>
+                <w:szCs w:val="24"/>
+              </w:rPr>
+            </w:pPr>
             <w:r>
               <w:rPr>
                 <w:rFonts w:ascii="Arial" w:hAnsi="Arial" w:cs="Arial"/>
@@ -1813,49 +1271,67 @@
                 <w:szCs w:val="24"/>
               </w:rPr>
               <w:lastRenderedPageBreak/>
-              <w:t>contrato para mostrarlo en archivo PDF posteriormente</w:t>
-            </w:r>
-            <w:r>
-              <w:rPr>
-                <w:rFonts w:ascii="Arial" w:hAnsi="Arial" w:cs="Arial"/>
-                <w:sz w:val="24"/>
-                <w:szCs w:val="24"/>
-              </w:rPr>
-              <w:t xml:space="preserve"> (ver FA</w:t>
-            </w:r>
-            <w:r>
-              <w:rPr>
-                <w:rFonts w:ascii="Arial" w:hAnsi="Arial" w:cs="Arial"/>
-                <w:sz w:val="24"/>
-                <w:szCs w:val="24"/>
-              </w:rPr>
-              <w:t>4</w:t>
-            </w:r>
-            <w:r>
-              <w:rPr>
-                <w:rFonts w:ascii="Arial" w:hAnsi="Arial" w:cs="Arial"/>
-                <w:sz w:val="24"/>
-                <w:szCs w:val="24"/>
-              </w:rPr>
-              <w:t>, EX1)</w:t>
-            </w:r>
-            <w:r>
-              <w:rPr>
-                <w:rFonts w:ascii="Arial" w:hAnsi="Arial" w:cs="Arial"/>
-                <w:sz w:val="24"/>
-                <w:szCs w:val="24"/>
-              </w:rPr>
-              <w:t>.</w:t>
-            </w:r>
-          </w:p>
-          <w:p>
-            <w:pPr>
-              <w:spacing w:after="0" w:line="276" w:lineRule="auto"/>
-              <w:jc w:val="both"/>
-              <w:rPr>
-                <w:rFonts w:ascii="Arial" w:hAnsi="Arial" w:cs="Arial"/>
-                <w:sz w:val="24"/>
-                <w:szCs w:val="24"/>
+              <w:t>El sistema accede a la base de datos para guardar la información, genera un contrato para mostrarlo en archivo PDF y posteriormente vac</w:t>
+            </w:r>
+            <w:r>
+              <w:rPr>
+                <w:rFonts w:ascii="Arial" w:hAnsi="Arial" w:cs="Arial"/>
+                <w:sz w:val="24"/>
+                <w:szCs w:val="24"/>
+              </w:rPr>
+              <w:t>í</w:t>
+            </w:r>
+            <w:r>
+              <w:rPr>
+                <w:rFonts w:ascii="Arial" w:hAnsi="Arial" w:cs="Arial"/>
+                <w:sz w:val="24"/>
+                <w:szCs w:val="24"/>
+              </w:rPr>
+              <w:t>a</w:t>
+            </w:r>
+            <w:r>
+              <w:rPr>
+                <w:rFonts w:ascii="Arial" w:hAnsi="Arial" w:cs="Arial"/>
+                <w:sz w:val="24"/>
+                <w:szCs w:val="24"/>
+              </w:rPr>
+              <w:t xml:space="preserve"> </w:t>
+            </w:r>
+            <w:r>
+              <w:rPr>
+                <w:rFonts w:ascii="Arial" w:hAnsi="Arial" w:cs="Arial"/>
+                <w:sz w:val="24"/>
+                <w:szCs w:val="24"/>
+              </w:rPr>
+              <w:t>los campos (ver FA</w:t>
+            </w:r>
+            <w:r>
+              <w:rPr>
+                <w:rFonts w:ascii="Arial" w:hAnsi="Arial" w:cs="Arial"/>
+                <w:sz w:val="24"/>
+                <w:szCs w:val="24"/>
+              </w:rPr>
+              <w:t>7</w:t>
+            </w:r>
+            <w:r>
+              <w:rPr>
+                <w:rFonts w:ascii="Arial" w:hAnsi="Arial" w:cs="Arial"/>
+                <w:sz w:val="24"/>
+                <w:szCs w:val="24"/>
+              </w:rPr>
+              <w:t>, EX1).</w:t>
+            </w:r>
+          </w:p>
+          <w:p>
+            <w:pPr>
+              <w:autoSpaceDE w:val="0"/>
+              <w:autoSpaceDN w:val="0"/>
+              <w:adjustRightInd w:val="0"/>
+              <w:spacing w:after="1" w:line="276" w:lineRule="auto"/>
+              <w:rPr>
+                <w:rFonts w:ascii="Calibri" w:hAnsi="Calibri" w:cs="Calibri"/>
+                <w:sz w:val="20"/>
+                <w:szCs w:val="20"/>
               </w:rPr>
             </w:pPr>
             <w:r>
@@ -1921,1089 +1397,771 @@
           </w:tcPr>
           <w:p>
             <w:pPr>
-              <w:spacing w:after="0" w:line="276" w:lineRule="auto"/>
-              <w:jc w:val="both"/>
-              <w:rPr>
-                <w:rFonts w:ascii="Arial" w:hAnsi="Arial" w:cs="Arial"/>
-                <w:sz w:val="24"/>
-                <w:szCs w:val="24"/>
-                <w:lang w:val="es-ES"/>
-              </w:rPr>
-            </w:pPr>
-            <w:r>
-              <w:rPr>
-                <w:rFonts w:ascii="Arial" w:hAnsi="Arial" w:cs="Arial"/>
-                <w:sz w:val="24"/>
-                <w:szCs w:val="24"/>
-                <w:lang w:val="es-ES"/>
+              <w:autoSpaceDE w:val="0"/>
+              <w:autoSpaceDN w:val="0"/>
+              <w:adjustRightInd w:val="0"/>
+              <w:spacing w:after="1" w:line="240" w:lineRule="auto"/>
+              <w:rPr>
+                <w:rFonts w:ascii="Arial" w:hAnsi="Arial" w:cs="Arial"/>
+                <w:sz w:val="24"/>
+                <w:szCs w:val="24"/>
+              </w:rPr>
+            </w:pPr>
+            <w:r>
+              <w:rPr>
+                <w:rFonts w:ascii="Arial" w:hAnsi="Arial" w:cs="Arial"/>
+                <w:sz w:val="24"/>
+                <w:szCs w:val="24"/>
               </w:rPr>
               <w:t>FA1 Técnico presiona opción volver con campos vacíos:</w:t>
             </w:r>
           </w:p>
           <w:p>
             <w:pPr>
-              <w:pStyle w:val="Prrafodelista"/>
               <w:numPr>
                 <w:ilvl w:val="0"/>
-                <w:numId w:val="2"/>
+                <w:numId w:val="31"/>
               </w:numPr>
-              <w:spacing w:after="0"/>
-              <w:jc w:val="both"/>
-              <w:rPr>
-                <w:rFonts w:ascii="Arial" w:hAnsi="Arial" w:cs="Arial"/>
-                <w:sz w:val="24"/>
-                <w:szCs w:val="24"/>
-                <w:lang w:val="es-ES"/>
-              </w:rPr>
-            </w:pPr>
-            <w:r>
-              <w:rPr>
-                <w:rFonts w:ascii="Arial" w:hAnsi="Arial" w:cs="Arial"/>
-                <w:sz w:val="24"/>
-                <w:szCs w:val="24"/>
-                <w:lang w:val="es-ES"/>
-              </w:rPr>
-              <w:t xml:space="preserve">El sistema muestra la interfaz </w:t>
-            </w:r>
-            <w:r>
-              <w:rPr>
-                <w:rFonts w:ascii="Arial" w:hAnsi="Arial" w:cs="Arial"/>
-                <w:sz w:val="24"/>
-                <w:szCs w:val="24"/>
-                <w:lang w:val="es-ES"/>
-              </w:rPr>
-              <w:t>“Principal”</w:t>
-            </w:r>
-            <w:r>
-              <w:rPr>
-                <w:rFonts w:ascii="Arial" w:hAnsi="Arial" w:cs="Arial"/>
-                <w:sz w:val="24"/>
-                <w:szCs w:val="24"/>
-                <w:lang w:val="es-ES"/>
-              </w:rPr>
-              <w:t xml:space="preserve"> y cierra la interfaz actual.</w:t>
-            </w:r>
-          </w:p>
-          <w:p>
-            <w:pPr>
-              <w:spacing w:after="0" w:line="276" w:lineRule="auto"/>
-              <w:jc w:val="both"/>
-              <w:rPr>
-                <w:rFonts w:ascii="Arial" w:hAnsi="Arial" w:cs="Arial"/>
-                <w:sz w:val="24"/>
-                <w:szCs w:val="24"/>
-                <w:lang w:val="es-ES"/>
-              </w:rPr>
-            </w:pPr>
-            <w:r>
-              <w:rPr>
-                <w:rFonts w:ascii="Arial" w:hAnsi="Arial" w:cs="Arial"/>
-                <w:sz w:val="24"/>
-                <w:szCs w:val="24"/>
-                <w:lang w:val="es-ES"/>
-              </w:rPr>
-              <w:t xml:space="preserve">FIN </w:t>
-            </w:r>
-            <w:r>
-              <w:rPr>
-                <w:rFonts w:ascii="Arial" w:hAnsi="Arial" w:cs="Arial"/>
-                <w:sz w:val="24"/>
-                <w:szCs w:val="24"/>
-                <w:lang w:val="es-ES"/>
-              </w:rPr>
-              <w:t>CASO DE USO</w:t>
-            </w:r>
-            <w:r>
-              <w:rPr>
-                <w:rFonts w:ascii="Arial" w:hAnsi="Arial" w:cs="Arial"/>
-                <w:sz w:val="24"/>
-                <w:szCs w:val="24"/>
-                <w:lang w:val="es-ES"/>
-              </w:rPr>
-              <w:t>.</w:t>
-            </w:r>
-          </w:p>
-          <w:p>
-            <w:pPr>
-              <w:spacing w:after="0" w:line="276" w:lineRule="auto"/>
-              <w:jc w:val="both"/>
-              <w:rPr>
-                <w:rFonts w:ascii="Arial" w:hAnsi="Arial" w:cs="Arial"/>
-                <w:sz w:val="24"/>
-                <w:szCs w:val="24"/>
-                <w:lang w:val="es-ES"/>
-              </w:rPr>
-            </w:pPr>
-          </w:p>
-          <w:p>
-            <w:pPr>
-              <w:spacing w:after="0" w:line="276" w:lineRule="auto"/>
-              <w:jc w:val="both"/>
-              <w:rPr>
-                <w:rFonts w:ascii="Arial" w:hAnsi="Arial" w:cs="Arial"/>
-                <w:sz w:val="24"/>
-                <w:szCs w:val="24"/>
-                <w:lang w:val="es-ES"/>
-              </w:rPr>
-            </w:pPr>
-            <w:r>
-              <w:rPr>
-                <w:rFonts w:ascii="Arial" w:hAnsi="Arial" w:cs="Arial"/>
-                <w:sz w:val="24"/>
-                <w:szCs w:val="24"/>
-                <w:lang w:val="es-ES"/>
-              </w:rPr>
-              <w:t>FA</w:t>
-            </w:r>
-            <w:r>
-              <w:rPr>
-                <w:rFonts w:ascii="Arial" w:hAnsi="Arial" w:cs="Arial"/>
-                <w:sz w:val="24"/>
-                <w:szCs w:val="24"/>
-                <w:lang w:val="es-ES"/>
-              </w:rPr>
-              <w:t>2</w:t>
-            </w:r>
-            <w:r>
-              <w:rPr>
-                <w:rFonts w:ascii="Arial" w:hAnsi="Arial" w:cs="Arial"/>
-                <w:sz w:val="24"/>
-                <w:szCs w:val="24"/>
-                <w:lang w:val="es-ES"/>
-              </w:rPr>
-              <w:t xml:space="preserve"> Técnico presiona opción volver con información parcial o total:</w:t>
-            </w:r>
-          </w:p>
-          <w:p>
-            <w:pPr>
-              <w:pStyle w:val="Prrafodelista"/>
+              <w:autoSpaceDE w:val="0"/>
+              <w:autoSpaceDN w:val="0"/>
+              <w:adjustRightInd w:val="0"/>
+              <w:spacing w:after="1" w:line="240" w:lineRule="auto"/>
+              <w:ind w:left="360" w:hanging="360"/>
+              <w:rPr>
+                <w:rFonts w:ascii="Arial" w:hAnsi="Arial" w:cs="Arial"/>
+                <w:sz w:val="24"/>
+                <w:szCs w:val="24"/>
+              </w:rPr>
+            </w:pPr>
+            <w:r>
+              <w:rPr>
+                <w:rFonts w:ascii="Arial" w:hAnsi="Arial" w:cs="Arial"/>
+                <w:sz w:val="24"/>
+                <w:szCs w:val="24"/>
+              </w:rPr>
+              <w:t>El sistema muestra la interfaz “Principal” y cierra la interfaz actual.</w:t>
+            </w:r>
+          </w:p>
+          <w:p>
+            <w:pPr>
+              <w:autoSpaceDE w:val="0"/>
+              <w:autoSpaceDN w:val="0"/>
+              <w:adjustRightInd w:val="0"/>
+              <w:spacing w:after="1" w:line="240" w:lineRule="auto"/>
+              <w:rPr>
+                <w:rFonts w:ascii="Arial" w:hAnsi="Arial" w:cs="Arial"/>
+                <w:sz w:val="24"/>
+                <w:szCs w:val="24"/>
+              </w:rPr>
+            </w:pPr>
+            <w:r>
+              <w:rPr>
+                <w:rFonts w:ascii="Arial" w:hAnsi="Arial" w:cs="Arial"/>
+                <w:sz w:val="24"/>
+                <w:szCs w:val="24"/>
+              </w:rPr>
+              <w:t>FIN CASO DE USO.</w:t>
+            </w:r>
+          </w:p>
+          <w:p>
+            <w:pPr>
+              <w:autoSpaceDE w:val="0"/>
+              <w:autoSpaceDN w:val="0"/>
+              <w:adjustRightInd w:val="0"/>
+              <w:spacing w:after="1" w:line="240" w:lineRule="auto"/>
+              <w:rPr>
+                <w:rFonts w:ascii="Arial" w:hAnsi="Arial" w:cs="Arial"/>
+                <w:sz w:val="24"/>
+                <w:szCs w:val="24"/>
+              </w:rPr>
+            </w:pPr>
+          </w:p>
+          <w:p>
+            <w:pPr>
+              <w:autoSpaceDE w:val="0"/>
+              <w:autoSpaceDN w:val="0"/>
+              <w:adjustRightInd w:val="0"/>
+              <w:spacing w:after="1" w:line="240" w:lineRule="auto"/>
+              <w:rPr>
+                <w:rFonts w:ascii="Arial" w:hAnsi="Arial" w:cs="Arial"/>
+                <w:sz w:val="24"/>
+                <w:szCs w:val="24"/>
+              </w:rPr>
+            </w:pPr>
+            <w:r>
+              <w:rPr>
+                <w:rFonts w:ascii="Arial" w:hAnsi="Arial" w:cs="Arial"/>
+                <w:sz w:val="24"/>
+                <w:szCs w:val="24"/>
+              </w:rPr>
+              <w:t>FA2 Técnico presiona opción volver con información parcial o total:</w:t>
+            </w:r>
+          </w:p>
+          <w:p>
+            <w:pPr>
               <w:numPr>
                 <w:ilvl w:val="0"/>
-                <w:numId w:val="3"/>
+                <w:numId w:val="32"/>
               </w:numPr>
-              <w:spacing w:after="0"/>
-              <w:jc w:val="both"/>
-              <w:rPr>
-                <w:rFonts w:ascii="Arial" w:hAnsi="Arial" w:cs="Arial"/>
-                <w:sz w:val="24"/>
-                <w:szCs w:val="24"/>
-                <w:lang w:val="es-ES"/>
-              </w:rPr>
-            </w:pPr>
-            <w:r>
-              <w:rPr>
-                <w:rFonts w:ascii="Arial" w:hAnsi="Arial" w:cs="Arial"/>
-                <w:sz w:val="24"/>
-                <w:szCs w:val="24"/>
-                <w:lang w:val="es-ES"/>
-              </w:rPr>
-              <w:t xml:space="preserve">El sistema muestra un mensaje de confirmación con las opciones “Aceptar” y “Cancelar”, preguntando al técnico si está seguro que desea </w:t>
-            </w:r>
-            <w:r>
-              <w:rPr>
-                <w:rFonts w:ascii="Arial" w:hAnsi="Arial" w:cs="Arial"/>
-                <w:sz w:val="24"/>
-                <w:szCs w:val="24"/>
-                <w:lang w:val="es-ES"/>
-              </w:rPr>
-              <w:t>realizar la acción</w:t>
-            </w:r>
-            <w:r>
-              <w:rPr>
-                <w:rFonts w:ascii="Arial" w:hAnsi="Arial" w:cs="Arial"/>
-                <w:sz w:val="24"/>
-                <w:szCs w:val="24"/>
-                <w:lang w:val="es-ES"/>
-              </w:rPr>
-              <w:t>.</w:t>
-            </w:r>
-          </w:p>
-          <w:p>
-            <w:pPr>
-              <w:pStyle w:val="Prrafodelista"/>
+              <w:autoSpaceDE w:val="0"/>
+              <w:autoSpaceDN w:val="0"/>
+              <w:adjustRightInd w:val="0"/>
+              <w:spacing w:after="0" w:line="240" w:lineRule="auto"/>
+              <w:ind w:left="360" w:hanging="360"/>
+              <w:rPr>
+                <w:rFonts w:ascii="Arial" w:hAnsi="Arial" w:cs="Arial"/>
+                <w:sz w:val="24"/>
+                <w:szCs w:val="24"/>
+              </w:rPr>
+            </w:pPr>
+            <w:r>
+              <w:rPr>
+                <w:rFonts w:ascii="Arial" w:hAnsi="Arial" w:cs="Arial"/>
+                <w:sz w:val="24"/>
+                <w:szCs w:val="24"/>
+              </w:rPr>
+              <w:t>El sistema pide confirmación, mostrando un mensaje con las opciones “Aceptar” y “Cancelar”.</w:t>
+            </w:r>
+          </w:p>
+          <w:p>
+            <w:pPr>
               <w:numPr>
                 <w:ilvl w:val="0"/>
-                <w:numId w:val="3"/>
+                <w:numId w:val="32"/>
               </w:numPr>
-              <w:spacing w:after="0"/>
-              <w:jc w:val="both"/>
-              <w:rPr>
-                <w:rFonts w:ascii="Arial" w:hAnsi="Arial" w:cs="Arial"/>
-                <w:sz w:val="24"/>
-                <w:szCs w:val="24"/>
-                <w:lang w:val="es-ES"/>
-              </w:rPr>
-            </w:pPr>
-            <w:r>
-              <w:rPr>
-                <w:rFonts w:ascii="Arial" w:hAnsi="Arial" w:cs="Arial"/>
-                <w:sz w:val="24"/>
-                <w:szCs w:val="24"/>
-                <w:lang w:val="es-ES"/>
-              </w:rPr>
-              <w:t xml:space="preserve">El técnico </w:t>
-            </w:r>
-            <w:r>
-              <w:rPr>
-                <w:rFonts w:ascii="Arial" w:hAnsi="Arial" w:cs="Arial"/>
-                <w:sz w:val="24"/>
-                <w:szCs w:val="24"/>
-                <w:lang w:val="es-ES"/>
-              </w:rPr>
-              <w:t>selecciona</w:t>
-            </w:r>
-            <w:r>
-              <w:rPr>
-                <w:rFonts w:ascii="Arial" w:hAnsi="Arial" w:cs="Arial"/>
-                <w:sz w:val="24"/>
-                <w:szCs w:val="24"/>
-                <w:lang w:val="es-ES"/>
-              </w:rPr>
-              <w:t xml:space="preserve"> la opción “Aceptar”</w:t>
-            </w:r>
-            <w:r>
-              <w:rPr>
-                <w:rFonts w:ascii="Arial" w:hAnsi="Arial" w:cs="Arial"/>
-                <w:sz w:val="24"/>
-                <w:szCs w:val="24"/>
-                <w:lang w:val="es-ES"/>
-              </w:rPr>
-              <w:t xml:space="preserve"> (ver FA2.2)</w:t>
-            </w:r>
-            <w:r>
-              <w:rPr>
-                <w:rFonts w:ascii="Arial" w:hAnsi="Arial" w:cs="Arial"/>
-                <w:sz w:val="24"/>
-                <w:szCs w:val="24"/>
-                <w:lang w:val="es-ES"/>
-              </w:rPr>
-              <w:t>.</w:t>
-            </w:r>
-          </w:p>
-          <w:p>
-            <w:pPr>
-              <w:pStyle w:val="Prrafodelista"/>
+              <w:autoSpaceDE w:val="0"/>
+              <w:autoSpaceDN w:val="0"/>
+              <w:adjustRightInd w:val="0"/>
+              <w:spacing w:after="0" w:line="240" w:lineRule="auto"/>
+              <w:ind w:left="360" w:hanging="360"/>
+              <w:rPr>
+                <w:rFonts w:ascii="Arial" w:hAnsi="Arial" w:cs="Arial"/>
+                <w:sz w:val="24"/>
+                <w:szCs w:val="24"/>
+              </w:rPr>
+            </w:pPr>
+            <w:r>
+              <w:rPr>
+                <w:rFonts w:ascii="Arial" w:hAnsi="Arial" w:cs="Arial"/>
+                <w:sz w:val="24"/>
+                <w:szCs w:val="24"/>
+              </w:rPr>
+              <w:t>El técnico selecciona la opción “Aceptar” (ver FA2.2).</w:t>
+            </w:r>
+          </w:p>
+          <w:p>
+            <w:pPr>
               <w:numPr>
                 <w:ilvl w:val="0"/>
-                <w:numId w:val="3"/>
+                <w:numId w:val="32"/>
               </w:numPr>
-              <w:spacing w:after="0"/>
-              <w:jc w:val="both"/>
-              <w:rPr>
-                <w:rFonts w:ascii="Arial" w:hAnsi="Arial" w:cs="Arial"/>
-                <w:sz w:val="24"/>
-                <w:szCs w:val="24"/>
-                <w:lang w:val="es-ES"/>
-              </w:rPr>
-            </w:pPr>
-            <w:r>
-              <w:rPr>
-                <w:rFonts w:ascii="Arial" w:hAnsi="Arial" w:cs="Arial"/>
-                <w:sz w:val="24"/>
-                <w:szCs w:val="24"/>
-                <w:lang w:val="es-ES"/>
-              </w:rPr>
-              <w:t xml:space="preserve">El sistema muestra la interfaz </w:t>
-            </w:r>
-            <w:r>
-              <w:rPr>
-                <w:rFonts w:ascii="Arial" w:hAnsi="Arial" w:cs="Arial"/>
-                <w:sz w:val="24"/>
-                <w:szCs w:val="24"/>
-                <w:lang w:val="es-ES"/>
-              </w:rPr>
-              <w:t>“P</w:t>
-            </w:r>
-            <w:r>
-              <w:rPr>
-                <w:rFonts w:ascii="Arial" w:hAnsi="Arial" w:cs="Arial"/>
-                <w:sz w:val="24"/>
-                <w:szCs w:val="24"/>
-                <w:lang w:val="es-ES"/>
-              </w:rPr>
-              <w:t>rincipal</w:t>
-            </w:r>
-            <w:r>
-              <w:rPr>
-                <w:rFonts w:ascii="Arial" w:hAnsi="Arial" w:cs="Arial"/>
-                <w:sz w:val="24"/>
-                <w:szCs w:val="24"/>
-                <w:lang w:val="es-ES"/>
-              </w:rPr>
-              <w:t>”</w:t>
-            </w:r>
-            <w:r>
-              <w:rPr>
-                <w:rFonts w:ascii="Arial" w:hAnsi="Arial" w:cs="Arial"/>
-                <w:sz w:val="24"/>
-                <w:szCs w:val="24"/>
-                <w:lang w:val="es-ES"/>
-              </w:rPr>
-              <w:t xml:space="preserve"> y cierra la interfaz actual</w:t>
-            </w:r>
-            <w:r>
-              <w:rPr>
-                <w:rFonts w:ascii="Arial" w:hAnsi="Arial" w:cs="Arial"/>
-                <w:sz w:val="24"/>
-                <w:szCs w:val="24"/>
-                <w:lang w:val="es-ES"/>
-              </w:rPr>
-              <w:t>, desechando la información capturada</w:t>
-            </w:r>
-            <w:r>
-              <w:rPr>
-                <w:rFonts w:ascii="Arial" w:hAnsi="Arial" w:cs="Arial"/>
-                <w:sz w:val="24"/>
-                <w:szCs w:val="24"/>
-                <w:lang w:val="es-ES"/>
-              </w:rPr>
-              <w:t>.</w:t>
-            </w:r>
-          </w:p>
-          <w:p>
-            <w:pPr>
-              <w:spacing w:after="0"/>
-              <w:jc w:val="both"/>
-              <w:rPr>
-                <w:rFonts w:ascii="Arial" w:hAnsi="Arial" w:cs="Arial"/>
-                <w:sz w:val="24"/>
-                <w:szCs w:val="24"/>
-                <w:lang w:val="es-ES"/>
-              </w:rPr>
-            </w:pPr>
-            <w:r>
-              <w:rPr>
-                <w:rFonts w:ascii="Arial" w:hAnsi="Arial" w:cs="Arial"/>
-                <w:sz w:val="24"/>
-                <w:szCs w:val="24"/>
-                <w:lang w:val="es-ES"/>
+              <w:autoSpaceDE w:val="0"/>
+              <w:autoSpaceDN w:val="0"/>
+              <w:adjustRightInd w:val="0"/>
+              <w:spacing w:after="1" w:line="240" w:lineRule="auto"/>
+              <w:ind w:left="360" w:hanging="360"/>
+              <w:rPr>
+                <w:rFonts w:ascii="Arial" w:hAnsi="Arial" w:cs="Arial"/>
+                <w:sz w:val="24"/>
+                <w:szCs w:val="24"/>
+              </w:rPr>
+            </w:pPr>
+            <w:r>
+              <w:rPr>
+                <w:rFonts w:ascii="Arial" w:hAnsi="Arial" w:cs="Arial"/>
+                <w:sz w:val="24"/>
+                <w:szCs w:val="24"/>
+              </w:rPr>
+              <w:t>El sistema muestra la interfaz “Principal” y cierra la interfaz actual, desechando la información capturada.</w:t>
+            </w:r>
+          </w:p>
+          <w:p>
+            <w:pPr>
+              <w:autoSpaceDE w:val="0"/>
+              <w:autoSpaceDN w:val="0"/>
+              <w:adjustRightInd w:val="0"/>
+              <w:spacing w:after="1" w:line="240" w:lineRule="auto"/>
+              <w:rPr>
+                <w:rFonts w:ascii="Arial" w:hAnsi="Arial" w:cs="Arial"/>
+                <w:sz w:val="24"/>
+                <w:szCs w:val="24"/>
+              </w:rPr>
+            </w:pPr>
+            <w:r>
+              <w:rPr>
+                <w:rFonts w:ascii="Arial" w:hAnsi="Arial" w:cs="Arial"/>
+                <w:sz w:val="24"/>
+                <w:szCs w:val="24"/>
               </w:rPr>
               <w:t>FIN CASO DE USO.</w:t>
             </w:r>
           </w:p>
           <w:p>
             <w:pPr>
-              <w:spacing w:after="0" w:line="276" w:lineRule="auto"/>
-              <w:jc w:val="both"/>
-              <w:rPr>
-                <w:rFonts w:ascii="Arial" w:hAnsi="Arial" w:cs="Arial"/>
-                <w:sz w:val="24"/>
-                <w:szCs w:val="24"/>
-                <w:lang w:val="es-ES"/>
-              </w:rPr>
-            </w:pPr>
-          </w:p>
-          <w:p>
-            <w:pPr>
-              <w:spacing w:after="0" w:line="276" w:lineRule="auto"/>
-              <w:jc w:val="both"/>
-              <w:rPr>
-                <w:rFonts w:ascii="Arial" w:hAnsi="Arial" w:cs="Arial"/>
-                <w:sz w:val="24"/>
-                <w:szCs w:val="24"/>
-                <w:lang w:val="es-ES"/>
-              </w:rPr>
-            </w:pPr>
-            <w:r>
-              <w:rPr>
-                <w:rFonts w:ascii="Arial" w:hAnsi="Arial" w:cs="Arial"/>
-                <w:sz w:val="24"/>
-                <w:szCs w:val="24"/>
-                <w:lang w:val="es-ES"/>
+              <w:autoSpaceDE w:val="0"/>
+              <w:autoSpaceDN w:val="0"/>
+              <w:adjustRightInd w:val="0"/>
+              <w:spacing w:after="1" w:line="240" w:lineRule="auto"/>
+              <w:rPr>
+                <w:rFonts w:ascii="Arial" w:hAnsi="Arial" w:cs="Arial"/>
+                <w:sz w:val="24"/>
+                <w:szCs w:val="24"/>
+              </w:rPr>
+            </w:pPr>
+          </w:p>
+          <w:p>
+            <w:pPr>
+              <w:autoSpaceDE w:val="0"/>
+              <w:autoSpaceDN w:val="0"/>
+              <w:adjustRightInd w:val="0"/>
+              <w:spacing w:after="1" w:line="240" w:lineRule="auto"/>
+              <w:rPr>
+                <w:rFonts w:ascii="Arial" w:hAnsi="Arial" w:cs="Arial"/>
+                <w:sz w:val="24"/>
+                <w:szCs w:val="24"/>
+              </w:rPr>
+            </w:pPr>
+            <w:r>
+              <w:rPr>
+                <w:rFonts w:ascii="Arial" w:hAnsi="Arial" w:cs="Arial"/>
+                <w:sz w:val="24"/>
+                <w:szCs w:val="24"/>
               </w:rPr>
               <w:t>FA2.2 Técnico selecciona opción “Cancelar” en mensaje de confirmación:</w:t>
             </w:r>
           </w:p>
           <w:p>
             <w:pPr>
-              <w:pStyle w:val="Prrafodelista"/>
               <w:numPr>
                 <w:ilvl w:val="0"/>
-                <w:numId w:val="4"/>
+                <w:numId w:val="33"/>
               </w:numPr>
-              <w:spacing w:after="0"/>
-              <w:jc w:val="both"/>
-              <w:rPr>
-                <w:rFonts w:ascii="Arial" w:hAnsi="Arial" w:cs="Arial"/>
-                <w:sz w:val="24"/>
-                <w:szCs w:val="24"/>
-                <w:lang w:val="es-ES"/>
-              </w:rPr>
-            </w:pPr>
-            <w:r>
-              <w:rPr>
-                <w:rFonts w:ascii="Arial" w:hAnsi="Arial" w:cs="Arial"/>
-                <w:sz w:val="24"/>
-                <w:szCs w:val="24"/>
-                <w:lang w:val="es-ES"/>
+              <w:autoSpaceDE w:val="0"/>
+              <w:autoSpaceDN w:val="0"/>
+              <w:adjustRightInd w:val="0"/>
+              <w:spacing w:after="0" w:line="240" w:lineRule="auto"/>
+              <w:ind w:left="360" w:hanging="360"/>
+              <w:rPr>
+                <w:rFonts w:ascii="Arial" w:hAnsi="Arial" w:cs="Arial"/>
+                <w:sz w:val="24"/>
+                <w:szCs w:val="24"/>
+              </w:rPr>
+            </w:pPr>
+            <w:r>
+              <w:rPr>
+                <w:rFonts w:ascii="Arial" w:hAnsi="Arial" w:cs="Arial"/>
+                <w:sz w:val="24"/>
+                <w:szCs w:val="24"/>
               </w:rPr>
               <w:t>El sistema cierra el mensaje y permanece en la interfaz “Registro de equipo” sin realizar algún cambio.</w:t>
             </w:r>
           </w:p>
           <w:p>
             <w:pPr>
-              <w:pStyle w:val="Prrafodelista"/>
               <w:numPr>
                 <w:ilvl w:val="0"/>
-                <w:numId w:val="4"/>
+                <w:numId w:val="33"/>
               </w:numPr>
-              <w:spacing w:after="0"/>
-              <w:jc w:val="both"/>
-              <w:rPr>
-                <w:rFonts w:ascii="Arial" w:hAnsi="Arial" w:cs="Arial"/>
-                <w:sz w:val="24"/>
-                <w:szCs w:val="24"/>
-                <w:lang w:val="es-ES"/>
-              </w:rPr>
-            </w:pPr>
-            <w:r>
-              <w:rPr>
-                <w:rFonts w:ascii="Arial" w:hAnsi="Arial" w:cs="Arial"/>
-                <w:sz w:val="24"/>
-                <w:szCs w:val="24"/>
-                <w:lang w:val="es-ES"/>
+              <w:autoSpaceDE w:val="0"/>
+              <w:autoSpaceDN w:val="0"/>
+              <w:adjustRightInd w:val="0"/>
+              <w:spacing w:after="1" w:line="240" w:lineRule="auto"/>
+              <w:ind w:left="360" w:hanging="360"/>
+              <w:rPr>
+                <w:rFonts w:ascii="Arial" w:hAnsi="Arial" w:cs="Arial"/>
+                <w:sz w:val="24"/>
+                <w:szCs w:val="24"/>
+              </w:rPr>
+            </w:pPr>
+            <w:r>
+              <w:rPr>
+                <w:rFonts w:ascii="Arial" w:hAnsi="Arial" w:cs="Arial"/>
+                <w:sz w:val="24"/>
+                <w:szCs w:val="24"/>
               </w:rPr>
               <w:t>Volver al paso 3 del flujo normal.</w:t>
             </w:r>
           </w:p>
           <w:p>
             <w:pPr>
-              <w:spacing w:after="0"/>
-              <w:jc w:val="both"/>
-              <w:rPr>
-                <w:rFonts w:ascii="Arial" w:hAnsi="Arial" w:cs="Arial"/>
-                <w:sz w:val="24"/>
-                <w:szCs w:val="24"/>
-                <w:lang w:val="es-ES"/>
-              </w:rPr>
-            </w:pPr>
-          </w:p>
-          <w:p>
-            <w:pPr>
-              <w:spacing w:after="0"/>
-              <w:jc w:val="both"/>
-              <w:rPr>
-                <w:rFonts w:ascii="Arial" w:hAnsi="Arial" w:cs="Arial"/>
-                <w:sz w:val="24"/>
-                <w:szCs w:val="24"/>
-                <w:lang w:val="es-ES"/>
-              </w:rPr>
-            </w:pPr>
-            <w:r>
-              <w:rPr>
-                <w:rFonts w:ascii="Arial" w:hAnsi="Arial" w:cs="Arial"/>
-                <w:sz w:val="24"/>
-                <w:szCs w:val="24"/>
-                <w:lang w:val="es-ES"/>
+              <w:autoSpaceDE w:val="0"/>
+              <w:autoSpaceDN w:val="0"/>
+              <w:adjustRightInd w:val="0"/>
+              <w:spacing w:after="1" w:line="240" w:lineRule="auto"/>
+              <w:rPr>
+                <w:rFonts w:ascii="Arial" w:hAnsi="Arial" w:cs="Arial"/>
+                <w:sz w:val="24"/>
+                <w:szCs w:val="24"/>
+              </w:rPr>
+            </w:pPr>
+          </w:p>
+          <w:p>
+            <w:pPr>
+              <w:autoSpaceDE w:val="0"/>
+              <w:autoSpaceDN w:val="0"/>
+              <w:adjustRightInd w:val="0"/>
+              <w:spacing w:after="1" w:line="240" w:lineRule="auto"/>
+              <w:rPr>
+                <w:rFonts w:ascii="Arial" w:hAnsi="Arial" w:cs="Arial"/>
+                <w:sz w:val="24"/>
+                <w:szCs w:val="24"/>
+              </w:rPr>
+            </w:pPr>
+            <w:r>
+              <w:rPr>
+                <w:rFonts w:ascii="Arial" w:hAnsi="Arial" w:cs="Arial"/>
+                <w:sz w:val="24"/>
+                <w:szCs w:val="24"/>
               </w:rPr>
               <w:t>FA3 Se marca la casilla “Accesorio”:</w:t>
             </w:r>
           </w:p>
           <w:p>
             <w:pPr>
-              <w:pStyle w:val="Prrafodelista"/>
               <w:numPr>
                 <w:ilvl w:val="0"/>
-                <w:numId w:val="8"/>
+                <w:numId w:val="34"/>
               </w:numPr>
-              <w:spacing w:after="0"/>
-              <w:jc w:val="both"/>
-              <w:rPr>
-                <w:rFonts w:ascii="Arial" w:hAnsi="Arial" w:cs="Arial"/>
-                <w:sz w:val="24"/>
-                <w:szCs w:val="24"/>
-                <w:lang w:val="es-ES"/>
-              </w:rPr>
-            </w:pPr>
-            <w:r>
-              <w:rPr>
-                <w:rFonts w:ascii="Arial" w:hAnsi="Arial" w:cs="Arial"/>
-                <w:sz w:val="24"/>
-                <w:szCs w:val="24"/>
-                <w:lang w:val="es-ES"/>
+              <w:autoSpaceDE w:val="0"/>
+              <w:autoSpaceDN w:val="0"/>
+              <w:adjustRightInd w:val="0"/>
+              <w:spacing w:after="0" w:line="240" w:lineRule="auto"/>
+              <w:ind w:left="360" w:hanging="360"/>
+              <w:rPr>
+                <w:rFonts w:ascii="Arial" w:hAnsi="Arial" w:cs="Arial"/>
+                <w:sz w:val="24"/>
+                <w:szCs w:val="24"/>
+              </w:rPr>
+            </w:pPr>
+            <w:r>
+              <w:rPr>
+                <w:rFonts w:ascii="Arial" w:hAnsi="Arial" w:cs="Arial"/>
+                <w:sz w:val="24"/>
+                <w:szCs w:val="24"/>
               </w:rPr>
               <w:t>El sistema muestra un campo de texto para ingresar el nombre del accesorio con el cual llegó el equipo.</w:t>
             </w:r>
           </w:p>
           <w:p>
             <w:pPr>
-              <w:pStyle w:val="Prrafodelista"/>
               <w:numPr>
                 <w:ilvl w:val="0"/>
-                <w:numId w:val="8"/>
+                <w:numId w:val="34"/>
               </w:numPr>
-              <w:spacing w:after="0"/>
-              <w:jc w:val="both"/>
-              <w:rPr>
-                <w:rFonts w:ascii="Arial" w:hAnsi="Arial" w:cs="Arial"/>
-                <w:sz w:val="24"/>
-                <w:szCs w:val="24"/>
-                <w:lang w:val="es-ES"/>
-              </w:rPr>
-            </w:pPr>
-            <w:r>
-              <w:rPr>
-                <w:rFonts w:ascii="Arial" w:hAnsi="Arial" w:cs="Arial"/>
-                <w:sz w:val="24"/>
-                <w:szCs w:val="24"/>
-                <w:lang w:val="es-ES"/>
-              </w:rPr>
-              <w:t>El técnico ingresa la información extra requerida por el sistema y selecciona la opción “</w:t>
-            </w:r>
-            <w:r>
-              <w:rPr>
-                <w:rFonts w:ascii="Arial" w:hAnsi="Arial" w:cs="Arial"/>
-                <w:sz w:val="24"/>
-                <w:szCs w:val="24"/>
-                <w:lang w:val="es-ES"/>
-              </w:rPr>
-              <w:t>Siguiente</w:t>
-            </w:r>
-            <w:r>
-              <w:rPr>
-                <w:rFonts w:ascii="Arial" w:hAnsi="Arial" w:cs="Arial"/>
-                <w:sz w:val="24"/>
-                <w:szCs w:val="24"/>
-                <w:lang w:val="es-ES"/>
-              </w:rPr>
-              <w:t>”.</w:t>
-            </w:r>
-          </w:p>
-          <w:p>
-            <w:pPr>
-              <w:pStyle w:val="Prrafodelista"/>
+              <w:autoSpaceDE w:val="0"/>
+              <w:autoSpaceDN w:val="0"/>
+              <w:adjustRightInd w:val="0"/>
+              <w:spacing w:after="0" w:line="240" w:lineRule="auto"/>
+              <w:ind w:left="360" w:hanging="360"/>
+              <w:rPr>
+                <w:rFonts w:ascii="Arial" w:hAnsi="Arial" w:cs="Arial"/>
+                <w:sz w:val="24"/>
+                <w:szCs w:val="24"/>
+              </w:rPr>
+            </w:pPr>
+            <w:r>
+              <w:rPr>
+                <w:rFonts w:ascii="Arial" w:hAnsi="Arial" w:cs="Arial"/>
+                <w:sz w:val="24"/>
+                <w:szCs w:val="24"/>
+              </w:rPr>
+              <w:t>El técnico ingresa la información extra requerida por el sistema y selecciona la opción “Siguiente”.</w:t>
+            </w:r>
+          </w:p>
+          <w:p>
+            <w:pPr>
               <w:numPr>
                 <w:ilvl w:val="0"/>
-                <w:numId w:val="8"/>
+                <w:numId w:val="34"/>
               </w:numPr>
-              <w:spacing w:after="0"/>
-              <w:jc w:val="both"/>
-              <w:rPr>
-                <w:rFonts w:ascii="Arial" w:hAnsi="Arial" w:cs="Arial"/>
-                <w:sz w:val="24"/>
-                <w:szCs w:val="24"/>
-                <w:lang w:val="es-ES"/>
-              </w:rPr>
-            </w:pPr>
-            <w:r>
-              <w:rPr>
-                <w:rFonts w:ascii="Arial" w:hAnsi="Arial" w:cs="Arial"/>
-                <w:sz w:val="24"/>
-                <w:szCs w:val="24"/>
-                <w:lang w:val="es-ES"/>
+              <w:autoSpaceDE w:val="0"/>
+              <w:autoSpaceDN w:val="0"/>
+              <w:adjustRightInd w:val="0"/>
+              <w:spacing w:after="1" w:line="240" w:lineRule="auto"/>
+              <w:ind w:left="360" w:hanging="360"/>
+              <w:rPr>
+                <w:rFonts w:ascii="Arial" w:hAnsi="Arial" w:cs="Arial"/>
+                <w:sz w:val="24"/>
+                <w:szCs w:val="24"/>
+              </w:rPr>
+            </w:pPr>
+            <w:r>
+              <w:rPr>
+                <w:rFonts w:ascii="Arial" w:hAnsi="Arial" w:cs="Arial"/>
+                <w:sz w:val="24"/>
+                <w:szCs w:val="24"/>
               </w:rPr>
               <w:t>Volver al paso 4 del flujo normal.</w:t>
             </w:r>
           </w:p>
           <w:p>
             <w:pPr>
-              <w:spacing w:after="0"/>
-              <w:jc w:val="both"/>
-              <w:rPr>
-                <w:rFonts w:ascii="Arial" w:hAnsi="Arial" w:cs="Arial"/>
-                <w:sz w:val="24"/>
-                <w:szCs w:val="24"/>
-                <w:lang w:val="es-ES"/>
-              </w:rPr>
-            </w:pPr>
-          </w:p>
-          <w:p>
-            <w:pPr>
-              <w:spacing w:after="0"/>
-              <w:jc w:val="both"/>
-              <w:rPr>
-                <w:rFonts w:ascii="Arial" w:hAnsi="Arial" w:cs="Arial"/>
-                <w:sz w:val="24"/>
-                <w:szCs w:val="24"/>
-                <w:lang w:val="es-ES"/>
-              </w:rPr>
-            </w:pPr>
-            <w:r>
-              <w:rPr>
-                <w:rFonts w:ascii="Arial" w:hAnsi="Arial" w:cs="Arial"/>
-                <w:sz w:val="24"/>
-                <w:szCs w:val="24"/>
-                <w:lang w:val="es-ES"/>
-              </w:rPr>
-              <w:t>FA4 El técnico presiona la opción “Siguiente” sin</w:t>
-            </w:r>
-            <w:r>
-              <w:rPr>
-                <w:rFonts w:ascii="Arial" w:hAnsi="Arial" w:cs="Arial"/>
-                <w:sz w:val="24"/>
-                <w:szCs w:val="24"/>
-                <w:lang w:val="es-ES"/>
-              </w:rPr>
-              <w:t xml:space="preserve"> información </w:t>
-            </w:r>
-            <w:r>
-              <w:rPr>
-                <w:rFonts w:ascii="Arial" w:hAnsi="Arial" w:cs="Arial"/>
-                <w:sz w:val="24"/>
-                <w:szCs w:val="24"/>
-                <w:lang w:val="es-ES"/>
-              </w:rPr>
-              <w:t>o con información parcial:</w:t>
-            </w:r>
-          </w:p>
-          <w:p>
-            <w:pPr>
-              <w:pStyle w:val="Prrafodelista"/>
+              <w:autoSpaceDE w:val="0"/>
+              <w:autoSpaceDN w:val="0"/>
+              <w:adjustRightInd w:val="0"/>
+              <w:spacing w:after="1" w:line="240" w:lineRule="auto"/>
+              <w:rPr>
+                <w:rFonts w:ascii="Arial" w:hAnsi="Arial" w:cs="Arial"/>
+                <w:sz w:val="24"/>
+                <w:szCs w:val="24"/>
+              </w:rPr>
+            </w:pPr>
+          </w:p>
+          <w:p>
+            <w:pPr>
+              <w:autoSpaceDE w:val="0"/>
+              <w:autoSpaceDN w:val="0"/>
+              <w:adjustRightInd w:val="0"/>
+              <w:spacing w:after="1" w:line="240" w:lineRule="auto"/>
+              <w:rPr>
+                <w:rFonts w:ascii="Arial" w:hAnsi="Arial" w:cs="Arial"/>
+                <w:sz w:val="24"/>
+                <w:szCs w:val="24"/>
+              </w:rPr>
+            </w:pPr>
+            <w:r>
+              <w:rPr>
+                <w:rFonts w:ascii="Arial" w:hAnsi="Arial" w:cs="Arial"/>
+                <w:sz w:val="24"/>
+                <w:szCs w:val="24"/>
+              </w:rPr>
+              <w:t>FA4 El técnico presiona la opción “Siguiente” sin información o con información parcial:</w:t>
+            </w:r>
+          </w:p>
+          <w:p>
+            <w:pPr>
               <w:numPr>
                 <w:ilvl w:val="0"/>
-                <w:numId w:val="21"/>
+                <w:numId w:val="35"/>
               </w:numPr>
-              <w:spacing w:after="0"/>
-              <w:jc w:val="both"/>
-              <w:rPr>
-                <w:rFonts w:ascii="Arial" w:hAnsi="Arial" w:cs="Arial"/>
-                <w:sz w:val="24"/>
-                <w:szCs w:val="24"/>
-                <w:lang w:val="es-ES"/>
-              </w:rPr>
-            </w:pPr>
-            <w:r>
-              <w:rPr>
-                <w:rFonts w:ascii="Arial" w:hAnsi="Arial" w:cs="Arial"/>
-                <w:sz w:val="24"/>
-                <w:szCs w:val="24"/>
-                <w:lang w:val="es-ES"/>
+              <w:autoSpaceDE w:val="0"/>
+              <w:autoSpaceDN w:val="0"/>
+              <w:adjustRightInd w:val="0"/>
+              <w:spacing w:after="1" w:line="240" w:lineRule="auto"/>
+              <w:ind w:left="360" w:hanging="360"/>
+              <w:rPr>
+                <w:rFonts w:ascii="Arial" w:hAnsi="Arial" w:cs="Arial"/>
+                <w:sz w:val="24"/>
+                <w:szCs w:val="24"/>
+              </w:rPr>
+            </w:pPr>
+            <w:r>
+              <w:rPr>
+                <w:rFonts w:ascii="Arial" w:hAnsi="Arial" w:cs="Arial"/>
+                <w:sz w:val="24"/>
+                <w:szCs w:val="24"/>
               </w:rPr>
               <w:t>Ir al paso 4 del flujo normal.</w:t>
             </w:r>
           </w:p>
           <w:p>
             <w:pPr>
-              <w:spacing w:after="0"/>
-              <w:jc w:val="both"/>
-              <w:rPr>
-                <w:rFonts w:ascii="Arial" w:hAnsi="Arial" w:cs="Arial"/>
-                <w:sz w:val="24"/>
-                <w:szCs w:val="24"/>
-                <w:lang w:val="es-ES"/>
-              </w:rPr>
-            </w:pPr>
-          </w:p>
-          <w:p>
-            <w:pPr>
-              <w:spacing w:after="0"/>
-              <w:jc w:val="both"/>
-              <w:rPr>
-                <w:rFonts w:ascii="Arial" w:hAnsi="Arial" w:cs="Arial"/>
-                <w:sz w:val="24"/>
-                <w:szCs w:val="24"/>
-                <w:lang w:val="es-ES"/>
-              </w:rPr>
-            </w:pPr>
-            <w:r>
-              <w:rPr>
-                <w:rFonts w:ascii="Arial" w:hAnsi="Arial" w:cs="Arial"/>
-                <w:sz w:val="24"/>
-                <w:szCs w:val="24"/>
-                <w:lang w:val="es-ES"/>
-              </w:rPr>
-              <w:lastRenderedPageBreak/>
-              <w:t>FA5 El técnico presiona la opción “Anterior”</w:t>
-            </w:r>
-            <w:r>
-              <w:rPr>
-                <w:rFonts w:ascii="Arial" w:hAnsi="Arial" w:cs="Arial"/>
-                <w:sz w:val="24"/>
-                <w:szCs w:val="24"/>
-                <w:lang w:val="es-ES"/>
-              </w:rPr>
-              <w:t xml:space="preserve"> </w:t>
-            </w:r>
-            <w:r>
-              <w:rPr>
-                <w:rFonts w:ascii="Arial" w:hAnsi="Arial" w:cs="Arial"/>
-                <w:sz w:val="24"/>
-                <w:szCs w:val="24"/>
-                <w:lang w:val="es-ES"/>
-              </w:rPr>
-              <w:t>sin información o con información parcial</w:t>
-            </w:r>
-            <w:r>
-              <w:rPr>
-                <w:rFonts w:ascii="Arial" w:hAnsi="Arial" w:cs="Arial"/>
-                <w:sz w:val="24"/>
-                <w:szCs w:val="24"/>
-                <w:lang w:val="es-ES"/>
-              </w:rPr>
-              <w:t>:</w:t>
-            </w:r>
-          </w:p>
-          <w:p>
-            <w:pPr>
-              <w:pStyle w:val="Prrafodelista"/>
+              <w:autoSpaceDE w:val="0"/>
+              <w:autoSpaceDN w:val="0"/>
+              <w:adjustRightInd w:val="0"/>
+              <w:spacing w:after="1" w:line="240" w:lineRule="auto"/>
+              <w:rPr>
+                <w:rFonts w:ascii="Arial" w:hAnsi="Arial" w:cs="Arial"/>
+                <w:sz w:val="24"/>
+                <w:szCs w:val="24"/>
+              </w:rPr>
+            </w:pPr>
+          </w:p>
+          <w:p>
+            <w:pPr>
+              <w:autoSpaceDE w:val="0"/>
+              <w:autoSpaceDN w:val="0"/>
+              <w:adjustRightInd w:val="0"/>
+              <w:spacing w:after="1" w:line="240" w:lineRule="auto"/>
+              <w:rPr>
+                <w:rFonts w:ascii="Arial" w:hAnsi="Arial" w:cs="Arial"/>
+                <w:sz w:val="24"/>
+                <w:szCs w:val="24"/>
+              </w:rPr>
+            </w:pPr>
+            <w:r>
+              <w:rPr>
+                <w:rFonts w:ascii="Arial" w:hAnsi="Arial" w:cs="Arial"/>
+                <w:sz w:val="24"/>
+                <w:szCs w:val="24"/>
+              </w:rPr>
+              <w:t>FA5 El técnico presiona la opción “Anterior” sin información o con información parcial:</w:t>
+            </w:r>
+          </w:p>
+          <w:p>
+            <w:pPr>
               <w:numPr>
                 <w:ilvl w:val="0"/>
-                <w:numId w:val="22"/>
+                <w:numId w:val="36"/>
               </w:numPr>
-              <w:spacing w:after="0"/>
-              <w:jc w:val="both"/>
-              <w:rPr>
-                <w:rFonts w:ascii="Arial" w:hAnsi="Arial" w:cs="Arial"/>
-                <w:sz w:val="24"/>
-                <w:szCs w:val="24"/>
-                <w:lang w:val="es-ES"/>
-              </w:rPr>
-            </w:pPr>
-            <w:r>
-              <w:rPr>
-                <w:rFonts w:ascii="Arial" w:hAnsi="Arial" w:cs="Arial"/>
-                <w:sz w:val="24"/>
-                <w:szCs w:val="24"/>
-                <w:lang w:val="es-ES"/>
-              </w:rPr>
-              <w:t>El sistema muestra la interfaz “Registro de equipo 1” en el estado que tenía antes</w:t>
-            </w:r>
-            <w:r>
-              <w:rPr>
-                <w:rFonts w:ascii="Arial" w:hAnsi="Arial" w:cs="Arial"/>
-                <w:sz w:val="24"/>
-                <w:szCs w:val="24"/>
-                <w:lang w:val="es-ES"/>
-              </w:rPr>
-              <w:t xml:space="preserve"> de cambiar de interfaz</w:t>
-            </w:r>
-            <w:r>
-              <w:rPr>
-                <w:rFonts w:ascii="Arial" w:hAnsi="Arial" w:cs="Arial"/>
-                <w:sz w:val="24"/>
-                <w:szCs w:val="24"/>
-                <w:lang w:val="es-ES"/>
-              </w:rPr>
-              <w:t>.</w:t>
-            </w:r>
-          </w:p>
-          <w:p>
-            <w:pPr>
-              <w:spacing w:after="0"/>
-              <w:jc w:val="both"/>
-              <w:rPr>
-                <w:rFonts w:ascii="Arial" w:hAnsi="Arial" w:cs="Arial"/>
-                <w:sz w:val="24"/>
-                <w:szCs w:val="24"/>
-                <w:lang w:val="es-ES"/>
-              </w:rPr>
-            </w:pPr>
-          </w:p>
-          <w:p>
-            <w:pPr>
-              <w:spacing w:after="0"/>
-              <w:jc w:val="both"/>
-              <w:rPr>
-                <w:rFonts w:ascii="Arial" w:hAnsi="Arial" w:cs="Arial"/>
-                <w:sz w:val="24"/>
-                <w:szCs w:val="24"/>
-                <w:lang w:val="es-ES"/>
-              </w:rPr>
-            </w:pPr>
-            <w:r>
-              <w:rPr>
-                <w:rFonts w:ascii="Arial" w:hAnsi="Arial" w:cs="Arial"/>
-                <w:sz w:val="24"/>
-                <w:szCs w:val="24"/>
-                <w:lang w:val="es-ES"/>
+              <w:autoSpaceDE w:val="0"/>
+              <w:autoSpaceDN w:val="0"/>
+              <w:adjustRightInd w:val="0"/>
+              <w:spacing w:after="1" w:line="240" w:lineRule="auto"/>
+              <w:ind w:left="360" w:hanging="360"/>
+              <w:rPr>
+                <w:rFonts w:ascii="Arial" w:hAnsi="Arial" w:cs="Arial"/>
+                <w:sz w:val="24"/>
+                <w:szCs w:val="24"/>
+              </w:rPr>
+            </w:pPr>
+            <w:r>
+              <w:rPr>
+                <w:rFonts w:ascii="Arial" w:hAnsi="Arial" w:cs="Arial"/>
+                <w:sz w:val="24"/>
+                <w:szCs w:val="24"/>
+              </w:rPr>
+              <w:t>El sistema muestra la interfaz “Registro de equipo 1” en el estado que tenía antes de cambiar de interfaz.</w:t>
+            </w:r>
+          </w:p>
+          <w:p>
+            <w:pPr>
+              <w:autoSpaceDE w:val="0"/>
+              <w:autoSpaceDN w:val="0"/>
+              <w:adjustRightInd w:val="0"/>
+              <w:spacing w:after="1" w:line="240" w:lineRule="auto"/>
+              <w:rPr>
+                <w:rFonts w:ascii="Arial" w:hAnsi="Arial" w:cs="Arial"/>
+                <w:sz w:val="24"/>
+                <w:szCs w:val="24"/>
+              </w:rPr>
+            </w:pPr>
+          </w:p>
+          <w:p>
+            <w:pPr>
+              <w:autoSpaceDE w:val="0"/>
+              <w:autoSpaceDN w:val="0"/>
+              <w:adjustRightInd w:val="0"/>
+              <w:spacing w:after="1" w:line="240" w:lineRule="auto"/>
+              <w:rPr>
+                <w:rFonts w:ascii="Arial" w:hAnsi="Arial" w:cs="Arial"/>
+                <w:sz w:val="24"/>
+                <w:szCs w:val="24"/>
+              </w:rPr>
+            </w:pPr>
+            <w:r>
+              <w:rPr>
+                <w:rFonts w:ascii="Arial" w:hAnsi="Arial" w:cs="Arial"/>
+                <w:sz w:val="24"/>
+                <w:szCs w:val="24"/>
               </w:rPr>
               <w:t>FA6 El técnico ingresa monto en el campo “Anticipo”:</w:t>
             </w:r>
           </w:p>
           <w:p>
             <w:pPr>
-              <w:pStyle w:val="Prrafodelista"/>
               <w:numPr>
                 <w:ilvl w:val="0"/>
-                <w:numId w:val="23"/>
+                <w:numId w:val="37"/>
               </w:numPr>
-              <w:spacing w:after="0"/>
-              <w:jc w:val="both"/>
-              <w:rPr>
-                <w:rFonts w:ascii="Arial" w:hAnsi="Arial" w:cs="Arial"/>
-                <w:sz w:val="24"/>
-                <w:szCs w:val="24"/>
-                <w:lang w:val="es-ES"/>
-              </w:rPr>
-            </w:pPr>
-            <w:r>
-              <w:rPr>
-                <w:rFonts w:ascii="Arial" w:hAnsi="Arial" w:cs="Arial"/>
-                <w:sz w:val="24"/>
-                <w:szCs w:val="24"/>
-                <w:lang w:val="es-ES"/>
-              </w:rPr>
-              <w:t xml:space="preserve">El sistema resta el monto del anticipo al </w:t>
-            </w:r>
-            <w:r>
-              <w:rPr>
-                <w:rFonts w:ascii="Arial" w:hAnsi="Arial" w:cs="Arial"/>
-                <w:sz w:val="24"/>
-                <w:szCs w:val="24"/>
-                <w:lang w:val="es-ES"/>
-              </w:rPr>
-              <w:t>t</w:t>
-            </w:r>
-            <w:r>
-              <w:rPr>
-                <w:rFonts w:ascii="Arial" w:hAnsi="Arial" w:cs="Arial"/>
-                <w:sz w:val="24"/>
-                <w:szCs w:val="24"/>
-                <w:lang w:val="es-ES"/>
-              </w:rPr>
-              <w:t>otal a pagar y actualiza el</w:t>
-            </w:r>
-            <w:r>
-              <w:rPr>
-                <w:rFonts w:ascii="Arial" w:hAnsi="Arial" w:cs="Arial"/>
-                <w:sz w:val="24"/>
-                <w:szCs w:val="24"/>
-                <w:lang w:val="es-ES"/>
-              </w:rPr>
-              <w:t xml:space="preserve"> campo</w:t>
-            </w:r>
-            <w:r>
-              <w:rPr>
-                <w:rFonts w:ascii="Arial" w:hAnsi="Arial" w:cs="Arial"/>
-                <w:sz w:val="24"/>
-                <w:szCs w:val="24"/>
-                <w:lang w:val="es-ES"/>
-              </w:rPr>
-              <w:t xml:space="preserve"> </w:t>
-            </w:r>
-            <w:r>
-              <w:rPr>
-                <w:rFonts w:ascii="Arial" w:hAnsi="Arial" w:cs="Arial"/>
-                <w:sz w:val="24"/>
-                <w:szCs w:val="24"/>
-                <w:lang w:val="es-ES"/>
-              </w:rPr>
-              <w:t>“T</w:t>
-            </w:r>
-            <w:r>
-              <w:rPr>
-                <w:rFonts w:ascii="Arial" w:hAnsi="Arial" w:cs="Arial"/>
-                <w:sz w:val="24"/>
-                <w:szCs w:val="24"/>
-                <w:lang w:val="es-ES"/>
-              </w:rPr>
-              <w:t>otal a pagar</w:t>
-            </w:r>
-            <w:r>
-              <w:rPr>
-                <w:rFonts w:ascii="Arial" w:hAnsi="Arial" w:cs="Arial"/>
-                <w:sz w:val="24"/>
-                <w:szCs w:val="24"/>
-                <w:lang w:val="es-ES"/>
-              </w:rPr>
-              <w:t>”</w:t>
-            </w:r>
-            <w:r>
-              <w:rPr>
-                <w:rFonts w:ascii="Arial" w:hAnsi="Arial" w:cs="Arial"/>
-                <w:sz w:val="24"/>
-                <w:szCs w:val="24"/>
-                <w:lang w:val="es-ES"/>
-              </w:rPr>
-              <w:t>.</w:t>
-            </w:r>
-          </w:p>
-          <w:p>
-            <w:pPr>
-              <w:pStyle w:val="Prrafodelista"/>
+              <w:autoSpaceDE w:val="0"/>
+              <w:autoSpaceDN w:val="0"/>
+              <w:adjustRightInd w:val="0"/>
+              <w:spacing w:after="0" w:line="240" w:lineRule="auto"/>
+              <w:ind w:left="360" w:hanging="360"/>
+              <w:rPr>
+                <w:rFonts w:ascii="Arial" w:hAnsi="Arial" w:cs="Arial"/>
+                <w:sz w:val="24"/>
+                <w:szCs w:val="24"/>
+              </w:rPr>
+            </w:pPr>
+            <w:r>
+              <w:rPr>
+                <w:rFonts w:ascii="Arial" w:hAnsi="Arial" w:cs="Arial"/>
+                <w:sz w:val="24"/>
+                <w:szCs w:val="24"/>
+              </w:rPr>
+              <w:t>El sistema resta el monto del anticipo al total a pagar y actualiza el campo “Total a pagar”.</w:t>
+            </w:r>
+          </w:p>
+          <w:p>
+            <w:pPr>
               <w:numPr>
                 <w:ilvl w:val="0"/>
-                <w:numId w:val="23"/>
+                <w:numId w:val="37"/>
               </w:numPr>
-              <w:spacing w:after="0"/>
-              <w:jc w:val="both"/>
-              <w:rPr>
-                <w:rFonts w:ascii="Arial" w:hAnsi="Arial" w:cs="Arial"/>
-                <w:sz w:val="24"/>
-                <w:szCs w:val="24"/>
-                <w:lang w:val="es-ES"/>
-              </w:rPr>
-            </w:pPr>
-            <w:r>
-              <w:rPr>
-                <w:rFonts w:ascii="Arial" w:hAnsi="Arial" w:cs="Arial"/>
-                <w:sz w:val="24"/>
-                <w:szCs w:val="24"/>
-                <w:lang w:val="es-ES"/>
+              <w:autoSpaceDE w:val="0"/>
+              <w:autoSpaceDN w:val="0"/>
+              <w:adjustRightInd w:val="0"/>
+              <w:spacing w:after="1" w:line="240" w:lineRule="auto"/>
+              <w:ind w:left="360" w:hanging="360"/>
+              <w:rPr>
+                <w:rFonts w:ascii="Arial" w:hAnsi="Arial" w:cs="Arial"/>
+                <w:sz w:val="24"/>
+                <w:szCs w:val="24"/>
+              </w:rPr>
+            </w:pPr>
+            <w:r>
+              <w:rPr>
+                <w:rFonts w:ascii="Arial" w:hAnsi="Arial" w:cs="Arial"/>
+                <w:sz w:val="24"/>
+                <w:szCs w:val="24"/>
               </w:rPr>
               <w:t>Volver al paso 7 del flujo normal.</w:t>
             </w:r>
           </w:p>
           <w:p>
             <w:pPr>
-              <w:spacing w:after="0"/>
-              <w:jc w:val="both"/>
-              <w:rPr>
-                <w:rFonts w:ascii="Arial" w:hAnsi="Arial" w:cs="Arial"/>
-                <w:sz w:val="24"/>
-                <w:szCs w:val="24"/>
-                <w:lang w:val="es-ES"/>
-              </w:rPr>
-            </w:pPr>
-          </w:p>
-          <w:p>
-            <w:pPr>
-              <w:spacing w:after="0"/>
-              <w:jc w:val="both"/>
-              <w:rPr>
-                <w:rFonts w:ascii="Arial" w:hAnsi="Arial" w:cs="Arial"/>
-                <w:sz w:val="24"/>
-                <w:szCs w:val="24"/>
-                <w:lang w:val="es-ES"/>
-              </w:rPr>
-            </w:pPr>
-            <w:r>
-              <w:rPr>
-                <w:rFonts w:ascii="Arial" w:hAnsi="Arial" w:cs="Arial"/>
-                <w:sz w:val="24"/>
-                <w:szCs w:val="24"/>
-                <w:lang w:val="es-ES"/>
-              </w:rPr>
-              <w:t>FA Hay campos obligatorios vacíos:</w:t>
-            </w:r>
-          </w:p>
-          <w:p>
-            <w:pPr>
-              <w:pStyle w:val="Prrafodelista"/>
+              <w:autoSpaceDE w:val="0"/>
+              <w:autoSpaceDN w:val="0"/>
+              <w:adjustRightInd w:val="0"/>
+              <w:spacing w:after="1" w:line="240" w:lineRule="auto"/>
+              <w:rPr>
+                <w:rFonts w:ascii="Arial" w:hAnsi="Arial" w:cs="Arial"/>
+                <w:sz w:val="24"/>
+                <w:szCs w:val="24"/>
+              </w:rPr>
+            </w:pPr>
+          </w:p>
+          <w:p>
+            <w:pPr>
+              <w:autoSpaceDE w:val="0"/>
+              <w:autoSpaceDN w:val="0"/>
+              <w:adjustRightInd w:val="0"/>
+              <w:spacing w:after="1" w:line="240" w:lineRule="auto"/>
+              <w:rPr>
+                <w:rFonts w:ascii="Arial" w:hAnsi="Arial" w:cs="Arial"/>
+                <w:sz w:val="24"/>
+                <w:szCs w:val="24"/>
+              </w:rPr>
+            </w:pPr>
+            <w:r>
+              <w:rPr>
+                <w:rFonts w:ascii="Arial" w:hAnsi="Arial" w:cs="Arial"/>
+                <w:sz w:val="24"/>
+                <w:szCs w:val="24"/>
+              </w:rPr>
+              <w:t>FA7 Hay datos inválidos:</w:t>
+            </w:r>
+          </w:p>
+          <w:p>
+            <w:pPr>
               <w:numPr>
                 <w:ilvl w:val="0"/>
-                <w:numId w:val="5"/>
+                <w:numId w:val="38"/>
               </w:numPr>
-              <w:spacing w:after="0"/>
-              <w:jc w:val="both"/>
-              <w:rPr>
-                <w:rFonts w:ascii="Arial" w:hAnsi="Arial" w:cs="Arial"/>
-                <w:sz w:val="24"/>
-                <w:szCs w:val="24"/>
-                <w:lang w:val="es-ES"/>
-              </w:rPr>
-            </w:pPr>
-            <w:r>
-              <w:rPr>
-                <w:rFonts w:ascii="Arial" w:hAnsi="Arial" w:cs="Arial"/>
-                <w:sz w:val="24"/>
-                <w:szCs w:val="24"/>
-                <w:lang w:val="es-ES"/>
-              </w:rPr>
-              <w:t>El sistema muestra un mensaje con la opción “Aceptar”, indicando que faltan datos obligatorios por llenar.</w:t>
-            </w:r>
-          </w:p>
-          <w:p>
-            <w:pPr>
-              <w:pStyle w:val="Prrafodelista"/>
+              <w:autoSpaceDE w:val="0"/>
+              <w:autoSpaceDN w:val="0"/>
+              <w:adjustRightInd w:val="0"/>
+              <w:spacing w:after="0" w:line="240" w:lineRule="auto"/>
+              <w:ind w:left="360" w:hanging="360"/>
+              <w:rPr>
+                <w:rFonts w:ascii="Arial" w:hAnsi="Arial" w:cs="Arial"/>
+                <w:sz w:val="24"/>
+                <w:szCs w:val="24"/>
+              </w:rPr>
+            </w:pPr>
+            <w:r>
+              <w:rPr>
+                <w:rFonts w:ascii="Arial" w:hAnsi="Arial" w:cs="Arial"/>
+                <w:sz w:val="24"/>
+                <w:szCs w:val="24"/>
+              </w:rPr>
+              <w:t>El sistema muestra un mensaje con la opción “Aceptar”, indicando que hay información inválida.</w:t>
+            </w:r>
+          </w:p>
+          <w:p>
+            <w:pPr>
               <w:numPr>
                 <w:ilvl w:val="0"/>
-                <w:numId w:val="5"/>
+                <w:numId w:val="38"/>
               </w:numPr>
-              <w:spacing w:after="0"/>
-              <w:jc w:val="both"/>
-              <w:rPr>
-                <w:rFonts w:ascii="Arial" w:hAnsi="Arial" w:cs="Arial"/>
-                <w:sz w:val="24"/>
-                <w:szCs w:val="24"/>
-                <w:lang w:val="es-ES"/>
-              </w:rPr>
-            </w:pPr>
-            <w:r>
-              <w:rPr>
-                <w:rFonts w:ascii="Arial" w:hAnsi="Arial" w:cs="Arial"/>
-                <w:sz w:val="24"/>
-                <w:szCs w:val="24"/>
-                <w:lang w:val="es-ES"/>
+              <w:autoSpaceDE w:val="0"/>
+              <w:autoSpaceDN w:val="0"/>
+              <w:adjustRightInd w:val="0"/>
+              <w:spacing w:after="0" w:line="240" w:lineRule="auto"/>
+              <w:ind w:left="360" w:hanging="360"/>
+              <w:rPr>
+                <w:rFonts w:ascii="Arial" w:hAnsi="Arial" w:cs="Arial"/>
+                <w:sz w:val="24"/>
+                <w:szCs w:val="24"/>
+              </w:rPr>
+            </w:pPr>
+            <w:r>
+              <w:rPr>
+                <w:rFonts w:ascii="Arial" w:hAnsi="Arial" w:cs="Arial"/>
+                <w:sz w:val="24"/>
+                <w:szCs w:val="24"/>
               </w:rPr>
               <w:t>El técnico selecciona la opción “Aceptar” del mensaje.</w:t>
             </w:r>
           </w:p>
           <w:p>
             <w:pPr>
-              <w:pStyle w:val="Prrafodelista"/>
               <w:numPr>
                 <w:ilvl w:val="0"/>
-                <w:numId w:val="5"/>
+                <w:numId w:val="38"/>
               </w:numPr>
-              <w:spacing w:after="0"/>
-              <w:jc w:val="both"/>
-              <w:rPr>
-                <w:rFonts w:ascii="Arial" w:hAnsi="Arial" w:cs="Arial"/>
-                <w:sz w:val="24"/>
-                <w:szCs w:val="24"/>
-                <w:lang w:val="es-ES"/>
-              </w:rPr>
-            </w:pPr>
-            <w:r>
-              <w:rPr>
-                <w:rFonts w:ascii="Arial" w:hAnsi="Arial" w:cs="Arial"/>
-                <w:sz w:val="24"/>
-                <w:szCs w:val="24"/>
-                <w:lang w:val="es-ES"/>
+              <w:autoSpaceDE w:val="0"/>
+              <w:autoSpaceDN w:val="0"/>
+              <w:adjustRightInd w:val="0"/>
+              <w:spacing w:after="0" w:line="240" w:lineRule="auto"/>
+              <w:ind w:left="360" w:hanging="360"/>
+              <w:rPr>
+                <w:rFonts w:ascii="Arial" w:hAnsi="Arial" w:cs="Arial"/>
+                <w:sz w:val="24"/>
+                <w:szCs w:val="24"/>
+              </w:rPr>
+            </w:pPr>
+            <w:r>
+              <w:rPr>
+                <w:rFonts w:ascii="Arial" w:hAnsi="Arial" w:cs="Arial"/>
+                <w:sz w:val="24"/>
+                <w:szCs w:val="24"/>
               </w:rPr>
               <w:t>El sistema cierra el mensaje y permanece en la interfaz “Registro de equipo” sin realizar algún cambio.</w:t>
             </w:r>
           </w:p>
           <w:p>
             <w:pPr>
-              <w:pStyle w:val="Prrafodelista"/>
               <w:numPr>
                 <w:ilvl w:val="0"/>
-                <w:numId w:val="5"/>
+                <w:numId w:val="38"/>
               </w:numPr>
-              <w:spacing w:after="0"/>
-              <w:jc w:val="both"/>
-              <w:rPr>
-                <w:rFonts w:ascii="Arial" w:hAnsi="Arial" w:cs="Arial"/>
-                <w:sz w:val="24"/>
-                <w:szCs w:val="24"/>
-                <w:lang w:val="es-ES"/>
-              </w:rPr>
-            </w:pPr>
-            <w:r>
-              <w:rPr>
-                <w:rFonts w:ascii="Arial" w:hAnsi="Arial" w:cs="Arial"/>
-                <w:sz w:val="24"/>
-                <w:szCs w:val="24"/>
-                <w:lang w:val="es-ES"/>
-              </w:rPr>
-              <w:t>El técnico llena la información obligatoria faltante.</w:t>
-            </w:r>
-          </w:p>
-          <w:p>
-            <w:pPr>
-              <w:pStyle w:val="Prrafodelista"/>
+              <w:autoSpaceDE w:val="0"/>
+              <w:autoSpaceDN w:val="0"/>
+              <w:adjustRightInd w:val="0"/>
+              <w:spacing w:after="0" w:line="240" w:lineRule="auto"/>
+              <w:ind w:left="360" w:hanging="360"/>
+              <w:rPr>
+                <w:rFonts w:ascii="Arial" w:hAnsi="Arial" w:cs="Arial"/>
+                <w:sz w:val="24"/>
+                <w:szCs w:val="24"/>
+              </w:rPr>
+            </w:pPr>
+            <w:r>
+              <w:rPr>
+                <w:rFonts w:ascii="Arial" w:hAnsi="Arial" w:cs="Arial"/>
+                <w:sz w:val="24"/>
+                <w:szCs w:val="24"/>
+              </w:rPr>
+              <w:t>El técnico modifica la información necesaria.</w:t>
+            </w:r>
+          </w:p>
+          <w:p>
+            <w:pPr>
               <w:numPr>
                 <w:ilvl w:val="0"/>
-                <w:numId w:val="5"/>
+                <w:numId w:val="38"/>
               </w:numPr>
-              <w:spacing w:after="0"/>
-              <w:jc w:val="both"/>
-              <w:rPr>
-                <w:rFonts w:ascii="Arial" w:hAnsi="Arial" w:cs="Arial"/>
-                <w:sz w:val="24"/>
-                <w:szCs w:val="24"/>
-                <w:lang w:val="es-ES"/>
-              </w:rPr>
-            </w:pPr>
-            <w:r>
-              <w:rPr>
-                <w:rFonts w:ascii="Arial" w:hAnsi="Arial" w:cs="Arial"/>
-                <w:sz w:val="24"/>
-                <w:szCs w:val="24"/>
-                <w:lang w:val="es-ES"/>
-              </w:rPr>
-              <w:t>Volver al paso 7 del flujo normal</w:t>
-            </w:r>
-            <w:r>
-              <w:rPr>
-                <w:rFonts w:ascii="Arial" w:hAnsi="Arial" w:cs="Arial"/>
-                <w:sz w:val="24"/>
-                <w:szCs w:val="24"/>
-                <w:lang w:val="es-ES"/>
-              </w:rPr>
-              <w:t>.</w:t>
+              <w:autoSpaceDE w:val="0"/>
+              <w:autoSpaceDN w:val="0"/>
+              <w:adjustRightInd w:val="0"/>
+              <w:spacing w:after="1" w:line="240" w:lineRule="auto"/>
+              <w:ind w:left="360" w:hanging="360"/>
+              <w:rPr>
+                <w:rFonts w:ascii="Arial" w:hAnsi="Arial" w:cs="Arial"/>
+                <w:sz w:val="24"/>
+                <w:szCs w:val="24"/>
+              </w:rPr>
+            </w:pPr>
+            <w:r>
+              <w:rPr>
+                <w:rFonts w:ascii="Arial" w:hAnsi="Arial" w:cs="Arial"/>
+                <w:sz w:val="24"/>
+                <w:szCs w:val="24"/>
+              </w:rPr>
+              <w:t>Volver al paso 7 del flujo normal.</w:t>
             </w:r>
           </w:p>
         </w:tc>
@@ -3783,7 +2941,6 @@
                 <w:szCs w:val="24"/>
                 <w:lang w:val="es-ES"/>
               </w:rPr>
-              <w:lastRenderedPageBreak/>
               <w:t>Fecha de creación:</w:t>
             </w:r>
           </w:p>
@@ -4233,6 +3390,7 @@
                 <w:sz w:val="24"/>
                 <w:szCs w:val="24"/>
               </w:rPr>
+              <w:lastRenderedPageBreak/>
               <w:t>El sistema</w:t>
             </w:r>
             <w:r>
@@ -4433,23 +3591,7 @@
                 <w:sz w:val="24"/>
                 <w:szCs w:val="24"/>
               </w:rPr>
-              <w:t xml:space="preserve"> (ver </w:t>
-            </w:r>
-            <w:r>
-              <w:rPr>
-                <w:rFonts w:ascii="Arial" w:hAnsi="Arial" w:cs="Arial"/>
-                <w:sz w:val="24"/>
-                <w:szCs w:val="24"/>
-              </w:rPr>
-              <w:t>FA3</w:t>
-            </w:r>
-            <w:r>
-              <w:rPr>
-                <w:rFonts w:ascii="Arial" w:hAnsi="Arial" w:cs="Arial"/>
-                <w:sz w:val="24"/>
-                <w:szCs w:val="24"/>
-              </w:rPr>
-              <w:t>)</w:t>
+              <w:t xml:space="preserve"> (ver FA3)</w:t>
             </w:r>
             <w:r>
               <w:rPr>
@@ -4516,6 +3658,7 @@
                 <w:szCs w:val="24"/>
                 <w:lang w:val="es-ES"/>
               </w:rPr>
+              <w:lastRenderedPageBreak/>
               <w:t>Flujos Alternos:</w:t>
             </w:r>
           </w:p>
@@ -4934,7 +4077,6 @@
                 <w:szCs w:val="24"/>
                 <w:lang w:val="es-ES"/>
               </w:rPr>
-              <w:lastRenderedPageBreak/>
               <w:t>Excepciones:</w:t>
             </w:r>
           </w:p>
@@ -4989,6 +4131,7 @@
                 <w:sz w:val="24"/>
                 <w:szCs w:val="24"/>
               </w:rPr>
+              <w:lastRenderedPageBreak/>
               <w:t>El sistema muestra un mensaje con la opción “Aceptar”, indicando que la acción no está disponible por el momento.</w:t>
             </w:r>
           </w:p>
@@ -5077,6 +4220,7 @@
                 <w:szCs w:val="24"/>
                 <w:lang w:val="es-ES"/>
               </w:rPr>
+              <w:lastRenderedPageBreak/>
               <w:t>Postcondiciones:</w:t>
             </w:r>
           </w:p>
@@ -6124,7 +5268,6 @@
                 <w:sz w:val="24"/>
                 <w:szCs w:val="24"/>
               </w:rPr>
-              <w:lastRenderedPageBreak/>
               <w:t>El sistema muestra la interfaz “Actualización de información</w:t>
             </w:r>
             <w:r>
@@ -6349,6 +5492,7 @@
                 <w:sz w:val="24"/>
                 <w:szCs w:val="24"/>
               </w:rPr>
+              <w:lastRenderedPageBreak/>
               <w:t>El técnico modifica la información necesaria y selecci</w:t>
             </w:r>
             <w:r>
@@ -6429,31 +5573,7 @@
                 <w:sz w:val="24"/>
                 <w:szCs w:val="24"/>
               </w:rPr>
-              <w:t>El sistema muestra la interfaz “</w:t>
-            </w:r>
-            <w:r>
-              <w:rPr>
-                <w:rFonts w:ascii="Arial" w:hAnsi="Arial" w:cs="Arial"/>
-                <w:sz w:val="24"/>
-                <w:szCs w:val="24"/>
-              </w:rPr>
-              <w:t>Actualización de información</w:t>
-            </w:r>
-            <w:r>
-              <w:rPr>
-                <w:rFonts w:ascii="Arial" w:hAnsi="Arial" w:cs="Arial"/>
-                <w:sz w:val="24"/>
-                <w:szCs w:val="24"/>
-              </w:rPr>
-              <w:t xml:space="preserve"> 2”</w:t>
-            </w:r>
-            <w:r>
-              <w:rPr>
-                <w:rFonts w:ascii="Arial" w:hAnsi="Arial" w:cs="Arial"/>
-                <w:sz w:val="24"/>
-                <w:szCs w:val="24"/>
-              </w:rPr>
-              <w:t>, con los campos aún habilitados y la información respectiva más las opciones “Anterior”, “Actualizar” y “Volver”.</w:t>
+              <w:t>El sistema muestra la interfaz “Actualización de información 2”, con los campos aún habilitados y la información respectiva más las opciones “Anterior”, “Actualizar” y “Volver”.</w:t>
             </w:r>
           </w:p>
           <w:p>
@@ -6910,7 +6030,6 @@
                 <w:sz w:val="24"/>
                 <w:szCs w:val="24"/>
               </w:rPr>
-              <w:lastRenderedPageBreak/>
               <w:t>El sistema habilita los campos y cambia el botón “Editar” por el botón “Actualizar”</w:t>
             </w:r>
             <w:r>
@@ -6951,23 +6070,7 @@
                 <w:sz w:val="24"/>
                 <w:szCs w:val="24"/>
               </w:rPr>
-              <w:t>El técnico modifica la información necesaria y presiona la opción “Actualizar”</w:t>
-            </w:r>
-            <w:r>
-              <w:rPr>
-                <w:rFonts w:ascii="Arial" w:hAnsi="Arial" w:cs="Arial"/>
-                <w:sz w:val="24"/>
-                <w:szCs w:val="24"/>
-              </w:rPr>
-              <w:t xml:space="preserve"> (ver FA3, FA)</w:t>
-            </w:r>
-            <w:r>
-              <w:rPr>
-                <w:rFonts w:ascii="Arial" w:hAnsi="Arial" w:cs="Arial"/>
-                <w:sz w:val="24"/>
-                <w:szCs w:val="24"/>
-              </w:rPr>
-              <w:t>.</w:t>
+              <w:t>El técnico modifica la información necesaria y presiona la opción “Actualizar” (ver FA3, FA).</w:t>
             </w:r>
           </w:p>
           <w:p>
@@ -7068,6 +6171,7 @@
                 <w:szCs w:val="24"/>
                 <w:lang w:val="es-ES"/>
               </w:rPr>
+              <w:lastRenderedPageBreak/>
               <w:t>El sistema muestra un mensaje con las opciones “Aceptar” y “Cancelar”, preguntando al técnico si está seguro de realizar la acción.</w:t>
             </w:r>
           </w:p>
@@ -7383,25 +6487,7 @@
                 <w:szCs w:val="24"/>
                 <w:lang w:val="es-ES"/>
               </w:rPr>
-              <w:t xml:space="preserve"> EL técnico selecciona la opción “</w:t>
-            </w:r>
-            <w:r>
-              <w:rPr>
-                <w:rFonts w:ascii="Arial" w:hAnsi="Arial" w:cs="Arial"/>
-                <w:sz w:val="24"/>
-                <w:szCs w:val="24"/>
-                <w:lang w:val="es-ES"/>
-              </w:rPr>
-              <w:t>Anterior</w:t>
-            </w:r>
-            <w:r>
-              <w:rPr>
-                <w:rFonts w:ascii="Arial" w:hAnsi="Arial" w:cs="Arial"/>
-                <w:sz w:val="24"/>
-                <w:szCs w:val="24"/>
-                <w:lang w:val="es-ES"/>
-              </w:rPr>
-              <w:t>”:</w:t>
+              <w:t xml:space="preserve"> EL técnico selecciona la opción “Anterior”:</w:t>
             </w:r>
           </w:p>
           <w:p>
@@ -7616,7 +6702,6 @@
                 <w:szCs w:val="24"/>
                 <w:lang w:val="es-ES"/>
               </w:rPr>
-              <w:lastRenderedPageBreak/>
               <w:t>El técnico termina de llenar la información faltante y presiona la opción “Actualizar”.</w:t>
             </w:r>
           </w:p>
@@ -7804,6 +6889,7 @@
                 <w:sz w:val="24"/>
                 <w:szCs w:val="24"/>
               </w:rPr>
+              <w:lastRenderedPageBreak/>
               <w:t>El sistema cierra el mensaje y permanece en la misma interfaz sin realizar cambios.</w:t>
             </w:r>
           </w:p>
@@ -7844,6 +6930,7 @@
                 <w:szCs w:val="24"/>
                 <w:lang w:val="es-ES"/>
               </w:rPr>
+              <w:lastRenderedPageBreak/>
               <w:t>Postcondiciones:</w:t>
             </w:r>
           </w:p>
@@ -9205,6 +8292,546 @@
     </w:lvl>
   </w:abstractNum>
   <w:abstractNum w:abstractNumId="12" w15:restartNumberingAfterBreak="0">
+    <w:nsid w:val="15A0EA80"/>
+    <w:multiLevelType w:val="multilevel"/>
+    <w:tmpl w:val="00000001"/>
+    <w:name w:val="HTML-List1"/>
+    <w:lvl w:ilvl="0">
+      <w:start w:val="1"/>
+      <w:numFmt w:val="decimal"/>
+      <w:lvlText w:val="%1."/>
+      <w:lvlJc w:val="left"/>
+    </w:lvl>
+    <w:lvl w:ilvl="1">
+      <w:start w:val="1"/>
+      <w:numFmt w:val="decimal"/>
+      <w:lvlText w:val="%1.%2"/>
+      <w:lvlJc w:val="left"/>
+    </w:lvl>
+    <w:lvl w:ilvl="2">
+      <w:start w:val="1"/>
+      <w:numFmt w:val="decimal"/>
+      <w:lvlText w:val="%1.%2.%3"/>
+      <w:lvlJc w:val="left"/>
+    </w:lvl>
+    <w:lvl w:ilvl="3">
+      <w:start w:val="1"/>
+      <w:numFmt w:val="decimal"/>
+      <w:lvlText w:val="%1.%2.%3.%4"/>
+      <w:lvlJc w:val="left"/>
+    </w:lvl>
+    <w:lvl w:ilvl="4">
+      <w:start w:val="1"/>
+      <w:numFmt w:val="decimal"/>
+      <w:lvlText w:val="%1.%2.%3.%4.%5"/>
+      <w:lvlJc w:val="left"/>
+    </w:lvl>
+    <w:lvl w:ilvl="5">
+      <w:start w:val="1"/>
+      <w:numFmt w:val="decimal"/>
+      <w:lvlText w:val="%1.%2.%3.%4.%5.%6"/>
+      <w:lvlJc w:val="left"/>
+    </w:lvl>
+    <w:lvl w:ilvl="6">
+      <w:start w:val="1"/>
+      <w:numFmt w:val="decimal"/>
+      <w:lvlText w:val="%1.%2.%3.%4.%5.%6.%7"/>
+      <w:lvlJc w:val="left"/>
+    </w:lvl>
+    <w:lvl w:ilvl="7">
+      <w:start w:val="1"/>
+      <w:numFmt w:val="decimal"/>
+      <w:lvlText w:val="%1.%2.%3.%4.%5.%6.%7.%8"/>
+      <w:lvlJc w:val="left"/>
+    </w:lvl>
+    <w:lvl w:ilvl="8">
+      <w:start w:val="1"/>
+      <w:numFmt w:val="decimal"/>
+      <w:lvlText w:val="%1.%2.%3.%4.%5.%6.%7.%8.%9"/>
+      <w:lvlJc w:val="left"/>
+    </w:lvl>
+  </w:abstractNum>
+  <w:abstractNum w:abstractNumId="13" w15:restartNumberingAfterBreak="0">
+    <w:nsid w:val="15A0EA81"/>
+    <w:multiLevelType w:val="multilevel"/>
+    <w:tmpl w:val="00000002"/>
+    <w:name w:val="HTML-List2"/>
+    <w:lvl w:ilvl="0">
+      <w:start w:val="1"/>
+      <w:numFmt w:val="decimal"/>
+      <w:lvlText w:val="%1."/>
+      <w:lvlJc w:val="left"/>
+    </w:lvl>
+    <w:lvl w:ilvl="1">
+      <w:start w:val="1"/>
+      <w:numFmt w:val="decimal"/>
+      <w:lvlText w:val="%1.%2"/>
+      <w:lvlJc w:val="left"/>
+    </w:lvl>
+    <w:lvl w:ilvl="2">
+      <w:start w:val="1"/>
+      <w:numFmt w:val="decimal"/>
+      <w:lvlText w:val="%1.%2.%3"/>
+      <w:lvlJc w:val="left"/>
+    </w:lvl>
+    <w:lvl w:ilvl="3">
+      <w:start w:val="1"/>
+      <w:numFmt w:val="decimal"/>
+      <w:lvlText w:val="%1.%2.%3.%4"/>
+      <w:lvlJc w:val="left"/>
+    </w:lvl>
+    <w:lvl w:ilvl="4">
+      <w:start w:val="1"/>
+      <w:numFmt w:val="decimal"/>
+      <w:lvlText w:val="%1.%2.%3.%4.%5"/>
+      <w:lvlJc w:val="left"/>
+    </w:lvl>
+    <w:lvl w:ilvl="5">
+      <w:start w:val="1"/>
+      <w:numFmt w:val="decimal"/>
+      <w:lvlText w:val="%1.%2.%3.%4.%5.%6"/>
+      <w:lvlJc w:val="left"/>
+    </w:lvl>
+    <w:lvl w:ilvl="6">
+      <w:start w:val="1"/>
+      <w:numFmt w:val="decimal"/>
+      <w:lvlText w:val="%1.%2.%3.%4.%5.%6.%7"/>
+      <w:lvlJc w:val="left"/>
+    </w:lvl>
+    <w:lvl w:ilvl="7">
+      <w:start w:val="1"/>
+      <w:numFmt w:val="decimal"/>
+      <w:lvlText w:val="%1.%2.%3.%4.%5.%6.%7.%8"/>
+      <w:lvlJc w:val="left"/>
+    </w:lvl>
+    <w:lvl w:ilvl="8">
+      <w:start w:val="1"/>
+      <w:numFmt w:val="decimal"/>
+      <w:lvlText w:val="%1.%2.%3.%4.%5.%6.%7.%8.%9"/>
+      <w:lvlJc w:val="left"/>
+    </w:lvl>
+  </w:abstractNum>
+  <w:abstractNum w:abstractNumId="14" w15:restartNumberingAfterBreak="0">
+    <w:nsid w:val="15A0EA82"/>
+    <w:multiLevelType w:val="multilevel"/>
+    <w:tmpl w:val="00000003"/>
+    <w:name w:val="HTML-List3"/>
+    <w:lvl w:ilvl="0">
+      <w:start w:val="1"/>
+      <w:numFmt w:val="decimal"/>
+      <w:lvlText w:val="%1."/>
+      <w:lvlJc w:val="left"/>
+    </w:lvl>
+    <w:lvl w:ilvl="1">
+      <w:start w:val="1"/>
+      <w:numFmt w:val="decimal"/>
+      <w:lvlText w:val="%1.%2"/>
+      <w:lvlJc w:val="left"/>
+    </w:lvl>
+    <w:lvl w:ilvl="2">
+      <w:start w:val="1"/>
+      <w:numFmt w:val="decimal"/>
+      <w:lvlText w:val="%1.%2.%3"/>
+      <w:lvlJc w:val="left"/>
+    </w:lvl>
+    <w:lvl w:ilvl="3">
+      <w:start w:val="1"/>
+      <w:numFmt w:val="decimal"/>
+      <w:lvlText w:val="%1.%2.%3.%4"/>
+      <w:lvlJc w:val="left"/>
+    </w:lvl>
+    <w:lvl w:ilvl="4">
+      <w:start w:val="1"/>
+      <w:numFmt w:val="decimal"/>
+      <w:lvlText w:val="%1.%2.%3.%4.%5"/>
+      <w:lvlJc w:val="left"/>
+    </w:lvl>
+    <w:lvl w:ilvl="5">
+      <w:start w:val="1"/>
+      <w:numFmt w:val="decimal"/>
+      <w:lvlText w:val="%1.%2.%3.%4.%5.%6"/>
+      <w:lvlJc w:val="left"/>
+    </w:lvl>
+    <w:lvl w:ilvl="6">
+      <w:start w:val="1"/>
+      <w:numFmt w:val="decimal"/>
+      <w:lvlText w:val="%1.%2.%3.%4.%5.%6.%7"/>
+      <w:lvlJc w:val="left"/>
+    </w:lvl>
+    <w:lvl w:ilvl="7">
+      <w:start w:val="1"/>
+      <w:numFmt w:val="decimal"/>
+      <w:lvlText w:val="%1.%2.%3.%4.%5.%6.%7.%8"/>
+      <w:lvlJc w:val="left"/>
+    </w:lvl>
+    <w:lvl w:ilvl="8">
+      <w:start w:val="1"/>
+      <w:numFmt w:val="decimal"/>
+      <w:lvlText w:val="%1.%2.%3.%4.%5.%6.%7.%8.%9"/>
+      <w:lvlJc w:val="left"/>
+    </w:lvl>
+  </w:abstractNum>
+  <w:abstractNum w:abstractNumId="15" w15:restartNumberingAfterBreak="0">
+    <w:nsid w:val="15A0EA83"/>
+    <w:multiLevelType w:val="multilevel"/>
+    <w:tmpl w:val="00000004"/>
+    <w:name w:val="HTML-List4"/>
+    <w:lvl w:ilvl="0">
+      <w:start w:val="1"/>
+      <w:numFmt w:val="decimal"/>
+      <w:lvlText w:val="%1."/>
+      <w:lvlJc w:val="left"/>
+    </w:lvl>
+    <w:lvl w:ilvl="1">
+      <w:start w:val="1"/>
+      <w:numFmt w:val="decimal"/>
+      <w:lvlText w:val="%1.%2"/>
+      <w:lvlJc w:val="left"/>
+    </w:lvl>
+    <w:lvl w:ilvl="2">
+      <w:start w:val="1"/>
+      <w:numFmt w:val="decimal"/>
+      <w:lvlText w:val="%1.%2.%3"/>
+      <w:lvlJc w:val="left"/>
+    </w:lvl>
+    <w:lvl w:ilvl="3">
+      <w:start w:val="1"/>
+      <w:numFmt w:val="decimal"/>
+      <w:lvlText w:val="%1.%2.%3.%4"/>
+      <w:lvlJc w:val="left"/>
+    </w:lvl>
+    <w:lvl w:ilvl="4">
+      <w:start w:val="1"/>
+      <w:numFmt w:val="decimal"/>
+      <w:lvlText w:val="%1.%2.%3.%4.%5"/>
+      <w:lvlJc w:val="left"/>
+    </w:lvl>
+    <w:lvl w:ilvl="5">
+      <w:start w:val="1"/>
+      <w:numFmt w:val="decimal"/>
+      <w:lvlText w:val="%1.%2.%3.%4.%5.%6"/>
+      <w:lvlJc w:val="left"/>
+    </w:lvl>
+    <w:lvl w:ilvl="6">
+      <w:start w:val="1"/>
+      <w:numFmt w:val="decimal"/>
+      <w:lvlText w:val="%1.%2.%3.%4.%5.%6.%7"/>
+      <w:lvlJc w:val="left"/>
+    </w:lvl>
+    <w:lvl w:ilvl="7">
+      <w:start w:val="1"/>
+      <w:numFmt w:val="decimal"/>
+      <w:lvlText w:val="%1.%2.%3.%4.%5.%6.%7.%8"/>
+      <w:lvlJc w:val="left"/>
+    </w:lvl>
+    <w:lvl w:ilvl="8">
+      <w:start w:val="1"/>
+      <w:numFmt w:val="decimal"/>
+      <w:lvlText w:val="%1.%2.%3.%4.%5.%6.%7.%8.%9"/>
+      <w:lvlJc w:val="left"/>
+    </w:lvl>
+  </w:abstractNum>
+  <w:abstractNum w:abstractNumId="16" w15:restartNumberingAfterBreak="0">
+    <w:nsid w:val="15A0EA84"/>
+    <w:multiLevelType w:val="multilevel"/>
+    <w:tmpl w:val="00000005"/>
+    <w:name w:val="HTML-List5"/>
+    <w:lvl w:ilvl="0">
+      <w:start w:val="1"/>
+      <w:numFmt w:val="decimal"/>
+      <w:lvlText w:val="%1."/>
+      <w:lvlJc w:val="left"/>
+    </w:lvl>
+    <w:lvl w:ilvl="1">
+      <w:start w:val="1"/>
+      <w:numFmt w:val="decimal"/>
+      <w:lvlText w:val="%1.%2"/>
+      <w:lvlJc w:val="left"/>
+    </w:lvl>
+    <w:lvl w:ilvl="2">
+      <w:start w:val="1"/>
+      <w:numFmt w:val="decimal"/>
+      <w:lvlText w:val="%1.%2.%3"/>
+      <w:lvlJc w:val="left"/>
+    </w:lvl>
+    <w:lvl w:ilvl="3">
+      <w:start w:val="1"/>
+      <w:numFmt w:val="decimal"/>
+      <w:lvlText w:val="%1.%2.%3.%4"/>
+      <w:lvlJc w:val="left"/>
+    </w:lvl>
+    <w:lvl w:ilvl="4">
+      <w:start w:val="1"/>
+      <w:numFmt w:val="decimal"/>
+      <w:lvlText w:val="%1.%2.%3.%4.%5"/>
+      <w:lvlJc w:val="left"/>
+    </w:lvl>
+    <w:lvl w:ilvl="5">
+      <w:start w:val="1"/>
+      <w:numFmt w:val="decimal"/>
+      <w:lvlText w:val="%1.%2.%3.%4.%5.%6"/>
+      <w:lvlJc w:val="left"/>
+    </w:lvl>
+    <w:lvl w:ilvl="6">
+      <w:start w:val="1"/>
+      <w:numFmt w:val="decimal"/>
+      <w:lvlText w:val="%1.%2.%3.%4.%5.%6.%7"/>
+      <w:lvlJc w:val="left"/>
+    </w:lvl>
+    <w:lvl w:ilvl="7">
+      <w:start w:val="1"/>
+      <w:numFmt w:val="decimal"/>
+      <w:lvlText w:val="%1.%2.%3.%4.%5.%6.%7.%8"/>
+      <w:lvlJc w:val="left"/>
+    </w:lvl>
+    <w:lvl w:ilvl="8">
+      <w:start w:val="1"/>
+      <w:numFmt w:val="decimal"/>
+      <w:lvlText w:val="%1.%2.%3.%4.%5.%6.%7.%8.%9"/>
+      <w:lvlJc w:val="left"/>
+    </w:lvl>
+  </w:abstractNum>
+  <w:abstractNum w:abstractNumId="17" w15:restartNumberingAfterBreak="0">
+    <w:nsid w:val="15A0EA85"/>
+    <w:multiLevelType w:val="multilevel"/>
+    <w:tmpl w:val="00000006"/>
+    <w:name w:val="HTML-List6"/>
+    <w:lvl w:ilvl="0">
+      <w:start w:val="1"/>
+      <w:numFmt w:val="decimal"/>
+      <w:lvlText w:val="%1."/>
+      <w:lvlJc w:val="left"/>
+    </w:lvl>
+    <w:lvl w:ilvl="1">
+      <w:start w:val="1"/>
+      <w:numFmt w:val="decimal"/>
+      <w:lvlText w:val="%1.%2"/>
+      <w:lvlJc w:val="left"/>
+    </w:lvl>
+    <w:lvl w:ilvl="2">
+      <w:start w:val="1"/>
+      <w:numFmt w:val="decimal"/>
+      <w:lvlText w:val="%1.%2.%3"/>
+      <w:lvlJc w:val="left"/>
+    </w:lvl>
+    <w:lvl w:ilvl="3">
+      <w:start w:val="1"/>
+      <w:numFmt w:val="decimal"/>
+      <w:lvlText w:val="%1.%2.%3.%4"/>
+      <w:lvlJc w:val="left"/>
+    </w:lvl>
+    <w:lvl w:ilvl="4">
+      <w:start w:val="1"/>
+      <w:numFmt w:val="decimal"/>
+      <w:lvlText w:val="%1.%2.%3.%4.%5"/>
+      <w:lvlJc w:val="left"/>
+    </w:lvl>
+    <w:lvl w:ilvl="5">
+      <w:start w:val="1"/>
+      <w:numFmt w:val="decimal"/>
+      <w:lvlText w:val="%1.%2.%3.%4.%5.%6"/>
+      <w:lvlJc w:val="left"/>
+    </w:lvl>
+    <w:lvl w:ilvl="6">
+      <w:start w:val="1"/>
+      <w:numFmt w:val="decimal"/>
+      <w:lvlText w:val="%1.%2.%3.%4.%5.%6.%7"/>
+      <w:lvlJc w:val="left"/>
+    </w:lvl>
+    <w:lvl w:ilvl="7">
+      <w:start w:val="1"/>
+      <w:numFmt w:val="decimal"/>
+      <w:lvlText w:val="%1.%2.%3.%4.%5.%6.%7.%8"/>
+      <w:lvlJc w:val="left"/>
+    </w:lvl>
+    <w:lvl w:ilvl="8">
+      <w:start w:val="1"/>
+      <w:numFmt w:val="decimal"/>
+      <w:lvlText w:val="%1.%2.%3.%4.%5.%6.%7.%8.%9"/>
+      <w:lvlJc w:val="left"/>
+    </w:lvl>
+  </w:abstractNum>
+  <w:abstractNum w:abstractNumId="18" w15:restartNumberingAfterBreak="0">
+    <w:nsid w:val="15A0EA86"/>
+    <w:multiLevelType w:val="multilevel"/>
+    <w:tmpl w:val="00000007"/>
+    <w:name w:val="HTML-List7"/>
+    <w:lvl w:ilvl="0">
+      <w:start w:val="1"/>
+      <w:numFmt w:val="decimal"/>
+      <w:lvlText w:val="%1."/>
+      <w:lvlJc w:val="left"/>
+    </w:lvl>
+    <w:lvl w:ilvl="1">
+      <w:start w:val="1"/>
+      <w:numFmt w:val="decimal"/>
+      <w:lvlText w:val="%1.%2"/>
+      <w:lvlJc w:val="left"/>
+    </w:lvl>
+    <w:lvl w:ilvl="2">
+      <w:start w:val="1"/>
+      <w:numFmt w:val="decimal"/>
+      <w:lvlText w:val="%1.%2.%3"/>
+      <w:lvlJc w:val="left"/>
+    </w:lvl>
+    <w:lvl w:ilvl="3">
+      <w:start w:val="1"/>
+      <w:numFmt w:val="decimal"/>
+      <w:lvlText w:val="%1.%2.%3.%4"/>
+      <w:lvlJc w:val="left"/>
+    </w:lvl>
+    <w:lvl w:ilvl="4">
+      <w:start w:val="1"/>
+      <w:numFmt w:val="decimal"/>
+      <w:lvlText w:val="%1.%2.%3.%4.%5"/>
+      <w:lvlJc w:val="left"/>
+    </w:lvl>
+    <w:lvl w:ilvl="5">
+      <w:start w:val="1"/>
+      <w:numFmt w:val="decimal"/>
+      <w:lvlText w:val="%1.%2.%3.%4.%5.%6"/>
+      <w:lvlJc w:val="left"/>
+    </w:lvl>
+    <w:lvl w:ilvl="6">
+      <w:start w:val="1"/>
+      <w:numFmt w:val="decimal"/>
+      <w:lvlText w:val="%1.%2.%3.%4.%5.%6.%7"/>
+      <w:lvlJc w:val="left"/>
+    </w:lvl>
+    <w:lvl w:ilvl="7">
+      <w:start w:val="1"/>
+      <w:numFmt w:val="decimal"/>
+      <w:lvlText w:val="%1.%2.%3.%4.%5.%6.%7.%8"/>
+      <w:lvlJc w:val="left"/>
+    </w:lvl>
+    <w:lvl w:ilvl="8">
+      <w:start w:val="1"/>
+      <w:numFmt w:val="decimal"/>
+      <w:lvlText w:val="%1.%2.%3.%4.%5.%6.%7.%8.%9"/>
+      <w:lvlJc w:val="left"/>
+    </w:lvl>
+  </w:abstractNum>
+  <w:abstractNum w:abstractNumId="19" w15:restartNumberingAfterBreak="0">
+    <w:nsid w:val="15A0EA87"/>
+    <w:multiLevelType w:val="multilevel"/>
+    <w:tmpl w:val="00000008"/>
+    <w:name w:val="HTML-List8"/>
+    <w:lvl w:ilvl="0">
+      <w:start w:val="1"/>
+      <w:numFmt w:val="decimal"/>
+      <w:lvlText w:val="%1."/>
+      <w:lvlJc w:val="left"/>
+    </w:lvl>
+    <w:lvl w:ilvl="1">
+      <w:start w:val="1"/>
+      <w:numFmt w:val="decimal"/>
+      <w:lvlText w:val="%1.%2"/>
+      <w:lvlJc w:val="left"/>
+    </w:lvl>
+    <w:lvl w:ilvl="2">
+      <w:start w:val="1"/>
+      <w:numFmt w:val="decimal"/>
+      <w:lvlText w:val="%1.%2.%3"/>
+      <w:lvlJc w:val="left"/>
+    </w:lvl>
+    <w:lvl w:ilvl="3">
+      <w:start w:val="1"/>
+      <w:numFmt w:val="decimal"/>
+      <w:lvlText w:val="%1.%2.%3.%4"/>
+      <w:lvlJc w:val="left"/>
+    </w:lvl>
+    <w:lvl w:ilvl="4">
+      <w:start w:val="1"/>
+      <w:numFmt w:val="decimal"/>
+      <w:lvlText w:val="%1.%2.%3.%4.%5"/>
+      <w:lvlJc w:val="left"/>
+    </w:lvl>
+    <w:lvl w:ilvl="5">
+      <w:start w:val="1"/>
+      <w:numFmt w:val="decimal"/>
+      <w:lvlText w:val="%1.%2.%3.%4.%5.%6"/>
+      <w:lvlJc w:val="left"/>
+    </w:lvl>
+    <w:lvl w:ilvl="6">
+      <w:start w:val="1"/>
+      <w:numFmt w:val="decimal"/>
+      <w:lvlText w:val="%1.%2.%3.%4.%5.%6.%7"/>
+      <w:lvlJc w:val="left"/>
+    </w:lvl>
+    <w:lvl w:ilvl="7">
+      <w:start w:val="1"/>
+      <w:numFmt w:val="decimal"/>
+      <w:lvlText w:val="%1.%2.%3.%4.%5.%6.%7.%8"/>
+      <w:lvlJc w:val="left"/>
+    </w:lvl>
+    <w:lvl w:ilvl="8">
+      <w:start w:val="1"/>
+      <w:numFmt w:val="decimal"/>
+      <w:lvlText w:val="%1.%2.%3.%4.%5.%6.%7.%8.%9"/>
+      <w:lvlJc w:val="left"/>
+    </w:lvl>
+  </w:abstractNum>
+  <w:abstractNum w:abstractNumId="20" w15:restartNumberingAfterBreak="0">
+    <w:nsid w:val="15A0EA88"/>
+    <w:multiLevelType w:val="multilevel"/>
+    <w:tmpl w:val="00000009"/>
+    <w:name w:val="HTML-List9"/>
+    <w:lvl w:ilvl="0">
+      <w:start w:val="1"/>
+      <w:numFmt w:val="decimal"/>
+      <w:lvlText w:val="%1."/>
+      <w:lvlJc w:val="left"/>
+    </w:lvl>
+    <w:lvl w:ilvl="1">
+      <w:start w:val="1"/>
+      <w:numFmt w:val="decimal"/>
+      <w:lvlText w:val="%1.%2"/>
+      <w:lvlJc w:val="left"/>
+    </w:lvl>
+    <w:lvl w:ilvl="2">
+      <w:start w:val="1"/>
+      <w:numFmt w:val="decimal"/>
+      <w:lvlText w:val="%1.%2.%3"/>
+      <w:lvlJc w:val="left"/>
+    </w:lvl>
+    <w:lvl w:ilvl="3">
+      <w:start w:val="1"/>
+      <w:numFmt w:val="decimal"/>
+      <w:lvlText w:val="%1.%2.%3.%4"/>
+      <w:lvlJc w:val="left"/>
+    </w:lvl>
+    <w:lvl w:ilvl="4">
+      <w:start w:val="1"/>
+      <w:numFmt w:val="decimal"/>
+      <w:lvlText w:val="%1.%2.%3.%4.%5"/>
+      <w:lvlJc w:val="left"/>
+    </w:lvl>
+    <w:lvl w:ilvl="5">
+      <w:start w:val="1"/>
+      <w:numFmt w:val="decimal"/>
+      <w:lvlText w:val="%1.%2.%3.%4.%5.%6"/>
+      <w:lvlJc w:val="left"/>
+    </w:lvl>
+    <w:lvl w:ilvl="6">
+      <w:start w:val="1"/>
+      <w:numFmt w:val="decimal"/>
+      <w:lvlText w:val="%1.%2.%3.%4.%5.%6.%7"/>
+      <w:lvlJc w:val="left"/>
+    </w:lvl>
+    <w:lvl w:ilvl="7">
+      <w:start w:val="1"/>
+      <w:numFmt w:val="decimal"/>
+      <w:lvlText w:val="%1.%2.%3.%4.%5.%6.%7.%8"/>
+      <w:lvlJc w:val="left"/>
+    </w:lvl>
+    <w:lvl w:ilvl="8">
+      <w:start w:val="1"/>
+      <w:numFmt w:val="decimal"/>
+      <w:lvlText w:val="%1.%2.%3.%4.%5.%6.%7.%8.%9"/>
+      <w:lvlJc w:val="left"/>
+    </w:lvl>
+  </w:abstractNum>
+  <w:abstractNum w:abstractNumId="21" w15:restartNumberingAfterBreak="0">
     <w:nsid w:val="18176DDC"/>
     <w:multiLevelType w:val="hybridMultilevel"/>
     <w:tmpl w:val="1D301FD0"/>
@@ -9293,7 +8920,7 @@
       </w:pPr>
     </w:lvl>
   </w:abstractNum>
-  <w:abstractNum w:abstractNumId="13" w15:restartNumberingAfterBreak="0">
+  <w:abstractNum w:abstractNumId="22" w15:restartNumberingAfterBreak="0">
     <w:nsid w:val="1A51387C"/>
     <w:multiLevelType w:val="hybridMultilevel"/>
     <w:tmpl w:val="38580A98"/>
@@ -9382,7 +9009,7 @@
       </w:pPr>
     </w:lvl>
   </w:abstractNum>
-  <w:abstractNum w:abstractNumId="14" w15:restartNumberingAfterBreak="0">
+  <w:abstractNum w:abstractNumId="23" w15:restartNumberingAfterBreak="0">
     <w:nsid w:val="233B57ED"/>
     <w:multiLevelType w:val="hybridMultilevel"/>
     <w:tmpl w:val="4F34D288"/>
@@ -9471,7 +9098,7 @@
       </w:pPr>
     </w:lvl>
   </w:abstractNum>
-  <w:abstractNum w:abstractNumId="15" w15:restartNumberingAfterBreak="0">
+  <w:abstractNum w:abstractNumId="24" w15:restartNumberingAfterBreak="0">
     <w:nsid w:val="2A815393"/>
     <w:multiLevelType w:val="hybridMultilevel"/>
     <w:tmpl w:val="FD3A1F86"/>
@@ -9560,7 +9187,7 @@
       </w:pPr>
     </w:lvl>
   </w:abstractNum>
-  <w:abstractNum w:abstractNumId="16" w15:restartNumberingAfterBreak="0">
+  <w:abstractNum w:abstractNumId="25" w15:restartNumberingAfterBreak="0">
     <w:nsid w:val="3AA87512"/>
     <w:multiLevelType w:val="hybridMultilevel"/>
     <w:tmpl w:val="6F208C8E"/>
@@ -9649,7 +9276,7 @@
       </w:pPr>
     </w:lvl>
   </w:abstractNum>
-  <w:abstractNum w:abstractNumId="17" w15:restartNumberingAfterBreak="0">
+  <w:abstractNum w:abstractNumId="26" w15:restartNumberingAfterBreak="0">
     <w:nsid w:val="3D372282"/>
     <w:multiLevelType w:val="hybridMultilevel"/>
     <w:tmpl w:val="168C49AC"/>
@@ -9762,7 +9389,7 @@
       </w:rPr>
     </w:lvl>
   </w:abstractNum>
-  <w:abstractNum w:abstractNumId="18" w15:restartNumberingAfterBreak="0">
+  <w:abstractNum w:abstractNumId="27" w15:restartNumberingAfterBreak="0">
     <w:nsid w:val="404D0081"/>
     <w:multiLevelType w:val="hybridMultilevel"/>
     <w:tmpl w:val="0E58A4FA"/>
@@ -9851,7 +9478,7 @@
       </w:pPr>
     </w:lvl>
   </w:abstractNum>
-  <w:abstractNum w:abstractNumId="19" w15:restartNumberingAfterBreak="0">
+  <w:abstractNum w:abstractNumId="28" w15:restartNumberingAfterBreak="0">
     <w:nsid w:val="4DF14E82"/>
     <w:multiLevelType w:val="hybridMultilevel"/>
     <w:tmpl w:val="37901F64"/>
@@ -9940,7 +9567,7 @@
       </w:pPr>
     </w:lvl>
   </w:abstractNum>
-  <w:abstractNum w:abstractNumId="20" w15:restartNumberingAfterBreak="0">
+  <w:abstractNum w:abstractNumId="29" w15:restartNumberingAfterBreak="0">
     <w:nsid w:val="50AE5B06"/>
     <w:multiLevelType w:val="hybridMultilevel"/>
     <w:tmpl w:val="215AC3FC"/>
@@ -10029,7 +9656,7 @@
       </w:pPr>
     </w:lvl>
   </w:abstractNum>
-  <w:abstractNum w:abstractNumId="21" w15:restartNumberingAfterBreak="0">
+  <w:abstractNum w:abstractNumId="30" w15:restartNumberingAfterBreak="0">
     <w:nsid w:val="59C23029"/>
     <w:multiLevelType w:val="hybridMultilevel"/>
     <w:tmpl w:val="AC1C45E0"/>
@@ -10118,7 +9745,7 @@
       </w:pPr>
     </w:lvl>
   </w:abstractNum>
-  <w:abstractNum w:abstractNumId="22" w15:restartNumberingAfterBreak="0">
+  <w:abstractNum w:abstractNumId="31" w15:restartNumberingAfterBreak="0">
     <w:nsid w:val="5D7B7BCE"/>
     <w:multiLevelType w:val="hybridMultilevel"/>
     <w:tmpl w:val="C31A744E"/>
@@ -10207,7 +9834,7 @@
       </w:pPr>
     </w:lvl>
   </w:abstractNum>
-  <w:abstractNum w:abstractNumId="23" w15:restartNumberingAfterBreak="0">
+  <w:abstractNum w:abstractNumId="32" w15:restartNumberingAfterBreak="0">
     <w:nsid w:val="65D32E2C"/>
     <w:multiLevelType w:val="hybridMultilevel"/>
     <w:tmpl w:val="420AE976"/>
@@ -10296,7 +9923,7 @@
       </w:pPr>
     </w:lvl>
   </w:abstractNum>
-  <w:abstractNum w:abstractNumId="24" w15:restartNumberingAfterBreak="0">
+  <w:abstractNum w:abstractNumId="33" w15:restartNumberingAfterBreak="0">
     <w:nsid w:val="6C0F4F38"/>
     <w:multiLevelType w:val="hybridMultilevel"/>
     <w:tmpl w:val="960A7478"/>
@@ -10385,7 +10012,7 @@
       </w:pPr>
     </w:lvl>
   </w:abstractNum>
-  <w:abstractNum w:abstractNumId="25" w15:restartNumberingAfterBreak="0">
+  <w:abstractNum w:abstractNumId="34" w15:restartNumberingAfterBreak="0">
     <w:nsid w:val="6E556FAD"/>
     <w:multiLevelType w:val="hybridMultilevel"/>
     <w:tmpl w:val="0DC004FE"/>
@@ -10474,7 +10101,7 @@
       </w:pPr>
     </w:lvl>
   </w:abstractNum>
-  <w:abstractNum w:abstractNumId="26" w15:restartNumberingAfterBreak="0">
+  <w:abstractNum w:abstractNumId="35" w15:restartNumberingAfterBreak="0">
     <w:nsid w:val="6F2B05F9"/>
     <w:multiLevelType w:val="hybridMultilevel"/>
     <w:tmpl w:val="6EE8237E"/>
@@ -10563,7 +10190,7 @@
       </w:pPr>
     </w:lvl>
   </w:abstractNum>
-  <w:abstractNum w:abstractNumId="27" w15:restartNumberingAfterBreak="0">
+  <w:abstractNum w:abstractNumId="36" w15:restartNumberingAfterBreak="0">
     <w:nsid w:val="730D0027"/>
     <w:multiLevelType w:val="hybridMultilevel"/>
     <w:tmpl w:val="F3165B04"/>
@@ -10652,7 +10279,7 @@
       </w:pPr>
     </w:lvl>
   </w:abstractNum>
-  <w:abstractNum w:abstractNumId="28" w15:restartNumberingAfterBreak="0">
+  <w:abstractNum w:abstractNumId="37" w15:restartNumberingAfterBreak="0">
     <w:nsid w:val="77FB1E56"/>
     <w:multiLevelType w:val="hybridMultilevel"/>
     <w:tmpl w:val="215AC3FC"/>
@@ -10748,37 +10375,37 @@
     <w:abstractNumId w:val="7"/>
   </w:num>
   <w:num w:numId="3">
-    <w:abstractNumId w:val="23"/>
+    <w:abstractNumId w:val="32"/>
   </w:num>
   <w:num w:numId="4">
     <w:abstractNumId w:val="11"/>
   </w:num>
   <w:num w:numId="5">
-    <w:abstractNumId w:val="28"/>
+    <w:abstractNumId w:val="37"/>
   </w:num>
   <w:num w:numId="6">
-    <w:abstractNumId w:val="20"/>
+    <w:abstractNumId w:val="29"/>
   </w:num>
   <w:num w:numId="7">
     <w:abstractNumId w:val="2"/>
   </w:num>
   <w:num w:numId="8">
-    <w:abstractNumId w:val="24"/>
+    <w:abstractNumId w:val="33"/>
   </w:num>
   <w:num w:numId="9">
-    <w:abstractNumId w:val="18"/>
+    <w:abstractNumId w:val="27"/>
   </w:num>
   <w:num w:numId="10">
     <w:abstractNumId w:val="5"/>
   </w:num>
   <w:num w:numId="11">
-    <w:abstractNumId w:val="21"/>
+    <w:abstractNumId w:val="30"/>
   </w:num>
   <w:num w:numId="12">
-    <w:abstractNumId w:val="13"/>
+    <w:abstractNumId w:val="22"/>
   </w:num>
   <w:num w:numId="13">
-    <w:abstractNumId w:val="16"/>
+    <w:abstractNumId w:val="25"/>
   </w:num>
   <w:num w:numId="14">
     <w:abstractNumId w:val="6"/>
@@ -10787,16 +10414,16 @@
     <w:abstractNumId w:val="9"/>
   </w:num>
   <w:num w:numId="16">
-    <w:abstractNumId w:val="15"/>
+    <w:abstractNumId w:val="24"/>
   </w:num>
   <w:num w:numId="17">
     <w:abstractNumId w:val="4"/>
   </w:num>
   <w:num w:numId="18">
-    <w:abstractNumId w:val="26"/>
+    <w:abstractNumId w:val="35"/>
   </w:num>
   <w:num w:numId="19">
-    <w:abstractNumId w:val="17"/>
+    <w:abstractNumId w:val="26"/>
   </w:num>
   <w:num w:numId="20">
     <w:abstractNumId w:val="10"/>
@@ -10808,25 +10435,52 @@
     <w:abstractNumId w:val="1"/>
   </w:num>
   <w:num w:numId="23">
-    <w:abstractNumId w:val="19"/>
+    <w:abstractNumId w:val="28"/>
   </w:num>
   <w:num w:numId="24">
-    <w:abstractNumId w:val="12"/>
+    <w:abstractNumId w:val="21"/>
   </w:num>
   <w:num w:numId="25">
-    <w:abstractNumId w:val="25"/>
+    <w:abstractNumId w:val="34"/>
   </w:num>
   <w:num w:numId="26">
-    <w:abstractNumId w:val="14"/>
+    <w:abstractNumId w:val="23"/>
   </w:num>
   <w:num w:numId="27">
-    <w:abstractNumId w:val="22"/>
+    <w:abstractNumId w:val="31"/>
   </w:num>
   <w:num w:numId="28">
     <w:abstractNumId w:val="3"/>
   </w:num>
   <w:num w:numId="29">
-    <w:abstractNumId w:val="27"/>
+    <w:abstractNumId w:val="36"/>
+  </w:num>
+  <w:num w:numId="30">
+    <w:abstractNumId w:val="12"/>
+  </w:num>
+  <w:num w:numId="31">
+    <w:abstractNumId w:val="13"/>
+  </w:num>
+  <w:num w:numId="32">
+    <w:abstractNumId w:val="14"/>
+  </w:num>
+  <w:num w:numId="33">
+    <w:abstractNumId w:val="15"/>
+  </w:num>
+  <w:num w:numId="34">
+    <w:abstractNumId w:val="16"/>
+  </w:num>
+  <w:num w:numId="35">
+    <w:abstractNumId w:val="17"/>
+  </w:num>
+  <w:num w:numId="36">
+    <w:abstractNumId w:val="18"/>
+  </w:num>
+  <w:num w:numId="37">
+    <w:abstractNumId w:val="19"/>
+  </w:num>
+  <w:num w:numId="38">
+    <w:abstractNumId w:val="20"/>
   </w:num>
   <w:numIdMacAtCleanup w:val="7"/>
 </w:numbering>
@@ -11553,6 +11207,7 @@
     <w:rsid w:val="009E4F5B"/>
     <w:rsid w:val="00B02736"/>
     <w:rsid w:val="00BF16A9"/>
+    <w:rsid w:val="00E84F0F"/>
     <w:rsid w:val="00EE3D0D"/>
     <w:rsid w:val="00F43B6C"/>
   </w:rsids>

</xml_diff>

<commit_message>
se agrego DR02 y se acualizo modelo de clases
</commit_message>
<xml_diff>
--- a/documentacion/DescripcioneCasosDeUso.docx
+++ b/documentacion/DescripcioneCasosDeUso.docx
@@ -1108,23 +1108,7 @@
                 <w:sz w:val="24"/>
                 <w:szCs w:val="24"/>
               </w:rPr>
-              <w:t>El sistema oculta la opción "Si</w:t>
-            </w:r>
-            <w:r>
-              <w:rPr>
-                <w:rFonts w:ascii="Arial" w:hAnsi="Arial" w:cs="Arial"/>
-                <w:sz w:val="24"/>
-                <w:szCs w:val="24"/>
-              </w:rPr>
-              <w:t>g</w:t>
-            </w:r>
-            <w:r>
-              <w:rPr>
-                <w:rFonts w:ascii="Arial" w:hAnsi="Arial" w:cs="Arial"/>
-                <w:sz w:val="24"/>
-                <w:szCs w:val="24"/>
-              </w:rPr>
-              <w:t>uiente" y el panel 1, después muestra la opción "Anterior" y el panel 2</w:t>
+              <w:t>El sistema oculta la opción "Siguiente" y el panel 1, después muestra la opción "Anterior" y el panel 2</w:t>
             </w:r>
             <w:r>
               <w:rPr>
@@ -1271,55 +1255,7 @@
                 <w:szCs w:val="24"/>
               </w:rPr>
               <w:lastRenderedPageBreak/>
-              <w:t>El sistema accede a la base de datos para guardar la información, genera un contrato para mostrarlo en archivo PDF y posteriormente vac</w:t>
-            </w:r>
-            <w:r>
-              <w:rPr>
-                <w:rFonts w:ascii="Arial" w:hAnsi="Arial" w:cs="Arial"/>
-                <w:sz w:val="24"/>
-                <w:szCs w:val="24"/>
-              </w:rPr>
-              <w:t>í</w:t>
-            </w:r>
-            <w:r>
-              <w:rPr>
-                <w:rFonts w:ascii="Arial" w:hAnsi="Arial" w:cs="Arial"/>
-                <w:sz w:val="24"/>
-                <w:szCs w:val="24"/>
-              </w:rPr>
-              <w:t>a</w:t>
-            </w:r>
-            <w:r>
-              <w:rPr>
-                <w:rFonts w:ascii="Arial" w:hAnsi="Arial" w:cs="Arial"/>
-                <w:sz w:val="24"/>
-                <w:szCs w:val="24"/>
-              </w:rPr>
-              <w:t xml:space="preserve"> </w:t>
-            </w:r>
-            <w:r>
-              <w:rPr>
-                <w:rFonts w:ascii="Arial" w:hAnsi="Arial" w:cs="Arial"/>
-                <w:sz w:val="24"/>
-                <w:szCs w:val="24"/>
-              </w:rPr>
-              <w:t>los campos (ver FA</w:t>
-            </w:r>
-            <w:r>
-              <w:rPr>
-                <w:rFonts w:ascii="Arial" w:hAnsi="Arial" w:cs="Arial"/>
-                <w:sz w:val="24"/>
-                <w:szCs w:val="24"/>
-              </w:rPr>
-              <w:t>7</w:t>
-            </w:r>
-            <w:r>
-              <w:rPr>
-                <w:rFonts w:ascii="Arial" w:hAnsi="Arial" w:cs="Arial"/>
-                <w:sz w:val="24"/>
-                <w:szCs w:val="24"/>
-              </w:rPr>
-              <w:t>, EX1).</w:t>
+              <w:t>El sistema accede a la base de datos para guardar la información, genera un contrato para mostrarlo en archivo PDF y posteriormente vacía los campos (ver FA7, EX1).</w:t>
             </w:r>
           </w:p>
           <w:p>
@@ -3347,13 +3283,15 @@
           </w:tcPr>
           <w:p>
             <w:pPr>
-              <w:pStyle w:val="Prrafodelista"/>
               <w:numPr>
                 <w:ilvl w:val="0"/>
-                <w:numId w:val="9"/>
+                <w:numId w:val="39"/>
               </w:numPr>
-              <w:spacing w:after="0"/>
-              <w:jc w:val="both"/>
+              <w:autoSpaceDE w:val="0"/>
+              <w:autoSpaceDN w:val="0"/>
+              <w:adjustRightInd w:val="0"/>
+              <w:spacing w:after="0" w:line="276" w:lineRule="auto"/>
+              <w:ind w:left="360" w:hanging="360"/>
               <w:rPr>
                 <w:rFonts w:ascii="Arial" w:hAnsi="Arial" w:cs="Arial"/>
                 <w:sz w:val="24"/>
@@ -3371,13 +3309,15 @@
           </w:p>
           <w:p>
             <w:pPr>
-              <w:pStyle w:val="Prrafodelista"/>
               <w:numPr>
                 <w:ilvl w:val="0"/>
-                <w:numId w:val="9"/>
+                <w:numId w:val="39"/>
               </w:numPr>
-              <w:spacing w:after="0"/>
-              <w:jc w:val="both"/>
+              <w:autoSpaceDE w:val="0"/>
+              <w:autoSpaceDN w:val="0"/>
+              <w:adjustRightInd w:val="0"/>
+              <w:spacing w:after="0" w:line="276" w:lineRule="auto"/>
+              <w:ind w:left="360" w:hanging="360"/>
               <w:rPr>
                 <w:rFonts w:ascii="Arial" w:hAnsi="Arial" w:cs="Arial"/>
                 <w:sz w:val="24"/>
@@ -3391,98 +3331,20 @@
                 <w:szCs w:val="24"/>
               </w:rPr>
               <w:lastRenderedPageBreak/>
-              <w:t>El sistema</w:t>
-            </w:r>
-            <w:r>
-              <w:rPr>
-                <w:rFonts w:ascii="Arial" w:hAnsi="Arial" w:cs="Arial"/>
-                <w:sz w:val="24"/>
-                <w:szCs w:val="24"/>
-              </w:rPr>
-              <w:t xml:space="preserve"> cierra la interfaz actual y</w:t>
-            </w:r>
-            <w:r>
-              <w:rPr>
-                <w:rFonts w:ascii="Arial" w:hAnsi="Arial" w:cs="Arial"/>
-                <w:sz w:val="24"/>
-                <w:szCs w:val="24"/>
-              </w:rPr>
-              <w:t xml:space="preserve"> muestra la interfaz “Búsqueda de información”, la cual contiene </w:t>
-            </w:r>
-            <w:r>
-              <w:rPr>
-                <w:rFonts w:ascii="Arial" w:hAnsi="Arial" w:cs="Arial"/>
-                <w:sz w:val="24"/>
-                <w:szCs w:val="24"/>
-              </w:rPr>
-              <w:t>una lista con los criterios de búsqueda</w:t>
-            </w:r>
-            <w:r>
-              <w:rPr>
-                <w:rFonts w:ascii="Arial" w:hAnsi="Arial" w:cs="Arial"/>
-                <w:sz w:val="24"/>
-                <w:szCs w:val="24"/>
-              </w:rPr>
-              <w:t xml:space="preserve"> “Número de servicio”, “Modelo de equipo”, “Nombre de cliente”, “Fecha de recepción” y “Número de serie”</w:t>
-            </w:r>
-            <w:r>
-              <w:rPr>
-                <w:rFonts w:ascii="Arial" w:hAnsi="Arial" w:cs="Arial"/>
-                <w:sz w:val="24"/>
-                <w:szCs w:val="24"/>
-              </w:rPr>
-              <w:t>, un campo de texto para la entrada de información a buscar, una tabla para mostrar los resultados encontrados</w:t>
-            </w:r>
-            <w:r>
-              <w:rPr>
-                <w:rFonts w:ascii="Arial" w:hAnsi="Arial" w:cs="Arial"/>
-                <w:sz w:val="24"/>
-                <w:szCs w:val="24"/>
-              </w:rPr>
-              <w:t>, un botón</w:t>
-            </w:r>
-            <w:r>
-              <w:rPr>
-                <w:rFonts w:ascii="Arial" w:hAnsi="Arial" w:cs="Arial"/>
-                <w:sz w:val="24"/>
-                <w:szCs w:val="24"/>
-              </w:rPr>
-              <w:t xml:space="preserve"> activado</w:t>
-            </w:r>
-            <w:r>
-              <w:rPr>
-                <w:rFonts w:ascii="Arial" w:hAnsi="Arial" w:cs="Arial"/>
-                <w:sz w:val="24"/>
-                <w:szCs w:val="24"/>
-              </w:rPr>
-              <w:t xml:space="preserve"> para </w:t>
-            </w:r>
-            <w:r>
-              <w:rPr>
-                <w:rFonts w:ascii="Arial" w:hAnsi="Arial" w:cs="Arial"/>
-                <w:sz w:val="24"/>
-                <w:szCs w:val="24"/>
-              </w:rPr>
-              <w:t>iniciar la búsqueda</w:t>
-            </w:r>
-            <w:r>
-              <w:rPr>
-                <w:rFonts w:ascii="Arial" w:hAnsi="Arial" w:cs="Arial"/>
-                <w:sz w:val="24"/>
-                <w:szCs w:val="24"/>
-              </w:rPr>
-              <w:t xml:space="preserve"> y un botón para volver a la pantalla principal.</w:t>
-            </w:r>
-          </w:p>
-          <w:p>
-            <w:pPr>
-              <w:pStyle w:val="Prrafodelista"/>
+              <w:t>El sistema cierra la interfaz actual, carga los criterios de búsqueda y muestra la interfaz “Búsqueda de información”, la cual contiene una lista con los criterios de búsqueda “Número de servicio”, “Modelo de equipo”, “Nombre de cliente”, “Fecha de recepción” y “Número de serie”, un campo de texto para la entrada de información a buscar, una tabla para mostrar los resultados encontrados, un botón activado para iniciar la búsqueda y un botón para volver a la pantalla principal.</w:t>
+            </w:r>
+          </w:p>
+          <w:p>
+            <w:pPr>
               <w:numPr>
                 <w:ilvl w:val="0"/>
-                <w:numId w:val="9"/>
+                <w:numId w:val="39"/>
               </w:numPr>
-              <w:spacing w:after="0"/>
-              <w:jc w:val="both"/>
+              <w:autoSpaceDE w:val="0"/>
+              <w:autoSpaceDN w:val="0"/>
+              <w:adjustRightInd w:val="0"/>
+              <w:spacing w:after="0" w:line="276" w:lineRule="auto"/>
+              <w:ind w:left="360" w:hanging="360"/>
               <w:rPr>
                 <w:rFonts w:ascii="Arial" w:hAnsi="Arial" w:cs="Arial"/>
                 <w:sz w:val="24"/>
@@ -3500,116 +3362,92 @@
           </w:p>
           <w:p>
             <w:pPr>
-              <w:pStyle w:val="Prrafodelista"/>
               <w:numPr>
                 <w:ilvl w:val="0"/>
-                <w:numId w:val="9"/>
+                <w:numId w:val="39"/>
               </w:numPr>
-              <w:spacing w:after="0"/>
-              <w:jc w:val="both"/>
-              <w:rPr>
-                <w:rFonts w:ascii="Arial" w:hAnsi="Arial" w:cs="Arial"/>
-                <w:sz w:val="24"/>
-                <w:szCs w:val="24"/>
-              </w:rPr>
-            </w:pPr>
-            <w:r>
-              <w:rPr>
-                <w:rFonts w:ascii="Arial" w:hAnsi="Arial" w:cs="Arial"/>
-                <w:sz w:val="24"/>
-                <w:szCs w:val="24"/>
-              </w:rPr>
-              <w:t>El técnico selecciona la opción “Buscar” (ver FA2).</w:t>
-            </w:r>
-          </w:p>
-          <w:p>
-            <w:pPr>
-              <w:pStyle w:val="Prrafodelista"/>
+              <w:autoSpaceDE w:val="0"/>
+              <w:autoSpaceDN w:val="0"/>
+              <w:adjustRightInd w:val="0"/>
+              <w:spacing w:after="0" w:line="276" w:lineRule="auto"/>
+              <w:ind w:left="360" w:hanging="360"/>
+              <w:rPr>
+                <w:rFonts w:ascii="Arial" w:hAnsi="Arial" w:cs="Arial"/>
+                <w:sz w:val="24"/>
+                <w:szCs w:val="24"/>
+              </w:rPr>
+            </w:pPr>
+            <w:r>
+              <w:rPr>
+                <w:rFonts w:ascii="Arial" w:hAnsi="Arial" w:cs="Arial"/>
+                <w:sz w:val="24"/>
+                <w:szCs w:val="24"/>
+              </w:rPr>
+              <w:t>El técnico selecciona la opción “Buscar”.</w:t>
+            </w:r>
+          </w:p>
+          <w:p>
+            <w:pPr>
               <w:numPr>
                 <w:ilvl w:val="0"/>
-                <w:numId w:val="9"/>
+                <w:numId w:val="39"/>
               </w:numPr>
-              <w:spacing w:after="0"/>
-              <w:jc w:val="both"/>
-              <w:rPr>
-                <w:rFonts w:ascii="Arial" w:hAnsi="Arial" w:cs="Arial"/>
-                <w:sz w:val="24"/>
-                <w:szCs w:val="24"/>
-              </w:rPr>
-            </w:pPr>
-            <w:r>
-              <w:rPr>
-                <w:rFonts w:ascii="Arial" w:hAnsi="Arial" w:cs="Arial"/>
-                <w:sz w:val="24"/>
-                <w:szCs w:val="24"/>
-              </w:rPr>
-              <w:t xml:space="preserve">El sistema accede a la base de datos para buscar información </w:t>
-            </w:r>
-            <w:r>
-              <w:rPr>
-                <w:rFonts w:ascii="Arial" w:hAnsi="Arial" w:cs="Arial"/>
-                <w:sz w:val="24"/>
-                <w:szCs w:val="24"/>
-              </w:rPr>
-              <w:t xml:space="preserve">según </w:t>
-            </w:r>
-            <w:r>
-              <w:rPr>
-                <w:rFonts w:ascii="Arial" w:hAnsi="Arial" w:cs="Arial"/>
-                <w:sz w:val="24"/>
-                <w:szCs w:val="24"/>
-              </w:rPr>
-              <w:t>el criterio seleccionado y la entrada introducida por el técnico (ver EX1).</w:t>
-            </w:r>
-          </w:p>
-          <w:p>
-            <w:pPr>
-              <w:pStyle w:val="Prrafodelista"/>
+              <w:autoSpaceDE w:val="0"/>
+              <w:autoSpaceDN w:val="0"/>
+              <w:adjustRightInd w:val="0"/>
+              <w:spacing w:after="0" w:line="276" w:lineRule="auto"/>
+              <w:ind w:left="360" w:hanging="360"/>
+              <w:rPr>
+                <w:rFonts w:ascii="Arial" w:hAnsi="Arial" w:cs="Arial"/>
+                <w:sz w:val="24"/>
+                <w:szCs w:val="24"/>
+              </w:rPr>
+            </w:pPr>
+            <w:r>
+              <w:rPr>
+                <w:rFonts w:ascii="Arial" w:hAnsi="Arial" w:cs="Arial"/>
+                <w:sz w:val="24"/>
+                <w:szCs w:val="24"/>
+              </w:rPr>
+              <w:t>El sistema busca la información en la base de datos según el criterio seleccionado y la entrada introducida por el técnico.</w:t>
+            </w:r>
+          </w:p>
+          <w:p>
+            <w:pPr>
               <w:numPr>
                 <w:ilvl w:val="0"/>
-                <w:numId w:val="9"/>
+                <w:numId w:val="39"/>
               </w:numPr>
-              <w:spacing w:after="0"/>
-              <w:jc w:val="both"/>
-              <w:rPr>
-                <w:rFonts w:ascii="Arial" w:hAnsi="Arial" w:cs="Arial"/>
-                <w:sz w:val="24"/>
-                <w:szCs w:val="24"/>
-              </w:rPr>
-            </w:pPr>
-            <w:r>
-              <w:rPr>
-                <w:rFonts w:ascii="Arial" w:hAnsi="Arial" w:cs="Arial"/>
-                <w:sz w:val="24"/>
-                <w:szCs w:val="24"/>
-              </w:rPr>
-              <w:t>El sistema llena la tabla con los resultados encontrados en la base de datos</w:t>
-            </w:r>
-            <w:r>
-              <w:rPr>
-                <w:rFonts w:ascii="Arial" w:hAnsi="Arial" w:cs="Arial"/>
-                <w:sz w:val="24"/>
-                <w:szCs w:val="24"/>
-              </w:rPr>
-              <w:t xml:space="preserve"> (ver FA3)</w:t>
-            </w:r>
-            <w:r>
-              <w:rPr>
-                <w:rFonts w:ascii="Arial" w:hAnsi="Arial" w:cs="Arial"/>
-                <w:sz w:val="24"/>
-                <w:szCs w:val="24"/>
-              </w:rPr>
-              <w:t>.</w:t>
-            </w:r>
-          </w:p>
-          <w:p>
-            <w:pPr>
-              <w:spacing w:after="0" w:line="276" w:lineRule="auto"/>
-              <w:jc w:val="both"/>
-              <w:rPr>
-                <w:rFonts w:ascii="Arial" w:hAnsi="Arial" w:cs="Arial"/>
-                <w:sz w:val="24"/>
-                <w:szCs w:val="24"/>
+              <w:autoSpaceDE w:val="0"/>
+              <w:autoSpaceDN w:val="0"/>
+              <w:adjustRightInd w:val="0"/>
+              <w:spacing w:after="1" w:line="276" w:lineRule="auto"/>
+              <w:ind w:left="360" w:hanging="360"/>
+              <w:rPr>
+                <w:rFonts w:ascii="Arial" w:hAnsi="Arial" w:cs="Arial"/>
+                <w:sz w:val="24"/>
+                <w:szCs w:val="24"/>
+              </w:rPr>
+            </w:pPr>
+            <w:r>
+              <w:rPr>
+                <w:rFonts w:ascii="Arial" w:hAnsi="Arial" w:cs="Arial"/>
+                <w:sz w:val="24"/>
+                <w:szCs w:val="24"/>
+              </w:rPr>
+              <w:t>El sistema muestra los resultados encontrados en la tabla de la interfaz (ver FA2, EX1).</w:t>
+            </w:r>
+          </w:p>
+          <w:p>
+            <w:pPr>
+              <w:autoSpaceDE w:val="0"/>
+              <w:autoSpaceDN w:val="0"/>
+              <w:adjustRightInd w:val="0"/>
+              <w:spacing w:after="1" w:line="276" w:lineRule="auto"/>
+              <w:rPr>
+                <w:rFonts w:ascii="Calibri" w:hAnsi="Calibri" w:cs="Calibri"/>
+                <w:sz w:val="20"/>
+                <w:szCs w:val="20"/>
               </w:rPr>
             </w:pPr>
             <w:r>
@@ -3675,41 +3513,23 @@
           </w:tcPr>
           <w:p>
             <w:pPr>
-              <w:spacing w:after="0" w:line="276" w:lineRule="auto"/>
-              <w:jc w:val="both"/>
-              <w:rPr>
-                <w:rFonts w:ascii="Arial" w:hAnsi="Arial" w:cs="Arial"/>
-                <w:sz w:val="24"/>
-                <w:szCs w:val="24"/>
-                <w:lang w:val="es-ES"/>
-              </w:rPr>
-            </w:pPr>
-            <w:r>
-              <w:rPr>
-                <w:rFonts w:ascii="Arial" w:hAnsi="Arial" w:cs="Arial"/>
-                <w:sz w:val="24"/>
-                <w:szCs w:val="24"/>
-                <w:lang w:val="es-ES"/>
-              </w:rPr>
-              <w:t>FA1 Técnico presiona opción volve</w:t>
-            </w:r>
-            <w:r>
-              <w:rPr>
-                <w:rFonts w:ascii="Arial" w:hAnsi="Arial" w:cs="Arial"/>
-                <w:sz w:val="24"/>
-                <w:szCs w:val="24"/>
-                <w:lang w:val="es-ES"/>
-              </w:rPr>
-              <w:t>r</w:t>
-            </w:r>
-            <w:r>
-              <w:rPr>
-                <w:rFonts w:ascii="Arial" w:hAnsi="Arial" w:cs="Arial"/>
-                <w:sz w:val="24"/>
-                <w:szCs w:val="24"/>
-                <w:lang w:val="es-ES"/>
-              </w:rPr>
-              <w:t>:</w:t>
+              <w:spacing w:after="0"/>
+              <w:jc w:val="both"/>
+              <w:rPr>
+                <w:rFonts w:ascii="Arial" w:hAnsi="Arial" w:cs="Arial"/>
+                <w:sz w:val="24"/>
+                <w:szCs w:val="24"/>
+                <w:lang w:val="es-ES"/>
+              </w:rPr>
+            </w:pPr>
+            <w:r>
+              <w:rPr>
+                <w:rFonts w:ascii="Arial" w:hAnsi="Arial" w:cs="Arial"/>
+                <w:sz w:val="24"/>
+                <w:szCs w:val="24"/>
+                <w:lang w:val="es-ES"/>
+              </w:rPr>
+              <w:t>FA1 Técnico presiona opción volver:</w:t>
             </w:r>
           </w:p>
           <w:p>
@@ -3717,7 +3537,7 @@
               <w:pStyle w:val="Prrafodelista"/>
               <w:numPr>
                 <w:ilvl w:val="0"/>
-                <w:numId w:val="10"/>
+                <w:numId w:val="41"/>
               </w:numPr>
               <w:spacing w:after="0"/>
               <w:jc w:val="both"/>
@@ -3735,119 +3555,61 @@
                 <w:szCs w:val="24"/>
                 <w:lang w:val="es-ES"/>
               </w:rPr>
-              <w:t>El sistema</w:t>
-            </w:r>
-            <w:r>
-              <w:rPr>
-                <w:rFonts w:ascii="Arial" w:hAnsi="Arial" w:cs="Arial"/>
-                <w:sz w:val="24"/>
-                <w:szCs w:val="24"/>
-                <w:lang w:val="es-ES"/>
-              </w:rPr>
-              <w:t xml:space="preserve"> cierra la interfaz actual y</w:t>
-            </w:r>
-            <w:r>
-              <w:rPr>
-                <w:rFonts w:ascii="Arial" w:hAnsi="Arial" w:cs="Arial"/>
-                <w:sz w:val="24"/>
-                <w:szCs w:val="24"/>
-                <w:lang w:val="es-ES"/>
-              </w:rPr>
-              <w:t xml:space="preserve"> muestra la interfaz principal.</w:t>
-            </w:r>
-          </w:p>
-          <w:p>
-            <w:pPr>
-              <w:spacing w:after="0" w:line="276" w:lineRule="auto"/>
-              <w:jc w:val="both"/>
-              <w:rPr>
-                <w:rFonts w:ascii="Arial" w:hAnsi="Arial" w:cs="Arial"/>
-                <w:sz w:val="24"/>
-                <w:szCs w:val="24"/>
-                <w:lang w:val="es-ES"/>
-              </w:rPr>
-            </w:pPr>
-            <w:r>
-              <w:rPr>
-                <w:rFonts w:ascii="Arial" w:hAnsi="Arial" w:cs="Arial"/>
-                <w:sz w:val="24"/>
-                <w:szCs w:val="24"/>
-                <w:lang w:val="es-ES"/>
-              </w:rPr>
-              <w:t xml:space="preserve">FIN </w:t>
-            </w:r>
-            <w:r>
-              <w:rPr>
-                <w:rFonts w:ascii="Arial" w:hAnsi="Arial" w:cs="Arial"/>
-                <w:sz w:val="24"/>
-                <w:szCs w:val="24"/>
-                <w:lang w:val="es-ES"/>
-              </w:rPr>
-              <w:t>CASO DE USO</w:t>
-            </w:r>
-            <w:r>
-              <w:rPr>
-                <w:rFonts w:ascii="Arial" w:hAnsi="Arial" w:cs="Arial"/>
-                <w:sz w:val="24"/>
-                <w:szCs w:val="24"/>
-                <w:lang w:val="es-ES"/>
-              </w:rPr>
-              <w:t>.</w:t>
-            </w:r>
-          </w:p>
-          <w:p>
-            <w:pPr>
-              <w:spacing w:after="0" w:line="276" w:lineRule="auto"/>
-              <w:jc w:val="both"/>
-              <w:rPr>
-                <w:rFonts w:ascii="Arial" w:hAnsi="Arial" w:cs="Arial"/>
-                <w:sz w:val="24"/>
-                <w:szCs w:val="24"/>
-                <w:lang w:val="es-ES"/>
-              </w:rPr>
-            </w:pPr>
-          </w:p>
-          <w:p>
-            <w:pPr>
-              <w:spacing w:after="0" w:line="276" w:lineRule="auto"/>
-              <w:jc w:val="both"/>
-              <w:rPr>
-                <w:rFonts w:ascii="Arial" w:hAnsi="Arial" w:cs="Arial"/>
-                <w:sz w:val="24"/>
-                <w:szCs w:val="24"/>
-                <w:lang w:val="es-ES"/>
-              </w:rPr>
-            </w:pPr>
-            <w:r>
-              <w:rPr>
-                <w:rFonts w:ascii="Arial" w:hAnsi="Arial" w:cs="Arial"/>
-                <w:sz w:val="24"/>
-                <w:szCs w:val="24"/>
-                <w:lang w:val="es-ES"/>
-              </w:rPr>
-              <w:t>FA2 El técnico presiona la tecla “</w:t>
-            </w:r>
-            <w:proofErr w:type="spellStart"/>
-            <w:r>
-              <w:rPr>
-                <w:rFonts w:ascii="Arial" w:hAnsi="Arial" w:cs="Arial"/>
-                <w:i/>
-                <w:iCs/>
-                <w:sz w:val="24"/>
-                <w:szCs w:val="24"/>
-                <w:lang w:val="es-ES"/>
-              </w:rPr>
-              <w:t>enter</w:t>
-            </w:r>
-            <w:proofErr w:type="spellEnd"/>
-            <w:r>
-              <w:rPr>
-                <w:rFonts w:ascii="Arial" w:hAnsi="Arial" w:cs="Arial"/>
-                <w:sz w:val="24"/>
-                <w:szCs w:val="24"/>
-                <w:lang w:val="es-ES"/>
-              </w:rPr>
-              <w:t>”:</w:t>
+              <w:t>El sistema muestra la interfaz principal y cierra la interfaz actual.</w:t>
+            </w:r>
+          </w:p>
+          <w:p>
+            <w:pPr>
+              <w:spacing w:after="0"/>
+              <w:jc w:val="both"/>
+              <w:rPr>
+                <w:rFonts w:ascii="Arial" w:hAnsi="Arial" w:cs="Arial"/>
+                <w:sz w:val="24"/>
+                <w:szCs w:val="24"/>
+                <w:lang w:val="es-ES"/>
+              </w:rPr>
+            </w:pPr>
+            <w:r>
+              <w:rPr>
+                <w:rFonts w:ascii="Arial" w:hAnsi="Arial" w:cs="Arial"/>
+                <w:sz w:val="24"/>
+                <w:szCs w:val="24"/>
+                <w:lang w:val="es-ES"/>
+              </w:rPr>
+              <w:t>FIN CASO DE USO.</w:t>
+            </w:r>
+          </w:p>
+          <w:p>
+            <w:pPr>
+              <w:spacing w:after="0"/>
+              <w:jc w:val="both"/>
+              <w:rPr>
+                <w:rFonts w:ascii="Arial" w:hAnsi="Arial" w:cs="Arial"/>
+                <w:sz w:val="24"/>
+                <w:szCs w:val="24"/>
+                <w:lang w:val="es-ES"/>
+              </w:rPr>
+            </w:pPr>
+          </w:p>
+          <w:p>
+            <w:pPr>
+              <w:spacing w:after="0"/>
+              <w:jc w:val="both"/>
+              <w:rPr>
+                <w:rFonts w:ascii="Arial" w:hAnsi="Arial" w:cs="Arial"/>
+                <w:sz w:val="24"/>
+                <w:szCs w:val="24"/>
+                <w:lang w:val="es-ES"/>
+              </w:rPr>
+            </w:pPr>
+            <w:r>
+              <w:rPr>
+                <w:rFonts w:ascii="Arial" w:hAnsi="Arial" w:cs="Arial"/>
+                <w:sz w:val="24"/>
+                <w:szCs w:val="24"/>
+                <w:lang w:val="es-ES"/>
+              </w:rPr>
+              <w:t>FA2 No se encontraron resultados:</w:t>
             </w:r>
           </w:p>
           <w:p>
@@ -3855,7 +3617,7 @@
               <w:pStyle w:val="Prrafodelista"/>
               <w:numPr>
                 <w:ilvl w:val="0"/>
-                <w:numId w:val="13"/>
+                <w:numId w:val="40"/>
               </w:numPr>
               <w:spacing w:after="0"/>
               <w:jc w:val="both"/>
@@ -3873,67 +3635,7 @@
                 <w:szCs w:val="24"/>
                 <w:lang w:val="es-ES"/>
               </w:rPr>
-              <w:t>Ir</w:t>
-            </w:r>
-            <w:r>
-              <w:rPr>
-                <w:rFonts w:ascii="Arial" w:hAnsi="Arial" w:cs="Arial"/>
-                <w:sz w:val="24"/>
-                <w:szCs w:val="24"/>
-                <w:lang w:val="es-ES"/>
-              </w:rPr>
-              <w:t xml:space="preserve"> al paso 5 del flujo normal.</w:t>
-            </w:r>
-          </w:p>
-          <w:p>
-            <w:pPr>
-              <w:spacing w:after="0"/>
-              <w:jc w:val="both"/>
-              <w:rPr>
-                <w:rFonts w:ascii="Arial" w:hAnsi="Arial" w:cs="Arial"/>
-                <w:sz w:val="24"/>
-                <w:szCs w:val="24"/>
-                <w:lang w:val="es-ES"/>
-              </w:rPr>
-            </w:pPr>
-          </w:p>
-          <w:p>
-            <w:pPr>
-              <w:spacing w:after="0"/>
-              <w:jc w:val="both"/>
-              <w:rPr>
-                <w:rFonts w:ascii="Arial" w:hAnsi="Arial" w:cs="Arial"/>
-                <w:sz w:val="24"/>
-                <w:szCs w:val="24"/>
-                <w:lang w:val="es-ES"/>
-              </w:rPr>
-            </w:pPr>
-            <w:r>
-              <w:rPr>
-                <w:rFonts w:ascii="Arial" w:hAnsi="Arial" w:cs="Arial"/>
-                <w:sz w:val="24"/>
-                <w:szCs w:val="24"/>
-                <w:lang w:val="es-ES"/>
-              </w:rPr>
-              <w:t>FA</w:t>
-            </w:r>
-            <w:r>
-              <w:rPr>
-                <w:rFonts w:ascii="Arial" w:hAnsi="Arial" w:cs="Arial"/>
-                <w:sz w:val="24"/>
-                <w:szCs w:val="24"/>
-                <w:lang w:val="es-ES"/>
-              </w:rPr>
-              <w:t>3</w:t>
-            </w:r>
-            <w:r>
-              <w:rPr>
-                <w:rFonts w:ascii="Arial" w:hAnsi="Arial" w:cs="Arial"/>
-                <w:sz w:val="24"/>
-                <w:szCs w:val="24"/>
-                <w:lang w:val="es-ES"/>
-              </w:rPr>
-              <w:t xml:space="preserve"> No se encontraron resultados:</w:t>
+              <w:t>El sistema muestra un mensaje con la opción “Aceptar”, indicando que no se encontró información.</w:t>
             </w:r>
           </w:p>
           <w:p>
@@ -3941,7 +3643,7 @@
               <w:pStyle w:val="Prrafodelista"/>
               <w:numPr>
                 <w:ilvl w:val="0"/>
-                <w:numId w:val="11"/>
+                <w:numId w:val="40"/>
               </w:numPr>
               <w:spacing w:after="0"/>
               <w:jc w:val="both"/>
@@ -3959,7 +3661,7 @@
                 <w:szCs w:val="24"/>
                 <w:lang w:val="es-ES"/>
               </w:rPr>
-              <w:t>El sistema muestra un mensaje con la opción “Aceptar”, indicando que no se encontró información.</w:t>
+              <w:t>El técnico selecciona la opción “Aceptar” del mensaje.</w:t>
             </w:r>
           </w:p>
           <w:p>
@@ -3967,7 +3669,7 @@
               <w:pStyle w:val="Prrafodelista"/>
               <w:numPr>
                 <w:ilvl w:val="0"/>
-                <w:numId w:val="11"/>
+                <w:numId w:val="40"/>
               </w:numPr>
               <w:spacing w:after="0"/>
               <w:jc w:val="both"/>
@@ -3985,42 +3687,11 @@
                 <w:szCs w:val="24"/>
                 <w:lang w:val="es-ES"/>
               </w:rPr>
-              <w:t>El técnico selecciona la opción “Aceptar” del mensaje.</w:t>
-            </w:r>
-          </w:p>
-          <w:p>
-            <w:pPr>
-              <w:pStyle w:val="Prrafodelista"/>
-              <w:numPr>
-                <w:ilvl w:val="0"/>
-                <w:numId w:val="11"/>
-              </w:numPr>
-              <w:spacing w:after="0"/>
-              <w:jc w:val="both"/>
-              <w:rPr>
-                <w:rFonts w:ascii="Arial" w:hAnsi="Arial" w:cs="Arial"/>
-                <w:sz w:val="24"/>
-                <w:szCs w:val="24"/>
-                <w:lang w:val="es-ES"/>
-              </w:rPr>
-            </w:pPr>
-            <w:r>
-              <w:rPr>
-                <w:rFonts w:ascii="Arial" w:hAnsi="Arial" w:cs="Arial"/>
-                <w:sz w:val="24"/>
-                <w:szCs w:val="24"/>
-                <w:lang w:val="es-ES"/>
-              </w:rPr>
-              <w:t>El sistema cierra el mensaje y limpia el cuadro de búsqueda.</w:t>
-            </w:r>
-          </w:p>
-          <w:p>
-            <w:pPr>
-              <w:pStyle w:val="Prrafodelista"/>
-              <w:numPr>
-                <w:ilvl w:val="0"/>
-                <w:numId w:val="11"/>
-              </w:numPr>
+              <w:t>El sistema cierra el mensaje y vacía los campos de búsqueda.</w:t>
+            </w:r>
+          </w:p>
+          <w:p>
+            <w:pPr>
               <w:spacing w:after="0"/>
               <w:jc w:val="both"/>
               <w:rPr>
@@ -4093,7 +3764,7 @@
           </w:tcPr>
           <w:p>
             <w:pPr>
-              <w:spacing w:after="0" w:line="276" w:lineRule="auto"/>
+              <w:spacing w:after="0"/>
               <w:jc w:val="both"/>
               <w:rPr>
                 <w:rFonts w:ascii="Arial" w:hAnsi="Arial" w:cs="Arial"/>
@@ -4115,7 +3786,7 @@
               <w:pStyle w:val="Prrafodelista"/>
               <w:numPr>
                 <w:ilvl w:val="0"/>
-                <w:numId w:val="12"/>
+                <w:numId w:val="42"/>
               </w:numPr>
               <w:spacing w:after="0"/>
               <w:jc w:val="both"/>
@@ -4131,7 +3802,6 @@
                 <w:sz w:val="24"/>
                 <w:szCs w:val="24"/>
               </w:rPr>
-              <w:lastRenderedPageBreak/>
               <w:t>El sistema muestra un mensaje con la opción “Aceptar”, indicando que la acción no está disponible por el momento.</w:t>
             </w:r>
           </w:p>
@@ -4140,7 +3810,7 @@
               <w:pStyle w:val="Prrafodelista"/>
               <w:numPr>
                 <w:ilvl w:val="0"/>
-                <w:numId w:val="12"/>
+                <w:numId w:val="42"/>
               </w:numPr>
               <w:spacing w:after="0"/>
               <w:jc w:val="both"/>
@@ -4164,7 +3834,7 @@
               <w:pStyle w:val="Prrafodelista"/>
               <w:numPr>
                 <w:ilvl w:val="0"/>
-                <w:numId w:val="12"/>
+                <w:numId w:val="42"/>
               </w:numPr>
               <w:spacing w:after="0"/>
               <w:jc w:val="both"/>
@@ -5492,7 +5162,6 @@
                 <w:sz w:val="24"/>
                 <w:szCs w:val="24"/>
               </w:rPr>
-              <w:lastRenderedPageBreak/>
               <w:t>El técnico modifica la información necesaria y selecci</w:t>
             </w:r>
             <w:r>
@@ -5597,6 +5266,7 @@
                 <w:sz w:val="24"/>
                 <w:szCs w:val="24"/>
               </w:rPr>
+              <w:lastRenderedPageBreak/>
               <w:t>El técnico modifica la información necesaria y selecciona la opción “Actualizar”</w:t>
             </w:r>
             <w:r>
@@ -6171,7 +5841,6 @@
                 <w:szCs w:val="24"/>
                 <w:lang w:val="es-ES"/>
               </w:rPr>
-              <w:lastRenderedPageBreak/>
               <w:t>El sistema muestra un mensaje con las opciones “Aceptar” y “Cancelar”, preguntando al técnico si está seguro de realizar la acción.</w:t>
             </w:r>
           </w:p>
@@ -6290,6 +5959,7 @@
                 <w:szCs w:val="24"/>
                 <w:lang w:val="es-ES"/>
               </w:rPr>
+              <w:lastRenderedPageBreak/>
               <w:t>FIN CASO DE USO.</w:t>
             </w:r>
           </w:p>
@@ -6889,7 +6559,6 @@
                 <w:sz w:val="24"/>
                 <w:szCs w:val="24"/>
               </w:rPr>
-              <w:lastRenderedPageBreak/>
               <w:t>El sistema cierra el mensaje y permanece en la misma interfaz sin realizar cambios.</w:t>
             </w:r>
           </w:p>
@@ -6930,7 +6599,6 @@
                 <w:szCs w:val="24"/>
                 <w:lang w:val="es-ES"/>
               </w:rPr>
-              <w:lastRenderedPageBreak/>
               <w:t>Postcondiciones:</w:t>
             </w:r>
           </w:p>
@@ -8921,6 +8589,154 @@
     </w:lvl>
   </w:abstractNum>
   <w:abstractNum w:abstractNumId="22" w15:restartNumberingAfterBreak="0">
+    <w:nsid w:val="18E2508B"/>
+    <w:multiLevelType w:val="hybridMultilevel"/>
+    <w:tmpl w:val="7BC809E2"/>
+    <w:lvl w:ilvl="0" w:tplc="080A000F">
+      <w:start w:val="1"/>
+      <w:numFmt w:val="decimal"/>
+      <w:lvlText w:val="%1."/>
+      <w:lvlJc w:val="left"/>
+      <w:pPr>
+        <w:ind w:left="720" w:hanging="360"/>
+      </w:pPr>
+      <w:rPr>
+        <w:rFonts w:hint="default"/>
+      </w:rPr>
+    </w:lvl>
+    <w:lvl w:ilvl="1" w:tplc="080A0019" w:tentative="1">
+      <w:start w:val="1"/>
+      <w:numFmt w:val="lowerLetter"/>
+      <w:lvlText w:val="%2."/>
+      <w:lvlJc w:val="left"/>
+      <w:pPr>
+        <w:ind w:left="1440" w:hanging="360"/>
+      </w:pPr>
+    </w:lvl>
+    <w:lvl w:ilvl="2" w:tplc="080A001B" w:tentative="1">
+      <w:start w:val="1"/>
+      <w:numFmt w:val="lowerRoman"/>
+      <w:lvlText w:val="%3."/>
+      <w:lvlJc w:val="right"/>
+      <w:pPr>
+        <w:ind w:left="2160" w:hanging="180"/>
+      </w:pPr>
+    </w:lvl>
+    <w:lvl w:ilvl="3" w:tplc="080A000F" w:tentative="1">
+      <w:start w:val="1"/>
+      <w:numFmt w:val="decimal"/>
+      <w:lvlText w:val="%4."/>
+      <w:lvlJc w:val="left"/>
+      <w:pPr>
+        <w:ind w:left="2880" w:hanging="360"/>
+      </w:pPr>
+    </w:lvl>
+    <w:lvl w:ilvl="4" w:tplc="080A0019" w:tentative="1">
+      <w:start w:val="1"/>
+      <w:numFmt w:val="lowerLetter"/>
+      <w:lvlText w:val="%5."/>
+      <w:lvlJc w:val="left"/>
+      <w:pPr>
+        <w:ind w:left="3600" w:hanging="360"/>
+      </w:pPr>
+    </w:lvl>
+    <w:lvl w:ilvl="5" w:tplc="080A001B" w:tentative="1">
+      <w:start w:val="1"/>
+      <w:numFmt w:val="lowerRoman"/>
+      <w:lvlText w:val="%6."/>
+      <w:lvlJc w:val="right"/>
+      <w:pPr>
+        <w:ind w:left="4320" w:hanging="180"/>
+      </w:pPr>
+    </w:lvl>
+    <w:lvl w:ilvl="6" w:tplc="080A000F" w:tentative="1">
+      <w:start w:val="1"/>
+      <w:numFmt w:val="decimal"/>
+      <w:lvlText w:val="%7."/>
+      <w:lvlJc w:val="left"/>
+      <w:pPr>
+        <w:ind w:left="5040" w:hanging="360"/>
+      </w:pPr>
+    </w:lvl>
+    <w:lvl w:ilvl="7" w:tplc="080A0019" w:tentative="1">
+      <w:start w:val="1"/>
+      <w:numFmt w:val="lowerLetter"/>
+      <w:lvlText w:val="%8."/>
+      <w:lvlJc w:val="left"/>
+      <w:pPr>
+        <w:ind w:left="5760" w:hanging="360"/>
+      </w:pPr>
+    </w:lvl>
+    <w:lvl w:ilvl="8" w:tplc="080A001B" w:tentative="1">
+      <w:start w:val="1"/>
+      <w:numFmt w:val="lowerRoman"/>
+      <w:lvlText w:val="%9."/>
+      <w:lvlJc w:val="right"/>
+      <w:pPr>
+        <w:ind w:left="6480" w:hanging="180"/>
+      </w:pPr>
+    </w:lvl>
+  </w:abstractNum>
+  <w:abstractNum w:abstractNumId="23" w15:restartNumberingAfterBreak="0">
+    <w:nsid w:val="19F72465"/>
+    <w:multiLevelType w:val="multilevel"/>
+    <w:tmpl w:val="00000001"/>
+    <w:lvl w:ilvl="0">
+      <w:start w:val="1"/>
+      <w:numFmt w:val="decimal"/>
+      <w:lvlText w:val="%1."/>
+      <w:lvlJc w:val="left"/>
+    </w:lvl>
+    <w:lvl w:ilvl="1">
+      <w:start w:val="1"/>
+      <w:numFmt w:val="decimal"/>
+      <w:lvlText w:val="%1.%2"/>
+      <w:lvlJc w:val="left"/>
+    </w:lvl>
+    <w:lvl w:ilvl="2">
+      <w:start w:val="1"/>
+      <w:numFmt w:val="decimal"/>
+      <w:lvlText w:val="%1.%2.%3"/>
+      <w:lvlJc w:val="left"/>
+    </w:lvl>
+    <w:lvl w:ilvl="3">
+      <w:start w:val="1"/>
+      <w:numFmt w:val="decimal"/>
+      <w:lvlText w:val="%1.%2.%3.%4"/>
+      <w:lvlJc w:val="left"/>
+    </w:lvl>
+    <w:lvl w:ilvl="4">
+      <w:start w:val="1"/>
+      <w:numFmt w:val="decimal"/>
+      <w:lvlText w:val="%1.%2.%3.%4.%5"/>
+      <w:lvlJc w:val="left"/>
+    </w:lvl>
+    <w:lvl w:ilvl="5">
+      <w:start w:val="1"/>
+      <w:numFmt w:val="decimal"/>
+      <w:lvlText w:val="%1.%2.%3.%4.%5.%6"/>
+      <w:lvlJc w:val="left"/>
+    </w:lvl>
+    <w:lvl w:ilvl="6">
+      <w:start w:val="1"/>
+      <w:numFmt w:val="decimal"/>
+      <w:lvlText w:val="%1.%2.%3.%4.%5.%6.%7"/>
+      <w:lvlJc w:val="left"/>
+    </w:lvl>
+    <w:lvl w:ilvl="7">
+      <w:start w:val="1"/>
+      <w:numFmt w:val="decimal"/>
+      <w:lvlText w:val="%1.%2.%3.%4.%5.%6.%7.%8"/>
+      <w:lvlJc w:val="left"/>
+    </w:lvl>
+    <w:lvl w:ilvl="8">
+      <w:start w:val="1"/>
+      <w:numFmt w:val="decimal"/>
+      <w:lvlText w:val="%1.%2.%3.%4.%5.%6.%7.%8.%9"/>
+      <w:lvlJc w:val="left"/>
+    </w:lvl>
+  </w:abstractNum>
+  <w:abstractNum w:abstractNumId="24" w15:restartNumberingAfterBreak="0">
     <w:nsid w:val="1A51387C"/>
     <w:multiLevelType w:val="hybridMultilevel"/>
     <w:tmpl w:val="38580A98"/>
@@ -9009,7 +8825,7 @@
       </w:pPr>
     </w:lvl>
   </w:abstractNum>
-  <w:abstractNum w:abstractNumId="23" w15:restartNumberingAfterBreak="0">
+  <w:abstractNum w:abstractNumId="25" w15:restartNumberingAfterBreak="0">
     <w:nsid w:val="233B57ED"/>
     <w:multiLevelType w:val="hybridMultilevel"/>
     <w:tmpl w:val="4F34D288"/>
@@ -9098,7 +8914,7 @@
       </w:pPr>
     </w:lvl>
   </w:abstractNum>
-  <w:abstractNum w:abstractNumId="24" w15:restartNumberingAfterBreak="0">
+  <w:abstractNum w:abstractNumId="26" w15:restartNumberingAfterBreak="0">
     <w:nsid w:val="2A815393"/>
     <w:multiLevelType w:val="hybridMultilevel"/>
     <w:tmpl w:val="FD3A1F86"/>
@@ -9187,7 +9003,93 @@
       </w:pPr>
     </w:lvl>
   </w:abstractNum>
-  <w:abstractNum w:abstractNumId="25" w15:restartNumberingAfterBreak="0">
+  <w:abstractNum w:abstractNumId="27" w15:restartNumberingAfterBreak="0">
+    <w:nsid w:val="2FA03767"/>
+    <w:multiLevelType w:val="hybridMultilevel"/>
+    <w:tmpl w:val="D3B67FD8"/>
+    <w:lvl w:ilvl="0" w:tplc="080A000F">
+      <w:start w:val="1"/>
+      <w:numFmt w:val="decimal"/>
+      <w:lvlText w:val="%1."/>
+      <w:lvlJc w:val="left"/>
+      <w:pPr>
+        <w:ind w:left="720" w:hanging="360"/>
+      </w:pPr>
+    </w:lvl>
+    <w:lvl w:ilvl="1" w:tplc="080A0019" w:tentative="1">
+      <w:start w:val="1"/>
+      <w:numFmt w:val="lowerLetter"/>
+      <w:lvlText w:val="%2."/>
+      <w:lvlJc w:val="left"/>
+      <w:pPr>
+        <w:ind w:left="1440" w:hanging="360"/>
+      </w:pPr>
+    </w:lvl>
+    <w:lvl w:ilvl="2" w:tplc="080A001B" w:tentative="1">
+      <w:start w:val="1"/>
+      <w:numFmt w:val="lowerRoman"/>
+      <w:lvlText w:val="%3."/>
+      <w:lvlJc w:val="right"/>
+      <w:pPr>
+        <w:ind w:left="2160" w:hanging="180"/>
+      </w:pPr>
+    </w:lvl>
+    <w:lvl w:ilvl="3" w:tplc="080A000F" w:tentative="1">
+      <w:start w:val="1"/>
+      <w:numFmt w:val="decimal"/>
+      <w:lvlText w:val="%4."/>
+      <w:lvlJc w:val="left"/>
+      <w:pPr>
+        <w:ind w:left="2880" w:hanging="360"/>
+      </w:pPr>
+    </w:lvl>
+    <w:lvl w:ilvl="4" w:tplc="080A0019" w:tentative="1">
+      <w:start w:val="1"/>
+      <w:numFmt w:val="lowerLetter"/>
+      <w:lvlText w:val="%5."/>
+      <w:lvlJc w:val="left"/>
+      <w:pPr>
+        <w:ind w:left="3600" w:hanging="360"/>
+      </w:pPr>
+    </w:lvl>
+    <w:lvl w:ilvl="5" w:tplc="080A001B" w:tentative="1">
+      <w:start w:val="1"/>
+      <w:numFmt w:val="lowerRoman"/>
+      <w:lvlText w:val="%6."/>
+      <w:lvlJc w:val="right"/>
+      <w:pPr>
+        <w:ind w:left="4320" w:hanging="180"/>
+      </w:pPr>
+    </w:lvl>
+    <w:lvl w:ilvl="6" w:tplc="080A000F" w:tentative="1">
+      <w:start w:val="1"/>
+      <w:numFmt w:val="decimal"/>
+      <w:lvlText w:val="%7."/>
+      <w:lvlJc w:val="left"/>
+      <w:pPr>
+        <w:ind w:left="5040" w:hanging="360"/>
+      </w:pPr>
+    </w:lvl>
+    <w:lvl w:ilvl="7" w:tplc="080A0019" w:tentative="1">
+      <w:start w:val="1"/>
+      <w:numFmt w:val="lowerLetter"/>
+      <w:lvlText w:val="%8."/>
+      <w:lvlJc w:val="left"/>
+      <w:pPr>
+        <w:ind w:left="5760" w:hanging="360"/>
+      </w:pPr>
+    </w:lvl>
+    <w:lvl w:ilvl="8" w:tplc="080A001B" w:tentative="1">
+      <w:start w:val="1"/>
+      <w:numFmt w:val="lowerRoman"/>
+      <w:lvlText w:val="%9."/>
+      <w:lvlJc w:val="right"/>
+      <w:pPr>
+        <w:ind w:left="6480" w:hanging="180"/>
+      </w:pPr>
+    </w:lvl>
+  </w:abstractNum>
+  <w:abstractNum w:abstractNumId="28" w15:restartNumberingAfterBreak="0">
     <w:nsid w:val="3AA87512"/>
     <w:multiLevelType w:val="hybridMultilevel"/>
     <w:tmpl w:val="6F208C8E"/>
@@ -9276,7 +9178,7 @@
       </w:pPr>
     </w:lvl>
   </w:abstractNum>
-  <w:abstractNum w:abstractNumId="26" w15:restartNumberingAfterBreak="0">
+  <w:abstractNum w:abstractNumId="29" w15:restartNumberingAfterBreak="0">
     <w:nsid w:val="3D372282"/>
     <w:multiLevelType w:val="hybridMultilevel"/>
     <w:tmpl w:val="168C49AC"/>
@@ -9389,7 +9291,7 @@
       </w:rPr>
     </w:lvl>
   </w:abstractNum>
-  <w:abstractNum w:abstractNumId="27" w15:restartNumberingAfterBreak="0">
+  <w:abstractNum w:abstractNumId="30" w15:restartNumberingAfterBreak="0">
     <w:nsid w:val="404D0081"/>
     <w:multiLevelType w:val="hybridMultilevel"/>
     <w:tmpl w:val="0E58A4FA"/>
@@ -9478,7 +9380,7 @@
       </w:pPr>
     </w:lvl>
   </w:abstractNum>
-  <w:abstractNum w:abstractNumId="28" w15:restartNumberingAfterBreak="0">
+  <w:abstractNum w:abstractNumId="31" w15:restartNumberingAfterBreak="0">
     <w:nsid w:val="4DF14E82"/>
     <w:multiLevelType w:val="hybridMultilevel"/>
     <w:tmpl w:val="37901F64"/>
@@ -9567,7 +9469,7 @@
       </w:pPr>
     </w:lvl>
   </w:abstractNum>
-  <w:abstractNum w:abstractNumId="29" w15:restartNumberingAfterBreak="0">
+  <w:abstractNum w:abstractNumId="32" w15:restartNumberingAfterBreak="0">
     <w:nsid w:val="50AE5B06"/>
     <w:multiLevelType w:val="hybridMultilevel"/>
     <w:tmpl w:val="215AC3FC"/>
@@ -9656,7 +9558,7 @@
       </w:pPr>
     </w:lvl>
   </w:abstractNum>
-  <w:abstractNum w:abstractNumId="30" w15:restartNumberingAfterBreak="0">
+  <w:abstractNum w:abstractNumId="33" w15:restartNumberingAfterBreak="0">
     <w:nsid w:val="59C23029"/>
     <w:multiLevelType w:val="hybridMultilevel"/>
     <w:tmpl w:val="AC1C45E0"/>
@@ -9745,7 +9647,7 @@
       </w:pPr>
     </w:lvl>
   </w:abstractNum>
-  <w:abstractNum w:abstractNumId="31" w15:restartNumberingAfterBreak="0">
+  <w:abstractNum w:abstractNumId="34" w15:restartNumberingAfterBreak="0">
     <w:nsid w:val="5D7B7BCE"/>
     <w:multiLevelType w:val="hybridMultilevel"/>
     <w:tmpl w:val="C31A744E"/>
@@ -9834,7 +9736,93 @@
       </w:pPr>
     </w:lvl>
   </w:abstractNum>
-  <w:abstractNum w:abstractNumId="32" w15:restartNumberingAfterBreak="0">
+  <w:abstractNum w:abstractNumId="35" w15:restartNumberingAfterBreak="0">
+    <w:nsid w:val="5DBC2EB4"/>
+    <w:multiLevelType w:val="hybridMultilevel"/>
+    <w:tmpl w:val="DD640360"/>
+    <w:lvl w:ilvl="0" w:tplc="080A000F">
+      <w:start w:val="1"/>
+      <w:numFmt w:val="decimal"/>
+      <w:lvlText w:val="%1."/>
+      <w:lvlJc w:val="left"/>
+      <w:pPr>
+        <w:ind w:left="720" w:hanging="360"/>
+      </w:pPr>
+    </w:lvl>
+    <w:lvl w:ilvl="1" w:tplc="080A0019" w:tentative="1">
+      <w:start w:val="1"/>
+      <w:numFmt w:val="lowerLetter"/>
+      <w:lvlText w:val="%2."/>
+      <w:lvlJc w:val="left"/>
+      <w:pPr>
+        <w:ind w:left="1440" w:hanging="360"/>
+      </w:pPr>
+    </w:lvl>
+    <w:lvl w:ilvl="2" w:tplc="080A001B" w:tentative="1">
+      <w:start w:val="1"/>
+      <w:numFmt w:val="lowerRoman"/>
+      <w:lvlText w:val="%3."/>
+      <w:lvlJc w:val="right"/>
+      <w:pPr>
+        <w:ind w:left="2160" w:hanging="180"/>
+      </w:pPr>
+    </w:lvl>
+    <w:lvl w:ilvl="3" w:tplc="080A000F" w:tentative="1">
+      <w:start w:val="1"/>
+      <w:numFmt w:val="decimal"/>
+      <w:lvlText w:val="%4."/>
+      <w:lvlJc w:val="left"/>
+      <w:pPr>
+        <w:ind w:left="2880" w:hanging="360"/>
+      </w:pPr>
+    </w:lvl>
+    <w:lvl w:ilvl="4" w:tplc="080A0019" w:tentative="1">
+      <w:start w:val="1"/>
+      <w:numFmt w:val="lowerLetter"/>
+      <w:lvlText w:val="%5."/>
+      <w:lvlJc w:val="left"/>
+      <w:pPr>
+        <w:ind w:left="3600" w:hanging="360"/>
+      </w:pPr>
+    </w:lvl>
+    <w:lvl w:ilvl="5" w:tplc="080A001B" w:tentative="1">
+      <w:start w:val="1"/>
+      <w:numFmt w:val="lowerRoman"/>
+      <w:lvlText w:val="%6."/>
+      <w:lvlJc w:val="right"/>
+      <w:pPr>
+        <w:ind w:left="4320" w:hanging="180"/>
+      </w:pPr>
+    </w:lvl>
+    <w:lvl w:ilvl="6" w:tplc="080A000F" w:tentative="1">
+      <w:start w:val="1"/>
+      <w:numFmt w:val="decimal"/>
+      <w:lvlText w:val="%7."/>
+      <w:lvlJc w:val="left"/>
+      <w:pPr>
+        <w:ind w:left="5040" w:hanging="360"/>
+      </w:pPr>
+    </w:lvl>
+    <w:lvl w:ilvl="7" w:tplc="080A0019" w:tentative="1">
+      <w:start w:val="1"/>
+      <w:numFmt w:val="lowerLetter"/>
+      <w:lvlText w:val="%8."/>
+      <w:lvlJc w:val="left"/>
+      <w:pPr>
+        <w:ind w:left="5760" w:hanging="360"/>
+      </w:pPr>
+    </w:lvl>
+    <w:lvl w:ilvl="8" w:tplc="080A001B" w:tentative="1">
+      <w:start w:val="1"/>
+      <w:numFmt w:val="lowerRoman"/>
+      <w:lvlText w:val="%9."/>
+      <w:lvlJc w:val="right"/>
+      <w:pPr>
+        <w:ind w:left="6480" w:hanging="180"/>
+      </w:pPr>
+    </w:lvl>
+  </w:abstractNum>
+  <w:abstractNum w:abstractNumId="36" w15:restartNumberingAfterBreak="0">
     <w:nsid w:val="65D32E2C"/>
     <w:multiLevelType w:val="hybridMultilevel"/>
     <w:tmpl w:val="420AE976"/>
@@ -9923,7 +9911,7 @@
       </w:pPr>
     </w:lvl>
   </w:abstractNum>
-  <w:abstractNum w:abstractNumId="33" w15:restartNumberingAfterBreak="0">
+  <w:abstractNum w:abstractNumId="37" w15:restartNumberingAfterBreak="0">
     <w:nsid w:val="6C0F4F38"/>
     <w:multiLevelType w:val="hybridMultilevel"/>
     <w:tmpl w:val="960A7478"/>
@@ -10012,7 +10000,7 @@
       </w:pPr>
     </w:lvl>
   </w:abstractNum>
-  <w:abstractNum w:abstractNumId="34" w15:restartNumberingAfterBreak="0">
+  <w:abstractNum w:abstractNumId="38" w15:restartNumberingAfterBreak="0">
     <w:nsid w:val="6E556FAD"/>
     <w:multiLevelType w:val="hybridMultilevel"/>
     <w:tmpl w:val="0DC004FE"/>
@@ -10101,7 +10089,7 @@
       </w:pPr>
     </w:lvl>
   </w:abstractNum>
-  <w:abstractNum w:abstractNumId="35" w15:restartNumberingAfterBreak="0">
+  <w:abstractNum w:abstractNumId="39" w15:restartNumberingAfterBreak="0">
     <w:nsid w:val="6F2B05F9"/>
     <w:multiLevelType w:val="hybridMultilevel"/>
     <w:tmpl w:val="6EE8237E"/>
@@ -10190,7 +10178,7 @@
       </w:pPr>
     </w:lvl>
   </w:abstractNum>
-  <w:abstractNum w:abstractNumId="36" w15:restartNumberingAfterBreak="0">
+  <w:abstractNum w:abstractNumId="40" w15:restartNumberingAfterBreak="0">
     <w:nsid w:val="730D0027"/>
     <w:multiLevelType w:val="hybridMultilevel"/>
     <w:tmpl w:val="F3165B04"/>
@@ -10279,7 +10267,7 @@
       </w:pPr>
     </w:lvl>
   </w:abstractNum>
-  <w:abstractNum w:abstractNumId="37" w15:restartNumberingAfterBreak="0">
+  <w:abstractNum w:abstractNumId="41" w15:restartNumberingAfterBreak="0">
     <w:nsid w:val="77FB1E56"/>
     <w:multiLevelType w:val="hybridMultilevel"/>
     <w:tmpl w:val="215AC3FC"/>
@@ -10375,37 +10363,37 @@
     <w:abstractNumId w:val="7"/>
   </w:num>
   <w:num w:numId="3">
-    <w:abstractNumId w:val="32"/>
+    <w:abstractNumId w:val="36"/>
   </w:num>
   <w:num w:numId="4">
     <w:abstractNumId w:val="11"/>
   </w:num>
   <w:num w:numId="5">
-    <w:abstractNumId w:val="37"/>
+    <w:abstractNumId w:val="41"/>
   </w:num>
   <w:num w:numId="6">
-    <w:abstractNumId w:val="29"/>
+    <w:abstractNumId w:val="32"/>
   </w:num>
   <w:num w:numId="7">
     <w:abstractNumId w:val="2"/>
   </w:num>
   <w:num w:numId="8">
-    <w:abstractNumId w:val="33"/>
+    <w:abstractNumId w:val="37"/>
   </w:num>
   <w:num w:numId="9">
-    <w:abstractNumId w:val="27"/>
+    <w:abstractNumId w:val="30"/>
   </w:num>
   <w:num w:numId="10">
     <w:abstractNumId w:val="5"/>
   </w:num>
   <w:num w:numId="11">
-    <w:abstractNumId w:val="30"/>
+    <w:abstractNumId w:val="33"/>
   </w:num>
   <w:num w:numId="12">
-    <w:abstractNumId w:val="22"/>
+    <w:abstractNumId w:val="24"/>
   </w:num>
   <w:num w:numId="13">
-    <w:abstractNumId w:val="25"/>
+    <w:abstractNumId w:val="28"/>
   </w:num>
   <w:num w:numId="14">
     <w:abstractNumId w:val="6"/>
@@ -10414,16 +10402,16 @@
     <w:abstractNumId w:val="9"/>
   </w:num>
   <w:num w:numId="16">
-    <w:abstractNumId w:val="24"/>
+    <w:abstractNumId w:val="26"/>
   </w:num>
   <w:num w:numId="17">
     <w:abstractNumId w:val="4"/>
   </w:num>
   <w:num w:numId="18">
-    <w:abstractNumId w:val="35"/>
+    <w:abstractNumId w:val="39"/>
   </w:num>
   <w:num w:numId="19">
-    <w:abstractNumId w:val="26"/>
+    <w:abstractNumId w:val="29"/>
   </w:num>
   <w:num w:numId="20">
     <w:abstractNumId w:val="10"/>
@@ -10435,25 +10423,25 @@
     <w:abstractNumId w:val="1"/>
   </w:num>
   <w:num w:numId="23">
-    <w:abstractNumId w:val="28"/>
+    <w:abstractNumId w:val="31"/>
   </w:num>
   <w:num w:numId="24">
     <w:abstractNumId w:val="21"/>
   </w:num>
   <w:num w:numId="25">
-    <w:abstractNumId w:val="34"/>
+    <w:abstractNumId w:val="38"/>
   </w:num>
   <w:num w:numId="26">
-    <w:abstractNumId w:val="23"/>
+    <w:abstractNumId w:val="25"/>
   </w:num>
   <w:num w:numId="27">
-    <w:abstractNumId w:val="31"/>
+    <w:abstractNumId w:val="34"/>
   </w:num>
   <w:num w:numId="28">
     <w:abstractNumId w:val="3"/>
   </w:num>
   <w:num w:numId="29">
-    <w:abstractNumId w:val="36"/>
+    <w:abstractNumId w:val="40"/>
   </w:num>
   <w:num w:numId="30">
     <w:abstractNumId w:val="12"/>
@@ -10481,6 +10469,18 @@
   </w:num>
   <w:num w:numId="38">
     <w:abstractNumId w:val="20"/>
+  </w:num>
+  <w:num w:numId="39">
+    <w:abstractNumId w:val="23"/>
+  </w:num>
+  <w:num w:numId="40">
+    <w:abstractNumId w:val="27"/>
+  </w:num>
+  <w:num w:numId="41">
+    <w:abstractNumId w:val="22"/>
+  </w:num>
+  <w:num w:numId="42">
+    <w:abstractNumId w:val="35"/>
   </w:num>
   <w:numIdMacAtCleanup w:val="7"/>
 </w:numbering>
@@ -11200,6 +11200,7 @@
     <w:rsidRoot w:val="00591872"/>
     <w:rsid w:val="00166A45"/>
     <w:rsid w:val="002D7668"/>
+    <w:rsid w:val="00456079"/>
     <w:rsid w:val="00591872"/>
     <w:rsid w:val="005D00CE"/>
     <w:rsid w:val="009414F2"/>

</xml_diff>

<commit_message>
Se finalizo el DR03 y se actualizo el diagrama de clases
</commit_message>
<xml_diff>
--- a/documentacion/DescripcioneCasosDeUso.docx
+++ b/documentacion/DescripcioneCasosDeUso.docx
@@ -4385,7 +4385,16 @@
                 <w:szCs w:val="24"/>
                 <w:lang w:val="es-ES"/>
               </w:rPr>
-              <w:t>Editar información de equipo</w:t>
+              <w:t xml:space="preserve">Editar información de </w:t>
+            </w:r>
+            <w:r>
+              <w:rPr>
+                <w:rFonts w:ascii="Arial" w:hAnsi="Arial" w:cs="Arial"/>
+                <w:sz w:val="24"/>
+                <w:szCs w:val="24"/>
+                <w:lang w:val="es-ES"/>
+              </w:rPr>
+              <w:t>registro</w:t>
             </w:r>
           </w:p>
         </w:tc>
@@ -4898,7 +4907,7 @@
               <w:pStyle w:val="Prrafodelista"/>
               <w:numPr>
                 <w:ilvl w:val="0"/>
-                <w:numId w:val="14"/>
+                <w:numId w:val="43"/>
               </w:numPr>
               <w:spacing w:after="0"/>
               <w:jc w:val="both"/>
@@ -4922,7 +4931,7 @@
               <w:pStyle w:val="Prrafodelista"/>
               <w:numPr>
                 <w:ilvl w:val="0"/>
-                <w:numId w:val="14"/>
+                <w:numId w:val="43"/>
               </w:numPr>
               <w:spacing w:after="0"/>
               <w:jc w:val="both"/>
@@ -4938,87 +4947,7 @@
                 <w:sz w:val="24"/>
                 <w:szCs w:val="24"/>
               </w:rPr>
-              <w:t>El sistema muestra la interfaz “Actualización de información</w:t>
-            </w:r>
-            <w:r>
-              <w:rPr>
-                <w:rFonts w:ascii="Arial" w:hAnsi="Arial" w:cs="Arial"/>
-                <w:sz w:val="24"/>
-                <w:szCs w:val="24"/>
-              </w:rPr>
-              <w:t xml:space="preserve"> 1</w:t>
-            </w:r>
-            <w:r>
-              <w:rPr>
-                <w:rFonts w:ascii="Arial" w:hAnsi="Arial" w:cs="Arial"/>
-                <w:sz w:val="24"/>
-                <w:szCs w:val="24"/>
-              </w:rPr>
-              <w:t>”, mostrando</w:t>
-            </w:r>
-            <w:r>
-              <w:rPr>
-                <w:rFonts w:ascii="Arial" w:hAnsi="Arial" w:cs="Arial"/>
-                <w:sz w:val="24"/>
-                <w:szCs w:val="24"/>
-              </w:rPr>
-              <w:t xml:space="preserve"> campos deshabilitados con</w:t>
-            </w:r>
-            <w:r>
-              <w:rPr>
-                <w:rFonts w:ascii="Arial" w:hAnsi="Arial" w:cs="Arial"/>
-                <w:sz w:val="24"/>
-                <w:szCs w:val="24"/>
-              </w:rPr>
-              <w:t xml:space="preserve"> toda la información que se capturó cuando se recibió</w:t>
-            </w:r>
-            <w:r>
-              <w:rPr>
-                <w:rFonts w:ascii="Arial" w:hAnsi="Arial" w:cs="Arial"/>
-                <w:sz w:val="24"/>
-                <w:szCs w:val="24"/>
-              </w:rPr>
-              <w:t xml:space="preserve"> </w:t>
-            </w:r>
-            <w:r>
-              <w:rPr>
-                <w:rFonts w:ascii="Arial" w:hAnsi="Arial" w:cs="Arial"/>
-                <w:sz w:val="24"/>
-                <w:szCs w:val="24"/>
-              </w:rPr>
-              <w:t>el equipo</w:t>
-            </w:r>
-            <w:r>
-              <w:rPr>
-                <w:rFonts w:ascii="Arial" w:hAnsi="Arial" w:cs="Arial"/>
-                <w:sz w:val="24"/>
-                <w:szCs w:val="24"/>
-              </w:rPr>
-              <w:t xml:space="preserve"> y las opciones </w:t>
-            </w:r>
-            <w:r>
-              <w:rPr>
-                <w:rFonts w:ascii="Arial" w:hAnsi="Arial" w:cs="Arial"/>
-                <w:sz w:val="24"/>
-                <w:szCs w:val="24"/>
-              </w:rPr>
-              <w:t xml:space="preserve">“Siguiente”, </w:t>
-            </w:r>
-            <w:r>
-              <w:rPr>
-                <w:rFonts w:ascii="Arial" w:hAnsi="Arial" w:cs="Arial"/>
-                <w:sz w:val="24"/>
-                <w:szCs w:val="24"/>
-              </w:rPr>
-              <w:t>“Editar” y “Volver”</w:t>
-            </w:r>
-            <w:r>
-              <w:rPr>
-                <w:rFonts w:ascii="Arial" w:hAnsi="Arial" w:cs="Arial"/>
-                <w:sz w:val="24"/>
-                <w:szCs w:val="24"/>
-              </w:rPr>
-              <w:t>.</w:t>
+              <w:t>El sistema envía la información seleccionada a la interfaz “Actualización de información” y la muestra en el panel 1 con los campos deshabilitados y las opciones “Siguiente”, “Editar” y “Volver”.</w:t>
             </w:r>
           </w:p>
           <w:p>
@@ -5026,7 +4955,7 @@
               <w:pStyle w:val="Prrafodelista"/>
               <w:numPr>
                 <w:ilvl w:val="0"/>
-                <w:numId w:val="14"/>
+                <w:numId w:val="43"/>
               </w:numPr>
               <w:spacing w:after="0"/>
               <w:jc w:val="both"/>
@@ -5042,31 +4971,7 @@
                 <w:sz w:val="24"/>
                 <w:szCs w:val="24"/>
               </w:rPr>
-              <w:t xml:space="preserve">El </w:t>
-            </w:r>
-            <w:r>
-              <w:rPr>
-                <w:rFonts w:ascii="Arial" w:hAnsi="Arial" w:cs="Arial"/>
-                <w:sz w:val="24"/>
-                <w:szCs w:val="24"/>
-              </w:rPr>
-              <w:t>técnico selecciona la opción “Editar” (ver FA1</w:t>
-            </w:r>
-            <w:r>
-              <w:rPr>
-                <w:rFonts w:ascii="Arial" w:hAnsi="Arial" w:cs="Arial"/>
-                <w:sz w:val="24"/>
-                <w:szCs w:val="24"/>
-              </w:rPr>
-              <w:t>, FA2</w:t>
-            </w:r>
-            <w:r>
-              <w:rPr>
-                <w:rFonts w:ascii="Arial" w:hAnsi="Arial" w:cs="Arial"/>
-                <w:sz w:val="24"/>
-                <w:szCs w:val="24"/>
-              </w:rPr>
-              <w:t>).</w:t>
+              <w:t>El técnico selecciona la opción “Editar” (ver FA1, FA2).</w:t>
             </w:r>
           </w:p>
           <w:p>
@@ -5074,7 +4979,7 @@
               <w:pStyle w:val="Prrafodelista"/>
               <w:numPr>
                 <w:ilvl w:val="0"/>
-                <w:numId w:val="14"/>
+                <w:numId w:val="43"/>
               </w:numPr>
               <w:spacing w:after="0"/>
               <w:jc w:val="both"/>
@@ -5090,55 +4995,7 @@
                 <w:sz w:val="24"/>
                 <w:szCs w:val="24"/>
               </w:rPr>
-              <w:t xml:space="preserve">El sistema habilita los campos, manteniendo deshabilitado el campo “Fecha” y </w:t>
-            </w:r>
-            <w:r>
-              <w:rPr>
-                <w:rFonts w:ascii="Arial" w:hAnsi="Arial" w:cs="Arial"/>
-                <w:sz w:val="24"/>
-                <w:szCs w:val="24"/>
-              </w:rPr>
-              <w:t xml:space="preserve">“Numero de servicio” y </w:t>
-            </w:r>
-            <w:r>
-              <w:rPr>
-                <w:rFonts w:ascii="Arial" w:hAnsi="Arial" w:cs="Arial"/>
-                <w:sz w:val="24"/>
-                <w:szCs w:val="24"/>
-              </w:rPr>
-              <w:t xml:space="preserve">cambia </w:t>
-            </w:r>
-            <w:r>
-              <w:rPr>
-                <w:rFonts w:ascii="Arial" w:hAnsi="Arial" w:cs="Arial"/>
-                <w:sz w:val="24"/>
-                <w:szCs w:val="24"/>
-              </w:rPr>
-              <w:t xml:space="preserve">la opción </w:t>
-            </w:r>
-            <w:r>
-              <w:rPr>
-                <w:rFonts w:ascii="Arial" w:hAnsi="Arial" w:cs="Arial"/>
-                <w:sz w:val="24"/>
-                <w:szCs w:val="24"/>
-              </w:rPr>
-              <w:t xml:space="preserve">“Editar” por </w:t>
-            </w:r>
-            <w:r>
-              <w:rPr>
-                <w:rFonts w:ascii="Arial" w:hAnsi="Arial" w:cs="Arial"/>
-                <w:sz w:val="24"/>
-                <w:szCs w:val="24"/>
-              </w:rPr>
-              <w:t>la opción</w:t>
-            </w:r>
-            <w:r>
-              <w:rPr>
-                <w:rFonts w:ascii="Arial" w:hAnsi="Arial" w:cs="Arial"/>
-                <w:sz w:val="24"/>
-                <w:szCs w:val="24"/>
-              </w:rPr>
-              <w:t xml:space="preserve"> “Actualizar”.</w:t>
+              <w:t>El sistema habilita los campos, manteniendo deshabilitado el campo “Fecha” y “Numero de servicio” y cambia la opción “Editar” por la opción “Actualizar”.</w:t>
             </w:r>
           </w:p>
           <w:p>
@@ -5146,7 +5003,7 @@
               <w:pStyle w:val="Prrafodelista"/>
               <w:numPr>
                 <w:ilvl w:val="0"/>
-                <w:numId w:val="14"/>
+                <w:numId w:val="43"/>
               </w:numPr>
               <w:spacing w:after="0"/>
               <w:jc w:val="both"/>
@@ -5162,63 +5019,7 @@
                 <w:sz w:val="24"/>
                 <w:szCs w:val="24"/>
               </w:rPr>
-              <w:t>El técnico modifica la información necesaria y selecci</w:t>
-            </w:r>
-            <w:r>
-              <w:rPr>
-                <w:rFonts w:ascii="Arial" w:hAnsi="Arial" w:cs="Arial"/>
-                <w:sz w:val="24"/>
-                <w:szCs w:val="24"/>
-              </w:rPr>
-              <w:t>o</w:t>
-            </w:r>
-            <w:r>
-              <w:rPr>
-                <w:rFonts w:ascii="Arial" w:hAnsi="Arial" w:cs="Arial"/>
-                <w:sz w:val="24"/>
-                <w:szCs w:val="24"/>
-              </w:rPr>
-              <w:t xml:space="preserve">na la opción </w:t>
-            </w:r>
-            <w:r>
-              <w:rPr>
-                <w:rFonts w:ascii="Arial" w:hAnsi="Arial" w:cs="Arial"/>
-                <w:sz w:val="24"/>
-                <w:szCs w:val="24"/>
-              </w:rPr>
-              <w:t>“</w:t>
-            </w:r>
-            <w:r>
-              <w:rPr>
-                <w:rFonts w:ascii="Arial" w:hAnsi="Arial" w:cs="Arial"/>
-                <w:sz w:val="24"/>
-                <w:szCs w:val="24"/>
-              </w:rPr>
-              <w:t>Siguiente</w:t>
-            </w:r>
-            <w:r>
-              <w:rPr>
-                <w:rFonts w:ascii="Arial" w:hAnsi="Arial" w:cs="Arial"/>
-                <w:sz w:val="24"/>
-                <w:szCs w:val="24"/>
-              </w:rPr>
-              <w:t>” (ver</w:t>
-            </w:r>
-            <w:r>
-              <w:rPr>
-                <w:rFonts w:ascii="Arial" w:hAnsi="Arial" w:cs="Arial"/>
-                <w:sz w:val="24"/>
-                <w:szCs w:val="24"/>
-              </w:rPr>
-              <w:t xml:space="preserve"> FA3</w:t>
-            </w:r>
-            <w:r>
-              <w:rPr>
-                <w:rFonts w:ascii="Arial" w:hAnsi="Arial" w:cs="Arial"/>
-                <w:sz w:val="24"/>
-                <w:szCs w:val="24"/>
-              </w:rPr>
-              <w:t>).</w:t>
+              <w:t>El técnico modifica la información necesaria y selecciona la opción “Siguiente” (ver FA3).</w:t>
             </w:r>
           </w:p>
           <w:p>
@@ -5226,7 +5027,7 @@
               <w:pStyle w:val="Prrafodelista"/>
               <w:numPr>
                 <w:ilvl w:val="0"/>
-                <w:numId w:val="14"/>
+                <w:numId w:val="43"/>
               </w:numPr>
               <w:spacing w:after="0"/>
               <w:jc w:val="both"/>
@@ -5242,7 +5043,42 @@
                 <w:sz w:val="24"/>
                 <w:szCs w:val="24"/>
               </w:rPr>
-              <w:t>El sistema muestra la interfaz “Actualización de información 2”, con los campos aún habilitados y la información respectiva más las opciones “Anterior”, “Actualizar” y “Volver”.</w:t>
+              <w:t>El sistema muestra el panel 2 y oculta el panel 1, cambiando la opción "</w:t>
+            </w:r>
+            <w:r>
+              <w:rPr>
+                <w:rFonts w:ascii="Arial" w:hAnsi="Arial" w:cs="Arial"/>
+                <w:sz w:val="24"/>
+                <w:szCs w:val="24"/>
+                <w:u w:val="single"/>
+              </w:rPr>
+              <w:t>Sigu</w:t>
+            </w:r>
+            <w:r>
+              <w:rPr>
+                <w:rFonts w:ascii="Arial" w:hAnsi="Arial" w:cs="Arial"/>
+                <w:sz w:val="24"/>
+                <w:szCs w:val="24"/>
+                <w:u w:val="single"/>
+              </w:rPr>
+              <w:t>i</w:t>
+            </w:r>
+            <w:r>
+              <w:rPr>
+                <w:rFonts w:ascii="Arial" w:hAnsi="Arial" w:cs="Arial"/>
+                <w:sz w:val="24"/>
+                <w:szCs w:val="24"/>
+                <w:u w:val="single"/>
+              </w:rPr>
+              <w:t>ente</w:t>
+            </w:r>
+            <w:r>
+              <w:rPr>
+                <w:rFonts w:ascii="Arial" w:hAnsi="Arial" w:cs="Arial"/>
+                <w:sz w:val="24"/>
+                <w:szCs w:val="24"/>
+              </w:rPr>
+              <w:t>" por la opción "Anterior”.</w:t>
             </w:r>
           </w:p>
           <w:p>
@@ -5250,7 +5086,7 @@
               <w:pStyle w:val="Prrafodelista"/>
               <w:numPr>
                 <w:ilvl w:val="0"/>
-                <w:numId w:val="14"/>
+                <w:numId w:val="43"/>
               </w:numPr>
               <w:spacing w:after="0"/>
               <w:jc w:val="both"/>
@@ -5266,40 +5102,7 @@
                 <w:sz w:val="24"/>
                 <w:szCs w:val="24"/>
               </w:rPr>
-              <w:lastRenderedPageBreak/>
-              <w:t>El técnico modifica la información necesaria y selecciona la opción “Actualizar”</w:t>
-            </w:r>
-            <w:r>
-              <w:rPr>
-                <w:rFonts w:ascii="Arial" w:hAnsi="Arial" w:cs="Arial"/>
-                <w:sz w:val="24"/>
-                <w:szCs w:val="24"/>
-              </w:rPr>
-              <w:t xml:space="preserve"> (ver</w:t>
-            </w:r>
-            <w:r>
-              <w:rPr>
-                <w:rFonts w:ascii="Arial" w:hAnsi="Arial" w:cs="Arial"/>
-                <w:sz w:val="24"/>
-                <w:szCs w:val="24"/>
-              </w:rPr>
-              <w:t xml:space="preserve"> FA3,</w:t>
-            </w:r>
-            <w:r>
-              <w:rPr>
-                <w:rFonts w:ascii="Arial" w:hAnsi="Arial" w:cs="Arial"/>
-                <w:sz w:val="24"/>
-                <w:szCs w:val="24"/>
-              </w:rPr>
-              <w:t xml:space="preserve"> FA4)</w:t>
-            </w:r>
-            <w:r>
-              <w:rPr>
-                <w:rFonts w:ascii="Arial" w:hAnsi="Arial" w:cs="Arial"/>
-                <w:sz w:val="24"/>
-                <w:szCs w:val="24"/>
-              </w:rPr>
-              <w:t>.</w:t>
+              <w:t>El técnico modifica la información necesaria y selecciona la opción “Actualizar” (ver FA3, FA4).</w:t>
             </w:r>
           </w:p>
           <w:p>
@@ -5307,7 +5110,7 @@
               <w:pStyle w:val="Prrafodelista"/>
               <w:numPr>
                 <w:ilvl w:val="0"/>
-                <w:numId w:val="14"/>
+                <w:numId w:val="43"/>
               </w:numPr>
               <w:spacing w:after="0"/>
               <w:jc w:val="both"/>
@@ -5323,7 +5126,8 @@
                 <w:sz w:val="24"/>
                 <w:szCs w:val="24"/>
               </w:rPr>
-              <w:t>El sistema valida que los campos obligatorios estén llenos.</w:t>
+              <w:lastRenderedPageBreak/>
+              <w:t>El sistema valida que la información introducida sea válida y que los campos obligatorios estén llenos.</w:t>
             </w:r>
           </w:p>
           <w:p>
@@ -5331,7 +5135,7 @@
               <w:pStyle w:val="Prrafodelista"/>
               <w:numPr>
                 <w:ilvl w:val="0"/>
-                <w:numId w:val="14"/>
+                <w:numId w:val="43"/>
               </w:numPr>
               <w:spacing w:after="0"/>
               <w:jc w:val="both"/>
@@ -5347,39 +5151,23 @@
                 <w:sz w:val="24"/>
                 <w:szCs w:val="24"/>
               </w:rPr>
-              <w:t>El sistema ingresa a la base de datos y actualiza la información del registro que seleccionó el cliente, muestra nuevamente el botón “Editar” y oculta el botón “Actualizar”, mostrando la información actualizada en la interfaz</w:t>
-            </w:r>
-            <w:r>
-              <w:rPr>
-                <w:rFonts w:ascii="Arial" w:hAnsi="Arial" w:cs="Arial"/>
-                <w:sz w:val="24"/>
-                <w:szCs w:val="24"/>
-              </w:rPr>
-              <w:t xml:space="preserve"> (ver</w:t>
-            </w:r>
-            <w:r>
-              <w:rPr>
-                <w:rFonts w:ascii="Arial" w:hAnsi="Arial" w:cs="Arial"/>
-                <w:sz w:val="24"/>
-                <w:szCs w:val="24"/>
-              </w:rPr>
-              <w:t xml:space="preserve"> FA</w:t>
-            </w:r>
-            <w:r>
-              <w:rPr>
-                <w:rFonts w:ascii="Arial" w:hAnsi="Arial" w:cs="Arial"/>
-                <w:sz w:val="24"/>
-                <w:szCs w:val="24"/>
-              </w:rPr>
-              <w:t xml:space="preserve"> EX1)</w:t>
-            </w:r>
-            <w:r>
-              <w:rPr>
-                <w:rFonts w:ascii="Arial" w:hAnsi="Arial" w:cs="Arial"/>
-                <w:sz w:val="24"/>
-                <w:szCs w:val="24"/>
-              </w:rPr>
-              <w:t>.</w:t>
+              <w:t>El sistema actualiza la información en la base de datos, deshabilita los campos, muestra nuevamente el botón “Editar”</w:t>
+            </w:r>
+            <w:r>
+              <w:rPr>
+                <w:rFonts w:ascii="Arial" w:hAnsi="Arial" w:cs="Arial"/>
+                <w:sz w:val="24"/>
+                <w:szCs w:val="24"/>
+              </w:rPr>
+              <w:t>,</w:t>
+            </w:r>
+            <w:r>
+              <w:rPr>
+                <w:rFonts w:ascii="Arial" w:hAnsi="Arial" w:cs="Arial"/>
+                <w:sz w:val="24"/>
+                <w:szCs w:val="24"/>
+              </w:rPr>
+              <w:t xml:space="preserve"> oculta el botón “Actualizar” y actualiza la información en la interfaz (ver FA5, EX1).</w:t>
             </w:r>
           </w:p>
           <w:p>
@@ -5471,43 +5259,7 @@
                 <w:szCs w:val="24"/>
                 <w:lang w:val="es-ES"/>
               </w:rPr>
-              <w:t xml:space="preserve">FA1 Técnico selecciona </w:t>
-            </w:r>
-            <w:r>
-              <w:rPr>
-                <w:rFonts w:ascii="Arial" w:hAnsi="Arial" w:cs="Arial"/>
-                <w:sz w:val="24"/>
-                <w:szCs w:val="24"/>
-                <w:lang w:val="es-ES"/>
-              </w:rPr>
-              <w:t>“V</w:t>
-            </w:r>
-            <w:r>
-              <w:rPr>
-                <w:rFonts w:ascii="Arial" w:hAnsi="Arial" w:cs="Arial"/>
-                <w:sz w:val="24"/>
-                <w:szCs w:val="24"/>
-                <w:lang w:val="es-ES"/>
-              </w:rPr>
-              <w:t>olver</w:t>
-            </w:r>
-            <w:r>
-              <w:rPr>
-                <w:rFonts w:ascii="Arial" w:hAnsi="Arial" w:cs="Arial"/>
-                <w:sz w:val="24"/>
-                <w:szCs w:val="24"/>
-                <w:lang w:val="es-ES"/>
-              </w:rPr>
-              <w:t>”</w:t>
-            </w:r>
-            <w:r>
-              <w:rPr>
-                <w:rFonts w:ascii="Arial" w:hAnsi="Arial" w:cs="Arial"/>
-                <w:sz w:val="24"/>
-                <w:szCs w:val="24"/>
-                <w:lang w:val="es-ES"/>
-              </w:rPr>
-              <w:t xml:space="preserve"> sin realizar cambios en la información:</w:t>
+              <w:t>FA1 Técnico selecciona “Volver” sin realizar cambios en la información:</w:t>
             </w:r>
           </w:p>
           <w:p>
@@ -5515,7 +5267,7 @@
               <w:pStyle w:val="Prrafodelista"/>
               <w:numPr>
                 <w:ilvl w:val="0"/>
-                <w:numId w:val="25"/>
+                <w:numId w:val="50"/>
               </w:numPr>
               <w:spacing w:after="0"/>
               <w:jc w:val="both"/>
@@ -5533,16 +5285,7 @@
                 <w:szCs w:val="24"/>
                 <w:lang w:val="es-ES"/>
               </w:rPr>
-              <w:t>El sistema</w:t>
-            </w:r>
-            <w:r>
-              <w:rPr>
-                <w:rFonts w:ascii="Arial" w:hAnsi="Arial" w:cs="Arial"/>
-                <w:sz w:val="24"/>
-                <w:szCs w:val="24"/>
-                <w:lang w:val="es-ES"/>
-              </w:rPr>
-              <w:t xml:space="preserve"> cierra la interfaz actual y muestra la interfaz “Búsqueda de información” con los resultados previos.</w:t>
+              <w:t>El sistema cierra la interfaz actual.</w:t>
             </w:r>
           </w:p>
           <w:p>
@@ -5604,7 +5347,7 @@
               <w:pStyle w:val="Prrafodelista"/>
               <w:numPr>
                 <w:ilvl w:val="0"/>
-                <w:numId w:val="27"/>
+                <w:numId w:val="49"/>
               </w:numPr>
               <w:spacing w:after="0"/>
               <w:jc w:val="both"/>
@@ -5612,31 +5355,17 @@
                 <w:rFonts w:ascii="Arial" w:hAnsi="Arial" w:cs="Arial"/>
                 <w:sz w:val="24"/>
                 <w:szCs w:val="24"/>
-              </w:rPr>
-            </w:pPr>
-            <w:r>
-              <w:rPr>
-                <w:rFonts w:ascii="Arial" w:hAnsi="Arial" w:cs="Arial"/>
-                <w:sz w:val="24"/>
-                <w:szCs w:val="24"/>
-              </w:rPr>
-              <w:t xml:space="preserve">El sistema muestra la interfaz “Actualización de información 2” con los campos </w:t>
-            </w:r>
-            <w:r>
-              <w:rPr>
-                <w:rFonts w:ascii="Arial" w:hAnsi="Arial" w:cs="Arial"/>
-                <w:sz w:val="24"/>
-                <w:szCs w:val="24"/>
-              </w:rPr>
-              <w:t>habilitados o deshabilitados, según sea el caso</w:t>
-            </w:r>
-            <w:r>
-              <w:rPr>
-                <w:rFonts w:ascii="Arial" w:hAnsi="Arial" w:cs="Arial"/>
-                <w:sz w:val="24"/>
-                <w:szCs w:val="24"/>
-              </w:rPr>
-              <w:t>.</w:t>
+                <w:lang w:val="es-ES"/>
+              </w:rPr>
+            </w:pPr>
+            <w:r>
+              <w:rPr>
+                <w:rFonts w:ascii="Arial" w:hAnsi="Arial" w:cs="Arial"/>
+                <w:sz w:val="24"/>
+                <w:szCs w:val="24"/>
+                <w:lang w:val="es-ES"/>
+              </w:rPr>
+              <w:t>El sistema muestra el panel 2 y oculta e panel 1.</w:t>
             </w:r>
           </w:p>
           <w:p>
@@ -5644,7 +5373,7 @@
               <w:pStyle w:val="Prrafodelista"/>
               <w:numPr>
                 <w:ilvl w:val="0"/>
-                <w:numId w:val="27"/>
+                <w:numId w:val="49"/>
               </w:numPr>
               <w:spacing w:after="0"/>
               <w:jc w:val="both"/>
@@ -5652,31 +5381,17 @@
                 <w:rFonts w:ascii="Arial" w:hAnsi="Arial" w:cs="Arial"/>
                 <w:sz w:val="24"/>
                 <w:szCs w:val="24"/>
-              </w:rPr>
-            </w:pPr>
-            <w:r>
-              <w:rPr>
-                <w:rFonts w:ascii="Arial" w:hAnsi="Arial" w:cs="Arial"/>
-                <w:sz w:val="24"/>
-                <w:szCs w:val="24"/>
-              </w:rPr>
-              <w:t>El técnico selecciona la opción “Editar”</w:t>
-            </w:r>
-            <w:r>
-              <w:rPr>
-                <w:rFonts w:ascii="Arial" w:hAnsi="Arial" w:cs="Arial"/>
-                <w:sz w:val="24"/>
-                <w:szCs w:val="24"/>
-              </w:rPr>
-              <w:t xml:space="preserve"> o “Actualizar”</w:t>
-            </w:r>
-            <w:r>
-              <w:rPr>
-                <w:rFonts w:ascii="Arial" w:hAnsi="Arial" w:cs="Arial"/>
-                <w:sz w:val="24"/>
-                <w:szCs w:val="24"/>
-              </w:rPr>
-              <w:t>.</w:t>
+                <w:lang w:val="es-ES"/>
+              </w:rPr>
+            </w:pPr>
+            <w:r>
+              <w:rPr>
+                <w:rFonts w:ascii="Arial" w:hAnsi="Arial" w:cs="Arial"/>
+                <w:sz w:val="24"/>
+                <w:szCs w:val="24"/>
+                <w:lang w:val="es-ES"/>
+              </w:rPr>
+              <w:t>El técnico selecciona la opción “Editar”.</w:t>
             </w:r>
           </w:p>
           <w:p>
@@ -5684,7 +5399,7 @@
               <w:pStyle w:val="Prrafodelista"/>
               <w:numPr>
                 <w:ilvl w:val="0"/>
-                <w:numId w:val="27"/>
+                <w:numId w:val="49"/>
               </w:numPr>
               <w:spacing w:after="0"/>
               <w:jc w:val="both"/>
@@ -5692,31 +5407,17 @@
                 <w:rFonts w:ascii="Arial" w:hAnsi="Arial" w:cs="Arial"/>
                 <w:sz w:val="24"/>
                 <w:szCs w:val="24"/>
-              </w:rPr>
-            </w:pPr>
-            <w:r>
-              <w:rPr>
-                <w:rFonts w:ascii="Arial" w:hAnsi="Arial" w:cs="Arial"/>
-                <w:sz w:val="24"/>
-                <w:szCs w:val="24"/>
-              </w:rPr>
-              <w:t>El sistema habilita los campos y cambia el botón “Editar” por el botón “Actualizar”</w:t>
-            </w:r>
-            <w:r>
-              <w:rPr>
-                <w:rFonts w:ascii="Arial" w:hAnsi="Arial" w:cs="Arial"/>
-                <w:sz w:val="24"/>
-                <w:szCs w:val="24"/>
-              </w:rPr>
-              <w:t xml:space="preserve"> (ver paso 8 del flujo normal)</w:t>
-            </w:r>
-            <w:r>
-              <w:rPr>
-                <w:rFonts w:ascii="Arial" w:hAnsi="Arial" w:cs="Arial"/>
-                <w:sz w:val="24"/>
-                <w:szCs w:val="24"/>
-              </w:rPr>
-              <w:t>.</w:t>
+                <w:lang w:val="es-ES"/>
+              </w:rPr>
+            </w:pPr>
+            <w:r>
+              <w:rPr>
+                <w:rFonts w:ascii="Arial" w:hAnsi="Arial" w:cs="Arial"/>
+                <w:sz w:val="24"/>
+                <w:szCs w:val="24"/>
+                <w:lang w:val="es-ES"/>
+              </w:rPr>
+              <w:t>El sistema habilita los campos y cambia el botón “Editar” por el botón “Actualizar”.</w:t>
             </w:r>
           </w:p>
           <w:p>
@@ -5724,7 +5425,7 @@
               <w:pStyle w:val="Prrafodelista"/>
               <w:numPr>
                 <w:ilvl w:val="0"/>
-                <w:numId w:val="27"/>
+                <w:numId w:val="49"/>
               </w:numPr>
               <w:spacing w:after="0"/>
               <w:jc w:val="both"/>
@@ -5732,15 +5433,17 @@
                 <w:rFonts w:ascii="Arial" w:hAnsi="Arial" w:cs="Arial"/>
                 <w:sz w:val="24"/>
                 <w:szCs w:val="24"/>
-              </w:rPr>
-            </w:pPr>
-            <w:r>
-              <w:rPr>
-                <w:rFonts w:ascii="Arial" w:hAnsi="Arial" w:cs="Arial"/>
-                <w:sz w:val="24"/>
-                <w:szCs w:val="24"/>
-              </w:rPr>
-              <w:t>El técnico modifica la información necesaria y presiona la opción “Actualizar” (ver FA3, FA).</w:t>
+                <w:lang w:val="es-ES"/>
+              </w:rPr>
+            </w:pPr>
+            <w:r>
+              <w:rPr>
+                <w:rFonts w:ascii="Arial" w:hAnsi="Arial" w:cs="Arial"/>
+                <w:sz w:val="24"/>
+                <w:szCs w:val="24"/>
+                <w:lang w:val="es-ES"/>
+              </w:rPr>
+              <w:t>El técnico modifica la información necesaria y presiona la opción “Actualizar” (ver FA2.1).</w:t>
             </w:r>
           </w:p>
           <w:p>
@@ -5748,7 +5451,7 @@
               <w:pStyle w:val="Prrafodelista"/>
               <w:numPr>
                 <w:ilvl w:val="0"/>
-                <w:numId w:val="27"/>
+                <w:numId w:val="49"/>
               </w:numPr>
               <w:spacing w:after="0"/>
               <w:jc w:val="both"/>
@@ -5756,13 +5459,15 @@
                 <w:rFonts w:ascii="Arial" w:hAnsi="Arial" w:cs="Arial"/>
                 <w:sz w:val="24"/>
                 <w:szCs w:val="24"/>
-              </w:rPr>
-            </w:pPr>
-            <w:r>
-              <w:rPr>
-                <w:rFonts w:ascii="Arial" w:hAnsi="Arial" w:cs="Arial"/>
-                <w:sz w:val="24"/>
-                <w:szCs w:val="24"/>
+                <w:lang w:val="es-ES"/>
+              </w:rPr>
+            </w:pPr>
+            <w:r>
+              <w:rPr>
+                <w:rFonts w:ascii="Arial" w:hAnsi="Arial" w:cs="Arial"/>
+                <w:sz w:val="24"/>
+                <w:szCs w:val="24"/>
+                <w:lang w:val="es-ES"/>
               </w:rPr>
               <w:t>Volver al paso 8 del flujo normal.</w:t>
             </w:r>
@@ -5797,25 +5502,7 @@
                 <w:szCs w:val="24"/>
                 <w:lang w:val="es-ES"/>
               </w:rPr>
-              <w:t>FA</w:t>
-            </w:r>
-            <w:r>
-              <w:rPr>
-                <w:rFonts w:ascii="Arial" w:hAnsi="Arial" w:cs="Arial"/>
-                <w:sz w:val="24"/>
-                <w:szCs w:val="24"/>
-                <w:lang w:val="es-ES"/>
-              </w:rPr>
-              <w:t>3</w:t>
-            </w:r>
-            <w:r>
-              <w:rPr>
-                <w:rFonts w:ascii="Arial" w:hAnsi="Arial" w:cs="Arial"/>
-                <w:sz w:val="24"/>
-                <w:szCs w:val="24"/>
-                <w:lang w:val="es-ES"/>
-              </w:rPr>
-              <w:t xml:space="preserve"> Técnico selecciona “Volver” sin guardar cambios realizados:</w:t>
+              <w:t>FA2.1 Técnico presiona opción "Anterior":</w:t>
             </w:r>
           </w:p>
           <w:p>
@@ -5823,7 +5510,7 @@
               <w:pStyle w:val="Prrafodelista"/>
               <w:numPr>
                 <w:ilvl w:val="0"/>
-                <w:numId w:val="24"/>
+                <w:numId w:val="48"/>
               </w:numPr>
               <w:spacing w:after="0"/>
               <w:jc w:val="both"/>
@@ -5841,7 +5528,7 @@
                 <w:szCs w:val="24"/>
                 <w:lang w:val="es-ES"/>
               </w:rPr>
-              <w:t>El sistema muestra un mensaje con las opciones “Aceptar” y “Cancelar”, preguntando al técnico si está seguro de realizar la acción.</w:t>
+              <w:t>El sistema oculta el panel 2 y muestra el panel 1.</w:t>
             </w:r>
           </w:p>
           <w:p>
@@ -5849,7 +5536,7 @@
               <w:pStyle w:val="Prrafodelista"/>
               <w:numPr>
                 <w:ilvl w:val="0"/>
-                <w:numId w:val="24"/>
+                <w:numId w:val="48"/>
               </w:numPr>
               <w:spacing w:after="0"/>
               <w:jc w:val="both"/>
@@ -5867,43 +5554,40 @@
                 <w:szCs w:val="24"/>
                 <w:lang w:val="es-ES"/>
               </w:rPr>
-              <w:t>El técnico selecciona la opción “Aceptar” (ver FA</w:t>
-            </w:r>
-            <w:r>
-              <w:rPr>
-                <w:rFonts w:ascii="Arial" w:hAnsi="Arial" w:cs="Arial"/>
-                <w:sz w:val="24"/>
-                <w:szCs w:val="24"/>
-                <w:lang w:val="es-ES"/>
-              </w:rPr>
-              <w:t>3</w:t>
-            </w:r>
-            <w:r>
-              <w:rPr>
-                <w:rFonts w:ascii="Arial" w:hAnsi="Arial" w:cs="Arial"/>
-                <w:sz w:val="24"/>
-                <w:szCs w:val="24"/>
-                <w:lang w:val="es-ES"/>
-              </w:rPr>
-              <w:t>.</w:t>
-            </w:r>
-            <w:r>
-              <w:rPr>
-                <w:rFonts w:ascii="Arial" w:hAnsi="Arial" w:cs="Arial"/>
-                <w:sz w:val="24"/>
-                <w:szCs w:val="24"/>
-                <w:lang w:val="es-ES"/>
-              </w:rPr>
-              <w:t>1</w:t>
-            </w:r>
-            <w:r>
-              <w:rPr>
-                <w:rFonts w:ascii="Arial" w:hAnsi="Arial" w:cs="Arial"/>
-                <w:sz w:val="24"/>
-                <w:szCs w:val="24"/>
-                <w:lang w:val="es-ES"/>
-              </w:rPr>
-              <w:t>).</w:t>
+              <w:t>Volver al paso 3 del flujo normal.</w:t>
+            </w:r>
+          </w:p>
+          <w:p>
+            <w:pPr>
+              <w:spacing w:after="0"/>
+              <w:jc w:val="both"/>
+              <w:rPr>
+                <w:rFonts w:ascii="Arial" w:hAnsi="Arial" w:cs="Arial"/>
+                <w:sz w:val="24"/>
+                <w:szCs w:val="24"/>
+                <w:lang w:val="es-ES"/>
+              </w:rPr>
+            </w:pPr>
+          </w:p>
+          <w:p>
+            <w:pPr>
+              <w:spacing w:after="0"/>
+              <w:jc w:val="both"/>
+              <w:rPr>
+                <w:rFonts w:ascii="Arial" w:hAnsi="Arial" w:cs="Arial"/>
+                <w:sz w:val="24"/>
+                <w:szCs w:val="24"/>
+                <w:lang w:val="es-ES"/>
+              </w:rPr>
+            </w:pPr>
+            <w:r>
+              <w:rPr>
+                <w:rFonts w:ascii="Arial" w:hAnsi="Arial" w:cs="Arial"/>
+                <w:sz w:val="24"/>
+                <w:szCs w:val="24"/>
+                <w:lang w:val="es-ES"/>
+              </w:rPr>
+              <w:t>FA3 Técnico selecciona “Volver” sin guardar cambios realizados:</w:t>
             </w:r>
           </w:p>
           <w:p>
@@ -5911,7 +5595,7 @@
               <w:pStyle w:val="Prrafodelista"/>
               <w:numPr>
                 <w:ilvl w:val="0"/>
-                <w:numId w:val="24"/>
+                <w:numId w:val="47"/>
               </w:numPr>
               <w:spacing w:after="0"/>
               <w:jc w:val="both"/>
@@ -5929,89 +5613,7 @@
                 <w:szCs w:val="24"/>
                 <w:lang w:val="es-ES"/>
               </w:rPr>
-              <w:t xml:space="preserve">El sistema cierra la interfaz actual y </w:t>
-            </w:r>
-            <w:r>
-              <w:rPr>
-                <w:rFonts w:ascii="Arial" w:hAnsi="Arial" w:cs="Arial"/>
-                <w:sz w:val="24"/>
-                <w:szCs w:val="24"/>
-                <w:lang w:val="es-ES"/>
-              </w:rPr>
-              <w:t>muestra la interfaz “Búsqueda de información” con los resultados previos.</w:t>
-            </w:r>
-          </w:p>
-          <w:p>
-            <w:pPr>
-              <w:spacing w:after="0"/>
-              <w:jc w:val="both"/>
-              <w:rPr>
-                <w:rFonts w:ascii="Arial" w:hAnsi="Arial" w:cs="Arial"/>
-                <w:sz w:val="24"/>
-                <w:szCs w:val="24"/>
-                <w:lang w:val="es-ES"/>
-              </w:rPr>
-            </w:pPr>
-            <w:r>
-              <w:rPr>
-                <w:rFonts w:ascii="Arial" w:hAnsi="Arial" w:cs="Arial"/>
-                <w:sz w:val="24"/>
-                <w:szCs w:val="24"/>
-                <w:lang w:val="es-ES"/>
-              </w:rPr>
-              <w:lastRenderedPageBreak/>
-              <w:t>FIN CASO DE USO.</w:t>
-            </w:r>
-          </w:p>
-          <w:p>
-            <w:pPr>
-              <w:spacing w:after="0" w:line="276" w:lineRule="auto"/>
-              <w:jc w:val="both"/>
-              <w:rPr>
-                <w:rFonts w:ascii="Arial" w:hAnsi="Arial" w:cs="Arial"/>
-                <w:sz w:val="24"/>
-                <w:szCs w:val="24"/>
-                <w:lang w:val="es-ES"/>
-              </w:rPr>
-            </w:pPr>
-          </w:p>
-          <w:p>
-            <w:pPr>
-              <w:spacing w:after="0" w:line="276" w:lineRule="auto"/>
-              <w:jc w:val="both"/>
-              <w:rPr>
-                <w:rFonts w:ascii="Arial" w:hAnsi="Arial" w:cs="Arial"/>
-                <w:sz w:val="24"/>
-                <w:szCs w:val="24"/>
-                <w:lang w:val="es-ES"/>
-              </w:rPr>
-            </w:pPr>
-            <w:r>
-              <w:rPr>
-                <w:rFonts w:ascii="Arial" w:hAnsi="Arial" w:cs="Arial"/>
-                <w:sz w:val="24"/>
-                <w:szCs w:val="24"/>
-                <w:lang w:val="es-ES"/>
-              </w:rPr>
-              <w:t>FA</w:t>
-            </w:r>
-            <w:r>
-              <w:rPr>
-                <w:rFonts w:ascii="Arial" w:hAnsi="Arial" w:cs="Arial"/>
-                <w:sz w:val="24"/>
-                <w:szCs w:val="24"/>
-                <w:lang w:val="es-ES"/>
-              </w:rPr>
-              <w:t>3.1</w:t>
-            </w:r>
-            <w:r>
-              <w:rPr>
-                <w:rFonts w:ascii="Arial" w:hAnsi="Arial" w:cs="Arial"/>
-                <w:sz w:val="24"/>
-                <w:szCs w:val="24"/>
-                <w:lang w:val="es-ES"/>
-              </w:rPr>
-              <w:t xml:space="preserve"> Técnico selecciona opción “Cancelar” en mensaje de confirmación:</w:t>
+              <w:t>El sistema muestra un mensaje con las opciones “Aceptar” y “Cancelar”, preguntando al técnico si está seguro de realizar la acción.</w:t>
             </w:r>
           </w:p>
           <w:p>
@@ -6019,7 +5621,7 @@
               <w:pStyle w:val="Prrafodelista"/>
               <w:numPr>
                 <w:ilvl w:val="0"/>
-                <w:numId w:val="26"/>
+                <w:numId w:val="47"/>
               </w:numPr>
               <w:spacing w:after="0"/>
               <w:jc w:val="both"/>
@@ -6037,32 +5639,7 @@
                 <w:szCs w:val="24"/>
                 <w:lang w:val="es-ES"/>
               </w:rPr>
-              <w:t>El sistema cierra el mensaje y permanece en la interfaz “</w:t>
-            </w:r>
-            <w:r>
-              <w:rPr>
-                <w:rFonts w:ascii="Arial" w:hAnsi="Arial" w:cs="Arial"/>
-                <w:sz w:val="24"/>
-                <w:szCs w:val="24"/>
-              </w:rPr>
-              <w:t>Actualización de información</w:t>
-            </w:r>
-            <w:r>
-              <w:rPr>
-                <w:rFonts w:ascii="Arial" w:hAnsi="Arial" w:cs="Arial"/>
-                <w:sz w:val="24"/>
-                <w:szCs w:val="24"/>
-              </w:rPr>
-              <w:t xml:space="preserve"> 1/2</w:t>
-            </w:r>
-            <w:r>
-              <w:rPr>
-                <w:rFonts w:ascii="Arial" w:hAnsi="Arial" w:cs="Arial"/>
-                <w:sz w:val="24"/>
-                <w:szCs w:val="24"/>
-                <w:lang w:val="es-ES"/>
-              </w:rPr>
-              <w:t>” sin realizar algún cambio.</w:t>
+              <w:t>El técnico selecciona la opción “Aceptar” (ver FA3.1).</w:t>
             </w:r>
           </w:p>
           <w:p>
@@ -6070,7 +5647,7 @@
               <w:pStyle w:val="Prrafodelista"/>
               <w:numPr>
                 <w:ilvl w:val="0"/>
-                <w:numId w:val="26"/>
+                <w:numId w:val="47"/>
               </w:numPr>
               <w:spacing w:after="0"/>
               <w:jc w:val="both"/>
@@ -6088,25 +5665,7 @@
                 <w:szCs w:val="24"/>
                 <w:lang w:val="es-ES"/>
               </w:rPr>
-              <w:t>Volver al paso 5</w:t>
-            </w:r>
-            <w:r>
-              <w:rPr>
-                <w:rFonts w:ascii="Arial" w:hAnsi="Arial" w:cs="Arial"/>
-                <w:sz w:val="24"/>
-                <w:szCs w:val="24"/>
-                <w:lang w:val="es-ES"/>
-              </w:rPr>
-              <w:t>/7</w:t>
-            </w:r>
-            <w:r>
-              <w:rPr>
-                <w:rFonts w:ascii="Arial" w:hAnsi="Arial" w:cs="Arial"/>
-                <w:sz w:val="24"/>
-                <w:szCs w:val="24"/>
-                <w:lang w:val="es-ES"/>
-              </w:rPr>
-              <w:t xml:space="preserve"> del flujo normal.</w:t>
+              <w:t>El sistema cierra la interfaz actual.</w:t>
             </w:r>
           </w:p>
           <w:p>
@@ -6120,6 +5679,15 @@
                 <w:lang w:val="es-ES"/>
               </w:rPr>
             </w:pPr>
+            <w:r>
+              <w:rPr>
+                <w:rFonts w:ascii="Arial" w:hAnsi="Arial" w:cs="Arial"/>
+                <w:sz w:val="24"/>
+                <w:szCs w:val="24"/>
+                <w:lang w:val="es-ES"/>
+              </w:rPr>
+              <w:t>FIN CASO DE USO.</w:t>
+            </w:r>
           </w:p>
           <w:p>
             <w:pPr>
@@ -6132,32 +5700,26 @@
                 <w:lang w:val="es-ES"/>
               </w:rPr>
             </w:pPr>
-            <w:r>
-              <w:rPr>
-                <w:rFonts w:ascii="Arial" w:hAnsi="Arial" w:cs="Arial"/>
-                <w:sz w:val="24"/>
-                <w:szCs w:val="24"/>
-                <w:lang w:val="es-ES"/>
-              </w:rPr>
-              <w:t>FA</w:t>
-            </w:r>
-            <w:r>
-              <w:rPr>
-                <w:rFonts w:ascii="Arial" w:hAnsi="Arial" w:cs="Arial"/>
-                <w:sz w:val="24"/>
-                <w:szCs w:val="24"/>
-                <w:lang w:val="es-ES"/>
-              </w:rPr>
-              <w:t>4</w:t>
-            </w:r>
-            <w:r>
-              <w:rPr>
-                <w:rFonts w:ascii="Arial" w:hAnsi="Arial" w:cs="Arial"/>
-                <w:sz w:val="24"/>
-                <w:szCs w:val="24"/>
-                <w:lang w:val="es-ES"/>
-              </w:rPr>
-              <w:t xml:space="preserve"> EL técnico selecciona la opción “Anterior”:</w:t>
+          </w:p>
+          <w:p>
+            <w:pPr>
+              <w:spacing w:after="0"/>
+              <w:jc w:val="both"/>
+              <w:rPr>
+                <w:rFonts w:ascii="Arial" w:hAnsi="Arial" w:cs="Arial"/>
+                <w:sz w:val="24"/>
+                <w:szCs w:val="24"/>
+                <w:lang w:val="es-ES"/>
+              </w:rPr>
+            </w:pPr>
+            <w:r>
+              <w:rPr>
+                <w:rFonts w:ascii="Arial" w:hAnsi="Arial" w:cs="Arial"/>
+                <w:sz w:val="24"/>
+                <w:szCs w:val="24"/>
+                <w:lang w:val="es-ES"/>
+              </w:rPr>
+              <w:t>FA3.1 Técnico selecciona opción “Cancelar” en mensaje de confirmación:</w:t>
             </w:r>
           </w:p>
           <w:p>
@@ -6165,7 +5727,7 @@
               <w:pStyle w:val="Prrafodelista"/>
               <w:numPr>
                 <w:ilvl w:val="0"/>
-                <w:numId w:val="28"/>
+                <w:numId w:val="46"/>
               </w:numPr>
               <w:spacing w:after="0"/>
               <w:jc w:val="both"/>
@@ -6183,7 +5745,8 @@
                 <w:szCs w:val="24"/>
                 <w:lang w:val="es-ES"/>
               </w:rPr>
-              <w:t>El sistema muestra la interfaz “Actualización de información” con los campos activados o desactivados, según sea el caso.</w:t>
+              <w:lastRenderedPageBreak/>
+              <w:t>El sistema cierra el mensaje y permanece en la interfaz “Actualización de información” sin realizar algún cambio.</w:t>
             </w:r>
           </w:p>
           <w:p>
@@ -6191,7 +5754,7 @@
               <w:pStyle w:val="Prrafodelista"/>
               <w:numPr>
                 <w:ilvl w:val="0"/>
-                <w:numId w:val="28"/>
+                <w:numId w:val="46"/>
               </w:numPr>
               <w:spacing w:after="0"/>
               <w:jc w:val="both"/>
@@ -6209,7 +5772,7 @@
                 <w:szCs w:val="24"/>
                 <w:lang w:val="es-ES"/>
               </w:rPr>
-              <w:t>Volver al paso 5 del flujo normal.</w:t>
+              <w:t>Volver al paso 5/7 del flujo normal.</w:t>
             </w:r>
           </w:p>
           <w:p>
@@ -6242,16 +5805,7 @@
                 <w:szCs w:val="24"/>
                 <w:lang w:val="es-ES"/>
               </w:rPr>
-              <w:t xml:space="preserve">FA3 </w:t>
-            </w:r>
-            <w:r>
-              <w:rPr>
-                <w:rFonts w:ascii="Arial" w:hAnsi="Arial" w:cs="Arial"/>
-                <w:sz w:val="24"/>
-                <w:szCs w:val="24"/>
-                <w:lang w:val="es-ES"/>
-              </w:rPr>
-              <w:t>Hay campos obligatorios vacíos:</w:t>
+              <w:t>FA4 EL técnico selecciona la opción “Anterior”:</w:t>
             </w:r>
           </w:p>
           <w:p>
@@ -6259,7 +5813,7 @@
               <w:pStyle w:val="Prrafodelista"/>
               <w:numPr>
                 <w:ilvl w:val="0"/>
-                <w:numId w:val="29"/>
+                <w:numId w:val="45"/>
               </w:numPr>
               <w:spacing w:after="0"/>
               <w:jc w:val="both"/>
@@ -6277,7 +5831,7 @@
                 <w:szCs w:val="24"/>
                 <w:lang w:val="es-ES"/>
               </w:rPr>
-              <w:t>El sistema muestra un mensaje con la opción “Aceptar”, indicando que faltan datos obligatorios por llenar.</w:t>
+              <w:t>El sistema muestra la interfaz “Actualización de información” con los campos activados o desactivados, según sea el caso.</w:t>
             </w:r>
           </w:p>
           <w:p>
@@ -6285,7 +5839,7 @@
               <w:pStyle w:val="Prrafodelista"/>
               <w:numPr>
                 <w:ilvl w:val="0"/>
-                <w:numId w:val="29"/>
+                <w:numId w:val="45"/>
               </w:numPr>
               <w:spacing w:after="0"/>
               <w:jc w:val="both"/>
@@ -6303,7 +5857,40 @@
                 <w:szCs w:val="24"/>
                 <w:lang w:val="es-ES"/>
               </w:rPr>
-              <w:t>El técnico selecciona la opción “Aceptar” del mensaje.</w:t>
+              <w:t>Volver al paso 5 del flujo normal.</w:t>
+            </w:r>
+          </w:p>
+          <w:p>
+            <w:pPr>
+              <w:spacing w:after="0"/>
+              <w:jc w:val="both"/>
+              <w:rPr>
+                <w:rFonts w:ascii="Arial" w:hAnsi="Arial" w:cs="Arial"/>
+                <w:sz w:val="24"/>
+                <w:szCs w:val="24"/>
+                <w:lang w:val="es-ES"/>
+              </w:rPr>
+            </w:pPr>
+          </w:p>
+          <w:p>
+            <w:pPr>
+              <w:spacing w:after="0"/>
+              <w:jc w:val="both"/>
+              <w:rPr>
+                <w:rFonts w:ascii="Arial" w:hAnsi="Arial" w:cs="Arial"/>
+                <w:sz w:val="24"/>
+                <w:szCs w:val="24"/>
+                <w:lang w:val="es-ES"/>
+              </w:rPr>
+            </w:pPr>
+            <w:r>
+              <w:rPr>
+                <w:rFonts w:ascii="Arial" w:hAnsi="Arial" w:cs="Arial"/>
+                <w:sz w:val="24"/>
+                <w:szCs w:val="24"/>
+                <w:lang w:val="es-ES"/>
+              </w:rPr>
+              <w:t>FA5 Hay información inválida o campos obligatorios vacíos:</w:t>
             </w:r>
           </w:p>
           <w:p>
@@ -6311,7 +5898,7 @@
               <w:pStyle w:val="Prrafodelista"/>
               <w:numPr>
                 <w:ilvl w:val="0"/>
-                <w:numId w:val="29"/>
+                <w:numId w:val="44"/>
               </w:numPr>
               <w:spacing w:after="0"/>
               <w:jc w:val="both"/>
@@ -6329,24 +5916,7 @@
                 <w:szCs w:val="24"/>
                 <w:lang w:val="es-ES"/>
               </w:rPr>
-              <w:t>El sistema cierra el mensaje y permanece en la interfaz “</w:t>
-            </w:r>
-            <w:r>
-              <w:rPr>
-                <w:rFonts w:ascii="Arial" w:hAnsi="Arial" w:cs="Arial"/>
-                <w:sz w:val="24"/>
-                <w:szCs w:val="24"/>
-              </w:rPr>
-              <w:t>Actualización de información</w:t>
-            </w:r>
-            <w:r>
-              <w:rPr>
-                <w:rFonts w:ascii="Arial" w:hAnsi="Arial" w:cs="Arial"/>
-                <w:sz w:val="24"/>
-                <w:szCs w:val="24"/>
-                <w:lang w:val="es-ES"/>
-              </w:rPr>
-              <w:t>” sin realizar algún cambio.</w:t>
+              <w:t>El sistema muestra un mensaje con la opción “Aceptar”, indicando el error.</w:t>
             </w:r>
           </w:p>
           <w:p>
@@ -6354,7 +5924,7 @@
               <w:pStyle w:val="Prrafodelista"/>
               <w:numPr>
                 <w:ilvl w:val="0"/>
-                <w:numId w:val="29"/>
+                <w:numId w:val="44"/>
               </w:numPr>
               <w:spacing w:after="0"/>
               <w:jc w:val="both"/>
@@ -6372,7 +5942,7 @@
                 <w:szCs w:val="24"/>
                 <w:lang w:val="es-ES"/>
               </w:rPr>
-              <w:t>El técnico termina de llenar la información faltante y presiona la opción “Actualizar”.</w:t>
+              <w:t>El técnico selecciona la opción “Aceptar” del mensaje.</w:t>
             </w:r>
           </w:p>
           <w:p>
@@ -6380,7 +5950,7 @@
               <w:pStyle w:val="Prrafodelista"/>
               <w:numPr>
                 <w:ilvl w:val="0"/>
-                <w:numId w:val="29"/>
+                <w:numId w:val="44"/>
               </w:numPr>
               <w:spacing w:after="0"/>
               <w:jc w:val="both"/>
@@ -6398,25 +5968,59 @@
                 <w:szCs w:val="24"/>
                 <w:lang w:val="es-ES"/>
               </w:rPr>
-              <w:t xml:space="preserve">Volver al paso </w:t>
-            </w:r>
-            <w:r>
-              <w:rPr>
-                <w:rFonts w:ascii="Arial" w:hAnsi="Arial" w:cs="Arial"/>
-                <w:sz w:val="24"/>
-                <w:szCs w:val="24"/>
-                <w:lang w:val="es-ES"/>
-              </w:rPr>
-              <w:t>8</w:t>
-            </w:r>
-            <w:r>
-              <w:rPr>
-                <w:rFonts w:ascii="Arial" w:hAnsi="Arial" w:cs="Arial"/>
-                <w:sz w:val="24"/>
-                <w:szCs w:val="24"/>
-                <w:lang w:val="es-ES"/>
-              </w:rPr>
-              <w:t xml:space="preserve"> del flujo normal.</w:t>
+              <w:t>El sistema cierra el mensaje y permanece en la interfaz “Actualización de información” sin realizar algún cambio.</w:t>
+            </w:r>
+          </w:p>
+          <w:p>
+            <w:pPr>
+              <w:pStyle w:val="Prrafodelista"/>
+              <w:numPr>
+                <w:ilvl w:val="0"/>
+                <w:numId w:val="44"/>
+              </w:numPr>
+              <w:spacing w:after="0"/>
+              <w:jc w:val="both"/>
+              <w:rPr>
+                <w:rFonts w:ascii="Arial" w:hAnsi="Arial" w:cs="Arial"/>
+                <w:sz w:val="24"/>
+                <w:szCs w:val="24"/>
+                <w:lang w:val="es-ES"/>
+              </w:rPr>
+            </w:pPr>
+            <w:r>
+              <w:rPr>
+                <w:rFonts w:ascii="Arial" w:hAnsi="Arial" w:cs="Arial"/>
+                <w:sz w:val="24"/>
+                <w:szCs w:val="24"/>
+                <w:lang w:val="es-ES"/>
+              </w:rPr>
+              <w:t>El técnico corrige la información o termina de llenar la información faltante y presiona la opción “Actualizar”.</w:t>
+            </w:r>
+          </w:p>
+          <w:p>
+            <w:pPr>
+              <w:pStyle w:val="Prrafodelista"/>
+              <w:numPr>
+                <w:ilvl w:val="0"/>
+                <w:numId w:val="44"/>
+              </w:numPr>
+              <w:spacing w:after="0"/>
+              <w:jc w:val="both"/>
+              <w:rPr>
+                <w:rFonts w:ascii="Arial" w:hAnsi="Arial" w:cs="Arial"/>
+                <w:sz w:val="24"/>
+                <w:szCs w:val="24"/>
+                <w:lang w:val="es-ES"/>
+              </w:rPr>
+            </w:pPr>
+            <w:r>
+              <w:rPr>
+                <w:rFonts w:ascii="Arial" w:hAnsi="Arial" w:cs="Arial"/>
+                <w:sz w:val="24"/>
+                <w:szCs w:val="24"/>
+                <w:lang w:val="es-ES"/>
+              </w:rPr>
+              <w:t>Volver al paso 8 del flujo normal.</w:t>
             </w:r>
           </w:p>
         </w:tc>
@@ -7337,6 +6941,92 @@
     </w:lvl>
   </w:abstractNum>
   <w:abstractNum w:abstractNumId="5" w15:restartNumberingAfterBreak="0">
+    <w:nsid w:val="0B0C6F0A"/>
+    <w:multiLevelType w:val="hybridMultilevel"/>
+    <w:tmpl w:val="653071D2"/>
+    <w:lvl w:ilvl="0" w:tplc="080A000F">
+      <w:start w:val="1"/>
+      <w:numFmt w:val="decimal"/>
+      <w:lvlText w:val="%1."/>
+      <w:lvlJc w:val="left"/>
+      <w:pPr>
+        <w:ind w:left="720" w:hanging="360"/>
+      </w:pPr>
+    </w:lvl>
+    <w:lvl w:ilvl="1" w:tplc="080A0019" w:tentative="1">
+      <w:start w:val="1"/>
+      <w:numFmt w:val="lowerLetter"/>
+      <w:lvlText w:val="%2."/>
+      <w:lvlJc w:val="left"/>
+      <w:pPr>
+        <w:ind w:left="1440" w:hanging="360"/>
+      </w:pPr>
+    </w:lvl>
+    <w:lvl w:ilvl="2" w:tplc="080A001B" w:tentative="1">
+      <w:start w:val="1"/>
+      <w:numFmt w:val="lowerRoman"/>
+      <w:lvlText w:val="%3."/>
+      <w:lvlJc w:val="right"/>
+      <w:pPr>
+        <w:ind w:left="2160" w:hanging="180"/>
+      </w:pPr>
+    </w:lvl>
+    <w:lvl w:ilvl="3" w:tplc="080A000F" w:tentative="1">
+      <w:start w:val="1"/>
+      <w:numFmt w:val="decimal"/>
+      <w:lvlText w:val="%4."/>
+      <w:lvlJc w:val="left"/>
+      <w:pPr>
+        <w:ind w:left="2880" w:hanging="360"/>
+      </w:pPr>
+    </w:lvl>
+    <w:lvl w:ilvl="4" w:tplc="080A0019" w:tentative="1">
+      <w:start w:val="1"/>
+      <w:numFmt w:val="lowerLetter"/>
+      <w:lvlText w:val="%5."/>
+      <w:lvlJc w:val="left"/>
+      <w:pPr>
+        <w:ind w:left="3600" w:hanging="360"/>
+      </w:pPr>
+    </w:lvl>
+    <w:lvl w:ilvl="5" w:tplc="080A001B" w:tentative="1">
+      <w:start w:val="1"/>
+      <w:numFmt w:val="lowerRoman"/>
+      <w:lvlText w:val="%6."/>
+      <w:lvlJc w:val="right"/>
+      <w:pPr>
+        <w:ind w:left="4320" w:hanging="180"/>
+      </w:pPr>
+    </w:lvl>
+    <w:lvl w:ilvl="6" w:tplc="080A000F" w:tentative="1">
+      <w:start w:val="1"/>
+      <w:numFmt w:val="decimal"/>
+      <w:lvlText w:val="%7."/>
+      <w:lvlJc w:val="left"/>
+      <w:pPr>
+        <w:ind w:left="5040" w:hanging="360"/>
+      </w:pPr>
+    </w:lvl>
+    <w:lvl w:ilvl="7" w:tplc="080A0019" w:tentative="1">
+      <w:start w:val="1"/>
+      <w:numFmt w:val="lowerLetter"/>
+      <w:lvlText w:val="%8."/>
+      <w:lvlJc w:val="left"/>
+      <w:pPr>
+        <w:ind w:left="5760" w:hanging="360"/>
+      </w:pPr>
+    </w:lvl>
+    <w:lvl w:ilvl="8" w:tplc="080A001B" w:tentative="1">
+      <w:start w:val="1"/>
+      <w:numFmt w:val="lowerRoman"/>
+      <w:lvlText w:val="%9."/>
+      <w:lvlJc w:val="right"/>
+      <w:pPr>
+        <w:ind w:left="6480" w:hanging="180"/>
+      </w:pPr>
+    </w:lvl>
+  </w:abstractNum>
+  <w:abstractNum w:abstractNumId="6" w15:restartNumberingAfterBreak="0">
     <w:nsid w:val="0C6C39EF"/>
     <w:multiLevelType w:val="hybridMultilevel"/>
     <w:tmpl w:val="A0F44D30"/>
@@ -7425,7 +7115,7 @@
       </w:pPr>
     </w:lvl>
   </w:abstractNum>
-  <w:abstractNum w:abstractNumId="6" w15:restartNumberingAfterBreak="0">
+  <w:abstractNum w:abstractNumId="7" w15:restartNumberingAfterBreak="0">
     <w:nsid w:val="0CF843EC"/>
     <w:multiLevelType w:val="hybridMultilevel"/>
     <w:tmpl w:val="0754951C"/>
@@ -7514,7 +7204,7 @@
       </w:pPr>
     </w:lvl>
   </w:abstractNum>
-  <w:abstractNum w:abstractNumId="7" w15:restartNumberingAfterBreak="0">
+  <w:abstractNum w:abstractNumId="8" w15:restartNumberingAfterBreak="0">
     <w:nsid w:val="0FBC5BB7"/>
     <w:multiLevelType w:val="hybridMultilevel"/>
     <w:tmpl w:val="38465688"/>
@@ -7603,7 +7293,7 @@
       </w:pPr>
     </w:lvl>
   </w:abstractNum>
-  <w:abstractNum w:abstractNumId="8" w15:restartNumberingAfterBreak="0">
+  <w:abstractNum w:abstractNumId="9" w15:restartNumberingAfterBreak="0">
     <w:nsid w:val="100D709F"/>
     <w:multiLevelType w:val="hybridMultilevel"/>
     <w:tmpl w:val="1D301FD0"/>
@@ -7692,7 +7382,7 @@
       </w:pPr>
     </w:lvl>
   </w:abstractNum>
-  <w:abstractNum w:abstractNumId="9" w15:restartNumberingAfterBreak="0">
+  <w:abstractNum w:abstractNumId="10" w15:restartNumberingAfterBreak="0">
     <w:nsid w:val="10A66BA3"/>
     <w:multiLevelType w:val="hybridMultilevel"/>
     <w:tmpl w:val="4D7E2B7E"/>
@@ -7781,7 +7471,93 @@
       </w:pPr>
     </w:lvl>
   </w:abstractNum>
-  <w:abstractNum w:abstractNumId="10" w15:restartNumberingAfterBreak="0">
+  <w:abstractNum w:abstractNumId="11" w15:restartNumberingAfterBreak="0">
+    <w:nsid w:val="10CD4B84"/>
+    <w:multiLevelType w:val="hybridMultilevel"/>
+    <w:tmpl w:val="8840A58E"/>
+    <w:lvl w:ilvl="0" w:tplc="080A000F">
+      <w:start w:val="1"/>
+      <w:numFmt w:val="decimal"/>
+      <w:lvlText w:val="%1."/>
+      <w:lvlJc w:val="left"/>
+      <w:pPr>
+        <w:ind w:left="720" w:hanging="360"/>
+      </w:pPr>
+    </w:lvl>
+    <w:lvl w:ilvl="1" w:tplc="080A0019" w:tentative="1">
+      <w:start w:val="1"/>
+      <w:numFmt w:val="lowerLetter"/>
+      <w:lvlText w:val="%2."/>
+      <w:lvlJc w:val="left"/>
+      <w:pPr>
+        <w:ind w:left="1440" w:hanging="360"/>
+      </w:pPr>
+    </w:lvl>
+    <w:lvl w:ilvl="2" w:tplc="080A001B" w:tentative="1">
+      <w:start w:val="1"/>
+      <w:numFmt w:val="lowerRoman"/>
+      <w:lvlText w:val="%3."/>
+      <w:lvlJc w:val="right"/>
+      <w:pPr>
+        <w:ind w:left="2160" w:hanging="180"/>
+      </w:pPr>
+    </w:lvl>
+    <w:lvl w:ilvl="3" w:tplc="080A000F" w:tentative="1">
+      <w:start w:val="1"/>
+      <w:numFmt w:val="decimal"/>
+      <w:lvlText w:val="%4."/>
+      <w:lvlJc w:val="left"/>
+      <w:pPr>
+        <w:ind w:left="2880" w:hanging="360"/>
+      </w:pPr>
+    </w:lvl>
+    <w:lvl w:ilvl="4" w:tplc="080A0019" w:tentative="1">
+      <w:start w:val="1"/>
+      <w:numFmt w:val="lowerLetter"/>
+      <w:lvlText w:val="%5."/>
+      <w:lvlJc w:val="left"/>
+      <w:pPr>
+        <w:ind w:left="3600" w:hanging="360"/>
+      </w:pPr>
+    </w:lvl>
+    <w:lvl w:ilvl="5" w:tplc="080A001B" w:tentative="1">
+      <w:start w:val="1"/>
+      <w:numFmt w:val="lowerRoman"/>
+      <w:lvlText w:val="%6."/>
+      <w:lvlJc w:val="right"/>
+      <w:pPr>
+        <w:ind w:left="4320" w:hanging="180"/>
+      </w:pPr>
+    </w:lvl>
+    <w:lvl w:ilvl="6" w:tplc="080A000F" w:tentative="1">
+      <w:start w:val="1"/>
+      <w:numFmt w:val="decimal"/>
+      <w:lvlText w:val="%7."/>
+      <w:lvlJc w:val="left"/>
+      <w:pPr>
+        <w:ind w:left="5040" w:hanging="360"/>
+      </w:pPr>
+    </w:lvl>
+    <w:lvl w:ilvl="7" w:tplc="080A0019" w:tentative="1">
+      <w:start w:val="1"/>
+      <w:numFmt w:val="lowerLetter"/>
+      <w:lvlText w:val="%8."/>
+      <w:lvlJc w:val="left"/>
+      <w:pPr>
+        <w:ind w:left="5760" w:hanging="360"/>
+      </w:pPr>
+    </w:lvl>
+    <w:lvl w:ilvl="8" w:tplc="080A001B" w:tentative="1">
+      <w:start w:val="1"/>
+      <w:numFmt w:val="lowerRoman"/>
+      <w:lvlText w:val="%9."/>
+      <w:lvlJc w:val="right"/>
+      <w:pPr>
+        <w:ind w:left="6480" w:hanging="180"/>
+      </w:pPr>
+    </w:lvl>
+  </w:abstractNum>
+  <w:abstractNum w:abstractNumId="12" w15:restartNumberingAfterBreak="0">
     <w:nsid w:val="11E373A8"/>
     <w:multiLevelType w:val="hybridMultilevel"/>
     <w:tmpl w:val="7D72249A"/>
@@ -7870,7 +7646,7 @@
       </w:pPr>
     </w:lvl>
   </w:abstractNum>
-  <w:abstractNum w:abstractNumId="11" w15:restartNumberingAfterBreak="0">
+  <w:abstractNum w:abstractNumId="13" w15:restartNumberingAfterBreak="0">
     <w:nsid w:val="15657744"/>
     <w:multiLevelType w:val="hybridMultilevel"/>
     <w:tmpl w:val="E6DE8518"/>
@@ -7959,7 +7735,7 @@
       </w:pPr>
     </w:lvl>
   </w:abstractNum>
-  <w:abstractNum w:abstractNumId="12" w15:restartNumberingAfterBreak="0">
+  <w:abstractNum w:abstractNumId="14" w15:restartNumberingAfterBreak="0">
     <w:nsid w:val="15A0EA80"/>
     <w:multiLevelType w:val="multilevel"/>
     <w:tmpl w:val="00000001"/>
@@ -8019,7 +7795,7 @@
       <w:lvlJc w:val="left"/>
     </w:lvl>
   </w:abstractNum>
-  <w:abstractNum w:abstractNumId="13" w15:restartNumberingAfterBreak="0">
+  <w:abstractNum w:abstractNumId="15" w15:restartNumberingAfterBreak="0">
     <w:nsid w:val="15A0EA81"/>
     <w:multiLevelType w:val="multilevel"/>
     <w:tmpl w:val="00000002"/>
@@ -8079,7 +7855,7 @@
       <w:lvlJc w:val="left"/>
     </w:lvl>
   </w:abstractNum>
-  <w:abstractNum w:abstractNumId="14" w15:restartNumberingAfterBreak="0">
+  <w:abstractNum w:abstractNumId="16" w15:restartNumberingAfterBreak="0">
     <w:nsid w:val="15A0EA82"/>
     <w:multiLevelType w:val="multilevel"/>
     <w:tmpl w:val="00000003"/>
@@ -8139,7 +7915,7 @@
       <w:lvlJc w:val="left"/>
     </w:lvl>
   </w:abstractNum>
-  <w:abstractNum w:abstractNumId="15" w15:restartNumberingAfterBreak="0">
+  <w:abstractNum w:abstractNumId="17" w15:restartNumberingAfterBreak="0">
     <w:nsid w:val="15A0EA83"/>
     <w:multiLevelType w:val="multilevel"/>
     <w:tmpl w:val="00000004"/>
@@ -8199,7 +7975,7 @@
       <w:lvlJc w:val="left"/>
     </w:lvl>
   </w:abstractNum>
-  <w:abstractNum w:abstractNumId="16" w15:restartNumberingAfterBreak="0">
+  <w:abstractNum w:abstractNumId="18" w15:restartNumberingAfterBreak="0">
     <w:nsid w:val="15A0EA84"/>
     <w:multiLevelType w:val="multilevel"/>
     <w:tmpl w:val="00000005"/>
@@ -8259,7 +8035,7 @@
       <w:lvlJc w:val="left"/>
     </w:lvl>
   </w:abstractNum>
-  <w:abstractNum w:abstractNumId="17" w15:restartNumberingAfterBreak="0">
+  <w:abstractNum w:abstractNumId="19" w15:restartNumberingAfterBreak="0">
     <w:nsid w:val="15A0EA85"/>
     <w:multiLevelType w:val="multilevel"/>
     <w:tmpl w:val="00000006"/>
@@ -8319,7 +8095,7 @@
       <w:lvlJc w:val="left"/>
     </w:lvl>
   </w:abstractNum>
-  <w:abstractNum w:abstractNumId="18" w15:restartNumberingAfterBreak="0">
+  <w:abstractNum w:abstractNumId="20" w15:restartNumberingAfterBreak="0">
     <w:nsid w:val="15A0EA86"/>
     <w:multiLevelType w:val="multilevel"/>
     <w:tmpl w:val="00000007"/>
@@ -8379,7 +8155,7 @@
       <w:lvlJc w:val="left"/>
     </w:lvl>
   </w:abstractNum>
-  <w:abstractNum w:abstractNumId="19" w15:restartNumberingAfterBreak="0">
+  <w:abstractNum w:abstractNumId="21" w15:restartNumberingAfterBreak="0">
     <w:nsid w:val="15A0EA87"/>
     <w:multiLevelType w:val="multilevel"/>
     <w:tmpl w:val="00000008"/>
@@ -8439,7 +8215,7 @@
       <w:lvlJc w:val="left"/>
     </w:lvl>
   </w:abstractNum>
-  <w:abstractNum w:abstractNumId="20" w15:restartNumberingAfterBreak="0">
+  <w:abstractNum w:abstractNumId="22" w15:restartNumberingAfterBreak="0">
     <w:nsid w:val="15A0EA88"/>
     <w:multiLevelType w:val="multilevel"/>
     <w:tmpl w:val="00000009"/>
@@ -8499,7 +8275,7 @@
       <w:lvlJc w:val="left"/>
     </w:lvl>
   </w:abstractNum>
-  <w:abstractNum w:abstractNumId="21" w15:restartNumberingAfterBreak="0">
+  <w:abstractNum w:abstractNumId="23" w15:restartNumberingAfterBreak="0">
     <w:nsid w:val="18176DDC"/>
     <w:multiLevelType w:val="hybridMultilevel"/>
     <w:tmpl w:val="1D301FD0"/>
@@ -8588,7 +8364,7 @@
       </w:pPr>
     </w:lvl>
   </w:abstractNum>
-  <w:abstractNum w:abstractNumId="22" w15:restartNumberingAfterBreak="0">
+  <w:abstractNum w:abstractNumId="24" w15:restartNumberingAfterBreak="0">
     <w:nsid w:val="18E2508B"/>
     <w:multiLevelType w:val="hybridMultilevel"/>
     <w:tmpl w:val="7BC809E2"/>
@@ -8677,7 +8453,7 @@
       </w:pPr>
     </w:lvl>
   </w:abstractNum>
-  <w:abstractNum w:abstractNumId="23" w15:restartNumberingAfterBreak="0">
+  <w:abstractNum w:abstractNumId="25" w15:restartNumberingAfterBreak="0">
     <w:nsid w:val="19F72465"/>
     <w:multiLevelType w:val="multilevel"/>
     <w:tmpl w:val="00000001"/>
@@ -8736,7 +8512,7 @@
       <w:lvlJc w:val="left"/>
     </w:lvl>
   </w:abstractNum>
-  <w:abstractNum w:abstractNumId="24" w15:restartNumberingAfterBreak="0">
+  <w:abstractNum w:abstractNumId="26" w15:restartNumberingAfterBreak="0">
     <w:nsid w:val="1A51387C"/>
     <w:multiLevelType w:val="hybridMultilevel"/>
     <w:tmpl w:val="38580A98"/>
@@ -8825,7 +8601,93 @@
       </w:pPr>
     </w:lvl>
   </w:abstractNum>
-  <w:abstractNum w:abstractNumId="25" w15:restartNumberingAfterBreak="0">
+  <w:abstractNum w:abstractNumId="27" w15:restartNumberingAfterBreak="0">
+    <w:nsid w:val="1D1274AA"/>
+    <w:multiLevelType w:val="hybridMultilevel"/>
+    <w:tmpl w:val="F258B232"/>
+    <w:lvl w:ilvl="0" w:tplc="080A000F">
+      <w:start w:val="1"/>
+      <w:numFmt w:val="decimal"/>
+      <w:lvlText w:val="%1."/>
+      <w:lvlJc w:val="left"/>
+      <w:pPr>
+        <w:ind w:left="720" w:hanging="360"/>
+      </w:pPr>
+    </w:lvl>
+    <w:lvl w:ilvl="1" w:tplc="080A0019" w:tentative="1">
+      <w:start w:val="1"/>
+      <w:numFmt w:val="lowerLetter"/>
+      <w:lvlText w:val="%2."/>
+      <w:lvlJc w:val="left"/>
+      <w:pPr>
+        <w:ind w:left="1440" w:hanging="360"/>
+      </w:pPr>
+    </w:lvl>
+    <w:lvl w:ilvl="2" w:tplc="080A001B" w:tentative="1">
+      <w:start w:val="1"/>
+      <w:numFmt w:val="lowerRoman"/>
+      <w:lvlText w:val="%3."/>
+      <w:lvlJc w:val="right"/>
+      <w:pPr>
+        <w:ind w:left="2160" w:hanging="180"/>
+      </w:pPr>
+    </w:lvl>
+    <w:lvl w:ilvl="3" w:tplc="080A000F" w:tentative="1">
+      <w:start w:val="1"/>
+      <w:numFmt w:val="decimal"/>
+      <w:lvlText w:val="%4."/>
+      <w:lvlJc w:val="left"/>
+      <w:pPr>
+        <w:ind w:left="2880" w:hanging="360"/>
+      </w:pPr>
+    </w:lvl>
+    <w:lvl w:ilvl="4" w:tplc="080A0019" w:tentative="1">
+      <w:start w:val="1"/>
+      <w:numFmt w:val="lowerLetter"/>
+      <w:lvlText w:val="%5."/>
+      <w:lvlJc w:val="left"/>
+      <w:pPr>
+        <w:ind w:left="3600" w:hanging="360"/>
+      </w:pPr>
+    </w:lvl>
+    <w:lvl w:ilvl="5" w:tplc="080A001B" w:tentative="1">
+      <w:start w:val="1"/>
+      <w:numFmt w:val="lowerRoman"/>
+      <w:lvlText w:val="%6."/>
+      <w:lvlJc w:val="right"/>
+      <w:pPr>
+        <w:ind w:left="4320" w:hanging="180"/>
+      </w:pPr>
+    </w:lvl>
+    <w:lvl w:ilvl="6" w:tplc="080A000F" w:tentative="1">
+      <w:start w:val="1"/>
+      <w:numFmt w:val="decimal"/>
+      <w:lvlText w:val="%7."/>
+      <w:lvlJc w:val="left"/>
+      <w:pPr>
+        <w:ind w:left="5040" w:hanging="360"/>
+      </w:pPr>
+    </w:lvl>
+    <w:lvl w:ilvl="7" w:tplc="080A0019" w:tentative="1">
+      <w:start w:val="1"/>
+      <w:numFmt w:val="lowerLetter"/>
+      <w:lvlText w:val="%8."/>
+      <w:lvlJc w:val="left"/>
+      <w:pPr>
+        <w:ind w:left="5760" w:hanging="360"/>
+      </w:pPr>
+    </w:lvl>
+    <w:lvl w:ilvl="8" w:tplc="080A001B" w:tentative="1">
+      <w:start w:val="1"/>
+      <w:numFmt w:val="lowerRoman"/>
+      <w:lvlText w:val="%9."/>
+      <w:lvlJc w:val="right"/>
+      <w:pPr>
+        <w:ind w:left="6480" w:hanging="180"/>
+      </w:pPr>
+    </w:lvl>
+  </w:abstractNum>
+  <w:abstractNum w:abstractNumId="28" w15:restartNumberingAfterBreak="0">
     <w:nsid w:val="233B57ED"/>
     <w:multiLevelType w:val="hybridMultilevel"/>
     <w:tmpl w:val="4F34D288"/>
@@ -8914,7 +8776,7 @@
       </w:pPr>
     </w:lvl>
   </w:abstractNum>
-  <w:abstractNum w:abstractNumId="26" w15:restartNumberingAfterBreak="0">
+  <w:abstractNum w:abstractNumId="29" w15:restartNumberingAfterBreak="0">
     <w:nsid w:val="2A815393"/>
     <w:multiLevelType w:val="hybridMultilevel"/>
     <w:tmpl w:val="FD3A1F86"/>
@@ -9003,7 +8865,93 @@
       </w:pPr>
     </w:lvl>
   </w:abstractNum>
-  <w:abstractNum w:abstractNumId="27" w15:restartNumberingAfterBreak="0">
+  <w:abstractNum w:abstractNumId="30" w15:restartNumberingAfterBreak="0">
+    <w:nsid w:val="2F5A519A"/>
+    <w:multiLevelType w:val="hybridMultilevel"/>
+    <w:tmpl w:val="72EAE5CE"/>
+    <w:lvl w:ilvl="0" w:tplc="080A000F">
+      <w:start w:val="1"/>
+      <w:numFmt w:val="decimal"/>
+      <w:lvlText w:val="%1."/>
+      <w:lvlJc w:val="left"/>
+      <w:pPr>
+        <w:ind w:left="720" w:hanging="360"/>
+      </w:pPr>
+    </w:lvl>
+    <w:lvl w:ilvl="1" w:tplc="080A0019" w:tentative="1">
+      <w:start w:val="1"/>
+      <w:numFmt w:val="lowerLetter"/>
+      <w:lvlText w:val="%2."/>
+      <w:lvlJc w:val="left"/>
+      <w:pPr>
+        <w:ind w:left="1440" w:hanging="360"/>
+      </w:pPr>
+    </w:lvl>
+    <w:lvl w:ilvl="2" w:tplc="080A001B" w:tentative="1">
+      <w:start w:val="1"/>
+      <w:numFmt w:val="lowerRoman"/>
+      <w:lvlText w:val="%3."/>
+      <w:lvlJc w:val="right"/>
+      <w:pPr>
+        <w:ind w:left="2160" w:hanging="180"/>
+      </w:pPr>
+    </w:lvl>
+    <w:lvl w:ilvl="3" w:tplc="080A000F" w:tentative="1">
+      <w:start w:val="1"/>
+      <w:numFmt w:val="decimal"/>
+      <w:lvlText w:val="%4."/>
+      <w:lvlJc w:val="left"/>
+      <w:pPr>
+        <w:ind w:left="2880" w:hanging="360"/>
+      </w:pPr>
+    </w:lvl>
+    <w:lvl w:ilvl="4" w:tplc="080A0019" w:tentative="1">
+      <w:start w:val="1"/>
+      <w:numFmt w:val="lowerLetter"/>
+      <w:lvlText w:val="%5."/>
+      <w:lvlJc w:val="left"/>
+      <w:pPr>
+        <w:ind w:left="3600" w:hanging="360"/>
+      </w:pPr>
+    </w:lvl>
+    <w:lvl w:ilvl="5" w:tplc="080A001B" w:tentative="1">
+      <w:start w:val="1"/>
+      <w:numFmt w:val="lowerRoman"/>
+      <w:lvlText w:val="%6."/>
+      <w:lvlJc w:val="right"/>
+      <w:pPr>
+        <w:ind w:left="4320" w:hanging="180"/>
+      </w:pPr>
+    </w:lvl>
+    <w:lvl w:ilvl="6" w:tplc="080A000F" w:tentative="1">
+      <w:start w:val="1"/>
+      <w:numFmt w:val="decimal"/>
+      <w:lvlText w:val="%7."/>
+      <w:lvlJc w:val="left"/>
+      <w:pPr>
+        <w:ind w:left="5040" w:hanging="360"/>
+      </w:pPr>
+    </w:lvl>
+    <w:lvl w:ilvl="7" w:tplc="080A0019" w:tentative="1">
+      <w:start w:val="1"/>
+      <w:numFmt w:val="lowerLetter"/>
+      <w:lvlText w:val="%8."/>
+      <w:lvlJc w:val="left"/>
+      <w:pPr>
+        <w:ind w:left="5760" w:hanging="360"/>
+      </w:pPr>
+    </w:lvl>
+    <w:lvl w:ilvl="8" w:tplc="080A001B" w:tentative="1">
+      <w:start w:val="1"/>
+      <w:numFmt w:val="lowerRoman"/>
+      <w:lvlText w:val="%9."/>
+      <w:lvlJc w:val="right"/>
+      <w:pPr>
+        <w:ind w:left="6480" w:hanging="180"/>
+      </w:pPr>
+    </w:lvl>
+  </w:abstractNum>
+  <w:abstractNum w:abstractNumId="31" w15:restartNumberingAfterBreak="0">
     <w:nsid w:val="2FA03767"/>
     <w:multiLevelType w:val="hybridMultilevel"/>
     <w:tmpl w:val="D3B67FD8"/>
@@ -9089,7 +9037,7 @@
       </w:pPr>
     </w:lvl>
   </w:abstractNum>
-  <w:abstractNum w:abstractNumId="28" w15:restartNumberingAfterBreak="0">
+  <w:abstractNum w:abstractNumId="32" w15:restartNumberingAfterBreak="0">
     <w:nsid w:val="3AA87512"/>
     <w:multiLevelType w:val="hybridMultilevel"/>
     <w:tmpl w:val="6F208C8E"/>
@@ -9178,7 +9126,7 @@
       </w:pPr>
     </w:lvl>
   </w:abstractNum>
-  <w:abstractNum w:abstractNumId="29" w15:restartNumberingAfterBreak="0">
+  <w:abstractNum w:abstractNumId="33" w15:restartNumberingAfterBreak="0">
     <w:nsid w:val="3D372282"/>
     <w:multiLevelType w:val="hybridMultilevel"/>
     <w:tmpl w:val="168C49AC"/>
@@ -9291,7 +9239,7 @@
       </w:rPr>
     </w:lvl>
   </w:abstractNum>
-  <w:abstractNum w:abstractNumId="30" w15:restartNumberingAfterBreak="0">
+  <w:abstractNum w:abstractNumId="34" w15:restartNumberingAfterBreak="0">
     <w:nsid w:val="404D0081"/>
     <w:multiLevelType w:val="hybridMultilevel"/>
     <w:tmpl w:val="0E58A4FA"/>
@@ -9380,7 +9328,93 @@
       </w:pPr>
     </w:lvl>
   </w:abstractNum>
-  <w:abstractNum w:abstractNumId="31" w15:restartNumberingAfterBreak="0">
+  <w:abstractNum w:abstractNumId="35" w15:restartNumberingAfterBreak="0">
+    <w:nsid w:val="40566784"/>
+    <w:multiLevelType w:val="hybridMultilevel"/>
+    <w:tmpl w:val="1A94E620"/>
+    <w:lvl w:ilvl="0" w:tplc="080A000F">
+      <w:start w:val="1"/>
+      <w:numFmt w:val="decimal"/>
+      <w:lvlText w:val="%1."/>
+      <w:lvlJc w:val="left"/>
+      <w:pPr>
+        <w:ind w:left="720" w:hanging="360"/>
+      </w:pPr>
+    </w:lvl>
+    <w:lvl w:ilvl="1" w:tplc="080A0019" w:tentative="1">
+      <w:start w:val="1"/>
+      <w:numFmt w:val="lowerLetter"/>
+      <w:lvlText w:val="%2."/>
+      <w:lvlJc w:val="left"/>
+      <w:pPr>
+        <w:ind w:left="1440" w:hanging="360"/>
+      </w:pPr>
+    </w:lvl>
+    <w:lvl w:ilvl="2" w:tplc="080A001B" w:tentative="1">
+      <w:start w:val="1"/>
+      <w:numFmt w:val="lowerRoman"/>
+      <w:lvlText w:val="%3."/>
+      <w:lvlJc w:val="right"/>
+      <w:pPr>
+        <w:ind w:left="2160" w:hanging="180"/>
+      </w:pPr>
+    </w:lvl>
+    <w:lvl w:ilvl="3" w:tplc="080A000F" w:tentative="1">
+      <w:start w:val="1"/>
+      <w:numFmt w:val="decimal"/>
+      <w:lvlText w:val="%4."/>
+      <w:lvlJc w:val="left"/>
+      <w:pPr>
+        <w:ind w:left="2880" w:hanging="360"/>
+      </w:pPr>
+    </w:lvl>
+    <w:lvl w:ilvl="4" w:tplc="080A0019" w:tentative="1">
+      <w:start w:val="1"/>
+      <w:numFmt w:val="lowerLetter"/>
+      <w:lvlText w:val="%5."/>
+      <w:lvlJc w:val="left"/>
+      <w:pPr>
+        <w:ind w:left="3600" w:hanging="360"/>
+      </w:pPr>
+    </w:lvl>
+    <w:lvl w:ilvl="5" w:tplc="080A001B" w:tentative="1">
+      <w:start w:val="1"/>
+      <w:numFmt w:val="lowerRoman"/>
+      <w:lvlText w:val="%6."/>
+      <w:lvlJc w:val="right"/>
+      <w:pPr>
+        <w:ind w:left="4320" w:hanging="180"/>
+      </w:pPr>
+    </w:lvl>
+    <w:lvl w:ilvl="6" w:tplc="080A000F" w:tentative="1">
+      <w:start w:val="1"/>
+      <w:numFmt w:val="decimal"/>
+      <w:lvlText w:val="%7."/>
+      <w:lvlJc w:val="left"/>
+      <w:pPr>
+        <w:ind w:left="5040" w:hanging="360"/>
+      </w:pPr>
+    </w:lvl>
+    <w:lvl w:ilvl="7" w:tplc="080A0019" w:tentative="1">
+      <w:start w:val="1"/>
+      <w:numFmt w:val="lowerLetter"/>
+      <w:lvlText w:val="%8."/>
+      <w:lvlJc w:val="left"/>
+      <w:pPr>
+        <w:ind w:left="5760" w:hanging="360"/>
+      </w:pPr>
+    </w:lvl>
+    <w:lvl w:ilvl="8" w:tplc="080A001B" w:tentative="1">
+      <w:start w:val="1"/>
+      <w:numFmt w:val="lowerRoman"/>
+      <w:lvlText w:val="%9."/>
+      <w:lvlJc w:val="right"/>
+      <w:pPr>
+        <w:ind w:left="6480" w:hanging="180"/>
+      </w:pPr>
+    </w:lvl>
+  </w:abstractNum>
+  <w:abstractNum w:abstractNumId="36" w15:restartNumberingAfterBreak="0">
     <w:nsid w:val="4DF14E82"/>
     <w:multiLevelType w:val="hybridMultilevel"/>
     <w:tmpl w:val="37901F64"/>
@@ -9469,7 +9503,7 @@
       </w:pPr>
     </w:lvl>
   </w:abstractNum>
-  <w:abstractNum w:abstractNumId="32" w15:restartNumberingAfterBreak="0">
+  <w:abstractNum w:abstractNumId="37" w15:restartNumberingAfterBreak="0">
     <w:nsid w:val="50AE5B06"/>
     <w:multiLevelType w:val="hybridMultilevel"/>
     <w:tmpl w:val="215AC3FC"/>
@@ -9558,7 +9592,7 @@
       </w:pPr>
     </w:lvl>
   </w:abstractNum>
-  <w:abstractNum w:abstractNumId="33" w15:restartNumberingAfterBreak="0">
+  <w:abstractNum w:abstractNumId="38" w15:restartNumberingAfterBreak="0">
     <w:nsid w:val="59C23029"/>
     <w:multiLevelType w:val="hybridMultilevel"/>
     <w:tmpl w:val="AC1C45E0"/>
@@ -9647,7 +9681,7 @@
       </w:pPr>
     </w:lvl>
   </w:abstractNum>
-  <w:abstractNum w:abstractNumId="34" w15:restartNumberingAfterBreak="0">
+  <w:abstractNum w:abstractNumId="39" w15:restartNumberingAfterBreak="0">
     <w:nsid w:val="5D7B7BCE"/>
     <w:multiLevelType w:val="hybridMultilevel"/>
     <w:tmpl w:val="C31A744E"/>
@@ -9736,7 +9770,7 @@
       </w:pPr>
     </w:lvl>
   </w:abstractNum>
-  <w:abstractNum w:abstractNumId="35" w15:restartNumberingAfterBreak="0">
+  <w:abstractNum w:abstractNumId="40" w15:restartNumberingAfterBreak="0">
     <w:nsid w:val="5DBC2EB4"/>
     <w:multiLevelType w:val="hybridMultilevel"/>
     <w:tmpl w:val="DD640360"/>
@@ -9822,7 +9856,179 @@
       </w:pPr>
     </w:lvl>
   </w:abstractNum>
-  <w:abstractNum w:abstractNumId="36" w15:restartNumberingAfterBreak="0">
+  <w:abstractNum w:abstractNumId="41" w15:restartNumberingAfterBreak="0">
+    <w:nsid w:val="64A553E2"/>
+    <w:multiLevelType w:val="hybridMultilevel"/>
+    <w:tmpl w:val="7D78CF1C"/>
+    <w:lvl w:ilvl="0" w:tplc="080A000F">
+      <w:start w:val="1"/>
+      <w:numFmt w:val="decimal"/>
+      <w:lvlText w:val="%1."/>
+      <w:lvlJc w:val="left"/>
+      <w:pPr>
+        <w:ind w:left="720" w:hanging="360"/>
+      </w:pPr>
+    </w:lvl>
+    <w:lvl w:ilvl="1" w:tplc="080A0019" w:tentative="1">
+      <w:start w:val="1"/>
+      <w:numFmt w:val="lowerLetter"/>
+      <w:lvlText w:val="%2."/>
+      <w:lvlJc w:val="left"/>
+      <w:pPr>
+        <w:ind w:left="1440" w:hanging="360"/>
+      </w:pPr>
+    </w:lvl>
+    <w:lvl w:ilvl="2" w:tplc="080A001B" w:tentative="1">
+      <w:start w:val="1"/>
+      <w:numFmt w:val="lowerRoman"/>
+      <w:lvlText w:val="%3."/>
+      <w:lvlJc w:val="right"/>
+      <w:pPr>
+        <w:ind w:left="2160" w:hanging="180"/>
+      </w:pPr>
+    </w:lvl>
+    <w:lvl w:ilvl="3" w:tplc="080A000F" w:tentative="1">
+      <w:start w:val="1"/>
+      <w:numFmt w:val="decimal"/>
+      <w:lvlText w:val="%4."/>
+      <w:lvlJc w:val="left"/>
+      <w:pPr>
+        <w:ind w:left="2880" w:hanging="360"/>
+      </w:pPr>
+    </w:lvl>
+    <w:lvl w:ilvl="4" w:tplc="080A0019" w:tentative="1">
+      <w:start w:val="1"/>
+      <w:numFmt w:val="lowerLetter"/>
+      <w:lvlText w:val="%5."/>
+      <w:lvlJc w:val="left"/>
+      <w:pPr>
+        <w:ind w:left="3600" w:hanging="360"/>
+      </w:pPr>
+    </w:lvl>
+    <w:lvl w:ilvl="5" w:tplc="080A001B" w:tentative="1">
+      <w:start w:val="1"/>
+      <w:numFmt w:val="lowerRoman"/>
+      <w:lvlText w:val="%6."/>
+      <w:lvlJc w:val="right"/>
+      <w:pPr>
+        <w:ind w:left="4320" w:hanging="180"/>
+      </w:pPr>
+    </w:lvl>
+    <w:lvl w:ilvl="6" w:tplc="080A000F" w:tentative="1">
+      <w:start w:val="1"/>
+      <w:numFmt w:val="decimal"/>
+      <w:lvlText w:val="%7."/>
+      <w:lvlJc w:val="left"/>
+      <w:pPr>
+        <w:ind w:left="5040" w:hanging="360"/>
+      </w:pPr>
+    </w:lvl>
+    <w:lvl w:ilvl="7" w:tplc="080A0019" w:tentative="1">
+      <w:start w:val="1"/>
+      <w:numFmt w:val="lowerLetter"/>
+      <w:lvlText w:val="%8."/>
+      <w:lvlJc w:val="left"/>
+      <w:pPr>
+        <w:ind w:left="5760" w:hanging="360"/>
+      </w:pPr>
+    </w:lvl>
+    <w:lvl w:ilvl="8" w:tplc="080A001B" w:tentative="1">
+      <w:start w:val="1"/>
+      <w:numFmt w:val="lowerRoman"/>
+      <w:lvlText w:val="%9."/>
+      <w:lvlJc w:val="right"/>
+      <w:pPr>
+        <w:ind w:left="6480" w:hanging="180"/>
+      </w:pPr>
+    </w:lvl>
+  </w:abstractNum>
+  <w:abstractNum w:abstractNumId="42" w15:restartNumberingAfterBreak="0">
+    <w:nsid w:val="65553CF7"/>
+    <w:multiLevelType w:val="hybridMultilevel"/>
+    <w:tmpl w:val="2F7639B4"/>
+    <w:lvl w:ilvl="0" w:tplc="080A000F">
+      <w:start w:val="1"/>
+      <w:numFmt w:val="decimal"/>
+      <w:lvlText w:val="%1."/>
+      <w:lvlJc w:val="left"/>
+      <w:pPr>
+        <w:ind w:left="720" w:hanging="360"/>
+      </w:pPr>
+    </w:lvl>
+    <w:lvl w:ilvl="1" w:tplc="080A0019" w:tentative="1">
+      <w:start w:val="1"/>
+      <w:numFmt w:val="lowerLetter"/>
+      <w:lvlText w:val="%2."/>
+      <w:lvlJc w:val="left"/>
+      <w:pPr>
+        <w:ind w:left="1440" w:hanging="360"/>
+      </w:pPr>
+    </w:lvl>
+    <w:lvl w:ilvl="2" w:tplc="080A001B" w:tentative="1">
+      <w:start w:val="1"/>
+      <w:numFmt w:val="lowerRoman"/>
+      <w:lvlText w:val="%3."/>
+      <w:lvlJc w:val="right"/>
+      <w:pPr>
+        <w:ind w:left="2160" w:hanging="180"/>
+      </w:pPr>
+    </w:lvl>
+    <w:lvl w:ilvl="3" w:tplc="080A000F" w:tentative="1">
+      <w:start w:val="1"/>
+      <w:numFmt w:val="decimal"/>
+      <w:lvlText w:val="%4."/>
+      <w:lvlJc w:val="left"/>
+      <w:pPr>
+        <w:ind w:left="2880" w:hanging="360"/>
+      </w:pPr>
+    </w:lvl>
+    <w:lvl w:ilvl="4" w:tplc="080A0019" w:tentative="1">
+      <w:start w:val="1"/>
+      <w:numFmt w:val="lowerLetter"/>
+      <w:lvlText w:val="%5."/>
+      <w:lvlJc w:val="left"/>
+      <w:pPr>
+        <w:ind w:left="3600" w:hanging="360"/>
+      </w:pPr>
+    </w:lvl>
+    <w:lvl w:ilvl="5" w:tplc="080A001B" w:tentative="1">
+      <w:start w:val="1"/>
+      <w:numFmt w:val="lowerRoman"/>
+      <w:lvlText w:val="%6."/>
+      <w:lvlJc w:val="right"/>
+      <w:pPr>
+        <w:ind w:left="4320" w:hanging="180"/>
+      </w:pPr>
+    </w:lvl>
+    <w:lvl w:ilvl="6" w:tplc="080A000F" w:tentative="1">
+      <w:start w:val="1"/>
+      <w:numFmt w:val="decimal"/>
+      <w:lvlText w:val="%7."/>
+      <w:lvlJc w:val="left"/>
+      <w:pPr>
+        <w:ind w:left="5040" w:hanging="360"/>
+      </w:pPr>
+    </w:lvl>
+    <w:lvl w:ilvl="7" w:tplc="080A0019" w:tentative="1">
+      <w:start w:val="1"/>
+      <w:numFmt w:val="lowerLetter"/>
+      <w:lvlText w:val="%8."/>
+      <w:lvlJc w:val="left"/>
+      <w:pPr>
+        <w:ind w:left="5760" w:hanging="360"/>
+      </w:pPr>
+    </w:lvl>
+    <w:lvl w:ilvl="8" w:tplc="080A001B" w:tentative="1">
+      <w:start w:val="1"/>
+      <w:numFmt w:val="lowerRoman"/>
+      <w:lvlText w:val="%9."/>
+      <w:lvlJc w:val="right"/>
+      <w:pPr>
+        <w:ind w:left="6480" w:hanging="180"/>
+      </w:pPr>
+    </w:lvl>
+  </w:abstractNum>
+  <w:abstractNum w:abstractNumId="43" w15:restartNumberingAfterBreak="0">
     <w:nsid w:val="65D32E2C"/>
     <w:multiLevelType w:val="hybridMultilevel"/>
     <w:tmpl w:val="420AE976"/>
@@ -9911,7 +10117,7 @@
       </w:pPr>
     </w:lvl>
   </w:abstractNum>
-  <w:abstractNum w:abstractNumId="37" w15:restartNumberingAfterBreak="0">
+  <w:abstractNum w:abstractNumId="44" w15:restartNumberingAfterBreak="0">
     <w:nsid w:val="6C0F4F38"/>
     <w:multiLevelType w:val="hybridMultilevel"/>
     <w:tmpl w:val="960A7478"/>
@@ -10000,7 +10206,93 @@
       </w:pPr>
     </w:lvl>
   </w:abstractNum>
-  <w:abstractNum w:abstractNumId="38" w15:restartNumberingAfterBreak="0">
+  <w:abstractNum w:abstractNumId="45" w15:restartNumberingAfterBreak="0">
+    <w:nsid w:val="6DF814DC"/>
+    <w:multiLevelType w:val="hybridMultilevel"/>
+    <w:tmpl w:val="EF9CEFA0"/>
+    <w:lvl w:ilvl="0" w:tplc="080A000F">
+      <w:start w:val="1"/>
+      <w:numFmt w:val="decimal"/>
+      <w:lvlText w:val="%1."/>
+      <w:lvlJc w:val="left"/>
+      <w:pPr>
+        <w:ind w:left="720" w:hanging="360"/>
+      </w:pPr>
+    </w:lvl>
+    <w:lvl w:ilvl="1" w:tplc="080A0019" w:tentative="1">
+      <w:start w:val="1"/>
+      <w:numFmt w:val="lowerLetter"/>
+      <w:lvlText w:val="%2."/>
+      <w:lvlJc w:val="left"/>
+      <w:pPr>
+        <w:ind w:left="1440" w:hanging="360"/>
+      </w:pPr>
+    </w:lvl>
+    <w:lvl w:ilvl="2" w:tplc="080A001B" w:tentative="1">
+      <w:start w:val="1"/>
+      <w:numFmt w:val="lowerRoman"/>
+      <w:lvlText w:val="%3."/>
+      <w:lvlJc w:val="right"/>
+      <w:pPr>
+        <w:ind w:left="2160" w:hanging="180"/>
+      </w:pPr>
+    </w:lvl>
+    <w:lvl w:ilvl="3" w:tplc="080A000F" w:tentative="1">
+      <w:start w:val="1"/>
+      <w:numFmt w:val="decimal"/>
+      <w:lvlText w:val="%4."/>
+      <w:lvlJc w:val="left"/>
+      <w:pPr>
+        <w:ind w:left="2880" w:hanging="360"/>
+      </w:pPr>
+    </w:lvl>
+    <w:lvl w:ilvl="4" w:tplc="080A0019" w:tentative="1">
+      <w:start w:val="1"/>
+      <w:numFmt w:val="lowerLetter"/>
+      <w:lvlText w:val="%5."/>
+      <w:lvlJc w:val="left"/>
+      <w:pPr>
+        <w:ind w:left="3600" w:hanging="360"/>
+      </w:pPr>
+    </w:lvl>
+    <w:lvl w:ilvl="5" w:tplc="080A001B" w:tentative="1">
+      <w:start w:val="1"/>
+      <w:numFmt w:val="lowerRoman"/>
+      <w:lvlText w:val="%6."/>
+      <w:lvlJc w:val="right"/>
+      <w:pPr>
+        <w:ind w:left="4320" w:hanging="180"/>
+      </w:pPr>
+    </w:lvl>
+    <w:lvl w:ilvl="6" w:tplc="080A000F" w:tentative="1">
+      <w:start w:val="1"/>
+      <w:numFmt w:val="decimal"/>
+      <w:lvlText w:val="%7."/>
+      <w:lvlJc w:val="left"/>
+      <w:pPr>
+        <w:ind w:left="5040" w:hanging="360"/>
+      </w:pPr>
+    </w:lvl>
+    <w:lvl w:ilvl="7" w:tplc="080A0019" w:tentative="1">
+      <w:start w:val="1"/>
+      <w:numFmt w:val="lowerLetter"/>
+      <w:lvlText w:val="%8."/>
+      <w:lvlJc w:val="left"/>
+      <w:pPr>
+        <w:ind w:left="5760" w:hanging="360"/>
+      </w:pPr>
+    </w:lvl>
+    <w:lvl w:ilvl="8" w:tplc="080A001B" w:tentative="1">
+      <w:start w:val="1"/>
+      <w:numFmt w:val="lowerRoman"/>
+      <w:lvlText w:val="%9."/>
+      <w:lvlJc w:val="right"/>
+      <w:pPr>
+        <w:ind w:left="6480" w:hanging="180"/>
+      </w:pPr>
+    </w:lvl>
+  </w:abstractNum>
+  <w:abstractNum w:abstractNumId="46" w15:restartNumberingAfterBreak="0">
     <w:nsid w:val="6E556FAD"/>
     <w:multiLevelType w:val="hybridMultilevel"/>
     <w:tmpl w:val="0DC004FE"/>
@@ -10089,7 +10381,7 @@
       </w:pPr>
     </w:lvl>
   </w:abstractNum>
-  <w:abstractNum w:abstractNumId="39" w15:restartNumberingAfterBreak="0">
+  <w:abstractNum w:abstractNumId="47" w15:restartNumberingAfterBreak="0">
     <w:nsid w:val="6F2B05F9"/>
     <w:multiLevelType w:val="hybridMultilevel"/>
     <w:tmpl w:val="6EE8237E"/>
@@ -10178,7 +10470,7 @@
       </w:pPr>
     </w:lvl>
   </w:abstractNum>
-  <w:abstractNum w:abstractNumId="40" w15:restartNumberingAfterBreak="0">
+  <w:abstractNum w:abstractNumId="48" w15:restartNumberingAfterBreak="0">
     <w:nsid w:val="730D0027"/>
     <w:multiLevelType w:val="hybridMultilevel"/>
     <w:tmpl w:val="F3165B04"/>
@@ -10267,7 +10559,7 @@
       </w:pPr>
     </w:lvl>
   </w:abstractNum>
-  <w:abstractNum w:abstractNumId="41" w15:restartNumberingAfterBreak="0">
+  <w:abstractNum w:abstractNumId="49" w15:restartNumberingAfterBreak="0">
     <w:nsid w:val="77FB1E56"/>
     <w:multiLevelType w:val="hybridMultilevel"/>
     <w:tmpl w:val="215AC3FC"/>
@@ -10357,64 +10649,64 @@
     </w:lvl>
   </w:abstractNum>
   <w:num w:numId="1">
+    <w:abstractNumId w:val="9"/>
+  </w:num>
+  <w:num w:numId="2">
     <w:abstractNumId w:val="8"/>
   </w:num>
-  <w:num w:numId="2">
-    <w:abstractNumId w:val="7"/>
-  </w:num>
   <w:num w:numId="3">
-    <w:abstractNumId w:val="36"/>
+    <w:abstractNumId w:val="43"/>
   </w:num>
   <w:num w:numId="4">
-    <w:abstractNumId w:val="11"/>
+    <w:abstractNumId w:val="13"/>
   </w:num>
   <w:num w:numId="5">
-    <w:abstractNumId w:val="41"/>
+    <w:abstractNumId w:val="49"/>
   </w:num>
   <w:num w:numId="6">
-    <w:abstractNumId w:val="32"/>
+    <w:abstractNumId w:val="37"/>
   </w:num>
   <w:num w:numId="7">
     <w:abstractNumId w:val="2"/>
   </w:num>
   <w:num w:numId="8">
-    <w:abstractNumId w:val="37"/>
+    <w:abstractNumId w:val="44"/>
   </w:num>
   <w:num w:numId="9">
-    <w:abstractNumId w:val="30"/>
+    <w:abstractNumId w:val="34"/>
   </w:num>
   <w:num w:numId="10">
-    <w:abstractNumId w:val="5"/>
+    <w:abstractNumId w:val="6"/>
   </w:num>
   <w:num w:numId="11">
-    <w:abstractNumId w:val="33"/>
+    <w:abstractNumId w:val="38"/>
   </w:num>
   <w:num w:numId="12">
-    <w:abstractNumId w:val="24"/>
+    <w:abstractNumId w:val="26"/>
   </w:num>
   <w:num w:numId="13">
-    <w:abstractNumId w:val="28"/>
+    <w:abstractNumId w:val="32"/>
   </w:num>
   <w:num w:numId="14">
-    <w:abstractNumId w:val="6"/>
+    <w:abstractNumId w:val="7"/>
   </w:num>
   <w:num w:numId="15">
-    <w:abstractNumId w:val="9"/>
+    <w:abstractNumId w:val="10"/>
   </w:num>
   <w:num w:numId="16">
-    <w:abstractNumId w:val="26"/>
+    <w:abstractNumId w:val="29"/>
   </w:num>
   <w:num w:numId="17">
     <w:abstractNumId w:val="4"/>
   </w:num>
   <w:num w:numId="18">
-    <w:abstractNumId w:val="39"/>
+    <w:abstractNumId w:val="47"/>
   </w:num>
   <w:num w:numId="19">
-    <w:abstractNumId w:val="29"/>
+    <w:abstractNumId w:val="33"/>
   </w:num>
   <w:num w:numId="20">
-    <w:abstractNumId w:val="10"/>
+    <w:abstractNumId w:val="12"/>
   </w:num>
   <w:num w:numId="21">
     <w:abstractNumId w:val="0"/>
@@ -10423,64 +10715,88 @@
     <w:abstractNumId w:val="1"/>
   </w:num>
   <w:num w:numId="23">
-    <w:abstractNumId w:val="31"/>
+    <w:abstractNumId w:val="36"/>
   </w:num>
   <w:num w:numId="24">
-    <w:abstractNumId w:val="21"/>
+    <w:abstractNumId w:val="23"/>
   </w:num>
   <w:num w:numId="25">
-    <w:abstractNumId w:val="38"/>
+    <w:abstractNumId w:val="46"/>
   </w:num>
   <w:num w:numId="26">
-    <w:abstractNumId w:val="25"/>
+    <w:abstractNumId w:val="28"/>
   </w:num>
   <w:num w:numId="27">
-    <w:abstractNumId w:val="34"/>
+    <w:abstractNumId w:val="39"/>
   </w:num>
   <w:num w:numId="28">
     <w:abstractNumId w:val="3"/>
   </w:num>
   <w:num w:numId="29">
+    <w:abstractNumId w:val="48"/>
+  </w:num>
+  <w:num w:numId="30">
+    <w:abstractNumId w:val="14"/>
+  </w:num>
+  <w:num w:numId="31">
+    <w:abstractNumId w:val="15"/>
+  </w:num>
+  <w:num w:numId="32">
+    <w:abstractNumId w:val="16"/>
+  </w:num>
+  <w:num w:numId="33">
+    <w:abstractNumId w:val="17"/>
+  </w:num>
+  <w:num w:numId="34">
+    <w:abstractNumId w:val="18"/>
+  </w:num>
+  <w:num w:numId="35">
+    <w:abstractNumId w:val="19"/>
+  </w:num>
+  <w:num w:numId="36">
+    <w:abstractNumId w:val="20"/>
+  </w:num>
+  <w:num w:numId="37">
+    <w:abstractNumId w:val="21"/>
+  </w:num>
+  <w:num w:numId="38">
+    <w:abstractNumId w:val="22"/>
+  </w:num>
+  <w:num w:numId="39">
+    <w:abstractNumId w:val="25"/>
+  </w:num>
+  <w:num w:numId="40">
+    <w:abstractNumId w:val="31"/>
+  </w:num>
+  <w:num w:numId="41">
+    <w:abstractNumId w:val="24"/>
+  </w:num>
+  <w:num w:numId="42">
     <w:abstractNumId w:val="40"/>
   </w:num>
-  <w:num w:numId="30">
-    <w:abstractNumId w:val="12"/>
-  </w:num>
-  <w:num w:numId="31">
-    <w:abstractNumId w:val="13"/>
-  </w:num>
-  <w:num w:numId="32">
-    <w:abstractNumId w:val="14"/>
-  </w:num>
-  <w:num w:numId="33">
-    <w:abstractNumId w:val="15"/>
-  </w:num>
-  <w:num w:numId="34">
-    <w:abstractNumId w:val="16"/>
-  </w:num>
-  <w:num w:numId="35">
-    <w:abstractNumId w:val="17"/>
-  </w:num>
-  <w:num w:numId="36">
-    <w:abstractNumId w:val="18"/>
-  </w:num>
-  <w:num w:numId="37">
-    <w:abstractNumId w:val="19"/>
-  </w:num>
-  <w:num w:numId="38">
-    <w:abstractNumId w:val="20"/>
-  </w:num>
-  <w:num w:numId="39">
-    <w:abstractNumId w:val="23"/>
-  </w:num>
-  <w:num w:numId="40">
+  <w:num w:numId="43">
     <w:abstractNumId w:val="27"/>
   </w:num>
-  <w:num w:numId="41">
-    <w:abstractNumId w:val="22"/>
+  <w:num w:numId="44">
+    <w:abstractNumId w:val="35"/>
   </w:num>
-  <w:num w:numId="42">
-    <w:abstractNumId w:val="35"/>
+  <w:num w:numId="45">
+    <w:abstractNumId w:val="45"/>
+  </w:num>
+  <w:num w:numId="46">
+    <w:abstractNumId w:val="11"/>
+  </w:num>
+  <w:num w:numId="47">
+    <w:abstractNumId w:val="41"/>
+  </w:num>
+  <w:num w:numId="48">
+    <w:abstractNumId w:val="30"/>
+  </w:num>
+  <w:num w:numId="49">
+    <w:abstractNumId w:val="5"/>
+  </w:num>
+  <w:num w:numId="50">
+    <w:abstractNumId w:val="42"/>
   </w:num>
   <w:numIdMacAtCleanup w:val="7"/>
 </w:numbering>
@@ -11200,6 +11516,7 @@
     <w:rsidRoot w:val="00591872"/>
     <w:rsid w:val="00166A45"/>
     <w:rsid w:val="002D7668"/>
+    <w:rsid w:val="00324C6A"/>
     <w:rsid w:val="00456079"/>
     <w:rsid w:val="00591872"/>
     <w:rsid w:val="005D00CE"/>

</xml_diff>

<commit_message>
Se marcaron con mayusculas las clases identificadas en flujo normal, alterno y excepciones
</commit_message>
<xml_diff>
--- a/documentacion/DescripcioneCasosDeUso.docx
+++ b/documentacion/DescripcioneCasosDeUso.docx
@@ -1051,7 +1051,23 @@
                 <w:sz w:val="24"/>
                 <w:szCs w:val="24"/>
               </w:rPr>
-              <w:t>El técnico selecciona la opción “Recepción de equipo”.</w:t>
+              <w:t xml:space="preserve">El </w:t>
+            </w:r>
+            <w:r>
+              <w:rPr>
+                <w:rFonts w:ascii="Arial" w:hAnsi="Arial" w:cs="Arial"/>
+                <w:sz w:val="24"/>
+                <w:szCs w:val="24"/>
+              </w:rPr>
+              <w:t xml:space="preserve">TÉCNICO </w:t>
+            </w:r>
+            <w:r>
+              <w:rPr>
+                <w:rFonts w:ascii="Arial" w:hAnsi="Arial" w:cs="Arial"/>
+                <w:sz w:val="24"/>
+                <w:szCs w:val="24"/>
+              </w:rPr>
+              <w:t>selecciona la opción “Recepción de equipo”.</w:t>
             </w:r>
           </w:p>
           <w:p>
@@ -1077,7 +1093,183 @@
                 <w:sz w:val="24"/>
                 <w:szCs w:val="24"/>
               </w:rPr>
-              <w:t>El sistema accede a la base de datos para recuperar la cantidad de contratos registrados, los nombres de los técnicos y lo estados posibles del equipo, posteriormente muestra la interfaz “Registro de equipo ”, la cual contiene el primer panel con la fecha actual y un número de servicio generado automáticamente por el sistema con el día del mes, el mes y el número de contratos actuales más uno, dos listas, una con los nombres recuperados desde la base de datos, y otra con los estados recuperados, campos para ingresar nombre del cliente, apellidos del cliente (opcional), dirección del cliente (opcional), teléfono del cliente, e-mail del cliente(opcional), marca del equipo, número de serie del equipo, garantía del equipo (opcional), así como casillas de verificación para marcar si el equipo llegó con maletín, cargador, batería y/o accesorio, los botones  “Siguiente” y “Volver” activados más el botón “Registrar” desactivado.</w:t>
+              <w:t>El sistema accede a la base de datos para recuperar la cantidad de contratos registrados, los nombres de los técnicos y lo estados posibles del equipo, posteriormente muestra la interfaz “</w:t>
+            </w:r>
+            <w:r>
+              <w:rPr>
+                <w:rFonts w:ascii="Arial" w:hAnsi="Arial" w:cs="Arial"/>
+                <w:sz w:val="24"/>
+                <w:szCs w:val="24"/>
+              </w:rPr>
+              <w:t xml:space="preserve">REGISTRO DE EQUIPO </w:t>
+            </w:r>
+            <w:r>
+              <w:rPr>
+                <w:rFonts w:ascii="Arial" w:hAnsi="Arial" w:cs="Arial"/>
+                <w:sz w:val="24"/>
+                <w:szCs w:val="24"/>
+              </w:rPr>
+              <w:t xml:space="preserve">”, la cual contiene el primer panel con la fecha actual y un número de servicio generado automáticamente por el sistema con el día del mes, el mes y el número de contratos actuales más uno, dos listas, una con los nombres recuperados desde la base de datos, y otra con los estados recuperados, campos para ingresar nombre del </w:t>
+            </w:r>
+            <w:r>
+              <w:rPr>
+                <w:rFonts w:ascii="Arial" w:hAnsi="Arial" w:cs="Arial"/>
+                <w:sz w:val="24"/>
+                <w:szCs w:val="24"/>
+              </w:rPr>
+              <w:t>CLIENTE</w:t>
+            </w:r>
+            <w:r>
+              <w:rPr>
+                <w:rFonts w:ascii="Arial" w:hAnsi="Arial" w:cs="Arial"/>
+                <w:sz w:val="24"/>
+                <w:szCs w:val="24"/>
+              </w:rPr>
+              <w:t xml:space="preserve">, apellidos del </w:t>
+            </w:r>
+            <w:r>
+              <w:rPr>
+                <w:rFonts w:ascii="Arial" w:hAnsi="Arial" w:cs="Arial"/>
+                <w:sz w:val="24"/>
+                <w:szCs w:val="24"/>
+              </w:rPr>
+              <w:t xml:space="preserve">CLIENTE </w:t>
+            </w:r>
+            <w:r>
+              <w:rPr>
+                <w:rFonts w:ascii="Arial" w:hAnsi="Arial" w:cs="Arial"/>
+                <w:sz w:val="24"/>
+                <w:szCs w:val="24"/>
+              </w:rPr>
+              <w:t xml:space="preserve">(opcional), </w:t>
+            </w:r>
+            <w:r>
+              <w:rPr>
+                <w:rFonts w:ascii="Arial" w:hAnsi="Arial" w:cs="Arial"/>
+                <w:sz w:val="24"/>
+                <w:szCs w:val="24"/>
+              </w:rPr>
+              <w:t xml:space="preserve">DIRECCIÓN </w:t>
+            </w:r>
+            <w:r>
+              <w:rPr>
+                <w:rFonts w:ascii="Arial" w:hAnsi="Arial" w:cs="Arial"/>
+                <w:sz w:val="24"/>
+                <w:szCs w:val="24"/>
+              </w:rPr>
+              <w:t xml:space="preserve">del </w:t>
+            </w:r>
+            <w:r>
+              <w:rPr>
+                <w:rFonts w:ascii="Arial" w:hAnsi="Arial" w:cs="Arial"/>
+                <w:sz w:val="24"/>
+                <w:szCs w:val="24"/>
+              </w:rPr>
+              <w:t xml:space="preserve">CLIENTE </w:t>
+            </w:r>
+            <w:r>
+              <w:rPr>
+                <w:rFonts w:ascii="Arial" w:hAnsi="Arial" w:cs="Arial"/>
+                <w:sz w:val="24"/>
+                <w:szCs w:val="24"/>
+              </w:rPr>
+              <w:t xml:space="preserve">(opcional), teléfono del </w:t>
+            </w:r>
+            <w:r>
+              <w:rPr>
+                <w:rFonts w:ascii="Arial" w:hAnsi="Arial" w:cs="Arial"/>
+                <w:sz w:val="24"/>
+                <w:szCs w:val="24"/>
+              </w:rPr>
+              <w:t>CLIENTE</w:t>
+            </w:r>
+            <w:r>
+              <w:rPr>
+                <w:rFonts w:ascii="Arial" w:hAnsi="Arial" w:cs="Arial"/>
+                <w:sz w:val="24"/>
+                <w:szCs w:val="24"/>
+              </w:rPr>
+              <w:t xml:space="preserve">, e-mail del </w:t>
+            </w:r>
+            <w:r>
+              <w:rPr>
+                <w:rFonts w:ascii="Arial" w:hAnsi="Arial" w:cs="Arial"/>
+                <w:sz w:val="24"/>
+                <w:szCs w:val="24"/>
+              </w:rPr>
+              <w:t>CLIENTE</w:t>
+            </w:r>
+            <w:r>
+              <w:rPr>
+                <w:rFonts w:ascii="Arial" w:hAnsi="Arial" w:cs="Arial"/>
+                <w:sz w:val="24"/>
+                <w:szCs w:val="24"/>
+              </w:rPr>
+              <w:t xml:space="preserve">(opcional), marca del </w:t>
+            </w:r>
+            <w:r>
+              <w:rPr>
+                <w:rFonts w:ascii="Arial" w:hAnsi="Arial" w:cs="Arial"/>
+                <w:sz w:val="24"/>
+                <w:szCs w:val="24"/>
+              </w:rPr>
+              <w:t>EQUIPO</w:t>
+            </w:r>
+            <w:r>
+              <w:rPr>
+                <w:rFonts w:ascii="Arial" w:hAnsi="Arial" w:cs="Arial"/>
+                <w:sz w:val="24"/>
+                <w:szCs w:val="24"/>
+              </w:rPr>
+              <w:t xml:space="preserve">, número de serie del </w:t>
+            </w:r>
+            <w:r>
+              <w:rPr>
+                <w:rFonts w:ascii="Arial" w:hAnsi="Arial" w:cs="Arial"/>
+                <w:sz w:val="24"/>
+                <w:szCs w:val="24"/>
+              </w:rPr>
+              <w:t>EQUIPO</w:t>
+            </w:r>
+            <w:r>
+              <w:rPr>
+                <w:rFonts w:ascii="Arial" w:hAnsi="Arial" w:cs="Arial"/>
+                <w:sz w:val="24"/>
+                <w:szCs w:val="24"/>
+              </w:rPr>
+              <w:t xml:space="preserve">, garantía del </w:t>
+            </w:r>
+            <w:r>
+              <w:rPr>
+                <w:rFonts w:ascii="Arial" w:hAnsi="Arial" w:cs="Arial"/>
+                <w:sz w:val="24"/>
+                <w:szCs w:val="24"/>
+              </w:rPr>
+              <w:t xml:space="preserve">EQUIPO </w:t>
+            </w:r>
+            <w:r>
+              <w:rPr>
+                <w:rFonts w:ascii="Arial" w:hAnsi="Arial" w:cs="Arial"/>
+                <w:sz w:val="24"/>
+                <w:szCs w:val="24"/>
+              </w:rPr>
+              <w:t xml:space="preserve">(opcional), así como casillas de verificación para marcar si el </w:t>
+            </w:r>
+            <w:r>
+              <w:rPr>
+                <w:rFonts w:ascii="Arial" w:hAnsi="Arial" w:cs="Arial"/>
+                <w:sz w:val="24"/>
+                <w:szCs w:val="24"/>
+              </w:rPr>
+              <w:t xml:space="preserve">EQUIPO </w:t>
+            </w:r>
+            <w:r>
+              <w:rPr>
+                <w:rFonts w:ascii="Arial" w:hAnsi="Arial" w:cs="Arial"/>
+                <w:sz w:val="24"/>
+                <w:szCs w:val="24"/>
+              </w:rPr>
+              <w:t>llegó con maletín, cargador, batería y/o accesorio, los botones  “Siguiente” y “Volver” activados más el botón “Registrar” desactivado.</w:t>
             </w:r>
           </w:p>
           <w:p>
@@ -1103,7 +1295,23 @@
                 <w:sz w:val="24"/>
                 <w:szCs w:val="24"/>
               </w:rPr>
-              <w:t>El técnico ingresa la información obligatoria y, opcionalmente, la información extra que pide el sistema y presiona la opción “Siguiente” (ver FA1, FA2, FA3, FA4).</w:t>
+              <w:t xml:space="preserve">El </w:t>
+            </w:r>
+            <w:r>
+              <w:rPr>
+                <w:rFonts w:ascii="Arial" w:hAnsi="Arial" w:cs="Arial"/>
+                <w:sz w:val="24"/>
+                <w:szCs w:val="24"/>
+              </w:rPr>
+              <w:t xml:space="preserve">TÉCNICO </w:t>
+            </w:r>
+            <w:r>
+              <w:rPr>
+                <w:rFonts w:ascii="Arial" w:hAnsi="Arial" w:cs="Arial"/>
+                <w:sz w:val="24"/>
+                <w:szCs w:val="24"/>
+              </w:rPr>
+              <w:t>ingresa la información obligatoria y, opcionalmente, la información extra que pide el sistema y presiona la opción “Siguiente” (ver FA1, FA2, FA3, FA4).</w:t>
             </w:r>
           </w:p>
           <w:p>
@@ -1145,7 +1353,39 @@
                 <w:sz w:val="24"/>
                 <w:szCs w:val="24"/>
               </w:rPr>
-              <w:t> que contiene campos de texto para ingresar los defectos reportados del equipo, observaciones del equipo (opcional), el total a pagar y el anticipo que recibió por el servicio (opcional), los botones “Anterior” y “Volver” activados más el botón “Registrar” desactivado.</w:t>
+              <w:t xml:space="preserve"> que contiene campos de texto para ingresar los defectos reportados del </w:t>
+            </w:r>
+            <w:r>
+              <w:rPr>
+                <w:rFonts w:ascii="Arial" w:hAnsi="Arial" w:cs="Arial"/>
+                <w:sz w:val="24"/>
+                <w:szCs w:val="24"/>
+              </w:rPr>
+              <w:t>EQUIPO</w:t>
+            </w:r>
+            <w:r>
+              <w:rPr>
+                <w:rFonts w:ascii="Arial" w:hAnsi="Arial" w:cs="Arial"/>
+                <w:sz w:val="24"/>
+                <w:szCs w:val="24"/>
+              </w:rPr>
+              <w:t xml:space="preserve">, observaciones del </w:t>
+            </w:r>
+            <w:r>
+              <w:rPr>
+                <w:rFonts w:ascii="Arial" w:hAnsi="Arial" w:cs="Arial"/>
+                <w:sz w:val="24"/>
+                <w:szCs w:val="24"/>
+              </w:rPr>
+              <w:t xml:space="preserve">EQUIPO </w:t>
+            </w:r>
+            <w:r>
+              <w:rPr>
+                <w:rFonts w:ascii="Arial" w:hAnsi="Arial" w:cs="Arial"/>
+                <w:sz w:val="24"/>
+                <w:szCs w:val="24"/>
+              </w:rPr>
+              <w:t>(opcional), el total a pagar y el anticipo que recibió por el servicio (opcional), los botones “Anterior” y “Volver” activados más el botón “Registrar” desactivado.</w:t>
             </w:r>
           </w:p>
           <w:p>
@@ -1171,7 +1411,23 @@
                 <w:sz w:val="24"/>
                 <w:szCs w:val="24"/>
               </w:rPr>
-              <w:t>El técnico ingresa la información obligatoria y, opcionalmente, la información extra que pide el sistema (ver FA1, FA2, FA5, FA6).</w:t>
+              <w:t xml:space="preserve">El </w:t>
+            </w:r>
+            <w:r>
+              <w:rPr>
+                <w:rFonts w:ascii="Arial" w:hAnsi="Arial" w:cs="Arial"/>
+                <w:sz w:val="24"/>
+                <w:szCs w:val="24"/>
+              </w:rPr>
+              <w:t xml:space="preserve">TÉCNICO </w:t>
+            </w:r>
+            <w:r>
+              <w:rPr>
+                <w:rFonts w:ascii="Arial" w:hAnsi="Arial" w:cs="Arial"/>
+                <w:sz w:val="24"/>
+                <w:szCs w:val="24"/>
+              </w:rPr>
+              <w:t>ingresa la información obligatoria y, opcionalmente, la información extra que pide el sistema (ver FA1, FA2, FA5, FA6).</w:t>
             </w:r>
           </w:p>
           <w:p>
@@ -1223,7 +1479,23 @@
                 <w:sz w:val="24"/>
                 <w:szCs w:val="24"/>
               </w:rPr>
-              <w:t>El técnico presiona la opción “Registrar”.</w:t>
+              <w:t xml:space="preserve">El </w:t>
+            </w:r>
+            <w:r>
+              <w:rPr>
+                <w:rFonts w:ascii="Arial" w:hAnsi="Arial" w:cs="Arial"/>
+                <w:sz w:val="24"/>
+                <w:szCs w:val="24"/>
+              </w:rPr>
+              <w:t xml:space="preserve">TÉCNICO </w:t>
+            </w:r>
+            <w:r>
+              <w:rPr>
+                <w:rFonts w:ascii="Arial" w:hAnsi="Arial" w:cs="Arial"/>
+                <w:sz w:val="24"/>
+                <w:szCs w:val="24"/>
+              </w:rPr>
+              <w:t>presiona la opción “Registrar”.</w:t>
             </w:r>
           </w:p>
           <w:p>
@@ -1276,7 +1548,23 @@
                 <w:szCs w:val="24"/>
               </w:rPr>
               <w:lastRenderedPageBreak/>
-              <w:t>El sistema accede a la base de datos para guardar la información, genera un contrato para mostrarlo en archivo PDF y posteriormente vacía los campos (ver FA7, EX1).</w:t>
+              <w:t xml:space="preserve">El sistema accede a la base de datos para guardar la información, genera un </w:t>
+            </w:r>
+            <w:r>
+              <w:rPr>
+                <w:rFonts w:ascii="Arial" w:hAnsi="Arial" w:cs="Arial"/>
+                <w:sz w:val="24"/>
+                <w:szCs w:val="24"/>
+              </w:rPr>
+              <w:t xml:space="preserve">CONTRATO </w:t>
+            </w:r>
+            <w:r>
+              <w:rPr>
+                <w:rFonts w:ascii="Arial" w:hAnsi="Arial" w:cs="Arial"/>
+                <w:sz w:val="24"/>
+                <w:szCs w:val="24"/>
+              </w:rPr>
+              <w:t>para mostrarlo en archivo PDF y posteriormente vacía los campos (ver FA7, EX1).</w:t>
             </w:r>
           </w:p>
           <w:p>
@@ -1370,7 +1658,23 @@
                 <w:sz w:val="24"/>
                 <w:szCs w:val="24"/>
               </w:rPr>
-              <w:t>FA1 Técnico presiona opción volver con campos vacíos:</w:t>
+              <w:t xml:space="preserve">FA1 </w:t>
+            </w:r>
+            <w:r>
+              <w:rPr>
+                <w:rFonts w:ascii="Arial" w:hAnsi="Arial" w:cs="Arial"/>
+                <w:sz w:val="24"/>
+                <w:szCs w:val="24"/>
+              </w:rPr>
+              <w:t xml:space="preserve">TÉCNICO </w:t>
+            </w:r>
+            <w:r>
+              <w:rPr>
+                <w:rFonts w:ascii="Arial" w:hAnsi="Arial" w:cs="Arial"/>
+                <w:sz w:val="24"/>
+                <w:szCs w:val="24"/>
+              </w:rPr>
+              <w:t>presiona opción volver con campos vacíos:</w:t>
             </w:r>
           </w:p>
           <w:p>
@@ -1396,7 +1700,23 @@
                 <w:sz w:val="24"/>
                 <w:szCs w:val="24"/>
               </w:rPr>
-              <w:t>El sistema muestra la interfaz “Principal” y cierra la interfaz actual.</w:t>
+              <w:t>El sistema muestra la interfaz “</w:t>
+            </w:r>
+            <w:r>
+              <w:rPr>
+                <w:rFonts w:ascii="Arial" w:hAnsi="Arial" w:cs="Arial"/>
+                <w:sz w:val="24"/>
+                <w:szCs w:val="24"/>
+              </w:rPr>
+              <w:t>PRINCIPAL</w:t>
+            </w:r>
+            <w:r>
+              <w:rPr>
+                <w:rFonts w:ascii="Arial" w:hAnsi="Arial" w:cs="Arial"/>
+                <w:sz w:val="24"/>
+                <w:szCs w:val="24"/>
+              </w:rPr>
+              <w:t>” y cierra la interfaz actual.</w:t>
             </w:r>
           </w:p>
           <w:p>
@@ -1451,7 +1771,23 @@
                 <w:sz w:val="24"/>
                 <w:szCs w:val="24"/>
               </w:rPr>
-              <w:t>FA2 Técnico presiona opción volver con información parcial o total:</w:t>
+              <w:t xml:space="preserve">FA2 </w:t>
+            </w:r>
+            <w:r>
+              <w:rPr>
+                <w:rFonts w:ascii="Arial" w:hAnsi="Arial" w:cs="Arial"/>
+                <w:sz w:val="24"/>
+                <w:szCs w:val="24"/>
+              </w:rPr>
+              <w:t xml:space="preserve">TÉCNICO </w:t>
+            </w:r>
+            <w:r>
+              <w:rPr>
+                <w:rFonts w:ascii="Arial" w:hAnsi="Arial" w:cs="Arial"/>
+                <w:sz w:val="24"/>
+                <w:szCs w:val="24"/>
+              </w:rPr>
+              <w:t>presiona opción volver con información parcial o total:</w:t>
             </w:r>
           </w:p>
           <w:p>
@@ -1503,7 +1839,23 @@
                 <w:sz w:val="24"/>
                 <w:szCs w:val="24"/>
               </w:rPr>
-              <w:t>El técnico selecciona la opción “Aceptar” (ver FA2.2).</w:t>
+              <w:t xml:space="preserve">El </w:t>
+            </w:r>
+            <w:r>
+              <w:rPr>
+                <w:rFonts w:ascii="Arial" w:hAnsi="Arial" w:cs="Arial"/>
+                <w:sz w:val="24"/>
+                <w:szCs w:val="24"/>
+              </w:rPr>
+              <w:t xml:space="preserve">TÉCNICO </w:t>
+            </w:r>
+            <w:r>
+              <w:rPr>
+                <w:rFonts w:ascii="Arial" w:hAnsi="Arial" w:cs="Arial"/>
+                <w:sz w:val="24"/>
+                <w:szCs w:val="24"/>
+              </w:rPr>
+              <w:t>selecciona la opción “Aceptar” (ver FA2.2).</w:t>
             </w:r>
           </w:p>
           <w:p>
@@ -1529,7 +1881,23 @@
                 <w:sz w:val="24"/>
                 <w:szCs w:val="24"/>
               </w:rPr>
-              <w:t>El sistema muestra la interfaz “Principal” y cierra la interfaz actual, desechando la información capturada.</w:t>
+              <w:t>El sistema muestra la interfaz “</w:t>
+            </w:r>
+            <w:r>
+              <w:rPr>
+                <w:rFonts w:ascii="Arial" w:hAnsi="Arial" w:cs="Arial"/>
+                <w:sz w:val="24"/>
+                <w:szCs w:val="24"/>
+              </w:rPr>
+              <w:t>PRINCIPAL</w:t>
+            </w:r>
+            <w:r>
+              <w:rPr>
+                <w:rFonts w:ascii="Arial" w:hAnsi="Arial" w:cs="Arial"/>
+                <w:sz w:val="24"/>
+                <w:szCs w:val="24"/>
+              </w:rPr>
+              <w:t>” y cierra la interfaz actual, desechando la información capturada.</w:t>
             </w:r>
           </w:p>
           <w:p>
@@ -1584,7 +1952,23 @@
                 <w:sz w:val="24"/>
                 <w:szCs w:val="24"/>
               </w:rPr>
-              <w:t>FA2.2 Técnico selecciona opción “Cancelar” en mensaje de confirmación:</w:t>
+              <w:t xml:space="preserve">FA2.2 </w:t>
+            </w:r>
+            <w:r>
+              <w:rPr>
+                <w:rFonts w:ascii="Arial" w:hAnsi="Arial" w:cs="Arial"/>
+                <w:sz w:val="24"/>
+                <w:szCs w:val="24"/>
+              </w:rPr>
+              <w:t xml:space="preserve">TÉCNICO </w:t>
+            </w:r>
+            <w:r>
+              <w:rPr>
+                <w:rFonts w:ascii="Arial" w:hAnsi="Arial" w:cs="Arial"/>
+                <w:sz w:val="24"/>
+                <w:szCs w:val="24"/>
+              </w:rPr>
+              <w:t>selecciona opción “Cancelar” en mensaje de confirmación:</w:t>
             </w:r>
           </w:p>
           <w:p>
@@ -1610,7 +1994,23 @@
                 <w:sz w:val="24"/>
                 <w:szCs w:val="24"/>
               </w:rPr>
-              <w:t>El sistema cierra el mensaje y permanece en la interfaz “Registro de equipo” sin realizar algún cambio.</w:t>
+              <w:t>El sistema cierra el mensaje y permanece en la interfaz “</w:t>
+            </w:r>
+            <w:r>
+              <w:rPr>
+                <w:rFonts w:ascii="Arial" w:hAnsi="Arial" w:cs="Arial"/>
+                <w:sz w:val="24"/>
+                <w:szCs w:val="24"/>
+              </w:rPr>
+              <w:t>REGISTRO DE EQUIPO</w:t>
+            </w:r>
+            <w:r>
+              <w:rPr>
+                <w:rFonts w:ascii="Arial" w:hAnsi="Arial" w:cs="Arial"/>
+                <w:sz w:val="24"/>
+                <w:szCs w:val="24"/>
+              </w:rPr>
+              <w:t>” sin realizar algún cambio.</w:t>
             </w:r>
           </w:p>
           <w:p>
@@ -1678,15 +2078,23 @@
                 <w:sz w:val="24"/>
                 <w:szCs w:val="24"/>
               </w:rPr>
-              <w:t>Técnico</w:t>
-            </w:r>
-            <w:r>
-              <w:rPr>
-                <w:rFonts w:ascii="Arial" w:hAnsi="Arial" w:cs="Arial"/>
-                <w:sz w:val="24"/>
-                <w:szCs w:val="24"/>
-              </w:rPr>
-              <w:t xml:space="preserve"> marca la casilla “Accesorio”:</w:t>
+              <w:t>TÉCNICO</w:t>
+            </w:r>
+            <w:r>
+              <w:rPr>
+                <w:rFonts w:ascii="Arial" w:hAnsi="Arial" w:cs="Arial"/>
+                <w:sz w:val="24"/>
+                <w:szCs w:val="24"/>
+              </w:rPr>
+              <w:t xml:space="preserve"> </w:t>
+            </w:r>
+            <w:r>
+              <w:rPr>
+                <w:rFonts w:ascii="Arial" w:hAnsi="Arial" w:cs="Arial"/>
+                <w:sz w:val="24"/>
+                <w:szCs w:val="24"/>
+              </w:rPr>
+              <w:t>marca la casilla “Accesorio”:</w:t>
             </w:r>
           </w:p>
           <w:p>
@@ -1712,7 +2120,39 @@
                 <w:sz w:val="24"/>
                 <w:szCs w:val="24"/>
               </w:rPr>
-              <w:t>El sistema muestra un campo de texto para ingresar el nombre del accesorio con el cual llegó el equipo.</w:t>
+              <w:t xml:space="preserve">El sistema muestra un campo de texto para ingresar </w:t>
+            </w:r>
+            <w:r>
+              <w:rPr>
+                <w:rFonts w:ascii="Arial" w:hAnsi="Arial" w:cs="Arial"/>
+                <w:sz w:val="24"/>
+                <w:szCs w:val="24"/>
+              </w:rPr>
+              <w:t>la descripción</w:t>
+            </w:r>
+            <w:r>
+              <w:rPr>
+                <w:rFonts w:ascii="Arial" w:hAnsi="Arial" w:cs="Arial"/>
+                <w:sz w:val="24"/>
+                <w:szCs w:val="24"/>
+              </w:rPr>
+              <w:t xml:space="preserve"> del accesorio con el cual llegó el </w:t>
+            </w:r>
+            <w:r>
+              <w:rPr>
+                <w:rFonts w:ascii="Arial" w:hAnsi="Arial" w:cs="Arial"/>
+                <w:sz w:val="24"/>
+                <w:szCs w:val="24"/>
+              </w:rPr>
+              <w:t>EQUIPO</w:t>
+            </w:r>
+            <w:r>
+              <w:rPr>
+                <w:rFonts w:ascii="Arial" w:hAnsi="Arial" w:cs="Arial"/>
+                <w:sz w:val="24"/>
+                <w:szCs w:val="24"/>
+              </w:rPr>
+              <w:t>.</w:t>
             </w:r>
           </w:p>
           <w:p>
@@ -1738,7 +2178,23 @@
                 <w:sz w:val="24"/>
                 <w:szCs w:val="24"/>
               </w:rPr>
-              <w:t>El técnico ingresa la información extra requerida por el sistema y selecciona la opción “Siguiente”.</w:t>
+              <w:t xml:space="preserve">El </w:t>
+            </w:r>
+            <w:r>
+              <w:rPr>
+                <w:rFonts w:ascii="Arial" w:hAnsi="Arial" w:cs="Arial"/>
+                <w:sz w:val="24"/>
+                <w:szCs w:val="24"/>
+              </w:rPr>
+              <w:t xml:space="preserve">TÉCNICO </w:t>
+            </w:r>
+            <w:r>
+              <w:rPr>
+                <w:rFonts w:ascii="Arial" w:hAnsi="Arial" w:cs="Arial"/>
+                <w:sz w:val="24"/>
+                <w:szCs w:val="24"/>
+              </w:rPr>
+              <w:t>ingresa la información extra requerida por el sistema y selecciona la opción “Siguiente”.</w:t>
             </w:r>
           </w:p>
           <w:p>
@@ -1798,7 +2254,23 @@
                 <w:sz w:val="24"/>
                 <w:szCs w:val="24"/>
               </w:rPr>
-              <w:t>FA4 El técnico presiona la opción “Siguiente” sin información o con información parcial:</w:t>
+              <w:t xml:space="preserve">FA4 El </w:t>
+            </w:r>
+            <w:r>
+              <w:rPr>
+                <w:rFonts w:ascii="Arial" w:hAnsi="Arial" w:cs="Arial"/>
+                <w:sz w:val="24"/>
+                <w:szCs w:val="24"/>
+              </w:rPr>
+              <w:t xml:space="preserve">TÉCNICO </w:t>
+            </w:r>
+            <w:r>
+              <w:rPr>
+                <w:rFonts w:ascii="Arial" w:hAnsi="Arial" w:cs="Arial"/>
+                <w:sz w:val="24"/>
+                <w:szCs w:val="24"/>
+              </w:rPr>
+              <w:t>presiona la opción “Siguiente” sin información o con información parcial:</w:t>
             </w:r>
           </w:p>
           <w:p>
@@ -1858,7 +2330,23 @@
                 <w:sz w:val="24"/>
                 <w:szCs w:val="24"/>
               </w:rPr>
-              <w:t>FA5 El técnico presiona la opción “Anterior” sin información o con información parcial:</w:t>
+              <w:t xml:space="preserve">FA5 El </w:t>
+            </w:r>
+            <w:r>
+              <w:rPr>
+                <w:rFonts w:ascii="Arial" w:hAnsi="Arial" w:cs="Arial"/>
+                <w:sz w:val="24"/>
+                <w:szCs w:val="24"/>
+              </w:rPr>
+              <w:t xml:space="preserve">TÉCNICO </w:t>
+            </w:r>
+            <w:r>
+              <w:rPr>
+                <w:rFonts w:ascii="Arial" w:hAnsi="Arial" w:cs="Arial"/>
+                <w:sz w:val="24"/>
+                <w:szCs w:val="24"/>
+              </w:rPr>
+              <w:t>presiona la opción “Anterior” sin información o con información parcial:</w:t>
             </w:r>
           </w:p>
           <w:p>
@@ -1884,7 +2372,39 @@
                 <w:sz w:val="24"/>
                 <w:szCs w:val="24"/>
               </w:rPr>
-              <w:t>El sistema muestra la interfaz “Registro de equipo 1” en el estado que tenía antes de cambiar de interfaz.</w:t>
+              <w:t xml:space="preserve">El sistema muestra </w:t>
+            </w:r>
+            <w:r>
+              <w:rPr>
+                <w:rFonts w:ascii="Arial" w:hAnsi="Arial" w:cs="Arial"/>
+                <w:sz w:val="24"/>
+                <w:szCs w:val="24"/>
+              </w:rPr>
+              <w:t xml:space="preserve">el panel 1 </w:t>
+            </w:r>
+            <w:r>
+              <w:rPr>
+                <w:rFonts w:ascii="Arial" w:hAnsi="Arial" w:cs="Arial"/>
+                <w:sz w:val="24"/>
+                <w:szCs w:val="24"/>
+              </w:rPr>
+              <w:t xml:space="preserve">en el estado que tenía antes de cambiar de </w:t>
+            </w:r>
+            <w:r>
+              <w:rPr>
+                <w:rFonts w:ascii="Arial" w:hAnsi="Arial" w:cs="Arial"/>
+                <w:sz w:val="24"/>
+                <w:szCs w:val="24"/>
+              </w:rPr>
+              <w:t>panel</w:t>
+            </w:r>
+            <w:r>
+              <w:rPr>
+                <w:rFonts w:ascii="Arial" w:hAnsi="Arial" w:cs="Arial"/>
+                <w:sz w:val="24"/>
+                <w:szCs w:val="24"/>
+              </w:rPr>
+              <w:t>.</w:t>
             </w:r>
           </w:p>
           <w:p>
@@ -1918,7 +2438,24 @@
                 <w:sz w:val="24"/>
                 <w:szCs w:val="24"/>
               </w:rPr>
-              <w:t>FA6 El técnico ingresa monto en el campo “Anticipo”:</w:t>
+              <w:lastRenderedPageBreak/>
+              <w:t xml:space="preserve">FA6 El </w:t>
+            </w:r>
+            <w:r>
+              <w:rPr>
+                <w:rFonts w:ascii="Arial" w:hAnsi="Arial" w:cs="Arial"/>
+                <w:sz w:val="24"/>
+                <w:szCs w:val="24"/>
+              </w:rPr>
+              <w:t xml:space="preserve">TÉCNICO </w:t>
+            </w:r>
+            <w:r>
+              <w:rPr>
+                <w:rFonts w:ascii="Arial" w:hAnsi="Arial" w:cs="Arial"/>
+                <w:sz w:val="24"/>
+                <w:szCs w:val="24"/>
+              </w:rPr>
+              <w:t>ingresa monto en el campo “Anticipo”:</w:t>
             </w:r>
           </w:p>
           <w:p>
@@ -2056,7 +2593,23 @@
                 <w:sz w:val="24"/>
                 <w:szCs w:val="24"/>
               </w:rPr>
-              <w:t>El técnico selecciona la opción “Aceptar” del mensaje.</w:t>
+              <w:t xml:space="preserve">El </w:t>
+            </w:r>
+            <w:r>
+              <w:rPr>
+                <w:rFonts w:ascii="Arial" w:hAnsi="Arial" w:cs="Arial"/>
+                <w:sz w:val="24"/>
+                <w:szCs w:val="24"/>
+              </w:rPr>
+              <w:t xml:space="preserve">TÉCNICO </w:t>
+            </w:r>
+            <w:r>
+              <w:rPr>
+                <w:rFonts w:ascii="Arial" w:hAnsi="Arial" w:cs="Arial"/>
+                <w:sz w:val="24"/>
+                <w:szCs w:val="24"/>
+              </w:rPr>
+              <w:t>selecciona la opción “Aceptar” del mensaje.</w:t>
             </w:r>
           </w:p>
           <w:p>
@@ -2082,7 +2635,23 @@
                 <w:sz w:val="24"/>
                 <w:szCs w:val="24"/>
               </w:rPr>
-              <w:t>El sistema cierra el mensaje y permanece en la interfaz “Registro de equipo” sin realizar algún cambio.</w:t>
+              <w:t>El sistema cierra el mensaje y permanece en la interfaz “</w:t>
+            </w:r>
+            <w:r>
+              <w:rPr>
+                <w:rFonts w:ascii="Arial" w:hAnsi="Arial" w:cs="Arial"/>
+                <w:sz w:val="24"/>
+                <w:szCs w:val="24"/>
+              </w:rPr>
+              <w:t>REGISTRO DE EQUIPO</w:t>
+            </w:r>
+            <w:r>
+              <w:rPr>
+                <w:rFonts w:ascii="Arial" w:hAnsi="Arial" w:cs="Arial"/>
+                <w:sz w:val="24"/>
+                <w:szCs w:val="24"/>
+              </w:rPr>
+              <w:t>” sin realizar algún cambio.</w:t>
             </w:r>
           </w:p>
           <w:p>
@@ -2108,7 +2677,23 @@
                 <w:sz w:val="24"/>
                 <w:szCs w:val="24"/>
               </w:rPr>
-              <w:t>El técnico modifica la información necesaria.</w:t>
+              <w:t xml:space="preserve">El </w:t>
+            </w:r>
+            <w:r>
+              <w:rPr>
+                <w:rFonts w:ascii="Arial" w:hAnsi="Arial" w:cs="Arial"/>
+                <w:sz w:val="24"/>
+                <w:szCs w:val="24"/>
+              </w:rPr>
+              <w:t xml:space="preserve">TÉCNICO </w:t>
+            </w:r>
+            <w:r>
+              <w:rPr>
+                <w:rFonts w:ascii="Arial" w:hAnsi="Arial" w:cs="Arial"/>
+                <w:sz w:val="24"/>
+                <w:szCs w:val="24"/>
+              </w:rPr>
+              <w:t>modifica la información necesaria.</w:t>
             </w:r>
           </w:p>
           <w:p>
@@ -2253,7 +2838,23 @@
                 <w:sz w:val="24"/>
                 <w:szCs w:val="24"/>
               </w:rPr>
-              <w:t>El técnico selecciona la opción “Aceptar”.</w:t>
+              <w:t xml:space="preserve">El </w:t>
+            </w:r>
+            <w:r>
+              <w:rPr>
+                <w:rFonts w:ascii="Arial" w:hAnsi="Arial" w:cs="Arial"/>
+                <w:sz w:val="24"/>
+                <w:szCs w:val="24"/>
+              </w:rPr>
+              <w:t xml:space="preserve">TÉCNICO </w:t>
+            </w:r>
+            <w:r>
+              <w:rPr>
+                <w:rFonts w:ascii="Arial" w:hAnsi="Arial" w:cs="Arial"/>
+                <w:sz w:val="24"/>
+                <w:szCs w:val="24"/>
+              </w:rPr>
+              <w:t>selecciona la opción “Aceptar”.</w:t>
             </w:r>
           </w:p>
           <w:p>
@@ -2428,29 +3029,7 @@
                 <w:szCs w:val="24"/>
                 <w:lang w:val="es-ES"/>
               </w:rPr>
-              <w:t xml:space="preserve">(relación </w:t>
-            </w:r>
-            <w:proofErr w:type="spellStart"/>
-            <w:r>
-              <w:rPr>
-                <w:rFonts w:ascii="Arial" w:hAnsi="Arial" w:cs="Arial"/>
-                <w:b/>
-                <w:sz w:val="24"/>
-                <w:szCs w:val="24"/>
-                <w:lang w:val="es-ES"/>
-              </w:rPr>
-              <w:t>Include</w:t>
-            </w:r>
-            <w:proofErr w:type="spellEnd"/>
-            <w:r>
-              <w:rPr>
-                <w:rFonts w:ascii="Arial" w:hAnsi="Arial" w:cs="Arial"/>
-                <w:b/>
-                <w:sz w:val="24"/>
-                <w:szCs w:val="24"/>
-                <w:lang w:val="es-ES"/>
-              </w:rPr>
-              <w:t>)</w:t>
+              <w:t>(relación Include)</w:t>
             </w:r>
           </w:p>
         </w:tc>
@@ -2545,29 +3124,7 @@
                 <w:szCs w:val="24"/>
                 <w:lang w:val="es-ES"/>
               </w:rPr>
-              <w:t xml:space="preserve">(relación </w:t>
-            </w:r>
-            <w:proofErr w:type="spellStart"/>
-            <w:r>
-              <w:rPr>
-                <w:rFonts w:ascii="Arial" w:hAnsi="Arial" w:cs="Arial"/>
-                <w:b/>
-                <w:sz w:val="24"/>
-                <w:szCs w:val="24"/>
-                <w:lang w:val="es-ES"/>
-              </w:rPr>
-              <w:t>Extend</w:t>
-            </w:r>
-            <w:proofErr w:type="spellEnd"/>
-            <w:r>
-              <w:rPr>
-                <w:rFonts w:ascii="Arial" w:hAnsi="Arial" w:cs="Arial"/>
-                <w:b/>
-                <w:sz w:val="24"/>
-                <w:szCs w:val="24"/>
-                <w:lang w:val="es-ES"/>
-              </w:rPr>
-              <w:t>)</w:t>
+              <w:t>(relación Extend)</w:t>
             </w:r>
           </w:p>
         </w:tc>
@@ -3321,6 +3878,7 @@
                 <w:szCs w:val="24"/>
                 <w:lang w:val="es-ES"/>
               </w:rPr>
+              <w:lastRenderedPageBreak/>
               <w:t xml:space="preserve">PRE2.- </w:t>
             </w:r>
             <w:r>
@@ -3370,6 +3928,7 @@
                 <w:szCs w:val="24"/>
                 <w:lang w:val="es-ES"/>
               </w:rPr>
+              <w:lastRenderedPageBreak/>
               <w:t>Flujo Normal:</w:t>
             </w:r>
           </w:p>
@@ -3407,7 +3966,23 @@
                 <w:sz w:val="24"/>
                 <w:szCs w:val="24"/>
               </w:rPr>
-              <w:t>El técnico presiona la opción “Buscar”.</w:t>
+              <w:t xml:space="preserve">El </w:t>
+            </w:r>
+            <w:r>
+              <w:rPr>
+                <w:rFonts w:ascii="Arial" w:hAnsi="Arial" w:cs="Arial"/>
+                <w:sz w:val="24"/>
+                <w:szCs w:val="24"/>
+              </w:rPr>
+              <w:t xml:space="preserve">TÉCNICO </w:t>
+            </w:r>
+            <w:r>
+              <w:rPr>
+                <w:rFonts w:ascii="Arial" w:hAnsi="Arial" w:cs="Arial"/>
+                <w:sz w:val="24"/>
+                <w:szCs w:val="24"/>
+              </w:rPr>
+              <w:t>presiona la opción “Buscar”.</w:t>
             </w:r>
           </w:p>
           <w:p>
@@ -3433,8 +4008,55 @@
                 <w:sz w:val="24"/>
                 <w:szCs w:val="24"/>
               </w:rPr>
-              <w:lastRenderedPageBreak/>
-              <w:t>El sistema cierra la interfaz actual, carga los criterios de búsqueda y muestra la interfaz “Búsqueda de información”, la cual contiene una lista con los criterios de búsqueda “Número de servicio”, “Modelo de equipo”, “Nombre de cliente”, “Fecha de recepción” y “Número de serie”, un campo de texto para la entrada de información a buscar, una tabla para mostrar los resultados encontrados, un botón activado para iniciar la búsqueda y un botón para volver a la pantalla principal.</w:t>
+              <w:t>El sistema cierra la interfaz actual, carga los criterios de búsqueda y muestra la interfaz “</w:t>
+            </w:r>
+            <w:r>
+              <w:rPr>
+                <w:rFonts w:ascii="Arial" w:hAnsi="Arial" w:cs="Arial"/>
+                <w:sz w:val="24"/>
+                <w:szCs w:val="24"/>
+              </w:rPr>
+              <w:t>BÚSQUEDA DE INFORMACIÓN</w:t>
+            </w:r>
+            <w:r>
+              <w:rPr>
+                <w:rFonts w:ascii="Arial" w:hAnsi="Arial" w:cs="Arial"/>
+                <w:sz w:val="24"/>
+                <w:szCs w:val="24"/>
+              </w:rPr>
+              <w:t xml:space="preserve">”, la cual contiene una lista con los criterios de búsqueda “Número de servicio”, “Modelo de </w:t>
+            </w:r>
+            <w:r>
+              <w:rPr>
+                <w:rFonts w:ascii="Arial" w:hAnsi="Arial" w:cs="Arial"/>
+                <w:sz w:val="24"/>
+                <w:szCs w:val="24"/>
+              </w:rPr>
+              <w:t>EQUIPO</w:t>
+            </w:r>
+            <w:r>
+              <w:rPr>
+                <w:rFonts w:ascii="Arial" w:hAnsi="Arial" w:cs="Arial"/>
+                <w:sz w:val="24"/>
+                <w:szCs w:val="24"/>
+              </w:rPr>
+              <w:t xml:space="preserve">”, “Nombre de </w:t>
+            </w:r>
+            <w:r>
+              <w:rPr>
+                <w:rFonts w:ascii="Arial" w:hAnsi="Arial" w:cs="Arial"/>
+                <w:sz w:val="24"/>
+                <w:szCs w:val="24"/>
+              </w:rPr>
+              <w:t>CLIENTE</w:t>
+            </w:r>
+            <w:r>
+              <w:rPr>
+                <w:rFonts w:ascii="Arial" w:hAnsi="Arial" w:cs="Arial"/>
+                <w:sz w:val="24"/>
+                <w:szCs w:val="24"/>
+              </w:rPr>
+              <w:t>”, “Fecha de recepción” y “Número de serie”, un campo de texto para la entrada de información a buscar, una tabla para mostrar los resultados encontrados, un botón activado para iniciar la búsqueda y un botón para volver a la pantalla principal.</w:t>
             </w:r>
           </w:p>
           <w:p>
@@ -3460,7 +4082,23 @@
                 <w:sz w:val="24"/>
                 <w:szCs w:val="24"/>
               </w:rPr>
-              <w:t>El técnico selecciona uno de los criterios de búsqueda que hay en la lista e ingresa la información a buscar en el cuadro de texto (ver FA1).</w:t>
+              <w:t xml:space="preserve">El </w:t>
+            </w:r>
+            <w:r>
+              <w:rPr>
+                <w:rFonts w:ascii="Arial" w:hAnsi="Arial" w:cs="Arial"/>
+                <w:sz w:val="24"/>
+                <w:szCs w:val="24"/>
+              </w:rPr>
+              <w:t xml:space="preserve">TÉCNICO </w:t>
+            </w:r>
+            <w:r>
+              <w:rPr>
+                <w:rFonts w:ascii="Arial" w:hAnsi="Arial" w:cs="Arial"/>
+                <w:sz w:val="24"/>
+                <w:szCs w:val="24"/>
+              </w:rPr>
+              <w:t>selecciona uno de los criterios de búsqueda que hay en la lista e ingresa la información a buscar en el cuadro de texto (ver FA1).</w:t>
             </w:r>
           </w:p>
           <w:p>
@@ -3486,7 +4124,23 @@
                 <w:sz w:val="24"/>
                 <w:szCs w:val="24"/>
               </w:rPr>
-              <w:t>El técnico selecciona la opción “Buscar”.</w:t>
+              <w:t xml:space="preserve">El </w:t>
+            </w:r>
+            <w:r>
+              <w:rPr>
+                <w:rFonts w:ascii="Arial" w:hAnsi="Arial" w:cs="Arial"/>
+                <w:sz w:val="24"/>
+                <w:szCs w:val="24"/>
+              </w:rPr>
+              <w:t xml:space="preserve">TÉCNICO </w:t>
+            </w:r>
+            <w:r>
+              <w:rPr>
+                <w:rFonts w:ascii="Arial" w:hAnsi="Arial" w:cs="Arial"/>
+                <w:sz w:val="24"/>
+                <w:szCs w:val="24"/>
+              </w:rPr>
+              <w:t>selecciona la opción “Buscar”.</w:t>
             </w:r>
           </w:p>
           <w:p>
@@ -3512,7 +4166,23 @@
                 <w:sz w:val="24"/>
                 <w:szCs w:val="24"/>
               </w:rPr>
-              <w:t>El sistema busca la información en la base de datos según el criterio seleccionado y la entrada introducida por el técnico.</w:t>
+              <w:t xml:space="preserve">El sistema busca la información en la base de datos según el criterio seleccionado y la entrada introducida por el </w:t>
+            </w:r>
+            <w:r>
+              <w:rPr>
+                <w:rFonts w:ascii="Arial" w:hAnsi="Arial" w:cs="Arial"/>
+                <w:sz w:val="24"/>
+                <w:szCs w:val="24"/>
+              </w:rPr>
+              <w:t>TÉCNICO</w:t>
+            </w:r>
+            <w:r>
+              <w:rPr>
+                <w:rFonts w:ascii="Arial" w:hAnsi="Arial" w:cs="Arial"/>
+                <w:sz w:val="24"/>
+                <w:szCs w:val="24"/>
+              </w:rPr>
+              <w:t>.</w:t>
             </w:r>
           </w:p>
           <w:p>
@@ -3538,7 +4208,31 @@
                 <w:sz w:val="24"/>
                 <w:szCs w:val="24"/>
               </w:rPr>
-              <w:t>El sistema muestra los resultados encontrados en la tabla de la interfaz (ver FA2, EX1).</w:t>
+              <w:t>El sistema muestra</w:t>
+            </w:r>
+            <w:r>
+              <w:rPr>
+                <w:rFonts w:ascii="Arial" w:hAnsi="Arial" w:cs="Arial"/>
+                <w:sz w:val="24"/>
+                <w:szCs w:val="24"/>
+              </w:rPr>
+              <w:t xml:space="preserve"> </w:t>
+            </w:r>
+            <w:r>
+              <w:rPr>
+                <w:rFonts w:ascii="Arial" w:hAnsi="Arial" w:cs="Arial"/>
+                <w:sz w:val="24"/>
+                <w:szCs w:val="24"/>
+              </w:rPr>
+              <w:t>en la tabla de la interfaz</w:t>
+            </w:r>
+            <w:r>
+              <w:rPr>
+                <w:rFonts w:ascii="Arial" w:hAnsi="Arial" w:cs="Arial"/>
+                <w:sz w:val="24"/>
+                <w:szCs w:val="24"/>
+              </w:rPr>
+              <w:t xml:space="preserve"> los resultados encontrados (ver FA2, EX1).</w:t>
             </w:r>
           </w:p>
           <w:p>
@@ -3599,7 +4293,6 @@
                 <w:szCs w:val="24"/>
                 <w:lang w:val="es-ES"/>
               </w:rPr>
-              <w:lastRenderedPageBreak/>
               <w:t>Flujos Alternos:</w:t>
             </w:r>
           </w:p>
@@ -3632,7 +4325,25 @@
                 <w:szCs w:val="24"/>
                 <w:lang w:val="es-ES"/>
               </w:rPr>
-              <w:t>FA1 Técnico presiona opción volver:</w:t>
+              <w:t xml:space="preserve">FA1 </w:t>
+            </w:r>
+            <w:r>
+              <w:rPr>
+                <w:rFonts w:ascii="Arial" w:hAnsi="Arial" w:cs="Arial"/>
+                <w:sz w:val="24"/>
+                <w:szCs w:val="24"/>
+                <w:lang w:val="es-ES"/>
+              </w:rPr>
+              <w:t xml:space="preserve">TÉCNICO </w:t>
+            </w:r>
+            <w:r>
+              <w:rPr>
+                <w:rFonts w:ascii="Arial" w:hAnsi="Arial" w:cs="Arial"/>
+                <w:sz w:val="24"/>
+                <w:szCs w:val="24"/>
+                <w:lang w:val="es-ES"/>
+              </w:rPr>
+              <w:t>presiona opción volver:</w:t>
             </w:r>
           </w:p>
           <w:p>
@@ -3658,7 +4369,43 @@
                 <w:szCs w:val="24"/>
                 <w:lang w:val="es-ES"/>
               </w:rPr>
-              <w:t>El sistema muestra la interfaz principal y cierra la interfaz actual.</w:t>
+              <w:t xml:space="preserve">El sistema muestra la interfaz </w:t>
+            </w:r>
+            <w:r>
+              <w:rPr>
+                <w:rFonts w:ascii="Arial" w:hAnsi="Arial" w:cs="Arial"/>
+                <w:sz w:val="24"/>
+                <w:szCs w:val="24"/>
+                <w:lang w:val="es-ES"/>
+              </w:rPr>
+              <w:t>“P</w:t>
+            </w:r>
+            <w:r>
+              <w:rPr>
+                <w:rFonts w:ascii="Arial" w:hAnsi="Arial" w:cs="Arial"/>
+                <w:sz w:val="24"/>
+                <w:szCs w:val="24"/>
+                <w:lang w:val="es-ES"/>
+              </w:rPr>
+              <w:t>RINCIPAL</w:t>
+            </w:r>
+            <w:r>
+              <w:rPr>
+                <w:rFonts w:ascii="Arial" w:hAnsi="Arial" w:cs="Arial"/>
+                <w:sz w:val="24"/>
+                <w:szCs w:val="24"/>
+                <w:lang w:val="es-ES"/>
+              </w:rPr>
+              <w:t>”</w:t>
+            </w:r>
+            <w:r>
+              <w:rPr>
+                <w:rFonts w:ascii="Arial" w:hAnsi="Arial" w:cs="Arial"/>
+                <w:sz w:val="24"/>
+                <w:szCs w:val="24"/>
+                <w:lang w:val="es-ES"/>
+              </w:rPr>
+              <w:t xml:space="preserve"> y cierra la interfaz actual.</w:t>
             </w:r>
           </w:p>
           <w:p>
@@ -3764,7 +4511,25 @@
                 <w:szCs w:val="24"/>
                 <w:lang w:val="es-ES"/>
               </w:rPr>
-              <w:t>El técnico selecciona la opción “Aceptar” del mensaje.</w:t>
+              <w:t xml:space="preserve">El </w:t>
+            </w:r>
+            <w:r>
+              <w:rPr>
+                <w:rFonts w:ascii="Arial" w:hAnsi="Arial" w:cs="Arial"/>
+                <w:sz w:val="24"/>
+                <w:szCs w:val="24"/>
+                <w:lang w:val="es-ES"/>
+              </w:rPr>
+              <w:t xml:space="preserve">TÉCNICO </w:t>
+            </w:r>
+            <w:r>
+              <w:rPr>
+                <w:rFonts w:ascii="Arial" w:hAnsi="Arial" w:cs="Arial"/>
+                <w:sz w:val="24"/>
+                <w:szCs w:val="24"/>
+                <w:lang w:val="es-ES"/>
+              </w:rPr>
+              <w:t>selecciona la opción “Aceptar” del mensaje.</w:t>
             </w:r>
           </w:p>
           <w:p>
@@ -3929,7 +4694,24 @@
                 <w:sz w:val="24"/>
                 <w:szCs w:val="24"/>
               </w:rPr>
-              <w:t>El técnico selecciona la opción “Aceptar”.</w:t>
+              <w:lastRenderedPageBreak/>
+              <w:t xml:space="preserve">El </w:t>
+            </w:r>
+            <w:r>
+              <w:rPr>
+                <w:rFonts w:ascii="Arial" w:hAnsi="Arial" w:cs="Arial"/>
+                <w:sz w:val="24"/>
+                <w:szCs w:val="24"/>
+              </w:rPr>
+              <w:t xml:space="preserve">TÉCNICO </w:t>
+            </w:r>
+            <w:r>
+              <w:rPr>
+                <w:rFonts w:ascii="Arial" w:hAnsi="Arial" w:cs="Arial"/>
+                <w:sz w:val="24"/>
+                <w:szCs w:val="24"/>
+              </w:rPr>
+              <w:t>selecciona la opción “Aceptar”.</w:t>
             </w:r>
           </w:p>
           <w:p>
@@ -4114,29 +4896,7 @@
                 <w:szCs w:val="24"/>
                 <w:lang w:val="es-ES"/>
               </w:rPr>
-              <w:t xml:space="preserve">(relación </w:t>
-            </w:r>
-            <w:proofErr w:type="spellStart"/>
-            <w:r>
-              <w:rPr>
-                <w:rFonts w:ascii="Arial" w:hAnsi="Arial" w:cs="Arial"/>
-                <w:b/>
-                <w:sz w:val="24"/>
-                <w:szCs w:val="24"/>
-                <w:lang w:val="es-ES"/>
-              </w:rPr>
-              <w:t>Include</w:t>
-            </w:r>
-            <w:proofErr w:type="spellEnd"/>
-            <w:r>
-              <w:rPr>
-                <w:rFonts w:ascii="Arial" w:hAnsi="Arial" w:cs="Arial"/>
-                <w:b/>
-                <w:sz w:val="24"/>
-                <w:szCs w:val="24"/>
-                <w:lang w:val="es-ES"/>
-              </w:rPr>
-              <w:t>)</w:t>
+              <w:t>(relación Include)</w:t>
             </w:r>
           </w:p>
         </w:tc>
@@ -4231,29 +4991,7 @@
                 <w:szCs w:val="24"/>
                 <w:lang w:val="es-ES"/>
               </w:rPr>
-              <w:t xml:space="preserve">(relación </w:t>
-            </w:r>
-            <w:proofErr w:type="spellStart"/>
-            <w:r>
-              <w:rPr>
-                <w:rFonts w:ascii="Arial" w:hAnsi="Arial" w:cs="Arial"/>
-                <w:b/>
-                <w:sz w:val="24"/>
-                <w:szCs w:val="24"/>
-                <w:lang w:val="es-ES"/>
-              </w:rPr>
-              <w:t>Extend</w:t>
-            </w:r>
-            <w:proofErr w:type="spellEnd"/>
-            <w:r>
-              <w:rPr>
-                <w:rFonts w:ascii="Arial" w:hAnsi="Arial" w:cs="Arial"/>
-                <w:b/>
-                <w:sz w:val="24"/>
-                <w:szCs w:val="24"/>
-                <w:lang w:val="es-ES"/>
-              </w:rPr>
-              <w:t>)</w:t>
+              <w:t>(relación Extend)</w:t>
             </w:r>
           </w:p>
         </w:tc>
@@ -5049,7 +5787,23 @@
                 <w:sz w:val="24"/>
                 <w:szCs w:val="24"/>
               </w:rPr>
-              <w:t>El técnico da doble clic sobre el resultado de búsqueda que desea editar.</w:t>
+              <w:t xml:space="preserve">El </w:t>
+            </w:r>
+            <w:r>
+              <w:rPr>
+                <w:rFonts w:ascii="Arial" w:hAnsi="Arial" w:cs="Arial"/>
+                <w:sz w:val="24"/>
+                <w:szCs w:val="24"/>
+              </w:rPr>
+              <w:t xml:space="preserve">TÉCNICO </w:t>
+            </w:r>
+            <w:r>
+              <w:rPr>
+                <w:rFonts w:ascii="Arial" w:hAnsi="Arial" w:cs="Arial"/>
+                <w:sz w:val="24"/>
+                <w:szCs w:val="24"/>
+              </w:rPr>
+              <w:t>da doble clic sobre el resultado de búsqueda que desea editar.</w:t>
             </w:r>
           </w:p>
           <w:p>
@@ -5073,7 +5827,23 @@
                 <w:sz w:val="24"/>
                 <w:szCs w:val="24"/>
               </w:rPr>
-              <w:t>El sistema envía la información seleccionada a la interfaz “Actualización de información” y la muestra en el panel 1 con los campos deshabilitados y las opciones “Siguiente”, “Editar” y “Volver”.</w:t>
+              <w:t>El sistema envía la información seleccionada a la interfaz “</w:t>
+            </w:r>
+            <w:r>
+              <w:rPr>
+                <w:rFonts w:ascii="Arial" w:hAnsi="Arial" w:cs="Arial"/>
+                <w:sz w:val="24"/>
+                <w:szCs w:val="24"/>
+              </w:rPr>
+              <w:t>ACTUALIZACIÓN DE INFORMACIÓN</w:t>
+            </w:r>
+            <w:r>
+              <w:rPr>
+                <w:rFonts w:ascii="Arial" w:hAnsi="Arial" w:cs="Arial"/>
+                <w:sz w:val="24"/>
+                <w:szCs w:val="24"/>
+              </w:rPr>
+              <w:t>” y la muestra en el panel 1 con los campos deshabilitados y las opciones “Siguiente”, “Editar” y “Volver”.</w:t>
             </w:r>
           </w:p>
           <w:p>
@@ -5097,7 +5867,23 @@
                 <w:sz w:val="24"/>
                 <w:szCs w:val="24"/>
               </w:rPr>
-              <w:t>El técnico selecciona la opción “Editar” (ver FA1, FA2).</w:t>
+              <w:t xml:space="preserve">El </w:t>
+            </w:r>
+            <w:r>
+              <w:rPr>
+                <w:rFonts w:ascii="Arial" w:hAnsi="Arial" w:cs="Arial"/>
+                <w:sz w:val="24"/>
+                <w:szCs w:val="24"/>
+              </w:rPr>
+              <w:t xml:space="preserve">TÉCNICO </w:t>
+            </w:r>
+            <w:r>
+              <w:rPr>
+                <w:rFonts w:ascii="Arial" w:hAnsi="Arial" w:cs="Arial"/>
+                <w:sz w:val="24"/>
+                <w:szCs w:val="24"/>
+              </w:rPr>
+              <w:t>selecciona la opción “Editar” (ver FA1, FA2).</w:t>
             </w:r>
           </w:p>
           <w:p>
@@ -5145,7 +5931,23 @@
                 <w:sz w:val="24"/>
                 <w:szCs w:val="24"/>
               </w:rPr>
-              <w:t>El técnico modifica la información necesaria y selecciona la opción “Siguiente” (ver FA3).</w:t>
+              <w:t xml:space="preserve">El </w:t>
+            </w:r>
+            <w:r>
+              <w:rPr>
+                <w:rFonts w:ascii="Arial" w:hAnsi="Arial" w:cs="Arial"/>
+                <w:sz w:val="24"/>
+                <w:szCs w:val="24"/>
+              </w:rPr>
+              <w:t xml:space="preserve">TÉCNICO </w:t>
+            </w:r>
+            <w:r>
+              <w:rPr>
+                <w:rFonts w:ascii="Arial" w:hAnsi="Arial" w:cs="Arial"/>
+                <w:sz w:val="24"/>
+                <w:szCs w:val="24"/>
+              </w:rPr>
+              <w:t>modifica la información necesaria y selecciona la opción “Siguiente” (ver FA3).</w:t>
             </w:r>
           </w:p>
           <w:p>
@@ -5169,6 +5971,7 @@
                 <w:sz w:val="24"/>
                 <w:szCs w:val="24"/>
               </w:rPr>
+              <w:lastRenderedPageBreak/>
               <w:t>El sistema muestra el panel 2 y oculta el panel 1, cambiando la opción "</w:t>
             </w:r>
             <w:r>
@@ -5209,7 +6012,23 @@
                 <w:sz w:val="24"/>
                 <w:szCs w:val="24"/>
               </w:rPr>
-              <w:t>El técnico modifica la información necesaria y selecciona la opción “Actualizar” (ver FA3, FA4).</w:t>
+              <w:t xml:space="preserve">El </w:t>
+            </w:r>
+            <w:r>
+              <w:rPr>
+                <w:rFonts w:ascii="Arial" w:hAnsi="Arial" w:cs="Arial"/>
+                <w:sz w:val="24"/>
+                <w:szCs w:val="24"/>
+              </w:rPr>
+              <w:t xml:space="preserve">TÉCNICO </w:t>
+            </w:r>
+            <w:r>
+              <w:rPr>
+                <w:rFonts w:ascii="Arial" w:hAnsi="Arial" w:cs="Arial"/>
+                <w:sz w:val="24"/>
+                <w:szCs w:val="24"/>
+              </w:rPr>
+              <w:t>modifica la información necesaria y selecciona la opción “Actualizar” (ver FA3, FA4).</w:t>
             </w:r>
           </w:p>
           <w:p>
@@ -5233,7 +6052,6 @@
                 <w:sz w:val="24"/>
                 <w:szCs w:val="24"/>
               </w:rPr>
-              <w:lastRenderedPageBreak/>
               <w:t>El sistema valida que la información introducida sea válida y que los campos obligatorios estén llenos.</w:t>
             </w:r>
           </w:p>
@@ -5366,7 +6184,25 @@
                 <w:szCs w:val="24"/>
                 <w:lang w:val="es-ES"/>
               </w:rPr>
-              <w:t>FA1 Técnico selecciona “Volver” sin realizar cambios en la información:</w:t>
+              <w:t xml:space="preserve">FA1 </w:t>
+            </w:r>
+            <w:r>
+              <w:rPr>
+                <w:rFonts w:ascii="Arial" w:hAnsi="Arial" w:cs="Arial"/>
+                <w:sz w:val="24"/>
+                <w:szCs w:val="24"/>
+                <w:lang w:val="es-ES"/>
+              </w:rPr>
+              <w:t xml:space="preserve">TÉCNICO </w:t>
+            </w:r>
+            <w:r>
+              <w:rPr>
+                <w:rFonts w:ascii="Arial" w:hAnsi="Arial" w:cs="Arial"/>
+                <w:sz w:val="24"/>
+                <w:szCs w:val="24"/>
+                <w:lang w:val="es-ES"/>
+              </w:rPr>
+              <w:t>selecciona “Volver” sin realizar cambios en la información:</w:t>
             </w:r>
           </w:p>
           <w:p>
@@ -5446,7 +6282,25 @@
                 <w:szCs w:val="24"/>
                 <w:lang w:val="es-ES"/>
               </w:rPr>
-              <w:t>FA2 EL técnico selecciona la opción “Siguiente”:</w:t>
+              <w:t xml:space="preserve">FA2 EL </w:t>
+            </w:r>
+            <w:r>
+              <w:rPr>
+                <w:rFonts w:ascii="Arial" w:hAnsi="Arial" w:cs="Arial"/>
+                <w:sz w:val="24"/>
+                <w:szCs w:val="24"/>
+                <w:lang w:val="es-ES"/>
+              </w:rPr>
+              <w:t xml:space="preserve">TÉCNICO </w:t>
+            </w:r>
+            <w:r>
+              <w:rPr>
+                <w:rFonts w:ascii="Arial" w:hAnsi="Arial" w:cs="Arial"/>
+                <w:sz w:val="24"/>
+                <w:szCs w:val="24"/>
+                <w:lang w:val="es-ES"/>
+              </w:rPr>
+              <w:t>selecciona la opción “Siguiente”:</w:t>
             </w:r>
           </w:p>
           <w:p>
@@ -5516,7 +6370,25 @@
                 <w:szCs w:val="24"/>
                 <w:lang w:val="es-ES"/>
               </w:rPr>
-              <w:t>El técnico selecciona la opción “Editar”.</w:t>
+              <w:t xml:space="preserve">El </w:t>
+            </w:r>
+            <w:r>
+              <w:rPr>
+                <w:rFonts w:ascii="Arial" w:hAnsi="Arial" w:cs="Arial"/>
+                <w:sz w:val="24"/>
+                <w:szCs w:val="24"/>
+                <w:lang w:val="es-ES"/>
+              </w:rPr>
+              <w:t xml:space="preserve">TÉCNICO </w:t>
+            </w:r>
+            <w:r>
+              <w:rPr>
+                <w:rFonts w:ascii="Arial" w:hAnsi="Arial" w:cs="Arial"/>
+                <w:sz w:val="24"/>
+                <w:szCs w:val="24"/>
+                <w:lang w:val="es-ES"/>
+              </w:rPr>
+              <w:t>selecciona la opción “Editar”.</w:t>
             </w:r>
           </w:p>
           <w:p>
@@ -5568,7 +6440,25 @@
                 <w:szCs w:val="24"/>
                 <w:lang w:val="es-ES"/>
               </w:rPr>
-              <w:t>El técnico modifica la información necesaria y presiona la opción “Actualizar” (ver FA2.1).</w:t>
+              <w:t xml:space="preserve">El </w:t>
+            </w:r>
+            <w:r>
+              <w:rPr>
+                <w:rFonts w:ascii="Arial" w:hAnsi="Arial" w:cs="Arial"/>
+                <w:sz w:val="24"/>
+                <w:szCs w:val="24"/>
+                <w:lang w:val="es-ES"/>
+              </w:rPr>
+              <w:t xml:space="preserve">TÉCNICO </w:t>
+            </w:r>
+            <w:r>
+              <w:rPr>
+                <w:rFonts w:ascii="Arial" w:hAnsi="Arial" w:cs="Arial"/>
+                <w:sz w:val="24"/>
+                <w:szCs w:val="24"/>
+                <w:lang w:val="es-ES"/>
+              </w:rPr>
+              <w:t>modifica la información necesaria y presiona la opción “Actualizar” (ver FA2.1).</w:t>
             </w:r>
           </w:p>
           <w:p>
@@ -5627,7 +6517,25 @@
                 <w:szCs w:val="24"/>
                 <w:lang w:val="es-ES"/>
               </w:rPr>
-              <w:t>FA2.1 Técnico presiona opción "Anterior":</w:t>
+              <w:t xml:space="preserve">FA2.1 </w:t>
+            </w:r>
+            <w:r>
+              <w:rPr>
+                <w:rFonts w:ascii="Arial" w:hAnsi="Arial" w:cs="Arial"/>
+                <w:sz w:val="24"/>
+                <w:szCs w:val="24"/>
+                <w:lang w:val="es-ES"/>
+              </w:rPr>
+              <w:t xml:space="preserve">TÉCNICO </w:t>
+            </w:r>
+            <w:r>
+              <w:rPr>
+                <w:rFonts w:ascii="Arial" w:hAnsi="Arial" w:cs="Arial"/>
+                <w:sz w:val="24"/>
+                <w:szCs w:val="24"/>
+                <w:lang w:val="es-ES"/>
+              </w:rPr>
+              <w:t>presiona opción "Anterior":</w:t>
             </w:r>
           </w:p>
           <w:p>
@@ -5712,7 +6620,25 @@
                 <w:szCs w:val="24"/>
                 <w:lang w:val="es-ES"/>
               </w:rPr>
-              <w:t>FA3 Técnico selecciona “Volver” sin guardar cambios realizados:</w:t>
+              <w:t xml:space="preserve">FA3 </w:t>
+            </w:r>
+            <w:r>
+              <w:rPr>
+                <w:rFonts w:ascii="Arial" w:hAnsi="Arial" w:cs="Arial"/>
+                <w:sz w:val="24"/>
+                <w:szCs w:val="24"/>
+                <w:lang w:val="es-ES"/>
+              </w:rPr>
+              <w:t xml:space="preserve">TÉCNICO </w:t>
+            </w:r>
+            <w:r>
+              <w:rPr>
+                <w:rFonts w:ascii="Arial" w:hAnsi="Arial" w:cs="Arial"/>
+                <w:sz w:val="24"/>
+                <w:szCs w:val="24"/>
+                <w:lang w:val="es-ES"/>
+              </w:rPr>
+              <w:t>selecciona “Volver” sin guardar cambios realizados:</w:t>
             </w:r>
           </w:p>
           <w:p>
@@ -5764,7 +6690,25 @@
                 <w:szCs w:val="24"/>
                 <w:lang w:val="es-ES"/>
               </w:rPr>
-              <w:t>El técnico selecciona la opción “Aceptar” (ver FA3.1).</w:t>
+              <w:t xml:space="preserve">El </w:t>
+            </w:r>
+            <w:r>
+              <w:rPr>
+                <w:rFonts w:ascii="Arial" w:hAnsi="Arial" w:cs="Arial"/>
+                <w:sz w:val="24"/>
+                <w:szCs w:val="24"/>
+                <w:lang w:val="es-ES"/>
+              </w:rPr>
+              <w:t xml:space="preserve">TÉCNICO </w:t>
+            </w:r>
+            <w:r>
+              <w:rPr>
+                <w:rFonts w:ascii="Arial" w:hAnsi="Arial" w:cs="Arial"/>
+                <w:sz w:val="24"/>
+                <w:szCs w:val="24"/>
+                <w:lang w:val="es-ES"/>
+              </w:rPr>
+              <w:t>selecciona la opción “Aceptar” (ver FA3.1).</w:t>
             </w:r>
           </w:p>
           <w:p>
@@ -5844,7 +6788,25 @@
                 <w:szCs w:val="24"/>
                 <w:lang w:val="es-ES"/>
               </w:rPr>
-              <w:t>FA3.1 Técnico selecciona opción “Cancelar” en mensaje de confirmación:</w:t>
+              <w:t xml:space="preserve">FA3.1 </w:t>
+            </w:r>
+            <w:r>
+              <w:rPr>
+                <w:rFonts w:ascii="Arial" w:hAnsi="Arial" w:cs="Arial"/>
+                <w:sz w:val="24"/>
+                <w:szCs w:val="24"/>
+                <w:lang w:val="es-ES"/>
+              </w:rPr>
+              <w:t xml:space="preserve">TÉCNICO </w:t>
+            </w:r>
+            <w:r>
+              <w:rPr>
+                <w:rFonts w:ascii="Arial" w:hAnsi="Arial" w:cs="Arial"/>
+                <w:sz w:val="24"/>
+                <w:szCs w:val="24"/>
+                <w:lang w:val="es-ES"/>
+              </w:rPr>
+              <w:t>selecciona opción “Cancelar” en mensaje de confirmación:</w:t>
             </w:r>
           </w:p>
           <w:p>
@@ -5870,8 +6832,25 @@
                 <w:szCs w:val="24"/>
                 <w:lang w:val="es-ES"/>
               </w:rPr>
-              <w:lastRenderedPageBreak/>
-              <w:t>El sistema cierra el mensaje y permanece en la interfaz “Actualización de información” sin realizar algún cambio.</w:t>
+              <w:t>El sistema cierra el mensaje y permanece en la interfaz “</w:t>
+            </w:r>
+            <w:r>
+              <w:rPr>
+                <w:rFonts w:ascii="Arial" w:hAnsi="Arial" w:cs="Arial"/>
+                <w:sz w:val="24"/>
+                <w:szCs w:val="24"/>
+                <w:lang w:val="es-ES"/>
+              </w:rPr>
+              <w:t>ACTUALIZACIÓN DE INFORMACIÓN</w:t>
+            </w:r>
+            <w:r>
+              <w:rPr>
+                <w:rFonts w:ascii="Arial" w:hAnsi="Arial" w:cs="Arial"/>
+                <w:sz w:val="24"/>
+                <w:szCs w:val="24"/>
+                <w:lang w:val="es-ES"/>
+              </w:rPr>
+              <w:t>” sin realizar algún cambio.</w:t>
             </w:r>
           </w:p>
           <w:p>
@@ -5930,7 +6909,25 @@
                 <w:szCs w:val="24"/>
                 <w:lang w:val="es-ES"/>
               </w:rPr>
-              <w:t>FA4 EL técnico selecciona la opción “Anterior”:</w:t>
+              <w:t xml:space="preserve">FA4 EL </w:t>
+            </w:r>
+            <w:r>
+              <w:rPr>
+                <w:rFonts w:ascii="Arial" w:hAnsi="Arial" w:cs="Arial"/>
+                <w:sz w:val="24"/>
+                <w:szCs w:val="24"/>
+                <w:lang w:val="es-ES"/>
+              </w:rPr>
+              <w:t xml:space="preserve">TÉCNICO </w:t>
+            </w:r>
+            <w:r>
+              <w:rPr>
+                <w:rFonts w:ascii="Arial" w:hAnsi="Arial" w:cs="Arial"/>
+                <w:sz w:val="24"/>
+                <w:szCs w:val="24"/>
+                <w:lang w:val="es-ES"/>
+              </w:rPr>
+              <w:t>selecciona la opción “Anterior”:</w:t>
             </w:r>
           </w:p>
           <w:p>
@@ -5956,7 +6953,25 @@
                 <w:szCs w:val="24"/>
                 <w:lang w:val="es-ES"/>
               </w:rPr>
-              <w:t>El sistema muestra la interfaz “Actualización de información” con los campos activados o desactivados, según sea el caso.</w:t>
+              <w:t xml:space="preserve">El sistema </w:t>
+            </w:r>
+            <w:r>
+              <w:rPr>
+                <w:rFonts w:ascii="Arial" w:hAnsi="Arial" w:cs="Arial"/>
+                <w:sz w:val="24"/>
+                <w:szCs w:val="24"/>
+                <w:lang w:val="es-ES"/>
+              </w:rPr>
+              <w:t>oculta el panel 2 y la opción “Anterior”, mostrando el panel 1 y la opción “Siguiente”</w:t>
+            </w:r>
+            <w:r>
+              <w:rPr>
+                <w:rFonts w:ascii="Arial" w:hAnsi="Arial" w:cs="Arial"/>
+                <w:sz w:val="24"/>
+                <w:szCs w:val="24"/>
+                <w:lang w:val="es-ES"/>
+              </w:rPr>
+              <w:t>.</w:t>
             </w:r>
           </w:p>
           <w:p>
@@ -6067,7 +7082,25 @@
                 <w:szCs w:val="24"/>
                 <w:lang w:val="es-ES"/>
               </w:rPr>
-              <w:t>El técnico selecciona la opción “Aceptar” del mensaje.</w:t>
+              <w:t xml:space="preserve">El </w:t>
+            </w:r>
+            <w:r>
+              <w:rPr>
+                <w:rFonts w:ascii="Arial" w:hAnsi="Arial" w:cs="Arial"/>
+                <w:sz w:val="24"/>
+                <w:szCs w:val="24"/>
+                <w:lang w:val="es-ES"/>
+              </w:rPr>
+              <w:t xml:space="preserve">TÉCNICO </w:t>
+            </w:r>
+            <w:r>
+              <w:rPr>
+                <w:rFonts w:ascii="Arial" w:hAnsi="Arial" w:cs="Arial"/>
+                <w:sz w:val="24"/>
+                <w:szCs w:val="24"/>
+                <w:lang w:val="es-ES"/>
+              </w:rPr>
+              <w:t>selecciona la opción “Aceptar” del mensaje.</w:t>
             </w:r>
           </w:p>
           <w:p>
@@ -6093,7 +7126,25 @@
                 <w:szCs w:val="24"/>
                 <w:lang w:val="es-ES"/>
               </w:rPr>
-              <w:t>El sistema cierra el mensaje y permanece en la interfaz “Actualización de información” sin realizar algún cambio.</w:t>
+              <w:t>El sistema cierra el mensaje y permanece en la interfaz “</w:t>
+            </w:r>
+            <w:r>
+              <w:rPr>
+                <w:rFonts w:ascii="Arial" w:hAnsi="Arial" w:cs="Arial"/>
+                <w:sz w:val="24"/>
+                <w:szCs w:val="24"/>
+                <w:lang w:val="es-ES"/>
+              </w:rPr>
+              <w:t>ACTUALIZACIÓN DE INFORMACIÓN</w:t>
+            </w:r>
+            <w:r>
+              <w:rPr>
+                <w:rFonts w:ascii="Arial" w:hAnsi="Arial" w:cs="Arial"/>
+                <w:sz w:val="24"/>
+                <w:szCs w:val="24"/>
+                <w:lang w:val="es-ES"/>
+              </w:rPr>
+              <w:t>” sin realizar algún cambio.</w:t>
             </w:r>
           </w:p>
           <w:p>
@@ -6119,7 +7170,25 @@
                 <w:szCs w:val="24"/>
                 <w:lang w:val="es-ES"/>
               </w:rPr>
-              <w:t>El técnico corrige la información o termina de llenar la información faltante y presiona la opción “Actualizar”.</w:t>
+              <w:t xml:space="preserve">El </w:t>
+            </w:r>
+            <w:r>
+              <w:rPr>
+                <w:rFonts w:ascii="Arial" w:hAnsi="Arial" w:cs="Arial"/>
+                <w:sz w:val="24"/>
+                <w:szCs w:val="24"/>
+                <w:lang w:val="es-ES"/>
+              </w:rPr>
+              <w:t xml:space="preserve">TÉCNICO </w:t>
+            </w:r>
+            <w:r>
+              <w:rPr>
+                <w:rFonts w:ascii="Arial" w:hAnsi="Arial" w:cs="Arial"/>
+                <w:sz w:val="24"/>
+                <w:szCs w:val="24"/>
+                <w:lang w:val="es-ES"/>
+              </w:rPr>
+              <w:t>corrige la información o termina de llenar la información faltante y presiona la opción “Actualizar”.</w:t>
             </w:r>
           </w:p>
           <w:p>
@@ -6264,7 +7333,23 @@
                 <w:sz w:val="24"/>
                 <w:szCs w:val="24"/>
               </w:rPr>
-              <w:t>El técnico selecciona la opción “Aceptar”.</w:t>
+              <w:t xml:space="preserve">El </w:t>
+            </w:r>
+            <w:r>
+              <w:rPr>
+                <w:rFonts w:ascii="Arial" w:hAnsi="Arial" w:cs="Arial"/>
+                <w:sz w:val="24"/>
+                <w:szCs w:val="24"/>
+              </w:rPr>
+              <w:t xml:space="preserve">TÉCNICO </w:t>
+            </w:r>
+            <w:r>
+              <w:rPr>
+                <w:rFonts w:ascii="Arial" w:hAnsi="Arial" w:cs="Arial"/>
+                <w:sz w:val="24"/>
+                <w:szCs w:val="24"/>
+              </w:rPr>
+              <w:t>selecciona la opción “Aceptar”.</w:t>
             </w:r>
           </w:p>
           <w:p>
@@ -6421,29 +7506,7 @@
                 <w:szCs w:val="24"/>
                 <w:lang w:val="es-ES"/>
               </w:rPr>
-              <w:t xml:space="preserve">(relación </w:t>
-            </w:r>
-            <w:proofErr w:type="spellStart"/>
-            <w:r>
-              <w:rPr>
-                <w:rFonts w:ascii="Arial" w:hAnsi="Arial" w:cs="Arial"/>
-                <w:b/>
-                <w:sz w:val="24"/>
-                <w:szCs w:val="24"/>
-                <w:lang w:val="es-ES"/>
-              </w:rPr>
-              <w:t>Include</w:t>
-            </w:r>
-            <w:proofErr w:type="spellEnd"/>
-            <w:r>
-              <w:rPr>
-                <w:rFonts w:ascii="Arial" w:hAnsi="Arial" w:cs="Arial"/>
-                <w:b/>
-                <w:sz w:val="24"/>
-                <w:szCs w:val="24"/>
-                <w:lang w:val="es-ES"/>
-              </w:rPr>
-              <w:t>)</w:t>
+              <w:t>(relación Include)</w:t>
             </w:r>
           </w:p>
         </w:tc>
@@ -6537,29 +7600,7 @@
                 <w:szCs w:val="24"/>
                 <w:lang w:val="es-ES"/>
               </w:rPr>
-              <w:t xml:space="preserve">(relación </w:t>
-            </w:r>
-            <w:proofErr w:type="spellStart"/>
-            <w:r>
-              <w:rPr>
-                <w:rFonts w:ascii="Arial" w:hAnsi="Arial" w:cs="Arial"/>
-                <w:b/>
-                <w:sz w:val="24"/>
-                <w:szCs w:val="24"/>
-                <w:lang w:val="es-ES"/>
-              </w:rPr>
-              <w:t>Extend</w:t>
-            </w:r>
-            <w:proofErr w:type="spellEnd"/>
-            <w:r>
-              <w:rPr>
-                <w:rFonts w:ascii="Arial" w:hAnsi="Arial" w:cs="Arial"/>
-                <w:b/>
-                <w:sz w:val="24"/>
-                <w:szCs w:val="24"/>
-                <w:lang w:val="es-ES"/>
-              </w:rPr>
-              <w:t>)</w:t>
+              <w:t>(relación Extend)</w:t>
             </w:r>
           </w:p>
         </w:tc>
@@ -11654,6 +12695,7 @@
     <w:rsid w:val="00E84F0F"/>
     <w:rsid w:val="00EE3D0D"/>
     <w:rsid w:val="00F43B6C"/>
+    <w:rsid w:val="00F75ADE"/>
   </w:rsids>
   <m:mathPr>
     <m:mathFont m:val="Cambria Math"/>

</xml_diff>

<commit_message>
Se implementaron cambios por las observaciones el la revision
</commit_message>
<xml_diff>
--- a/documentacion/DescripcioneCasosDeUso.docx
+++ b/documentacion/DescripcioneCasosDeUso.docx
@@ -1093,23 +1093,111 @@
                 <w:sz w:val="24"/>
                 <w:szCs w:val="24"/>
               </w:rPr>
-              <w:t>El sistema accede a la base de datos para recuperar la cantidad de contratos registrados, los nombres de los técnicos y lo estados posibles del equipo, posteriormente muestra la interfaz “</w:t>
-            </w:r>
-            <w:r>
-              <w:rPr>
-                <w:rFonts w:ascii="Arial" w:hAnsi="Arial" w:cs="Arial"/>
-                <w:sz w:val="24"/>
-                <w:szCs w:val="24"/>
-              </w:rPr>
-              <w:t xml:space="preserve">REGISTRO DE EQUIPO </w:t>
-            </w:r>
-            <w:r>
-              <w:rPr>
-                <w:rFonts w:ascii="Arial" w:hAnsi="Arial" w:cs="Arial"/>
-                <w:sz w:val="24"/>
-                <w:szCs w:val="24"/>
-              </w:rPr>
-              <w:t xml:space="preserve">”, la cual contiene el primer panel con la fecha actual y un número de servicio generado automáticamente por el sistema con el día del mes, el mes y el número de contratos actuales más uno, dos listas, una con los nombres recuperados desde la base de datos, y otra con los estados recuperados, campos para ingresar nombre del </w:t>
+              <w:t>El sistema accede a la base de datos para recuperar la cantidad de contratos registrados</w:t>
+            </w:r>
+            <w:r>
+              <w:rPr>
+                <w:rFonts w:ascii="Arial" w:hAnsi="Arial" w:cs="Arial"/>
+                <w:sz w:val="24"/>
+                <w:szCs w:val="24"/>
+              </w:rPr>
+              <w:t xml:space="preserve"> y </w:t>
+            </w:r>
+            <w:r>
+              <w:rPr>
+                <w:rFonts w:ascii="Arial" w:hAnsi="Arial" w:cs="Arial"/>
+                <w:sz w:val="24"/>
+                <w:szCs w:val="24"/>
+              </w:rPr>
+              <w:t>los nombres de los técnicos</w:t>
+            </w:r>
+            <w:r>
+              <w:rPr>
+                <w:rFonts w:ascii="Arial" w:hAnsi="Arial" w:cs="Arial"/>
+                <w:sz w:val="24"/>
+                <w:szCs w:val="24"/>
+              </w:rPr>
+              <w:t>,</w:t>
+            </w:r>
+            <w:r>
+              <w:rPr>
+                <w:rFonts w:ascii="Arial" w:hAnsi="Arial" w:cs="Arial"/>
+                <w:sz w:val="24"/>
+                <w:szCs w:val="24"/>
+              </w:rPr>
+              <w:t xml:space="preserve"> posteriormente muestra la interfaz “</w:t>
+            </w:r>
+            <w:r>
+              <w:rPr>
+                <w:rFonts w:ascii="Arial" w:hAnsi="Arial" w:cs="Arial"/>
+                <w:sz w:val="24"/>
+                <w:szCs w:val="24"/>
+              </w:rPr>
+              <w:t>R</w:t>
+            </w:r>
+            <w:r>
+              <w:rPr>
+                <w:rFonts w:ascii="Arial" w:hAnsi="Arial" w:cs="Arial"/>
+                <w:sz w:val="24"/>
+                <w:szCs w:val="24"/>
+              </w:rPr>
+              <w:t>ecepción de equipo</w:t>
+            </w:r>
+            <w:r>
+              <w:rPr>
+                <w:rFonts w:ascii="Arial" w:hAnsi="Arial" w:cs="Arial"/>
+                <w:sz w:val="24"/>
+                <w:szCs w:val="24"/>
+              </w:rPr>
+              <w:t xml:space="preserve">”, la cual contiene el primer panel con la fecha actual y un número de servicio generado automáticamente por el sistema con el día del mes, el </w:t>
+            </w:r>
+            <w:r>
+              <w:rPr>
+                <w:rFonts w:ascii="Arial" w:hAnsi="Arial" w:cs="Arial"/>
+                <w:sz w:val="24"/>
+                <w:szCs w:val="24"/>
+              </w:rPr>
+              <w:t xml:space="preserve">número de </w:t>
+            </w:r>
+            <w:r>
+              <w:rPr>
+                <w:rFonts w:ascii="Arial" w:hAnsi="Arial" w:cs="Arial"/>
+                <w:sz w:val="24"/>
+                <w:szCs w:val="24"/>
+              </w:rPr>
+              <w:t xml:space="preserve">mes y el número de contratos actuales más uno, una </w:t>
+            </w:r>
+            <w:r>
+              <w:rPr>
+                <w:rFonts w:ascii="Arial" w:hAnsi="Arial" w:cs="Arial"/>
+                <w:sz w:val="24"/>
+                <w:szCs w:val="24"/>
+              </w:rPr>
+              <w:t xml:space="preserve">lista </w:t>
+            </w:r>
+            <w:r>
+              <w:rPr>
+                <w:rFonts w:ascii="Arial" w:hAnsi="Arial" w:cs="Arial"/>
+                <w:sz w:val="24"/>
+                <w:szCs w:val="24"/>
+              </w:rPr>
+              <w:t xml:space="preserve">con los nombres </w:t>
+            </w:r>
+            <w:r>
+              <w:rPr>
+                <w:rFonts w:ascii="Arial" w:hAnsi="Arial" w:cs="Arial"/>
+                <w:sz w:val="24"/>
+                <w:szCs w:val="24"/>
+              </w:rPr>
+              <w:t xml:space="preserve">de TÉCNICOS </w:t>
+            </w:r>
+            <w:r>
+              <w:rPr>
+                <w:rFonts w:ascii="Arial" w:hAnsi="Arial" w:cs="Arial"/>
+                <w:sz w:val="24"/>
+                <w:szCs w:val="24"/>
+              </w:rPr>
+              <w:t xml:space="preserve">recuperados desde la base de datos, campos para ingresar nombre del </w:t>
             </w:r>
             <w:r>
               <w:rPr>
@@ -1237,23 +1325,7 @@
                 <w:sz w:val="24"/>
                 <w:szCs w:val="24"/>
               </w:rPr>
-              <w:t xml:space="preserve">, garantía del </w:t>
-            </w:r>
-            <w:r>
-              <w:rPr>
-                <w:rFonts w:ascii="Arial" w:hAnsi="Arial" w:cs="Arial"/>
-                <w:sz w:val="24"/>
-                <w:szCs w:val="24"/>
-              </w:rPr>
-              <w:t xml:space="preserve">EQUIPO </w:t>
-            </w:r>
-            <w:r>
-              <w:rPr>
-                <w:rFonts w:ascii="Arial" w:hAnsi="Arial" w:cs="Arial"/>
-                <w:sz w:val="24"/>
-                <w:szCs w:val="24"/>
-              </w:rPr>
-              <w:t xml:space="preserve">(opcional), así como casillas de verificación para marcar si el </w:t>
+              <w:t xml:space="preserve">, así como casillas de verificación para marcar si el </w:t>
             </w:r>
             <w:r>
               <w:rPr>
@@ -1547,24 +1619,32 @@
                 <w:sz w:val="24"/>
                 <w:szCs w:val="24"/>
               </w:rPr>
+              <w:t xml:space="preserve">El sistema accede a la base de datos para guardar la información, genera un </w:t>
+            </w:r>
+            <w:r>
+              <w:rPr>
+                <w:rFonts w:ascii="Arial" w:hAnsi="Arial" w:cs="Arial"/>
+                <w:sz w:val="24"/>
+                <w:szCs w:val="24"/>
+              </w:rPr>
+              <w:t xml:space="preserve">CONTRATO </w:t>
+            </w:r>
+            <w:r>
+              <w:rPr>
+                <w:rFonts w:ascii="Arial" w:hAnsi="Arial" w:cs="Arial"/>
+                <w:sz w:val="24"/>
+                <w:szCs w:val="24"/>
+              </w:rPr>
+              <w:t xml:space="preserve">para mostrarlo </w:t>
+            </w:r>
+            <w:r>
+              <w:rPr>
+                <w:rFonts w:ascii="Arial" w:hAnsi="Arial" w:cs="Arial"/>
+                <w:sz w:val="24"/>
+                <w:szCs w:val="24"/>
+              </w:rPr>
               <w:lastRenderedPageBreak/>
-              <w:t xml:space="preserve">El sistema accede a la base de datos para guardar la información, genera un </w:t>
-            </w:r>
-            <w:r>
-              <w:rPr>
-                <w:rFonts w:ascii="Arial" w:hAnsi="Arial" w:cs="Arial"/>
-                <w:sz w:val="24"/>
-                <w:szCs w:val="24"/>
-              </w:rPr>
-              <w:t xml:space="preserve">CONTRATO </w:t>
-            </w:r>
-            <w:r>
-              <w:rPr>
-                <w:rFonts w:ascii="Arial" w:hAnsi="Arial" w:cs="Arial"/>
-                <w:sz w:val="24"/>
-                <w:szCs w:val="24"/>
-              </w:rPr>
-              <w:t>para mostrarlo en archivo PDF y posteriormente vacía los campos (ver FA7, EX1).</w:t>
+              <w:t>en archivo PDF y posteriormente vacía los campos (ver FA7, EX1).</w:t>
             </w:r>
           </w:p>
           <w:p>
@@ -1708,7 +1788,7 @@
                 <w:sz w:val="24"/>
                 <w:szCs w:val="24"/>
               </w:rPr>
-              <w:t>PRINCIPAL</w:t>
+              <w:t>Principal</w:t>
             </w:r>
             <w:r>
               <w:rPr>
@@ -1889,7 +1969,7 @@
                 <w:sz w:val="24"/>
                 <w:szCs w:val="24"/>
               </w:rPr>
-              <w:t>PRINCIPAL</w:t>
+              <w:t>Principal</w:t>
             </w:r>
             <w:r>
               <w:rPr>
@@ -1981,7 +2061,6 @@
               <w:autoSpaceDN w:val="0"/>
               <w:adjustRightInd w:val="0"/>
               <w:spacing w:after="0" w:line="240" w:lineRule="auto"/>
-              <w:ind w:left="360" w:hanging="360"/>
               <w:rPr>
                 <w:rFonts w:ascii="Arial" w:hAnsi="Arial" w:cs="Arial"/>
                 <w:sz w:val="24"/>
@@ -2002,7 +2081,7 @@
                 <w:sz w:val="24"/>
                 <w:szCs w:val="24"/>
               </w:rPr>
-              <w:t>REGISTRO DE EQUIPO</w:t>
+              <w:t>Recepción de equipo</w:t>
             </w:r>
             <w:r>
               <w:rPr>
@@ -2438,7 +2517,6 @@
                 <w:sz w:val="24"/>
                 <w:szCs w:val="24"/>
               </w:rPr>
-              <w:lastRenderedPageBreak/>
               <w:t xml:space="preserve">FA6 El </w:t>
             </w:r>
             <w:r>
@@ -2643,7 +2721,7 @@
                 <w:sz w:val="24"/>
                 <w:szCs w:val="24"/>
               </w:rPr>
-              <w:t>REGISTRO DE EQUIPO</w:t>
+              <w:t>RECEPCIÓN DE EQUIPO</w:t>
             </w:r>
             <w:r>
               <w:rPr>
@@ -3029,7 +3107,29 @@
                 <w:szCs w:val="24"/>
                 <w:lang w:val="es-ES"/>
               </w:rPr>
-              <w:t>(relación Include)</w:t>
+              <w:t xml:space="preserve">(relación </w:t>
+            </w:r>
+            <w:proofErr w:type="spellStart"/>
+            <w:r>
+              <w:rPr>
+                <w:rFonts w:ascii="Arial" w:hAnsi="Arial" w:cs="Arial"/>
+                <w:b/>
+                <w:sz w:val="24"/>
+                <w:szCs w:val="24"/>
+                <w:lang w:val="es-ES"/>
+              </w:rPr>
+              <w:t>Include</w:t>
+            </w:r>
+            <w:proofErr w:type="spellEnd"/>
+            <w:r>
+              <w:rPr>
+                <w:rFonts w:ascii="Arial" w:hAnsi="Arial" w:cs="Arial"/>
+                <w:b/>
+                <w:sz w:val="24"/>
+                <w:szCs w:val="24"/>
+                <w:lang w:val="es-ES"/>
+              </w:rPr>
+              <w:t>)</w:t>
             </w:r>
           </w:p>
         </w:tc>
@@ -3124,7 +3224,29 @@
                 <w:szCs w:val="24"/>
                 <w:lang w:val="es-ES"/>
               </w:rPr>
-              <w:t>(relación Extend)</w:t>
+              <w:t xml:space="preserve">(relación </w:t>
+            </w:r>
+            <w:proofErr w:type="spellStart"/>
+            <w:r>
+              <w:rPr>
+                <w:rFonts w:ascii="Arial" w:hAnsi="Arial" w:cs="Arial"/>
+                <w:b/>
+                <w:sz w:val="24"/>
+                <w:szCs w:val="24"/>
+                <w:lang w:val="es-ES"/>
+              </w:rPr>
+              <w:t>Extend</w:t>
+            </w:r>
+            <w:proofErr w:type="spellEnd"/>
+            <w:r>
+              <w:rPr>
+                <w:rFonts w:ascii="Arial" w:hAnsi="Arial" w:cs="Arial"/>
+                <w:b/>
+                <w:sz w:val="24"/>
+                <w:szCs w:val="24"/>
+                <w:lang w:val="es-ES"/>
+              </w:rPr>
+              <w:t>)</w:t>
             </w:r>
           </w:p>
         </w:tc>
@@ -3878,7 +4000,6 @@
                 <w:szCs w:val="24"/>
                 <w:lang w:val="es-ES"/>
               </w:rPr>
-              <w:lastRenderedPageBreak/>
               <w:t xml:space="preserve">PRE2.- </w:t>
             </w:r>
             <w:r>
@@ -3928,7 +4049,6 @@
                 <w:szCs w:val="24"/>
                 <w:lang w:val="es-ES"/>
               </w:rPr>
-              <w:lastRenderedPageBreak/>
               <w:t>Flujo Normal:</w:t>
             </w:r>
           </w:p>
@@ -4008,6 +4128,7 @@
                 <w:sz w:val="24"/>
                 <w:szCs w:val="24"/>
               </w:rPr>
+              <w:lastRenderedPageBreak/>
               <w:t>El sistema cierra la interfaz actual, carga los criterios de búsqueda y muestra la interfaz “</w:t>
             </w:r>
             <w:r>
@@ -4216,15 +4337,7 @@
                 <w:sz w:val="24"/>
                 <w:szCs w:val="24"/>
               </w:rPr>
-              <w:t xml:space="preserve"> </w:t>
-            </w:r>
-            <w:r>
-              <w:rPr>
-                <w:rFonts w:ascii="Arial" w:hAnsi="Arial" w:cs="Arial"/>
-                <w:sz w:val="24"/>
-                <w:szCs w:val="24"/>
-              </w:rPr>
-              <w:t>en la tabla de la interfaz</w:t>
+              <w:t xml:space="preserve"> en la tabla de la interfaz</w:t>
             </w:r>
             <w:r>
               <w:rPr>
@@ -4293,6 +4406,7 @@
                 <w:szCs w:val="24"/>
                 <w:lang w:val="es-ES"/>
               </w:rPr>
+              <w:lastRenderedPageBreak/>
               <w:t>Flujos Alternos:</w:t>
             </w:r>
           </w:p>
@@ -4694,7 +4808,6 @@
                 <w:sz w:val="24"/>
                 <w:szCs w:val="24"/>
               </w:rPr>
-              <w:lastRenderedPageBreak/>
               <w:t xml:space="preserve">El </w:t>
             </w:r>
             <w:r>
@@ -4896,7 +5009,29 @@
                 <w:szCs w:val="24"/>
                 <w:lang w:val="es-ES"/>
               </w:rPr>
-              <w:t>(relación Include)</w:t>
+              <w:t xml:space="preserve">(relación </w:t>
+            </w:r>
+            <w:proofErr w:type="spellStart"/>
+            <w:r>
+              <w:rPr>
+                <w:rFonts w:ascii="Arial" w:hAnsi="Arial" w:cs="Arial"/>
+                <w:b/>
+                <w:sz w:val="24"/>
+                <w:szCs w:val="24"/>
+                <w:lang w:val="es-ES"/>
+              </w:rPr>
+              <w:t>Include</w:t>
+            </w:r>
+            <w:proofErr w:type="spellEnd"/>
+            <w:r>
+              <w:rPr>
+                <w:rFonts w:ascii="Arial" w:hAnsi="Arial" w:cs="Arial"/>
+                <w:b/>
+                <w:sz w:val="24"/>
+                <w:szCs w:val="24"/>
+                <w:lang w:val="es-ES"/>
+              </w:rPr>
+              <w:t>)</w:t>
             </w:r>
           </w:p>
         </w:tc>
@@ -4991,7 +5126,29 @@
                 <w:szCs w:val="24"/>
                 <w:lang w:val="es-ES"/>
               </w:rPr>
-              <w:t>(relación Extend)</w:t>
+              <w:t xml:space="preserve">(relación </w:t>
+            </w:r>
+            <w:proofErr w:type="spellStart"/>
+            <w:r>
+              <w:rPr>
+                <w:rFonts w:ascii="Arial" w:hAnsi="Arial" w:cs="Arial"/>
+                <w:b/>
+                <w:sz w:val="24"/>
+                <w:szCs w:val="24"/>
+                <w:lang w:val="es-ES"/>
+              </w:rPr>
+              <w:t>Extend</w:t>
+            </w:r>
+            <w:proofErr w:type="spellEnd"/>
+            <w:r>
+              <w:rPr>
+                <w:rFonts w:ascii="Arial" w:hAnsi="Arial" w:cs="Arial"/>
+                <w:b/>
+                <w:sz w:val="24"/>
+                <w:szCs w:val="24"/>
+                <w:lang w:val="es-ES"/>
+              </w:rPr>
+              <w:t>)</w:t>
             </w:r>
           </w:p>
         </w:tc>
@@ -5971,7 +6128,6 @@
                 <w:sz w:val="24"/>
                 <w:szCs w:val="24"/>
               </w:rPr>
-              <w:lastRenderedPageBreak/>
               <w:t>El sistema muestra el panel 2 y oculta el panel 1, cambiando la opción "</w:t>
             </w:r>
             <w:r>
@@ -6012,6 +6168,7 @@
                 <w:sz w:val="24"/>
                 <w:szCs w:val="24"/>
               </w:rPr>
+              <w:lastRenderedPageBreak/>
               <w:t xml:space="preserve">El </w:t>
             </w:r>
             <w:r>
@@ -6832,6 +6989,7 @@
                 <w:szCs w:val="24"/>
                 <w:lang w:val="es-ES"/>
               </w:rPr>
+              <w:lastRenderedPageBreak/>
               <w:t>El sistema cierra el mensaje y permanece en la interfaz “</w:t>
             </w:r>
             <w:r>
@@ -7506,7 +7664,29 @@
                 <w:szCs w:val="24"/>
                 <w:lang w:val="es-ES"/>
               </w:rPr>
-              <w:t>(relación Include)</w:t>
+              <w:t xml:space="preserve">(relación </w:t>
+            </w:r>
+            <w:proofErr w:type="spellStart"/>
+            <w:r>
+              <w:rPr>
+                <w:rFonts w:ascii="Arial" w:hAnsi="Arial" w:cs="Arial"/>
+                <w:b/>
+                <w:sz w:val="24"/>
+                <w:szCs w:val="24"/>
+                <w:lang w:val="es-ES"/>
+              </w:rPr>
+              <w:t>Include</w:t>
+            </w:r>
+            <w:proofErr w:type="spellEnd"/>
+            <w:r>
+              <w:rPr>
+                <w:rFonts w:ascii="Arial" w:hAnsi="Arial" w:cs="Arial"/>
+                <w:b/>
+                <w:sz w:val="24"/>
+                <w:szCs w:val="24"/>
+                <w:lang w:val="es-ES"/>
+              </w:rPr>
+              <w:t>)</w:t>
             </w:r>
           </w:p>
         </w:tc>
@@ -7600,7 +7780,29 @@
                 <w:szCs w:val="24"/>
                 <w:lang w:val="es-ES"/>
               </w:rPr>
-              <w:t>(relación Extend)</w:t>
+              <w:t xml:space="preserve">(relación </w:t>
+            </w:r>
+            <w:proofErr w:type="spellStart"/>
+            <w:r>
+              <w:rPr>
+                <w:rFonts w:ascii="Arial" w:hAnsi="Arial" w:cs="Arial"/>
+                <w:b/>
+                <w:sz w:val="24"/>
+                <w:szCs w:val="24"/>
+                <w:lang w:val="es-ES"/>
+              </w:rPr>
+              <w:t>Extend</w:t>
+            </w:r>
+            <w:proofErr w:type="spellEnd"/>
+            <w:r>
+              <w:rPr>
+                <w:rFonts w:ascii="Arial" w:hAnsi="Arial" w:cs="Arial"/>
+                <w:b/>
+                <w:sz w:val="24"/>
+                <w:szCs w:val="24"/>
+                <w:lang w:val="es-ES"/>
+              </w:rPr>
+              <w:t>)</w:t>
             </w:r>
           </w:p>
         </w:tc>
@@ -12689,9 +12891,11 @@
     <w:rsid w:val="005D00CE"/>
     <w:rsid w:val="009414F2"/>
     <w:rsid w:val="009C478E"/>
+    <w:rsid w:val="009C4FC7"/>
     <w:rsid w:val="009E4F5B"/>
     <w:rsid w:val="00B02736"/>
     <w:rsid w:val="00BF16A9"/>
+    <w:rsid w:val="00C54F3C"/>
     <w:rsid w:val="00E84F0F"/>
     <w:rsid w:val="00EE3D0D"/>
     <w:rsid w:val="00F43B6C"/>

</xml_diff>